<commit_message>
Thêm UC Mở chuyến, sửa chuyến
</commit_message>
<xml_diff>
--- a/01_Document/[SRS] [C43] Quản lý xe khách.docx
+++ b/01_Document/[SRS] [C43] Quản lý xe khách.docx
@@ -1,6 +1,6 @@
 
 <file path=word/document.xml><?xml version="1.0" encoding="utf-8"?>
-<w:document xmlns:wpc="http://schemas.microsoft.com/office/word/2010/wordprocessingCanvas" xmlns:mc="http://schemas.openxmlformats.org/markup-compatibility/2006" xmlns:o="urn:schemas-microsoft-com:office:office" xmlns:r="http://schemas.openxmlformats.org/officeDocument/2006/relationships" xmlns:m="http://schemas.openxmlformats.org/officeDocument/2006/math" xmlns:v="urn:schemas-microsoft-com:vml" xmlns:wp14="http://schemas.microsoft.com/office/word/2010/wordprocessingDrawing" xmlns:wp="http://schemas.openxmlformats.org/drawingml/2006/wordprocessingDrawing" xmlns:w10="urn:schemas-microsoft-com:office:word" xmlns:w="http://schemas.openxmlformats.org/wordprocessingml/2006/main" xmlns:w14="http://schemas.microsoft.com/office/word/2010/wordml" xmlns:w15="http://schemas.microsoft.com/office/word/2012/wordml" xmlns:wpg="http://schemas.microsoft.com/office/word/2010/wordprocessingGroup" xmlns:wpi="http://schemas.microsoft.com/office/word/2010/wordprocessingInk" xmlns:wne="http://schemas.microsoft.com/office/word/2006/wordml" xmlns:wps="http://schemas.microsoft.com/office/word/2010/wordprocessingShape" mc:Ignorable="w14 w15 wp14">
+<w:document xmlns:wpc="http://schemas.microsoft.com/office/word/2010/wordprocessingCanvas" xmlns:cx="http://schemas.microsoft.com/office/drawing/2014/chartex" xmlns:cx1="http://schemas.microsoft.com/office/drawing/2015/9/8/chartex" xmlns:cx2="http://schemas.microsoft.com/office/drawing/2015/10/21/chartex" xmlns:cx3="http://schemas.microsoft.com/office/drawing/2016/5/9/chartex" xmlns:cx4="http://schemas.microsoft.com/office/drawing/2016/5/10/chartex" xmlns:cx5="http://schemas.microsoft.com/office/drawing/2016/5/11/chartex" xmlns:cx6="http://schemas.microsoft.com/office/drawing/2016/5/12/chartex" xmlns:cx7="http://schemas.microsoft.com/office/drawing/2016/5/13/chartex" xmlns:cx8="http://schemas.microsoft.com/office/drawing/2016/5/14/chartex" xmlns:mc="http://schemas.openxmlformats.org/markup-compatibility/2006" xmlns:aink="http://schemas.microsoft.com/office/drawing/2016/ink" xmlns:am3d="http://schemas.microsoft.com/office/drawing/2017/model3d" xmlns:o="urn:schemas-microsoft-com:office:office" xmlns:r="http://schemas.openxmlformats.org/officeDocument/2006/relationships" xmlns:m="http://schemas.openxmlformats.org/officeDocument/2006/math" xmlns:v="urn:schemas-microsoft-com:vml" xmlns:wp14="http://schemas.microsoft.com/office/word/2010/wordprocessingDrawing" xmlns:wp="http://schemas.openxmlformats.org/drawingml/2006/wordprocessingDrawing" xmlns:w10="urn:schemas-microsoft-com:office:word" xmlns:w="http://schemas.openxmlformats.org/wordprocessingml/2006/main" xmlns:w14="http://schemas.microsoft.com/office/word/2010/wordml" xmlns:w15="http://schemas.microsoft.com/office/word/2012/wordml" xmlns:w16cid="http://schemas.microsoft.com/office/word/2016/wordml/cid" xmlns:w16se="http://schemas.microsoft.com/office/word/2015/wordml/symex" xmlns:wpg="http://schemas.microsoft.com/office/word/2010/wordprocessingGroup" xmlns:wpi="http://schemas.microsoft.com/office/word/2010/wordprocessingInk" xmlns:wne="http://schemas.microsoft.com/office/word/2006/wordml" xmlns:wps="http://schemas.microsoft.com/office/word/2010/wordprocessingShape" mc:Ignorable="w14 w15 w16se w16cid wp14">
   <w:body>
     <w:sdt>
       <w:sdtPr>
@@ -69,7 +69,7 @@
                   </w:tcPr>
                   <w:p>
                     <w:pPr>
-                      <w:pStyle w:val="NoSpacing"/>
+                      <w:pStyle w:val="KhngDncch"/>
                       <w:jc w:val="center"/>
                       <w:rPr>
                         <w:rFonts w:ascii="Times New Roman" w:eastAsiaTheme="majorEastAsia" w:hAnsi="Times New Roman" w:cs="Times New Roman"/>
@@ -112,7 +112,6 @@
                 <w:dataBinding w:prefixMappings="xmlns:ns0='http://schemas.openxmlformats.org/package/2006/metadata/core-properties' xmlns:ns1='http://purl.org/dc/elements/1.1/'" w:xpath="/ns0:coreProperties[1]/ns1:title[1]" w:storeItemID="{6C3C8BC8-F283-45AE-878A-BAB7291924A1}"/>
                 <w:text/>
               </w:sdtPr>
-              <w:sdtEndPr/>
               <w:sdtContent>
                 <w:tc>
                   <w:tcPr>
@@ -124,7 +123,7 @@
                   </w:tcPr>
                   <w:p>
                     <w:pPr>
-                      <w:pStyle w:val="NoSpacing"/>
+                      <w:pStyle w:val="KhngDncch"/>
                       <w:jc w:val="center"/>
                       <w:rPr>
                         <w:rFonts w:ascii="Times New Roman" w:eastAsiaTheme="majorEastAsia" w:hAnsi="Times New Roman" w:cs="Times New Roman"/>
@@ -162,7 +161,6 @@
                 <w:dataBinding w:prefixMappings="xmlns:ns0='http://schemas.openxmlformats.org/package/2006/metadata/core-properties' xmlns:ns1='http://purl.org/dc/elements/1.1/'" w:xpath="/ns0:coreProperties[1]/ns1:subject[1]" w:storeItemID="{6C3C8BC8-F283-45AE-878A-BAB7291924A1}"/>
                 <w:text/>
               </w:sdtPr>
-              <w:sdtEndPr/>
               <w:sdtContent>
                 <w:tc>
                   <w:tcPr>
@@ -174,7 +172,7 @@
                   </w:tcPr>
                   <w:p>
                     <w:pPr>
-                      <w:pStyle w:val="NoSpacing"/>
+                      <w:pStyle w:val="KhngDncch"/>
                       <w:jc w:val="center"/>
                       <w:rPr>
                         <w:rFonts w:asciiTheme="majorHAnsi" w:eastAsiaTheme="majorEastAsia" w:hAnsiTheme="majorHAnsi" w:cstheme="majorBidi"/>
@@ -215,7 +213,7 @@
               </w:tcPr>
               <w:p>
                 <w:pPr>
-                  <w:pStyle w:val="NoSpacing"/>
+                  <w:pStyle w:val="KhngDncch"/>
                   <w:jc w:val="center"/>
                 </w:pPr>
               </w:p>
@@ -238,7 +236,6 @@
                 <w:dataBinding w:prefixMappings="xmlns:ns0='http://schemas.openxmlformats.org/package/2006/metadata/core-properties' xmlns:ns1='http://purl.org/dc/elements/1.1/'" w:xpath="/ns0:coreProperties[1]/ns1:creator[1]" w:storeItemID="{6C3C8BC8-F283-45AE-878A-BAB7291924A1}"/>
                 <w:text/>
               </w:sdtPr>
-              <w:sdtEndPr/>
               <w:sdtContent>
                 <w:tc>
                   <w:tcPr>
@@ -247,7 +244,7 @@
                   </w:tcPr>
                   <w:p>
                     <w:pPr>
-                      <w:pStyle w:val="NoSpacing"/>
+                      <w:pStyle w:val="KhngDncch"/>
                       <w:jc w:val="center"/>
                       <w:rPr>
                         <w:rFonts w:ascii="Times New Roman" w:hAnsi="Times New Roman" w:cs="Times New Roman"/>
@@ -307,7 +304,6 @@
                   <w:calendar w:val="gregorian"/>
                 </w:date>
               </w:sdtPr>
-              <w:sdtEndPr/>
               <w:sdtContent>
                 <w:tc>
                   <w:tcPr>
@@ -316,7 +312,7 @@
                   </w:tcPr>
                   <w:p>
                     <w:pPr>
-                      <w:pStyle w:val="NoSpacing"/>
+                      <w:pStyle w:val="KhngDncch"/>
                       <w:jc w:val="center"/>
                       <w:rPr>
                         <w:rFonts w:ascii="Times New Roman" w:hAnsi="Times New Roman" w:cs="Times New Roman"/>
@@ -355,7 +351,7 @@
         </w:p>
         <w:tbl>
           <w:tblPr>
-            <w:tblStyle w:val="TableGrid"/>
+            <w:tblStyle w:val="LiBang"/>
             <w:tblW w:w="0" w:type="auto"/>
             <w:tblInd w:w="360" w:type="dxa"/>
             <w:tblLook w:val="04E0" w:firstRow="1" w:lastRow="1" w:firstColumn="1" w:lastColumn="0" w:noHBand="0" w:noVBand="1"/>
@@ -493,7 +489,7 @@
               </w:tcPr>
               <w:p>
                 <w:pPr>
-                  <w:pStyle w:val="NoSpacing"/>
+                  <w:pStyle w:val="KhngDncch"/>
                 </w:pPr>
               </w:p>
             </w:tc>
@@ -501,7 +497,7 @@
         </w:tbl>
         <w:tbl>
           <w:tblPr>
-            <w:tblStyle w:val="TableGrid"/>
+            <w:tblStyle w:val="LiBang"/>
             <w:tblW w:w="9198" w:type="dxa"/>
             <w:tblInd w:w="360" w:type="dxa"/>
             <w:tblLook w:val="04A0" w:firstRow="1" w:lastRow="0" w:firstColumn="1" w:lastColumn="0" w:noHBand="0" w:noVBand="1"/>
@@ -710,7 +706,7 @@
     </w:p>
     <w:p>
       <w:pPr>
-        <w:pStyle w:val="ListParagraph"/>
+        <w:pStyle w:val="oancuaDanhsach"/>
         <w:numPr>
           <w:ilvl w:val="0"/>
           <w:numId w:val="11"/>
@@ -733,7 +729,7 @@
     </w:p>
     <w:p>
       <w:pPr>
-        <w:pStyle w:val="ListParagraph"/>
+        <w:pStyle w:val="oancuaDanhsach"/>
         <w:numPr>
           <w:ilvl w:val="0"/>
           <w:numId w:val="11"/>
@@ -756,7 +752,7 @@
     </w:p>
     <w:p>
       <w:pPr>
-        <w:pStyle w:val="ListParagraph"/>
+        <w:pStyle w:val="oancuaDanhsach"/>
         <w:numPr>
           <w:ilvl w:val="0"/>
           <w:numId w:val="11"/>
@@ -792,7 +788,7 @@
     </w:p>
     <w:tbl>
       <w:tblPr>
-        <w:tblStyle w:val="TableGrid"/>
+        <w:tblStyle w:val="LiBang"/>
         <w:tblpPr w:leftFromText="180" w:rightFromText="180" w:vertAnchor="text" w:horzAnchor="page" w:tblpX="1858" w:tblpY="212"/>
         <w:tblW w:w="0" w:type="auto"/>
         <w:tblLook w:val="04A0" w:firstRow="1" w:lastRow="0" w:firstColumn="1" w:lastColumn="0" w:noHBand="0" w:noVBand="1"/>
@@ -914,7 +910,7 @@
     </w:p>
     <w:p>
       <w:pPr>
-        <w:pStyle w:val="ListParagraph"/>
+        <w:pStyle w:val="oancuaDanhsach"/>
         <w:numPr>
           <w:ilvl w:val="1"/>
           <w:numId w:val="8"/>
@@ -1755,7 +1751,7 @@
     </w:p>
     <w:p>
       <w:pPr>
-        <w:pStyle w:val="ListParagraph"/>
+        <w:pStyle w:val="oancuaDanhsach"/>
         <w:numPr>
           <w:ilvl w:val="1"/>
           <w:numId w:val="8"/>
@@ -1778,7 +1774,7 @@
     </w:p>
     <w:p>
       <w:pPr>
-        <w:pStyle w:val="ListParagraph"/>
+        <w:pStyle w:val="oancuaDanhsach"/>
         <w:numPr>
           <w:ilvl w:val="1"/>
           <w:numId w:val="8"/>
@@ -1801,7 +1797,7 @@
     </w:p>
     <w:p>
       <w:pPr>
-        <w:pStyle w:val="ListParagraph"/>
+        <w:pStyle w:val="oancuaDanhsach"/>
         <w:numPr>
           <w:ilvl w:val="2"/>
           <w:numId w:val="8"/>
@@ -1824,7 +1820,7 @@
     </w:p>
     <w:p>
       <w:pPr>
-        <w:pStyle w:val="ListParagraph"/>
+        <w:pStyle w:val="oancuaDanhsach"/>
         <w:numPr>
           <w:ilvl w:val="2"/>
           <w:numId w:val="8"/>
@@ -1847,7 +1843,7 @@
     </w:p>
     <w:p>
       <w:pPr>
-        <w:pStyle w:val="ListParagraph"/>
+        <w:pStyle w:val="oancuaDanhsach"/>
         <w:numPr>
           <w:ilvl w:val="0"/>
           <w:numId w:val="12"/>
@@ -1870,7 +1866,7 @@
     </w:p>
     <w:p>
       <w:pPr>
-        <w:pStyle w:val="ListParagraph"/>
+        <w:pStyle w:val="oancuaDanhsach"/>
         <w:numPr>
           <w:ilvl w:val="0"/>
           <w:numId w:val="12"/>
@@ -1893,7 +1889,7 @@
     </w:p>
     <w:p>
       <w:pPr>
-        <w:pStyle w:val="ListParagraph"/>
+        <w:pStyle w:val="oancuaDanhsach"/>
         <w:numPr>
           <w:ilvl w:val="0"/>
           <w:numId w:val="12"/>
@@ -1916,7 +1912,7 @@
     </w:p>
     <w:p>
       <w:pPr>
-        <w:pStyle w:val="ListParagraph"/>
+        <w:pStyle w:val="oancuaDanhsach"/>
         <w:numPr>
           <w:ilvl w:val="1"/>
           <w:numId w:val="12"/>
@@ -1939,7 +1935,7 @@
     </w:p>
     <w:p>
       <w:pPr>
-        <w:pStyle w:val="ListParagraph"/>
+        <w:pStyle w:val="oancuaDanhsach"/>
         <w:numPr>
           <w:ilvl w:val="1"/>
           <w:numId w:val="12"/>
@@ -1962,7 +1958,7 @@
     </w:p>
     <w:p>
       <w:pPr>
-        <w:pStyle w:val="ListParagraph"/>
+        <w:pStyle w:val="oancuaDanhsach"/>
         <w:numPr>
           <w:ilvl w:val="2"/>
           <w:numId w:val="12"/>
@@ -1985,7 +1981,7 @@
     </w:p>
     <w:p>
       <w:pPr>
-        <w:pStyle w:val="ListParagraph"/>
+        <w:pStyle w:val="oancuaDanhsach"/>
         <w:numPr>
           <w:ilvl w:val="2"/>
           <w:numId w:val="12"/>
@@ -2393,7 +2389,7 @@
     </w:p>
     <w:p>
       <w:pPr>
-        <w:pStyle w:val="ListParagraph"/>
+        <w:pStyle w:val="oancuaDanhsach"/>
         <w:numPr>
           <w:ilvl w:val="0"/>
           <w:numId w:val="9"/>
@@ -2417,7 +2413,7 @@
     </w:p>
     <w:p>
       <w:pPr>
-        <w:pStyle w:val="ListParagraph"/>
+        <w:pStyle w:val="oancuaDanhsach"/>
         <w:numPr>
           <w:ilvl w:val="2"/>
           <w:numId w:val="9"/>
@@ -3701,7 +3697,7 @@
           </w:p>
           <w:p>
             <w:pPr>
-              <w:pStyle w:val="ListParagraph"/>
+              <w:pStyle w:val="oancuaDanhsach"/>
               <w:numPr>
                 <w:ilvl w:val="0"/>
                 <w:numId w:val="17"/>
@@ -4127,8 +4123,6 @@
               </w:rPr>
               <w:t>Tham chiếu:</w:t>
             </w:r>
-            <w:bookmarkStart w:id="0" w:name="_GoBack"/>
-            <w:bookmarkEnd w:id="0"/>
           </w:p>
         </w:tc>
       </w:tr>
@@ -5181,12 +5175,1339 @@
       <w:pPr>
         <w:pStyle w:val="TuNormal"/>
         <w:numPr>
-          <w:ilvl w:val="0"/>
-          <w:numId w:val="0"/>
+          <w:ilvl w:val="2"/>
+          <w:numId w:val="12"/>
         </w:numPr>
-        <w:rPr>
-          <w:lang w:val="vi-VN"/>
-        </w:rPr>
+      </w:pPr>
+      <w:r>
+        <w:t>Use case Mở Chuyến</w:t>
+      </w:r>
+    </w:p>
+    <w:tbl>
+      <w:tblPr>
+        <w:tblW w:w="9129" w:type="dxa"/>
+        <w:tblInd w:w="250" w:type="dxa"/>
+        <w:tblCellMar>
+          <w:top w:w="15" w:type="dxa"/>
+          <w:left w:w="15" w:type="dxa"/>
+          <w:bottom w:w="15" w:type="dxa"/>
+          <w:right w:w="15" w:type="dxa"/>
+        </w:tblCellMar>
+        <w:tblLook w:val="04A0" w:firstRow="1" w:lastRow="0" w:firstColumn="1" w:lastColumn="0" w:noHBand="0" w:noVBand="1"/>
+      </w:tblPr>
+      <w:tblGrid>
+        <w:gridCol w:w="1688"/>
+        <w:gridCol w:w="4630"/>
+        <w:gridCol w:w="2811"/>
+      </w:tblGrid>
+      <w:tr>
+        <w:trPr>
+          <w:trHeight w:val="520"/>
+        </w:trPr>
+        <w:tc>
+          <w:tcPr>
+            <w:tcW w:w="1701" w:type="dxa"/>
+            <w:vMerge w:val="restart"/>
+            <w:tcBorders>
+              <w:top w:val="single" w:sz="4" w:space="0" w:color="000000"/>
+              <w:left w:val="single" w:sz="4" w:space="0" w:color="000000"/>
+              <w:bottom w:val="single" w:sz="4" w:space="0" w:color="000000"/>
+              <w:right w:val="single" w:sz="4" w:space="0" w:color="000000"/>
+            </w:tcBorders>
+            <w:shd w:val="clear" w:color="auto" w:fill="BFBFBF"/>
+            <w:tcMar>
+              <w:top w:w="0" w:type="dxa"/>
+              <w:left w:w="108" w:type="dxa"/>
+              <w:bottom w:w="0" w:type="dxa"/>
+              <w:right w:w="108" w:type="dxa"/>
+            </w:tcMar>
+            <w:hideMark/>
+          </w:tcPr>
+          <w:p>
+            <w:pPr>
+              <w:spacing w:after="120" w:line="240" w:lineRule="auto"/>
+              <w:ind w:left="0" w:firstLine="0"/>
+              <w:rPr>
+                <w:rFonts w:ascii="Times New Roman" w:eastAsia="Times New Roman" w:hAnsi="Times New Roman" w:cs="Times New Roman"/>
+                <w:b/>
+                <w:sz w:val="24"/>
+                <w:szCs w:val="24"/>
+              </w:rPr>
+            </w:pPr>
+            <w:r>
+              <w:rPr>
+                <w:rFonts w:ascii="Times New Roman" w:eastAsia="Times New Roman" w:hAnsi="Times New Roman" w:cs="Times New Roman"/>
+                <w:b/>
+                <w:color w:val="000000"/>
+                <w:sz w:val="24"/>
+                <w:szCs w:val="24"/>
+              </w:rPr>
+              <w:t>Tên Use Case</w:t>
+            </w:r>
+          </w:p>
+        </w:tc>
+        <w:tc>
+          <w:tcPr>
+            <w:tcW w:w="4678" w:type="dxa"/>
+            <w:vMerge w:val="restart"/>
+            <w:tcBorders>
+              <w:top w:val="single" w:sz="4" w:space="0" w:color="000000"/>
+              <w:left w:val="single" w:sz="4" w:space="0" w:color="000000"/>
+              <w:bottom w:val="single" w:sz="4" w:space="0" w:color="000000"/>
+              <w:right w:val="single" w:sz="4" w:space="0" w:color="000000"/>
+            </w:tcBorders>
+            <w:shd w:val="clear" w:color="auto" w:fill="BFBFBF"/>
+            <w:tcMar>
+              <w:top w:w="0" w:type="dxa"/>
+              <w:left w:w="108" w:type="dxa"/>
+              <w:bottom w:w="0" w:type="dxa"/>
+              <w:right w:w="108" w:type="dxa"/>
+            </w:tcMar>
+            <w:hideMark/>
+          </w:tcPr>
+          <w:p>
+            <w:pPr>
+              <w:spacing w:after="120" w:line="240" w:lineRule="auto"/>
+              <w:ind w:left="0" w:firstLine="0"/>
+              <w:rPr>
+                <w:rFonts w:ascii="Times New Roman" w:eastAsia="Times New Roman" w:hAnsi="Times New Roman" w:cs="Times New Roman"/>
+                <w:b/>
+                <w:sz w:val="24"/>
+                <w:szCs w:val="24"/>
+              </w:rPr>
+            </w:pPr>
+            <w:r>
+              <w:rPr>
+                <w:rFonts w:ascii="Times New Roman" w:eastAsia="Times New Roman" w:hAnsi="Times New Roman" w:cs="Times New Roman"/>
+                <w:b/>
+                <w:color w:val="000000"/>
+                <w:sz w:val="24"/>
+                <w:szCs w:val="24"/>
+              </w:rPr>
+              <w:t>Mở Chuyến</w:t>
+            </w:r>
+          </w:p>
+          <w:p>
+            <w:pPr>
+              <w:tabs>
+                <w:tab w:val="left" w:pos="930"/>
+              </w:tabs>
+              <w:ind w:left="0"/>
+              <w:rPr>
+                <w:rFonts w:ascii="Times New Roman" w:eastAsia="Times New Roman" w:hAnsi="Times New Roman" w:cs="Times New Roman"/>
+                <w:sz w:val="24"/>
+                <w:szCs w:val="24"/>
+              </w:rPr>
+            </w:pPr>
+            <w:r>
+              <w:rPr>
+                <w:rFonts w:ascii="Times New Roman" w:eastAsia="Times New Roman" w:hAnsi="Times New Roman" w:cs="Times New Roman"/>
+                <w:sz w:val="24"/>
+                <w:szCs w:val="24"/>
+              </w:rPr>
+              <w:tab/>
+            </w:r>
+          </w:p>
+        </w:tc>
+        <w:tc>
+          <w:tcPr>
+            <w:tcW w:w="2835" w:type="dxa"/>
+            <w:tcBorders>
+              <w:top w:val="single" w:sz="4" w:space="0" w:color="000000"/>
+              <w:left w:val="single" w:sz="4" w:space="0" w:color="000000"/>
+              <w:bottom w:val="single" w:sz="4" w:space="0" w:color="000000"/>
+              <w:right w:val="single" w:sz="4" w:space="0" w:color="000000"/>
+            </w:tcBorders>
+            <w:shd w:val="clear" w:color="auto" w:fill="BFBFBF"/>
+            <w:tcMar>
+              <w:top w:w="0" w:type="dxa"/>
+              <w:left w:w="108" w:type="dxa"/>
+              <w:bottom w:w="0" w:type="dxa"/>
+              <w:right w:w="108" w:type="dxa"/>
+            </w:tcMar>
+            <w:hideMark/>
+          </w:tcPr>
+          <w:p>
+            <w:pPr>
+              <w:spacing w:after="120" w:line="240" w:lineRule="auto"/>
+              <w:ind w:left="0" w:firstLine="0"/>
+              <w:rPr>
+                <w:rFonts w:ascii="Times New Roman" w:eastAsia="Times New Roman" w:hAnsi="Times New Roman" w:cs="Times New Roman"/>
+                <w:b/>
+                <w:sz w:val="24"/>
+                <w:szCs w:val="24"/>
+              </w:rPr>
+            </w:pPr>
+            <w:r>
+              <w:rPr>
+                <w:rFonts w:ascii="Times New Roman" w:eastAsia="Times New Roman" w:hAnsi="Times New Roman" w:cs="Times New Roman"/>
+                <w:b/>
+                <w:color w:val="000000"/>
+                <w:sz w:val="24"/>
+                <w:szCs w:val="24"/>
+              </w:rPr>
+              <w:t>Mã số: UCNV-</w:t>
+            </w:r>
+            <w:r>
+              <w:rPr>
+                <w:rFonts w:ascii="Times New Roman" w:eastAsia="Times New Roman" w:hAnsi="Times New Roman" w:cs="Times New Roman"/>
+                <w:b/>
+                <w:color w:val="000000"/>
+                <w:sz w:val="24"/>
+                <w:szCs w:val="24"/>
+              </w:rPr>
+              <w:t>9</w:t>
+            </w:r>
+          </w:p>
+        </w:tc>
+      </w:tr>
+      <w:tr>
+        <w:trPr>
+          <w:trHeight w:val="680"/>
+        </w:trPr>
+        <w:tc>
+          <w:tcPr>
+            <w:tcW w:w="1701" w:type="dxa"/>
+            <w:vMerge/>
+            <w:tcBorders>
+              <w:top w:val="single" w:sz="4" w:space="0" w:color="000000"/>
+              <w:left w:val="single" w:sz="4" w:space="0" w:color="000000"/>
+              <w:bottom w:val="single" w:sz="4" w:space="0" w:color="000000"/>
+              <w:right w:val="single" w:sz="4" w:space="0" w:color="000000"/>
+            </w:tcBorders>
+            <w:vAlign w:val="center"/>
+            <w:hideMark/>
+          </w:tcPr>
+          <w:p>
+            <w:pPr>
+              <w:spacing w:before="0" w:after="0" w:line="240" w:lineRule="auto"/>
+              <w:ind w:left="0" w:firstLine="0"/>
+              <w:rPr>
+                <w:rFonts w:ascii="Times New Roman" w:eastAsia="Times New Roman" w:hAnsi="Times New Roman" w:cs="Times New Roman"/>
+                <w:sz w:val="24"/>
+                <w:szCs w:val="24"/>
+              </w:rPr>
+            </w:pPr>
+          </w:p>
+        </w:tc>
+        <w:tc>
+          <w:tcPr>
+            <w:tcW w:w="4678" w:type="dxa"/>
+            <w:vMerge/>
+            <w:tcBorders>
+              <w:top w:val="single" w:sz="4" w:space="0" w:color="000000"/>
+              <w:left w:val="single" w:sz="4" w:space="0" w:color="000000"/>
+              <w:bottom w:val="single" w:sz="4" w:space="0" w:color="000000"/>
+              <w:right w:val="single" w:sz="4" w:space="0" w:color="000000"/>
+            </w:tcBorders>
+            <w:vAlign w:val="center"/>
+            <w:hideMark/>
+          </w:tcPr>
+          <w:p>
+            <w:pPr>
+              <w:spacing w:before="0" w:after="0" w:line="240" w:lineRule="auto"/>
+              <w:ind w:left="0" w:firstLine="0"/>
+              <w:rPr>
+                <w:rFonts w:ascii="Times New Roman" w:eastAsia="Times New Roman" w:hAnsi="Times New Roman" w:cs="Times New Roman"/>
+                <w:sz w:val="24"/>
+                <w:szCs w:val="24"/>
+              </w:rPr>
+            </w:pPr>
+          </w:p>
+        </w:tc>
+        <w:tc>
+          <w:tcPr>
+            <w:tcW w:w="2835" w:type="dxa"/>
+            <w:tcBorders>
+              <w:top w:val="single" w:sz="4" w:space="0" w:color="000000"/>
+              <w:left w:val="single" w:sz="4" w:space="0" w:color="000000"/>
+              <w:bottom w:val="single" w:sz="4" w:space="0" w:color="000000"/>
+              <w:right w:val="single" w:sz="4" w:space="0" w:color="000000"/>
+            </w:tcBorders>
+            <w:shd w:val="clear" w:color="auto" w:fill="BFBFBF"/>
+            <w:tcMar>
+              <w:top w:w="0" w:type="dxa"/>
+              <w:left w:w="108" w:type="dxa"/>
+              <w:bottom w:w="0" w:type="dxa"/>
+              <w:right w:w="108" w:type="dxa"/>
+            </w:tcMar>
+            <w:hideMark/>
+          </w:tcPr>
+          <w:p>
+            <w:pPr>
+              <w:spacing w:after="120" w:line="240" w:lineRule="auto"/>
+              <w:ind w:left="0" w:firstLine="0"/>
+              <w:rPr>
+                <w:rFonts w:ascii="Times New Roman" w:eastAsia="Times New Roman" w:hAnsi="Times New Roman" w:cs="Times New Roman"/>
+                <w:sz w:val="24"/>
+                <w:szCs w:val="24"/>
+              </w:rPr>
+            </w:pPr>
+            <w:r>
+              <w:rPr>
+                <w:rFonts w:ascii="Times New Roman" w:eastAsia="Times New Roman" w:hAnsi="Times New Roman" w:cs="Times New Roman"/>
+                <w:color w:val="000000"/>
+                <w:sz w:val="24"/>
+                <w:szCs w:val="24"/>
+              </w:rPr>
+              <w:t>Tham chiếu: [</w:t>
+            </w:r>
+            <w:r>
+              <w:rPr>
+                <w:rFonts w:ascii="Times New Roman" w:eastAsia="Times New Roman" w:hAnsi="Times New Roman" w:cs="Times New Roman"/>
+                <w:color w:val="000000"/>
+                <w:sz w:val="24"/>
+                <w:szCs w:val="24"/>
+              </w:rPr>
+              <w:t>]</w:t>
+            </w:r>
+            <w:r>
+              <w:rPr>
+                <w:rFonts w:ascii="Times New Roman" w:eastAsia="Times New Roman" w:hAnsi="Times New Roman" w:cs="Times New Roman"/>
+                <w:color w:val="000000"/>
+                <w:sz w:val="24"/>
+                <w:szCs w:val="24"/>
+              </w:rPr>
+              <w:t xml:space="preserve"> Quy trình mở chuyến</w:t>
+            </w:r>
+          </w:p>
+        </w:tc>
+      </w:tr>
+      <w:tr>
+        <w:tc>
+          <w:tcPr>
+            <w:tcW w:w="1701" w:type="dxa"/>
+            <w:tcBorders>
+              <w:top w:val="single" w:sz="4" w:space="0" w:color="000000"/>
+              <w:left w:val="single" w:sz="4" w:space="0" w:color="BFBFBF"/>
+              <w:bottom w:val="single" w:sz="4" w:space="0" w:color="BFBFBF"/>
+              <w:right w:val="single" w:sz="4" w:space="0" w:color="BFBFBF"/>
+            </w:tcBorders>
+            <w:tcMar>
+              <w:top w:w="0" w:type="dxa"/>
+              <w:left w:w="108" w:type="dxa"/>
+              <w:bottom w:w="0" w:type="dxa"/>
+              <w:right w:w="108" w:type="dxa"/>
+            </w:tcMar>
+            <w:hideMark/>
+          </w:tcPr>
+          <w:p>
+            <w:pPr>
+              <w:spacing w:after="120" w:line="240" w:lineRule="auto"/>
+              <w:ind w:left="0" w:firstLine="0"/>
+              <w:rPr>
+                <w:rFonts w:ascii="Times New Roman" w:eastAsia="Times New Roman" w:hAnsi="Times New Roman" w:cs="Times New Roman"/>
+                <w:b/>
+                <w:sz w:val="24"/>
+                <w:szCs w:val="24"/>
+              </w:rPr>
+            </w:pPr>
+            <w:r>
+              <w:rPr>
+                <w:rFonts w:ascii="Times New Roman" w:eastAsia="Times New Roman" w:hAnsi="Times New Roman" w:cs="Times New Roman"/>
+                <w:b/>
+                <w:color w:val="000000"/>
+                <w:sz w:val="24"/>
+                <w:szCs w:val="24"/>
+              </w:rPr>
+              <w:t>Mô tả</w:t>
+            </w:r>
+          </w:p>
+        </w:tc>
+        <w:tc>
+          <w:tcPr>
+            <w:tcW w:w="7513" w:type="dxa"/>
+            <w:gridSpan w:val="2"/>
+            <w:tcBorders>
+              <w:top w:val="single" w:sz="4" w:space="0" w:color="000000"/>
+              <w:left w:val="single" w:sz="4" w:space="0" w:color="BFBFBF"/>
+              <w:bottom w:val="single" w:sz="4" w:space="0" w:color="BFBFBF"/>
+              <w:right w:val="single" w:sz="4" w:space="0" w:color="BFBFBF"/>
+            </w:tcBorders>
+            <w:tcMar>
+              <w:top w:w="0" w:type="dxa"/>
+              <w:left w:w="108" w:type="dxa"/>
+              <w:bottom w:w="0" w:type="dxa"/>
+              <w:right w:w="108" w:type="dxa"/>
+            </w:tcMar>
+            <w:hideMark/>
+          </w:tcPr>
+          <w:p>
+            <w:pPr>
+              <w:spacing w:after="120" w:line="240" w:lineRule="auto"/>
+              <w:ind w:left="0" w:firstLine="0"/>
+              <w:rPr>
+                <w:rFonts w:ascii="Times New Roman" w:eastAsia="Times New Roman" w:hAnsi="Times New Roman" w:cs="Times New Roman"/>
+                <w:sz w:val="24"/>
+                <w:szCs w:val="24"/>
+                <w:lang w:val="vi-VN"/>
+              </w:rPr>
+            </w:pPr>
+            <w:r>
+              <w:rPr>
+                <w:rFonts w:ascii="Times New Roman" w:eastAsia="Times New Roman" w:hAnsi="Times New Roman" w:cs="Times New Roman"/>
+                <w:color w:val="000000"/>
+                <w:sz w:val="24"/>
+                <w:szCs w:val="24"/>
+              </w:rPr>
+              <w:t xml:space="preserve">UC bắt đầu khi ban giám đốc yêu cầu bộ phận nhân viên thực hiện </w:t>
+            </w:r>
+            <w:r>
+              <w:rPr>
+                <w:rFonts w:ascii="Times New Roman" w:eastAsia="Times New Roman" w:hAnsi="Times New Roman" w:cs="Times New Roman"/>
+                <w:color w:val="000000"/>
+                <w:sz w:val="24"/>
+                <w:szCs w:val="24"/>
+              </w:rPr>
+              <w:t xml:space="preserve">mở chuyến cho </w:t>
+            </w:r>
+            <w:r>
+              <w:rPr>
+                <w:rFonts w:ascii="Times New Roman" w:eastAsia="Times New Roman" w:hAnsi="Times New Roman" w:cs="Times New Roman"/>
+                <w:color w:val="000000"/>
+                <w:sz w:val="24"/>
+                <w:szCs w:val="24"/>
+              </w:rPr>
+              <w:t xml:space="preserve">các </w:t>
+            </w:r>
+            <w:bookmarkStart w:id="0" w:name="_GoBack"/>
+            <w:bookmarkEnd w:id="0"/>
+            <w:r>
+              <w:rPr>
+                <w:rFonts w:ascii="Times New Roman" w:eastAsia="Times New Roman" w:hAnsi="Times New Roman" w:cs="Times New Roman"/>
+                <w:color w:val="000000"/>
+                <w:sz w:val="24"/>
+                <w:szCs w:val="24"/>
+              </w:rPr>
+              <w:t>tuyến cụ thể.</w:t>
+            </w:r>
+          </w:p>
+        </w:tc>
+      </w:tr>
+      <w:tr>
+        <w:tc>
+          <w:tcPr>
+            <w:tcW w:w="1701" w:type="dxa"/>
+            <w:tcBorders>
+              <w:top w:val="single" w:sz="4" w:space="0" w:color="BFBFBF"/>
+              <w:left w:val="single" w:sz="4" w:space="0" w:color="BFBFBF"/>
+              <w:bottom w:val="single" w:sz="4" w:space="0" w:color="BFBFBF"/>
+              <w:right w:val="single" w:sz="4" w:space="0" w:color="BFBFBF"/>
+            </w:tcBorders>
+            <w:shd w:val="clear" w:color="auto" w:fill="F2F2F2"/>
+            <w:tcMar>
+              <w:top w:w="0" w:type="dxa"/>
+              <w:left w:w="108" w:type="dxa"/>
+              <w:bottom w:w="0" w:type="dxa"/>
+              <w:right w:w="108" w:type="dxa"/>
+            </w:tcMar>
+            <w:hideMark/>
+          </w:tcPr>
+          <w:p>
+            <w:pPr>
+              <w:spacing w:after="120" w:line="240" w:lineRule="auto"/>
+              <w:ind w:left="0" w:firstLine="0"/>
+              <w:rPr>
+                <w:rFonts w:ascii="Times New Roman" w:eastAsia="Times New Roman" w:hAnsi="Times New Roman" w:cs="Times New Roman"/>
+                <w:b/>
+                <w:sz w:val="24"/>
+                <w:szCs w:val="24"/>
+              </w:rPr>
+            </w:pPr>
+            <w:r>
+              <w:rPr>
+                <w:rFonts w:ascii="Times New Roman" w:eastAsia="Times New Roman" w:hAnsi="Times New Roman" w:cs="Times New Roman"/>
+                <w:b/>
+                <w:color w:val="000000"/>
+                <w:sz w:val="24"/>
+                <w:szCs w:val="24"/>
+              </w:rPr>
+              <w:t>Dòng cơ bản</w:t>
+            </w:r>
+          </w:p>
+        </w:tc>
+        <w:tc>
+          <w:tcPr>
+            <w:tcW w:w="7513" w:type="dxa"/>
+            <w:gridSpan w:val="2"/>
+            <w:tcBorders>
+              <w:top w:val="single" w:sz="4" w:space="0" w:color="BFBFBF"/>
+              <w:left w:val="single" w:sz="4" w:space="0" w:color="BFBFBF"/>
+              <w:bottom w:val="single" w:sz="4" w:space="0" w:color="BFBFBF"/>
+              <w:right w:val="single" w:sz="4" w:space="0" w:color="BFBFBF"/>
+            </w:tcBorders>
+            <w:shd w:val="clear" w:color="auto" w:fill="F2F2F2"/>
+            <w:tcMar>
+              <w:top w:w="0" w:type="dxa"/>
+              <w:left w:w="108" w:type="dxa"/>
+              <w:bottom w:w="0" w:type="dxa"/>
+              <w:right w:w="108" w:type="dxa"/>
+            </w:tcMar>
+            <w:hideMark/>
+          </w:tcPr>
+          <w:p>
+            <w:pPr>
+              <w:pStyle w:val="MyTable1"/>
+              <w:numPr>
+                <w:ilvl w:val="0"/>
+                <w:numId w:val="34"/>
+              </w:numPr>
+            </w:pPr>
+            <w:r>
+              <w:t>Ban giám đốc yêu cầu nhân viên mở chuyến</w:t>
+            </w:r>
+          </w:p>
+          <w:p>
+            <w:pPr>
+              <w:pStyle w:val="MyTable1"/>
+              <w:numPr>
+                <w:ilvl w:val="0"/>
+                <w:numId w:val="34"/>
+              </w:numPr>
+            </w:pPr>
+            <w:r>
+              <w:t>Nhân viên tiếp nhận yêu cầu mở chuyến</w:t>
+            </w:r>
+          </w:p>
+          <w:p>
+            <w:pPr>
+              <w:pStyle w:val="MyTable1"/>
+              <w:numPr>
+                <w:ilvl w:val="0"/>
+                <w:numId w:val="34"/>
+              </w:numPr>
+            </w:pPr>
+            <w:r>
+              <w:t>Nhân viên xem xét khả năng của tài xế, tìm xe còn trống, lên kế hoạch mở chuyến.</w:t>
+            </w:r>
+          </w:p>
+          <w:p>
+            <w:pPr>
+              <w:pStyle w:val="MyTable1"/>
+              <w:numPr>
+                <w:ilvl w:val="0"/>
+                <w:numId w:val="34"/>
+              </w:numPr>
+            </w:pPr>
+            <w:r>
+              <w:t>Nhân viên trình bày kế hoạch mở chuyến cho ban giám đốc xem xét.</w:t>
+            </w:r>
+          </w:p>
+          <w:p>
+            <w:pPr>
+              <w:pStyle w:val="MyTable1"/>
+              <w:numPr>
+                <w:ilvl w:val="0"/>
+                <w:numId w:val="34"/>
+              </w:numPr>
+            </w:pPr>
+            <w:r>
+              <w:t>Ban giám đốc duyệt và ra quyết định mở chuyến.</w:t>
+            </w:r>
+          </w:p>
+        </w:tc>
+      </w:tr>
+      <w:tr>
+        <w:tc>
+          <w:tcPr>
+            <w:tcW w:w="1701" w:type="dxa"/>
+            <w:tcBorders>
+              <w:top w:val="single" w:sz="4" w:space="0" w:color="BFBFBF"/>
+              <w:left w:val="single" w:sz="4" w:space="0" w:color="BFBFBF"/>
+              <w:bottom w:val="single" w:sz="4" w:space="0" w:color="BFBFBF"/>
+              <w:right w:val="single" w:sz="4" w:space="0" w:color="BFBFBF"/>
+            </w:tcBorders>
+            <w:tcMar>
+              <w:top w:w="0" w:type="dxa"/>
+              <w:left w:w="108" w:type="dxa"/>
+              <w:bottom w:w="0" w:type="dxa"/>
+              <w:right w:w="108" w:type="dxa"/>
+            </w:tcMar>
+            <w:hideMark/>
+          </w:tcPr>
+          <w:p>
+            <w:pPr>
+              <w:spacing w:beforeLines="120" w:before="288" w:afterLines="120" w:after="288" w:line="240" w:lineRule="auto"/>
+              <w:ind w:left="0" w:firstLine="0"/>
+              <w:rPr>
+                <w:rFonts w:ascii="Times New Roman" w:eastAsia="Times New Roman" w:hAnsi="Times New Roman" w:cs="Times New Roman"/>
+                <w:b/>
+                <w:sz w:val="24"/>
+                <w:szCs w:val="24"/>
+              </w:rPr>
+            </w:pPr>
+            <w:r>
+              <w:rPr>
+                <w:rFonts w:ascii="Times New Roman" w:eastAsia="Times New Roman" w:hAnsi="Times New Roman" w:cs="Times New Roman"/>
+                <w:b/>
+                <w:color w:val="000000"/>
+                <w:sz w:val="24"/>
+                <w:szCs w:val="24"/>
+              </w:rPr>
+              <w:t>Dòng thay thế</w:t>
+            </w:r>
+          </w:p>
+        </w:tc>
+        <w:tc>
+          <w:tcPr>
+            <w:tcW w:w="7513" w:type="dxa"/>
+            <w:gridSpan w:val="2"/>
+            <w:tcBorders>
+              <w:top w:val="single" w:sz="4" w:space="0" w:color="BFBFBF"/>
+              <w:left w:val="single" w:sz="4" w:space="0" w:color="BFBFBF"/>
+              <w:bottom w:val="single" w:sz="4" w:space="0" w:color="BFBFBF"/>
+              <w:right w:val="single" w:sz="4" w:space="0" w:color="BFBFBF"/>
+            </w:tcBorders>
+            <w:tcMar>
+              <w:top w:w="0" w:type="dxa"/>
+              <w:left w:w="108" w:type="dxa"/>
+              <w:bottom w:w="0" w:type="dxa"/>
+              <w:right w:w="108" w:type="dxa"/>
+            </w:tcMar>
+            <w:hideMark/>
+          </w:tcPr>
+          <w:p>
+            <w:pPr>
+              <w:spacing w:beforeLines="120" w:before="288" w:afterLines="120" w:after="288" w:line="240" w:lineRule="auto"/>
+              <w:ind w:left="0" w:firstLine="0"/>
+              <w:rPr>
+                <w:rFonts w:ascii="Times New Roman" w:eastAsia="Times New Roman" w:hAnsi="Times New Roman" w:cs="Times New Roman"/>
+                <w:sz w:val="24"/>
+                <w:szCs w:val="24"/>
+              </w:rPr>
+            </w:pPr>
+            <w:r>
+              <w:rPr>
+                <w:rFonts w:ascii="Times New Roman" w:eastAsia="Times New Roman" w:hAnsi="Times New Roman" w:cs="Times New Roman"/>
+                <w:sz w:val="24"/>
+                <w:szCs w:val="24"/>
+              </w:rPr>
+              <w:t xml:space="preserve">Trường hợp bước 5: Nếu giám đốc không phê duyệt kế hoạch mở chuyến, </w:t>
+            </w:r>
+            <w:r>
+              <w:rPr>
+                <w:rFonts w:ascii="Times New Roman" w:eastAsia="Times New Roman" w:hAnsi="Times New Roman" w:cs="Times New Roman"/>
+                <w:sz w:val="24"/>
+                <w:szCs w:val="24"/>
+              </w:rPr>
+              <w:lastRenderedPageBreak/>
+              <w:t>nhân viên phải quay lại bước 3 lập kế hoạch mở chuyến mới.</w:t>
+            </w:r>
+          </w:p>
+        </w:tc>
+      </w:tr>
+    </w:tbl>
+    <w:p>
+      <w:pPr>
+        <w:ind w:left="0" w:firstLine="0"/>
+      </w:pPr>
+    </w:p>
+    <w:p>
+      <w:pPr>
+        <w:pStyle w:val="TuNormal"/>
+        <w:numPr>
+          <w:ilvl w:val="2"/>
+          <w:numId w:val="12"/>
+        </w:numPr>
+      </w:pPr>
+      <w:r>
+        <w:t xml:space="preserve"> Use case Sửa Chuyến</w:t>
+      </w:r>
+    </w:p>
+    <w:tbl>
+      <w:tblPr>
+        <w:tblW w:w="9129" w:type="dxa"/>
+        <w:tblInd w:w="250" w:type="dxa"/>
+        <w:tblCellMar>
+          <w:top w:w="15" w:type="dxa"/>
+          <w:left w:w="15" w:type="dxa"/>
+          <w:bottom w:w="15" w:type="dxa"/>
+          <w:right w:w="15" w:type="dxa"/>
+        </w:tblCellMar>
+        <w:tblLook w:val="04A0" w:firstRow="1" w:lastRow="0" w:firstColumn="1" w:lastColumn="0" w:noHBand="0" w:noVBand="1"/>
+      </w:tblPr>
+      <w:tblGrid>
+        <w:gridCol w:w="1688"/>
+        <w:gridCol w:w="4630"/>
+        <w:gridCol w:w="2811"/>
+      </w:tblGrid>
+      <w:tr>
+        <w:trPr>
+          <w:trHeight w:val="520"/>
+        </w:trPr>
+        <w:tc>
+          <w:tcPr>
+            <w:tcW w:w="1701" w:type="dxa"/>
+            <w:vMerge w:val="restart"/>
+            <w:tcBorders>
+              <w:top w:val="single" w:sz="4" w:space="0" w:color="000000"/>
+              <w:left w:val="single" w:sz="4" w:space="0" w:color="000000"/>
+              <w:bottom w:val="single" w:sz="4" w:space="0" w:color="000000"/>
+              <w:right w:val="single" w:sz="4" w:space="0" w:color="000000"/>
+            </w:tcBorders>
+            <w:shd w:val="clear" w:color="auto" w:fill="BFBFBF"/>
+            <w:tcMar>
+              <w:top w:w="0" w:type="dxa"/>
+              <w:left w:w="108" w:type="dxa"/>
+              <w:bottom w:w="0" w:type="dxa"/>
+              <w:right w:w="108" w:type="dxa"/>
+            </w:tcMar>
+            <w:hideMark/>
+          </w:tcPr>
+          <w:p>
+            <w:pPr>
+              <w:spacing w:after="120" w:line="240" w:lineRule="auto"/>
+              <w:ind w:left="0" w:firstLine="0"/>
+              <w:rPr>
+                <w:rFonts w:ascii="Times New Roman" w:eastAsia="Times New Roman" w:hAnsi="Times New Roman" w:cs="Times New Roman"/>
+                <w:b/>
+                <w:sz w:val="24"/>
+                <w:szCs w:val="24"/>
+              </w:rPr>
+            </w:pPr>
+            <w:r>
+              <w:rPr>
+                <w:rFonts w:ascii="Times New Roman" w:eastAsia="Times New Roman" w:hAnsi="Times New Roman" w:cs="Times New Roman"/>
+                <w:b/>
+                <w:color w:val="000000"/>
+                <w:sz w:val="24"/>
+                <w:szCs w:val="24"/>
+              </w:rPr>
+              <w:t>Tên Use Case</w:t>
+            </w:r>
+          </w:p>
+        </w:tc>
+        <w:tc>
+          <w:tcPr>
+            <w:tcW w:w="4678" w:type="dxa"/>
+            <w:vMerge w:val="restart"/>
+            <w:tcBorders>
+              <w:top w:val="single" w:sz="4" w:space="0" w:color="000000"/>
+              <w:left w:val="single" w:sz="4" w:space="0" w:color="000000"/>
+              <w:bottom w:val="single" w:sz="4" w:space="0" w:color="000000"/>
+              <w:right w:val="single" w:sz="4" w:space="0" w:color="000000"/>
+            </w:tcBorders>
+            <w:shd w:val="clear" w:color="auto" w:fill="BFBFBF"/>
+            <w:tcMar>
+              <w:top w:w="0" w:type="dxa"/>
+              <w:left w:w="108" w:type="dxa"/>
+              <w:bottom w:w="0" w:type="dxa"/>
+              <w:right w:w="108" w:type="dxa"/>
+            </w:tcMar>
+            <w:hideMark/>
+          </w:tcPr>
+          <w:p>
+            <w:pPr>
+              <w:spacing w:after="120" w:line="240" w:lineRule="auto"/>
+              <w:ind w:left="0" w:firstLine="0"/>
+              <w:rPr>
+                <w:rFonts w:ascii="Times New Roman" w:eastAsia="Times New Roman" w:hAnsi="Times New Roman" w:cs="Times New Roman"/>
+                <w:b/>
+                <w:sz w:val="24"/>
+                <w:szCs w:val="24"/>
+              </w:rPr>
+            </w:pPr>
+            <w:r>
+              <w:rPr>
+                <w:rFonts w:ascii="Times New Roman" w:eastAsia="Times New Roman" w:hAnsi="Times New Roman" w:cs="Times New Roman"/>
+                <w:b/>
+                <w:color w:val="000000"/>
+                <w:sz w:val="24"/>
+                <w:szCs w:val="24"/>
+              </w:rPr>
+              <w:t>Sửa Chuyến</w:t>
+            </w:r>
+          </w:p>
+          <w:p>
+            <w:pPr>
+              <w:tabs>
+                <w:tab w:val="left" w:pos="930"/>
+              </w:tabs>
+              <w:ind w:left="0"/>
+              <w:rPr>
+                <w:rFonts w:ascii="Times New Roman" w:eastAsia="Times New Roman" w:hAnsi="Times New Roman" w:cs="Times New Roman"/>
+                <w:sz w:val="24"/>
+                <w:szCs w:val="24"/>
+              </w:rPr>
+            </w:pPr>
+            <w:r>
+              <w:rPr>
+                <w:rFonts w:ascii="Times New Roman" w:eastAsia="Times New Roman" w:hAnsi="Times New Roman" w:cs="Times New Roman"/>
+                <w:sz w:val="24"/>
+                <w:szCs w:val="24"/>
+              </w:rPr>
+              <w:tab/>
+            </w:r>
+          </w:p>
+        </w:tc>
+        <w:tc>
+          <w:tcPr>
+            <w:tcW w:w="2835" w:type="dxa"/>
+            <w:tcBorders>
+              <w:top w:val="single" w:sz="4" w:space="0" w:color="000000"/>
+              <w:left w:val="single" w:sz="4" w:space="0" w:color="000000"/>
+              <w:bottom w:val="single" w:sz="4" w:space="0" w:color="000000"/>
+              <w:right w:val="single" w:sz="4" w:space="0" w:color="000000"/>
+            </w:tcBorders>
+            <w:shd w:val="clear" w:color="auto" w:fill="BFBFBF"/>
+            <w:tcMar>
+              <w:top w:w="0" w:type="dxa"/>
+              <w:left w:w="108" w:type="dxa"/>
+              <w:bottom w:w="0" w:type="dxa"/>
+              <w:right w:w="108" w:type="dxa"/>
+            </w:tcMar>
+            <w:hideMark/>
+          </w:tcPr>
+          <w:p>
+            <w:pPr>
+              <w:spacing w:after="120" w:line="240" w:lineRule="auto"/>
+              <w:ind w:left="0" w:firstLine="0"/>
+              <w:rPr>
+                <w:rFonts w:ascii="Times New Roman" w:eastAsia="Times New Roman" w:hAnsi="Times New Roman" w:cs="Times New Roman"/>
+                <w:b/>
+                <w:sz w:val="24"/>
+                <w:szCs w:val="24"/>
+              </w:rPr>
+            </w:pPr>
+            <w:r>
+              <w:rPr>
+                <w:rFonts w:ascii="Times New Roman" w:eastAsia="Times New Roman" w:hAnsi="Times New Roman" w:cs="Times New Roman"/>
+                <w:b/>
+                <w:color w:val="000000"/>
+                <w:sz w:val="24"/>
+                <w:szCs w:val="24"/>
+              </w:rPr>
+              <w:t>Mã số: UCNV-</w:t>
+            </w:r>
+            <w:r>
+              <w:rPr>
+                <w:rFonts w:ascii="Times New Roman" w:eastAsia="Times New Roman" w:hAnsi="Times New Roman" w:cs="Times New Roman"/>
+                <w:b/>
+                <w:color w:val="000000"/>
+                <w:sz w:val="24"/>
+                <w:szCs w:val="24"/>
+              </w:rPr>
+              <w:t>10</w:t>
+            </w:r>
+          </w:p>
+        </w:tc>
+      </w:tr>
+      <w:tr>
+        <w:trPr>
+          <w:trHeight w:val="680"/>
+        </w:trPr>
+        <w:tc>
+          <w:tcPr>
+            <w:tcW w:w="1701" w:type="dxa"/>
+            <w:vMerge/>
+            <w:tcBorders>
+              <w:top w:val="single" w:sz="4" w:space="0" w:color="000000"/>
+              <w:left w:val="single" w:sz="4" w:space="0" w:color="000000"/>
+              <w:bottom w:val="single" w:sz="4" w:space="0" w:color="000000"/>
+              <w:right w:val="single" w:sz="4" w:space="0" w:color="000000"/>
+            </w:tcBorders>
+            <w:vAlign w:val="center"/>
+            <w:hideMark/>
+          </w:tcPr>
+          <w:p>
+            <w:pPr>
+              <w:spacing w:before="0" w:after="0" w:line="240" w:lineRule="auto"/>
+              <w:ind w:left="0" w:firstLine="0"/>
+              <w:rPr>
+                <w:rFonts w:ascii="Times New Roman" w:eastAsia="Times New Roman" w:hAnsi="Times New Roman" w:cs="Times New Roman"/>
+                <w:sz w:val="24"/>
+                <w:szCs w:val="24"/>
+              </w:rPr>
+            </w:pPr>
+          </w:p>
+        </w:tc>
+        <w:tc>
+          <w:tcPr>
+            <w:tcW w:w="4678" w:type="dxa"/>
+            <w:vMerge/>
+            <w:tcBorders>
+              <w:top w:val="single" w:sz="4" w:space="0" w:color="000000"/>
+              <w:left w:val="single" w:sz="4" w:space="0" w:color="000000"/>
+              <w:bottom w:val="single" w:sz="4" w:space="0" w:color="000000"/>
+              <w:right w:val="single" w:sz="4" w:space="0" w:color="000000"/>
+            </w:tcBorders>
+            <w:vAlign w:val="center"/>
+            <w:hideMark/>
+          </w:tcPr>
+          <w:p>
+            <w:pPr>
+              <w:spacing w:before="0" w:after="0" w:line="240" w:lineRule="auto"/>
+              <w:ind w:left="0" w:firstLine="0"/>
+              <w:rPr>
+                <w:rFonts w:ascii="Times New Roman" w:eastAsia="Times New Roman" w:hAnsi="Times New Roman" w:cs="Times New Roman"/>
+                <w:sz w:val="24"/>
+                <w:szCs w:val="24"/>
+              </w:rPr>
+            </w:pPr>
+          </w:p>
+        </w:tc>
+        <w:tc>
+          <w:tcPr>
+            <w:tcW w:w="2835" w:type="dxa"/>
+            <w:tcBorders>
+              <w:top w:val="single" w:sz="4" w:space="0" w:color="000000"/>
+              <w:left w:val="single" w:sz="4" w:space="0" w:color="000000"/>
+              <w:bottom w:val="single" w:sz="4" w:space="0" w:color="000000"/>
+              <w:right w:val="single" w:sz="4" w:space="0" w:color="000000"/>
+            </w:tcBorders>
+            <w:shd w:val="clear" w:color="auto" w:fill="BFBFBF"/>
+            <w:tcMar>
+              <w:top w:w="0" w:type="dxa"/>
+              <w:left w:w="108" w:type="dxa"/>
+              <w:bottom w:w="0" w:type="dxa"/>
+              <w:right w:w="108" w:type="dxa"/>
+            </w:tcMar>
+            <w:hideMark/>
+          </w:tcPr>
+          <w:p>
+            <w:pPr>
+              <w:spacing w:after="120" w:line="240" w:lineRule="auto"/>
+              <w:ind w:left="0" w:firstLine="0"/>
+              <w:rPr>
+                <w:rFonts w:ascii="Times New Roman" w:eastAsia="Times New Roman" w:hAnsi="Times New Roman" w:cs="Times New Roman"/>
+                <w:sz w:val="24"/>
+                <w:szCs w:val="24"/>
+              </w:rPr>
+            </w:pPr>
+            <w:r>
+              <w:rPr>
+                <w:rFonts w:ascii="Times New Roman" w:eastAsia="Times New Roman" w:hAnsi="Times New Roman" w:cs="Times New Roman"/>
+                <w:color w:val="000000"/>
+                <w:sz w:val="24"/>
+                <w:szCs w:val="24"/>
+              </w:rPr>
+              <w:t>Tham chiếu: [</w:t>
+            </w:r>
+            <w:r>
+              <w:rPr>
+                <w:rFonts w:ascii="Times New Roman" w:eastAsia="Times New Roman" w:hAnsi="Times New Roman" w:cs="Times New Roman"/>
+                <w:color w:val="000000"/>
+                <w:sz w:val="24"/>
+                <w:szCs w:val="24"/>
+              </w:rPr>
+              <w:t>]</w:t>
+            </w:r>
+            <w:r>
+              <w:rPr>
+                <w:rFonts w:ascii="Times New Roman" w:eastAsia="Times New Roman" w:hAnsi="Times New Roman" w:cs="Times New Roman"/>
+                <w:color w:val="000000"/>
+                <w:sz w:val="24"/>
+                <w:szCs w:val="24"/>
+              </w:rPr>
+              <w:t xml:space="preserve"> Quy trình </w:t>
+            </w:r>
+            <w:r>
+              <w:rPr>
+                <w:rFonts w:ascii="Times New Roman" w:eastAsia="Times New Roman" w:hAnsi="Times New Roman" w:cs="Times New Roman"/>
+                <w:color w:val="000000"/>
+                <w:sz w:val="24"/>
+                <w:szCs w:val="24"/>
+              </w:rPr>
+              <w:t>sửa chuyến</w:t>
+            </w:r>
+          </w:p>
+        </w:tc>
+      </w:tr>
+      <w:tr>
+        <w:tc>
+          <w:tcPr>
+            <w:tcW w:w="1701" w:type="dxa"/>
+            <w:tcBorders>
+              <w:top w:val="single" w:sz="4" w:space="0" w:color="000000"/>
+              <w:left w:val="single" w:sz="4" w:space="0" w:color="BFBFBF"/>
+              <w:bottom w:val="single" w:sz="4" w:space="0" w:color="BFBFBF"/>
+              <w:right w:val="single" w:sz="4" w:space="0" w:color="BFBFBF"/>
+            </w:tcBorders>
+            <w:tcMar>
+              <w:top w:w="0" w:type="dxa"/>
+              <w:left w:w="108" w:type="dxa"/>
+              <w:bottom w:w="0" w:type="dxa"/>
+              <w:right w:w="108" w:type="dxa"/>
+            </w:tcMar>
+            <w:hideMark/>
+          </w:tcPr>
+          <w:p>
+            <w:pPr>
+              <w:spacing w:after="120" w:line="240" w:lineRule="auto"/>
+              <w:ind w:left="0" w:firstLine="0"/>
+              <w:rPr>
+                <w:rFonts w:ascii="Times New Roman" w:eastAsia="Times New Roman" w:hAnsi="Times New Roman" w:cs="Times New Roman"/>
+                <w:b/>
+                <w:sz w:val="24"/>
+                <w:szCs w:val="24"/>
+              </w:rPr>
+            </w:pPr>
+            <w:r>
+              <w:rPr>
+                <w:rFonts w:ascii="Times New Roman" w:eastAsia="Times New Roman" w:hAnsi="Times New Roman" w:cs="Times New Roman"/>
+                <w:b/>
+                <w:color w:val="000000"/>
+                <w:sz w:val="24"/>
+                <w:szCs w:val="24"/>
+              </w:rPr>
+              <w:t>Mô tả</w:t>
+            </w:r>
+          </w:p>
+        </w:tc>
+        <w:tc>
+          <w:tcPr>
+            <w:tcW w:w="7513" w:type="dxa"/>
+            <w:gridSpan w:val="2"/>
+            <w:tcBorders>
+              <w:top w:val="single" w:sz="4" w:space="0" w:color="000000"/>
+              <w:left w:val="single" w:sz="4" w:space="0" w:color="BFBFBF"/>
+              <w:bottom w:val="single" w:sz="4" w:space="0" w:color="BFBFBF"/>
+              <w:right w:val="single" w:sz="4" w:space="0" w:color="BFBFBF"/>
+            </w:tcBorders>
+            <w:tcMar>
+              <w:top w:w="0" w:type="dxa"/>
+              <w:left w:w="108" w:type="dxa"/>
+              <w:bottom w:w="0" w:type="dxa"/>
+              <w:right w:w="108" w:type="dxa"/>
+            </w:tcMar>
+            <w:hideMark/>
+          </w:tcPr>
+          <w:p>
+            <w:pPr>
+              <w:spacing w:after="120" w:line="240" w:lineRule="auto"/>
+              <w:ind w:left="0" w:firstLine="0"/>
+              <w:rPr>
+                <w:rFonts w:ascii="Times New Roman" w:eastAsia="Times New Roman" w:hAnsi="Times New Roman" w:cs="Times New Roman"/>
+                <w:sz w:val="24"/>
+                <w:szCs w:val="24"/>
+                <w:lang w:val="vi-VN"/>
+              </w:rPr>
+            </w:pPr>
+            <w:r>
+              <w:rPr>
+                <w:rFonts w:ascii="Times New Roman" w:eastAsia="Times New Roman" w:hAnsi="Times New Roman" w:cs="Times New Roman"/>
+                <w:color w:val="000000"/>
+                <w:sz w:val="24"/>
+                <w:szCs w:val="24"/>
+              </w:rPr>
+              <w:t xml:space="preserve">UC bắt đầu khi ban giám đốc yêu cầu bộ phận nhân viên thực hiện </w:t>
+            </w:r>
+            <w:r>
+              <w:rPr>
+                <w:rFonts w:ascii="Times New Roman" w:eastAsia="Times New Roman" w:hAnsi="Times New Roman" w:cs="Times New Roman"/>
+                <w:color w:val="000000"/>
+                <w:sz w:val="24"/>
+                <w:szCs w:val="24"/>
+              </w:rPr>
+              <w:t xml:space="preserve">sửa chuyến cho </w:t>
+            </w:r>
+            <w:r>
+              <w:rPr>
+                <w:rFonts w:ascii="Times New Roman" w:eastAsia="Times New Roman" w:hAnsi="Times New Roman" w:cs="Times New Roman"/>
+                <w:color w:val="000000"/>
+                <w:sz w:val="24"/>
+                <w:szCs w:val="24"/>
+              </w:rPr>
+              <w:t>các</w:t>
+            </w:r>
+            <w:r>
+              <w:rPr>
+                <w:rFonts w:ascii="Times New Roman" w:eastAsia="Times New Roman" w:hAnsi="Times New Roman" w:cs="Times New Roman"/>
+                <w:color w:val="000000"/>
+                <w:sz w:val="24"/>
+                <w:szCs w:val="24"/>
+              </w:rPr>
+              <w:t xml:space="preserve"> tuyến cụ thể</w:t>
+            </w:r>
+          </w:p>
+        </w:tc>
+      </w:tr>
+      <w:tr>
+        <w:tc>
+          <w:tcPr>
+            <w:tcW w:w="1701" w:type="dxa"/>
+            <w:tcBorders>
+              <w:top w:val="single" w:sz="4" w:space="0" w:color="BFBFBF"/>
+              <w:left w:val="single" w:sz="4" w:space="0" w:color="BFBFBF"/>
+              <w:bottom w:val="single" w:sz="4" w:space="0" w:color="BFBFBF"/>
+              <w:right w:val="single" w:sz="4" w:space="0" w:color="BFBFBF"/>
+            </w:tcBorders>
+            <w:shd w:val="clear" w:color="auto" w:fill="F2F2F2"/>
+            <w:tcMar>
+              <w:top w:w="0" w:type="dxa"/>
+              <w:left w:w="108" w:type="dxa"/>
+              <w:bottom w:w="0" w:type="dxa"/>
+              <w:right w:w="108" w:type="dxa"/>
+            </w:tcMar>
+            <w:hideMark/>
+          </w:tcPr>
+          <w:p>
+            <w:pPr>
+              <w:spacing w:after="120" w:line="240" w:lineRule="auto"/>
+              <w:ind w:left="0" w:firstLine="0"/>
+              <w:rPr>
+                <w:rFonts w:ascii="Times New Roman" w:eastAsia="Times New Roman" w:hAnsi="Times New Roman" w:cs="Times New Roman"/>
+                <w:b/>
+                <w:sz w:val="24"/>
+                <w:szCs w:val="24"/>
+              </w:rPr>
+            </w:pPr>
+            <w:r>
+              <w:rPr>
+                <w:rFonts w:ascii="Times New Roman" w:eastAsia="Times New Roman" w:hAnsi="Times New Roman" w:cs="Times New Roman"/>
+                <w:b/>
+                <w:color w:val="000000"/>
+                <w:sz w:val="24"/>
+                <w:szCs w:val="24"/>
+              </w:rPr>
+              <w:t>Dòng cơ bản</w:t>
+            </w:r>
+          </w:p>
+        </w:tc>
+        <w:tc>
+          <w:tcPr>
+            <w:tcW w:w="7513" w:type="dxa"/>
+            <w:gridSpan w:val="2"/>
+            <w:tcBorders>
+              <w:top w:val="single" w:sz="4" w:space="0" w:color="BFBFBF"/>
+              <w:left w:val="single" w:sz="4" w:space="0" w:color="BFBFBF"/>
+              <w:bottom w:val="single" w:sz="4" w:space="0" w:color="BFBFBF"/>
+              <w:right w:val="single" w:sz="4" w:space="0" w:color="BFBFBF"/>
+            </w:tcBorders>
+            <w:shd w:val="clear" w:color="auto" w:fill="F2F2F2"/>
+            <w:tcMar>
+              <w:top w:w="0" w:type="dxa"/>
+              <w:left w:w="108" w:type="dxa"/>
+              <w:bottom w:w="0" w:type="dxa"/>
+              <w:right w:w="108" w:type="dxa"/>
+            </w:tcMar>
+            <w:hideMark/>
+          </w:tcPr>
+          <w:p>
+            <w:pPr>
+              <w:pStyle w:val="MyTable1"/>
+              <w:numPr>
+                <w:ilvl w:val="0"/>
+                <w:numId w:val="35"/>
+              </w:numPr>
+            </w:pPr>
+            <w:r>
+              <w:t xml:space="preserve">Ban giám đốc yêu cầu nhân viên </w:t>
+            </w:r>
+            <w:r>
+              <w:t xml:space="preserve">sửa </w:t>
+            </w:r>
+            <w:r>
+              <w:t>chuyến</w:t>
+            </w:r>
+          </w:p>
+          <w:p>
+            <w:pPr>
+              <w:pStyle w:val="MyTable1"/>
+              <w:numPr>
+                <w:ilvl w:val="0"/>
+                <w:numId w:val="35"/>
+              </w:numPr>
+            </w:pPr>
+            <w:r>
+              <w:t>Ban giám đốc đề nghị những chuyến cần sửa</w:t>
+            </w:r>
+          </w:p>
+          <w:p>
+            <w:pPr>
+              <w:pStyle w:val="MyTable1"/>
+              <w:numPr>
+                <w:ilvl w:val="0"/>
+                <w:numId w:val="35"/>
+              </w:numPr>
+            </w:pPr>
+            <w:r>
+              <w:t>Nhân viên tiếp nhận yêu cầ</w:t>
+            </w:r>
+            <w:r>
+              <w:t>u và thông tin sửa</w:t>
+            </w:r>
+            <w:r>
+              <w:t xml:space="preserve"> chuyến</w:t>
+            </w:r>
+          </w:p>
+          <w:p>
+            <w:pPr>
+              <w:pStyle w:val="MyTable1"/>
+              <w:numPr>
+                <w:ilvl w:val="0"/>
+                <w:numId w:val="35"/>
+              </w:numPr>
+            </w:pPr>
+            <w:r>
+              <w:t xml:space="preserve">Nhân viên xem xét khả năng của tài xế, tìm xe còn trống, </w:t>
+            </w:r>
+            <w:r>
+              <w:t>lên kế hoạch sửa lại những chuyến được yêu cầu.</w:t>
+            </w:r>
+          </w:p>
+          <w:p>
+            <w:pPr>
+              <w:pStyle w:val="MyTable1"/>
+              <w:numPr>
+                <w:ilvl w:val="0"/>
+                <w:numId w:val="35"/>
+              </w:numPr>
+            </w:pPr>
+            <w:r>
+              <w:t xml:space="preserve">Nhân viên trình bày kế hoạch </w:t>
+            </w:r>
+            <w:r>
+              <w:t>sửa chuyến</w:t>
+            </w:r>
+            <w:r>
+              <w:t xml:space="preserve"> cho ban giám đốc xem xét.</w:t>
+            </w:r>
+          </w:p>
+          <w:p>
+            <w:pPr>
+              <w:pStyle w:val="MyTable1"/>
+              <w:numPr>
+                <w:ilvl w:val="0"/>
+                <w:numId w:val="35"/>
+              </w:numPr>
+            </w:pPr>
+            <w:r>
+              <w:t xml:space="preserve">Ban giám đốc duyệt và ra quyết định </w:t>
+            </w:r>
+            <w:r>
+              <w:t>sửa chuyến</w:t>
+            </w:r>
+            <w:r>
+              <w:t>.</w:t>
+            </w:r>
+          </w:p>
+        </w:tc>
+      </w:tr>
+      <w:tr>
+        <w:tc>
+          <w:tcPr>
+            <w:tcW w:w="1701" w:type="dxa"/>
+            <w:tcBorders>
+              <w:top w:val="single" w:sz="4" w:space="0" w:color="BFBFBF"/>
+              <w:left w:val="single" w:sz="4" w:space="0" w:color="BFBFBF"/>
+              <w:bottom w:val="single" w:sz="4" w:space="0" w:color="BFBFBF"/>
+              <w:right w:val="single" w:sz="4" w:space="0" w:color="BFBFBF"/>
+            </w:tcBorders>
+            <w:tcMar>
+              <w:top w:w="0" w:type="dxa"/>
+              <w:left w:w="108" w:type="dxa"/>
+              <w:bottom w:w="0" w:type="dxa"/>
+              <w:right w:w="108" w:type="dxa"/>
+            </w:tcMar>
+            <w:hideMark/>
+          </w:tcPr>
+          <w:p>
+            <w:pPr>
+              <w:spacing w:beforeLines="120" w:before="288" w:afterLines="120" w:after="288" w:line="240" w:lineRule="auto"/>
+              <w:ind w:left="0" w:firstLine="0"/>
+              <w:rPr>
+                <w:rFonts w:ascii="Times New Roman" w:eastAsia="Times New Roman" w:hAnsi="Times New Roman" w:cs="Times New Roman"/>
+                <w:b/>
+                <w:sz w:val="24"/>
+                <w:szCs w:val="24"/>
+              </w:rPr>
+            </w:pPr>
+            <w:r>
+              <w:rPr>
+                <w:rFonts w:ascii="Times New Roman" w:eastAsia="Times New Roman" w:hAnsi="Times New Roman" w:cs="Times New Roman"/>
+                <w:b/>
+                <w:color w:val="000000"/>
+                <w:sz w:val="24"/>
+                <w:szCs w:val="24"/>
+              </w:rPr>
+              <w:t>Dòng thay thế</w:t>
+            </w:r>
+          </w:p>
+        </w:tc>
+        <w:tc>
+          <w:tcPr>
+            <w:tcW w:w="7513" w:type="dxa"/>
+            <w:gridSpan w:val="2"/>
+            <w:tcBorders>
+              <w:top w:val="single" w:sz="4" w:space="0" w:color="BFBFBF"/>
+              <w:left w:val="single" w:sz="4" w:space="0" w:color="BFBFBF"/>
+              <w:bottom w:val="single" w:sz="4" w:space="0" w:color="BFBFBF"/>
+              <w:right w:val="single" w:sz="4" w:space="0" w:color="BFBFBF"/>
+            </w:tcBorders>
+            <w:tcMar>
+              <w:top w:w="0" w:type="dxa"/>
+              <w:left w:w="108" w:type="dxa"/>
+              <w:bottom w:w="0" w:type="dxa"/>
+              <w:right w:w="108" w:type="dxa"/>
+            </w:tcMar>
+            <w:hideMark/>
+          </w:tcPr>
+          <w:p>
+            <w:pPr>
+              <w:spacing w:beforeLines="120" w:before="288" w:afterLines="120" w:after="288" w:line="240" w:lineRule="auto"/>
+              <w:ind w:left="0" w:firstLine="0"/>
+              <w:rPr>
+                <w:rFonts w:ascii="Times New Roman" w:eastAsia="Times New Roman" w:hAnsi="Times New Roman" w:cs="Times New Roman"/>
+                <w:sz w:val="24"/>
+                <w:szCs w:val="24"/>
+              </w:rPr>
+            </w:pPr>
+            <w:r>
+              <w:rPr>
+                <w:rFonts w:ascii="Times New Roman" w:eastAsia="Times New Roman" w:hAnsi="Times New Roman" w:cs="Times New Roman"/>
+                <w:sz w:val="24"/>
+                <w:szCs w:val="24"/>
+              </w:rPr>
+              <w:t>Trường hợp bước 6</w:t>
+            </w:r>
+            <w:r>
+              <w:rPr>
+                <w:rFonts w:ascii="Times New Roman" w:eastAsia="Times New Roman" w:hAnsi="Times New Roman" w:cs="Times New Roman"/>
+                <w:sz w:val="24"/>
+                <w:szCs w:val="24"/>
+              </w:rPr>
+              <w:t xml:space="preserve">: Nếu giám đốc không phê duyệt kế hoạch </w:t>
+            </w:r>
+            <w:r>
+              <w:rPr>
+                <w:rFonts w:ascii="Times New Roman" w:eastAsia="Times New Roman" w:hAnsi="Times New Roman" w:cs="Times New Roman"/>
+                <w:sz w:val="24"/>
+                <w:szCs w:val="24"/>
+              </w:rPr>
+              <w:t>sửa</w:t>
+            </w:r>
+            <w:r>
+              <w:rPr>
+                <w:rFonts w:ascii="Times New Roman" w:eastAsia="Times New Roman" w:hAnsi="Times New Roman" w:cs="Times New Roman"/>
+                <w:sz w:val="24"/>
+                <w:szCs w:val="24"/>
+              </w:rPr>
+              <w:t xml:space="preserve"> chuyến</w:t>
+            </w:r>
+            <w:r>
+              <w:rPr>
+                <w:rFonts w:ascii="Times New Roman" w:eastAsia="Times New Roman" w:hAnsi="Times New Roman" w:cs="Times New Roman"/>
+                <w:sz w:val="24"/>
+                <w:szCs w:val="24"/>
+              </w:rPr>
+              <w:t>, nhân viên phải quay lại bước 4 lập kế hoạch sửa</w:t>
+            </w:r>
+            <w:r>
+              <w:rPr>
+                <w:rFonts w:ascii="Times New Roman" w:eastAsia="Times New Roman" w:hAnsi="Times New Roman" w:cs="Times New Roman"/>
+                <w:sz w:val="24"/>
+                <w:szCs w:val="24"/>
+              </w:rPr>
+              <w:t xml:space="preserve"> chuyến mới.</w:t>
+            </w:r>
+          </w:p>
+        </w:tc>
+      </w:tr>
+    </w:tbl>
+    <w:p>
+      <w:pPr>
+        <w:ind w:left="0" w:firstLine="0"/>
       </w:pPr>
     </w:p>
     <w:p>
@@ -5221,7 +6542,7 @@
     </w:p>
     <w:tbl>
       <w:tblPr>
-        <w:tblStyle w:val="TableGrid"/>
+        <w:tblStyle w:val="LiBang"/>
         <w:tblW w:w="0" w:type="auto"/>
         <w:tblInd w:w="360" w:type="dxa"/>
         <w:tblLook w:val="04A0" w:firstRow="1" w:lastRow="0" w:firstColumn="1" w:lastColumn="0" w:noHBand="0" w:noVBand="1"/>
@@ -5387,10 +6708,10 @@
                   <v:path o:extrusionok="f" gradientshapeok="t" o:connecttype="rect"/>
                   <o:lock v:ext="edit" aspectratio="t"/>
                 </v:shapetype>
-                <v:shape id="_x0000_i1025" type="#_x0000_t75" style="width:406.5pt;height:488.25pt" o:ole="">
+                <v:shape id="_x0000_i1025" type="#_x0000_t75" style="width:406.2pt;height:488.4pt" o:ole="">
                   <v:imagedata r:id="rId8" o:title=""/>
                 </v:shape>
-                <o:OLEObject Type="Embed" ProgID="PBrush" ShapeID="_x0000_i1025" DrawAspect="Content" ObjectID="_1567529666" r:id="rId9"/>
+                <o:OLEObject Type="Embed" ProgID="PBrush" ShapeID="_x0000_i1025" DrawAspect="Content" ObjectID="_1567949082" r:id="rId9"/>
               </w:object>
             </w:r>
           </w:p>
@@ -5421,7 +6742,7 @@
     </w:p>
     <w:tbl>
       <w:tblPr>
-        <w:tblStyle w:val="TableGrid"/>
+        <w:tblStyle w:val="LiBang"/>
         <w:tblW w:w="0" w:type="auto"/>
         <w:tblInd w:w="360" w:type="dxa"/>
         <w:tblLook w:val="04A0" w:firstRow="1" w:lastRow="0" w:firstColumn="1" w:lastColumn="0" w:noHBand="0" w:noVBand="1"/>
@@ -5633,7 +6954,7 @@
     </w:p>
     <w:p>
       <w:pPr>
-        <w:pStyle w:val="ListParagraph"/>
+        <w:pStyle w:val="oancuaDanhsach"/>
         <w:numPr>
           <w:ilvl w:val="0"/>
           <w:numId w:val="13"/>
@@ -5656,7 +6977,7 @@
     </w:p>
     <w:p>
       <w:pPr>
-        <w:pStyle w:val="ListParagraph"/>
+        <w:pStyle w:val="oancuaDanhsach"/>
         <w:numPr>
           <w:ilvl w:val="0"/>
           <w:numId w:val="13"/>
@@ -5679,7 +7000,7 @@
     </w:p>
     <w:p>
       <w:pPr>
-        <w:pStyle w:val="ListParagraph"/>
+        <w:pStyle w:val="oancuaDanhsach"/>
         <w:numPr>
           <w:ilvl w:val="0"/>
           <w:numId w:val="13"/>
@@ -5702,7 +7023,7 @@
     </w:p>
     <w:p>
       <w:pPr>
-        <w:pStyle w:val="ListParagraph"/>
+        <w:pStyle w:val="oancuaDanhsach"/>
         <w:numPr>
           <w:ilvl w:val="1"/>
           <w:numId w:val="13"/>
@@ -5725,7 +7046,7 @@
     </w:p>
     <w:p>
       <w:pPr>
-        <w:pStyle w:val="ListParagraph"/>
+        <w:pStyle w:val="oancuaDanhsach"/>
         <w:numPr>
           <w:ilvl w:val="1"/>
           <w:numId w:val="13"/>
@@ -5748,7 +7069,7 @@
     </w:p>
     <w:p>
       <w:pPr>
-        <w:pStyle w:val="ListParagraph"/>
+        <w:pStyle w:val="oancuaDanhsach"/>
         <w:numPr>
           <w:ilvl w:val="1"/>
           <w:numId w:val="13"/>
@@ -5771,7 +7092,7 @@
     </w:p>
     <w:p>
       <w:pPr>
-        <w:pStyle w:val="ListParagraph"/>
+        <w:pStyle w:val="oancuaDanhsach"/>
         <w:numPr>
           <w:ilvl w:val="2"/>
           <w:numId w:val="13"/>
@@ -5794,7 +7115,7 @@
     </w:p>
     <w:p>
       <w:pPr>
-        <w:pStyle w:val="ListParagraph"/>
+        <w:pStyle w:val="oancuaDanhsach"/>
         <w:numPr>
           <w:ilvl w:val="2"/>
           <w:numId w:val="13"/>
@@ -5829,7 +7150,7 @@
     </w:p>
     <w:tbl>
       <w:tblPr>
-        <w:tblStyle w:val="TableGrid"/>
+        <w:tblStyle w:val="LiBang"/>
         <w:tblW w:w="0" w:type="auto"/>
         <w:tblInd w:w="360" w:type="dxa"/>
         <w:tblLook w:val="04A0" w:firstRow="1" w:lastRow="0" w:firstColumn="1" w:lastColumn="0" w:noHBand="0" w:noVBand="1"/>
@@ -6037,7 +7358,7 @@
     </w:p>
     <w:tbl>
       <w:tblPr>
-        <w:tblStyle w:val="TableGrid"/>
+        <w:tblStyle w:val="LiBang"/>
         <w:tblW w:w="0" w:type="auto"/>
         <w:tblInd w:w="360" w:type="dxa"/>
         <w:tblLook w:val="04A0" w:firstRow="1" w:lastRow="0" w:firstColumn="1" w:lastColumn="0" w:noHBand="0" w:noVBand="1"/>
@@ -6274,7 +7595,7 @@
     </w:p>
     <w:tbl>
       <w:tblPr>
-        <w:tblStyle w:val="TableGrid"/>
+        <w:tblStyle w:val="LiBang"/>
         <w:tblW w:w="0" w:type="auto"/>
         <w:tblInd w:w="360" w:type="dxa"/>
         <w:tblLook w:val="04A0" w:firstRow="1" w:lastRow="0" w:firstColumn="1" w:lastColumn="0" w:noHBand="0" w:noVBand="1"/>
@@ -6489,7 +7810,7 @@
     </w:p>
     <w:tbl>
       <w:tblPr>
-        <w:tblStyle w:val="TableGrid"/>
+        <w:tblStyle w:val="LiBang"/>
         <w:tblW w:w="0" w:type="auto"/>
         <w:tblInd w:w="360" w:type="dxa"/>
         <w:tblLayout w:type="fixed"/>
@@ -6704,7 +8025,7 @@
     </w:p>
     <w:tbl>
       <w:tblPr>
-        <w:tblStyle w:val="TableGrid"/>
+        <w:tblStyle w:val="LiBang"/>
         <w:tblW w:w="0" w:type="auto"/>
         <w:tblInd w:w="360" w:type="dxa"/>
         <w:tblLayout w:type="fixed"/>
@@ -6915,7 +8236,7 @@
     </w:p>
     <w:tbl>
       <w:tblPr>
-        <w:tblStyle w:val="TableGrid"/>
+        <w:tblStyle w:val="LiBang"/>
         <w:tblW w:w="0" w:type="auto"/>
         <w:tblInd w:w="360" w:type="dxa"/>
         <w:tblLayout w:type="fixed"/>
@@ -7131,7 +8452,7 @@
     </w:p>
     <w:p>
       <w:pPr>
-        <w:pStyle w:val="ListParagraph"/>
+        <w:pStyle w:val="oancuaDanhsach"/>
         <w:numPr>
           <w:ilvl w:val="0"/>
           <w:numId w:val="19"/>
@@ -7154,7 +8475,7 @@
     </w:p>
     <w:p>
       <w:pPr>
-        <w:pStyle w:val="ListParagraph"/>
+        <w:pStyle w:val="oancuaDanhsach"/>
         <w:numPr>
           <w:ilvl w:val="0"/>
           <w:numId w:val="22"/>
@@ -7177,7 +8498,7 @@
     </w:p>
     <w:p>
       <w:pPr>
-        <w:pStyle w:val="ListParagraph"/>
+        <w:pStyle w:val="oancuaDanhsach"/>
         <w:numPr>
           <w:ilvl w:val="0"/>
           <w:numId w:val="22"/>
@@ -7200,7 +8521,7 @@
     </w:p>
     <w:p>
       <w:pPr>
-        <w:pStyle w:val="ListParagraph"/>
+        <w:pStyle w:val="oancuaDanhsach"/>
         <w:numPr>
           <w:ilvl w:val="0"/>
           <w:numId w:val="22"/>
@@ -7223,7 +8544,7 @@
     </w:p>
     <w:p>
       <w:pPr>
-        <w:pStyle w:val="ListParagraph"/>
+        <w:pStyle w:val="oancuaDanhsach"/>
         <w:numPr>
           <w:ilvl w:val="0"/>
           <w:numId w:val="22"/>
@@ -7262,7 +8583,7 @@
     </w:p>
     <w:tbl>
       <w:tblPr>
-        <w:tblStyle w:val="TableGrid"/>
+        <w:tblStyle w:val="LiBang"/>
         <w:tblW w:w="0" w:type="auto"/>
         <w:tblInd w:w="360" w:type="dxa"/>
         <w:tblLook w:val="04A0" w:firstRow="1" w:lastRow="0" w:firstColumn="1" w:lastColumn="0" w:noHBand="0" w:noVBand="1"/>
@@ -7374,7 +8695,7 @@
     </w:p>
     <w:p>
       <w:pPr>
-        <w:pStyle w:val="ListParagraph"/>
+        <w:pStyle w:val="oancuaDanhsach"/>
         <w:numPr>
           <w:ilvl w:val="0"/>
           <w:numId w:val="14"/>
@@ -7397,7 +8718,7 @@
     </w:p>
     <w:p>
       <w:pPr>
-        <w:pStyle w:val="ListParagraph"/>
+        <w:pStyle w:val="oancuaDanhsach"/>
         <w:numPr>
           <w:ilvl w:val="0"/>
           <w:numId w:val="14"/>
@@ -7420,7 +8741,7 @@
     </w:p>
     <w:p>
       <w:pPr>
-        <w:pStyle w:val="ListParagraph"/>
+        <w:pStyle w:val="oancuaDanhsach"/>
         <w:numPr>
           <w:ilvl w:val="0"/>
           <w:numId w:val="14"/>
@@ -7443,7 +8764,7 @@
     </w:p>
     <w:p>
       <w:pPr>
-        <w:pStyle w:val="ListParagraph"/>
+        <w:pStyle w:val="oancuaDanhsach"/>
         <w:numPr>
           <w:ilvl w:val="0"/>
           <w:numId w:val="14"/>
@@ -7466,7 +8787,7 @@
     </w:p>
     <w:p>
       <w:pPr>
-        <w:pStyle w:val="ListParagraph"/>
+        <w:pStyle w:val="oancuaDanhsach"/>
         <w:numPr>
           <w:ilvl w:val="1"/>
           <w:numId w:val="14"/>
@@ -7505,7 +8826,7 @@
     </w:p>
     <w:tbl>
       <w:tblPr>
-        <w:tblStyle w:val="TableGrid"/>
+        <w:tblStyle w:val="LiBang"/>
         <w:tblW w:w="0" w:type="auto"/>
         <w:tblInd w:w="360" w:type="dxa"/>
         <w:tblLook w:val="04A0" w:firstRow="1" w:lastRow="0" w:firstColumn="1" w:lastColumn="0" w:noHBand="0" w:noVBand="1"/>
@@ -7612,7 +8933,7 @@
     </w:p>
     <w:tbl>
       <w:tblPr>
-        <w:tblStyle w:val="TableGrid"/>
+        <w:tblStyle w:val="LiBang"/>
         <w:tblW w:w="0" w:type="auto"/>
         <w:tblInd w:w="360" w:type="dxa"/>
         <w:tblLook w:val="04A0" w:firstRow="1" w:lastRow="0" w:firstColumn="1" w:lastColumn="0" w:noHBand="0" w:noVBand="1"/>
@@ -7731,7 +9052,7 @@
     </w:p>
     <w:tbl>
       <w:tblPr>
-        <w:tblStyle w:val="TableGrid"/>
+        <w:tblStyle w:val="LiBang"/>
         <w:tblW w:w="0" w:type="auto"/>
         <w:tblInd w:w="360" w:type="dxa"/>
         <w:tblLook w:val="04A0" w:firstRow="1" w:lastRow="0" w:firstColumn="1" w:lastColumn="0" w:noHBand="0" w:noVBand="1"/>
@@ -7850,7 +9171,7 @@
     </w:p>
     <w:tbl>
       <w:tblPr>
-        <w:tblStyle w:val="TableGrid"/>
+        <w:tblStyle w:val="LiBang"/>
         <w:tblW w:w="0" w:type="auto"/>
         <w:tblInd w:w="360" w:type="dxa"/>
         <w:tblLook w:val="04A0" w:firstRow="1" w:lastRow="0" w:firstColumn="1" w:lastColumn="0" w:noHBand="0" w:noVBand="1"/>
@@ -7969,7 +9290,7 @@
     </w:p>
     <w:tbl>
       <w:tblPr>
-        <w:tblStyle w:val="TableGrid"/>
+        <w:tblStyle w:val="LiBang"/>
         <w:tblW w:w="0" w:type="auto"/>
         <w:tblInd w:w="360" w:type="dxa"/>
         <w:tblLook w:val="04A0" w:firstRow="1" w:lastRow="0" w:firstColumn="1" w:lastColumn="0" w:noHBand="0" w:noVBand="1"/>
@@ -8089,7 +9410,7 @@
     </w:p>
     <w:tbl>
       <w:tblPr>
-        <w:tblStyle w:val="TableGrid"/>
+        <w:tblStyle w:val="LiBang"/>
         <w:tblW w:w="0" w:type="auto"/>
         <w:tblInd w:w="360" w:type="dxa"/>
         <w:tblLook w:val="04A0" w:firstRow="1" w:lastRow="0" w:firstColumn="1" w:lastColumn="0" w:noHBand="0" w:noVBand="1"/>
@@ -8208,7 +9529,7 @@
     </w:p>
     <w:tbl>
       <w:tblPr>
-        <w:tblStyle w:val="TableGrid"/>
+        <w:tblStyle w:val="LiBang"/>
         <w:tblW w:w="0" w:type="auto"/>
         <w:tblInd w:w="360" w:type="dxa"/>
         <w:tblLook w:val="04A0" w:firstRow="1" w:lastRow="0" w:firstColumn="1" w:lastColumn="0" w:noHBand="0" w:noVBand="1"/>
@@ -8327,7 +9648,7 @@
     </w:p>
     <w:tbl>
       <w:tblPr>
-        <w:tblStyle w:val="TableGrid"/>
+        <w:tblStyle w:val="LiBang"/>
         <w:tblW w:w="0" w:type="auto"/>
         <w:tblInd w:w="360" w:type="dxa"/>
         <w:tblLook w:val="04A0" w:firstRow="1" w:lastRow="0" w:firstColumn="1" w:lastColumn="0" w:noHBand="0" w:noVBand="1"/>
@@ -8450,7 +9771,7 @@
     </w:p>
     <w:tbl>
       <w:tblPr>
-        <w:tblStyle w:val="TableGrid"/>
+        <w:tblStyle w:val="LiBang"/>
         <w:tblW w:w="0" w:type="auto"/>
         <w:tblInd w:w="360" w:type="dxa"/>
         <w:tblLook w:val="04A0" w:firstRow="1" w:lastRow="0" w:firstColumn="1" w:lastColumn="0" w:noHBand="0" w:noVBand="1"/>
@@ -8569,7 +9890,7 @@
     </w:p>
     <w:tbl>
       <w:tblPr>
-        <w:tblStyle w:val="TableGrid"/>
+        <w:tblStyle w:val="LiBang"/>
         <w:tblW w:w="0" w:type="auto"/>
         <w:tblInd w:w="360" w:type="dxa"/>
         <w:tblLook w:val="04A0" w:firstRow="1" w:lastRow="0" w:firstColumn="1" w:lastColumn="0" w:noHBand="0" w:noVBand="1"/>
@@ -8688,7 +10009,7 @@
     </w:p>
     <w:tbl>
       <w:tblPr>
-        <w:tblStyle w:val="TableGrid"/>
+        <w:tblStyle w:val="LiBang"/>
         <w:tblW w:w="0" w:type="auto"/>
         <w:tblInd w:w="360" w:type="dxa"/>
         <w:tblLook w:val="04A0" w:firstRow="1" w:lastRow="0" w:firstColumn="1" w:lastColumn="0" w:noHBand="0" w:noVBand="1"/>
@@ -8804,7 +10125,7 @@
     </w:p>
     <w:tbl>
       <w:tblPr>
-        <w:tblStyle w:val="TableGrid"/>
+        <w:tblStyle w:val="LiBang"/>
         <w:tblW w:w="0" w:type="auto"/>
         <w:tblInd w:w="360" w:type="dxa"/>
         <w:tblLook w:val="04A0" w:firstRow="1" w:lastRow="0" w:firstColumn="1" w:lastColumn="0" w:noHBand="0" w:noVBand="1"/>
@@ -8924,7 +10245,7 @@
     </w:p>
     <w:tbl>
       <w:tblPr>
-        <w:tblStyle w:val="TableGrid"/>
+        <w:tblStyle w:val="LiBang"/>
         <w:tblW w:w="0" w:type="auto"/>
         <w:tblInd w:w="360" w:type="dxa"/>
         <w:tblLook w:val="04A0" w:firstRow="1" w:lastRow="0" w:firstColumn="1" w:lastColumn="0" w:noHBand="0" w:noVBand="1"/>
@@ -9042,7 +10363,7 @@
     </w:p>
     <w:tbl>
       <w:tblPr>
-        <w:tblStyle w:val="TableGrid"/>
+        <w:tblStyle w:val="LiBang"/>
         <w:tblW w:w="0" w:type="auto"/>
         <w:tblInd w:w="360" w:type="dxa"/>
         <w:tblLook w:val="04A0" w:firstRow="1" w:lastRow="0" w:firstColumn="1" w:lastColumn="0" w:noHBand="0" w:noVBand="1"/>
@@ -9161,7 +10482,7 @@
     </w:p>
     <w:tbl>
       <w:tblPr>
-        <w:tblStyle w:val="TableGrid"/>
+        <w:tblStyle w:val="LiBang"/>
         <w:tblW w:w="0" w:type="auto"/>
         <w:tblInd w:w="360" w:type="dxa"/>
         <w:tblLook w:val="04A0" w:firstRow="1" w:lastRow="0" w:firstColumn="1" w:lastColumn="0" w:noHBand="0" w:noVBand="1"/>
@@ -9281,7 +10602,7 @@
     </w:p>
     <w:tbl>
       <w:tblPr>
-        <w:tblStyle w:val="TableGrid"/>
+        <w:tblStyle w:val="LiBang"/>
         <w:tblW w:w="0" w:type="auto"/>
         <w:tblInd w:w="360" w:type="dxa"/>
         <w:tblLook w:val="04A0" w:firstRow="1" w:lastRow="0" w:firstColumn="1" w:lastColumn="0" w:noHBand="0" w:noVBand="1"/>
@@ -9400,7 +10721,7 @@
     </w:p>
     <w:tbl>
       <w:tblPr>
-        <w:tblStyle w:val="TableGrid"/>
+        <w:tblStyle w:val="LiBang"/>
         <w:tblW w:w="0" w:type="auto"/>
         <w:tblInd w:w="360" w:type="dxa"/>
         <w:tblLook w:val="04A0" w:firstRow="1" w:lastRow="0" w:firstColumn="1" w:lastColumn="0" w:noHBand="0" w:noVBand="1"/>
@@ -9506,7 +10827,7 @@
     </w:p>
     <w:p>
       <w:pPr>
-        <w:pStyle w:val="ListParagraph"/>
+        <w:pStyle w:val="oancuaDanhsach"/>
         <w:numPr>
           <w:ilvl w:val="0"/>
           <w:numId w:val="15"/>
@@ -9529,7 +10850,7 @@
     </w:p>
     <w:p>
       <w:pPr>
-        <w:pStyle w:val="ListParagraph"/>
+        <w:pStyle w:val="oancuaDanhsach"/>
         <w:numPr>
           <w:ilvl w:val="0"/>
           <w:numId w:val="15"/>
@@ -9552,7 +10873,7 @@
     </w:p>
     <w:p>
       <w:pPr>
-        <w:pStyle w:val="ListParagraph"/>
+        <w:pStyle w:val="oancuaDanhsach"/>
         <w:numPr>
           <w:ilvl w:val="0"/>
           <w:numId w:val="15"/>
@@ -9575,7 +10896,7 @@
     </w:p>
     <w:p>
       <w:pPr>
-        <w:pStyle w:val="ListParagraph"/>
+        <w:pStyle w:val="oancuaDanhsach"/>
         <w:numPr>
           <w:ilvl w:val="0"/>
           <w:numId w:val="15"/>
@@ -9598,7 +10919,7 @@
     </w:p>
     <w:p>
       <w:pPr>
-        <w:pStyle w:val="ListParagraph"/>
+        <w:pStyle w:val="oancuaDanhsach"/>
         <w:numPr>
           <w:ilvl w:val="1"/>
           <w:numId w:val="15"/>
@@ -9621,7 +10942,7 @@
     </w:p>
     <w:p>
       <w:pPr>
-        <w:pStyle w:val="ListParagraph"/>
+        <w:pStyle w:val="oancuaDanhsach"/>
         <w:numPr>
           <w:ilvl w:val="1"/>
           <w:numId w:val="15"/>
@@ -9644,7 +10965,7 @@
     </w:p>
     <w:p>
       <w:pPr>
-        <w:pStyle w:val="ListParagraph"/>
+        <w:pStyle w:val="oancuaDanhsach"/>
         <w:numPr>
           <w:ilvl w:val="1"/>
           <w:numId w:val="15"/>
@@ -9667,7 +10988,7 @@
     </w:p>
     <w:p>
       <w:pPr>
-        <w:pStyle w:val="ListParagraph"/>
+        <w:pStyle w:val="oancuaDanhsach"/>
         <w:ind w:left="0" w:firstLine="0"/>
       </w:pPr>
     </w:p>
@@ -9686,7 +11007,7 @@
     </w:p>
     <w:tbl>
       <w:tblPr>
-        <w:tblStyle w:val="TableGrid"/>
+        <w:tblStyle w:val="LiBang"/>
         <w:tblW w:w="0" w:type="auto"/>
         <w:tblInd w:w="360" w:type="dxa"/>
         <w:tblLook w:val="04A0" w:firstRow="1" w:lastRow="0" w:firstColumn="1" w:lastColumn="0" w:noHBand="0" w:noVBand="1"/>
@@ -9794,7 +11115,7 @@
     </w:p>
     <w:p>
       <w:pPr>
-        <w:pStyle w:val="ListParagraph"/>
+        <w:pStyle w:val="oancuaDanhsach"/>
         <w:numPr>
           <w:ilvl w:val="0"/>
           <w:numId w:val="23"/>
@@ -9817,7 +11138,7 @@
     </w:p>
     <w:p>
       <w:pPr>
-        <w:pStyle w:val="ListParagraph"/>
+        <w:pStyle w:val="oancuaDanhsach"/>
         <w:numPr>
           <w:ilvl w:val="0"/>
           <w:numId w:val="23"/>
@@ -9840,7 +11161,7 @@
     </w:p>
     <w:p>
       <w:pPr>
-        <w:pStyle w:val="ListParagraph"/>
+        <w:pStyle w:val="oancuaDanhsach"/>
         <w:numPr>
           <w:ilvl w:val="0"/>
           <w:numId w:val="23"/>
@@ -9863,7 +11184,7 @@
     </w:p>
     <w:p>
       <w:pPr>
-        <w:pStyle w:val="ListParagraph"/>
+        <w:pStyle w:val="oancuaDanhsach"/>
         <w:numPr>
           <w:ilvl w:val="0"/>
           <w:numId w:val="23"/>
@@ -9886,7 +11207,7 @@
     </w:p>
     <w:p>
       <w:pPr>
-        <w:pStyle w:val="ListParagraph"/>
+        <w:pStyle w:val="oancuaDanhsach"/>
         <w:numPr>
           <w:ilvl w:val="1"/>
           <w:numId w:val="23"/>
@@ -9909,7 +11230,7 @@
     </w:p>
     <w:p>
       <w:pPr>
-        <w:pStyle w:val="ListParagraph"/>
+        <w:pStyle w:val="oancuaDanhsach"/>
         <w:numPr>
           <w:ilvl w:val="1"/>
           <w:numId w:val="23"/>
@@ -9932,7 +11253,7 @@
     </w:p>
     <w:p>
       <w:pPr>
-        <w:pStyle w:val="ListParagraph"/>
+        <w:pStyle w:val="oancuaDanhsach"/>
         <w:numPr>
           <w:ilvl w:val="1"/>
           <w:numId w:val="23"/>
@@ -9955,7 +11276,7 @@
     </w:p>
     <w:p>
       <w:pPr>
-        <w:pStyle w:val="ListParagraph"/>
+        <w:pStyle w:val="oancuaDanhsach"/>
         <w:numPr>
           <w:ilvl w:val="1"/>
           <w:numId w:val="23"/>
@@ -9978,7 +11299,7 @@
     </w:p>
     <w:p>
       <w:pPr>
-        <w:pStyle w:val="ListParagraph"/>
+        <w:pStyle w:val="oancuaDanhsach"/>
         <w:numPr>
           <w:ilvl w:val="1"/>
           <w:numId w:val="23"/>
@@ -10001,7 +11322,7 @@
     </w:p>
     <w:p>
       <w:pPr>
-        <w:pStyle w:val="ListParagraph"/>
+        <w:pStyle w:val="oancuaDanhsach"/>
         <w:numPr>
           <w:ilvl w:val="1"/>
           <w:numId w:val="23"/>
@@ -10024,7 +11345,7 @@
     </w:p>
     <w:p>
       <w:pPr>
-        <w:pStyle w:val="ListParagraph"/>
+        <w:pStyle w:val="oancuaDanhsach"/>
         <w:numPr>
           <w:ilvl w:val="1"/>
           <w:numId w:val="23"/>
@@ -10047,7 +11368,7 @@
     </w:p>
     <w:p>
       <w:pPr>
-        <w:pStyle w:val="ListParagraph"/>
+        <w:pStyle w:val="oancuaDanhsach"/>
         <w:numPr>
           <w:ilvl w:val="1"/>
           <w:numId w:val="23"/>
@@ -10070,7 +11391,7 @@
     </w:p>
     <w:p>
       <w:pPr>
-        <w:pStyle w:val="ListParagraph"/>
+        <w:pStyle w:val="oancuaDanhsach"/>
         <w:numPr>
           <w:ilvl w:val="1"/>
           <w:numId w:val="23"/>
@@ -10093,7 +11414,7 @@
     </w:p>
     <w:p>
       <w:pPr>
-        <w:pStyle w:val="ListParagraph"/>
+        <w:pStyle w:val="oancuaDanhsach"/>
         <w:numPr>
           <w:ilvl w:val="1"/>
           <w:numId w:val="23"/>
@@ -10116,7 +11437,7 @@
     </w:p>
     <w:p>
       <w:pPr>
-        <w:pStyle w:val="ListParagraph"/>
+        <w:pStyle w:val="oancuaDanhsach"/>
         <w:numPr>
           <w:ilvl w:val="1"/>
           <w:numId w:val="23"/>
@@ -10139,7 +11460,7 @@
     </w:p>
     <w:p>
       <w:pPr>
-        <w:pStyle w:val="ListParagraph"/>
+        <w:pStyle w:val="oancuaDanhsach"/>
         <w:numPr>
           <w:ilvl w:val="1"/>
           <w:numId w:val="23"/>
@@ -10162,7 +11483,7 @@
     </w:p>
     <w:p>
       <w:pPr>
-        <w:pStyle w:val="ListParagraph"/>
+        <w:pStyle w:val="oancuaDanhsach"/>
         <w:numPr>
           <w:ilvl w:val="1"/>
           <w:numId w:val="23"/>
@@ -10185,7 +11506,7 @@
     </w:p>
     <w:p>
       <w:pPr>
-        <w:pStyle w:val="ListParagraph"/>
+        <w:pStyle w:val="oancuaDanhsach"/>
         <w:numPr>
           <w:ilvl w:val="1"/>
           <w:numId w:val="23"/>
@@ -10208,7 +11529,7 @@
     </w:p>
     <w:p>
       <w:pPr>
-        <w:pStyle w:val="ListParagraph"/>
+        <w:pStyle w:val="oancuaDanhsach"/>
         <w:numPr>
           <w:ilvl w:val="1"/>
           <w:numId w:val="23"/>
@@ -10231,7 +11552,7 @@
     </w:p>
     <w:p>
       <w:pPr>
-        <w:pStyle w:val="ListParagraph"/>
+        <w:pStyle w:val="oancuaDanhsach"/>
         <w:numPr>
           <w:ilvl w:val="1"/>
           <w:numId w:val="23"/>
@@ -10254,7 +11575,7 @@
     </w:p>
     <w:p>
       <w:pPr>
-        <w:pStyle w:val="ListParagraph"/>
+        <w:pStyle w:val="oancuaDanhsach"/>
         <w:numPr>
           <w:ilvl w:val="1"/>
           <w:numId w:val="23"/>
@@ -10277,7 +11598,7 @@
     </w:p>
     <w:p>
       <w:pPr>
-        <w:pStyle w:val="ListParagraph"/>
+        <w:pStyle w:val="oancuaDanhsach"/>
         <w:numPr>
           <w:ilvl w:val="1"/>
           <w:numId w:val="23"/>
@@ -10300,7 +11621,7 @@
     </w:p>
     <w:p>
       <w:pPr>
-        <w:pStyle w:val="ListParagraph"/>
+        <w:pStyle w:val="oancuaDanhsach"/>
         <w:numPr>
           <w:ilvl w:val="1"/>
           <w:numId w:val="23"/>
@@ -10336,7 +11657,7 @@
     </w:p>
     <w:tbl>
       <w:tblPr>
-        <w:tblStyle w:val="TableGrid"/>
+        <w:tblStyle w:val="LiBang"/>
         <w:tblW w:w="0" w:type="auto"/>
         <w:tblInd w:w="360" w:type="dxa"/>
         <w:tblLook w:val="04A0" w:firstRow="1" w:lastRow="0" w:firstColumn="1" w:lastColumn="0" w:noHBand="0" w:noVBand="1"/>
@@ -10442,7 +11763,7 @@
     </w:p>
     <w:p>
       <w:pPr>
-        <w:pStyle w:val="ListParagraph"/>
+        <w:pStyle w:val="oancuaDanhsach"/>
         <w:numPr>
           <w:ilvl w:val="0"/>
           <w:numId w:val="24"/>
@@ -10465,7 +11786,7 @@
     </w:p>
     <w:p>
       <w:pPr>
-        <w:pStyle w:val="ListParagraph"/>
+        <w:pStyle w:val="oancuaDanhsach"/>
         <w:numPr>
           <w:ilvl w:val="0"/>
           <w:numId w:val="24"/>
@@ -10488,7 +11809,7 @@
     </w:p>
     <w:p>
       <w:pPr>
-        <w:pStyle w:val="ListParagraph"/>
+        <w:pStyle w:val="oancuaDanhsach"/>
         <w:numPr>
           <w:ilvl w:val="0"/>
           <w:numId w:val="24"/>
@@ -10511,7 +11832,7 @@
     </w:p>
     <w:p>
       <w:pPr>
-        <w:pStyle w:val="ListParagraph"/>
+        <w:pStyle w:val="oancuaDanhsach"/>
         <w:numPr>
           <w:ilvl w:val="0"/>
           <w:numId w:val="24"/>
@@ -10534,7 +11855,7 @@
     </w:p>
     <w:p>
       <w:pPr>
-        <w:pStyle w:val="ListParagraph"/>
+        <w:pStyle w:val="oancuaDanhsach"/>
         <w:numPr>
           <w:ilvl w:val="1"/>
           <w:numId w:val="24"/>
@@ -10557,7 +11878,7 @@
     </w:p>
     <w:p>
       <w:pPr>
-        <w:pStyle w:val="ListParagraph"/>
+        <w:pStyle w:val="oancuaDanhsach"/>
         <w:numPr>
           <w:ilvl w:val="1"/>
           <w:numId w:val="24"/>
@@ -10580,7 +11901,7 @@
     </w:p>
     <w:p>
       <w:pPr>
-        <w:pStyle w:val="ListParagraph"/>
+        <w:pStyle w:val="oancuaDanhsach"/>
         <w:numPr>
           <w:ilvl w:val="1"/>
           <w:numId w:val="24"/>
@@ -10603,7 +11924,7 @@
     </w:p>
     <w:p>
       <w:pPr>
-        <w:pStyle w:val="ListParagraph"/>
+        <w:pStyle w:val="oancuaDanhsach"/>
         <w:numPr>
           <w:ilvl w:val="1"/>
           <w:numId w:val="24"/>
@@ -10626,7 +11947,7 @@
     </w:p>
     <w:p>
       <w:pPr>
-        <w:pStyle w:val="ListParagraph"/>
+        <w:pStyle w:val="oancuaDanhsach"/>
         <w:numPr>
           <w:ilvl w:val="1"/>
           <w:numId w:val="24"/>
@@ -10649,7 +11970,7 @@
     </w:p>
     <w:p>
       <w:pPr>
-        <w:pStyle w:val="ListParagraph"/>
+        <w:pStyle w:val="oancuaDanhsach"/>
         <w:numPr>
           <w:ilvl w:val="1"/>
           <w:numId w:val="24"/>
@@ -10672,7 +11993,7 @@
     </w:p>
     <w:p>
       <w:pPr>
-        <w:pStyle w:val="ListParagraph"/>
+        <w:pStyle w:val="oancuaDanhsach"/>
         <w:numPr>
           <w:ilvl w:val="1"/>
           <w:numId w:val="24"/>
@@ -10695,7 +12016,7 @@
     </w:p>
     <w:p>
       <w:pPr>
-        <w:pStyle w:val="ListParagraph"/>
+        <w:pStyle w:val="oancuaDanhsach"/>
         <w:numPr>
           <w:ilvl w:val="1"/>
           <w:numId w:val="24"/>
@@ -10718,7 +12039,7 @@
     </w:p>
     <w:p>
       <w:pPr>
-        <w:pStyle w:val="ListParagraph"/>
+        <w:pStyle w:val="oancuaDanhsach"/>
         <w:numPr>
           <w:ilvl w:val="1"/>
           <w:numId w:val="24"/>
@@ -10741,7 +12062,7 @@
     </w:p>
     <w:p>
       <w:pPr>
-        <w:pStyle w:val="ListParagraph"/>
+        <w:pStyle w:val="oancuaDanhsach"/>
         <w:numPr>
           <w:ilvl w:val="1"/>
           <w:numId w:val="24"/>
@@ -10764,7 +12085,7 @@
     </w:p>
     <w:p>
       <w:pPr>
-        <w:pStyle w:val="ListParagraph"/>
+        <w:pStyle w:val="oancuaDanhsach"/>
         <w:numPr>
           <w:ilvl w:val="1"/>
           <w:numId w:val="24"/>
@@ -10787,7 +12108,7 @@
     </w:p>
     <w:p>
       <w:pPr>
-        <w:pStyle w:val="ListParagraph"/>
+        <w:pStyle w:val="oancuaDanhsach"/>
         <w:numPr>
           <w:ilvl w:val="1"/>
           <w:numId w:val="24"/>
@@ -10810,7 +12131,7 @@
     </w:p>
     <w:p>
       <w:pPr>
-        <w:pStyle w:val="ListParagraph"/>
+        <w:pStyle w:val="oancuaDanhsach"/>
         <w:numPr>
           <w:ilvl w:val="1"/>
           <w:numId w:val="24"/>
@@ -10833,7 +12154,7 @@
     </w:p>
     <w:p>
       <w:pPr>
-        <w:pStyle w:val="ListParagraph"/>
+        <w:pStyle w:val="oancuaDanhsach"/>
         <w:numPr>
           <w:ilvl w:val="1"/>
           <w:numId w:val="24"/>
@@ -10856,7 +12177,7 @@
     </w:p>
     <w:p>
       <w:pPr>
-        <w:pStyle w:val="ListParagraph"/>
+        <w:pStyle w:val="oancuaDanhsach"/>
         <w:numPr>
           <w:ilvl w:val="1"/>
           <w:numId w:val="24"/>
@@ -10879,7 +12200,7 @@
     </w:p>
     <w:p>
       <w:pPr>
-        <w:pStyle w:val="ListParagraph"/>
+        <w:pStyle w:val="oancuaDanhsach"/>
         <w:numPr>
           <w:ilvl w:val="1"/>
           <w:numId w:val="24"/>
@@ -10902,7 +12223,7 @@
     </w:p>
     <w:p>
       <w:pPr>
-        <w:pStyle w:val="ListParagraph"/>
+        <w:pStyle w:val="oancuaDanhsach"/>
         <w:numPr>
           <w:ilvl w:val="1"/>
           <w:numId w:val="24"/>
@@ -10925,7 +12246,7 @@
     </w:p>
     <w:p>
       <w:pPr>
-        <w:pStyle w:val="ListParagraph"/>
+        <w:pStyle w:val="oancuaDanhsach"/>
         <w:numPr>
           <w:ilvl w:val="1"/>
           <w:numId w:val="24"/>
@@ -10948,7 +12269,7 @@
     </w:p>
     <w:p>
       <w:pPr>
-        <w:pStyle w:val="ListParagraph"/>
+        <w:pStyle w:val="oancuaDanhsach"/>
         <w:numPr>
           <w:ilvl w:val="1"/>
           <w:numId w:val="24"/>
@@ -10971,7 +12292,7 @@
     </w:p>
     <w:p>
       <w:pPr>
-        <w:pStyle w:val="ListParagraph"/>
+        <w:pStyle w:val="oancuaDanhsach"/>
         <w:numPr>
           <w:ilvl w:val="1"/>
           <w:numId w:val="24"/>
@@ -11006,7 +12327,7 @@
     </w:p>
     <w:tbl>
       <w:tblPr>
-        <w:tblStyle w:val="TableGrid"/>
+        <w:tblStyle w:val="LiBang"/>
         <w:tblW w:w="0" w:type="auto"/>
         <w:tblInd w:w="360" w:type="dxa"/>
         <w:tblLook w:val="04A0" w:firstRow="1" w:lastRow="0" w:firstColumn="1" w:lastColumn="0" w:noHBand="0" w:noVBand="1"/>
@@ -11124,7 +12445,7 @@
     </w:p>
     <w:tbl>
       <w:tblPr>
-        <w:tblStyle w:val="TableGrid"/>
+        <w:tblStyle w:val="LiBang"/>
         <w:tblW w:w="0" w:type="auto"/>
         <w:tblInd w:w="360" w:type="dxa"/>
         <w:tblLook w:val="04A0" w:firstRow="1" w:lastRow="0" w:firstColumn="1" w:lastColumn="0" w:noHBand="0" w:noVBand="1"/>
@@ -11242,7 +12563,7 @@
     </w:p>
     <w:tbl>
       <w:tblPr>
-        <w:tblStyle w:val="TableGrid"/>
+        <w:tblStyle w:val="LiBang"/>
         <w:tblW w:w="0" w:type="auto"/>
         <w:tblInd w:w="360" w:type="dxa"/>
         <w:tblLook w:val="04A0" w:firstRow="1" w:lastRow="0" w:firstColumn="1" w:lastColumn="0" w:noHBand="0" w:noVBand="1"/>
@@ -11361,7 +12682,7 @@
     </w:p>
     <w:tbl>
       <w:tblPr>
-        <w:tblStyle w:val="TableGrid"/>
+        <w:tblStyle w:val="LiBang"/>
         <w:tblW w:w="0" w:type="auto"/>
         <w:tblInd w:w="360" w:type="dxa"/>
         <w:tblLook w:val="04A0" w:firstRow="1" w:lastRow="0" w:firstColumn="1" w:lastColumn="0" w:noHBand="0" w:noVBand="1"/>
@@ -11489,7 +12810,7 @@
     </w:p>
     <w:tbl>
       <w:tblPr>
-        <w:tblStyle w:val="TableGrid"/>
+        <w:tblStyle w:val="LiBang"/>
         <w:tblW w:w="0" w:type="auto"/>
         <w:tblInd w:w="360" w:type="dxa"/>
         <w:tblLook w:val="04A0" w:firstRow="1" w:lastRow="0" w:firstColumn="1" w:lastColumn="0" w:noHBand="0" w:noVBand="1"/>
@@ -11638,7 +12959,7 @@
     </w:p>
     <w:tbl>
       <w:tblPr>
-        <w:tblStyle w:val="TableGrid"/>
+        <w:tblStyle w:val="LiBang"/>
         <w:tblW w:w="0" w:type="auto"/>
         <w:tblInd w:w="360" w:type="dxa"/>
         <w:tblLook w:val="04A0" w:firstRow="1" w:lastRow="0" w:firstColumn="1" w:lastColumn="0" w:noHBand="0" w:noVBand="1"/>
@@ -11774,7 +13095,7 @@
     </w:p>
     <w:tbl>
       <w:tblPr>
-        <w:tblStyle w:val="TableGrid"/>
+        <w:tblStyle w:val="LiBang"/>
         <w:tblW w:w="0" w:type="auto"/>
         <w:tblInd w:w="360" w:type="dxa"/>
         <w:tblLook w:val="04A0" w:firstRow="1" w:lastRow="0" w:firstColumn="1" w:lastColumn="0" w:noHBand="0" w:noVBand="1"/>
@@ -11904,7 +13225,7 @@
     </w:p>
     <w:tbl>
       <w:tblPr>
-        <w:tblStyle w:val="TableGrid"/>
+        <w:tblStyle w:val="LiBang"/>
         <w:tblW w:w="0" w:type="auto"/>
         <w:tblInd w:w="360" w:type="dxa"/>
         <w:tblLook w:val="04A0" w:firstRow="1" w:lastRow="0" w:firstColumn="1" w:lastColumn="0" w:noHBand="0" w:noVBand="1"/>
@@ -12046,7 +13367,7 @@
     </w:p>
     <w:tbl>
       <w:tblPr>
-        <w:tblStyle w:val="TableGrid"/>
+        <w:tblStyle w:val="LiBang"/>
         <w:tblW w:w="0" w:type="auto"/>
         <w:tblInd w:w="360" w:type="dxa"/>
         <w:tblLook w:val="04A0" w:firstRow="1" w:lastRow="0" w:firstColumn="1" w:lastColumn="0" w:noHBand="0" w:noVBand="1"/>
@@ -12155,7 +13476,7 @@
     </w:p>
     <w:tbl>
       <w:tblPr>
-        <w:tblStyle w:val="TableGrid"/>
+        <w:tblStyle w:val="LiBang"/>
         <w:tblW w:w="0" w:type="auto"/>
         <w:tblInd w:w="360" w:type="dxa"/>
         <w:tblLook w:val="04A0" w:firstRow="1" w:lastRow="0" w:firstColumn="1" w:lastColumn="0" w:noHBand="0" w:noVBand="1"/>
@@ -12273,7 +13594,7 @@
     </w:p>
     <w:tbl>
       <w:tblPr>
-        <w:tblStyle w:val="TableGrid"/>
+        <w:tblStyle w:val="LiBang"/>
         <w:tblW w:w="0" w:type="auto"/>
         <w:tblInd w:w="360" w:type="dxa"/>
         <w:tblLook w:val="04A0" w:firstRow="1" w:lastRow="0" w:firstColumn="1" w:lastColumn="0" w:noHBand="0" w:noVBand="1"/>
@@ -12382,7 +13703,7 @@
     </w:p>
     <w:tbl>
       <w:tblPr>
-        <w:tblStyle w:val="TableGrid"/>
+        <w:tblStyle w:val="LiBang"/>
         <w:tblW w:w="0" w:type="auto"/>
         <w:tblInd w:w="360" w:type="dxa"/>
         <w:tblLook w:val="04A0" w:firstRow="1" w:lastRow="0" w:firstColumn="1" w:lastColumn="0" w:noHBand="0" w:noVBand="1"/>
@@ -12502,7 +13823,7 @@
     </w:p>
     <w:tbl>
       <w:tblPr>
-        <w:tblStyle w:val="TableGrid"/>
+        <w:tblStyle w:val="LiBang"/>
         <w:tblW w:w="0" w:type="auto"/>
         <w:tblInd w:w="360" w:type="dxa"/>
         <w:tblLook w:val="04A0" w:firstRow="1" w:lastRow="0" w:firstColumn="1" w:lastColumn="0" w:noHBand="0" w:noVBand="1"/>
@@ -12620,7 +13941,7 @@
     </w:p>
     <w:tbl>
       <w:tblPr>
-        <w:tblStyle w:val="TableGrid"/>
+        <w:tblStyle w:val="LiBang"/>
         <w:tblW w:w="0" w:type="auto"/>
         <w:tblInd w:w="360" w:type="dxa"/>
         <w:tblLook w:val="04A0" w:firstRow="1" w:lastRow="0" w:firstColumn="1" w:lastColumn="0" w:noHBand="0" w:noVBand="1"/>
@@ -12748,7 +14069,7 @@
     </w:p>
     <w:tbl>
       <w:tblPr>
-        <w:tblStyle w:val="TableGrid"/>
+        <w:tblStyle w:val="LiBang"/>
         <w:tblW w:w="0" w:type="auto"/>
         <w:tblInd w:w="360" w:type="dxa"/>
         <w:tblLook w:val="04A0" w:firstRow="1" w:lastRow="0" w:firstColumn="1" w:lastColumn="0" w:noHBand="0" w:noVBand="1"/>
@@ -12890,7 +14211,7 @@
 </file>
 
 <file path=word/numbering.xml><?xml version="1.0" encoding="utf-8"?>
-<w:numbering xmlns:wpc="http://schemas.microsoft.com/office/word/2010/wordprocessingCanvas" xmlns:mc="http://schemas.openxmlformats.org/markup-compatibility/2006" xmlns:o="urn:schemas-microsoft-com:office:office" xmlns:r="http://schemas.openxmlformats.org/officeDocument/2006/relationships" xmlns:m="http://schemas.openxmlformats.org/officeDocument/2006/math" xmlns:v="urn:schemas-microsoft-com:vml" xmlns:wp14="http://schemas.microsoft.com/office/word/2010/wordprocessingDrawing" xmlns:wp="http://schemas.openxmlformats.org/drawingml/2006/wordprocessingDrawing" xmlns:w10="urn:schemas-microsoft-com:office:word" xmlns:w="http://schemas.openxmlformats.org/wordprocessingml/2006/main" xmlns:w14="http://schemas.microsoft.com/office/word/2010/wordml" xmlns:w15="http://schemas.microsoft.com/office/word/2012/wordml" xmlns:wpg="http://schemas.microsoft.com/office/word/2010/wordprocessingGroup" xmlns:wpi="http://schemas.microsoft.com/office/word/2010/wordprocessingInk" xmlns:wne="http://schemas.microsoft.com/office/word/2006/wordml" xmlns:wps="http://schemas.microsoft.com/office/word/2010/wordprocessingShape" mc:Ignorable="w14 w15 wp14">
+<w:numbering xmlns:wpc="http://schemas.microsoft.com/office/word/2010/wordprocessingCanvas" xmlns:cx="http://schemas.microsoft.com/office/drawing/2014/chartex" xmlns:cx1="http://schemas.microsoft.com/office/drawing/2015/9/8/chartex" xmlns:cx2="http://schemas.microsoft.com/office/drawing/2015/10/21/chartex" xmlns:cx3="http://schemas.microsoft.com/office/drawing/2016/5/9/chartex" xmlns:cx4="http://schemas.microsoft.com/office/drawing/2016/5/10/chartex" xmlns:cx5="http://schemas.microsoft.com/office/drawing/2016/5/11/chartex" xmlns:cx6="http://schemas.microsoft.com/office/drawing/2016/5/12/chartex" xmlns:cx7="http://schemas.microsoft.com/office/drawing/2016/5/13/chartex" xmlns:cx8="http://schemas.microsoft.com/office/drawing/2016/5/14/chartex" xmlns:mc="http://schemas.openxmlformats.org/markup-compatibility/2006" xmlns:aink="http://schemas.microsoft.com/office/drawing/2016/ink" xmlns:am3d="http://schemas.microsoft.com/office/drawing/2017/model3d" xmlns:o="urn:schemas-microsoft-com:office:office" xmlns:r="http://schemas.openxmlformats.org/officeDocument/2006/relationships" xmlns:m="http://schemas.openxmlformats.org/officeDocument/2006/math" xmlns:v="urn:schemas-microsoft-com:vml" xmlns:wp14="http://schemas.microsoft.com/office/word/2010/wordprocessingDrawing" xmlns:wp="http://schemas.openxmlformats.org/drawingml/2006/wordprocessingDrawing" xmlns:w10="urn:schemas-microsoft-com:office:word" xmlns:w="http://schemas.openxmlformats.org/wordprocessingml/2006/main" xmlns:w14="http://schemas.microsoft.com/office/word/2010/wordml" xmlns:w15="http://schemas.microsoft.com/office/word/2012/wordml" xmlns:w16cid="http://schemas.microsoft.com/office/word/2016/wordml/cid" xmlns:w16se="http://schemas.microsoft.com/office/word/2015/wordml/symex" xmlns:wpg="http://schemas.microsoft.com/office/word/2010/wordprocessingGroup" xmlns:wpi="http://schemas.microsoft.com/office/word/2010/wordprocessingInk" xmlns:wne="http://schemas.microsoft.com/office/word/2006/wordml" xmlns:wps="http://schemas.microsoft.com/office/word/2010/wordprocessingShape" mc:Ignorable="w14 w15 w16se w16cid wp14">
   <w:abstractNum w:abstractNumId="0" w15:restartNumberingAfterBreak="0">
     <w:nsid w:val="00294AD6"/>
     <w:multiLevelType w:val="multilevel"/>
@@ -13011,7 +14332,7 @@
     <w:lvl w:ilvl="0">
       <w:start w:val="1"/>
       <w:numFmt w:val="upperRoman"/>
-      <w:pStyle w:val="Heading1"/>
+      <w:pStyle w:val="u1"/>
       <w:lvlText w:val="Article %1."/>
       <w:lvlJc w:val="left"/>
       <w:pPr>
@@ -13021,7 +14342,7 @@
     <w:lvl w:ilvl="1">
       <w:start w:val="1"/>
       <w:numFmt w:val="decimalZero"/>
-      <w:pStyle w:val="Heading2"/>
+      <w:pStyle w:val="u2"/>
       <w:isLgl/>
       <w:lvlText w:val="Section %1.%2"/>
       <w:lvlJc w:val="left"/>
@@ -13032,7 +14353,7 @@
     <w:lvl w:ilvl="2">
       <w:start w:val="1"/>
       <w:numFmt w:val="lowerLetter"/>
-      <w:pStyle w:val="Heading3"/>
+      <w:pStyle w:val="u3"/>
       <w:lvlText w:val="(%3)"/>
       <w:lvlJc w:val="left"/>
       <w:pPr>
@@ -13042,7 +14363,7 @@
     <w:lvl w:ilvl="3">
       <w:start w:val="1"/>
       <w:numFmt w:val="lowerRoman"/>
-      <w:pStyle w:val="Heading4"/>
+      <w:pStyle w:val="u4"/>
       <w:lvlText w:val="(%4)"/>
       <w:lvlJc w:val="right"/>
       <w:pPr>
@@ -13052,7 +14373,7 @@
     <w:lvl w:ilvl="4">
       <w:start w:val="1"/>
       <w:numFmt w:val="decimal"/>
-      <w:pStyle w:val="Heading5"/>
+      <w:pStyle w:val="u5"/>
       <w:lvlText w:val="%5)"/>
       <w:lvlJc w:val="left"/>
       <w:pPr>
@@ -13062,7 +14383,7 @@
     <w:lvl w:ilvl="5">
       <w:start w:val="1"/>
       <w:numFmt w:val="lowerLetter"/>
-      <w:pStyle w:val="Heading6"/>
+      <w:pStyle w:val="u6"/>
       <w:lvlText w:val="%6)"/>
       <w:lvlJc w:val="left"/>
       <w:pPr>
@@ -13072,7 +14393,7 @@
     <w:lvl w:ilvl="6">
       <w:start w:val="1"/>
       <w:numFmt w:val="lowerRoman"/>
-      <w:pStyle w:val="Heading7"/>
+      <w:pStyle w:val="u7"/>
       <w:lvlText w:val="%7)"/>
       <w:lvlJc w:val="right"/>
       <w:pPr>
@@ -13082,7 +14403,7 @@
     <w:lvl w:ilvl="7">
       <w:start w:val="1"/>
       <w:numFmt w:val="lowerLetter"/>
-      <w:pStyle w:val="Heading8"/>
+      <w:pStyle w:val="u8"/>
       <w:lvlText w:val="%8."/>
       <w:lvlJc w:val="left"/>
       <w:pPr>
@@ -13092,7 +14413,7 @@
     <w:lvl w:ilvl="8">
       <w:start w:val="1"/>
       <w:numFmt w:val="lowerRoman"/>
-      <w:pStyle w:val="Heading9"/>
+      <w:pStyle w:val="u9"/>
       <w:lvlText w:val="%9."/>
       <w:lvlJc w:val="right"/>
       <w:pPr>
@@ -13726,6 +15047,119 @@
     </w:lvl>
   </w:abstractNum>
   <w:abstractNum w:abstractNumId="8" w15:restartNumberingAfterBreak="0">
+    <w:nsid w:val="199A6A3F"/>
+    <w:multiLevelType w:val="multilevel"/>
+    <w:tmpl w:val="0928997E"/>
+    <w:lvl w:ilvl="0">
+      <w:start w:val="1"/>
+      <w:numFmt w:val="decimal"/>
+      <w:lvlText w:val="%1."/>
+      <w:lvlJc w:val="left"/>
+      <w:pPr>
+        <w:tabs>
+          <w:tab w:val="num" w:pos="720"/>
+        </w:tabs>
+        <w:ind w:left="720" w:hanging="360"/>
+      </w:pPr>
+    </w:lvl>
+    <w:lvl w:ilvl="1" w:tentative="1">
+      <w:start w:val="1"/>
+      <w:numFmt w:val="decimal"/>
+      <w:lvlText w:val="%2."/>
+      <w:lvlJc w:val="left"/>
+      <w:pPr>
+        <w:tabs>
+          <w:tab w:val="num" w:pos="1440"/>
+        </w:tabs>
+        <w:ind w:left="1440" w:hanging="360"/>
+      </w:pPr>
+    </w:lvl>
+    <w:lvl w:ilvl="2" w:tentative="1">
+      <w:start w:val="1"/>
+      <w:numFmt w:val="decimal"/>
+      <w:lvlText w:val="%3."/>
+      <w:lvlJc w:val="left"/>
+      <w:pPr>
+        <w:tabs>
+          <w:tab w:val="num" w:pos="2160"/>
+        </w:tabs>
+        <w:ind w:left="2160" w:hanging="360"/>
+      </w:pPr>
+    </w:lvl>
+    <w:lvl w:ilvl="3" w:tentative="1">
+      <w:start w:val="1"/>
+      <w:numFmt w:val="decimal"/>
+      <w:lvlText w:val="%4."/>
+      <w:lvlJc w:val="left"/>
+      <w:pPr>
+        <w:tabs>
+          <w:tab w:val="num" w:pos="2880"/>
+        </w:tabs>
+        <w:ind w:left="2880" w:hanging="360"/>
+      </w:pPr>
+    </w:lvl>
+    <w:lvl w:ilvl="4" w:tentative="1">
+      <w:start w:val="1"/>
+      <w:numFmt w:val="decimal"/>
+      <w:lvlText w:val="%5."/>
+      <w:lvlJc w:val="left"/>
+      <w:pPr>
+        <w:tabs>
+          <w:tab w:val="num" w:pos="3600"/>
+        </w:tabs>
+        <w:ind w:left="3600" w:hanging="360"/>
+      </w:pPr>
+    </w:lvl>
+    <w:lvl w:ilvl="5" w:tentative="1">
+      <w:start w:val="1"/>
+      <w:numFmt w:val="decimal"/>
+      <w:lvlText w:val="%6."/>
+      <w:lvlJc w:val="left"/>
+      <w:pPr>
+        <w:tabs>
+          <w:tab w:val="num" w:pos="4320"/>
+        </w:tabs>
+        <w:ind w:left="4320" w:hanging="360"/>
+      </w:pPr>
+    </w:lvl>
+    <w:lvl w:ilvl="6" w:tentative="1">
+      <w:start w:val="1"/>
+      <w:numFmt w:val="decimal"/>
+      <w:lvlText w:val="%7."/>
+      <w:lvlJc w:val="left"/>
+      <w:pPr>
+        <w:tabs>
+          <w:tab w:val="num" w:pos="5040"/>
+        </w:tabs>
+        <w:ind w:left="5040" w:hanging="360"/>
+      </w:pPr>
+    </w:lvl>
+    <w:lvl w:ilvl="7" w:tentative="1">
+      <w:start w:val="1"/>
+      <w:numFmt w:val="decimal"/>
+      <w:lvlText w:val="%8."/>
+      <w:lvlJc w:val="left"/>
+      <w:pPr>
+        <w:tabs>
+          <w:tab w:val="num" w:pos="5760"/>
+        </w:tabs>
+        <w:ind w:left="5760" w:hanging="360"/>
+      </w:pPr>
+    </w:lvl>
+    <w:lvl w:ilvl="8" w:tentative="1">
+      <w:start w:val="1"/>
+      <w:numFmt w:val="decimal"/>
+      <w:lvlText w:val="%9."/>
+      <w:lvlJc w:val="left"/>
+      <w:pPr>
+        <w:tabs>
+          <w:tab w:val="num" w:pos="6480"/>
+        </w:tabs>
+        <w:ind w:left="6480" w:hanging="360"/>
+      </w:pPr>
+    </w:lvl>
+  </w:abstractNum>
+  <w:abstractNum w:abstractNumId="9" w15:restartNumberingAfterBreak="0">
     <w:nsid w:val="1C4B17DB"/>
     <w:multiLevelType w:val="multilevel"/>
     <w:tmpl w:val="6AFE2F2E"/>
@@ -13838,7 +15272,7 @@
       </w:rPr>
     </w:lvl>
   </w:abstractNum>
-  <w:abstractNum w:abstractNumId="9" w15:restartNumberingAfterBreak="0">
+  <w:abstractNum w:abstractNumId="10" w15:restartNumberingAfterBreak="0">
     <w:nsid w:val="25334A60"/>
     <w:multiLevelType w:val="multilevel"/>
     <w:tmpl w:val="7A64D3D8"/>
@@ -13956,7 +15390,7 @@
       </w:rPr>
     </w:lvl>
   </w:abstractNum>
-  <w:abstractNum w:abstractNumId="10" w15:restartNumberingAfterBreak="0">
+  <w:abstractNum w:abstractNumId="11" w15:restartNumberingAfterBreak="0">
     <w:nsid w:val="289B7C1E"/>
     <w:multiLevelType w:val="multilevel"/>
     <w:tmpl w:val="AB3807E0"/>
@@ -14047,7 +15481,7 @@
       </w:pPr>
     </w:lvl>
   </w:abstractNum>
-  <w:abstractNum w:abstractNumId="11" w15:restartNumberingAfterBreak="0">
+  <w:abstractNum w:abstractNumId="12" w15:restartNumberingAfterBreak="0">
     <w:nsid w:val="2BAB6EE8"/>
     <w:multiLevelType w:val="multilevel"/>
     <w:tmpl w:val="47FE4E02"/>
@@ -14214,7 +15648,7 @@
       </w:rPr>
     </w:lvl>
   </w:abstractNum>
-  <w:abstractNum w:abstractNumId="12" w15:restartNumberingAfterBreak="0">
+  <w:abstractNum w:abstractNumId="13" w15:restartNumberingAfterBreak="0">
     <w:nsid w:val="2CE75DBF"/>
     <w:multiLevelType w:val="multilevel"/>
     <w:tmpl w:val="0928997E"/>
@@ -14327,7 +15761,120 @@
       </w:pPr>
     </w:lvl>
   </w:abstractNum>
-  <w:abstractNum w:abstractNumId="13" w15:restartNumberingAfterBreak="0">
+  <w:abstractNum w:abstractNumId="14" w15:restartNumberingAfterBreak="0">
+    <w:nsid w:val="2D6B1D7F"/>
+    <w:multiLevelType w:val="multilevel"/>
+    <w:tmpl w:val="0928997E"/>
+    <w:lvl w:ilvl="0">
+      <w:start w:val="1"/>
+      <w:numFmt w:val="decimal"/>
+      <w:lvlText w:val="%1."/>
+      <w:lvlJc w:val="left"/>
+      <w:pPr>
+        <w:tabs>
+          <w:tab w:val="num" w:pos="720"/>
+        </w:tabs>
+        <w:ind w:left="720" w:hanging="360"/>
+      </w:pPr>
+    </w:lvl>
+    <w:lvl w:ilvl="1" w:tentative="1">
+      <w:start w:val="1"/>
+      <w:numFmt w:val="decimal"/>
+      <w:lvlText w:val="%2."/>
+      <w:lvlJc w:val="left"/>
+      <w:pPr>
+        <w:tabs>
+          <w:tab w:val="num" w:pos="1440"/>
+        </w:tabs>
+        <w:ind w:left="1440" w:hanging="360"/>
+      </w:pPr>
+    </w:lvl>
+    <w:lvl w:ilvl="2" w:tentative="1">
+      <w:start w:val="1"/>
+      <w:numFmt w:val="decimal"/>
+      <w:lvlText w:val="%3."/>
+      <w:lvlJc w:val="left"/>
+      <w:pPr>
+        <w:tabs>
+          <w:tab w:val="num" w:pos="2160"/>
+        </w:tabs>
+        <w:ind w:left="2160" w:hanging="360"/>
+      </w:pPr>
+    </w:lvl>
+    <w:lvl w:ilvl="3" w:tentative="1">
+      <w:start w:val="1"/>
+      <w:numFmt w:val="decimal"/>
+      <w:lvlText w:val="%4."/>
+      <w:lvlJc w:val="left"/>
+      <w:pPr>
+        <w:tabs>
+          <w:tab w:val="num" w:pos="2880"/>
+        </w:tabs>
+        <w:ind w:left="2880" w:hanging="360"/>
+      </w:pPr>
+    </w:lvl>
+    <w:lvl w:ilvl="4" w:tentative="1">
+      <w:start w:val="1"/>
+      <w:numFmt w:val="decimal"/>
+      <w:lvlText w:val="%5."/>
+      <w:lvlJc w:val="left"/>
+      <w:pPr>
+        <w:tabs>
+          <w:tab w:val="num" w:pos="3600"/>
+        </w:tabs>
+        <w:ind w:left="3600" w:hanging="360"/>
+      </w:pPr>
+    </w:lvl>
+    <w:lvl w:ilvl="5" w:tentative="1">
+      <w:start w:val="1"/>
+      <w:numFmt w:val="decimal"/>
+      <w:lvlText w:val="%6."/>
+      <w:lvlJc w:val="left"/>
+      <w:pPr>
+        <w:tabs>
+          <w:tab w:val="num" w:pos="4320"/>
+        </w:tabs>
+        <w:ind w:left="4320" w:hanging="360"/>
+      </w:pPr>
+    </w:lvl>
+    <w:lvl w:ilvl="6" w:tentative="1">
+      <w:start w:val="1"/>
+      <w:numFmt w:val="decimal"/>
+      <w:lvlText w:val="%7."/>
+      <w:lvlJc w:val="left"/>
+      <w:pPr>
+        <w:tabs>
+          <w:tab w:val="num" w:pos="5040"/>
+        </w:tabs>
+        <w:ind w:left="5040" w:hanging="360"/>
+      </w:pPr>
+    </w:lvl>
+    <w:lvl w:ilvl="7" w:tentative="1">
+      <w:start w:val="1"/>
+      <w:numFmt w:val="decimal"/>
+      <w:lvlText w:val="%8."/>
+      <w:lvlJc w:val="left"/>
+      <w:pPr>
+        <w:tabs>
+          <w:tab w:val="num" w:pos="5760"/>
+        </w:tabs>
+        <w:ind w:left="5760" w:hanging="360"/>
+      </w:pPr>
+    </w:lvl>
+    <w:lvl w:ilvl="8" w:tentative="1">
+      <w:start w:val="1"/>
+      <w:numFmt w:val="decimal"/>
+      <w:lvlText w:val="%9."/>
+      <w:lvlJc w:val="left"/>
+      <w:pPr>
+        <w:tabs>
+          <w:tab w:val="num" w:pos="6480"/>
+        </w:tabs>
+        <w:ind w:left="6480" w:hanging="360"/>
+      </w:pPr>
+    </w:lvl>
+  </w:abstractNum>
+  <w:abstractNum w:abstractNumId="15" w15:restartNumberingAfterBreak="0">
     <w:nsid w:val="2D7E6CCF"/>
     <w:multiLevelType w:val="multilevel"/>
     <w:tmpl w:val="6AFE2F2E"/>
@@ -14440,7 +15987,7 @@
       </w:rPr>
     </w:lvl>
   </w:abstractNum>
-  <w:abstractNum w:abstractNumId="14" w15:restartNumberingAfterBreak="0">
+  <w:abstractNum w:abstractNumId="16" w15:restartNumberingAfterBreak="0">
     <w:nsid w:val="343F2233"/>
     <w:multiLevelType w:val="multilevel"/>
     <w:tmpl w:val="F1C6C542"/>
@@ -14553,7 +16100,7 @@
       </w:rPr>
     </w:lvl>
   </w:abstractNum>
-  <w:abstractNum w:abstractNumId="15" w15:restartNumberingAfterBreak="0">
+  <w:abstractNum w:abstractNumId="17" w15:restartNumberingAfterBreak="0">
     <w:nsid w:val="35720D72"/>
     <w:multiLevelType w:val="multilevel"/>
     <w:tmpl w:val="0D861FFC"/>
@@ -14666,7 +16213,7 @@
       </w:rPr>
     </w:lvl>
   </w:abstractNum>
-  <w:abstractNum w:abstractNumId="16" w15:restartNumberingAfterBreak="0">
+  <w:abstractNum w:abstractNumId="18" w15:restartNumberingAfterBreak="0">
     <w:nsid w:val="3A4D6C06"/>
     <w:multiLevelType w:val="multilevel"/>
     <w:tmpl w:val="9AB0EA56"/>
@@ -14779,7 +16326,7 @@
       </w:rPr>
     </w:lvl>
   </w:abstractNum>
-  <w:abstractNum w:abstractNumId="17" w15:restartNumberingAfterBreak="0">
+  <w:abstractNum w:abstractNumId="19" w15:restartNumberingAfterBreak="0">
     <w:nsid w:val="3D245DEA"/>
     <w:multiLevelType w:val="multilevel"/>
     <w:tmpl w:val="7B5A91BC"/>
@@ -14924,13 +16471,13 @@
       </w:rPr>
     </w:lvl>
   </w:abstractNum>
-  <w:abstractNum w:abstractNumId="18" w15:restartNumberingAfterBreak="0">
+  <w:abstractNum w:abstractNumId="20" w15:restartNumberingAfterBreak="0">
     <w:nsid w:val="40B05AC8"/>
     <w:multiLevelType w:val="multilevel"/>
     <w:tmpl w:val="AB3807E0"/>
     <w:numStyleLink w:val="Style1"/>
   </w:abstractNum>
-  <w:abstractNum w:abstractNumId="19" w15:restartNumberingAfterBreak="0">
+  <w:abstractNum w:abstractNumId="21" w15:restartNumberingAfterBreak="0">
     <w:nsid w:val="4393145A"/>
     <w:multiLevelType w:val="multilevel"/>
     <w:tmpl w:val="F1C6C542"/>
@@ -15043,7 +16590,7 @@
       </w:rPr>
     </w:lvl>
   </w:abstractNum>
-  <w:abstractNum w:abstractNumId="20" w15:restartNumberingAfterBreak="0">
+  <w:abstractNum w:abstractNumId="22" w15:restartNumberingAfterBreak="0">
     <w:nsid w:val="47B6632A"/>
     <w:multiLevelType w:val="multilevel"/>
     <w:tmpl w:val="674EA39E"/>
@@ -15156,7 +16703,7 @@
       </w:rPr>
     </w:lvl>
   </w:abstractNum>
-  <w:abstractNum w:abstractNumId="21" w15:restartNumberingAfterBreak="0">
+  <w:abstractNum w:abstractNumId="23" w15:restartNumberingAfterBreak="0">
     <w:nsid w:val="4B1232FD"/>
     <w:multiLevelType w:val="multilevel"/>
     <w:tmpl w:val="8EDAA5DC"/>
@@ -15269,7 +16816,7 @@
       </w:rPr>
     </w:lvl>
   </w:abstractNum>
-  <w:abstractNum w:abstractNumId="22" w15:restartNumberingAfterBreak="0">
+  <w:abstractNum w:abstractNumId="24" w15:restartNumberingAfterBreak="0">
     <w:nsid w:val="53593354"/>
     <w:multiLevelType w:val="multilevel"/>
     <w:tmpl w:val="A88A3990"/>
@@ -15382,7 +16929,7 @@
       </w:rPr>
     </w:lvl>
   </w:abstractNum>
-  <w:abstractNum w:abstractNumId="23" w15:restartNumberingAfterBreak="0">
+  <w:abstractNum w:abstractNumId="25" w15:restartNumberingAfterBreak="0">
     <w:nsid w:val="58DA6B4E"/>
     <w:multiLevelType w:val="multilevel"/>
     <w:tmpl w:val="0928997E"/>
@@ -15495,7 +17042,7 @@
       </w:pPr>
     </w:lvl>
   </w:abstractNum>
-  <w:abstractNum w:abstractNumId="24" w15:restartNumberingAfterBreak="0">
+  <w:abstractNum w:abstractNumId="26" w15:restartNumberingAfterBreak="0">
     <w:nsid w:val="68890AED"/>
     <w:multiLevelType w:val="multilevel"/>
     <w:tmpl w:val="6F2E9066"/>
@@ -15608,7 +17155,7 @@
       </w:rPr>
     </w:lvl>
   </w:abstractNum>
-  <w:abstractNum w:abstractNumId="25" w15:restartNumberingAfterBreak="0">
+  <w:abstractNum w:abstractNumId="27" w15:restartNumberingAfterBreak="0">
     <w:nsid w:val="6A66118E"/>
     <w:multiLevelType w:val="multilevel"/>
     <w:tmpl w:val="0409001F"/>
@@ -15694,7 +17241,7 @@
       </w:pPr>
     </w:lvl>
   </w:abstractNum>
-  <w:abstractNum w:abstractNumId="26" w15:restartNumberingAfterBreak="0">
+  <w:abstractNum w:abstractNumId="28" w15:restartNumberingAfterBreak="0">
     <w:nsid w:val="6B5B48C8"/>
     <w:multiLevelType w:val="multilevel"/>
     <w:tmpl w:val="FD6CC316"/>
@@ -15807,7 +17354,7 @@
       </w:rPr>
     </w:lvl>
   </w:abstractNum>
-  <w:abstractNum w:abstractNumId="27" w15:restartNumberingAfterBreak="0">
+  <w:abstractNum w:abstractNumId="29" w15:restartNumberingAfterBreak="0">
     <w:nsid w:val="6C6C3D93"/>
     <w:multiLevelType w:val="hybridMultilevel"/>
     <w:tmpl w:val="D608837A"/>
@@ -15893,7 +17440,7 @@
       </w:pPr>
     </w:lvl>
   </w:abstractNum>
-  <w:abstractNum w:abstractNumId="28" w15:restartNumberingAfterBreak="0">
+  <w:abstractNum w:abstractNumId="30" w15:restartNumberingAfterBreak="0">
     <w:nsid w:val="6C7D3E4B"/>
     <w:multiLevelType w:val="multilevel"/>
     <w:tmpl w:val="6AFE2F2E"/>
@@ -16006,7 +17553,7 @@
       </w:rPr>
     </w:lvl>
   </w:abstractNum>
-  <w:abstractNum w:abstractNumId="29" w15:restartNumberingAfterBreak="0">
+  <w:abstractNum w:abstractNumId="31" w15:restartNumberingAfterBreak="0">
     <w:nsid w:val="717E3A67"/>
     <w:multiLevelType w:val="multilevel"/>
     <w:tmpl w:val="A10606DE"/>
@@ -16119,7 +17666,7 @@
       </w:rPr>
     </w:lvl>
   </w:abstractNum>
-  <w:abstractNum w:abstractNumId="30" w15:restartNumberingAfterBreak="0">
+  <w:abstractNum w:abstractNumId="32" w15:restartNumberingAfterBreak="0">
     <w:nsid w:val="75CC6E89"/>
     <w:multiLevelType w:val="hybridMultilevel"/>
     <w:tmpl w:val="D608837A"/>
@@ -16212,43 +17759,43 @@
     <w:abstractNumId w:val="1"/>
   </w:num>
   <w:num w:numId="3">
-    <w:abstractNumId w:val="10"/>
+    <w:abstractNumId w:val="11"/>
   </w:num>
   <w:num w:numId="4">
-    <w:abstractNumId w:val="18"/>
+    <w:abstractNumId w:val="20"/>
   </w:num>
   <w:num w:numId="5">
-    <w:abstractNumId w:val="27"/>
+    <w:abstractNumId w:val="29"/>
   </w:num>
   <w:num w:numId="6">
     <w:abstractNumId w:val="7"/>
   </w:num>
   <w:num w:numId="7">
-    <w:abstractNumId w:val="30"/>
+    <w:abstractNumId w:val="32"/>
   </w:num>
   <w:num w:numId="8">
-    <w:abstractNumId w:val="11"/>
+    <w:abstractNumId w:val="12"/>
   </w:num>
   <w:num w:numId="9">
-    <w:abstractNumId w:val="11"/>
+    <w:abstractNumId w:val="12"/>
   </w:num>
   <w:num w:numId="10">
+    <w:abstractNumId w:val="10"/>
+  </w:num>
+  <w:num w:numId="11">
+    <w:abstractNumId w:val="22"/>
+  </w:num>
+  <w:num w:numId="12">
+    <w:abstractNumId w:val="26"/>
+  </w:num>
+  <w:num w:numId="13">
     <w:abstractNumId w:val="9"/>
   </w:num>
-  <w:num w:numId="11">
-    <w:abstractNumId w:val="20"/>
-  </w:num>
-  <w:num w:numId="12">
-    <w:abstractNumId w:val="24"/>
-  </w:num>
-  <w:num w:numId="13">
-    <w:abstractNumId w:val="8"/>
-  </w:num>
   <w:num w:numId="14">
-    <w:abstractNumId w:val="19"/>
+    <w:abstractNumId w:val="21"/>
   </w:num>
   <w:num w:numId="15">
-    <w:abstractNumId w:val="13"/>
+    <w:abstractNumId w:val="15"/>
   </w:num>
   <w:num w:numId="16">
     <w:abstractNumId w:val="5"/>
@@ -16284,34 +17831,34 @@
     <w:abstractNumId w:val="3"/>
   </w:num>
   <w:num w:numId="18">
-    <w:abstractNumId w:val="12"/>
+    <w:abstractNumId w:val="13"/>
   </w:num>
   <w:num w:numId="19">
-    <w:abstractNumId w:val="28"/>
+    <w:abstractNumId w:val="30"/>
   </w:num>
   <w:num w:numId="20">
-    <w:abstractNumId w:val="23"/>
+    <w:abstractNumId w:val="25"/>
   </w:num>
   <w:num w:numId="21">
-    <w:abstractNumId w:val="17"/>
+    <w:abstractNumId w:val="19"/>
   </w:num>
   <w:num w:numId="22">
-    <w:abstractNumId w:val="25"/>
+    <w:abstractNumId w:val="27"/>
   </w:num>
   <w:num w:numId="23">
     <w:abstractNumId w:val="4"/>
   </w:num>
   <w:num w:numId="24">
-    <w:abstractNumId w:val="14"/>
+    <w:abstractNumId w:val="16"/>
   </w:num>
   <w:num w:numId="25">
-    <w:abstractNumId w:val="21"/>
+    <w:abstractNumId w:val="23"/>
   </w:num>
   <w:num w:numId="26">
-    <w:abstractNumId w:val="16"/>
+    <w:abstractNumId w:val="18"/>
   </w:num>
   <w:num w:numId="27">
-    <w:abstractNumId w:val="15"/>
+    <w:abstractNumId w:val="17"/>
   </w:num>
   <w:num w:numId="28">
     <w:abstractNumId w:val="6"/>
@@ -16320,20 +17867,29 @@
     <w:abstractNumId w:val="0"/>
   </w:num>
   <w:num w:numId="30">
-    <w:abstractNumId w:val="29"/>
+    <w:abstractNumId w:val="31"/>
   </w:num>
   <w:num w:numId="31">
-    <w:abstractNumId w:val="26"/>
+    <w:abstractNumId w:val="28"/>
   </w:num>
   <w:num w:numId="32">
-    <w:abstractNumId w:val="22"/>
+    <w:abstractNumId w:val="24"/>
+  </w:num>
+  <w:num w:numId="33">
+    <w:abstractNumId w:val="5"/>
+  </w:num>
+  <w:num w:numId="34">
+    <w:abstractNumId w:val="8"/>
+  </w:num>
+  <w:num w:numId="35">
+    <w:abstractNumId w:val="14"/>
   </w:num>
   <w:numIdMacAtCleanup w:val="32"/>
 </w:numbering>
 </file>
 
 <file path=word/styles.xml><?xml version="1.0" encoding="utf-8"?>
-<w:styles xmlns:mc="http://schemas.openxmlformats.org/markup-compatibility/2006" xmlns:r="http://schemas.openxmlformats.org/officeDocument/2006/relationships" xmlns:w="http://schemas.openxmlformats.org/wordprocessingml/2006/main" xmlns:w14="http://schemas.microsoft.com/office/word/2010/wordml" xmlns:w15="http://schemas.microsoft.com/office/word/2012/wordml" mc:Ignorable="w14 w15">
+<w:styles xmlns:mc="http://schemas.openxmlformats.org/markup-compatibility/2006" xmlns:r="http://schemas.openxmlformats.org/officeDocument/2006/relationships" xmlns:w="http://schemas.openxmlformats.org/wordprocessingml/2006/main" xmlns:w14="http://schemas.microsoft.com/office/word/2010/wordml" xmlns:w15="http://schemas.microsoft.com/office/word/2012/wordml" xmlns:w16cid="http://schemas.microsoft.com/office/word/2016/wordml/cid" xmlns:w16se="http://schemas.microsoft.com/office/word/2015/wordml/symex" mc:Ignorable="w14 w15 w16se w16cid">
   <w:docDefaults>
     <w:rPrDefault>
       <w:rPr>
@@ -16350,7 +17906,7 @@
       </w:pPr>
     </w:pPrDefault>
   </w:docDefaults>
-  <w:latentStyles w:defLockedState="0" w:defUIPriority="99" w:defSemiHidden="0" w:defUnhideWhenUsed="0" w:defQFormat="0" w:count="371">
+  <w:latentStyles w:defLockedState="0" w:defUIPriority="99" w:defSemiHidden="0" w:defUnhideWhenUsed="0" w:defQFormat="0" w:count="375">
     <w:lsdException w:name="Normal" w:uiPriority="0" w:qFormat="1"/>
     <w:lsdException w:name="heading 1" w:uiPriority="9" w:qFormat="1"/>
     <w:lsdException w:name="heading 2" w:semiHidden="1" w:uiPriority="9" w:unhideWhenUsed="1" w:qFormat="1"/>
@@ -16456,7 +18012,6 @@
     <w:lsdException w:name="HTML Sample" w:semiHidden="1" w:unhideWhenUsed="1"/>
     <w:lsdException w:name="HTML Typewriter" w:semiHidden="1" w:unhideWhenUsed="1"/>
     <w:lsdException w:name="HTML Variable" w:semiHidden="1" w:unhideWhenUsed="1"/>
-    <w:lsdException w:name="Normal Table" w:semiHidden="1" w:unhideWhenUsed="1"/>
     <w:lsdException w:name="annotation subject" w:semiHidden="1" w:unhideWhenUsed="1"/>
     <w:lsdException w:name="No List" w:semiHidden="1" w:unhideWhenUsed="1"/>
     <w:lsdException w:name="Outline List 1" w:semiHidden="1" w:unhideWhenUsed="1"/>
@@ -16500,10 +18055,8 @@
     <w:lsdException w:name="Table Elegant" w:semiHidden="1" w:unhideWhenUsed="1"/>
     <w:lsdException w:name="Table Professional" w:semiHidden="1" w:unhideWhenUsed="1"/>
     <w:lsdException w:name="Table Subtle 1" w:semiHidden="1" w:unhideWhenUsed="1"/>
-    <w:lsdException w:name="Table Subtle 2" w:semiHidden="1" w:unhideWhenUsed="1"/>
     <w:lsdException w:name="Table Web 1" w:semiHidden="1" w:unhideWhenUsed="1"/>
     <w:lsdException w:name="Table Web 2" w:semiHidden="1" w:unhideWhenUsed="1"/>
-    <w:lsdException w:name="Table Web 3" w:semiHidden="1" w:unhideWhenUsed="1"/>
     <w:lsdException w:name="Balloon Text" w:semiHidden="1" w:unhideWhenUsed="1"/>
     <w:lsdException w:name="Table Grid" w:uiPriority="59"/>
     <w:lsdException w:name="Table Theme" w:semiHidden="1" w:unhideWhenUsed="1"/>
@@ -16722,16 +18275,20 @@
     <w:lsdException w:name="List Table 5 Dark Accent 6" w:uiPriority="50"/>
     <w:lsdException w:name="List Table 6 Colorful Accent 6" w:uiPriority="51"/>
     <w:lsdException w:name="List Table 7 Colorful Accent 6" w:uiPriority="52"/>
+    <w:lsdException w:name="Mention" w:semiHidden="1" w:unhideWhenUsed="1"/>
+    <w:lsdException w:name="Smart Hyperlink" w:semiHidden="1" w:unhideWhenUsed="1"/>
+    <w:lsdException w:name="Hashtag" w:semiHidden="1" w:unhideWhenUsed="1"/>
+    <w:lsdException w:name="Unresolved Mention" w:semiHidden="1" w:unhideWhenUsed="1"/>
   </w:latentStyles>
-  <w:style w:type="paragraph" w:default="1" w:styleId="Normal">
+  <w:style w:type="paragraph" w:default="1" w:styleId="Binhthng">
     <w:name w:val="Normal"/>
     <w:qFormat/>
   </w:style>
-  <w:style w:type="paragraph" w:styleId="Heading1">
+  <w:style w:type="paragraph" w:styleId="u1">
     <w:name w:val="heading 1"/>
-    <w:basedOn w:val="Normal"/>
-    <w:next w:val="Normal"/>
-    <w:link w:val="Heading1Char"/>
+    <w:basedOn w:val="Binhthng"/>
+    <w:next w:val="Binhthng"/>
+    <w:link w:val="u1Char"/>
     <w:uiPriority w:val="9"/>
     <w:qFormat/>
     <w:rsid w:val="00A854C4"/>
@@ -16753,11 +18310,11 @@
       <w:szCs w:val="28"/>
     </w:rPr>
   </w:style>
-  <w:style w:type="paragraph" w:styleId="Heading2">
+  <w:style w:type="paragraph" w:styleId="u2">
     <w:name w:val="heading 2"/>
-    <w:basedOn w:val="Normal"/>
-    <w:next w:val="Normal"/>
-    <w:link w:val="Heading2Char"/>
+    <w:basedOn w:val="Binhthng"/>
+    <w:next w:val="Binhthng"/>
+    <w:link w:val="u2Char"/>
     <w:uiPriority w:val="9"/>
     <w:unhideWhenUsed/>
     <w:qFormat/>
@@ -16781,11 +18338,11 @@
       <w:szCs w:val="26"/>
     </w:rPr>
   </w:style>
-  <w:style w:type="paragraph" w:styleId="Heading3">
+  <w:style w:type="paragraph" w:styleId="u3">
     <w:name w:val="heading 3"/>
-    <w:basedOn w:val="Normal"/>
-    <w:next w:val="Normal"/>
-    <w:link w:val="Heading3Char"/>
+    <w:basedOn w:val="Binhthng"/>
+    <w:next w:val="Binhthng"/>
+    <w:link w:val="u3Char"/>
     <w:uiPriority w:val="9"/>
     <w:semiHidden/>
     <w:unhideWhenUsed/>
@@ -16808,11 +18365,11 @@
       <w:color w:val="4F81BD" w:themeColor="accent1"/>
     </w:rPr>
   </w:style>
-  <w:style w:type="paragraph" w:styleId="Heading4">
+  <w:style w:type="paragraph" w:styleId="u4">
     <w:name w:val="heading 4"/>
-    <w:basedOn w:val="Normal"/>
-    <w:next w:val="Normal"/>
-    <w:link w:val="Heading4Char"/>
+    <w:basedOn w:val="Binhthng"/>
+    <w:next w:val="Binhthng"/>
+    <w:link w:val="u4Char"/>
     <w:uiPriority w:val="9"/>
     <w:semiHidden/>
     <w:unhideWhenUsed/>
@@ -16837,11 +18394,11 @@
       <w:color w:val="4F81BD" w:themeColor="accent1"/>
     </w:rPr>
   </w:style>
-  <w:style w:type="paragraph" w:styleId="Heading5">
+  <w:style w:type="paragraph" w:styleId="u5">
     <w:name w:val="heading 5"/>
-    <w:basedOn w:val="Normal"/>
-    <w:next w:val="Normal"/>
-    <w:link w:val="Heading5Char"/>
+    <w:basedOn w:val="Binhthng"/>
+    <w:next w:val="Binhthng"/>
+    <w:link w:val="u5Char"/>
     <w:uiPriority w:val="9"/>
     <w:semiHidden/>
     <w:unhideWhenUsed/>
@@ -16862,11 +18419,11 @@
       <w:color w:val="243F60" w:themeColor="accent1" w:themeShade="7F"/>
     </w:rPr>
   </w:style>
-  <w:style w:type="paragraph" w:styleId="Heading6">
+  <w:style w:type="paragraph" w:styleId="u6">
     <w:name w:val="heading 6"/>
-    <w:basedOn w:val="Normal"/>
-    <w:next w:val="Normal"/>
-    <w:link w:val="Heading6Char"/>
+    <w:basedOn w:val="Binhthng"/>
+    <w:next w:val="Binhthng"/>
+    <w:link w:val="u6Char"/>
     <w:uiPriority w:val="9"/>
     <w:semiHidden/>
     <w:unhideWhenUsed/>
@@ -16889,11 +18446,11 @@
       <w:color w:val="243F60" w:themeColor="accent1" w:themeShade="7F"/>
     </w:rPr>
   </w:style>
-  <w:style w:type="paragraph" w:styleId="Heading7">
+  <w:style w:type="paragraph" w:styleId="u7">
     <w:name w:val="heading 7"/>
-    <w:basedOn w:val="Normal"/>
-    <w:next w:val="Normal"/>
-    <w:link w:val="Heading7Char"/>
+    <w:basedOn w:val="Binhthng"/>
+    <w:next w:val="Binhthng"/>
+    <w:link w:val="u7Char"/>
     <w:uiPriority w:val="9"/>
     <w:semiHidden/>
     <w:unhideWhenUsed/>
@@ -16916,11 +18473,11 @@
       <w:color w:val="404040" w:themeColor="text1" w:themeTint="BF"/>
     </w:rPr>
   </w:style>
-  <w:style w:type="paragraph" w:styleId="Heading8">
+  <w:style w:type="paragraph" w:styleId="u8">
     <w:name w:val="heading 8"/>
-    <w:basedOn w:val="Normal"/>
-    <w:next w:val="Normal"/>
-    <w:link w:val="Heading8Char"/>
+    <w:basedOn w:val="Binhthng"/>
+    <w:next w:val="Binhthng"/>
+    <w:link w:val="u8Char"/>
     <w:uiPriority w:val="9"/>
     <w:semiHidden/>
     <w:unhideWhenUsed/>
@@ -16943,11 +18500,11 @@
       <w:szCs w:val="20"/>
     </w:rPr>
   </w:style>
-  <w:style w:type="paragraph" w:styleId="Heading9">
+  <w:style w:type="paragraph" w:styleId="u9">
     <w:name w:val="heading 9"/>
-    <w:basedOn w:val="Normal"/>
-    <w:next w:val="Normal"/>
-    <w:link w:val="Heading9Char"/>
+    <w:basedOn w:val="Binhthng"/>
+    <w:next w:val="Binhthng"/>
+    <w:link w:val="u9Char"/>
     <w:uiPriority w:val="9"/>
     <w:semiHidden/>
     <w:unhideWhenUsed/>
@@ -16972,13 +18529,13 @@
       <w:szCs w:val="20"/>
     </w:rPr>
   </w:style>
-  <w:style w:type="character" w:default="1" w:styleId="DefaultParagraphFont">
+  <w:style w:type="character" w:default="1" w:styleId="Phngmcinhcuaoanvn">
     <w:name w:val="Default Paragraph Font"/>
     <w:uiPriority w:val="1"/>
     <w:semiHidden/>
     <w:unhideWhenUsed/>
   </w:style>
-  <w:style w:type="table" w:default="1" w:styleId="TableNormal">
+  <w:style w:type="table" w:default="1" w:styleId="BangThngthng">
     <w:name w:val="Normal Table"/>
     <w:uiPriority w:val="99"/>
     <w:semiHidden/>
@@ -16993,17 +18550,17 @@
       </w:tblCellMar>
     </w:tblPr>
   </w:style>
-  <w:style w:type="numbering" w:default="1" w:styleId="NoList">
+  <w:style w:type="numbering" w:default="1" w:styleId="Khngco">
     <w:name w:val="No List"/>
     <w:uiPriority w:val="99"/>
     <w:semiHidden/>
     <w:unhideWhenUsed/>
   </w:style>
-  <w:style w:type="paragraph" w:styleId="Title">
+  <w:style w:type="paragraph" w:styleId="Tiu">
     <w:name w:val="Title"/>
-    <w:basedOn w:val="Normal"/>
-    <w:next w:val="Normal"/>
-    <w:link w:val="TitleChar"/>
+    <w:basedOn w:val="Binhthng"/>
+    <w:next w:val="Binhthng"/>
+    <w:link w:val="TiuChar"/>
     <w:uiPriority w:val="10"/>
     <w:qFormat/>
     <w:rsid w:val="00AF7766"/>
@@ -17024,10 +18581,10 @@
       <w:lang w:eastAsia="ja-JP"/>
     </w:rPr>
   </w:style>
-  <w:style w:type="character" w:customStyle="1" w:styleId="TitleChar">
-    <w:name w:val="Title Char"/>
-    <w:basedOn w:val="DefaultParagraphFont"/>
-    <w:link w:val="Title"/>
+  <w:style w:type="character" w:customStyle="1" w:styleId="TiuChar">
+    <w:name w:val="Tiêu đề Char"/>
+    <w:basedOn w:val="Phngmcinhcuaoanvn"/>
+    <w:link w:val="Tiu"/>
     <w:uiPriority w:val="10"/>
     <w:rsid w:val="00AF7766"/>
     <w:rPr>
@@ -17040,11 +18597,11 @@
       <w:lang w:eastAsia="ja-JP"/>
     </w:rPr>
   </w:style>
-  <w:style w:type="paragraph" w:styleId="Subtitle">
+  <w:style w:type="paragraph" w:styleId="Tiuphu">
     <w:name w:val="Subtitle"/>
-    <w:basedOn w:val="Normal"/>
-    <w:next w:val="Normal"/>
-    <w:link w:val="SubtitleChar"/>
+    <w:basedOn w:val="Binhthng"/>
+    <w:next w:val="Binhthng"/>
+    <w:link w:val="TiuphuChar"/>
     <w:uiPriority w:val="11"/>
     <w:qFormat/>
     <w:rsid w:val="00AF7766"/>
@@ -17065,10 +18622,10 @@
       <w:lang w:eastAsia="ja-JP"/>
     </w:rPr>
   </w:style>
-  <w:style w:type="character" w:customStyle="1" w:styleId="SubtitleChar">
-    <w:name w:val="Subtitle Char"/>
-    <w:basedOn w:val="DefaultParagraphFont"/>
-    <w:link w:val="Subtitle"/>
+  <w:style w:type="character" w:customStyle="1" w:styleId="TiuphuChar">
+    <w:name w:val="Tiêu đề phụ Char"/>
+    <w:basedOn w:val="Phngmcinhcuaoanvn"/>
+    <w:link w:val="Tiuphu"/>
     <w:uiPriority w:val="11"/>
     <w:rsid w:val="00AF7766"/>
     <w:rPr>
@@ -17082,10 +18639,10 @@
       <w:lang w:eastAsia="ja-JP"/>
     </w:rPr>
   </w:style>
-  <w:style w:type="paragraph" w:styleId="BalloonText">
+  <w:style w:type="paragraph" w:styleId="Bongchuthich">
     <w:name w:val="Balloon Text"/>
-    <w:basedOn w:val="Normal"/>
-    <w:link w:val="BalloonTextChar"/>
+    <w:basedOn w:val="Binhthng"/>
+    <w:link w:val="BongchuthichChar"/>
     <w:uiPriority w:val="99"/>
     <w:semiHidden/>
     <w:unhideWhenUsed/>
@@ -17099,10 +18656,10 @@
       <w:szCs w:val="16"/>
     </w:rPr>
   </w:style>
-  <w:style w:type="character" w:customStyle="1" w:styleId="BalloonTextChar">
-    <w:name w:val="Balloon Text Char"/>
-    <w:basedOn w:val="DefaultParagraphFont"/>
-    <w:link w:val="BalloonText"/>
+  <w:style w:type="character" w:customStyle="1" w:styleId="BongchuthichChar">
+    <w:name w:val="Bóng chú thích Char"/>
+    <w:basedOn w:val="Phngmcinhcuaoanvn"/>
+    <w:link w:val="Bongchuthich"/>
     <w:uiPriority w:val="99"/>
     <w:semiHidden/>
     <w:rsid w:val="00AF7766"/>
@@ -17112,9 +18669,9 @@
       <w:szCs w:val="16"/>
     </w:rPr>
   </w:style>
-  <w:style w:type="paragraph" w:styleId="NoSpacing">
+  <w:style w:type="paragraph" w:styleId="KhngDncch">
     <w:name w:val="No Spacing"/>
-    <w:link w:val="NoSpacingChar"/>
+    <w:link w:val="KhngDncchChar"/>
     <w:uiPriority w:val="1"/>
     <w:qFormat/>
     <w:rsid w:val="00990E65"/>
@@ -17126,10 +18683,10 @@
       <w:lang w:eastAsia="ja-JP"/>
     </w:rPr>
   </w:style>
-  <w:style w:type="character" w:customStyle="1" w:styleId="NoSpacingChar">
-    <w:name w:val="No Spacing Char"/>
-    <w:basedOn w:val="DefaultParagraphFont"/>
-    <w:link w:val="NoSpacing"/>
+  <w:style w:type="character" w:customStyle="1" w:styleId="KhngDncchChar">
+    <w:name w:val="Không Dãn cách Char"/>
+    <w:basedOn w:val="Phngmcinhcuaoanvn"/>
+    <w:link w:val="KhngDncch"/>
     <w:uiPriority w:val="1"/>
     <w:rsid w:val="00990E65"/>
     <w:rPr>
@@ -17137,10 +18694,10 @@
       <w:lang w:eastAsia="ja-JP"/>
     </w:rPr>
   </w:style>
-  <w:style w:type="paragraph" w:styleId="ListParagraph">
+  <w:style w:type="paragraph" w:styleId="oancuaDanhsach">
     <w:name w:val="List Paragraph"/>
-    <w:basedOn w:val="Normal"/>
-    <w:link w:val="ListParagraphChar"/>
+    <w:basedOn w:val="Binhthng"/>
+    <w:link w:val="oancuaDanhsachChar"/>
     <w:uiPriority w:val="34"/>
     <w:qFormat/>
     <w:rsid w:val="00990E65"/>
@@ -17151,7 +18708,7 @@
   </w:style>
   <w:style w:type="paragraph" w:customStyle="1" w:styleId="Title1">
     <w:name w:val="Title 1"/>
-    <w:basedOn w:val="ListParagraph"/>
+    <w:basedOn w:val="oancuaDanhsach"/>
     <w:link w:val="Title1Char"/>
     <w:autoRedefine/>
     <w:rsid w:val="00B90959"/>
@@ -17168,7 +18725,7 @@
   </w:style>
   <w:style w:type="paragraph" w:customStyle="1" w:styleId="Paragrap">
     <w:name w:val="Paragrap"/>
-    <w:basedOn w:val="Normal"/>
+    <w:basedOn w:val="Binhthng"/>
     <w:link w:val="ParagrapChar"/>
     <w:qFormat/>
     <w:rsid w:val="00990E65"/>
@@ -17183,16 +18740,16 @@
       <w:szCs w:val="26"/>
     </w:rPr>
   </w:style>
-  <w:style w:type="character" w:customStyle="1" w:styleId="ListParagraphChar">
-    <w:name w:val="List Paragraph Char"/>
-    <w:basedOn w:val="DefaultParagraphFont"/>
-    <w:link w:val="ListParagraph"/>
+  <w:style w:type="character" w:customStyle="1" w:styleId="oancuaDanhsachChar">
+    <w:name w:val="Đoạn của Danh sách Char"/>
+    <w:basedOn w:val="Phngmcinhcuaoanvn"/>
+    <w:link w:val="oancuaDanhsach"/>
     <w:uiPriority w:val="34"/>
     <w:rsid w:val="00990E65"/>
   </w:style>
   <w:style w:type="character" w:customStyle="1" w:styleId="Title1Char">
     <w:name w:val="Title 1 Char"/>
-    <w:basedOn w:val="ListParagraphChar"/>
+    <w:basedOn w:val="oancuaDanhsachChar"/>
     <w:link w:val="Title1"/>
     <w:rsid w:val="00B90959"/>
     <w:rPr>
@@ -17203,9 +18760,9 @@
       <w:szCs w:val="28"/>
     </w:rPr>
   </w:style>
-  <w:style w:type="table" w:styleId="TableGrid">
+  <w:style w:type="table" w:styleId="LiBang">
     <w:name w:val="Table Grid"/>
-    <w:basedOn w:val="TableNormal"/>
+    <w:basedOn w:val="BangThngthng"/>
     <w:uiPriority w:val="59"/>
     <w:rsid w:val="003141E2"/>
     <w:pPr>
@@ -17224,7 +18781,7 @@
   </w:style>
   <w:style w:type="character" w:customStyle="1" w:styleId="ParagrapChar">
     <w:name w:val="Paragrap Char"/>
-    <w:basedOn w:val="DefaultParagraphFont"/>
+    <w:basedOn w:val="Phngmcinhcuaoanvn"/>
     <w:link w:val="Paragrap"/>
     <w:rsid w:val="00990E65"/>
     <w:rPr>
@@ -17296,10 +18853,10 @@
       <w:szCs w:val="24"/>
     </w:rPr>
   </w:style>
-  <w:style w:type="character" w:customStyle="1" w:styleId="Heading1Char">
-    <w:name w:val="Heading 1 Char"/>
-    <w:basedOn w:val="DefaultParagraphFont"/>
-    <w:link w:val="Heading1"/>
+  <w:style w:type="character" w:customStyle="1" w:styleId="u1Char">
+    <w:name w:val="Đầu đề 1 Char"/>
+    <w:basedOn w:val="Phngmcinhcuaoanvn"/>
+    <w:link w:val="u1"/>
     <w:uiPriority w:val="9"/>
     <w:rsid w:val="00A854C4"/>
     <w:rPr>
@@ -17322,10 +18879,10 @@
       <w:szCs w:val="26"/>
     </w:rPr>
   </w:style>
-  <w:style w:type="character" w:customStyle="1" w:styleId="Heading2Char">
-    <w:name w:val="Heading 2 Char"/>
-    <w:basedOn w:val="DefaultParagraphFont"/>
-    <w:link w:val="Heading2"/>
+  <w:style w:type="character" w:customStyle="1" w:styleId="u2Char">
+    <w:name w:val="Đầu đề 2 Char"/>
+    <w:basedOn w:val="Phngmcinhcuaoanvn"/>
+    <w:link w:val="u2"/>
     <w:uiPriority w:val="9"/>
     <w:rsid w:val="00715417"/>
     <w:rPr>
@@ -17337,10 +18894,10 @@
       <w:szCs w:val="26"/>
     </w:rPr>
   </w:style>
-  <w:style w:type="character" w:customStyle="1" w:styleId="Heading3Char">
-    <w:name w:val="Heading 3 Char"/>
-    <w:basedOn w:val="DefaultParagraphFont"/>
-    <w:link w:val="Heading3"/>
+  <w:style w:type="character" w:customStyle="1" w:styleId="u3Char">
+    <w:name w:val="Đầu đề 3 Char"/>
+    <w:basedOn w:val="Phngmcinhcuaoanvn"/>
+    <w:link w:val="u3"/>
     <w:uiPriority w:val="9"/>
     <w:semiHidden/>
     <w:rsid w:val="00715417"/>
@@ -17351,10 +18908,10 @@
       <w:color w:val="4F81BD" w:themeColor="accent1"/>
     </w:rPr>
   </w:style>
-  <w:style w:type="character" w:customStyle="1" w:styleId="Heading4Char">
-    <w:name w:val="Heading 4 Char"/>
-    <w:basedOn w:val="DefaultParagraphFont"/>
-    <w:link w:val="Heading4"/>
+  <w:style w:type="character" w:customStyle="1" w:styleId="u4Char">
+    <w:name w:val="Đầu đề 4 Char"/>
+    <w:basedOn w:val="Phngmcinhcuaoanvn"/>
+    <w:link w:val="u4"/>
     <w:uiPriority w:val="9"/>
     <w:semiHidden/>
     <w:rsid w:val="00715417"/>
@@ -17367,10 +18924,10 @@
       <w:color w:val="4F81BD" w:themeColor="accent1"/>
     </w:rPr>
   </w:style>
-  <w:style w:type="character" w:customStyle="1" w:styleId="Heading5Char">
-    <w:name w:val="Heading 5 Char"/>
-    <w:basedOn w:val="DefaultParagraphFont"/>
-    <w:link w:val="Heading5"/>
+  <w:style w:type="character" w:customStyle="1" w:styleId="u5Char">
+    <w:name w:val="Đầu đề 5 Char"/>
+    <w:basedOn w:val="Phngmcinhcuaoanvn"/>
+    <w:link w:val="u5"/>
     <w:uiPriority w:val="9"/>
     <w:semiHidden/>
     <w:rsid w:val="00715417"/>
@@ -17379,10 +18936,10 @@
       <w:color w:val="243F60" w:themeColor="accent1" w:themeShade="7F"/>
     </w:rPr>
   </w:style>
-  <w:style w:type="character" w:customStyle="1" w:styleId="Heading6Char">
-    <w:name w:val="Heading 6 Char"/>
-    <w:basedOn w:val="DefaultParagraphFont"/>
-    <w:link w:val="Heading6"/>
+  <w:style w:type="character" w:customStyle="1" w:styleId="u6Char">
+    <w:name w:val="Đầu đề 6 Char"/>
+    <w:basedOn w:val="Phngmcinhcuaoanvn"/>
+    <w:link w:val="u6"/>
     <w:uiPriority w:val="9"/>
     <w:semiHidden/>
     <w:rsid w:val="00715417"/>
@@ -17393,10 +18950,10 @@
       <w:color w:val="243F60" w:themeColor="accent1" w:themeShade="7F"/>
     </w:rPr>
   </w:style>
-  <w:style w:type="character" w:customStyle="1" w:styleId="Heading7Char">
-    <w:name w:val="Heading 7 Char"/>
-    <w:basedOn w:val="DefaultParagraphFont"/>
-    <w:link w:val="Heading7"/>
+  <w:style w:type="character" w:customStyle="1" w:styleId="u7Char">
+    <w:name w:val="Đầu đề 7 Char"/>
+    <w:basedOn w:val="Phngmcinhcuaoanvn"/>
+    <w:link w:val="u7"/>
     <w:uiPriority w:val="9"/>
     <w:semiHidden/>
     <w:rsid w:val="00715417"/>
@@ -17407,10 +18964,10 @@
       <w:color w:val="404040" w:themeColor="text1" w:themeTint="BF"/>
     </w:rPr>
   </w:style>
-  <w:style w:type="character" w:customStyle="1" w:styleId="Heading8Char">
-    <w:name w:val="Heading 8 Char"/>
-    <w:basedOn w:val="DefaultParagraphFont"/>
-    <w:link w:val="Heading8"/>
+  <w:style w:type="character" w:customStyle="1" w:styleId="u8Char">
+    <w:name w:val="Đầu đề 8 Char"/>
+    <w:basedOn w:val="Phngmcinhcuaoanvn"/>
+    <w:link w:val="u8"/>
     <w:uiPriority w:val="9"/>
     <w:semiHidden/>
     <w:rsid w:val="00715417"/>
@@ -17421,10 +18978,10 @@
       <w:szCs w:val="20"/>
     </w:rPr>
   </w:style>
-  <w:style w:type="character" w:customStyle="1" w:styleId="Heading9Char">
-    <w:name w:val="Heading 9 Char"/>
-    <w:basedOn w:val="DefaultParagraphFont"/>
-    <w:link w:val="Heading9"/>
+  <w:style w:type="character" w:customStyle="1" w:styleId="u9Char">
+    <w:name w:val="Đầu đề 9 Char"/>
+    <w:basedOn w:val="Phngmcinhcuaoanvn"/>
+    <w:link w:val="u9"/>
     <w:uiPriority w:val="9"/>
     <w:semiHidden/>
     <w:rsid w:val="00715417"/>
@@ -17439,7 +18996,7 @@
   </w:style>
   <w:style w:type="paragraph" w:customStyle="1" w:styleId="Title12">
     <w:name w:val="Title 1.2"/>
-    <w:basedOn w:val="Heading2"/>
+    <w:basedOn w:val="u2"/>
     <w:link w:val="Title12Char"/>
     <w:rsid w:val="00715417"/>
     <w:pPr>
@@ -17466,7 +19023,7 @@
   </w:style>
   <w:style w:type="character" w:customStyle="1" w:styleId="Title12Char">
     <w:name w:val="Title 1.2 Char"/>
-    <w:basedOn w:val="Heading2Char"/>
+    <w:basedOn w:val="u2Char"/>
     <w:link w:val="Title12"/>
     <w:rsid w:val="00715417"/>
     <w:rPr>
@@ -17519,7 +19076,7 @@
   </w:style>
   <w:style w:type="paragraph" w:customStyle="1" w:styleId="TuStyle-Title1">
     <w:name w:val="Tu Style - Title 1"/>
-    <w:basedOn w:val="ListParagraph"/>
+    <w:basedOn w:val="oancuaDanhsach"/>
     <w:link w:val="TuStyle-Title1Char"/>
     <w:qFormat/>
     <w:rsid w:val="004E1149"/>
@@ -17575,7 +19132,7 @@
   </w:style>
   <w:style w:type="character" w:customStyle="1" w:styleId="TuStyle-Title1Char">
     <w:name w:val="Tu Style - Title 1 Char"/>
-    <w:basedOn w:val="ListParagraphChar"/>
+    <w:basedOn w:val="oancuaDanhsachChar"/>
     <w:link w:val="TuStyle-Title1"/>
     <w:rsid w:val="004E1149"/>
     <w:rPr>
@@ -17593,10 +19150,10 @@
       </w14:textFill>
     </w:rPr>
   </w:style>
-  <w:style w:type="paragraph" w:styleId="TOCHeading">
+  <w:style w:type="paragraph" w:styleId="uMucluc">
     <w:name w:val="TOC Heading"/>
-    <w:basedOn w:val="Heading1"/>
-    <w:next w:val="Normal"/>
+    <w:basedOn w:val="u1"/>
+    <w:next w:val="Binhthng"/>
     <w:uiPriority w:val="39"/>
     <w:semiHidden/>
     <w:unhideWhenUsed/>
@@ -17632,10 +19189,10 @@
       </w14:textFill>
     </w:rPr>
   </w:style>
-  <w:style w:type="paragraph" w:styleId="TOC1">
+  <w:style w:type="paragraph" w:styleId="Mucluc1">
     <w:name w:val="toc 1"/>
-    <w:basedOn w:val="Normal"/>
-    <w:next w:val="Normal"/>
+    <w:basedOn w:val="Binhthng"/>
+    <w:next w:val="Binhthng"/>
     <w:autoRedefine/>
     <w:uiPriority w:val="39"/>
     <w:unhideWhenUsed/>
@@ -17653,10 +19210,10 @@
       <w:szCs w:val="24"/>
     </w:rPr>
   </w:style>
-  <w:style w:type="paragraph" w:styleId="TOC2">
+  <w:style w:type="paragraph" w:styleId="Mucluc2">
     <w:name w:val="toc 2"/>
-    <w:basedOn w:val="Normal"/>
-    <w:next w:val="Normal"/>
+    <w:basedOn w:val="Binhthng"/>
+    <w:next w:val="Binhthng"/>
     <w:autoRedefine/>
     <w:uiPriority w:val="39"/>
     <w:unhideWhenUsed/>
@@ -17673,10 +19230,10 @@
       <w:szCs w:val="20"/>
     </w:rPr>
   </w:style>
-  <w:style w:type="paragraph" w:styleId="TOC3">
+  <w:style w:type="paragraph" w:styleId="Mucluc3">
     <w:name w:val="toc 3"/>
-    <w:basedOn w:val="Normal"/>
-    <w:next w:val="Normal"/>
+    <w:basedOn w:val="Binhthng"/>
+    <w:next w:val="Binhthng"/>
     <w:autoRedefine/>
     <w:uiPriority w:val="39"/>
     <w:unhideWhenUsed/>
@@ -17691,10 +19248,10 @@
       <w:szCs w:val="20"/>
     </w:rPr>
   </w:style>
-  <w:style w:type="paragraph" w:styleId="TOC4">
+  <w:style w:type="paragraph" w:styleId="Mucluc4">
     <w:name w:val="toc 4"/>
-    <w:basedOn w:val="Normal"/>
-    <w:next w:val="Normal"/>
+    <w:basedOn w:val="Binhthng"/>
+    <w:next w:val="Binhthng"/>
     <w:autoRedefine/>
     <w:uiPriority w:val="39"/>
     <w:unhideWhenUsed/>
@@ -17709,10 +19266,10 @@
       <w:szCs w:val="20"/>
     </w:rPr>
   </w:style>
-  <w:style w:type="paragraph" w:styleId="TOC5">
+  <w:style w:type="paragraph" w:styleId="Mucluc5">
     <w:name w:val="toc 5"/>
-    <w:basedOn w:val="Normal"/>
-    <w:next w:val="Normal"/>
+    <w:basedOn w:val="Binhthng"/>
+    <w:next w:val="Binhthng"/>
     <w:autoRedefine/>
     <w:uiPriority w:val="39"/>
     <w:unhideWhenUsed/>
@@ -17727,10 +19284,10 @@
       <w:szCs w:val="20"/>
     </w:rPr>
   </w:style>
-  <w:style w:type="paragraph" w:styleId="TOC6">
+  <w:style w:type="paragraph" w:styleId="Mucluc6">
     <w:name w:val="toc 6"/>
-    <w:basedOn w:val="Normal"/>
-    <w:next w:val="Normal"/>
+    <w:basedOn w:val="Binhthng"/>
+    <w:next w:val="Binhthng"/>
     <w:autoRedefine/>
     <w:uiPriority w:val="39"/>
     <w:unhideWhenUsed/>
@@ -17745,10 +19302,10 @@
       <w:szCs w:val="20"/>
     </w:rPr>
   </w:style>
-  <w:style w:type="paragraph" w:styleId="TOC7">
+  <w:style w:type="paragraph" w:styleId="Mucluc7">
     <w:name w:val="toc 7"/>
-    <w:basedOn w:val="Normal"/>
-    <w:next w:val="Normal"/>
+    <w:basedOn w:val="Binhthng"/>
+    <w:next w:val="Binhthng"/>
     <w:autoRedefine/>
     <w:uiPriority w:val="39"/>
     <w:unhideWhenUsed/>
@@ -17763,10 +19320,10 @@
       <w:szCs w:val="20"/>
     </w:rPr>
   </w:style>
-  <w:style w:type="paragraph" w:styleId="TOC8">
+  <w:style w:type="paragraph" w:styleId="Mucluc8">
     <w:name w:val="toc 8"/>
-    <w:basedOn w:val="Normal"/>
-    <w:next w:val="Normal"/>
+    <w:basedOn w:val="Binhthng"/>
+    <w:next w:val="Binhthng"/>
     <w:autoRedefine/>
     <w:uiPriority w:val="39"/>
     <w:unhideWhenUsed/>
@@ -17781,10 +19338,10 @@
       <w:szCs w:val="20"/>
     </w:rPr>
   </w:style>
-  <w:style w:type="paragraph" w:styleId="TOC9">
+  <w:style w:type="paragraph" w:styleId="Mucluc9">
     <w:name w:val="toc 9"/>
-    <w:basedOn w:val="Normal"/>
-    <w:next w:val="Normal"/>
+    <w:basedOn w:val="Binhthng"/>
+    <w:next w:val="Binhthng"/>
     <w:autoRedefine/>
     <w:uiPriority w:val="39"/>
     <w:unhideWhenUsed/>
@@ -17801,7 +19358,7 @@
   </w:style>
   <w:style w:type="table" w:customStyle="1" w:styleId="PlainTable11">
     <w:name w:val="Plain Table 11"/>
-    <w:basedOn w:val="TableNormal"/>
+    <w:basedOn w:val="BangThngthng"/>
     <w:uiPriority w:val="41"/>
     <w:rsid w:val="00545225"/>
     <w:pPr>
@@ -17868,9 +19425,9 @@
       </w:tcPr>
     </w:tblStylePr>
   </w:style>
-  <w:style w:type="paragraph" w:styleId="NormalWeb">
+  <w:style w:type="paragraph" w:styleId="ThngthngWeb">
     <w:name w:val="Normal (Web)"/>
-    <w:basedOn w:val="Normal"/>
+    <w:basedOn w:val="Binhthng"/>
     <w:uiPriority w:val="99"/>
     <w:semiHidden/>
     <w:unhideWhenUsed/>
@@ -17889,7 +19446,7 @@
 </file>
 
 <file path=word/glossary/document.xml><?xml version="1.0" encoding="utf-8"?>
-<w:glossaryDocument xmlns:wpc="http://schemas.microsoft.com/office/word/2010/wordprocessingCanvas" xmlns:mc="http://schemas.openxmlformats.org/markup-compatibility/2006" xmlns:o="urn:schemas-microsoft-com:office:office" xmlns:r="http://schemas.openxmlformats.org/officeDocument/2006/relationships" xmlns:m="http://schemas.openxmlformats.org/officeDocument/2006/math" xmlns:v="urn:schemas-microsoft-com:vml" xmlns:wp14="http://schemas.microsoft.com/office/word/2010/wordprocessingDrawing" xmlns:wp="http://schemas.openxmlformats.org/drawingml/2006/wordprocessingDrawing" xmlns:w10="urn:schemas-microsoft-com:office:word" xmlns:w="http://schemas.openxmlformats.org/wordprocessingml/2006/main" xmlns:w14="http://schemas.microsoft.com/office/word/2010/wordml" xmlns:w15="http://schemas.microsoft.com/office/word/2012/wordml" xmlns:wpg="http://schemas.microsoft.com/office/word/2010/wordprocessingGroup" xmlns:wpi="http://schemas.microsoft.com/office/word/2010/wordprocessingInk" xmlns:wne="http://schemas.microsoft.com/office/word/2006/wordml" xmlns:wps="http://schemas.microsoft.com/office/word/2010/wordprocessingShape" mc:Ignorable="w14 w15 wp14">
+<w:glossaryDocument xmlns:wpc="http://schemas.microsoft.com/office/word/2010/wordprocessingCanvas" xmlns:cx="http://schemas.microsoft.com/office/drawing/2014/chartex" xmlns:cx1="http://schemas.microsoft.com/office/drawing/2015/9/8/chartex" xmlns:cx2="http://schemas.microsoft.com/office/drawing/2015/10/21/chartex" xmlns:cx3="http://schemas.microsoft.com/office/drawing/2016/5/9/chartex" xmlns:cx4="http://schemas.microsoft.com/office/drawing/2016/5/10/chartex" xmlns:cx5="http://schemas.microsoft.com/office/drawing/2016/5/11/chartex" xmlns:cx6="http://schemas.microsoft.com/office/drawing/2016/5/12/chartex" xmlns:cx7="http://schemas.microsoft.com/office/drawing/2016/5/13/chartex" xmlns:cx8="http://schemas.microsoft.com/office/drawing/2016/5/14/chartex" xmlns:mc="http://schemas.openxmlformats.org/markup-compatibility/2006" xmlns:aink="http://schemas.microsoft.com/office/drawing/2016/ink" xmlns:am3d="http://schemas.microsoft.com/office/drawing/2017/model3d" xmlns:o="urn:schemas-microsoft-com:office:office" xmlns:r="http://schemas.openxmlformats.org/officeDocument/2006/relationships" xmlns:m="http://schemas.openxmlformats.org/officeDocument/2006/math" xmlns:v="urn:schemas-microsoft-com:vml" xmlns:wp14="http://schemas.microsoft.com/office/word/2010/wordprocessingDrawing" xmlns:wp="http://schemas.openxmlformats.org/drawingml/2006/wordprocessingDrawing" xmlns:w10="urn:schemas-microsoft-com:office:word" xmlns:w="http://schemas.openxmlformats.org/wordprocessingml/2006/main" xmlns:w14="http://schemas.microsoft.com/office/word/2010/wordml" xmlns:w15="http://schemas.microsoft.com/office/word/2012/wordml" xmlns:w16cid="http://schemas.microsoft.com/office/word/2016/wordml/cid" xmlns:w16se="http://schemas.microsoft.com/office/word/2015/wordml/symex" xmlns:wpg="http://schemas.microsoft.com/office/word/2010/wordprocessingGroup" xmlns:wpi="http://schemas.microsoft.com/office/word/2010/wordprocessingInk" xmlns:wne="http://schemas.microsoft.com/office/word/2006/wordml" xmlns:wps="http://schemas.microsoft.com/office/word/2010/wordprocessingShape" mc:Ignorable="w14 w15 w16se w16cid wp14">
   <w:docParts>
     <w:docPart>
       <w:docPartPr>
@@ -17926,7 +19483,7 @@
 </file>
 
 <file path=word/glossary/fontTable.xml><?xml version="1.0" encoding="utf-8"?>
-<w:fonts xmlns:mc="http://schemas.openxmlformats.org/markup-compatibility/2006" xmlns:r="http://schemas.openxmlformats.org/officeDocument/2006/relationships" xmlns:w="http://schemas.openxmlformats.org/wordprocessingml/2006/main" xmlns:w14="http://schemas.microsoft.com/office/word/2010/wordml" xmlns:w15="http://schemas.microsoft.com/office/word/2012/wordml" mc:Ignorable="w14 w15">
+<w:fonts xmlns:mc="http://schemas.openxmlformats.org/markup-compatibility/2006" xmlns:r="http://schemas.openxmlformats.org/officeDocument/2006/relationships" xmlns:w="http://schemas.openxmlformats.org/wordprocessingml/2006/main" xmlns:w14="http://schemas.microsoft.com/office/word/2010/wordml" xmlns:w15="http://schemas.microsoft.com/office/word/2012/wordml" xmlns:w16cid="http://schemas.microsoft.com/office/word/2016/wordml/cid" xmlns:w16se="http://schemas.microsoft.com/office/word/2015/wordml/symex" mc:Ignorable="w14 w15 w16se w16cid">
   <w:font w:name="Times New Roman">
     <w:panose1 w:val="02020603050405020304"/>
     <w:charset w:val="00"/>
@@ -17984,6 +19541,14 @@
     <w:pitch w:val="variable"/>
     <w:sig w:usb0="E1002EFF" w:usb1="C000605B" w:usb2="00000029" w:usb3="00000000" w:csb0="000101FF" w:csb1="00000000"/>
   </w:font>
+  <w:font w:name="DengXian">
+    <w:altName w:val="等线"/>
+    <w:panose1 w:val="02010600030101010101"/>
+    <w:charset w:val="86"/>
+    <w:family w:val="auto"/>
+    <w:pitch w:val="variable"/>
+    <w:sig w:usb0="A00002BF" w:usb1="38CF7CFA" w:usb2="00000016" w:usb3="00000000" w:csb0="0004000F" w:csb1="00000000"/>
+  </w:font>
   <w:font w:name="Calibri Light">
     <w:panose1 w:val="020F0302020204030204"/>
     <w:charset w:val="00"/>
@@ -17991,11 +19556,19 @@
     <w:pitch w:val="variable"/>
     <w:sig w:usb0="E0002AFF" w:usb1="C000247B" w:usb2="00000009" w:usb3="00000000" w:csb0="000001FF" w:csb1="00000000"/>
   </w:font>
+  <w:font w:name="DengXian Light">
+    <w:altName w:val="等线 Light"/>
+    <w:panose1 w:val="02010600030101010101"/>
+    <w:charset w:val="86"/>
+    <w:family w:val="auto"/>
+    <w:pitch w:val="variable"/>
+    <w:sig w:usb0="A00002BF" w:usb1="38CF7CFA" w:usb2="00000016" w:usb3="00000000" w:csb0="0004000F" w:csb1="00000000"/>
+  </w:font>
 </w:fonts>
 </file>
 
 <file path=word/glossary/settings.xml><?xml version="1.0" encoding="utf-8"?>
-<w:settings xmlns:mc="http://schemas.openxmlformats.org/markup-compatibility/2006" xmlns:o="urn:schemas-microsoft-com:office:office" xmlns:r="http://schemas.openxmlformats.org/officeDocument/2006/relationships" xmlns:m="http://schemas.openxmlformats.org/officeDocument/2006/math" xmlns:v="urn:schemas-microsoft-com:vml" xmlns:w10="urn:schemas-microsoft-com:office:word" xmlns:w="http://schemas.openxmlformats.org/wordprocessingml/2006/main" xmlns:w14="http://schemas.microsoft.com/office/word/2010/wordml" xmlns:w15="http://schemas.microsoft.com/office/word/2012/wordml" xmlns:sl="http://schemas.openxmlformats.org/schemaLibrary/2006/main" mc:Ignorable="w14 w15">
+<w:settings xmlns:mc="http://schemas.openxmlformats.org/markup-compatibility/2006" xmlns:o="urn:schemas-microsoft-com:office:office" xmlns:r="http://schemas.openxmlformats.org/officeDocument/2006/relationships" xmlns:m="http://schemas.openxmlformats.org/officeDocument/2006/math" xmlns:v="urn:schemas-microsoft-com:vml" xmlns:w10="urn:schemas-microsoft-com:office:word" xmlns:w="http://schemas.openxmlformats.org/wordprocessingml/2006/main" xmlns:w14="http://schemas.microsoft.com/office/word/2010/wordml" xmlns:w15="http://schemas.microsoft.com/office/word/2012/wordml" xmlns:w16cid="http://schemas.microsoft.com/office/word/2016/wordml/cid" xmlns:w16se="http://schemas.microsoft.com/office/word/2015/wordml/symex" xmlns:sl="http://schemas.openxmlformats.org/schemaLibrary/2006/main" mc:Ignorable="w14 w15 w16se w16cid">
   <w:view w:val="normal"/>
   <w:defaultTabStop w:val="720"/>
   <w:characterSpacingControl w:val="doNotCompress"/>
@@ -18009,6 +19582,7 @@
   <w:rsids>
     <w:rsidRoot w:val="0046471A"/>
     <w:rsid w:val="0009720C"/>
+    <w:rsid w:val="000A2788"/>
     <w:rsid w:val="001B7673"/>
     <w:rsid w:val="001C0260"/>
     <w:rsid w:val="001C25C6"/>
@@ -18063,7 +19637,7 @@
 </file>
 
 <file path=word/glossary/styles.xml><?xml version="1.0" encoding="utf-8"?>
-<w:styles xmlns:mc="http://schemas.openxmlformats.org/markup-compatibility/2006" xmlns:r="http://schemas.openxmlformats.org/officeDocument/2006/relationships" xmlns:w="http://schemas.openxmlformats.org/wordprocessingml/2006/main" xmlns:w14="http://schemas.microsoft.com/office/word/2010/wordml" xmlns:w15="http://schemas.microsoft.com/office/word/2012/wordml" mc:Ignorable="w14 w15">
+<w:styles xmlns:mc="http://schemas.openxmlformats.org/markup-compatibility/2006" xmlns:r="http://schemas.openxmlformats.org/officeDocument/2006/relationships" xmlns:w="http://schemas.openxmlformats.org/wordprocessingml/2006/main" xmlns:w14="http://schemas.microsoft.com/office/word/2010/wordml" xmlns:w15="http://schemas.microsoft.com/office/word/2012/wordml" xmlns:w16cid="http://schemas.microsoft.com/office/word/2016/wordml/cid" xmlns:w16se="http://schemas.microsoft.com/office/word/2015/wordml/symex" mc:Ignorable="w14 w15 w16se w16cid">
   <w:docDefaults>
     <w:rPrDefault>
       <w:rPr>
@@ -18079,7 +19653,7 @@
       </w:pPr>
     </w:pPrDefault>
   </w:docDefaults>
-  <w:latentStyles w:defLockedState="0" w:defUIPriority="99" w:defSemiHidden="0" w:defUnhideWhenUsed="0" w:defQFormat="0" w:count="371">
+  <w:latentStyles w:defLockedState="0" w:defUIPriority="99" w:defSemiHidden="0" w:defUnhideWhenUsed="0" w:defQFormat="0" w:count="375">
     <w:lsdException w:name="Normal" w:uiPriority="0" w:qFormat="1"/>
     <w:lsdException w:name="heading 1" w:uiPriority="9" w:qFormat="1"/>
     <w:lsdException w:name="heading 2" w:semiHidden="1" w:uiPriority="9" w:unhideWhenUsed="1" w:qFormat="1"/>
@@ -18185,7 +19759,6 @@
     <w:lsdException w:name="HTML Sample" w:semiHidden="1" w:unhideWhenUsed="1"/>
     <w:lsdException w:name="HTML Typewriter" w:semiHidden="1" w:unhideWhenUsed="1"/>
     <w:lsdException w:name="HTML Variable" w:semiHidden="1" w:unhideWhenUsed="1"/>
-    <w:lsdException w:name="Normal Table" w:semiHidden="1" w:unhideWhenUsed="1"/>
     <w:lsdException w:name="annotation subject" w:semiHidden="1" w:unhideWhenUsed="1"/>
     <w:lsdException w:name="No List" w:semiHidden="1" w:unhideWhenUsed="1"/>
     <w:lsdException w:name="Outline List 1" w:semiHidden="1" w:unhideWhenUsed="1"/>
@@ -18229,10 +19802,8 @@
     <w:lsdException w:name="Table Elegant" w:semiHidden="1" w:unhideWhenUsed="1"/>
     <w:lsdException w:name="Table Professional" w:semiHidden="1" w:unhideWhenUsed="1"/>
     <w:lsdException w:name="Table Subtle 1" w:semiHidden="1" w:unhideWhenUsed="1"/>
-    <w:lsdException w:name="Table Subtle 2" w:semiHidden="1" w:unhideWhenUsed="1"/>
     <w:lsdException w:name="Table Web 1" w:semiHidden="1" w:unhideWhenUsed="1"/>
     <w:lsdException w:name="Table Web 2" w:semiHidden="1" w:unhideWhenUsed="1"/>
-    <w:lsdException w:name="Table Web 3" w:semiHidden="1" w:unhideWhenUsed="1"/>
     <w:lsdException w:name="Balloon Text" w:semiHidden="1" w:unhideWhenUsed="1"/>
     <w:lsdException w:name="Table Grid" w:uiPriority="59"/>
     <w:lsdException w:name="Table Theme" w:semiHidden="1" w:unhideWhenUsed="1"/>
@@ -18451,18 +20022,22 @@
     <w:lsdException w:name="List Table 5 Dark Accent 6" w:uiPriority="50"/>
     <w:lsdException w:name="List Table 6 Colorful Accent 6" w:uiPriority="51"/>
     <w:lsdException w:name="List Table 7 Colorful Accent 6" w:uiPriority="52"/>
+    <w:lsdException w:name="Mention" w:semiHidden="1" w:unhideWhenUsed="1"/>
+    <w:lsdException w:name="Smart Hyperlink" w:semiHidden="1" w:unhideWhenUsed="1"/>
+    <w:lsdException w:name="Hashtag" w:semiHidden="1" w:unhideWhenUsed="1"/>
+    <w:lsdException w:name="Unresolved Mention" w:semiHidden="1" w:unhideWhenUsed="1"/>
   </w:latentStyles>
-  <w:style w:type="paragraph" w:default="1" w:styleId="Normal">
+  <w:style w:type="paragraph" w:default="1" w:styleId="Binhthng">
     <w:name w:val="Normal"/>
     <w:qFormat/>
   </w:style>
-  <w:style w:type="character" w:default="1" w:styleId="DefaultParagraphFont">
+  <w:style w:type="character" w:default="1" w:styleId="Phngmcinhcuaoanvn">
     <w:name w:val="Default Paragraph Font"/>
     <w:uiPriority w:val="1"/>
     <w:semiHidden/>
     <w:unhideWhenUsed/>
   </w:style>
-  <w:style w:type="table" w:default="1" w:styleId="TableNormal">
+  <w:style w:type="table" w:default="1" w:styleId="BangThngthng">
     <w:name w:val="Normal Table"/>
     <w:uiPriority w:val="99"/>
     <w:semiHidden/>
@@ -18477,7 +20052,7 @@
       </w:tblCellMar>
     </w:tblPr>
   </w:style>
-  <w:style w:type="numbering" w:default="1" w:styleId="NoList">
+  <w:style w:type="numbering" w:default="1" w:styleId="Khngco">
     <w:name w:val="No List"/>
     <w:uiPriority w:val="99"/>
     <w:semiHidden/>
@@ -18523,7 +20098,7 @@
 </file>
 
 <file path=word/glossary/webSettings.xml><?xml version="1.0" encoding="utf-8"?>
-<w:webSettings xmlns:mc="http://schemas.openxmlformats.org/markup-compatibility/2006" xmlns:r="http://schemas.openxmlformats.org/officeDocument/2006/relationships" xmlns:w="http://schemas.openxmlformats.org/wordprocessingml/2006/main" xmlns:w14="http://schemas.microsoft.com/office/word/2010/wordml" xmlns:w15="http://schemas.microsoft.com/office/word/2012/wordml" mc:Ignorable="w14 w15">
+<w:webSettings xmlns:mc="http://schemas.openxmlformats.org/markup-compatibility/2006" xmlns:r="http://schemas.openxmlformats.org/officeDocument/2006/relationships" xmlns:w="http://schemas.openxmlformats.org/wordprocessingml/2006/main" xmlns:w14="http://schemas.microsoft.com/office/word/2010/wordml" xmlns:w15="http://schemas.microsoft.com/office/word/2012/wordml" xmlns:w16cid="http://schemas.microsoft.com/office/word/2016/wordml/cid" xmlns:w16se="http://schemas.microsoft.com/office/word/2015/wordml/symex" mc:Ignorable="w14 w15 w16se w16cid">
   <w:optimizeForBrowser/>
   <w:allowPNG/>
 </w:webSettings>
@@ -18838,7 +20413,7 @@
 </file>
 
 <file path=customXml/itemProps2.xml><?xml version="1.0" encoding="utf-8"?>
-<ds:datastoreItem xmlns:ds="http://schemas.openxmlformats.org/officeDocument/2006/customXml" ds:itemID="{9BEEE494-B3D7-4DA5-A511-9F374ABE96FC}">
+<ds:datastoreItem xmlns:ds="http://schemas.openxmlformats.org/officeDocument/2006/customXml" ds:itemID="{85E33A85-362B-4D9A-85B9-912209B61154}">
   <ds:schemaRefs>
     <ds:schemaRef ds:uri="http://schemas.openxmlformats.org/officeDocument/2006/bibliography"/>
   </ds:schemaRefs>

</xml_diff>

<commit_message>
Cập nhật UC Mở chuyến, Sửa chuyến, Thêm Activity Mở chuyến, Sửa chuyến
</commit_message>
<xml_diff>
--- a/01_Document/[SRS] [C43] Quản lý xe khách.docx
+++ b/01_Document/[SRS] [C43] Quản lý xe khách.docx
@@ -5570,8 +5570,6 @@
               </w:rPr>
               <w:t xml:space="preserve">các </w:t>
             </w:r>
-            <w:bookmarkStart w:id="0" w:name="_GoBack"/>
-            <w:bookmarkEnd w:id="0"/>
             <w:r>
               <w:rPr>
                 <w:rFonts w:ascii="Times New Roman" w:eastAsia="Times New Roman" w:hAnsi="Times New Roman" w:cs="Times New Roman"/>
@@ -5678,7 +5676,10 @@
               </w:numPr>
             </w:pPr>
             <w:r>
-              <w:t>Nhân viên xem xét khả năng của tài xế, tìm xe còn trống, lên kế hoạch mở chuyến.</w:t>
+              <w:t>Nhân viên xem xét khả năng của tài xế, tìm xe còn trố</w:t>
+            </w:r>
+            <w:r>
+              <w:t>ng</w:t>
             </w:r>
           </w:p>
           <w:p>
@@ -5690,7 +5691,28 @@
               </w:numPr>
             </w:pPr>
             <w:r>
-              <w:t>Nhân viên trình bày kế hoạch mở chuyến cho ban giám đốc xem xét.</w:t>
+              <w:t xml:space="preserve">Nhân viên </w:t>
+            </w:r>
+            <w:r>
+              <w:t>lên kế hoạch mở chuyế</w:t>
+            </w:r>
+            <w:r>
+              <w:t>n</w:t>
+            </w:r>
+          </w:p>
+          <w:p>
+            <w:pPr>
+              <w:pStyle w:val="MyTable1"/>
+              <w:numPr>
+                <w:ilvl w:val="0"/>
+                <w:numId w:val="34"/>
+              </w:numPr>
+            </w:pPr>
+            <w:r>
+              <w:t>Nhân viên trình bày kế hoạch mở chuyến cho ban giám đố</w:t>
+            </w:r>
+            <w:r>
+              <w:t>c xem xét</w:t>
             </w:r>
           </w:p>
           <w:p>
@@ -5744,6 +5766,7 @@
                 <w:sz w:val="24"/>
                 <w:szCs w:val="24"/>
               </w:rPr>
+              <w:lastRenderedPageBreak/>
               <w:t>Dòng thay thế</w:t>
             </w:r>
           </w:p>
@@ -5782,16 +5805,7 @@
                 <w:sz w:val="24"/>
                 <w:szCs w:val="24"/>
               </w:rPr>
-              <w:t xml:space="preserve">Trường hợp bước 5: Nếu giám đốc không phê duyệt kế hoạch mở chuyến, </w:t>
-            </w:r>
-            <w:r>
-              <w:rPr>
-                <w:rFonts w:ascii="Times New Roman" w:eastAsia="Times New Roman" w:hAnsi="Times New Roman" w:cs="Times New Roman"/>
-                <w:sz w:val="24"/>
-                <w:szCs w:val="24"/>
-              </w:rPr>
-              <w:lastRenderedPageBreak/>
-              <w:t>nhân viên phải quay lại bước 3 lập kế hoạch mở chuyến mới.</w:t>
+              <w:t>Trường hợp bước 5: Nếu giám đốc không phê duyệt kế hoạch mở chuyến, nhân viên phải quay lại bước 3 lập kế hoạch mở chuyến mới.</w:t>
             </w:r>
           </w:p>
         </w:tc>
@@ -6340,10 +6354,10 @@
               </w:numPr>
             </w:pPr>
             <w:r>
-              <w:t xml:space="preserve">Nhân viên xem xét khả năng của tài xế, tìm xe còn trống, </w:t>
-            </w:r>
-            <w:r>
-              <w:t>lên kế hoạch sửa lại những chuyến được yêu cầu.</w:t>
+              <w:t>Nhân viên xem xét khả năng của tài xế, tìm xe còn trố</w:t>
+            </w:r>
+            <w:r>
+              <w:t>ng</w:t>
             </w:r>
           </w:p>
           <w:p>
@@ -6355,13 +6369,37 @@
               </w:numPr>
             </w:pPr>
             <w:r>
+              <w:t>Nhân viên</w:t>
+            </w:r>
+            <w:r>
+              <w:t xml:space="preserve"> </w:t>
+            </w:r>
+            <w:r>
+              <w:t>lên kế hoạch sửa lại những chuyến được yêu cầ</w:t>
+            </w:r>
+            <w:r>
+              <w:t>u</w:t>
+            </w:r>
+          </w:p>
+          <w:p>
+            <w:pPr>
+              <w:pStyle w:val="MyTable1"/>
+              <w:numPr>
+                <w:ilvl w:val="0"/>
+                <w:numId w:val="35"/>
+              </w:numPr>
+            </w:pPr>
+            <w:r>
               <w:t xml:space="preserve">Nhân viên trình bày kế hoạch </w:t>
             </w:r>
             <w:r>
               <w:t>sửa chuyến</w:t>
             </w:r>
             <w:r>
-              <w:t xml:space="preserve"> cho ban giám đốc xem xét.</w:t>
+              <w:t xml:space="preserve"> cho ban giám đố</w:t>
+            </w:r>
+            <w:r>
+              <w:t>c xem xét</w:t>
             </w:r>
           </w:p>
           <w:p>
@@ -6633,7 +6671,11 @@
               <w:pStyle w:val="MyTable1"/>
             </w:pPr>
             <w:r>
-              <w:t>Tham chiếu</w:t>
+              <w:t xml:space="preserve">Tham </w:t>
+            </w:r>
+            <w:r>
+              <w:lastRenderedPageBreak/>
+              <w:t>chiếu</w:t>
             </w:r>
           </w:p>
         </w:tc>
@@ -6646,6 +6688,7 @@
               <w:pStyle w:val="MyTable1"/>
             </w:pPr>
             <w:r>
+              <w:lastRenderedPageBreak/>
               <w:t>[</w:t>
             </w:r>
             <w:r>
@@ -6674,7 +6717,6 @@
               <w:pStyle w:val="MyTable1"/>
             </w:pPr>
             <w:r>
-              <w:lastRenderedPageBreak/>
               <w:t>Mô tả</w:t>
             </w:r>
           </w:p>
@@ -6711,7 +6753,7 @@
                 <v:shape id="_x0000_i1025" type="#_x0000_t75" style="width:406.2pt;height:488.4pt" o:ole="">
                   <v:imagedata r:id="rId8" o:title=""/>
                 </v:shape>
-                <o:OLEObject Type="Embed" ProgID="PBrush" ShapeID="_x0000_i1025" DrawAspect="Content" ObjectID="_1567949082" r:id="rId9"/>
+                <o:OLEObject Type="Embed" ProgID="PBrush" ShapeID="_x0000_i1025" DrawAspect="Content" ObjectID="_1567951730" r:id="rId9"/>
               </w:object>
             </w:r>
           </w:p>
@@ -6830,6 +6872,7 @@
               <w:pStyle w:val="MyTable1"/>
             </w:pPr>
             <w:r>
+              <w:lastRenderedPageBreak/>
               <w:t>Tham chiếu</w:t>
             </w:r>
           </w:p>
@@ -6868,7 +6911,6 @@
               <w:pStyle w:val="MyTable1"/>
             </w:pPr>
             <w:r>
-              <w:lastRenderedPageBreak/>
               <w:t>Mô tả</w:t>
             </w:r>
           </w:p>
@@ -7579,7 +7621,7 @@
         </w:numPr>
         <w:ind w:left="1296"/>
       </w:pPr>
-      <w:bookmarkStart w:id="1" w:name="_Hlk493629949"/>
+      <w:bookmarkStart w:id="0" w:name="_Hlk493629949"/>
     </w:p>
     <w:p>
       <w:pPr>
@@ -7784,7 +7826,7 @@
           </w:p>
         </w:tc>
       </w:tr>
-      <w:bookmarkEnd w:id="1"/>
+      <w:bookmarkEnd w:id="0"/>
     </w:tbl>
     <w:p>
       <w:pPr>
@@ -8434,12 +8476,420 @@
       <w:pPr>
         <w:pStyle w:val="TuNormal"/>
         <w:numPr>
-          <w:ilvl w:val="0"/>
-          <w:numId w:val="0"/>
+          <w:ilvl w:val="2"/>
+          <w:numId w:val="13"/>
         </w:numPr>
-        <w:rPr>
-          <w:lang w:val="vi-VN"/>
-        </w:rPr>
+      </w:pPr>
+      <w:r>
+        <w:t>UC Mở Chuyến</w:t>
+      </w:r>
+    </w:p>
+    <w:tbl>
+      <w:tblPr>
+        <w:tblStyle w:val="LiBang"/>
+        <w:tblW w:w="0" w:type="auto"/>
+        <w:tblInd w:w="360" w:type="dxa"/>
+        <w:tblLayout w:type="fixed"/>
+        <w:tblLook w:val="04A0" w:firstRow="1" w:lastRow="0" w:firstColumn="1" w:lastColumn="0" w:noHBand="0" w:noVBand="1"/>
+      </w:tblPr>
+      <w:tblGrid>
+        <w:gridCol w:w="1591"/>
+        <w:gridCol w:w="7625"/>
+      </w:tblGrid>
+      <w:tr>
+        <w:tc>
+          <w:tcPr>
+            <w:tcW w:w="1591" w:type="dxa"/>
+            <w:shd w:val="clear" w:color="auto" w:fill="A6A6A6" w:themeFill="background1" w:themeFillShade="A6"/>
+          </w:tcPr>
+          <w:p>
+            <w:pPr>
+              <w:pStyle w:val="MyTable1"/>
+            </w:pPr>
+            <w:r>
+              <w:t>Use case</w:t>
+            </w:r>
+          </w:p>
+        </w:tc>
+        <w:tc>
+          <w:tcPr>
+            <w:tcW w:w="7625" w:type="dxa"/>
+            <w:shd w:val="clear" w:color="auto" w:fill="A6A6A6" w:themeFill="background1" w:themeFillShade="A6"/>
+          </w:tcPr>
+          <w:p>
+            <w:pPr>
+              <w:pStyle w:val="MyTable1"/>
+            </w:pPr>
+            <w:r>
+              <w:t>Mở Chuyến</w:t>
+            </w:r>
+          </w:p>
+        </w:tc>
+      </w:tr>
+      <w:tr>
+        <w:tc>
+          <w:tcPr>
+            <w:tcW w:w="1591" w:type="dxa"/>
+            <w:shd w:val="clear" w:color="auto" w:fill="A6A6A6" w:themeFill="background1" w:themeFillShade="A6"/>
+          </w:tcPr>
+          <w:p>
+            <w:pPr>
+              <w:pStyle w:val="MyTable1"/>
+            </w:pPr>
+            <w:r>
+              <w:t>Mã số</w:t>
+            </w:r>
+          </w:p>
+        </w:tc>
+        <w:tc>
+          <w:tcPr>
+            <w:tcW w:w="7625" w:type="dxa"/>
+          </w:tcPr>
+          <w:p>
+            <w:pPr>
+              <w:pStyle w:val="MyTable1"/>
+            </w:pPr>
+            <w:r>
+              <w:t>[HT</w:t>
+            </w:r>
+            <w:r>
+              <w:t>UC</w:t>
+            </w:r>
+            <w:r>
+              <w:t>NV-9</w:t>
+            </w:r>
+            <w:r>
+              <w:t>]</w:t>
+            </w:r>
+          </w:p>
+        </w:tc>
+      </w:tr>
+      <w:tr>
+        <w:tc>
+          <w:tcPr>
+            <w:tcW w:w="1591" w:type="dxa"/>
+            <w:shd w:val="clear" w:color="auto" w:fill="A6A6A6" w:themeFill="background1" w:themeFillShade="A6"/>
+          </w:tcPr>
+          <w:p>
+            <w:pPr>
+              <w:pStyle w:val="MyTable1"/>
+            </w:pPr>
+            <w:r>
+              <w:t>Tham chiếu</w:t>
+            </w:r>
+          </w:p>
+        </w:tc>
+        <w:tc>
+          <w:tcPr>
+            <w:tcW w:w="7625" w:type="dxa"/>
+          </w:tcPr>
+          <w:p>
+            <w:pPr>
+              <w:pStyle w:val="MyTable1"/>
+            </w:pPr>
+            <w:r>
+              <w:t>[</w:t>
+            </w:r>
+            <w:r>
+              <w:t>UC</w:t>
+            </w:r>
+            <w:r>
+              <w:t>NV-9</w:t>
+            </w:r>
+            <w:r>
+              <w:t>]</w:t>
+            </w:r>
+          </w:p>
+        </w:tc>
+      </w:tr>
+      <w:tr>
+        <w:tc>
+          <w:tcPr>
+            <w:tcW w:w="1591" w:type="dxa"/>
+            <w:shd w:val="clear" w:color="auto" w:fill="A6A6A6" w:themeFill="background1" w:themeFillShade="A6"/>
+          </w:tcPr>
+          <w:p>
+            <w:pPr>
+              <w:pStyle w:val="MyTable1"/>
+            </w:pPr>
+            <w:r>
+              <w:lastRenderedPageBreak/>
+              <w:t>Mô tả</w:t>
+            </w:r>
+          </w:p>
+        </w:tc>
+        <w:tc>
+          <w:tcPr>
+            <w:tcW w:w="7625" w:type="dxa"/>
+          </w:tcPr>
+          <w:p>
+            <w:pPr>
+              <w:pStyle w:val="MyTable1"/>
+            </w:pPr>
+            <w:r>
+              <w:rPr>
+                <w:noProof/>
+                <w:lang w:eastAsia="zh-CN"/>
+              </w:rPr>
+              <w:drawing>
+                <wp:inline distT="0" distB="0" distL="0" distR="0" wp14:anchorId="03C93B73" wp14:editId="59FA61A0">
+                  <wp:extent cx="4571263" cy="4091940"/>
+                  <wp:effectExtent l="0" t="0" r="1270" b="3810"/>
+                  <wp:docPr id="9" name="Picture 10"/>
+                  <wp:cNvGraphicFramePr>
+                    <a:graphicFrameLocks xmlns:a="http://schemas.openxmlformats.org/drawingml/2006/main" noChangeAspect="1"/>
+                  </wp:cNvGraphicFramePr>
+                  <a:graphic xmlns:a="http://schemas.openxmlformats.org/drawingml/2006/main">
+                    <a:graphicData uri="http://schemas.openxmlformats.org/drawingml/2006/picture">
+                      <pic:pic xmlns:pic="http://schemas.openxmlformats.org/drawingml/2006/picture">
+                        <pic:nvPicPr>
+                          <pic:cNvPr id="10" name="act.png"/>
+                          <pic:cNvPicPr/>
+                        </pic:nvPicPr>
+                        <pic:blipFill>
+                          <a:blip r:embed="rId17">
+                            <a:extLst>
+                              <a:ext uri="{28A0092B-C50C-407E-A947-70E740481C1C}">
+                                <a14:useLocalDpi xmlns:a14="http://schemas.microsoft.com/office/drawing/2010/main" val="0"/>
+                              </a:ext>
+                            </a:extLst>
+                          </a:blip>
+                          <a:stretch>
+                            <a:fillRect/>
+                          </a:stretch>
+                        </pic:blipFill>
+                        <pic:spPr>
+                          <a:xfrm>
+                            <a:off x="0" y="0"/>
+                            <a:ext cx="4591802" cy="4110326"/>
+                          </a:xfrm>
+                          <a:prstGeom prst="rect">
+                            <a:avLst/>
+                          </a:prstGeom>
+                        </pic:spPr>
+                      </pic:pic>
+                    </a:graphicData>
+                  </a:graphic>
+                </wp:inline>
+              </w:drawing>
+            </w:r>
+          </w:p>
+        </w:tc>
+      </w:tr>
+    </w:tbl>
+    <w:p>
+      <w:pPr>
+        <w:ind w:left="0" w:firstLine="0"/>
+      </w:pPr>
+    </w:p>
+    <w:p>
+      <w:pPr>
+        <w:pStyle w:val="TuNormal"/>
+        <w:numPr>
+          <w:ilvl w:val="2"/>
+          <w:numId w:val="13"/>
+        </w:numPr>
+      </w:pPr>
+      <w:r>
+        <w:t xml:space="preserve"> UC Sửa Chuyến</w:t>
+      </w:r>
+    </w:p>
+    <w:tbl>
+      <w:tblPr>
+        <w:tblStyle w:val="LiBang"/>
+        <w:tblW w:w="0" w:type="auto"/>
+        <w:tblInd w:w="360" w:type="dxa"/>
+        <w:tblLayout w:type="fixed"/>
+        <w:tblLook w:val="04A0" w:firstRow="1" w:lastRow="0" w:firstColumn="1" w:lastColumn="0" w:noHBand="0" w:noVBand="1"/>
+      </w:tblPr>
+      <w:tblGrid>
+        <w:gridCol w:w="1591"/>
+        <w:gridCol w:w="7625"/>
+      </w:tblGrid>
+      <w:tr>
+        <w:tc>
+          <w:tcPr>
+            <w:tcW w:w="1591" w:type="dxa"/>
+            <w:shd w:val="clear" w:color="auto" w:fill="A6A6A6" w:themeFill="background1" w:themeFillShade="A6"/>
+          </w:tcPr>
+          <w:p>
+            <w:pPr>
+              <w:pStyle w:val="MyTable1"/>
+            </w:pPr>
+            <w:r>
+              <w:t>Use case</w:t>
+            </w:r>
+          </w:p>
+        </w:tc>
+        <w:tc>
+          <w:tcPr>
+            <w:tcW w:w="7625" w:type="dxa"/>
+            <w:shd w:val="clear" w:color="auto" w:fill="A6A6A6" w:themeFill="background1" w:themeFillShade="A6"/>
+          </w:tcPr>
+          <w:p>
+            <w:pPr>
+              <w:pStyle w:val="MyTable1"/>
+            </w:pPr>
+            <w:r>
+              <w:t>Sửa Chuyến</w:t>
+            </w:r>
+          </w:p>
+        </w:tc>
+      </w:tr>
+      <w:tr>
+        <w:tc>
+          <w:tcPr>
+            <w:tcW w:w="1591" w:type="dxa"/>
+            <w:shd w:val="clear" w:color="auto" w:fill="A6A6A6" w:themeFill="background1" w:themeFillShade="A6"/>
+          </w:tcPr>
+          <w:p>
+            <w:pPr>
+              <w:pStyle w:val="MyTable1"/>
+            </w:pPr>
+            <w:r>
+              <w:t>Mã số</w:t>
+            </w:r>
+          </w:p>
+        </w:tc>
+        <w:tc>
+          <w:tcPr>
+            <w:tcW w:w="7625" w:type="dxa"/>
+          </w:tcPr>
+          <w:p>
+            <w:pPr>
+              <w:pStyle w:val="MyTable1"/>
+            </w:pPr>
+            <w:r>
+              <w:t>[HT</w:t>
+            </w:r>
+            <w:r>
+              <w:t>UC</w:t>
+            </w:r>
+            <w:r>
+              <w:t>NV-10</w:t>
+            </w:r>
+            <w:r>
+              <w:t>]</w:t>
+            </w:r>
+          </w:p>
+        </w:tc>
+      </w:tr>
+      <w:tr>
+        <w:tc>
+          <w:tcPr>
+            <w:tcW w:w="1591" w:type="dxa"/>
+            <w:shd w:val="clear" w:color="auto" w:fill="A6A6A6" w:themeFill="background1" w:themeFillShade="A6"/>
+          </w:tcPr>
+          <w:p>
+            <w:pPr>
+              <w:pStyle w:val="MyTable1"/>
+            </w:pPr>
+            <w:r>
+              <w:t>Tham chiếu</w:t>
+            </w:r>
+          </w:p>
+        </w:tc>
+        <w:tc>
+          <w:tcPr>
+            <w:tcW w:w="7625" w:type="dxa"/>
+          </w:tcPr>
+          <w:p>
+            <w:pPr>
+              <w:pStyle w:val="MyTable1"/>
+            </w:pPr>
+            <w:r>
+              <w:t>[</w:t>
+            </w:r>
+            <w:r>
+              <w:t>UC</w:t>
+            </w:r>
+            <w:r>
+              <w:t>NV-10</w:t>
+            </w:r>
+            <w:r>
+              <w:t>]</w:t>
+            </w:r>
+          </w:p>
+        </w:tc>
+      </w:tr>
+      <w:tr>
+        <w:tc>
+          <w:tcPr>
+            <w:tcW w:w="1591" w:type="dxa"/>
+            <w:shd w:val="clear" w:color="auto" w:fill="A6A6A6" w:themeFill="background1" w:themeFillShade="A6"/>
+          </w:tcPr>
+          <w:p>
+            <w:pPr>
+              <w:pStyle w:val="MyTable1"/>
+            </w:pPr>
+            <w:r>
+              <w:lastRenderedPageBreak/>
+              <w:t>Mô tả</w:t>
+            </w:r>
+          </w:p>
+        </w:tc>
+        <w:tc>
+          <w:tcPr>
+            <w:tcW w:w="7625" w:type="dxa"/>
+          </w:tcPr>
+          <w:p>
+            <w:pPr>
+              <w:pStyle w:val="MyTable1"/>
+            </w:pPr>
+            <w:r>
+              <w:rPr>
+                <w:noProof/>
+                <w:lang w:eastAsia="zh-CN"/>
+              </w:rPr>
+              <w:drawing>
+                <wp:inline distT="0" distB="0" distL="0" distR="0" wp14:anchorId="3CBA9D9A" wp14:editId="5E3CF403">
+                  <wp:extent cx="4693285" cy="5250180"/>
+                  <wp:effectExtent l="0" t="0" r="0" b="7620"/>
+                  <wp:docPr id="11" name="Picture 10"/>
+                  <wp:cNvGraphicFramePr>
+                    <a:graphicFrameLocks xmlns:a="http://schemas.openxmlformats.org/drawingml/2006/main" noChangeAspect="1"/>
+                  </wp:cNvGraphicFramePr>
+                  <a:graphic xmlns:a="http://schemas.openxmlformats.org/drawingml/2006/main">
+                    <a:graphicData uri="http://schemas.openxmlformats.org/drawingml/2006/picture">
+                      <pic:pic xmlns:pic="http://schemas.openxmlformats.org/drawingml/2006/picture">
+                        <pic:nvPicPr>
+                          <pic:cNvPr id="10" name="act.png"/>
+                          <pic:cNvPicPr/>
+                        </pic:nvPicPr>
+                        <pic:blipFill>
+                          <a:blip r:embed="rId18">
+                            <a:extLst>
+                              <a:ext uri="{28A0092B-C50C-407E-A947-70E740481C1C}">
+                                <a14:useLocalDpi xmlns:a14="http://schemas.microsoft.com/office/drawing/2010/main" val="0"/>
+                              </a:ext>
+                            </a:extLst>
+                          </a:blip>
+                          <a:stretch>
+                            <a:fillRect/>
+                          </a:stretch>
+                        </pic:blipFill>
+                        <pic:spPr>
+                          <a:xfrm>
+                            <a:off x="0" y="0"/>
+                            <a:ext cx="4701349" cy="5259201"/>
+                          </a:xfrm>
+                          <a:prstGeom prst="rect">
+                            <a:avLst/>
+                          </a:prstGeom>
+                        </pic:spPr>
+                      </pic:pic>
+                    </a:graphicData>
+                  </a:graphic>
+                </wp:inline>
+              </w:drawing>
+            </w:r>
+          </w:p>
+        </w:tc>
+      </w:tr>
+    </w:tbl>
+    <w:p>
+      <w:pPr>
+        <w:ind w:left="0" w:firstLine="0"/>
       </w:pPr>
     </w:p>
     <w:p>
@@ -8449,6 +8899,8 @@
       <w:r>
         <w:t>Đặc tả yêu cầu</w:t>
       </w:r>
+      <w:bookmarkStart w:id="1" w:name="_GoBack"/>
+      <w:bookmarkEnd w:id="1"/>
     </w:p>
     <w:p>
       <w:pPr>
@@ -8898,7 +9350,6 @@
               <w:pStyle w:val="MyTable1"/>
             </w:pPr>
             <w:r>
-              <w:lastRenderedPageBreak/>
               <w:t>Mô tả</w:t>
             </w:r>
           </w:p>
@@ -9246,6 +9697,7 @@
               <w:pStyle w:val="MyTable1"/>
             </w:pPr>
             <w:r>
+              <w:lastRenderedPageBreak/>
               <w:t>Mô tả</w:t>
             </w:r>
           </w:p>
@@ -9333,7 +9785,6 @@
               <w:pStyle w:val="MyTable1"/>
             </w:pPr>
             <w:r>
-              <w:lastRenderedPageBreak/>
               <w:t>Tham chiếu</w:t>
             </w:r>
           </w:p>
@@ -9669,6 +10120,7 @@
               <w:pStyle w:val="MyTable1"/>
             </w:pPr>
             <w:r>
+              <w:lastRenderedPageBreak/>
               <w:t>Mã số:</w:t>
             </w:r>
             <w:r>
@@ -9736,11 +10188,7 @@
               <w:pStyle w:val="MyTable1"/>
             </w:pPr>
             <w:r>
-              <w:t xml:space="preserve">Cho phép hiển thị danh sách vé đã đặt thành công của các tuyến xe của hãng. Danh sách hiển thị gồm: mã vé, tuyến xe, thời gian khởi hành, trạm đón khách, giá vé, họ tên khách hàng, số ghế, số xe, ngày xuất vé, họ tên nhân viên xuất vé.… Hỗ trợ tính năng sắp xếp danh sách vé theo </w:t>
-            </w:r>
-            <w:r>
-              <w:lastRenderedPageBreak/>
-              <w:t>một số tiêu chí nhất định.</w:t>
+              <w:t>Cho phép hiển thị danh sách vé đã đặt thành công của các tuyến xe của hãng. Danh sách hiển thị gồm: mã vé, tuyến xe, thời gian khởi hành, trạm đón khách, giá vé, họ tên khách hàng, số ghế, số xe, ngày xuất vé, họ tên nhân viên xuất vé.… Hỗ trợ tính năng sắp xếp danh sách vé theo một số tiêu chí nhất định.</w:t>
             </w:r>
           </w:p>
         </w:tc>
@@ -10081,6 +10529,7 @@
               <w:pStyle w:val="MyTable1"/>
             </w:pPr>
             <w:r>
+              <w:lastRenderedPageBreak/>
               <w:t>Mô tả</w:t>
             </w:r>
           </w:p>
@@ -10146,7 +10595,6 @@
               <w:pStyle w:val="MyTable1"/>
             </w:pPr>
             <w:r>
-              <w:lastRenderedPageBreak/>
               <w:t>Mã số:</w:t>
             </w:r>
             <w:r>
@@ -10503,6 +10951,7 @@
               <w:pStyle w:val="MyTable1"/>
             </w:pPr>
             <w:r>
+              <w:lastRenderedPageBreak/>
               <w:t>Mã số:</w:t>
             </w:r>
             <w:r>
@@ -10557,7 +11006,6 @@
               <w:pStyle w:val="MyTable1"/>
             </w:pPr>
             <w:r>
-              <w:lastRenderedPageBreak/>
               <w:t>Mô tả</w:t>
             </w:r>
           </w:p>
@@ -11082,6 +11530,7 @@
               <w:pStyle w:val="MyTable1"/>
             </w:pPr>
             <w:r>
+              <w:lastRenderedPageBreak/>
               <w:t>Mô tả</w:t>
             </w:r>
           </w:p>
@@ -12558,6 +13007,7 @@
         </w:numPr>
       </w:pPr>
       <w:r>
+        <w:lastRenderedPageBreak/>
         <w:t>Xóa chuyến</w:t>
       </w:r>
     </w:p>
@@ -12638,7 +13088,6 @@
               <w:pStyle w:val="MyTable1"/>
             </w:pPr>
             <w:r>
-              <w:lastRenderedPageBreak/>
               <w:t>Mô tả</w:t>
             </w:r>
           </w:p>
@@ -13002,6 +13451,7 @@
               <w:pStyle w:val="MyTable1"/>
             </w:pPr>
             <w:r>
+              <w:lastRenderedPageBreak/>
               <w:t>Tham chiếu</w:t>
             </w:r>
           </w:p>
@@ -13471,6 +13921,7 @@
         </w:numPr>
       </w:pPr>
       <w:r>
+        <w:lastRenderedPageBreak/>
         <w:t>Xem DS Nhân Viên</w:t>
       </w:r>
     </w:p>
@@ -13551,7 +14002,6 @@
               <w:pStyle w:val="MyTable1"/>
             </w:pPr>
             <w:r>
-              <w:lastRenderedPageBreak/>
               <w:t>Mô tả</w:t>
             </w:r>
           </w:p>
@@ -13911,7 +14361,11 @@
               <w:pStyle w:val="MyTable1"/>
             </w:pPr>
             <w:r>
-              <w:t>Chức năng này được dùng khi nhân viên muốn thay đổi thông tin cá nhân của mình. Nhân viên tiến hành đăng nhập, chỉnh sửa thông tin mong muốn và lưu lại.</w:t>
+              <w:t xml:space="preserve">Chức năng này được dùng khi nhân viên muốn thay đổi thông tin cá nhân của mình. Nhân viên tiến hành đăng nhập, chỉnh sửa thông tin </w:t>
+            </w:r>
+            <w:r>
+              <w:lastRenderedPageBreak/>
+              <w:t>mong muốn và lưu lại.</w:t>
             </w:r>
           </w:p>
         </w:tc>
@@ -13962,7 +14416,6 @@
               <w:pStyle w:val="MyTable1"/>
             </w:pPr>
             <w:r>
-              <w:lastRenderedPageBreak/>
               <w:t xml:space="preserve">Mã số: </w:t>
             </w:r>
             <w:r>
@@ -20413,7 +20866,7 @@
 </file>
 
 <file path=customXml/itemProps2.xml><?xml version="1.0" encoding="utf-8"?>
-<ds:datastoreItem xmlns:ds="http://schemas.openxmlformats.org/officeDocument/2006/customXml" ds:itemID="{85E33A85-362B-4D9A-85B9-912209B61154}">
+<ds:datastoreItem xmlns:ds="http://schemas.openxmlformats.org/officeDocument/2006/customXml" ds:itemID="{4D3E3BD5-65D7-42DF-9473-F6AD1E930D13}">
   <ds:schemaRefs>
     <ds:schemaRef ds:uri="http://schemas.openxmlformats.org/officeDocument/2006/bibliography"/>
   </ds:schemaRefs>

</xml_diff>

<commit_message>
Cập nhật Sơ đồ use case Nghiệp vụ
</commit_message>
<xml_diff>
--- a/01_Document/[SRS] [C43] Quản lý xe khách.docx
+++ b/01_Document/[SRS] [C43] Quản lý xe khách.docx
@@ -1,6 +1,6 @@
 
 <file path=word/document.xml><?xml version="1.0" encoding="utf-8"?>
-<w:document xmlns:wpc="http://schemas.microsoft.com/office/word/2010/wordprocessingCanvas" xmlns:cx="http://schemas.microsoft.com/office/drawing/2014/chartex" xmlns:cx1="http://schemas.microsoft.com/office/drawing/2015/9/8/chartex" xmlns:cx2="http://schemas.microsoft.com/office/drawing/2015/10/21/chartex" xmlns:cx3="http://schemas.microsoft.com/office/drawing/2016/5/9/chartex" xmlns:cx4="http://schemas.microsoft.com/office/drawing/2016/5/10/chartex" xmlns:cx5="http://schemas.microsoft.com/office/drawing/2016/5/11/chartex" xmlns:cx6="http://schemas.microsoft.com/office/drawing/2016/5/12/chartex" xmlns:cx7="http://schemas.microsoft.com/office/drawing/2016/5/13/chartex" xmlns:cx8="http://schemas.microsoft.com/office/drawing/2016/5/14/chartex" xmlns:mc="http://schemas.openxmlformats.org/markup-compatibility/2006" xmlns:aink="http://schemas.microsoft.com/office/drawing/2016/ink" xmlns:am3d="http://schemas.microsoft.com/office/drawing/2017/model3d" xmlns:o="urn:schemas-microsoft-com:office:office" xmlns:r="http://schemas.openxmlformats.org/officeDocument/2006/relationships" xmlns:m="http://schemas.openxmlformats.org/officeDocument/2006/math" xmlns:v="urn:schemas-microsoft-com:vml" xmlns:wp14="http://schemas.microsoft.com/office/word/2010/wordprocessingDrawing" xmlns:wp="http://schemas.openxmlformats.org/drawingml/2006/wordprocessingDrawing" xmlns:w10="urn:schemas-microsoft-com:office:word" xmlns:w="http://schemas.openxmlformats.org/wordprocessingml/2006/main" xmlns:w14="http://schemas.microsoft.com/office/word/2010/wordml" xmlns:w15="http://schemas.microsoft.com/office/word/2012/wordml" xmlns:w16cid="http://schemas.microsoft.com/office/word/2016/wordml/cid" xmlns:w16se="http://schemas.microsoft.com/office/word/2015/wordml/symex" xmlns:wpg="http://schemas.microsoft.com/office/word/2010/wordprocessingGroup" xmlns:wpi="http://schemas.microsoft.com/office/word/2010/wordprocessingInk" xmlns:wne="http://schemas.microsoft.com/office/word/2006/wordml" xmlns:wps="http://schemas.microsoft.com/office/word/2010/wordprocessingShape" mc:Ignorable="w14 w15 w16se w16cid wp14">
+<w:document xmlns:wpc="http://schemas.microsoft.com/office/word/2010/wordprocessingCanvas" xmlns:mc="http://schemas.openxmlformats.org/markup-compatibility/2006" xmlns:o="urn:schemas-microsoft-com:office:office" xmlns:r="http://schemas.openxmlformats.org/officeDocument/2006/relationships" xmlns:m="http://schemas.openxmlformats.org/officeDocument/2006/math" xmlns:v="urn:schemas-microsoft-com:vml" xmlns:wp14="http://schemas.microsoft.com/office/word/2010/wordprocessingDrawing" xmlns:wp="http://schemas.openxmlformats.org/drawingml/2006/wordprocessingDrawing" xmlns:w10="urn:schemas-microsoft-com:office:word" xmlns:w="http://schemas.openxmlformats.org/wordprocessingml/2006/main" xmlns:w14="http://schemas.microsoft.com/office/word/2010/wordml" xmlns:w15="http://schemas.microsoft.com/office/word/2012/wordml" xmlns:wpg="http://schemas.microsoft.com/office/word/2010/wordprocessingGroup" xmlns:wpi="http://schemas.microsoft.com/office/word/2010/wordprocessingInk" xmlns:wne="http://schemas.microsoft.com/office/word/2006/wordml" xmlns:wps="http://schemas.microsoft.com/office/word/2010/wordprocessingShape" mc:Ignorable="w14 w15 wp14">
   <w:body>
     <w:sdt>
       <w:sdtPr>
@@ -69,7 +69,7 @@
                   </w:tcPr>
                   <w:p>
                     <w:pPr>
-                      <w:pStyle w:val="KhngDncch"/>
+                      <w:pStyle w:val="NoSpacing"/>
                       <w:jc w:val="center"/>
                       <w:rPr>
                         <w:rFonts w:ascii="Times New Roman" w:eastAsiaTheme="majorEastAsia" w:hAnsi="Times New Roman" w:cs="Times New Roman"/>
@@ -112,6 +112,7 @@
                 <w:dataBinding w:prefixMappings="xmlns:ns0='http://schemas.openxmlformats.org/package/2006/metadata/core-properties' xmlns:ns1='http://purl.org/dc/elements/1.1/'" w:xpath="/ns0:coreProperties[1]/ns1:title[1]" w:storeItemID="{6C3C8BC8-F283-45AE-878A-BAB7291924A1}"/>
                 <w:text/>
               </w:sdtPr>
+              <w:sdtEndPr/>
               <w:sdtContent>
                 <w:tc>
                   <w:tcPr>
@@ -123,7 +124,7 @@
                   </w:tcPr>
                   <w:p>
                     <w:pPr>
-                      <w:pStyle w:val="KhngDncch"/>
+                      <w:pStyle w:val="NoSpacing"/>
                       <w:jc w:val="center"/>
                       <w:rPr>
                         <w:rFonts w:ascii="Times New Roman" w:eastAsiaTheme="majorEastAsia" w:hAnsi="Times New Roman" w:cs="Times New Roman"/>
@@ -161,6 +162,7 @@
                 <w:dataBinding w:prefixMappings="xmlns:ns0='http://schemas.openxmlformats.org/package/2006/metadata/core-properties' xmlns:ns1='http://purl.org/dc/elements/1.1/'" w:xpath="/ns0:coreProperties[1]/ns1:subject[1]" w:storeItemID="{6C3C8BC8-F283-45AE-878A-BAB7291924A1}"/>
                 <w:text/>
               </w:sdtPr>
+              <w:sdtEndPr/>
               <w:sdtContent>
                 <w:tc>
                   <w:tcPr>
@@ -172,7 +174,7 @@
                   </w:tcPr>
                   <w:p>
                     <w:pPr>
-                      <w:pStyle w:val="KhngDncch"/>
+                      <w:pStyle w:val="NoSpacing"/>
                       <w:jc w:val="center"/>
                       <w:rPr>
                         <w:rFonts w:asciiTheme="majorHAnsi" w:eastAsiaTheme="majorEastAsia" w:hAnsiTheme="majorHAnsi" w:cstheme="majorBidi"/>
@@ -213,7 +215,7 @@
               </w:tcPr>
               <w:p>
                 <w:pPr>
-                  <w:pStyle w:val="KhngDncch"/>
+                  <w:pStyle w:val="NoSpacing"/>
                   <w:jc w:val="center"/>
                 </w:pPr>
               </w:p>
@@ -236,6 +238,7 @@
                 <w:dataBinding w:prefixMappings="xmlns:ns0='http://schemas.openxmlformats.org/package/2006/metadata/core-properties' xmlns:ns1='http://purl.org/dc/elements/1.1/'" w:xpath="/ns0:coreProperties[1]/ns1:creator[1]" w:storeItemID="{6C3C8BC8-F283-45AE-878A-BAB7291924A1}"/>
                 <w:text/>
               </w:sdtPr>
+              <w:sdtEndPr/>
               <w:sdtContent>
                 <w:tc>
                   <w:tcPr>
@@ -244,7 +247,7 @@
                   </w:tcPr>
                   <w:p>
                     <w:pPr>
-                      <w:pStyle w:val="KhngDncch"/>
+                      <w:pStyle w:val="NoSpacing"/>
                       <w:jc w:val="center"/>
                       <w:rPr>
                         <w:rFonts w:ascii="Times New Roman" w:hAnsi="Times New Roman" w:cs="Times New Roman"/>
@@ -304,6 +307,7 @@
                   <w:calendar w:val="gregorian"/>
                 </w:date>
               </w:sdtPr>
+              <w:sdtEndPr/>
               <w:sdtContent>
                 <w:tc>
                   <w:tcPr>
@@ -312,7 +316,7 @@
                   </w:tcPr>
                   <w:p>
                     <w:pPr>
-                      <w:pStyle w:val="KhngDncch"/>
+                      <w:pStyle w:val="NoSpacing"/>
                       <w:jc w:val="center"/>
                       <w:rPr>
                         <w:rFonts w:ascii="Times New Roman" w:hAnsi="Times New Roman" w:cs="Times New Roman"/>
@@ -351,7 +355,7 @@
         </w:p>
         <w:tbl>
           <w:tblPr>
-            <w:tblStyle w:val="LiBang"/>
+            <w:tblStyle w:val="TableGrid"/>
             <w:tblW w:w="0" w:type="auto"/>
             <w:tblInd w:w="360" w:type="dxa"/>
             <w:tblLook w:val="04E0" w:firstRow="1" w:lastRow="1" w:firstColumn="1" w:lastColumn="0" w:noHBand="0" w:noVBand="1"/>
@@ -489,7 +493,7 @@
               </w:tcPr>
               <w:p>
                 <w:pPr>
-                  <w:pStyle w:val="KhngDncch"/>
+                  <w:pStyle w:val="NoSpacing"/>
                 </w:pPr>
               </w:p>
             </w:tc>
@@ -497,7 +501,7 @@
         </w:tbl>
         <w:tbl>
           <w:tblPr>
-            <w:tblStyle w:val="LiBang"/>
+            <w:tblStyle w:val="TableGrid"/>
             <w:tblW w:w="9198" w:type="dxa"/>
             <w:tblInd w:w="360" w:type="dxa"/>
             <w:tblLook w:val="04A0" w:firstRow="1" w:lastRow="0" w:firstColumn="1" w:lastColumn="0" w:noHBand="0" w:noVBand="1"/>
@@ -706,7 +710,7 @@
     </w:p>
     <w:p>
       <w:pPr>
-        <w:pStyle w:val="oancuaDanhsach"/>
+        <w:pStyle w:val="ListParagraph"/>
         <w:numPr>
           <w:ilvl w:val="0"/>
           <w:numId w:val="11"/>
@@ -729,7 +733,7 @@
     </w:p>
     <w:p>
       <w:pPr>
-        <w:pStyle w:val="oancuaDanhsach"/>
+        <w:pStyle w:val="ListParagraph"/>
         <w:numPr>
           <w:ilvl w:val="0"/>
           <w:numId w:val="11"/>
@@ -752,7 +756,7 @@
     </w:p>
     <w:p>
       <w:pPr>
-        <w:pStyle w:val="oancuaDanhsach"/>
+        <w:pStyle w:val="ListParagraph"/>
         <w:numPr>
           <w:ilvl w:val="0"/>
           <w:numId w:val="11"/>
@@ -788,17 +792,17 @@
     </w:p>
     <w:tbl>
       <w:tblPr>
-        <w:tblStyle w:val="LiBang"/>
+        <w:tblStyle w:val="TableGrid"/>
         <w:tblpPr w:leftFromText="180" w:rightFromText="180" w:vertAnchor="text" w:horzAnchor="page" w:tblpX="1858" w:tblpY="212"/>
         <w:tblW w:w="0" w:type="auto"/>
         <w:tblLook w:val="04A0" w:firstRow="1" w:lastRow="0" w:firstColumn="1" w:lastColumn="0" w:noHBand="0" w:noVBand="1"/>
       </w:tblPr>
       <w:tblGrid>
-        <w:gridCol w:w="9321"/>
+        <w:gridCol w:w="9576"/>
       </w:tblGrid>
       <w:tr>
         <w:trPr>
-          <w:trHeight w:val="5909"/>
+          <w:trHeight w:val="4385"/>
         </w:trPr>
         <w:tc>
           <w:tcPr>
@@ -815,21 +819,12 @@
             <w:r>
               <w:rPr>
                 <w:noProof/>
-                <w:lang w:eastAsia="zh-CN"/>
               </w:rPr>
               <w:drawing>
-                <wp:anchor distT="0" distB="0" distL="114300" distR="114300" simplePos="0" relativeHeight="251664384" behindDoc="0" locked="0" layoutInCell="1" allowOverlap="1" wp14:anchorId="68EEE0CB" wp14:editId="2F32C894">
-                  <wp:simplePos x="0" y="0"/>
-                  <wp:positionH relativeFrom="column">
-                    <wp:posOffset>316511</wp:posOffset>
-                  </wp:positionH>
-                  <wp:positionV relativeFrom="paragraph">
-                    <wp:posOffset>165933</wp:posOffset>
-                  </wp:positionV>
-                  <wp:extent cx="5165725" cy="3360420"/>
-                  <wp:effectExtent l="0" t="0" r="0" b="0"/>
-                  <wp:wrapTopAndBottom/>
-                  <wp:docPr id="2" name="Picture 2"/>
+                <wp:inline distT="0" distB="0" distL="0" distR="0">
+                  <wp:extent cx="6056693" cy="3117215"/>
+                  <wp:effectExtent l="0" t="0" r="1270" b="6985"/>
+                  <wp:docPr id="4" name="Picture 4" descr="C:\Users\admin\Desktop\kkkkkkkk.png"/>
                   <wp:cNvGraphicFramePr>
                     <a:graphicFrameLocks xmlns:a="http://schemas.openxmlformats.org/drawingml/2006/main" noChangeAspect="1"/>
                   </wp:cNvGraphicFramePr>
@@ -837,7 +832,7 @@
                     <a:graphicData uri="http://schemas.openxmlformats.org/drawingml/2006/picture">
                       <pic:pic xmlns:pic="http://schemas.openxmlformats.org/drawingml/2006/picture">
                         <pic:nvPicPr>
-                          <pic:cNvPr id="0" name="Picture 1"/>
+                          <pic:cNvPr id="0" name="Picture 2" descr="C:\Users\admin\Desktop\kkkkkkkk.png"/>
                           <pic:cNvPicPr>
                             <a:picLocks noChangeAspect="1" noChangeArrowheads="1"/>
                           </pic:cNvPicPr>
@@ -858,7 +853,7 @@
                         <pic:spPr bwMode="auto">
                           <a:xfrm>
                             <a:off x="0" y="0"/>
-                            <a:ext cx="5165725" cy="3360420"/>
+                            <a:ext cx="6119175" cy="3149373"/>
                           </a:xfrm>
                           <a:prstGeom prst="rect">
                             <a:avLst/>
@@ -871,13 +866,7 @@
                       </pic:pic>
                     </a:graphicData>
                   </a:graphic>
-                  <wp14:sizeRelH relativeFrom="page">
-                    <wp14:pctWidth>0</wp14:pctWidth>
-                  </wp14:sizeRelH>
-                  <wp14:sizeRelV relativeFrom="page">
-                    <wp14:pctHeight>0</wp14:pctHeight>
-                  </wp14:sizeRelV>
-                </wp:anchor>
+                </wp:inline>
               </w:drawing>
             </w:r>
           </w:p>
@@ -907,10 +896,12 @@
       <w:r>
         <w:t>Mô tả</w:t>
       </w:r>
+      <w:bookmarkStart w:id="0" w:name="_GoBack"/>
+      <w:bookmarkEnd w:id="0"/>
     </w:p>
     <w:p>
       <w:pPr>
-        <w:pStyle w:val="oancuaDanhsach"/>
+        <w:pStyle w:val="ListParagraph"/>
         <w:numPr>
           <w:ilvl w:val="1"/>
           <w:numId w:val="8"/>
@@ -1226,11 +1217,7 @@
               <w:cnfStyle w:val="000000100000" w:firstRow="0" w:lastRow="0" w:firstColumn="0" w:lastColumn="0" w:oddVBand="0" w:evenVBand="0" w:oddHBand="1" w:evenHBand="0" w:firstRowFirstColumn="0" w:firstRowLastColumn="0" w:lastRowFirstColumn="0" w:lastRowLastColumn="0"/>
             </w:pPr>
             <w:r>
-              <w:t xml:space="preserve">Nhân viên ghi nhận lại thông tin về các trạm tìm được, trình bày </w:t>
-            </w:r>
-            <w:r>
-              <w:lastRenderedPageBreak/>
-              <w:t>với ban giám đốc.</w:t>
+              <w:t>Nhân viên ghi nhận lại thông tin về các trạm tìm được, trình bày với ban giám đốc.</w:t>
             </w:r>
           </w:p>
           <w:p>
@@ -1256,6 +1243,7 @@
               <w:cnfStyle w:val="000000100000" w:firstRow="0" w:lastRow="0" w:firstColumn="0" w:lastColumn="0" w:oddVBand="0" w:evenVBand="0" w:oddHBand="1" w:evenHBand="0" w:firstRowFirstColumn="0" w:firstRowLastColumn="0" w:lastRowFirstColumn="0" w:lastRowLastColumn="0"/>
             </w:pPr>
             <w:r>
+              <w:lastRenderedPageBreak/>
               <w:t>Nhân viên lập hợp đồng thành lập trạm.</w:t>
             </w:r>
           </w:p>
@@ -1730,11 +1718,7 @@
               <w:t>Trường hợp bướ</w:t>
             </w:r>
             <w:r>
-              <w:t xml:space="preserve">c 2, nhân viên không thỏa thuận được với bên cho thuê </w:t>
-            </w:r>
-            <w:r>
-              <w:lastRenderedPageBreak/>
-              <w:t>mặt bằng, nhân viên không lập hợp đồng thành lập trạm và không ghi nhận lại thông tin thành lập trạm.</w:t>
+              <w:t>c 2, nhân viên không thỏa thuận được với bên cho thuê mặt bằng, nhân viên không lập hợp đồng thành lập trạm và không ghi nhận lại thông tin thành lập trạm.</w:t>
             </w:r>
           </w:p>
         </w:tc>
@@ -1751,7 +1735,7 @@
     </w:p>
     <w:p>
       <w:pPr>
-        <w:pStyle w:val="oancuaDanhsach"/>
+        <w:pStyle w:val="ListParagraph"/>
         <w:numPr>
           <w:ilvl w:val="1"/>
           <w:numId w:val="8"/>
@@ -1774,7 +1758,7 @@
     </w:p>
     <w:p>
       <w:pPr>
-        <w:pStyle w:val="oancuaDanhsach"/>
+        <w:pStyle w:val="ListParagraph"/>
         <w:numPr>
           <w:ilvl w:val="1"/>
           <w:numId w:val="8"/>
@@ -1797,7 +1781,7 @@
     </w:p>
     <w:p>
       <w:pPr>
-        <w:pStyle w:val="oancuaDanhsach"/>
+        <w:pStyle w:val="ListParagraph"/>
         <w:numPr>
           <w:ilvl w:val="2"/>
           <w:numId w:val="8"/>
@@ -1820,7 +1804,7 @@
     </w:p>
     <w:p>
       <w:pPr>
-        <w:pStyle w:val="oancuaDanhsach"/>
+        <w:pStyle w:val="ListParagraph"/>
         <w:numPr>
           <w:ilvl w:val="2"/>
           <w:numId w:val="8"/>
@@ -1843,7 +1827,7 @@
     </w:p>
     <w:p>
       <w:pPr>
-        <w:pStyle w:val="oancuaDanhsach"/>
+        <w:pStyle w:val="ListParagraph"/>
         <w:numPr>
           <w:ilvl w:val="0"/>
           <w:numId w:val="12"/>
@@ -1866,7 +1850,7 @@
     </w:p>
     <w:p>
       <w:pPr>
-        <w:pStyle w:val="oancuaDanhsach"/>
+        <w:pStyle w:val="ListParagraph"/>
         <w:numPr>
           <w:ilvl w:val="0"/>
           <w:numId w:val="12"/>
@@ -1889,7 +1873,7 @@
     </w:p>
     <w:p>
       <w:pPr>
-        <w:pStyle w:val="oancuaDanhsach"/>
+        <w:pStyle w:val="ListParagraph"/>
         <w:numPr>
           <w:ilvl w:val="0"/>
           <w:numId w:val="12"/>
@@ -1912,7 +1896,7 @@
     </w:p>
     <w:p>
       <w:pPr>
-        <w:pStyle w:val="oancuaDanhsach"/>
+        <w:pStyle w:val="ListParagraph"/>
         <w:numPr>
           <w:ilvl w:val="1"/>
           <w:numId w:val="12"/>
@@ -1935,7 +1919,7 @@
     </w:p>
     <w:p>
       <w:pPr>
-        <w:pStyle w:val="oancuaDanhsach"/>
+        <w:pStyle w:val="ListParagraph"/>
         <w:numPr>
           <w:ilvl w:val="1"/>
           <w:numId w:val="12"/>
@@ -1958,7 +1942,7 @@
     </w:p>
     <w:p>
       <w:pPr>
-        <w:pStyle w:val="oancuaDanhsach"/>
+        <w:pStyle w:val="ListParagraph"/>
         <w:numPr>
           <w:ilvl w:val="2"/>
           <w:numId w:val="12"/>
@@ -1981,7 +1965,7 @@
     </w:p>
     <w:p>
       <w:pPr>
-        <w:pStyle w:val="oancuaDanhsach"/>
+        <w:pStyle w:val="ListParagraph"/>
         <w:numPr>
           <w:ilvl w:val="2"/>
           <w:numId w:val="12"/>
@@ -2389,7 +2373,7 @@
     </w:p>
     <w:p>
       <w:pPr>
-        <w:pStyle w:val="oancuaDanhsach"/>
+        <w:pStyle w:val="ListParagraph"/>
         <w:numPr>
           <w:ilvl w:val="0"/>
           <w:numId w:val="9"/>
@@ -2413,7 +2397,7 @@
     </w:p>
     <w:p>
       <w:pPr>
-        <w:pStyle w:val="oancuaDanhsach"/>
+        <w:pStyle w:val="ListParagraph"/>
         <w:numPr>
           <w:ilvl w:val="2"/>
           <w:numId w:val="9"/>
@@ -2635,7 +2619,6 @@
               <w:pStyle w:val="MyTable1"/>
             </w:pPr>
             <w:r>
-              <w:lastRenderedPageBreak/>
               <w:t>Mô tả</w:t>
             </w:r>
           </w:p>
@@ -2708,6 +2691,7 @@
               <w:cnfStyle w:val="000000100000" w:firstRow="0" w:lastRow="0" w:firstColumn="0" w:lastColumn="0" w:oddVBand="0" w:evenVBand="0" w:oddHBand="1" w:evenHBand="0" w:firstRowFirstColumn="0" w:firstRowLastColumn="0" w:lastRowFirstColumn="0" w:lastRowLastColumn="0"/>
             </w:pPr>
             <w:r>
+              <w:lastRenderedPageBreak/>
               <w:t>Bộ phận kế toán tiến hành tổng hợp thông tin và gửi về ban giám đốc</w:t>
             </w:r>
           </w:p>
@@ -2750,6 +2734,7 @@
               <w:pStyle w:val="MyTable1"/>
             </w:pPr>
             <w:r>
+              <w:lastRenderedPageBreak/>
               <w:t>Dòng thay thế</w:t>
             </w:r>
           </w:p>
@@ -3657,17 +3642,7 @@
                 <w:sz w:val="24"/>
                 <w:szCs w:val="24"/>
               </w:rPr>
-              <w:t xml:space="preserve">Sau khi ta đã có trạm bắt đầu, trạm kết thúc và các trạm trung gian, </w:t>
-            </w:r>
-            <w:r>
-              <w:rPr>
-                <w:rFonts w:ascii="Times New Roman" w:eastAsia="Times New Roman" w:hAnsi="Times New Roman" w:cs="Times New Roman"/>
-                <w:color w:val="000000"/>
-                <w:sz w:val="24"/>
-                <w:szCs w:val="24"/>
-              </w:rPr>
-              <w:lastRenderedPageBreak/>
-              <w:t>ta tìm các đường đi giữa 2 trạm kề nhau.</w:t>
+              <w:t>Sau khi ta đã có trạm bắt đầu, trạm kết thúc và các trạm trung gian, ta tìm các đường đi giữa 2 trạm kề nhau.</w:t>
             </w:r>
           </w:p>
           <w:p>
@@ -3697,7 +3672,7 @@
           </w:p>
           <w:p>
             <w:pPr>
-              <w:pStyle w:val="oancuaDanhsach"/>
+              <w:pStyle w:val="ListParagraph"/>
               <w:numPr>
                 <w:ilvl w:val="0"/>
                 <w:numId w:val="17"/>
@@ -3718,7 +3693,17 @@
                 <w:sz w:val="24"/>
                 <w:szCs w:val="24"/>
               </w:rPr>
-              <w:t>Chọn ra một số tuyến tối ưu, ghi nhận lại thông tin để trình bày với ban giám đốc.</w:t>
+              <w:t xml:space="preserve">Chọn ra một số tuyến tối ưu, ghi nhận lại thông tin để trình bày với </w:t>
+            </w:r>
+            <w:r>
+              <w:rPr>
+                <w:rFonts w:ascii="Times New Roman" w:eastAsia="Times New Roman" w:hAnsi="Times New Roman" w:cs="Times New Roman"/>
+                <w:color w:val="000000"/>
+                <w:sz w:val="24"/>
+                <w:szCs w:val="24"/>
+              </w:rPr>
+              <w:lastRenderedPageBreak/>
+              <w:t>ban giám đốc.</w:t>
             </w:r>
           </w:p>
         </w:tc>
@@ -4593,7 +4578,6 @@
         </w:numPr>
       </w:pPr>
       <w:r>
-        <w:lastRenderedPageBreak/>
         <w:t xml:space="preserve">Use case Báo </w:t>
       </w:r>
       <w:r>
@@ -4725,6 +4709,7 @@
                 <w:sz w:val="24"/>
                 <w:szCs w:val="24"/>
               </w:rPr>
+              <w:lastRenderedPageBreak/>
               <w:tab/>
             </w:r>
           </w:p>
@@ -4766,6 +4751,7 @@
                 <w:sz w:val="24"/>
                 <w:szCs w:val="24"/>
               </w:rPr>
+              <w:lastRenderedPageBreak/>
               <w:t>Mã số: UCNV-8</w:t>
             </w:r>
           </w:p>
@@ -5766,7 +5752,6 @@
                 <w:sz w:val="24"/>
                 <w:szCs w:val="24"/>
               </w:rPr>
-              <w:lastRenderedPageBreak/>
               <w:t>Dòng thay thế</w:t>
             </w:r>
           </w:p>
@@ -5825,6 +5810,7 @@
         </w:numPr>
       </w:pPr>
       <w:r>
+        <w:lastRenderedPageBreak/>
         <w:t xml:space="preserve"> Use case Sửa Chuyến</w:t>
       </w:r>
     </w:p>
@@ -6113,16 +6099,7 @@
                 <w:sz w:val="24"/>
                 <w:szCs w:val="24"/>
               </w:rPr>
-              <w:t xml:space="preserve"> Quy trình </w:t>
-            </w:r>
-            <w:r>
-              <w:rPr>
-                <w:rFonts w:ascii="Times New Roman" w:eastAsia="Times New Roman" w:hAnsi="Times New Roman" w:cs="Times New Roman"/>
-                <w:color w:val="000000"/>
-                <w:sz w:val="24"/>
-                <w:szCs w:val="24"/>
-              </w:rPr>
-              <w:t>sửa chuyến</w:t>
+              <w:t xml:space="preserve"> Quy trình sửa chuyến</w:t>
             </w:r>
           </w:p>
         </w:tc>
@@ -6204,16 +6181,7 @@
                 <w:sz w:val="24"/>
                 <w:szCs w:val="24"/>
               </w:rPr>
-              <w:t xml:space="preserve">UC bắt đầu khi ban giám đốc yêu cầu bộ phận nhân viên thực hiện </w:t>
-            </w:r>
-            <w:r>
-              <w:rPr>
-                <w:rFonts w:ascii="Times New Roman" w:eastAsia="Times New Roman" w:hAnsi="Times New Roman" w:cs="Times New Roman"/>
-                <w:color w:val="000000"/>
-                <w:sz w:val="24"/>
-                <w:szCs w:val="24"/>
-              </w:rPr>
-              <w:t xml:space="preserve">sửa chuyến cho </w:t>
+              <w:t xml:space="preserve">UC bắt đầu khi ban giám đốc yêu cầu bộ phận nhân viên thực hiện sửa chuyến cho </w:t>
             </w:r>
             <w:r>
               <w:rPr>
@@ -6306,13 +6274,7 @@
               </w:numPr>
             </w:pPr>
             <w:r>
-              <w:t xml:space="preserve">Ban giám đốc yêu cầu nhân viên </w:t>
-            </w:r>
-            <w:r>
-              <w:t xml:space="preserve">sửa </w:t>
-            </w:r>
-            <w:r>
-              <w:t>chuyến</w:t>
+              <w:t>Ban giám đốc yêu cầu nhân viên sửa chuyến</w:t>
             </w:r>
           </w:p>
           <w:p>
@@ -6336,13 +6298,7 @@
               </w:numPr>
             </w:pPr>
             <w:r>
-              <w:t>Nhân viên tiếp nhận yêu cầ</w:t>
-            </w:r>
-            <w:r>
-              <w:t>u và thông tin sửa</w:t>
-            </w:r>
-            <w:r>
-              <w:t xml:space="preserve"> chuyến</w:t>
+              <w:t>Nhân viên tiếp nhận yêu cầu và thông tin sửa chuyến</w:t>
             </w:r>
           </w:p>
           <w:p>
@@ -6372,10 +6328,7 @@
               <w:t>Nhân viên</w:t>
             </w:r>
             <w:r>
-              <w:t xml:space="preserve"> </w:t>
-            </w:r>
-            <w:r>
-              <w:t>lên kế hoạch sửa lại những chuyến được yêu cầ</w:t>
+              <w:t xml:space="preserve"> lên kế hoạch sửa lại những chuyến được yêu cầ</w:t>
             </w:r>
             <w:r>
               <w:t>u</w:t>
@@ -6390,13 +6343,7 @@
               </w:numPr>
             </w:pPr>
             <w:r>
-              <w:t xml:space="preserve">Nhân viên trình bày kế hoạch </w:t>
-            </w:r>
-            <w:r>
-              <w:t>sửa chuyến</w:t>
-            </w:r>
-            <w:r>
-              <w:t xml:space="preserve"> cho ban giám đố</w:t>
+              <w:t>Nhân viên trình bày kế hoạch sửa chuyến cho ban giám đố</w:t>
             </w:r>
             <w:r>
               <w:t>c xem xét</w:t>
@@ -6411,10 +6358,7 @@
               </w:numPr>
             </w:pPr>
             <w:r>
-              <w:t xml:space="preserve">Ban giám đốc duyệt và ra quyết định </w:t>
-            </w:r>
-            <w:r>
-              <w:t>sửa chuyến</w:t>
+              <w:t>Ban giám đốc duyệt và ra quyết định sửa chuyến</w:t>
             </w:r>
             <w:r>
               <w:t>.</w:t>
@@ -6497,47 +6441,7 @@
                 <w:sz w:val="24"/>
                 <w:szCs w:val="24"/>
               </w:rPr>
-              <w:t>Trường hợp bước 6</w:t>
-            </w:r>
-            <w:r>
-              <w:rPr>
-                <w:rFonts w:ascii="Times New Roman" w:eastAsia="Times New Roman" w:hAnsi="Times New Roman" w:cs="Times New Roman"/>
-                <w:sz w:val="24"/>
-                <w:szCs w:val="24"/>
-              </w:rPr>
-              <w:t xml:space="preserve">: Nếu giám đốc không phê duyệt kế hoạch </w:t>
-            </w:r>
-            <w:r>
-              <w:rPr>
-                <w:rFonts w:ascii="Times New Roman" w:eastAsia="Times New Roman" w:hAnsi="Times New Roman" w:cs="Times New Roman"/>
-                <w:sz w:val="24"/>
-                <w:szCs w:val="24"/>
-              </w:rPr>
-              <w:t>sửa</w:t>
-            </w:r>
-            <w:r>
-              <w:rPr>
-                <w:rFonts w:ascii="Times New Roman" w:eastAsia="Times New Roman" w:hAnsi="Times New Roman" w:cs="Times New Roman"/>
-                <w:sz w:val="24"/>
-                <w:szCs w:val="24"/>
-              </w:rPr>
-              <w:t xml:space="preserve"> chuyến</w:t>
-            </w:r>
-            <w:r>
-              <w:rPr>
-                <w:rFonts w:ascii="Times New Roman" w:eastAsia="Times New Roman" w:hAnsi="Times New Roman" w:cs="Times New Roman"/>
-                <w:sz w:val="24"/>
-                <w:szCs w:val="24"/>
-              </w:rPr>
-              <w:t>, nhân viên phải quay lại bước 4 lập kế hoạch sửa</w:t>
-            </w:r>
-            <w:r>
-              <w:rPr>
-                <w:rFonts w:ascii="Times New Roman" w:eastAsia="Times New Roman" w:hAnsi="Times New Roman" w:cs="Times New Roman"/>
-                <w:sz w:val="24"/>
-                <w:szCs w:val="24"/>
-              </w:rPr>
-              <w:t xml:space="preserve"> chuyến mới.</w:t>
+              <w:t>Trường hợp bước 6: Nếu giám đốc không phê duyệt kế hoạch sửa chuyến, nhân viên phải quay lại bước 4 lập kế hoạch sửa chuyến mới.</w:t>
             </w:r>
           </w:p>
         </w:tc>
@@ -6580,7 +6484,7 @@
     </w:p>
     <w:tbl>
       <w:tblPr>
-        <w:tblStyle w:val="LiBang"/>
+        <w:tblStyle w:val="TableGrid"/>
         <w:tblW w:w="0" w:type="auto"/>
         <w:tblInd w:w="360" w:type="dxa"/>
         <w:tblLook w:val="04A0" w:firstRow="1" w:lastRow="0" w:firstColumn="1" w:lastColumn="0" w:noHBand="0" w:noVBand="1"/>
@@ -6671,11 +6575,7 @@
               <w:pStyle w:val="MyTable1"/>
             </w:pPr>
             <w:r>
-              <w:t xml:space="preserve">Tham </w:t>
-            </w:r>
-            <w:r>
-              <w:lastRenderedPageBreak/>
-              <w:t>chiếu</w:t>
+              <w:t>Tham chiếu</w:t>
             </w:r>
           </w:p>
         </w:tc>
@@ -6688,7 +6588,6 @@
               <w:pStyle w:val="MyTable1"/>
             </w:pPr>
             <w:r>
-              <w:lastRenderedPageBreak/>
               <w:t>[</w:t>
             </w:r>
             <w:r>
@@ -6717,6 +6616,7 @@
               <w:pStyle w:val="MyTable1"/>
             </w:pPr>
             <w:r>
+              <w:lastRenderedPageBreak/>
               <w:t>Mô tả</w:t>
             </w:r>
           </w:p>
@@ -6750,10 +6650,10 @@
                   <v:path o:extrusionok="f" gradientshapeok="t" o:connecttype="rect"/>
                   <o:lock v:ext="edit" aspectratio="t"/>
                 </v:shapetype>
-                <v:shape id="_x0000_i1025" type="#_x0000_t75" style="width:406.2pt;height:488.4pt" o:ole="">
+                <v:shape id="_x0000_i1025" type="#_x0000_t75" style="width:406.5pt;height:488.25pt" o:ole="">
                   <v:imagedata r:id="rId8" o:title=""/>
                 </v:shape>
-                <o:OLEObject Type="Embed" ProgID="PBrush" ShapeID="_x0000_i1025" DrawAspect="Content" ObjectID="_1567951730" r:id="rId9"/>
+                <o:OLEObject Type="Embed" ProgID="PBrush" ShapeID="_x0000_i1025" DrawAspect="Content" ObjectID="_1567960893" r:id="rId9"/>
               </w:object>
             </w:r>
           </w:p>
@@ -6784,7 +6684,7 @@
     </w:p>
     <w:tbl>
       <w:tblPr>
-        <w:tblStyle w:val="LiBang"/>
+        <w:tblStyle w:val="TableGrid"/>
         <w:tblW w:w="0" w:type="auto"/>
         <w:tblInd w:w="360" w:type="dxa"/>
         <w:tblLook w:val="04A0" w:firstRow="1" w:lastRow="0" w:firstColumn="1" w:lastColumn="0" w:noHBand="0" w:noVBand="1"/>
@@ -6872,7 +6772,6 @@
               <w:pStyle w:val="MyTable1"/>
             </w:pPr>
             <w:r>
-              <w:lastRenderedPageBreak/>
               <w:t>Tham chiếu</w:t>
             </w:r>
           </w:p>
@@ -6911,6 +6810,7 @@
               <w:pStyle w:val="MyTable1"/>
             </w:pPr>
             <w:r>
+              <w:lastRenderedPageBreak/>
               <w:t>Mô tả</w:t>
             </w:r>
           </w:p>
@@ -6926,7 +6826,6 @@
             <w:r>
               <w:rPr>
                 <w:noProof/>
-                <w:lang w:eastAsia="zh-CN"/>
               </w:rPr>
               <w:drawing>
                 <wp:anchor distT="0" distB="0" distL="114300" distR="114300" simplePos="0" relativeHeight="251662336" behindDoc="0" locked="0" layoutInCell="1" allowOverlap="1" wp14:anchorId="7244F72F" wp14:editId="5ACBB87D">
@@ -6996,7 +6895,7 @@
     </w:p>
     <w:p>
       <w:pPr>
-        <w:pStyle w:val="oancuaDanhsach"/>
+        <w:pStyle w:val="ListParagraph"/>
         <w:numPr>
           <w:ilvl w:val="0"/>
           <w:numId w:val="13"/>
@@ -7019,7 +6918,7 @@
     </w:p>
     <w:p>
       <w:pPr>
-        <w:pStyle w:val="oancuaDanhsach"/>
+        <w:pStyle w:val="ListParagraph"/>
         <w:numPr>
           <w:ilvl w:val="0"/>
           <w:numId w:val="13"/>
@@ -7042,7 +6941,7 @@
     </w:p>
     <w:p>
       <w:pPr>
-        <w:pStyle w:val="oancuaDanhsach"/>
+        <w:pStyle w:val="ListParagraph"/>
         <w:numPr>
           <w:ilvl w:val="0"/>
           <w:numId w:val="13"/>
@@ -7065,7 +6964,7 @@
     </w:p>
     <w:p>
       <w:pPr>
-        <w:pStyle w:val="oancuaDanhsach"/>
+        <w:pStyle w:val="ListParagraph"/>
         <w:numPr>
           <w:ilvl w:val="1"/>
           <w:numId w:val="13"/>
@@ -7088,7 +6987,7 @@
     </w:p>
     <w:p>
       <w:pPr>
-        <w:pStyle w:val="oancuaDanhsach"/>
+        <w:pStyle w:val="ListParagraph"/>
         <w:numPr>
           <w:ilvl w:val="1"/>
           <w:numId w:val="13"/>
@@ -7111,7 +7010,7 @@
     </w:p>
     <w:p>
       <w:pPr>
-        <w:pStyle w:val="oancuaDanhsach"/>
+        <w:pStyle w:val="ListParagraph"/>
         <w:numPr>
           <w:ilvl w:val="1"/>
           <w:numId w:val="13"/>
@@ -7134,7 +7033,7 @@
     </w:p>
     <w:p>
       <w:pPr>
-        <w:pStyle w:val="oancuaDanhsach"/>
+        <w:pStyle w:val="ListParagraph"/>
         <w:numPr>
           <w:ilvl w:val="2"/>
           <w:numId w:val="13"/>
@@ -7157,7 +7056,7 @@
     </w:p>
     <w:p>
       <w:pPr>
-        <w:pStyle w:val="oancuaDanhsach"/>
+        <w:pStyle w:val="ListParagraph"/>
         <w:numPr>
           <w:ilvl w:val="2"/>
           <w:numId w:val="13"/>
@@ -7192,7 +7091,7 @@
     </w:p>
     <w:tbl>
       <w:tblPr>
-        <w:tblStyle w:val="LiBang"/>
+        <w:tblStyle w:val="TableGrid"/>
         <w:tblW w:w="0" w:type="auto"/>
         <w:tblInd w:w="360" w:type="dxa"/>
         <w:tblLook w:val="04A0" w:firstRow="1" w:lastRow="0" w:firstColumn="1" w:lastColumn="0" w:noHBand="0" w:noVBand="1"/>
@@ -7328,7 +7227,6 @@
             <w:r>
               <w:rPr>
                 <w:noProof/>
-                <w:lang w:eastAsia="zh-CN"/>
               </w:rPr>
               <w:drawing>
                 <wp:inline distT="0" distB="0" distL="0" distR="0" wp14:anchorId="08DA44CD" wp14:editId="388E2F16">
@@ -7400,7 +7298,7 @@
     </w:p>
     <w:tbl>
       <w:tblPr>
-        <w:tblStyle w:val="LiBang"/>
+        <w:tblStyle w:val="TableGrid"/>
         <w:tblW w:w="0" w:type="auto"/>
         <w:tblInd w:w="360" w:type="dxa"/>
         <w:tblLook w:val="04A0" w:firstRow="1" w:lastRow="0" w:firstColumn="1" w:lastColumn="0" w:noHBand="0" w:noVBand="1"/>
@@ -7542,7 +7440,6 @@
             <w:r>
               <w:rPr>
                 <w:noProof/>
-                <w:lang w:eastAsia="zh-CN"/>
               </w:rPr>
               <w:drawing>
                 <wp:anchor distT="0" distB="0" distL="114300" distR="114300" simplePos="0" relativeHeight="251666432" behindDoc="0" locked="0" layoutInCell="1" allowOverlap="1" wp14:anchorId="7C719B58" wp14:editId="2D61682B">
@@ -7621,7 +7518,7 @@
         </w:numPr>
         <w:ind w:left="1296"/>
       </w:pPr>
-      <w:bookmarkStart w:id="0" w:name="_Hlk493629949"/>
+      <w:bookmarkStart w:id="1" w:name="_Hlk493629949"/>
     </w:p>
     <w:p>
       <w:pPr>
@@ -7637,7 +7534,7 @@
     </w:p>
     <w:tbl>
       <w:tblPr>
-        <w:tblStyle w:val="LiBang"/>
+        <w:tblStyle w:val="TableGrid"/>
         <w:tblW w:w="0" w:type="auto"/>
         <w:tblInd w:w="360" w:type="dxa"/>
         <w:tblLook w:val="04A0" w:firstRow="1" w:lastRow="0" w:firstColumn="1" w:lastColumn="0" w:noHBand="0" w:noVBand="1"/>
@@ -7779,7 +7676,6 @@
             <w:r>
               <w:rPr>
                 <w:noProof/>
-                <w:lang w:eastAsia="zh-CN"/>
               </w:rPr>
               <w:drawing>
                 <wp:inline distT="0" distB="0" distL="0" distR="0" wp14:anchorId="05D32DDA" wp14:editId="1192B43A">
@@ -7826,7 +7722,7 @@
           </w:p>
         </w:tc>
       </w:tr>
-      <w:bookmarkEnd w:id="0"/>
+      <w:bookmarkEnd w:id="1"/>
     </w:tbl>
     <w:p>
       <w:pPr>
@@ -7852,7 +7748,7 @@
     </w:p>
     <w:tbl>
       <w:tblPr>
-        <w:tblStyle w:val="LiBang"/>
+        <w:tblStyle w:val="TableGrid"/>
         <w:tblW w:w="0" w:type="auto"/>
         <w:tblInd w:w="360" w:type="dxa"/>
         <w:tblLayout w:type="fixed"/>
@@ -7989,7 +7885,6 @@
             <w:r>
               <w:rPr>
                 <w:noProof/>
-                <w:lang w:eastAsia="zh-CN"/>
               </w:rPr>
               <w:drawing>
                 <wp:inline distT="0" distB="0" distL="0" distR="0" wp14:anchorId="2ED51C92" wp14:editId="40B5D0D9">
@@ -8067,7 +7962,7 @@
     </w:p>
     <w:tbl>
       <w:tblPr>
-        <w:tblStyle w:val="LiBang"/>
+        <w:tblStyle w:val="TableGrid"/>
         <w:tblW w:w="0" w:type="auto"/>
         <w:tblInd w:w="360" w:type="dxa"/>
         <w:tblLayout w:type="fixed"/>
@@ -8210,7 +8105,6 @@
             <w:r>
               <w:rPr>
                 <w:noProof/>
-                <w:lang w:eastAsia="zh-CN"/>
               </w:rPr>
               <w:drawing>
                 <wp:inline distT="0" distB="0" distL="0" distR="0" wp14:anchorId="3A906A36" wp14:editId="51476D50">
@@ -8278,7 +8172,7 @@
     </w:p>
     <w:tbl>
       <w:tblPr>
-        <w:tblStyle w:val="LiBang"/>
+        <w:tblStyle w:val="TableGrid"/>
         <w:tblW w:w="0" w:type="auto"/>
         <w:tblInd w:w="360" w:type="dxa"/>
         <w:tblLayout w:type="fixed"/>
@@ -8424,7 +8318,6 @@
             <w:r>
               <w:rPr>
                 <w:noProof/>
-                <w:lang w:eastAsia="zh-CN"/>
               </w:rPr>
               <w:drawing>
                 <wp:inline distT="0" distB="0" distL="0" distR="0">
@@ -8486,7 +8379,7 @@
     </w:p>
     <w:tbl>
       <w:tblPr>
-        <w:tblStyle w:val="LiBang"/>
+        <w:tblStyle w:val="TableGrid"/>
         <w:tblW w:w="0" w:type="auto"/>
         <w:tblInd w:w="360" w:type="dxa"/>
         <w:tblLayout w:type="fixed"/>
@@ -8556,10 +8449,7 @@
               <w:t>UC</w:t>
             </w:r>
             <w:r>
-              <w:t>NV-9</w:t>
-            </w:r>
-            <w:r>
-              <w:t>]</w:t>
+              <w:t>NV-9]</w:t>
             </w:r>
           </w:p>
         </w:tc>
@@ -8594,10 +8484,7 @@
               <w:t>UC</w:t>
             </w:r>
             <w:r>
-              <w:t>NV-9</w:t>
-            </w:r>
-            <w:r>
-              <w:t>]</w:t>
+              <w:t>NV-9]</w:t>
             </w:r>
           </w:p>
         </w:tc>
@@ -8629,7 +8516,6 @@
             <w:r>
               <w:rPr>
                 <w:noProof/>
-                <w:lang w:eastAsia="zh-CN"/>
               </w:rPr>
               <w:drawing>
                 <wp:inline distT="0" distB="0" distL="0" distR="0" wp14:anchorId="03C93B73" wp14:editId="59FA61A0">
@@ -8696,7 +8582,7 @@
     </w:p>
     <w:tbl>
       <w:tblPr>
-        <w:tblStyle w:val="LiBang"/>
+        <w:tblStyle w:val="TableGrid"/>
         <w:tblW w:w="0" w:type="auto"/>
         <w:tblInd w:w="360" w:type="dxa"/>
         <w:tblLayout w:type="fixed"/>
@@ -8766,10 +8652,7 @@
               <w:t>UC</w:t>
             </w:r>
             <w:r>
-              <w:t>NV-10</w:t>
-            </w:r>
-            <w:r>
-              <w:t>]</w:t>
+              <w:t>NV-10]</w:t>
             </w:r>
           </w:p>
         </w:tc>
@@ -8804,10 +8687,7 @@
               <w:t>UC</w:t>
             </w:r>
             <w:r>
-              <w:t>NV-10</w:t>
-            </w:r>
-            <w:r>
-              <w:t>]</w:t>
+              <w:t>NV-10]</w:t>
             </w:r>
           </w:p>
         </w:tc>
@@ -8839,7 +8719,6 @@
             <w:r>
               <w:rPr>
                 <w:noProof/>
-                <w:lang w:eastAsia="zh-CN"/>
               </w:rPr>
               <w:drawing>
                 <wp:inline distT="0" distB="0" distL="0" distR="0" wp14:anchorId="3CBA9D9A" wp14:editId="5E3CF403">
@@ -8899,12 +8778,10 @@
       <w:r>
         <w:t>Đặc tả yêu cầu</w:t>
       </w:r>
-      <w:bookmarkStart w:id="1" w:name="_GoBack"/>
-      <w:bookmarkEnd w:id="1"/>
     </w:p>
     <w:p>
       <w:pPr>
-        <w:pStyle w:val="oancuaDanhsach"/>
+        <w:pStyle w:val="ListParagraph"/>
         <w:numPr>
           <w:ilvl w:val="0"/>
           <w:numId w:val="19"/>
@@ -8927,7 +8804,7 @@
     </w:p>
     <w:p>
       <w:pPr>
-        <w:pStyle w:val="oancuaDanhsach"/>
+        <w:pStyle w:val="ListParagraph"/>
         <w:numPr>
           <w:ilvl w:val="0"/>
           <w:numId w:val="22"/>
@@ -8950,7 +8827,7 @@
     </w:p>
     <w:p>
       <w:pPr>
-        <w:pStyle w:val="oancuaDanhsach"/>
+        <w:pStyle w:val="ListParagraph"/>
         <w:numPr>
           <w:ilvl w:val="0"/>
           <w:numId w:val="22"/>
@@ -8973,7 +8850,7 @@
     </w:p>
     <w:p>
       <w:pPr>
-        <w:pStyle w:val="oancuaDanhsach"/>
+        <w:pStyle w:val="ListParagraph"/>
         <w:numPr>
           <w:ilvl w:val="0"/>
           <w:numId w:val="22"/>
@@ -8996,7 +8873,7 @@
     </w:p>
     <w:p>
       <w:pPr>
-        <w:pStyle w:val="oancuaDanhsach"/>
+        <w:pStyle w:val="ListParagraph"/>
         <w:numPr>
           <w:ilvl w:val="0"/>
           <w:numId w:val="22"/>
@@ -9035,7 +8912,7 @@
     </w:p>
     <w:tbl>
       <w:tblPr>
-        <w:tblStyle w:val="LiBang"/>
+        <w:tblStyle w:val="TableGrid"/>
         <w:tblW w:w="0" w:type="auto"/>
         <w:tblInd w:w="360" w:type="dxa"/>
         <w:tblLook w:val="04A0" w:firstRow="1" w:lastRow="0" w:firstColumn="1" w:lastColumn="0" w:noHBand="0" w:noVBand="1"/>
@@ -9147,7 +9024,7 @@
     </w:p>
     <w:p>
       <w:pPr>
-        <w:pStyle w:val="oancuaDanhsach"/>
+        <w:pStyle w:val="ListParagraph"/>
         <w:numPr>
           <w:ilvl w:val="0"/>
           <w:numId w:val="14"/>
@@ -9170,7 +9047,7 @@
     </w:p>
     <w:p>
       <w:pPr>
-        <w:pStyle w:val="oancuaDanhsach"/>
+        <w:pStyle w:val="ListParagraph"/>
         <w:numPr>
           <w:ilvl w:val="0"/>
           <w:numId w:val="14"/>
@@ -9193,7 +9070,7 @@
     </w:p>
     <w:p>
       <w:pPr>
-        <w:pStyle w:val="oancuaDanhsach"/>
+        <w:pStyle w:val="ListParagraph"/>
         <w:numPr>
           <w:ilvl w:val="0"/>
           <w:numId w:val="14"/>
@@ -9216,7 +9093,7 @@
     </w:p>
     <w:p>
       <w:pPr>
-        <w:pStyle w:val="oancuaDanhsach"/>
+        <w:pStyle w:val="ListParagraph"/>
         <w:numPr>
           <w:ilvl w:val="0"/>
           <w:numId w:val="14"/>
@@ -9239,7 +9116,7 @@
     </w:p>
     <w:p>
       <w:pPr>
-        <w:pStyle w:val="oancuaDanhsach"/>
+        <w:pStyle w:val="ListParagraph"/>
         <w:numPr>
           <w:ilvl w:val="1"/>
           <w:numId w:val="14"/>
@@ -9278,7 +9155,7 @@
     </w:p>
     <w:tbl>
       <w:tblPr>
-        <w:tblStyle w:val="LiBang"/>
+        <w:tblStyle w:val="TableGrid"/>
         <w:tblW w:w="0" w:type="auto"/>
         <w:tblInd w:w="360" w:type="dxa"/>
         <w:tblLook w:val="04A0" w:firstRow="1" w:lastRow="0" w:firstColumn="1" w:lastColumn="0" w:noHBand="0" w:noVBand="1"/>
@@ -9384,7 +9261,7 @@
     </w:p>
     <w:tbl>
       <w:tblPr>
-        <w:tblStyle w:val="LiBang"/>
+        <w:tblStyle w:val="TableGrid"/>
         <w:tblW w:w="0" w:type="auto"/>
         <w:tblInd w:w="360" w:type="dxa"/>
         <w:tblLook w:val="04A0" w:firstRow="1" w:lastRow="0" w:firstColumn="1" w:lastColumn="0" w:noHBand="0" w:noVBand="1"/>
@@ -9503,7 +9380,7 @@
     </w:p>
     <w:tbl>
       <w:tblPr>
-        <w:tblStyle w:val="LiBang"/>
+        <w:tblStyle w:val="TableGrid"/>
         <w:tblW w:w="0" w:type="auto"/>
         <w:tblInd w:w="360" w:type="dxa"/>
         <w:tblLook w:val="04A0" w:firstRow="1" w:lastRow="0" w:firstColumn="1" w:lastColumn="0" w:noHBand="0" w:noVBand="1"/>
@@ -9622,7 +9499,7 @@
     </w:p>
     <w:tbl>
       <w:tblPr>
-        <w:tblStyle w:val="LiBang"/>
+        <w:tblStyle w:val="TableGrid"/>
         <w:tblW w:w="0" w:type="auto"/>
         <w:tblInd w:w="360" w:type="dxa"/>
         <w:tblLook w:val="04A0" w:firstRow="1" w:lastRow="0" w:firstColumn="1" w:lastColumn="0" w:noHBand="0" w:noVBand="1"/>
@@ -9742,7 +9619,7 @@
     </w:p>
     <w:tbl>
       <w:tblPr>
-        <w:tblStyle w:val="LiBang"/>
+        <w:tblStyle w:val="TableGrid"/>
         <w:tblW w:w="0" w:type="auto"/>
         <w:tblInd w:w="360" w:type="dxa"/>
         <w:tblLook w:val="04A0" w:firstRow="1" w:lastRow="0" w:firstColumn="1" w:lastColumn="0" w:noHBand="0" w:noVBand="1"/>
@@ -9861,7 +9738,7 @@
     </w:p>
     <w:tbl>
       <w:tblPr>
-        <w:tblStyle w:val="LiBang"/>
+        <w:tblStyle w:val="TableGrid"/>
         <w:tblW w:w="0" w:type="auto"/>
         <w:tblInd w:w="360" w:type="dxa"/>
         <w:tblLook w:val="04A0" w:firstRow="1" w:lastRow="0" w:firstColumn="1" w:lastColumn="0" w:noHBand="0" w:noVBand="1"/>
@@ -9980,7 +9857,7 @@
     </w:p>
     <w:tbl>
       <w:tblPr>
-        <w:tblStyle w:val="LiBang"/>
+        <w:tblStyle w:val="TableGrid"/>
         <w:tblW w:w="0" w:type="auto"/>
         <w:tblInd w:w="360" w:type="dxa"/>
         <w:tblLook w:val="04A0" w:firstRow="1" w:lastRow="0" w:firstColumn="1" w:lastColumn="0" w:noHBand="0" w:noVBand="1"/>
@@ -10099,7 +9976,7 @@
     </w:p>
     <w:tbl>
       <w:tblPr>
-        <w:tblStyle w:val="LiBang"/>
+        <w:tblStyle w:val="TableGrid"/>
         <w:tblW w:w="0" w:type="auto"/>
         <w:tblInd w:w="360" w:type="dxa"/>
         <w:tblLook w:val="04A0" w:firstRow="1" w:lastRow="0" w:firstColumn="1" w:lastColumn="0" w:noHBand="0" w:noVBand="1"/>
@@ -10219,7 +10096,7 @@
     </w:p>
     <w:tbl>
       <w:tblPr>
-        <w:tblStyle w:val="LiBang"/>
+        <w:tblStyle w:val="TableGrid"/>
         <w:tblW w:w="0" w:type="auto"/>
         <w:tblInd w:w="360" w:type="dxa"/>
         <w:tblLook w:val="04A0" w:firstRow="1" w:lastRow="0" w:firstColumn="1" w:lastColumn="0" w:noHBand="0" w:noVBand="1"/>
@@ -10338,7 +10215,7 @@
     </w:p>
     <w:tbl>
       <w:tblPr>
-        <w:tblStyle w:val="LiBang"/>
+        <w:tblStyle w:val="TableGrid"/>
         <w:tblW w:w="0" w:type="auto"/>
         <w:tblInd w:w="360" w:type="dxa"/>
         <w:tblLook w:val="04A0" w:firstRow="1" w:lastRow="0" w:firstColumn="1" w:lastColumn="0" w:noHBand="0" w:noVBand="1"/>
@@ -10457,7 +10334,7 @@
     </w:p>
     <w:tbl>
       <w:tblPr>
-        <w:tblStyle w:val="LiBang"/>
+        <w:tblStyle w:val="TableGrid"/>
         <w:tblW w:w="0" w:type="auto"/>
         <w:tblInd w:w="360" w:type="dxa"/>
         <w:tblLook w:val="04A0" w:firstRow="1" w:lastRow="0" w:firstColumn="1" w:lastColumn="0" w:noHBand="0" w:noVBand="1"/>
@@ -10574,7 +10451,7 @@
     </w:p>
     <w:tbl>
       <w:tblPr>
-        <w:tblStyle w:val="LiBang"/>
+        <w:tblStyle w:val="TableGrid"/>
         <w:tblW w:w="0" w:type="auto"/>
         <w:tblInd w:w="360" w:type="dxa"/>
         <w:tblLook w:val="04A0" w:firstRow="1" w:lastRow="0" w:firstColumn="1" w:lastColumn="0" w:noHBand="0" w:noVBand="1"/>
@@ -10693,7 +10570,7 @@
     </w:p>
     <w:tbl>
       <w:tblPr>
-        <w:tblStyle w:val="LiBang"/>
+        <w:tblStyle w:val="TableGrid"/>
         <w:tblW w:w="0" w:type="auto"/>
         <w:tblInd w:w="360" w:type="dxa"/>
         <w:tblLook w:val="04A0" w:firstRow="1" w:lastRow="0" w:firstColumn="1" w:lastColumn="0" w:noHBand="0" w:noVBand="1"/>
@@ -10811,7 +10688,7 @@
     </w:p>
     <w:tbl>
       <w:tblPr>
-        <w:tblStyle w:val="LiBang"/>
+        <w:tblStyle w:val="TableGrid"/>
         <w:tblW w:w="0" w:type="auto"/>
         <w:tblInd w:w="360" w:type="dxa"/>
         <w:tblLook w:val="04A0" w:firstRow="1" w:lastRow="0" w:firstColumn="1" w:lastColumn="0" w:noHBand="0" w:noVBand="1"/>
@@ -10930,7 +10807,7 @@
     </w:p>
     <w:tbl>
       <w:tblPr>
-        <w:tblStyle w:val="LiBang"/>
+        <w:tblStyle w:val="TableGrid"/>
         <w:tblW w:w="0" w:type="auto"/>
         <w:tblInd w:w="360" w:type="dxa"/>
         <w:tblLook w:val="04A0" w:firstRow="1" w:lastRow="0" w:firstColumn="1" w:lastColumn="0" w:noHBand="0" w:noVBand="1"/>
@@ -11050,7 +10927,7 @@
     </w:p>
     <w:tbl>
       <w:tblPr>
-        <w:tblStyle w:val="LiBang"/>
+        <w:tblStyle w:val="TableGrid"/>
         <w:tblW w:w="0" w:type="auto"/>
         <w:tblInd w:w="360" w:type="dxa"/>
         <w:tblLook w:val="04A0" w:firstRow="1" w:lastRow="0" w:firstColumn="1" w:lastColumn="0" w:noHBand="0" w:noVBand="1"/>
@@ -11169,7 +11046,7 @@
     </w:p>
     <w:tbl>
       <w:tblPr>
-        <w:tblStyle w:val="LiBang"/>
+        <w:tblStyle w:val="TableGrid"/>
         <w:tblW w:w="0" w:type="auto"/>
         <w:tblInd w:w="360" w:type="dxa"/>
         <w:tblLook w:val="04A0" w:firstRow="1" w:lastRow="0" w:firstColumn="1" w:lastColumn="0" w:noHBand="0" w:noVBand="1"/>
@@ -11275,7 +11152,7 @@
     </w:p>
     <w:p>
       <w:pPr>
-        <w:pStyle w:val="oancuaDanhsach"/>
+        <w:pStyle w:val="ListParagraph"/>
         <w:numPr>
           <w:ilvl w:val="0"/>
           <w:numId w:val="15"/>
@@ -11298,7 +11175,7 @@
     </w:p>
     <w:p>
       <w:pPr>
-        <w:pStyle w:val="oancuaDanhsach"/>
+        <w:pStyle w:val="ListParagraph"/>
         <w:numPr>
           <w:ilvl w:val="0"/>
           <w:numId w:val="15"/>
@@ -11321,7 +11198,7 @@
     </w:p>
     <w:p>
       <w:pPr>
-        <w:pStyle w:val="oancuaDanhsach"/>
+        <w:pStyle w:val="ListParagraph"/>
         <w:numPr>
           <w:ilvl w:val="0"/>
           <w:numId w:val="15"/>
@@ -11344,7 +11221,7 @@
     </w:p>
     <w:p>
       <w:pPr>
-        <w:pStyle w:val="oancuaDanhsach"/>
+        <w:pStyle w:val="ListParagraph"/>
         <w:numPr>
           <w:ilvl w:val="0"/>
           <w:numId w:val="15"/>
@@ -11367,7 +11244,7 @@
     </w:p>
     <w:p>
       <w:pPr>
-        <w:pStyle w:val="oancuaDanhsach"/>
+        <w:pStyle w:val="ListParagraph"/>
         <w:numPr>
           <w:ilvl w:val="1"/>
           <w:numId w:val="15"/>
@@ -11390,7 +11267,7 @@
     </w:p>
     <w:p>
       <w:pPr>
-        <w:pStyle w:val="oancuaDanhsach"/>
+        <w:pStyle w:val="ListParagraph"/>
         <w:numPr>
           <w:ilvl w:val="1"/>
           <w:numId w:val="15"/>
@@ -11413,7 +11290,7 @@
     </w:p>
     <w:p>
       <w:pPr>
-        <w:pStyle w:val="oancuaDanhsach"/>
+        <w:pStyle w:val="ListParagraph"/>
         <w:numPr>
           <w:ilvl w:val="1"/>
           <w:numId w:val="15"/>
@@ -11436,7 +11313,7 @@
     </w:p>
     <w:p>
       <w:pPr>
-        <w:pStyle w:val="oancuaDanhsach"/>
+        <w:pStyle w:val="ListParagraph"/>
         <w:ind w:left="0" w:firstLine="0"/>
       </w:pPr>
     </w:p>
@@ -11455,7 +11332,7 @@
     </w:p>
     <w:tbl>
       <w:tblPr>
-        <w:tblStyle w:val="LiBang"/>
+        <w:tblStyle w:val="TableGrid"/>
         <w:tblW w:w="0" w:type="auto"/>
         <w:tblInd w:w="360" w:type="dxa"/>
         <w:tblLook w:val="04A0" w:firstRow="1" w:lastRow="0" w:firstColumn="1" w:lastColumn="0" w:noHBand="0" w:noVBand="1"/>
@@ -11564,7 +11441,7 @@
     </w:p>
     <w:p>
       <w:pPr>
-        <w:pStyle w:val="oancuaDanhsach"/>
+        <w:pStyle w:val="ListParagraph"/>
         <w:numPr>
           <w:ilvl w:val="0"/>
           <w:numId w:val="23"/>
@@ -11587,7 +11464,7 @@
     </w:p>
     <w:p>
       <w:pPr>
-        <w:pStyle w:val="oancuaDanhsach"/>
+        <w:pStyle w:val="ListParagraph"/>
         <w:numPr>
           <w:ilvl w:val="0"/>
           <w:numId w:val="23"/>
@@ -11610,7 +11487,7 @@
     </w:p>
     <w:p>
       <w:pPr>
-        <w:pStyle w:val="oancuaDanhsach"/>
+        <w:pStyle w:val="ListParagraph"/>
         <w:numPr>
           <w:ilvl w:val="0"/>
           <w:numId w:val="23"/>
@@ -11633,7 +11510,7 @@
     </w:p>
     <w:p>
       <w:pPr>
-        <w:pStyle w:val="oancuaDanhsach"/>
+        <w:pStyle w:val="ListParagraph"/>
         <w:numPr>
           <w:ilvl w:val="0"/>
           <w:numId w:val="23"/>
@@ -11656,7 +11533,7 @@
     </w:p>
     <w:p>
       <w:pPr>
-        <w:pStyle w:val="oancuaDanhsach"/>
+        <w:pStyle w:val="ListParagraph"/>
         <w:numPr>
           <w:ilvl w:val="1"/>
           <w:numId w:val="23"/>
@@ -11679,7 +11556,7 @@
     </w:p>
     <w:p>
       <w:pPr>
-        <w:pStyle w:val="oancuaDanhsach"/>
+        <w:pStyle w:val="ListParagraph"/>
         <w:numPr>
           <w:ilvl w:val="1"/>
           <w:numId w:val="23"/>
@@ -11702,7 +11579,7 @@
     </w:p>
     <w:p>
       <w:pPr>
-        <w:pStyle w:val="oancuaDanhsach"/>
+        <w:pStyle w:val="ListParagraph"/>
         <w:numPr>
           <w:ilvl w:val="1"/>
           <w:numId w:val="23"/>
@@ -11725,7 +11602,7 @@
     </w:p>
     <w:p>
       <w:pPr>
-        <w:pStyle w:val="oancuaDanhsach"/>
+        <w:pStyle w:val="ListParagraph"/>
         <w:numPr>
           <w:ilvl w:val="1"/>
           <w:numId w:val="23"/>
@@ -11748,7 +11625,7 @@
     </w:p>
     <w:p>
       <w:pPr>
-        <w:pStyle w:val="oancuaDanhsach"/>
+        <w:pStyle w:val="ListParagraph"/>
         <w:numPr>
           <w:ilvl w:val="1"/>
           <w:numId w:val="23"/>
@@ -11771,7 +11648,7 @@
     </w:p>
     <w:p>
       <w:pPr>
-        <w:pStyle w:val="oancuaDanhsach"/>
+        <w:pStyle w:val="ListParagraph"/>
         <w:numPr>
           <w:ilvl w:val="1"/>
           <w:numId w:val="23"/>
@@ -11794,7 +11671,7 @@
     </w:p>
     <w:p>
       <w:pPr>
-        <w:pStyle w:val="oancuaDanhsach"/>
+        <w:pStyle w:val="ListParagraph"/>
         <w:numPr>
           <w:ilvl w:val="1"/>
           <w:numId w:val="23"/>
@@ -11817,7 +11694,7 @@
     </w:p>
     <w:p>
       <w:pPr>
-        <w:pStyle w:val="oancuaDanhsach"/>
+        <w:pStyle w:val="ListParagraph"/>
         <w:numPr>
           <w:ilvl w:val="1"/>
           <w:numId w:val="23"/>
@@ -11840,7 +11717,7 @@
     </w:p>
     <w:p>
       <w:pPr>
-        <w:pStyle w:val="oancuaDanhsach"/>
+        <w:pStyle w:val="ListParagraph"/>
         <w:numPr>
           <w:ilvl w:val="1"/>
           <w:numId w:val="23"/>
@@ -11863,7 +11740,7 @@
     </w:p>
     <w:p>
       <w:pPr>
-        <w:pStyle w:val="oancuaDanhsach"/>
+        <w:pStyle w:val="ListParagraph"/>
         <w:numPr>
           <w:ilvl w:val="1"/>
           <w:numId w:val="23"/>
@@ -11886,7 +11763,7 @@
     </w:p>
     <w:p>
       <w:pPr>
-        <w:pStyle w:val="oancuaDanhsach"/>
+        <w:pStyle w:val="ListParagraph"/>
         <w:numPr>
           <w:ilvl w:val="1"/>
           <w:numId w:val="23"/>
@@ -11909,7 +11786,7 @@
     </w:p>
     <w:p>
       <w:pPr>
-        <w:pStyle w:val="oancuaDanhsach"/>
+        <w:pStyle w:val="ListParagraph"/>
         <w:numPr>
           <w:ilvl w:val="1"/>
           <w:numId w:val="23"/>
@@ -11932,7 +11809,7 @@
     </w:p>
     <w:p>
       <w:pPr>
-        <w:pStyle w:val="oancuaDanhsach"/>
+        <w:pStyle w:val="ListParagraph"/>
         <w:numPr>
           <w:ilvl w:val="1"/>
           <w:numId w:val="23"/>
@@ -11955,7 +11832,7 @@
     </w:p>
     <w:p>
       <w:pPr>
-        <w:pStyle w:val="oancuaDanhsach"/>
+        <w:pStyle w:val="ListParagraph"/>
         <w:numPr>
           <w:ilvl w:val="1"/>
           <w:numId w:val="23"/>
@@ -11978,7 +11855,7 @@
     </w:p>
     <w:p>
       <w:pPr>
-        <w:pStyle w:val="oancuaDanhsach"/>
+        <w:pStyle w:val="ListParagraph"/>
         <w:numPr>
           <w:ilvl w:val="1"/>
           <w:numId w:val="23"/>
@@ -12001,7 +11878,7 @@
     </w:p>
     <w:p>
       <w:pPr>
-        <w:pStyle w:val="oancuaDanhsach"/>
+        <w:pStyle w:val="ListParagraph"/>
         <w:numPr>
           <w:ilvl w:val="1"/>
           <w:numId w:val="23"/>
@@ -12024,7 +11901,7 @@
     </w:p>
     <w:p>
       <w:pPr>
-        <w:pStyle w:val="oancuaDanhsach"/>
+        <w:pStyle w:val="ListParagraph"/>
         <w:numPr>
           <w:ilvl w:val="1"/>
           <w:numId w:val="23"/>
@@ -12047,7 +11924,7 @@
     </w:p>
     <w:p>
       <w:pPr>
-        <w:pStyle w:val="oancuaDanhsach"/>
+        <w:pStyle w:val="ListParagraph"/>
         <w:numPr>
           <w:ilvl w:val="1"/>
           <w:numId w:val="23"/>
@@ -12070,7 +11947,7 @@
     </w:p>
     <w:p>
       <w:pPr>
-        <w:pStyle w:val="oancuaDanhsach"/>
+        <w:pStyle w:val="ListParagraph"/>
         <w:numPr>
           <w:ilvl w:val="1"/>
           <w:numId w:val="23"/>
@@ -12106,7 +11983,7 @@
     </w:p>
     <w:tbl>
       <w:tblPr>
-        <w:tblStyle w:val="LiBang"/>
+        <w:tblStyle w:val="TableGrid"/>
         <w:tblW w:w="0" w:type="auto"/>
         <w:tblInd w:w="360" w:type="dxa"/>
         <w:tblLook w:val="04A0" w:firstRow="1" w:lastRow="0" w:firstColumn="1" w:lastColumn="0" w:noHBand="0" w:noVBand="1"/>
@@ -12212,7 +12089,7 @@
     </w:p>
     <w:p>
       <w:pPr>
-        <w:pStyle w:val="oancuaDanhsach"/>
+        <w:pStyle w:val="ListParagraph"/>
         <w:numPr>
           <w:ilvl w:val="0"/>
           <w:numId w:val="24"/>
@@ -12235,7 +12112,7 @@
     </w:p>
     <w:p>
       <w:pPr>
-        <w:pStyle w:val="oancuaDanhsach"/>
+        <w:pStyle w:val="ListParagraph"/>
         <w:numPr>
           <w:ilvl w:val="0"/>
           <w:numId w:val="24"/>
@@ -12258,7 +12135,7 @@
     </w:p>
     <w:p>
       <w:pPr>
-        <w:pStyle w:val="oancuaDanhsach"/>
+        <w:pStyle w:val="ListParagraph"/>
         <w:numPr>
           <w:ilvl w:val="0"/>
           <w:numId w:val="24"/>
@@ -12281,7 +12158,7 @@
     </w:p>
     <w:p>
       <w:pPr>
-        <w:pStyle w:val="oancuaDanhsach"/>
+        <w:pStyle w:val="ListParagraph"/>
         <w:numPr>
           <w:ilvl w:val="0"/>
           <w:numId w:val="24"/>
@@ -12304,7 +12181,7 @@
     </w:p>
     <w:p>
       <w:pPr>
-        <w:pStyle w:val="oancuaDanhsach"/>
+        <w:pStyle w:val="ListParagraph"/>
         <w:numPr>
           <w:ilvl w:val="1"/>
           <w:numId w:val="24"/>
@@ -12327,7 +12204,7 @@
     </w:p>
     <w:p>
       <w:pPr>
-        <w:pStyle w:val="oancuaDanhsach"/>
+        <w:pStyle w:val="ListParagraph"/>
         <w:numPr>
           <w:ilvl w:val="1"/>
           <w:numId w:val="24"/>
@@ -12350,7 +12227,7 @@
     </w:p>
     <w:p>
       <w:pPr>
-        <w:pStyle w:val="oancuaDanhsach"/>
+        <w:pStyle w:val="ListParagraph"/>
         <w:numPr>
           <w:ilvl w:val="1"/>
           <w:numId w:val="24"/>
@@ -12373,7 +12250,7 @@
     </w:p>
     <w:p>
       <w:pPr>
-        <w:pStyle w:val="oancuaDanhsach"/>
+        <w:pStyle w:val="ListParagraph"/>
         <w:numPr>
           <w:ilvl w:val="1"/>
           <w:numId w:val="24"/>
@@ -12396,7 +12273,7 @@
     </w:p>
     <w:p>
       <w:pPr>
-        <w:pStyle w:val="oancuaDanhsach"/>
+        <w:pStyle w:val="ListParagraph"/>
         <w:numPr>
           <w:ilvl w:val="1"/>
           <w:numId w:val="24"/>
@@ -12419,7 +12296,7 @@
     </w:p>
     <w:p>
       <w:pPr>
-        <w:pStyle w:val="oancuaDanhsach"/>
+        <w:pStyle w:val="ListParagraph"/>
         <w:numPr>
           <w:ilvl w:val="1"/>
           <w:numId w:val="24"/>
@@ -12442,7 +12319,7 @@
     </w:p>
     <w:p>
       <w:pPr>
-        <w:pStyle w:val="oancuaDanhsach"/>
+        <w:pStyle w:val="ListParagraph"/>
         <w:numPr>
           <w:ilvl w:val="1"/>
           <w:numId w:val="24"/>
@@ -12465,7 +12342,7 @@
     </w:p>
     <w:p>
       <w:pPr>
-        <w:pStyle w:val="oancuaDanhsach"/>
+        <w:pStyle w:val="ListParagraph"/>
         <w:numPr>
           <w:ilvl w:val="1"/>
           <w:numId w:val="24"/>
@@ -12488,7 +12365,7 @@
     </w:p>
     <w:p>
       <w:pPr>
-        <w:pStyle w:val="oancuaDanhsach"/>
+        <w:pStyle w:val="ListParagraph"/>
         <w:numPr>
           <w:ilvl w:val="1"/>
           <w:numId w:val="24"/>
@@ -12511,7 +12388,7 @@
     </w:p>
     <w:p>
       <w:pPr>
-        <w:pStyle w:val="oancuaDanhsach"/>
+        <w:pStyle w:val="ListParagraph"/>
         <w:numPr>
           <w:ilvl w:val="1"/>
           <w:numId w:val="24"/>
@@ -12534,7 +12411,7 @@
     </w:p>
     <w:p>
       <w:pPr>
-        <w:pStyle w:val="oancuaDanhsach"/>
+        <w:pStyle w:val="ListParagraph"/>
         <w:numPr>
           <w:ilvl w:val="1"/>
           <w:numId w:val="24"/>
@@ -12557,7 +12434,7 @@
     </w:p>
     <w:p>
       <w:pPr>
-        <w:pStyle w:val="oancuaDanhsach"/>
+        <w:pStyle w:val="ListParagraph"/>
         <w:numPr>
           <w:ilvl w:val="1"/>
           <w:numId w:val="24"/>
@@ -12580,7 +12457,7 @@
     </w:p>
     <w:p>
       <w:pPr>
-        <w:pStyle w:val="oancuaDanhsach"/>
+        <w:pStyle w:val="ListParagraph"/>
         <w:numPr>
           <w:ilvl w:val="1"/>
           <w:numId w:val="24"/>
@@ -12603,7 +12480,7 @@
     </w:p>
     <w:p>
       <w:pPr>
-        <w:pStyle w:val="oancuaDanhsach"/>
+        <w:pStyle w:val="ListParagraph"/>
         <w:numPr>
           <w:ilvl w:val="1"/>
           <w:numId w:val="24"/>
@@ -12626,7 +12503,7 @@
     </w:p>
     <w:p>
       <w:pPr>
-        <w:pStyle w:val="oancuaDanhsach"/>
+        <w:pStyle w:val="ListParagraph"/>
         <w:numPr>
           <w:ilvl w:val="1"/>
           <w:numId w:val="24"/>
@@ -12649,7 +12526,7 @@
     </w:p>
     <w:p>
       <w:pPr>
-        <w:pStyle w:val="oancuaDanhsach"/>
+        <w:pStyle w:val="ListParagraph"/>
         <w:numPr>
           <w:ilvl w:val="1"/>
           <w:numId w:val="24"/>
@@ -12672,7 +12549,7 @@
     </w:p>
     <w:p>
       <w:pPr>
-        <w:pStyle w:val="oancuaDanhsach"/>
+        <w:pStyle w:val="ListParagraph"/>
         <w:numPr>
           <w:ilvl w:val="1"/>
           <w:numId w:val="24"/>
@@ -12695,7 +12572,7 @@
     </w:p>
     <w:p>
       <w:pPr>
-        <w:pStyle w:val="oancuaDanhsach"/>
+        <w:pStyle w:val="ListParagraph"/>
         <w:numPr>
           <w:ilvl w:val="1"/>
           <w:numId w:val="24"/>
@@ -12718,7 +12595,7 @@
     </w:p>
     <w:p>
       <w:pPr>
-        <w:pStyle w:val="oancuaDanhsach"/>
+        <w:pStyle w:val="ListParagraph"/>
         <w:numPr>
           <w:ilvl w:val="1"/>
           <w:numId w:val="24"/>
@@ -12741,7 +12618,7 @@
     </w:p>
     <w:p>
       <w:pPr>
-        <w:pStyle w:val="oancuaDanhsach"/>
+        <w:pStyle w:val="ListParagraph"/>
         <w:numPr>
           <w:ilvl w:val="1"/>
           <w:numId w:val="24"/>
@@ -12776,7 +12653,7 @@
     </w:p>
     <w:tbl>
       <w:tblPr>
-        <w:tblStyle w:val="LiBang"/>
+        <w:tblStyle w:val="TableGrid"/>
         <w:tblW w:w="0" w:type="auto"/>
         <w:tblInd w:w="360" w:type="dxa"/>
         <w:tblLook w:val="04A0" w:firstRow="1" w:lastRow="0" w:firstColumn="1" w:lastColumn="0" w:noHBand="0" w:noVBand="1"/>
@@ -12894,7 +12771,7 @@
     </w:p>
     <w:tbl>
       <w:tblPr>
-        <w:tblStyle w:val="LiBang"/>
+        <w:tblStyle w:val="TableGrid"/>
         <w:tblW w:w="0" w:type="auto"/>
         <w:tblInd w:w="360" w:type="dxa"/>
         <w:tblLook w:val="04A0" w:firstRow="1" w:lastRow="0" w:firstColumn="1" w:lastColumn="0" w:noHBand="0" w:noVBand="1"/>
@@ -13013,7 +12890,7 @@
     </w:p>
     <w:tbl>
       <w:tblPr>
-        <w:tblStyle w:val="LiBang"/>
+        <w:tblStyle w:val="TableGrid"/>
         <w:tblW w:w="0" w:type="auto"/>
         <w:tblInd w:w="360" w:type="dxa"/>
         <w:tblLook w:val="04A0" w:firstRow="1" w:lastRow="0" w:firstColumn="1" w:lastColumn="0" w:noHBand="0" w:noVBand="1"/>
@@ -13131,7 +13008,7 @@
     </w:p>
     <w:tbl>
       <w:tblPr>
-        <w:tblStyle w:val="LiBang"/>
+        <w:tblStyle w:val="TableGrid"/>
         <w:tblW w:w="0" w:type="auto"/>
         <w:tblInd w:w="360" w:type="dxa"/>
         <w:tblLook w:val="04A0" w:firstRow="1" w:lastRow="0" w:firstColumn="1" w:lastColumn="0" w:noHBand="0" w:noVBand="1"/>
@@ -13259,7 +13136,7 @@
     </w:p>
     <w:tbl>
       <w:tblPr>
-        <w:tblStyle w:val="LiBang"/>
+        <w:tblStyle w:val="TableGrid"/>
         <w:tblW w:w="0" w:type="auto"/>
         <w:tblInd w:w="360" w:type="dxa"/>
         <w:tblLook w:val="04A0" w:firstRow="1" w:lastRow="0" w:firstColumn="1" w:lastColumn="0" w:noHBand="0" w:noVBand="1"/>
@@ -13408,7 +13285,7 @@
     </w:p>
     <w:tbl>
       <w:tblPr>
-        <w:tblStyle w:val="LiBang"/>
+        <w:tblStyle w:val="TableGrid"/>
         <w:tblW w:w="0" w:type="auto"/>
         <w:tblInd w:w="360" w:type="dxa"/>
         <w:tblLook w:val="04A0" w:firstRow="1" w:lastRow="0" w:firstColumn="1" w:lastColumn="0" w:noHBand="0" w:noVBand="1"/>
@@ -13545,7 +13422,7 @@
     </w:p>
     <w:tbl>
       <w:tblPr>
-        <w:tblStyle w:val="LiBang"/>
+        <w:tblStyle w:val="TableGrid"/>
         <w:tblW w:w="0" w:type="auto"/>
         <w:tblInd w:w="360" w:type="dxa"/>
         <w:tblLook w:val="04A0" w:firstRow="1" w:lastRow="0" w:firstColumn="1" w:lastColumn="0" w:noHBand="0" w:noVBand="1"/>
@@ -13675,7 +13552,7 @@
     </w:p>
     <w:tbl>
       <w:tblPr>
-        <w:tblStyle w:val="LiBang"/>
+        <w:tblStyle w:val="TableGrid"/>
         <w:tblW w:w="0" w:type="auto"/>
         <w:tblInd w:w="360" w:type="dxa"/>
         <w:tblLook w:val="04A0" w:firstRow="1" w:lastRow="0" w:firstColumn="1" w:lastColumn="0" w:noHBand="0" w:noVBand="1"/>
@@ -13817,7 +13694,7 @@
     </w:p>
     <w:tbl>
       <w:tblPr>
-        <w:tblStyle w:val="LiBang"/>
+        <w:tblStyle w:val="TableGrid"/>
         <w:tblW w:w="0" w:type="auto"/>
         <w:tblInd w:w="360" w:type="dxa"/>
         <w:tblLook w:val="04A0" w:firstRow="1" w:lastRow="0" w:firstColumn="1" w:lastColumn="0" w:noHBand="0" w:noVBand="1"/>
@@ -13927,7 +13804,7 @@
     </w:p>
     <w:tbl>
       <w:tblPr>
-        <w:tblStyle w:val="LiBang"/>
+        <w:tblStyle w:val="TableGrid"/>
         <w:tblW w:w="0" w:type="auto"/>
         <w:tblInd w:w="360" w:type="dxa"/>
         <w:tblLook w:val="04A0" w:firstRow="1" w:lastRow="0" w:firstColumn="1" w:lastColumn="0" w:noHBand="0" w:noVBand="1"/>
@@ -14044,7 +13921,7 @@
     </w:p>
     <w:tbl>
       <w:tblPr>
-        <w:tblStyle w:val="LiBang"/>
+        <w:tblStyle w:val="TableGrid"/>
         <w:tblW w:w="0" w:type="auto"/>
         <w:tblInd w:w="360" w:type="dxa"/>
         <w:tblLook w:val="04A0" w:firstRow="1" w:lastRow="0" w:firstColumn="1" w:lastColumn="0" w:noHBand="0" w:noVBand="1"/>
@@ -14153,7 +14030,7 @@
     </w:p>
     <w:tbl>
       <w:tblPr>
-        <w:tblStyle w:val="LiBang"/>
+        <w:tblStyle w:val="TableGrid"/>
         <w:tblW w:w="0" w:type="auto"/>
         <w:tblInd w:w="360" w:type="dxa"/>
         <w:tblLook w:val="04A0" w:firstRow="1" w:lastRow="0" w:firstColumn="1" w:lastColumn="0" w:noHBand="0" w:noVBand="1"/>
@@ -14273,7 +14150,7 @@
     </w:p>
     <w:tbl>
       <w:tblPr>
-        <w:tblStyle w:val="LiBang"/>
+        <w:tblStyle w:val="TableGrid"/>
         <w:tblW w:w="0" w:type="auto"/>
         <w:tblInd w:w="360" w:type="dxa"/>
         <w:tblLook w:val="04A0" w:firstRow="1" w:lastRow="0" w:firstColumn="1" w:lastColumn="0" w:noHBand="0" w:noVBand="1"/>
@@ -14395,7 +14272,7 @@
     </w:p>
     <w:tbl>
       <w:tblPr>
-        <w:tblStyle w:val="LiBang"/>
+        <w:tblStyle w:val="TableGrid"/>
         <w:tblW w:w="0" w:type="auto"/>
         <w:tblInd w:w="360" w:type="dxa"/>
         <w:tblLook w:val="04A0" w:firstRow="1" w:lastRow="0" w:firstColumn="1" w:lastColumn="0" w:noHBand="0" w:noVBand="1"/>
@@ -14522,7 +14399,7 @@
     </w:p>
     <w:tbl>
       <w:tblPr>
-        <w:tblStyle w:val="LiBang"/>
+        <w:tblStyle w:val="TableGrid"/>
         <w:tblW w:w="0" w:type="auto"/>
         <w:tblInd w:w="360" w:type="dxa"/>
         <w:tblLook w:val="04A0" w:firstRow="1" w:lastRow="0" w:firstColumn="1" w:lastColumn="0" w:noHBand="0" w:noVBand="1"/>
@@ -14664,7 +14541,7 @@
 </file>
 
 <file path=word/numbering.xml><?xml version="1.0" encoding="utf-8"?>
-<w:numbering xmlns:wpc="http://schemas.microsoft.com/office/word/2010/wordprocessingCanvas" xmlns:cx="http://schemas.microsoft.com/office/drawing/2014/chartex" xmlns:cx1="http://schemas.microsoft.com/office/drawing/2015/9/8/chartex" xmlns:cx2="http://schemas.microsoft.com/office/drawing/2015/10/21/chartex" xmlns:cx3="http://schemas.microsoft.com/office/drawing/2016/5/9/chartex" xmlns:cx4="http://schemas.microsoft.com/office/drawing/2016/5/10/chartex" xmlns:cx5="http://schemas.microsoft.com/office/drawing/2016/5/11/chartex" xmlns:cx6="http://schemas.microsoft.com/office/drawing/2016/5/12/chartex" xmlns:cx7="http://schemas.microsoft.com/office/drawing/2016/5/13/chartex" xmlns:cx8="http://schemas.microsoft.com/office/drawing/2016/5/14/chartex" xmlns:mc="http://schemas.openxmlformats.org/markup-compatibility/2006" xmlns:aink="http://schemas.microsoft.com/office/drawing/2016/ink" xmlns:am3d="http://schemas.microsoft.com/office/drawing/2017/model3d" xmlns:o="urn:schemas-microsoft-com:office:office" xmlns:r="http://schemas.openxmlformats.org/officeDocument/2006/relationships" xmlns:m="http://schemas.openxmlformats.org/officeDocument/2006/math" xmlns:v="urn:schemas-microsoft-com:vml" xmlns:wp14="http://schemas.microsoft.com/office/word/2010/wordprocessingDrawing" xmlns:wp="http://schemas.openxmlformats.org/drawingml/2006/wordprocessingDrawing" xmlns:w10="urn:schemas-microsoft-com:office:word" xmlns:w="http://schemas.openxmlformats.org/wordprocessingml/2006/main" xmlns:w14="http://schemas.microsoft.com/office/word/2010/wordml" xmlns:w15="http://schemas.microsoft.com/office/word/2012/wordml" xmlns:w16cid="http://schemas.microsoft.com/office/word/2016/wordml/cid" xmlns:w16se="http://schemas.microsoft.com/office/word/2015/wordml/symex" xmlns:wpg="http://schemas.microsoft.com/office/word/2010/wordprocessingGroup" xmlns:wpi="http://schemas.microsoft.com/office/word/2010/wordprocessingInk" xmlns:wne="http://schemas.microsoft.com/office/word/2006/wordml" xmlns:wps="http://schemas.microsoft.com/office/word/2010/wordprocessingShape" mc:Ignorable="w14 w15 w16se w16cid wp14">
+<w:numbering xmlns:wpc="http://schemas.microsoft.com/office/word/2010/wordprocessingCanvas" xmlns:mc="http://schemas.openxmlformats.org/markup-compatibility/2006" xmlns:o="urn:schemas-microsoft-com:office:office" xmlns:r="http://schemas.openxmlformats.org/officeDocument/2006/relationships" xmlns:m="http://schemas.openxmlformats.org/officeDocument/2006/math" xmlns:v="urn:schemas-microsoft-com:vml" xmlns:wp14="http://schemas.microsoft.com/office/word/2010/wordprocessingDrawing" xmlns:wp="http://schemas.openxmlformats.org/drawingml/2006/wordprocessingDrawing" xmlns:w10="urn:schemas-microsoft-com:office:word" xmlns:w="http://schemas.openxmlformats.org/wordprocessingml/2006/main" xmlns:w14="http://schemas.microsoft.com/office/word/2010/wordml" xmlns:w15="http://schemas.microsoft.com/office/word/2012/wordml" xmlns:wpg="http://schemas.microsoft.com/office/word/2010/wordprocessingGroup" xmlns:wpi="http://schemas.microsoft.com/office/word/2010/wordprocessingInk" xmlns:wne="http://schemas.microsoft.com/office/word/2006/wordml" xmlns:wps="http://schemas.microsoft.com/office/word/2010/wordprocessingShape" mc:Ignorable="w14 w15 wp14">
   <w:abstractNum w:abstractNumId="0" w15:restartNumberingAfterBreak="0">
     <w:nsid w:val="00294AD6"/>
     <w:multiLevelType w:val="multilevel"/>
@@ -14785,7 +14662,7 @@
     <w:lvl w:ilvl="0">
       <w:start w:val="1"/>
       <w:numFmt w:val="upperRoman"/>
-      <w:pStyle w:val="u1"/>
+      <w:pStyle w:val="Heading1"/>
       <w:lvlText w:val="Article %1."/>
       <w:lvlJc w:val="left"/>
       <w:pPr>
@@ -14795,7 +14672,7 @@
     <w:lvl w:ilvl="1">
       <w:start w:val="1"/>
       <w:numFmt w:val="decimalZero"/>
-      <w:pStyle w:val="u2"/>
+      <w:pStyle w:val="Heading2"/>
       <w:isLgl/>
       <w:lvlText w:val="Section %1.%2"/>
       <w:lvlJc w:val="left"/>
@@ -14806,7 +14683,7 @@
     <w:lvl w:ilvl="2">
       <w:start w:val="1"/>
       <w:numFmt w:val="lowerLetter"/>
-      <w:pStyle w:val="u3"/>
+      <w:pStyle w:val="Heading3"/>
       <w:lvlText w:val="(%3)"/>
       <w:lvlJc w:val="left"/>
       <w:pPr>
@@ -14816,7 +14693,7 @@
     <w:lvl w:ilvl="3">
       <w:start w:val="1"/>
       <w:numFmt w:val="lowerRoman"/>
-      <w:pStyle w:val="u4"/>
+      <w:pStyle w:val="Heading4"/>
       <w:lvlText w:val="(%4)"/>
       <w:lvlJc w:val="right"/>
       <w:pPr>
@@ -14826,7 +14703,7 @@
     <w:lvl w:ilvl="4">
       <w:start w:val="1"/>
       <w:numFmt w:val="decimal"/>
-      <w:pStyle w:val="u5"/>
+      <w:pStyle w:val="Heading5"/>
       <w:lvlText w:val="%5)"/>
       <w:lvlJc w:val="left"/>
       <w:pPr>
@@ -14836,7 +14713,7 @@
     <w:lvl w:ilvl="5">
       <w:start w:val="1"/>
       <w:numFmt w:val="lowerLetter"/>
-      <w:pStyle w:val="u6"/>
+      <w:pStyle w:val="Heading6"/>
       <w:lvlText w:val="%6)"/>
       <w:lvlJc w:val="left"/>
       <w:pPr>
@@ -14846,7 +14723,7 @@
     <w:lvl w:ilvl="6">
       <w:start w:val="1"/>
       <w:numFmt w:val="lowerRoman"/>
-      <w:pStyle w:val="u7"/>
+      <w:pStyle w:val="Heading7"/>
       <w:lvlText w:val="%7)"/>
       <w:lvlJc w:val="right"/>
       <w:pPr>
@@ -14856,7 +14733,7 @@
     <w:lvl w:ilvl="7">
       <w:start w:val="1"/>
       <w:numFmt w:val="lowerLetter"/>
-      <w:pStyle w:val="u8"/>
+      <w:pStyle w:val="Heading8"/>
       <w:lvlText w:val="%8."/>
       <w:lvlJc w:val="left"/>
       <w:pPr>
@@ -14866,7 +14743,7 @@
     <w:lvl w:ilvl="8">
       <w:start w:val="1"/>
       <w:numFmt w:val="lowerRoman"/>
-      <w:pStyle w:val="u9"/>
+      <w:pStyle w:val="Heading9"/>
       <w:lvlText w:val="%9."/>
       <w:lvlJc w:val="right"/>
       <w:pPr>
@@ -18342,7 +18219,7 @@
 </file>
 
 <file path=word/styles.xml><?xml version="1.0" encoding="utf-8"?>
-<w:styles xmlns:mc="http://schemas.openxmlformats.org/markup-compatibility/2006" xmlns:r="http://schemas.openxmlformats.org/officeDocument/2006/relationships" xmlns:w="http://schemas.openxmlformats.org/wordprocessingml/2006/main" xmlns:w14="http://schemas.microsoft.com/office/word/2010/wordml" xmlns:w15="http://schemas.microsoft.com/office/word/2012/wordml" xmlns:w16cid="http://schemas.microsoft.com/office/word/2016/wordml/cid" xmlns:w16se="http://schemas.microsoft.com/office/word/2015/wordml/symex" mc:Ignorable="w14 w15 w16se w16cid">
+<w:styles xmlns:mc="http://schemas.openxmlformats.org/markup-compatibility/2006" xmlns:r="http://schemas.openxmlformats.org/officeDocument/2006/relationships" xmlns:w="http://schemas.openxmlformats.org/wordprocessingml/2006/main" xmlns:w14="http://schemas.microsoft.com/office/word/2010/wordml" xmlns:w15="http://schemas.microsoft.com/office/word/2012/wordml" mc:Ignorable="w14 w15">
   <w:docDefaults>
     <w:rPrDefault>
       <w:rPr>
@@ -18359,7 +18236,7 @@
       </w:pPr>
     </w:pPrDefault>
   </w:docDefaults>
-  <w:latentStyles w:defLockedState="0" w:defUIPriority="99" w:defSemiHidden="0" w:defUnhideWhenUsed="0" w:defQFormat="0" w:count="375">
+  <w:latentStyles w:defLockedState="0" w:defUIPriority="99" w:defSemiHidden="0" w:defUnhideWhenUsed="0" w:defQFormat="0" w:count="371">
     <w:lsdException w:name="Normal" w:uiPriority="0" w:qFormat="1"/>
     <w:lsdException w:name="heading 1" w:uiPriority="9" w:qFormat="1"/>
     <w:lsdException w:name="heading 2" w:semiHidden="1" w:uiPriority="9" w:unhideWhenUsed="1" w:qFormat="1"/>
@@ -18465,6 +18342,7 @@
     <w:lsdException w:name="HTML Sample" w:semiHidden="1" w:unhideWhenUsed="1"/>
     <w:lsdException w:name="HTML Typewriter" w:semiHidden="1" w:unhideWhenUsed="1"/>
     <w:lsdException w:name="HTML Variable" w:semiHidden="1" w:unhideWhenUsed="1"/>
+    <w:lsdException w:name="Normal Table" w:semiHidden="1" w:unhideWhenUsed="1"/>
     <w:lsdException w:name="annotation subject" w:semiHidden="1" w:unhideWhenUsed="1"/>
     <w:lsdException w:name="No List" w:semiHidden="1" w:unhideWhenUsed="1"/>
     <w:lsdException w:name="Outline List 1" w:semiHidden="1" w:unhideWhenUsed="1"/>
@@ -18508,8 +18386,10 @@
     <w:lsdException w:name="Table Elegant" w:semiHidden="1" w:unhideWhenUsed="1"/>
     <w:lsdException w:name="Table Professional" w:semiHidden="1" w:unhideWhenUsed="1"/>
     <w:lsdException w:name="Table Subtle 1" w:semiHidden="1" w:unhideWhenUsed="1"/>
+    <w:lsdException w:name="Table Subtle 2" w:semiHidden="1" w:unhideWhenUsed="1"/>
     <w:lsdException w:name="Table Web 1" w:semiHidden="1" w:unhideWhenUsed="1"/>
     <w:lsdException w:name="Table Web 2" w:semiHidden="1" w:unhideWhenUsed="1"/>
+    <w:lsdException w:name="Table Web 3" w:semiHidden="1" w:unhideWhenUsed="1"/>
     <w:lsdException w:name="Balloon Text" w:semiHidden="1" w:unhideWhenUsed="1"/>
     <w:lsdException w:name="Table Grid" w:uiPriority="59"/>
     <w:lsdException w:name="Table Theme" w:semiHidden="1" w:unhideWhenUsed="1"/>
@@ -18728,20 +18608,16 @@
     <w:lsdException w:name="List Table 5 Dark Accent 6" w:uiPriority="50"/>
     <w:lsdException w:name="List Table 6 Colorful Accent 6" w:uiPriority="51"/>
     <w:lsdException w:name="List Table 7 Colorful Accent 6" w:uiPriority="52"/>
-    <w:lsdException w:name="Mention" w:semiHidden="1" w:unhideWhenUsed="1"/>
-    <w:lsdException w:name="Smart Hyperlink" w:semiHidden="1" w:unhideWhenUsed="1"/>
-    <w:lsdException w:name="Hashtag" w:semiHidden="1" w:unhideWhenUsed="1"/>
-    <w:lsdException w:name="Unresolved Mention" w:semiHidden="1" w:unhideWhenUsed="1"/>
   </w:latentStyles>
-  <w:style w:type="paragraph" w:default="1" w:styleId="Binhthng">
+  <w:style w:type="paragraph" w:default="1" w:styleId="Normal">
     <w:name w:val="Normal"/>
     <w:qFormat/>
   </w:style>
-  <w:style w:type="paragraph" w:styleId="u1">
+  <w:style w:type="paragraph" w:styleId="Heading1">
     <w:name w:val="heading 1"/>
-    <w:basedOn w:val="Binhthng"/>
-    <w:next w:val="Binhthng"/>
-    <w:link w:val="u1Char"/>
+    <w:basedOn w:val="Normal"/>
+    <w:next w:val="Normal"/>
+    <w:link w:val="Heading1Char"/>
     <w:uiPriority w:val="9"/>
     <w:qFormat/>
     <w:rsid w:val="00A854C4"/>
@@ -18763,11 +18639,11 @@
       <w:szCs w:val="28"/>
     </w:rPr>
   </w:style>
-  <w:style w:type="paragraph" w:styleId="u2">
+  <w:style w:type="paragraph" w:styleId="Heading2">
     <w:name w:val="heading 2"/>
-    <w:basedOn w:val="Binhthng"/>
-    <w:next w:val="Binhthng"/>
-    <w:link w:val="u2Char"/>
+    <w:basedOn w:val="Normal"/>
+    <w:next w:val="Normal"/>
+    <w:link w:val="Heading2Char"/>
     <w:uiPriority w:val="9"/>
     <w:unhideWhenUsed/>
     <w:qFormat/>
@@ -18791,11 +18667,11 @@
       <w:szCs w:val="26"/>
     </w:rPr>
   </w:style>
-  <w:style w:type="paragraph" w:styleId="u3">
+  <w:style w:type="paragraph" w:styleId="Heading3">
     <w:name w:val="heading 3"/>
-    <w:basedOn w:val="Binhthng"/>
-    <w:next w:val="Binhthng"/>
-    <w:link w:val="u3Char"/>
+    <w:basedOn w:val="Normal"/>
+    <w:next w:val="Normal"/>
+    <w:link w:val="Heading3Char"/>
     <w:uiPriority w:val="9"/>
     <w:semiHidden/>
     <w:unhideWhenUsed/>
@@ -18818,11 +18694,11 @@
       <w:color w:val="4F81BD" w:themeColor="accent1"/>
     </w:rPr>
   </w:style>
-  <w:style w:type="paragraph" w:styleId="u4">
+  <w:style w:type="paragraph" w:styleId="Heading4">
     <w:name w:val="heading 4"/>
-    <w:basedOn w:val="Binhthng"/>
-    <w:next w:val="Binhthng"/>
-    <w:link w:val="u4Char"/>
+    <w:basedOn w:val="Normal"/>
+    <w:next w:val="Normal"/>
+    <w:link w:val="Heading4Char"/>
     <w:uiPriority w:val="9"/>
     <w:semiHidden/>
     <w:unhideWhenUsed/>
@@ -18847,11 +18723,11 @@
       <w:color w:val="4F81BD" w:themeColor="accent1"/>
     </w:rPr>
   </w:style>
-  <w:style w:type="paragraph" w:styleId="u5">
+  <w:style w:type="paragraph" w:styleId="Heading5">
     <w:name w:val="heading 5"/>
-    <w:basedOn w:val="Binhthng"/>
-    <w:next w:val="Binhthng"/>
-    <w:link w:val="u5Char"/>
+    <w:basedOn w:val="Normal"/>
+    <w:next w:val="Normal"/>
+    <w:link w:val="Heading5Char"/>
     <w:uiPriority w:val="9"/>
     <w:semiHidden/>
     <w:unhideWhenUsed/>
@@ -18872,11 +18748,11 @@
       <w:color w:val="243F60" w:themeColor="accent1" w:themeShade="7F"/>
     </w:rPr>
   </w:style>
-  <w:style w:type="paragraph" w:styleId="u6">
+  <w:style w:type="paragraph" w:styleId="Heading6">
     <w:name w:val="heading 6"/>
-    <w:basedOn w:val="Binhthng"/>
-    <w:next w:val="Binhthng"/>
-    <w:link w:val="u6Char"/>
+    <w:basedOn w:val="Normal"/>
+    <w:next w:val="Normal"/>
+    <w:link w:val="Heading6Char"/>
     <w:uiPriority w:val="9"/>
     <w:semiHidden/>
     <w:unhideWhenUsed/>
@@ -18899,11 +18775,11 @@
       <w:color w:val="243F60" w:themeColor="accent1" w:themeShade="7F"/>
     </w:rPr>
   </w:style>
-  <w:style w:type="paragraph" w:styleId="u7">
+  <w:style w:type="paragraph" w:styleId="Heading7">
     <w:name w:val="heading 7"/>
-    <w:basedOn w:val="Binhthng"/>
-    <w:next w:val="Binhthng"/>
-    <w:link w:val="u7Char"/>
+    <w:basedOn w:val="Normal"/>
+    <w:next w:val="Normal"/>
+    <w:link w:val="Heading7Char"/>
     <w:uiPriority w:val="9"/>
     <w:semiHidden/>
     <w:unhideWhenUsed/>
@@ -18926,11 +18802,11 @@
       <w:color w:val="404040" w:themeColor="text1" w:themeTint="BF"/>
     </w:rPr>
   </w:style>
-  <w:style w:type="paragraph" w:styleId="u8">
+  <w:style w:type="paragraph" w:styleId="Heading8">
     <w:name w:val="heading 8"/>
-    <w:basedOn w:val="Binhthng"/>
-    <w:next w:val="Binhthng"/>
-    <w:link w:val="u8Char"/>
+    <w:basedOn w:val="Normal"/>
+    <w:next w:val="Normal"/>
+    <w:link w:val="Heading8Char"/>
     <w:uiPriority w:val="9"/>
     <w:semiHidden/>
     <w:unhideWhenUsed/>
@@ -18953,11 +18829,11 @@
       <w:szCs w:val="20"/>
     </w:rPr>
   </w:style>
-  <w:style w:type="paragraph" w:styleId="u9">
+  <w:style w:type="paragraph" w:styleId="Heading9">
     <w:name w:val="heading 9"/>
-    <w:basedOn w:val="Binhthng"/>
-    <w:next w:val="Binhthng"/>
-    <w:link w:val="u9Char"/>
+    <w:basedOn w:val="Normal"/>
+    <w:next w:val="Normal"/>
+    <w:link w:val="Heading9Char"/>
     <w:uiPriority w:val="9"/>
     <w:semiHidden/>
     <w:unhideWhenUsed/>
@@ -18982,13 +18858,13 @@
       <w:szCs w:val="20"/>
     </w:rPr>
   </w:style>
-  <w:style w:type="character" w:default="1" w:styleId="Phngmcinhcuaoanvn">
+  <w:style w:type="character" w:default="1" w:styleId="DefaultParagraphFont">
     <w:name w:val="Default Paragraph Font"/>
     <w:uiPriority w:val="1"/>
     <w:semiHidden/>
     <w:unhideWhenUsed/>
   </w:style>
-  <w:style w:type="table" w:default="1" w:styleId="BangThngthng">
+  <w:style w:type="table" w:default="1" w:styleId="TableNormal">
     <w:name w:val="Normal Table"/>
     <w:uiPriority w:val="99"/>
     <w:semiHidden/>
@@ -19003,17 +18879,17 @@
       </w:tblCellMar>
     </w:tblPr>
   </w:style>
-  <w:style w:type="numbering" w:default="1" w:styleId="Khngco">
+  <w:style w:type="numbering" w:default="1" w:styleId="NoList">
     <w:name w:val="No List"/>
     <w:uiPriority w:val="99"/>
     <w:semiHidden/>
     <w:unhideWhenUsed/>
   </w:style>
-  <w:style w:type="paragraph" w:styleId="Tiu">
+  <w:style w:type="paragraph" w:styleId="Title">
     <w:name w:val="Title"/>
-    <w:basedOn w:val="Binhthng"/>
-    <w:next w:val="Binhthng"/>
-    <w:link w:val="TiuChar"/>
+    <w:basedOn w:val="Normal"/>
+    <w:next w:val="Normal"/>
+    <w:link w:val="TitleChar"/>
     <w:uiPriority w:val="10"/>
     <w:qFormat/>
     <w:rsid w:val="00AF7766"/>
@@ -19034,10 +18910,10 @@
       <w:lang w:eastAsia="ja-JP"/>
     </w:rPr>
   </w:style>
-  <w:style w:type="character" w:customStyle="1" w:styleId="TiuChar">
-    <w:name w:val="Tiêu đề Char"/>
-    <w:basedOn w:val="Phngmcinhcuaoanvn"/>
-    <w:link w:val="Tiu"/>
+  <w:style w:type="character" w:customStyle="1" w:styleId="TitleChar">
+    <w:name w:val="Title Char"/>
+    <w:basedOn w:val="DefaultParagraphFont"/>
+    <w:link w:val="Title"/>
     <w:uiPriority w:val="10"/>
     <w:rsid w:val="00AF7766"/>
     <w:rPr>
@@ -19050,11 +18926,11 @@
       <w:lang w:eastAsia="ja-JP"/>
     </w:rPr>
   </w:style>
-  <w:style w:type="paragraph" w:styleId="Tiuphu">
+  <w:style w:type="paragraph" w:styleId="Subtitle">
     <w:name w:val="Subtitle"/>
-    <w:basedOn w:val="Binhthng"/>
-    <w:next w:val="Binhthng"/>
-    <w:link w:val="TiuphuChar"/>
+    <w:basedOn w:val="Normal"/>
+    <w:next w:val="Normal"/>
+    <w:link w:val="SubtitleChar"/>
     <w:uiPriority w:val="11"/>
     <w:qFormat/>
     <w:rsid w:val="00AF7766"/>
@@ -19075,10 +18951,10 @@
       <w:lang w:eastAsia="ja-JP"/>
     </w:rPr>
   </w:style>
-  <w:style w:type="character" w:customStyle="1" w:styleId="TiuphuChar">
-    <w:name w:val="Tiêu đề phụ Char"/>
-    <w:basedOn w:val="Phngmcinhcuaoanvn"/>
-    <w:link w:val="Tiuphu"/>
+  <w:style w:type="character" w:customStyle="1" w:styleId="SubtitleChar">
+    <w:name w:val="Subtitle Char"/>
+    <w:basedOn w:val="DefaultParagraphFont"/>
+    <w:link w:val="Subtitle"/>
     <w:uiPriority w:val="11"/>
     <w:rsid w:val="00AF7766"/>
     <w:rPr>
@@ -19092,10 +18968,10 @@
       <w:lang w:eastAsia="ja-JP"/>
     </w:rPr>
   </w:style>
-  <w:style w:type="paragraph" w:styleId="Bongchuthich">
+  <w:style w:type="paragraph" w:styleId="BalloonText">
     <w:name w:val="Balloon Text"/>
-    <w:basedOn w:val="Binhthng"/>
-    <w:link w:val="BongchuthichChar"/>
+    <w:basedOn w:val="Normal"/>
+    <w:link w:val="BalloonTextChar"/>
     <w:uiPriority w:val="99"/>
     <w:semiHidden/>
     <w:unhideWhenUsed/>
@@ -19109,10 +18985,10 @@
       <w:szCs w:val="16"/>
     </w:rPr>
   </w:style>
-  <w:style w:type="character" w:customStyle="1" w:styleId="BongchuthichChar">
-    <w:name w:val="Bóng chú thích Char"/>
-    <w:basedOn w:val="Phngmcinhcuaoanvn"/>
-    <w:link w:val="Bongchuthich"/>
+  <w:style w:type="character" w:customStyle="1" w:styleId="BalloonTextChar">
+    <w:name w:val="Balloon Text Char"/>
+    <w:basedOn w:val="DefaultParagraphFont"/>
+    <w:link w:val="BalloonText"/>
     <w:uiPriority w:val="99"/>
     <w:semiHidden/>
     <w:rsid w:val="00AF7766"/>
@@ -19122,9 +18998,9 @@
       <w:szCs w:val="16"/>
     </w:rPr>
   </w:style>
-  <w:style w:type="paragraph" w:styleId="KhngDncch">
+  <w:style w:type="paragraph" w:styleId="NoSpacing">
     <w:name w:val="No Spacing"/>
-    <w:link w:val="KhngDncchChar"/>
+    <w:link w:val="NoSpacingChar"/>
     <w:uiPriority w:val="1"/>
     <w:qFormat/>
     <w:rsid w:val="00990E65"/>
@@ -19136,10 +19012,10 @@
       <w:lang w:eastAsia="ja-JP"/>
     </w:rPr>
   </w:style>
-  <w:style w:type="character" w:customStyle="1" w:styleId="KhngDncchChar">
-    <w:name w:val="Không Dãn cách Char"/>
-    <w:basedOn w:val="Phngmcinhcuaoanvn"/>
-    <w:link w:val="KhngDncch"/>
+  <w:style w:type="character" w:customStyle="1" w:styleId="NoSpacingChar">
+    <w:name w:val="No Spacing Char"/>
+    <w:basedOn w:val="DefaultParagraphFont"/>
+    <w:link w:val="NoSpacing"/>
     <w:uiPriority w:val="1"/>
     <w:rsid w:val="00990E65"/>
     <w:rPr>
@@ -19147,10 +19023,10 @@
       <w:lang w:eastAsia="ja-JP"/>
     </w:rPr>
   </w:style>
-  <w:style w:type="paragraph" w:styleId="oancuaDanhsach">
+  <w:style w:type="paragraph" w:styleId="ListParagraph">
     <w:name w:val="List Paragraph"/>
-    <w:basedOn w:val="Binhthng"/>
-    <w:link w:val="oancuaDanhsachChar"/>
+    <w:basedOn w:val="Normal"/>
+    <w:link w:val="ListParagraphChar"/>
     <w:uiPriority w:val="34"/>
     <w:qFormat/>
     <w:rsid w:val="00990E65"/>
@@ -19161,7 +19037,7 @@
   </w:style>
   <w:style w:type="paragraph" w:customStyle="1" w:styleId="Title1">
     <w:name w:val="Title 1"/>
-    <w:basedOn w:val="oancuaDanhsach"/>
+    <w:basedOn w:val="ListParagraph"/>
     <w:link w:val="Title1Char"/>
     <w:autoRedefine/>
     <w:rsid w:val="00B90959"/>
@@ -19178,7 +19054,7 @@
   </w:style>
   <w:style w:type="paragraph" w:customStyle="1" w:styleId="Paragrap">
     <w:name w:val="Paragrap"/>
-    <w:basedOn w:val="Binhthng"/>
+    <w:basedOn w:val="Normal"/>
     <w:link w:val="ParagrapChar"/>
     <w:qFormat/>
     <w:rsid w:val="00990E65"/>
@@ -19193,16 +19069,16 @@
       <w:szCs w:val="26"/>
     </w:rPr>
   </w:style>
-  <w:style w:type="character" w:customStyle="1" w:styleId="oancuaDanhsachChar">
-    <w:name w:val="Đoạn của Danh sách Char"/>
-    <w:basedOn w:val="Phngmcinhcuaoanvn"/>
-    <w:link w:val="oancuaDanhsach"/>
+  <w:style w:type="character" w:customStyle="1" w:styleId="ListParagraphChar">
+    <w:name w:val="List Paragraph Char"/>
+    <w:basedOn w:val="DefaultParagraphFont"/>
+    <w:link w:val="ListParagraph"/>
     <w:uiPriority w:val="34"/>
     <w:rsid w:val="00990E65"/>
   </w:style>
   <w:style w:type="character" w:customStyle="1" w:styleId="Title1Char">
     <w:name w:val="Title 1 Char"/>
-    <w:basedOn w:val="oancuaDanhsachChar"/>
+    <w:basedOn w:val="ListParagraphChar"/>
     <w:link w:val="Title1"/>
     <w:rsid w:val="00B90959"/>
     <w:rPr>
@@ -19213,9 +19089,9 @@
       <w:szCs w:val="28"/>
     </w:rPr>
   </w:style>
-  <w:style w:type="table" w:styleId="LiBang">
+  <w:style w:type="table" w:styleId="TableGrid">
     <w:name w:val="Table Grid"/>
-    <w:basedOn w:val="BangThngthng"/>
+    <w:basedOn w:val="TableNormal"/>
     <w:uiPriority w:val="59"/>
     <w:rsid w:val="003141E2"/>
     <w:pPr>
@@ -19234,7 +19110,7 @@
   </w:style>
   <w:style w:type="character" w:customStyle="1" w:styleId="ParagrapChar">
     <w:name w:val="Paragrap Char"/>
-    <w:basedOn w:val="Phngmcinhcuaoanvn"/>
+    <w:basedOn w:val="DefaultParagraphFont"/>
     <w:link w:val="Paragrap"/>
     <w:rsid w:val="00990E65"/>
     <w:rPr>
@@ -19306,10 +19182,10 @@
       <w:szCs w:val="24"/>
     </w:rPr>
   </w:style>
-  <w:style w:type="character" w:customStyle="1" w:styleId="u1Char">
-    <w:name w:val="Đầu đề 1 Char"/>
-    <w:basedOn w:val="Phngmcinhcuaoanvn"/>
-    <w:link w:val="u1"/>
+  <w:style w:type="character" w:customStyle="1" w:styleId="Heading1Char">
+    <w:name w:val="Heading 1 Char"/>
+    <w:basedOn w:val="DefaultParagraphFont"/>
+    <w:link w:val="Heading1"/>
     <w:uiPriority w:val="9"/>
     <w:rsid w:val="00A854C4"/>
     <w:rPr>
@@ -19332,10 +19208,10 @@
       <w:szCs w:val="26"/>
     </w:rPr>
   </w:style>
-  <w:style w:type="character" w:customStyle="1" w:styleId="u2Char">
-    <w:name w:val="Đầu đề 2 Char"/>
-    <w:basedOn w:val="Phngmcinhcuaoanvn"/>
-    <w:link w:val="u2"/>
+  <w:style w:type="character" w:customStyle="1" w:styleId="Heading2Char">
+    <w:name w:val="Heading 2 Char"/>
+    <w:basedOn w:val="DefaultParagraphFont"/>
+    <w:link w:val="Heading2"/>
     <w:uiPriority w:val="9"/>
     <w:rsid w:val="00715417"/>
     <w:rPr>
@@ -19347,10 +19223,10 @@
       <w:szCs w:val="26"/>
     </w:rPr>
   </w:style>
-  <w:style w:type="character" w:customStyle="1" w:styleId="u3Char">
-    <w:name w:val="Đầu đề 3 Char"/>
-    <w:basedOn w:val="Phngmcinhcuaoanvn"/>
-    <w:link w:val="u3"/>
+  <w:style w:type="character" w:customStyle="1" w:styleId="Heading3Char">
+    <w:name w:val="Heading 3 Char"/>
+    <w:basedOn w:val="DefaultParagraphFont"/>
+    <w:link w:val="Heading3"/>
     <w:uiPriority w:val="9"/>
     <w:semiHidden/>
     <w:rsid w:val="00715417"/>
@@ -19361,10 +19237,10 @@
       <w:color w:val="4F81BD" w:themeColor="accent1"/>
     </w:rPr>
   </w:style>
-  <w:style w:type="character" w:customStyle="1" w:styleId="u4Char">
-    <w:name w:val="Đầu đề 4 Char"/>
-    <w:basedOn w:val="Phngmcinhcuaoanvn"/>
-    <w:link w:val="u4"/>
+  <w:style w:type="character" w:customStyle="1" w:styleId="Heading4Char">
+    <w:name w:val="Heading 4 Char"/>
+    <w:basedOn w:val="DefaultParagraphFont"/>
+    <w:link w:val="Heading4"/>
     <w:uiPriority w:val="9"/>
     <w:semiHidden/>
     <w:rsid w:val="00715417"/>
@@ -19377,10 +19253,10 @@
       <w:color w:val="4F81BD" w:themeColor="accent1"/>
     </w:rPr>
   </w:style>
-  <w:style w:type="character" w:customStyle="1" w:styleId="u5Char">
-    <w:name w:val="Đầu đề 5 Char"/>
-    <w:basedOn w:val="Phngmcinhcuaoanvn"/>
-    <w:link w:val="u5"/>
+  <w:style w:type="character" w:customStyle="1" w:styleId="Heading5Char">
+    <w:name w:val="Heading 5 Char"/>
+    <w:basedOn w:val="DefaultParagraphFont"/>
+    <w:link w:val="Heading5"/>
     <w:uiPriority w:val="9"/>
     <w:semiHidden/>
     <w:rsid w:val="00715417"/>
@@ -19389,10 +19265,10 @@
       <w:color w:val="243F60" w:themeColor="accent1" w:themeShade="7F"/>
     </w:rPr>
   </w:style>
-  <w:style w:type="character" w:customStyle="1" w:styleId="u6Char">
-    <w:name w:val="Đầu đề 6 Char"/>
-    <w:basedOn w:val="Phngmcinhcuaoanvn"/>
-    <w:link w:val="u6"/>
+  <w:style w:type="character" w:customStyle="1" w:styleId="Heading6Char">
+    <w:name w:val="Heading 6 Char"/>
+    <w:basedOn w:val="DefaultParagraphFont"/>
+    <w:link w:val="Heading6"/>
     <w:uiPriority w:val="9"/>
     <w:semiHidden/>
     <w:rsid w:val="00715417"/>
@@ -19403,10 +19279,10 @@
       <w:color w:val="243F60" w:themeColor="accent1" w:themeShade="7F"/>
     </w:rPr>
   </w:style>
-  <w:style w:type="character" w:customStyle="1" w:styleId="u7Char">
-    <w:name w:val="Đầu đề 7 Char"/>
-    <w:basedOn w:val="Phngmcinhcuaoanvn"/>
-    <w:link w:val="u7"/>
+  <w:style w:type="character" w:customStyle="1" w:styleId="Heading7Char">
+    <w:name w:val="Heading 7 Char"/>
+    <w:basedOn w:val="DefaultParagraphFont"/>
+    <w:link w:val="Heading7"/>
     <w:uiPriority w:val="9"/>
     <w:semiHidden/>
     <w:rsid w:val="00715417"/>
@@ -19417,10 +19293,10 @@
       <w:color w:val="404040" w:themeColor="text1" w:themeTint="BF"/>
     </w:rPr>
   </w:style>
-  <w:style w:type="character" w:customStyle="1" w:styleId="u8Char">
-    <w:name w:val="Đầu đề 8 Char"/>
-    <w:basedOn w:val="Phngmcinhcuaoanvn"/>
-    <w:link w:val="u8"/>
+  <w:style w:type="character" w:customStyle="1" w:styleId="Heading8Char">
+    <w:name w:val="Heading 8 Char"/>
+    <w:basedOn w:val="DefaultParagraphFont"/>
+    <w:link w:val="Heading8"/>
     <w:uiPriority w:val="9"/>
     <w:semiHidden/>
     <w:rsid w:val="00715417"/>
@@ -19431,10 +19307,10 @@
       <w:szCs w:val="20"/>
     </w:rPr>
   </w:style>
-  <w:style w:type="character" w:customStyle="1" w:styleId="u9Char">
-    <w:name w:val="Đầu đề 9 Char"/>
-    <w:basedOn w:val="Phngmcinhcuaoanvn"/>
-    <w:link w:val="u9"/>
+  <w:style w:type="character" w:customStyle="1" w:styleId="Heading9Char">
+    <w:name w:val="Heading 9 Char"/>
+    <w:basedOn w:val="DefaultParagraphFont"/>
+    <w:link w:val="Heading9"/>
     <w:uiPriority w:val="9"/>
     <w:semiHidden/>
     <w:rsid w:val="00715417"/>
@@ -19449,7 +19325,7 @@
   </w:style>
   <w:style w:type="paragraph" w:customStyle="1" w:styleId="Title12">
     <w:name w:val="Title 1.2"/>
-    <w:basedOn w:val="u2"/>
+    <w:basedOn w:val="Heading2"/>
     <w:link w:val="Title12Char"/>
     <w:rsid w:val="00715417"/>
     <w:pPr>
@@ -19476,7 +19352,7 @@
   </w:style>
   <w:style w:type="character" w:customStyle="1" w:styleId="Title12Char">
     <w:name w:val="Title 1.2 Char"/>
-    <w:basedOn w:val="u2Char"/>
+    <w:basedOn w:val="Heading2Char"/>
     <w:link w:val="Title12"/>
     <w:rsid w:val="00715417"/>
     <w:rPr>
@@ -19529,7 +19405,7 @@
   </w:style>
   <w:style w:type="paragraph" w:customStyle="1" w:styleId="TuStyle-Title1">
     <w:name w:val="Tu Style - Title 1"/>
-    <w:basedOn w:val="oancuaDanhsach"/>
+    <w:basedOn w:val="ListParagraph"/>
     <w:link w:val="TuStyle-Title1Char"/>
     <w:qFormat/>
     <w:rsid w:val="004E1149"/>
@@ -19585,7 +19461,7 @@
   </w:style>
   <w:style w:type="character" w:customStyle="1" w:styleId="TuStyle-Title1Char">
     <w:name w:val="Tu Style - Title 1 Char"/>
-    <w:basedOn w:val="oancuaDanhsachChar"/>
+    <w:basedOn w:val="ListParagraphChar"/>
     <w:link w:val="TuStyle-Title1"/>
     <w:rsid w:val="004E1149"/>
     <w:rPr>
@@ -19603,10 +19479,10 @@
       </w14:textFill>
     </w:rPr>
   </w:style>
-  <w:style w:type="paragraph" w:styleId="uMucluc">
+  <w:style w:type="paragraph" w:styleId="TOCHeading">
     <w:name w:val="TOC Heading"/>
-    <w:basedOn w:val="u1"/>
-    <w:next w:val="Binhthng"/>
+    <w:basedOn w:val="Heading1"/>
+    <w:next w:val="Normal"/>
     <w:uiPriority w:val="39"/>
     <w:semiHidden/>
     <w:unhideWhenUsed/>
@@ -19642,10 +19518,10 @@
       </w14:textFill>
     </w:rPr>
   </w:style>
-  <w:style w:type="paragraph" w:styleId="Mucluc1">
+  <w:style w:type="paragraph" w:styleId="TOC1">
     <w:name w:val="toc 1"/>
-    <w:basedOn w:val="Binhthng"/>
-    <w:next w:val="Binhthng"/>
+    <w:basedOn w:val="Normal"/>
+    <w:next w:val="Normal"/>
     <w:autoRedefine/>
     <w:uiPriority w:val="39"/>
     <w:unhideWhenUsed/>
@@ -19663,10 +19539,10 @@
       <w:szCs w:val="24"/>
     </w:rPr>
   </w:style>
-  <w:style w:type="paragraph" w:styleId="Mucluc2">
+  <w:style w:type="paragraph" w:styleId="TOC2">
     <w:name w:val="toc 2"/>
-    <w:basedOn w:val="Binhthng"/>
-    <w:next w:val="Binhthng"/>
+    <w:basedOn w:val="Normal"/>
+    <w:next w:val="Normal"/>
     <w:autoRedefine/>
     <w:uiPriority w:val="39"/>
     <w:unhideWhenUsed/>
@@ -19683,10 +19559,10 @@
       <w:szCs w:val="20"/>
     </w:rPr>
   </w:style>
-  <w:style w:type="paragraph" w:styleId="Mucluc3">
+  <w:style w:type="paragraph" w:styleId="TOC3">
     <w:name w:val="toc 3"/>
-    <w:basedOn w:val="Binhthng"/>
-    <w:next w:val="Binhthng"/>
+    <w:basedOn w:val="Normal"/>
+    <w:next w:val="Normal"/>
     <w:autoRedefine/>
     <w:uiPriority w:val="39"/>
     <w:unhideWhenUsed/>
@@ -19701,10 +19577,10 @@
       <w:szCs w:val="20"/>
     </w:rPr>
   </w:style>
-  <w:style w:type="paragraph" w:styleId="Mucluc4">
+  <w:style w:type="paragraph" w:styleId="TOC4">
     <w:name w:val="toc 4"/>
-    <w:basedOn w:val="Binhthng"/>
-    <w:next w:val="Binhthng"/>
+    <w:basedOn w:val="Normal"/>
+    <w:next w:val="Normal"/>
     <w:autoRedefine/>
     <w:uiPriority w:val="39"/>
     <w:unhideWhenUsed/>
@@ -19719,10 +19595,10 @@
       <w:szCs w:val="20"/>
     </w:rPr>
   </w:style>
-  <w:style w:type="paragraph" w:styleId="Mucluc5">
+  <w:style w:type="paragraph" w:styleId="TOC5">
     <w:name w:val="toc 5"/>
-    <w:basedOn w:val="Binhthng"/>
-    <w:next w:val="Binhthng"/>
+    <w:basedOn w:val="Normal"/>
+    <w:next w:val="Normal"/>
     <w:autoRedefine/>
     <w:uiPriority w:val="39"/>
     <w:unhideWhenUsed/>
@@ -19737,10 +19613,10 @@
       <w:szCs w:val="20"/>
     </w:rPr>
   </w:style>
-  <w:style w:type="paragraph" w:styleId="Mucluc6">
+  <w:style w:type="paragraph" w:styleId="TOC6">
     <w:name w:val="toc 6"/>
-    <w:basedOn w:val="Binhthng"/>
-    <w:next w:val="Binhthng"/>
+    <w:basedOn w:val="Normal"/>
+    <w:next w:val="Normal"/>
     <w:autoRedefine/>
     <w:uiPriority w:val="39"/>
     <w:unhideWhenUsed/>
@@ -19755,10 +19631,10 @@
       <w:szCs w:val="20"/>
     </w:rPr>
   </w:style>
-  <w:style w:type="paragraph" w:styleId="Mucluc7">
+  <w:style w:type="paragraph" w:styleId="TOC7">
     <w:name w:val="toc 7"/>
-    <w:basedOn w:val="Binhthng"/>
-    <w:next w:val="Binhthng"/>
+    <w:basedOn w:val="Normal"/>
+    <w:next w:val="Normal"/>
     <w:autoRedefine/>
     <w:uiPriority w:val="39"/>
     <w:unhideWhenUsed/>
@@ -19773,10 +19649,10 @@
       <w:szCs w:val="20"/>
     </w:rPr>
   </w:style>
-  <w:style w:type="paragraph" w:styleId="Mucluc8">
+  <w:style w:type="paragraph" w:styleId="TOC8">
     <w:name w:val="toc 8"/>
-    <w:basedOn w:val="Binhthng"/>
-    <w:next w:val="Binhthng"/>
+    <w:basedOn w:val="Normal"/>
+    <w:next w:val="Normal"/>
     <w:autoRedefine/>
     <w:uiPriority w:val="39"/>
     <w:unhideWhenUsed/>
@@ -19791,10 +19667,10 @@
       <w:szCs w:val="20"/>
     </w:rPr>
   </w:style>
-  <w:style w:type="paragraph" w:styleId="Mucluc9">
+  <w:style w:type="paragraph" w:styleId="TOC9">
     <w:name w:val="toc 9"/>
-    <w:basedOn w:val="Binhthng"/>
-    <w:next w:val="Binhthng"/>
+    <w:basedOn w:val="Normal"/>
+    <w:next w:val="Normal"/>
     <w:autoRedefine/>
     <w:uiPriority w:val="39"/>
     <w:unhideWhenUsed/>
@@ -19811,7 +19687,7 @@
   </w:style>
   <w:style w:type="table" w:customStyle="1" w:styleId="PlainTable11">
     <w:name w:val="Plain Table 11"/>
-    <w:basedOn w:val="BangThngthng"/>
+    <w:basedOn w:val="TableNormal"/>
     <w:uiPriority w:val="41"/>
     <w:rsid w:val="00545225"/>
     <w:pPr>
@@ -19878,9 +19754,9 @@
       </w:tcPr>
     </w:tblStylePr>
   </w:style>
-  <w:style w:type="paragraph" w:styleId="ThngthngWeb">
+  <w:style w:type="paragraph" w:styleId="NormalWeb">
     <w:name w:val="Normal (Web)"/>
-    <w:basedOn w:val="Binhthng"/>
+    <w:basedOn w:val="Normal"/>
     <w:uiPriority w:val="99"/>
     <w:semiHidden/>
     <w:unhideWhenUsed/>
@@ -19899,7 +19775,7 @@
 </file>
 
 <file path=word/glossary/document.xml><?xml version="1.0" encoding="utf-8"?>
-<w:glossaryDocument xmlns:wpc="http://schemas.microsoft.com/office/word/2010/wordprocessingCanvas" xmlns:cx="http://schemas.microsoft.com/office/drawing/2014/chartex" xmlns:cx1="http://schemas.microsoft.com/office/drawing/2015/9/8/chartex" xmlns:cx2="http://schemas.microsoft.com/office/drawing/2015/10/21/chartex" xmlns:cx3="http://schemas.microsoft.com/office/drawing/2016/5/9/chartex" xmlns:cx4="http://schemas.microsoft.com/office/drawing/2016/5/10/chartex" xmlns:cx5="http://schemas.microsoft.com/office/drawing/2016/5/11/chartex" xmlns:cx6="http://schemas.microsoft.com/office/drawing/2016/5/12/chartex" xmlns:cx7="http://schemas.microsoft.com/office/drawing/2016/5/13/chartex" xmlns:cx8="http://schemas.microsoft.com/office/drawing/2016/5/14/chartex" xmlns:mc="http://schemas.openxmlformats.org/markup-compatibility/2006" xmlns:aink="http://schemas.microsoft.com/office/drawing/2016/ink" xmlns:am3d="http://schemas.microsoft.com/office/drawing/2017/model3d" xmlns:o="urn:schemas-microsoft-com:office:office" xmlns:r="http://schemas.openxmlformats.org/officeDocument/2006/relationships" xmlns:m="http://schemas.openxmlformats.org/officeDocument/2006/math" xmlns:v="urn:schemas-microsoft-com:vml" xmlns:wp14="http://schemas.microsoft.com/office/word/2010/wordprocessingDrawing" xmlns:wp="http://schemas.openxmlformats.org/drawingml/2006/wordprocessingDrawing" xmlns:w10="urn:schemas-microsoft-com:office:word" xmlns:w="http://schemas.openxmlformats.org/wordprocessingml/2006/main" xmlns:w14="http://schemas.microsoft.com/office/word/2010/wordml" xmlns:w15="http://schemas.microsoft.com/office/word/2012/wordml" xmlns:w16cid="http://schemas.microsoft.com/office/word/2016/wordml/cid" xmlns:w16se="http://schemas.microsoft.com/office/word/2015/wordml/symex" xmlns:wpg="http://schemas.microsoft.com/office/word/2010/wordprocessingGroup" xmlns:wpi="http://schemas.microsoft.com/office/word/2010/wordprocessingInk" xmlns:wne="http://schemas.microsoft.com/office/word/2006/wordml" xmlns:wps="http://schemas.microsoft.com/office/word/2010/wordprocessingShape" mc:Ignorable="w14 w15 w16se w16cid wp14">
+<w:glossaryDocument xmlns:wpc="http://schemas.microsoft.com/office/word/2010/wordprocessingCanvas" xmlns:mc="http://schemas.openxmlformats.org/markup-compatibility/2006" xmlns:o="urn:schemas-microsoft-com:office:office" xmlns:r="http://schemas.openxmlformats.org/officeDocument/2006/relationships" xmlns:m="http://schemas.openxmlformats.org/officeDocument/2006/math" xmlns:v="urn:schemas-microsoft-com:vml" xmlns:wp14="http://schemas.microsoft.com/office/word/2010/wordprocessingDrawing" xmlns:wp="http://schemas.openxmlformats.org/drawingml/2006/wordprocessingDrawing" xmlns:w10="urn:schemas-microsoft-com:office:word" xmlns:w="http://schemas.openxmlformats.org/wordprocessingml/2006/main" xmlns:w14="http://schemas.microsoft.com/office/word/2010/wordml" xmlns:w15="http://schemas.microsoft.com/office/word/2012/wordml" xmlns:wpg="http://schemas.microsoft.com/office/word/2010/wordprocessingGroup" xmlns:wpi="http://schemas.microsoft.com/office/word/2010/wordprocessingInk" xmlns:wne="http://schemas.microsoft.com/office/word/2006/wordml" xmlns:wps="http://schemas.microsoft.com/office/word/2010/wordprocessingShape" mc:Ignorable="w14 w15 wp14">
   <w:docParts>
     <w:docPart>
       <w:docPartPr>
@@ -19936,7 +19812,7 @@
 </file>
 
 <file path=word/glossary/fontTable.xml><?xml version="1.0" encoding="utf-8"?>
-<w:fonts xmlns:mc="http://schemas.openxmlformats.org/markup-compatibility/2006" xmlns:r="http://schemas.openxmlformats.org/officeDocument/2006/relationships" xmlns:w="http://schemas.openxmlformats.org/wordprocessingml/2006/main" xmlns:w14="http://schemas.microsoft.com/office/word/2010/wordml" xmlns:w15="http://schemas.microsoft.com/office/word/2012/wordml" xmlns:w16cid="http://schemas.microsoft.com/office/word/2016/wordml/cid" xmlns:w16se="http://schemas.microsoft.com/office/word/2015/wordml/symex" mc:Ignorable="w14 w15 w16se w16cid">
+<w:fonts xmlns:mc="http://schemas.openxmlformats.org/markup-compatibility/2006" xmlns:r="http://schemas.openxmlformats.org/officeDocument/2006/relationships" xmlns:w="http://schemas.openxmlformats.org/wordprocessingml/2006/main" xmlns:w14="http://schemas.microsoft.com/office/word/2010/wordml" xmlns:w15="http://schemas.microsoft.com/office/word/2012/wordml" mc:Ignorable="w14 w15">
   <w:font w:name="Times New Roman">
     <w:panose1 w:val="02020603050405020304"/>
     <w:charset w:val="00"/>
@@ -19994,14 +19870,6 @@
     <w:pitch w:val="variable"/>
     <w:sig w:usb0="E1002EFF" w:usb1="C000605B" w:usb2="00000029" w:usb3="00000000" w:csb0="000101FF" w:csb1="00000000"/>
   </w:font>
-  <w:font w:name="DengXian">
-    <w:altName w:val="等线"/>
-    <w:panose1 w:val="02010600030101010101"/>
-    <w:charset w:val="86"/>
-    <w:family w:val="auto"/>
-    <w:pitch w:val="variable"/>
-    <w:sig w:usb0="A00002BF" w:usb1="38CF7CFA" w:usb2="00000016" w:usb3="00000000" w:csb0="0004000F" w:csb1="00000000"/>
-  </w:font>
   <w:font w:name="Calibri Light">
     <w:panose1 w:val="020F0302020204030204"/>
     <w:charset w:val="00"/>
@@ -20009,19 +19877,11 @@
     <w:pitch w:val="variable"/>
     <w:sig w:usb0="E0002AFF" w:usb1="C000247B" w:usb2="00000009" w:usb3="00000000" w:csb0="000001FF" w:csb1="00000000"/>
   </w:font>
-  <w:font w:name="DengXian Light">
-    <w:altName w:val="等线 Light"/>
-    <w:panose1 w:val="02010600030101010101"/>
-    <w:charset w:val="86"/>
-    <w:family w:val="auto"/>
-    <w:pitch w:val="variable"/>
-    <w:sig w:usb0="A00002BF" w:usb1="38CF7CFA" w:usb2="00000016" w:usb3="00000000" w:csb0="0004000F" w:csb1="00000000"/>
-  </w:font>
 </w:fonts>
 </file>
 
 <file path=word/glossary/settings.xml><?xml version="1.0" encoding="utf-8"?>
-<w:settings xmlns:mc="http://schemas.openxmlformats.org/markup-compatibility/2006" xmlns:o="urn:schemas-microsoft-com:office:office" xmlns:r="http://schemas.openxmlformats.org/officeDocument/2006/relationships" xmlns:m="http://schemas.openxmlformats.org/officeDocument/2006/math" xmlns:v="urn:schemas-microsoft-com:vml" xmlns:w10="urn:schemas-microsoft-com:office:word" xmlns:w="http://schemas.openxmlformats.org/wordprocessingml/2006/main" xmlns:w14="http://schemas.microsoft.com/office/word/2010/wordml" xmlns:w15="http://schemas.microsoft.com/office/word/2012/wordml" xmlns:w16cid="http://schemas.microsoft.com/office/word/2016/wordml/cid" xmlns:w16se="http://schemas.microsoft.com/office/word/2015/wordml/symex" xmlns:sl="http://schemas.openxmlformats.org/schemaLibrary/2006/main" mc:Ignorable="w14 w15 w16se w16cid">
+<w:settings xmlns:mc="http://schemas.openxmlformats.org/markup-compatibility/2006" xmlns:o="urn:schemas-microsoft-com:office:office" xmlns:r="http://schemas.openxmlformats.org/officeDocument/2006/relationships" xmlns:m="http://schemas.openxmlformats.org/officeDocument/2006/math" xmlns:v="urn:schemas-microsoft-com:vml" xmlns:w10="urn:schemas-microsoft-com:office:word" xmlns:w="http://schemas.openxmlformats.org/wordprocessingml/2006/main" xmlns:w14="http://schemas.microsoft.com/office/word/2010/wordml" xmlns:w15="http://schemas.microsoft.com/office/word/2012/wordml" xmlns:sl="http://schemas.openxmlformats.org/schemaLibrary/2006/main" mc:Ignorable="w14 w15">
   <w:view w:val="normal"/>
   <w:defaultTabStop w:val="720"/>
   <w:characterSpacingControl w:val="doNotCompress"/>
@@ -20055,6 +19915,7 @@
     <w:rsid w:val="0072639F"/>
     <w:rsid w:val="007B3F5E"/>
     <w:rsid w:val="008B3B8E"/>
+    <w:rsid w:val="00A633CE"/>
     <w:rsid w:val="00B305F4"/>
     <w:rsid w:val="00C042DA"/>
     <w:rsid w:val="00CD4D81"/>
@@ -20090,7 +19951,7 @@
 </file>
 
 <file path=word/glossary/styles.xml><?xml version="1.0" encoding="utf-8"?>
-<w:styles xmlns:mc="http://schemas.openxmlformats.org/markup-compatibility/2006" xmlns:r="http://schemas.openxmlformats.org/officeDocument/2006/relationships" xmlns:w="http://schemas.openxmlformats.org/wordprocessingml/2006/main" xmlns:w14="http://schemas.microsoft.com/office/word/2010/wordml" xmlns:w15="http://schemas.microsoft.com/office/word/2012/wordml" xmlns:w16cid="http://schemas.microsoft.com/office/word/2016/wordml/cid" xmlns:w16se="http://schemas.microsoft.com/office/word/2015/wordml/symex" mc:Ignorable="w14 w15 w16se w16cid">
+<w:styles xmlns:mc="http://schemas.openxmlformats.org/markup-compatibility/2006" xmlns:r="http://schemas.openxmlformats.org/officeDocument/2006/relationships" xmlns:w="http://schemas.openxmlformats.org/wordprocessingml/2006/main" xmlns:w14="http://schemas.microsoft.com/office/word/2010/wordml" xmlns:w15="http://schemas.microsoft.com/office/word/2012/wordml" mc:Ignorable="w14 w15">
   <w:docDefaults>
     <w:rPrDefault>
       <w:rPr>
@@ -20106,7 +19967,7 @@
       </w:pPr>
     </w:pPrDefault>
   </w:docDefaults>
-  <w:latentStyles w:defLockedState="0" w:defUIPriority="99" w:defSemiHidden="0" w:defUnhideWhenUsed="0" w:defQFormat="0" w:count="375">
+  <w:latentStyles w:defLockedState="0" w:defUIPriority="99" w:defSemiHidden="0" w:defUnhideWhenUsed="0" w:defQFormat="0" w:count="371">
     <w:lsdException w:name="Normal" w:uiPriority="0" w:qFormat="1"/>
     <w:lsdException w:name="heading 1" w:uiPriority="9" w:qFormat="1"/>
     <w:lsdException w:name="heading 2" w:semiHidden="1" w:uiPriority="9" w:unhideWhenUsed="1" w:qFormat="1"/>
@@ -20212,6 +20073,7 @@
     <w:lsdException w:name="HTML Sample" w:semiHidden="1" w:unhideWhenUsed="1"/>
     <w:lsdException w:name="HTML Typewriter" w:semiHidden="1" w:unhideWhenUsed="1"/>
     <w:lsdException w:name="HTML Variable" w:semiHidden="1" w:unhideWhenUsed="1"/>
+    <w:lsdException w:name="Normal Table" w:semiHidden="1" w:unhideWhenUsed="1"/>
     <w:lsdException w:name="annotation subject" w:semiHidden="1" w:unhideWhenUsed="1"/>
     <w:lsdException w:name="No List" w:semiHidden="1" w:unhideWhenUsed="1"/>
     <w:lsdException w:name="Outline List 1" w:semiHidden="1" w:unhideWhenUsed="1"/>
@@ -20255,8 +20117,10 @@
     <w:lsdException w:name="Table Elegant" w:semiHidden="1" w:unhideWhenUsed="1"/>
     <w:lsdException w:name="Table Professional" w:semiHidden="1" w:unhideWhenUsed="1"/>
     <w:lsdException w:name="Table Subtle 1" w:semiHidden="1" w:unhideWhenUsed="1"/>
+    <w:lsdException w:name="Table Subtle 2" w:semiHidden="1" w:unhideWhenUsed="1"/>
     <w:lsdException w:name="Table Web 1" w:semiHidden="1" w:unhideWhenUsed="1"/>
     <w:lsdException w:name="Table Web 2" w:semiHidden="1" w:unhideWhenUsed="1"/>
+    <w:lsdException w:name="Table Web 3" w:semiHidden="1" w:unhideWhenUsed="1"/>
     <w:lsdException w:name="Balloon Text" w:semiHidden="1" w:unhideWhenUsed="1"/>
     <w:lsdException w:name="Table Grid" w:uiPriority="59"/>
     <w:lsdException w:name="Table Theme" w:semiHidden="1" w:unhideWhenUsed="1"/>
@@ -20475,22 +20339,18 @@
     <w:lsdException w:name="List Table 5 Dark Accent 6" w:uiPriority="50"/>
     <w:lsdException w:name="List Table 6 Colorful Accent 6" w:uiPriority="51"/>
     <w:lsdException w:name="List Table 7 Colorful Accent 6" w:uiPriority="52"/>
-    <w:lsdException w:name="Mention" w:semiHidden="1" w:unhideWhenUsed="1"/>
-    <w:lsdException w:name="Smart Hyperlink" w:semiHidden="1" w:unhideWhenUsed="1"/>
-    <w:lsdException w:name="Hashtag" w:semiHidden="1" w:unhideWhenUsed="1"/>
-    <w:lsdException w:name="Unresolved Mention" w:semiHidden="1" w:unhideWhenUsed="1"/>
   </w:latentStyles>
-  <w:style w:type="paragraph" w:default="1" w:styleId="Binhthng">
+  <w:style w:type="paragraph" w:default="1" w:styleId="Normal">
     <w:name w:val="Normal"/>
     <w:qFormat/>
   </w:style>
-  <w:style w:type="character" w:default="1" w:styleId="Phngmcinhcuaoanvn">
+  <w:style w:type="character" w:default="1" w:styleId="DefaultParagraphFont">
     <w:name w:val="Default Paragraph Font"/>
     <w:uiPriority w:val="1"/>
     <w:semiHidden/>
     <w:unhideWhenUsed/>
   </w:style>
-  <w:style w:type="table" w:default="1" w:styleId="BangThngthng">
+  <w:style w:type="table" w:default="1" w:styleId="TableNormal">
     <w:name w:val="Normal Table"/>
     <w:uiPriority w:val="99"/>
     <w:semiHidden/>
@@ -20505,7 +20365,7 @@
       </w:tblCellMar>
     </w:tblPr>
   </w:style>
-  <w:style w:type="numbering" w:default="1" w:styleId="Khngco">
+  <w:style w:type="numbering" w:default="1" w:styleId="NoList">
     <w:name w:val="No List"/>
     <w:uiPriority w:val="99"/>
     <w:semiHidden/>
@@ -20551,7 +20411,7 @@
 </file>
 
 <file path=word/glossary/webSettings.xml><?xml version="1.0" encoding="utf-8"?>
-<w:webSettings xmlns:mc="http://schemas.openxmlformats.org/markup-compatibility/2006" xmlns:r="http://schemas.openxmlformats.org/officeDocument/2006/relationships" xmlns:w="http://schemas.openxmlformats.org/wordprocessingml/2006/main" xmlns:w14="http://schemas.microsoft.com/office/word/2010/wordml" xmlns:w15="http://schemas.microsoft.com/office/word/2012/wordml" xmlns:w16cid="http://schemas.microsoft.com/office/word/2016/wordml/cid" xmlns:w16se="http://schemas.microsoft.com/office/word/2015/wordml/symex" mc:Ignorable="w14 w15 w16se w16cid">
+<w:webSettings xmlns:mc="http://schemas.openxmlformats.org/markup-compatibility/2006" xmlns:r="http://schemas.openxmlformats.org/officeDocument/2006/relationships" xmlns:w="http://schemas.openxmlformats.org/wordprocessingml/2006/main" xmlns:w14="http://schemas.microsoft.com/office/word/2010/wordml" xmlns:w15="http://schemas.microsoft.com/office/word/2012/wordml" mc:Ignorable="w14 w15">
   <w:optimizeForBrowser/>
   <w:allowPNG/>
 </w:webSettings>
@@ -20866,7 +20726,7 @@
 </file>
 
 <file path=customXml/itemProps2.xml><?xml version="1.0" encoding="utf-8"?>
-<ds:datastoreItem xmlns:ds="http://schemas.openxmlformats.org/officeDocument/2006/customXml" ds:itemID="{4D3E3BD5-65D7-42DF-9473-F6AD1E930D13}">
+<ds:datastoreItem xmlns:ds="http://schemas.openxmlformats.org/officeDocument/2006/customXml" ds:itemID="{81D48598-9702-40AC-BDF6-D93246217AED}">
   <ds:schemaRefs>
     <ds:schemaRef ds:uri="http://schemas.openxmlformats.org/officeDocument/2006/bibliography"/>
   </ds:schemaRefs>

</xml_diff>

<commit_message>
bổ sung hủy tuyến, sửa tuyến
</commit_message>
<xml_diff>
--- a/01_Document/[SRS] [C43] Quản lý xe khách.docx
+++ b/01_Document/[SRS] [C43] Quản lý xe khách.docx
@@ -112,7 +112,6 @@
                 <w:dataBinding w:prefixMappings="xmlns:ns0='http://schemas.openxmlformats.org/package/2006/metadata/core-properties' xmlns:ns1='http://purl.org/dc/elements/1.1/'" w:xpath="/ns0:coreProperties[1]/ns1:title[1]" w:storeItemID="{6C3C8BC8-F283-45AE-878A-BAB7291924A1}"/>
                 <w:text/>
               </w:sdtPr>
-              <w:sdtEndPr/>
               <w:sdtContent>
                 <w:tc>
                   <w:tcPr>
@@ -162,7 +161,6 @@
                 <w:dataBinding w:prefixMappings="xmlns:ns0='http://schemas.openxmlformats.org/package/2006/metadata/core-properties' xmlns:ns1='http://purl.org/dc/elements/1.1/'" w:xpath="/ns0:coreProperties[1]/ns1:subject[1]" w:storeItemID="{6C3C8BC8-F283-45AE-878A-BAB7291924A1}"/>
                 <w:text/>
               </w:sdtPr>
-              <w:sdtEndPr/>
               <w:sdtContent>
                 <w:tc>
                   <w:tcPr>
@@ -238,7 +236,6 @@
                 <w:dataBinding w:prefixMappings="xmlns:ns0='http://schemas.openxmlformats.org/package/2006/metadata/core-properties' xmlns:ns1='http://purl.org/dc/elements/1.1/'" w:xpath="/ns0:coreProperties[1]/ns1:creator[1]" w:storeItemID="{6C3C8BC8-F283-45AE-878A-BAB7291924A1}"/>
                 <w:text/>
               </w:sdtPr>
-              <w:sdtEndPr/>
               <w:sdtContent>
                 <w:tc>
                   <w:tcPr>
@@ -307,7 +304,6 @@
                   <w:calendar w:val="gregorian"/>
                 </w:date>
               </w:sdtPr>
-              <w:sdtEndPr/>
               <w:sdtContent>
                 <w:tc>
                   <w:tcPr>
@@ -819,6 +815,7 @@
             <w:r>
               <w:rPr>
                 <w:noProof/>
+                <w:lang w:eastAsia="zh-CN"/>
               </w:rPr>
               <w:drawing>
                 <wp:inline distT="0" distB="0" distL="0" distR="0">
@@ -896,8 +893,6 @@
       <w:r>
         <w:t>Mô tả</w:t>
       </w:r>
-      <w:bookmarkStart w:id="0" w:name="_GoBack"/>
-      <w:bookmarkEnd w:id="0"/>
     </w:p>
     <w:p>
       <w:pPr>
@@ -1728,9 +1723,725 @@
       <w:pPr>
         <w:pStyle w:val="TuNormal"/>
         <w:numPr>
+          <w:ilvl w:val="2"/>
+          <w:numId w:val="11"/>
+        </w:numPr>
+      </w:pPr>
+      <w:r>
+        <w:lastRenderedPageBreak/>
+        <w:t>Use case Sửa tuyến</w:t>
+      </w:r>
+    </w:p>
+    <w:tbl>
+      <w:tblPr>
+        <w:tblStyle w:val="PlainTable11"/>
+        <w:tblW w:w="9157" w:type="dxa"/>
+        <w:tblInd w:w="198" w:type="dxa"/>
+        <w:tblLook w:val="04A0" w:firstRow="1" w:lastRow="0" w:firstColumn="1" w:lastColumn="0" w:noHBand="0" w:noVBand="1"/>
+      </w:tblPr>
+      <w:tblGrid>
+        <w:gridCol w:w="1867"/>
+        <w:gridCol w:w="4703"/>
+        <w:gridCol w:w="2587"/>
+      </w:tblGrid>
+      <w:tr>
+        <w:trPr>
+          <w:cnfStyle w:val="100000000000" w:firstRow="1" w:lastRow="0" w:firstColumn="0" w:lastColumn="0" w:oddVBand="0" w:evenVBand="0" w:oddHBand="0" w:evenHBand="0" w:firstRowFirstColumn="0" w:firstRowLastColumn="0" w:lastRowFirstColumn="0" w:lastRowLastColumn="0"/>
+          <w:trHeight w:val="539"/>
+        </w:trPr>
+        <w:tc>
+          <w:tcPr>
+            <w:cnfStyle w:val="001000000000" w:firstRow="0" w:lastRow="0" w:firstColumn="1" w:lastColumn="0" w:oddVBand="0" w:evenVBand="0" w:oddHBand="0" w:evenHBand="0" w:firstRowFirstColumn="0" w:firstRowLastColumn="0" w:lastRowFirstColumn="0" w:lastRowLastColumn="0"/>
+            <w:tcW w:w="1867" w:type="dxa"/>
+            <w:vMerge w:val="restart"/>
+            <w:tcBorders>
+              <w:top w:val="single" w:sz="4" w:space="0" w:color="auto"/>
+              <w:left w:val="single" w:sz="4" w:space="0" w:color="auto"/>
+              <w:bottom w:val="single" w:sz="4" w:space="0" w:color="auto"/>
+              <w:right w:val="single" w:sz="4" w:space="0" w:color="auto"/>
+            </w:tcBorders>
+            <w:shd w:val="clear" w:color="auto" w:fill="BFBFBF" w:themeFill="background1" w:themeFillShade="BF"/>
+          </w:tcPr>
+          <w:p>
+            <w:pPr>
+              <w:pStyle w:val="MyTable1"/>
+            </w:pPr>
+            <w:r>
+              <w:t>Tên Use Case</w:t>
+            </w:r>
+          </w:p>
+        </w:tc>
+        <w:tc>
+          <w:tcPr>
+            <w:tcW w:w="4703" w:type="dxa"/>
+            <w:vMerge w:val="restart"/>
+            <w:tcBorders>
+              <w:top w:val="single" w:sz="4" w:space="0" w:color="auto"/>
+              <w:left w:val="single" w:sz="4" w:space="0" w:color="auto"/>
+              <w:bottom w:val="single" w:sz="4" w:space="0" w:color="auto"/>
+              <w:right w:val="single" w:sz="4" w:space="0" w:color="auto"/>
+            </w:tcBorders>
+            <w:shd w:val="clear" w:color="auto" w:fill="BFBFBF" w:themeFill="background1" w:themeFillShade="BF"/>
+          </w:tcPr>
+          <w:p>
+            <w:pPr>
+              <w:pStyle w:val="MyTable1"/>
+              <w:cnfStyle w:val="100000000000" w:firstRow="1" w:lastRow="0" w:firstColumn="0" w:lastColumn="0" w:oddVBand="0" w:evenVBand="0" w:oddHBand="0" w:evenHBand="0" w:firstRowFirstColumn="0" w:firstRowLastColumn="0" w:lastRowFirstColumn="0" w:lastRowLastColumn="0"/>
+            </w:pPr>
+            <w:r>
+              <w:t>Sửa tuyến</w:t>
+            </w:r>
+          </w:p>
+        </w:tc>
+        <w:tc>
+          <w:tcPr>
+            <w:tcW w:w="2587" w:type="dxa"/>
+            <w:tcBorders>
+              <w:top w:val="single" w:sz="4" w:space="0" w:color="auto"/>
+              <w:left w:val="single" w:sz="4" w:space="0" w:color="auto"/>
+              <w:bottom w:val="single" w:sz="4" w:space="0" w:color="auto"/>
+              <w:right w:val="single" w:sz="4" w:space="0" w:color="auto"/>
+            </w:tcBorders>
+            <w:shd w:val="clear" w:color="auto" w:fill="BFBFBF" w:themeFill="background1" w:themeFillShade="BF"/>
+          </w:tcPr>
+          <w:p>
+            <w:pPr>
+              <w:pStyle w:val="MyTable1"/>
+              <w:cnfStyle w:val="100000000000" w:firstRow="1" w:lastRow="0" w:firstColumn="0" w:lastColumn="0" w:oddVBand="0" w:evenVBand="0" w:oddHBand="0" w:evenHBand="0" w:firstRowFirstColumn="0" w:firstRowLastColumn="0" w:lastRowFirstColumn="0" w:lastRowLastColumn="0"/>
+            </w:pPr>
+            <w:r>
+              <w:t>Mã số: UC</w:t>
+            </w:r>
+            <w:r>
+              <w:t>NV-3</w:t>
+            </w:r>
+          </w:p>
+        </w:tc>
+      </w:tr>
+      <w:tr>
+        <w:trPr>
+          <w:cnfStyle w:val="000000100000" w:firstRow="0" w:lastRow="0" w:firstColumn="0" w:lastColumn="0" w:oddVBand="0" w:evenVBand="0" w:oddHBand="1" w:evenHBand="0" w:firstRowFirstColumn="0" w:firstRowLastColumn="0" w:lastRowFirstColumn="0" w:lastRowLastColumn="0"/>
+          <w:trHeight w:val="699"/>
+        </w:trPr>
+        <w:tc>
+          <w:tcPr>
+            <w:cnfStyle w:val="001000000000" w:firstRow="0" w:lastRow="0" w:firstColumn="1" w:lastColumn="0" w:oddVBand="0" w:evenVBand="0" w:oddHBand="0" w:evenHBand="0" w:firstRowFirstColumn="0" w:firstRowLastColumn="0" w:lastRowFirstColumn="0" w:lastRowLastColumn="0"/>
+            <w:tcW w:w="1867" w:type="dxa"/>
+            <w:vMerge/>
+            <w:tcBorders>
+              <w:top w:val="single" w:sz="4" w:space="0" w:color="auto"/>
+              <w:left w:val="single" w:sz="4" w:space="0" w:color="auto"/>
+              <w:bottom w:val="single" w:sz="4" w:space="0" w:color="auto"/>
+              <w:right w:val="single" w:sz="4" w:space="0" w:color="auto"/>
+            </w:tcBorders>
+            <w:shd w:val="clear" w:color="auto" w:fill="BFBFBF" w:themeFill="background1" w:themeFillShade="BF"/>
+          </w:tcPr>
+          <w:p>
+            <w:pPr>
+              <w:pStyle w:val="MyTable1"/>
+            </w:pPr>
+          </w:p>
+        </w:tc>
+        <w:tc>
+          <w:tcPr>
+            <w:tcW w:w="4703" w:type="dxa"/>
+            <w:vMerge/>
+            <w:tcBorders>
+              <w:top w:val="single" w:sz="4" w:space="0" w:color="auto"/>
+              <w:left w:val="single" w:sz="4" w:space="0" w:color="auto"/>
+              <w:bottom w:val="single" w:sz="4" w:space="0" w:color="auto"/>
+              <w:right w:val="single" w:sz="4" w:space="0" w:color="auto"/>
+            </w:tcBorders>
+            <w:shd w:val="clear" w:color="auto" w:fill="BFBFBF" w:themeFill="background1" w:themeFillShade="BF"/>
+          </w:tcPr>
+          <w:p>
+            <w:pPr>
+              <w:pStyle w:val="MyTable1"/>
+              <w:cnfStyle w:val="000000100000" w:firstRow="0" w:lastRow="0" w:firstColumn="0" w:lastColumn="0" w:oddVBand="0" w:evenVBand="0" w:oddHBand="1" w:evenHBand="0" w:firstRowFirstColumn="0" w:firstRowLastColumn="0" w:lastRowFirstColumn="0" w:lastRowLastColumn="0"/>
+            </w:pPr>
+          </w:p>
+        </w:tc>
+        <w:tc>
+          <w:tcPr>
+            <w:tcW w:w="2587" w:type="dxa"/>
+            <w:tcBorders>
+              <w:top w:val="single" w:sz="4" w:space="0" w:color="auto"/>
+              <w:left w:val="single" w:sz="4" w:space="0" w:color="auto"/>
+              <w:bottom w:val="single" w:sz="4" w:space="0" w:color="auto"/>
+              <w:right w:val="single" w:sz="4" w:space="0" w:color="auto"/>
+            </w:tcBorders>
+            <w:shd w:val="clear" w:color="auto" w:fill="BFBFBF" w:themeFill="background1" w:themeFillShade="BF"/>
+          </w:tcPr>
+          <w:p>
+            <w:pPr>
+              <w:pStyle w:val="MyTable1"/>
+              <w:cnfStyle w:val="000000100000" w:firstRow="0" w:lastRow="0" w:firstColumn="0" w:lastColumn="0" w:oddVBand="0" w:evenVBand="0" w:oddHBand="1" w:evenHBand="0" w:firstRowFirstColumn="0" w:firstRowLastColumn="0" w:lastRowFirstColumn="0" w:lastRowLastColumn="0"/>
+            </w:pPr>
+            <w:r>
+              <w:t>Tham chiếu: [</w:t>
+            </w:r>
+            <w:r>
+              <w:t>4.2</w:t>
+            </w:r>
+            <w:r>
+              <w:t>]</w:t>
+            </w:r>
+            <w:r>
+              <w:t xml:space="preserve"> Quy trình sửa tuyến</w:t>
+            </w:r>
+          </w:p>
+        </w:tc>
+      </w:tr>
+      <w:tr>
+        <w:tc>
+          <w:tcPr>
+            <w:cnfStyle w:val="001000000000" w:firstRow="0" w:lastRow="0" w:firstColumn="1" w:lastColumn="0" w:oddVBand="0" w:evenVBand="0" w:oddHBand="0" w:evenHBand="0" w:firstRowFirstColumn="0" w:firstRowLastColumn="0" w:lastRowFirstColumn="0" w:lastRowLastColumn="0"/>
+            <w:tcW w:w="1867" w:type="dxa"/>
+            <w:tcBorders>
+              <w:top w:val="single" w:sz="4" w:space="0" w:color="auto"/>
+            </w:tcBorders>
+          </w:tcPr>
+          <w:p>
+            <w:pPr>
+              <w:pStyle w:val="MyTable1"/>
+            </w:pPr>
+            <w:r>
+              <w:t>Mô tả</w:t>
+            </w:r>
+          </w:p>
+        </w:tc>
+        <w:tc>
+          <w:tcPr>
+            <w:tcW w:w="7290" w:type="dxa"/>
+            <w:gridSpan w:val="2"/>
+            <w:tcBorders>
+              <w:top w:val="single" w:sz="4" w:space="0" w:color="auto"/>
+            </w:tcBorders>
+          </w:tcPr>
+          <w:p>
+            <w:pPr>
+              <w:pStyle w:val="MyTable1"/>
+              <w:cnfStyle w:val="000000000000" w:firstRow="0" w:lastRow="0" w:firstColumn="0" w:lastColumn="0" w:oddVBand="0" w:evenVBand="0" w:oddHBand="0" w:evenHBand="0" w:firstRowFirstColumn="0" w:firstRowLastColumn="0" w:lastRowFirstColumn="0" w:lastRowLastColumn="0"/>
+            </w:pPr>
+            <w:r>
+              <w:t xml:space="preserve">UC bắt đầu </w:t>
+            </w:r>
+            <w:r>
+              <w:t xml:space="preserve">khi </w:t>
+            </w:r>
+            <w:r>
+              <w:t xml:space="preserve">tới kì hạn khảo sát tuyến sau 1 năm để cập nhật lại thông tin tuyến đi </w:t>
+            </w:r>
+          </w:p>
+        </w:tc>
+      </w:tr>
+      <w:tr>
+        <w:trPr>
+          <w:cnfStyle w:val="000000100000" w:firstRow="0" w:lastRow="0" w:firstColumn="0" w:lastColumn="0" w:oddVBand="0" w:evenVBand="0" w:oddHBand="1" w:evenHBand="0" w:firstRowFirstColumn="0" w:firstRowLastColumn="0" w:lastRowFirstColumn="0" w:lastRowLastColumn="0"/>
+        </w:trPr>
+        <w:tc>
+          <w:tcPr>
+            <w:cnfStyle w:val="001000000000" w:firstRow="0" w:lastRow="0" w:firstColumn="1" w:lastColumn="0" w:oddVBand="0" w:evenVBand="0" w:oddHBand="0" w:evenHBand="0" w:firstRowFirstColumn="0" w:firstRowLastColumn="0" w:lastRowFirstColumn="0" w:lastRowLastColumn="0"/>
+            <w:tcW w:w="1867" w:type="dxa"/>
+          </w:tcPr>
+          <w:p>
+            <w:pPr>
+              <w:pStyle w:val="MyTable1"/>
+            </w:pPr>
+            <w:r>
+              <w:t>Dòng cơ bản</w:t>
+            </w:r>
+          </w:p>
+        </w:tc>
+        <w:tc>
+          <w:tcPr>
+            <w:tcW w:w="7290" w:type="dxa"/>
+            <w:gridSpan w:val="2"/>
+          </w:tcPr>
+          <w:p>
+            <w:pPr>
+              <w:pStyle w:val="MyTable1"/>
+              <w:numPr>
+                <w:ilvl w:val="0"/>
+                <w:numId w:val="36"/>
+              </w:numPr>
+              <w:cnfStyle w:val="000000100000" w:firstRow="0" w:lastRow="0" w:firstColumn="0" w:lastColumn="0" w:oddVBand="0" w:evenVBand="0" w:oddHBand="1" w:evenHBand="0" w:firstRowFirstColumn="0" w:firstRowLastColumn="0" w:lastRowFirstColumn="0" w:lastRowLastColumn="0"/>
+            </w:pPr>
+            <w:r>
+              <w:t>Nhân viên ghi lại thông tin khảo sát để xem tuyến đi có thay đổi về tiềm năng hay không</w:t>
+            </w:r>
+          </w:p>
+          <w:p>
+            <w:pPr>
+              <w:pStyle w:val="MyTable1"/>
+              <w:numPr>
+                <w:ilvl w:val="0"/>
+                <w:numId w:val="36"/>
+              </w:numPr>
+              <w:cnfStyle w:val="000000100000" w:firstRow="0" w:lastRow="0" w:firstColumn="0" w:lastColumn="0" w:oddVBand="0" w:evenVBand="0" w:oddHBand="1" w:evenHBand="0" w:firstRowFirstColumn="0" w:firstRowLastColumn="0" w:lastRowFirstColumn="0" w:lastRowLastColumn="0"/>
+            </w:pPr>
+            <w:r>
+              <w:t>Nhân viên thiết lập đường đi mới cho tuyến</w:t>
+            </w:r>
+          </w:p>
+          <w:p>
+            <w:pPr>
+              <w:pStyle w:val="MyTable1"/>
+              <w:numPr>
+                <w:ilvl w:val="0"/>
+                <w:numId w:val="36"/>
+              </w:numPr>
+              <w:cnfStyle w:val="000000100000" w:firstRow="0" w:lastRow="0" w:firstColumn="0" w:lastColumn="0" w:oddVBand="0" w:evenVBand="0" w:oddHBand="1" w:evenHBand="0" w:firstRowFirstColumn="0" w:firstRowLastColumn="0" w:lastRowFirstColumn="0" w:lastRowLastColumn="0"/>
+            </w:pPr>
+            <w:r>
+              <w:t>Nhân viên ghi lại thông tin trạm trung gian mới</w:t>
+            </w:r>
+          </w:p>
+          <w:p>
+            <w:pPr>
+              <w:pStyle w:val="MyTable1"/>
+              <w:numPr>
+                <w:ilvl w:val="0"/>
+                <w:numId w:val="36"/>
+              </w:numPr>
+              <w:cnfStyle w:val="000000100000" w:firstRow="0" w:lastRow="0" w:firstColumn="0" w:lastColumn="0" w:oddVBand="0" w:evenVBand="0" w:oddHBand="1" w:evenHBand="0" w:firstRowFirstColumn="0" w:firstRowLastColumn="0" w:lastRowFirstColumn="0" w:lastRowLastColumn="0"/>
+            </w:pPr>
+            <w:r>
+              <w:t>Nhân viên lập hợp đồng thành lập trạm</w:t>
+            </w:r>
+          </w:p>
+          <w:p>
+            <w:pPr>
+              <w:pStyle w:val="MyTable1"/>
+              <w:numPr>
+                <w:ilvl w:val="0"/>
+                <w:numId w:val="36"/>
+              </w:numPr>
+              <w:cnfStyle w:val="000000100000" w:firstRow="0" w:lastRow="0" w:firstColumn="0" w:lastColumn="0" w:oddVBand="0" w:evenVBand="0" w:oddHBand="1" w:evenHBand="0" w:firstRowFirstColumn="0" w:firstRowLastColumn="0" w:lastRowFirstColumn="0" w:lastRowLastColumn="0"/>
+            </w:pPr>
+            <w:r>
+              <w:t xml:space="preserve">Nhân viên </w:t>
+            </w:r>
+            <w:r>
+              <w:t>ghi nhận lại thông tin thành lập trạm.</w:t>
+            </w:r>
+          </w:p>
+          <w:p>
+            <w:pPr>
+              <w:pStyle w:val="MyTable1"/>
+              <w:numPr>
+                <w:ilvl w:val="0"/>
+                <w:numId w:val="36"/>
+              </w:numPr>
+              <w:cnfStyle w:val="000000100000" w:firstRow="0" w:lastRow="0" w:firstColumn="0" w:lastColumn="0" w:oddVBand="0" w:evenVBand="0" w:oddHBand="1" w:evenHBand="0" w:firstRowFirstColumn="0" w:firstRowLastColumn="0" w:lastRowFirstColumn="0" w:lastRowLastColumn="0"/>
+            </w:pPr>
+            <w:r>
+              <w:t>Nhân viên trình bày kết quả với ban quản lý</w:t>
+            </w:r>
+          </w:p>
+          <w:p>
+            <w:pPr>
+              <w:pStyle w:val="MyTable1"/>
+              <w:numPr>
+                <w:ilvl w:val="0"/>
+                <w:numId w:val="36"/>
+              </w:numPr>
+              <w:cnfStyle w:val="000000100000" w:firstRow="0" w:lastRow="0" w:firstColumn="0" w:lastColumn="0" w:oddVBand="0" w:evenVBand="0" w:oddHBand="1" w:evenHBand="0" w:firstRowFirstColumn="0" w:firstRowLastColumn="0" w:lastRowFirstColumn="0" w:lastRowLastColumn="0"/>
+            </w:pPr>
+            <w:r>
+              <w:t>Ban giám đốc phê duyệt chỉnh sửa thông tin tuyến đi</w:t>
+            </w:r>
+          </w:p>
+        </w:tc>
+      </w:tr>
+      <w:tr>
+        <w:tc>
+          <w:tcPr>
+            <w:cnfStyle w:val="001000000000" w:firstRow="0" w:lastRow="0" w:firstColumn="1" w:lastColumn="0" w:oddVBand="0" w:evenVBand="0" w:oddHBand="0" w:evenHBand="0" w:firstRowFirstColumn="0" w:firstRowLastColumn="0" w:lastRowFirstColumn="0" w:lastRowLastColumn="0"/>
+            <w:tcW w:w="1867" w:type="dxa"/>
+          </w:tcPr>
+          <w:p>
+            <w:pPr>
+              <w:pStyle w:val="MyTable1"/>
+            </w:pPr>
+            <w:r>
+              <w:t>Dòng thay thế</w:t>
+            </w:r>
+          </w:p>
+        </w:tc>
+        <w:tc>
+          <w:tcPr>
+            <w:tcW w:w="7290" w:type="dxa"/>
+            <w:gridSpan w:val="2"/>
+          </w:tcPr>
+          <w:p>
+            <w:pPr>
+              <w:pStyle w:val="MyTable1"/>
+              <w:cnfStyle w:val="000000000000" w:firstRow="0" w:lastRow="0" w:firstColumn="0" w:lastColumn="0" w:oddVBand="0" w:evenVBand="0" w:oddHBand="0" w:evenHBand="0" w:firstRowFirstColumn="0" w:firstRowLastColumn="0" w:lastRowFirstColumn="0" w:lastRowLastColumn="0"/>
+            </w:pPr>
+            <w:r>
+              <w:t>Trường hợp bướ</w:t>
+            </w:r>
+            <w:r>
+              <w:t xml:space="preserve">c 2, </w:t>
+            </w:r>
+            <w:r>
+              <w:t>nếu không có thay đổi hay phát sinh đường đi mới, tiếp tục thực hiện bước 4</w:t>
+            </w:r>
+          </w:p>
+          <w:p>
+            <w:pPr>
+              <w:pStyle w:val="MyTable1"/>
+              <w:cnfStyle w:val="000000000000" w:firstRow="0" w:lastRow="0" w:firstColumn="0" w:lastColumn="0" w:oddVBand="0" w:evenVBand="0" w:oddHBand="0" w:evenHBand="0" w:firstRowFirstColumn="0" w:firstRowLastColumn="0" w:lastRowFirstColumn="0" w:lastRowLastColumn="0"/>
+            </w:pPr>
+            <w:r>
+              <w:t>Trường hợp bước 4, nếu không phát sinh trạm mới, tiếp tục thực hiện bước 6</w:t>
+            </w:r>
+          </w:p>
+          <w:p>
+            <w:pPr>
+              <w:pStyle w:val="MyTable1"/>
+              <w:cnfStyle w:val="000000000000" w:firstRow="0" w:lastRow="0" w:firstColumn="0" w:lastColumn="0" w:oddVBand="0" w:evenVBand="0" w:oddHBand="0" w:evenHBand="0" w:firstRowFirstColumn="0" w:firstRowLastColumn="0" w:lastRowFirstColumn="0" w:lastRowLastColumn="0"/>
+            </w:pPr>
+            <w:r>
+              <w:t>Trường hợp bước 6, nếu kết quả cho thấy đường đi mới không mang lại hiệu quả, ban giám đốc không phê duyệt chỉnh sửa tuyến đi</w:t>
+            </w:r>
+          </w:p>
+        </w:tc>
+      </w:tr>
+    </w:tbl>
+    <w:p>
+      <w:pPr>
+        <w:pStyle w:val="TuNormal"/>
+        <w:numPr>
+          <w:ilvl w:val="2"/>
+          <w:numId w:val="11"/>
+        </w:numPr>
+      </w:pPr>
+      <w:r>
+        <w:t>Use case Hủy tuyến</w:t>
+      </w:r>
+    </w:p>
+    <w:tbl>
+      <w:tblPr>
+        <w:tblStyle w:val="PlainTable11"/>
+        <w:tblW w:w="9157" w:type="dxa"/>
+        <w:tblInd w:w="198" w:type="dxa"/>
+        <w:tblLook w:val="04A0" w:firstRow="1" w:lastRow="0" w:firstColumn="1" w:lastColumn="0" w:noHBand="0" w:noVBand="1"/>
+      </w:tblPr>
+      <w:tblGrid>
+        <w:gridCol w:w="1867"/>
+        <w:gridCol w:w="4703"/>
+        <w:gridCol w:w="2587"/>
+      </w:tblGrid>
+      <w:tr>
+        <w:trPr>
+          <w:cnfStyle w:val="100000000000" w:firstRow="1" w:lastRow="0" w:firstColumn="0" w:lastColumn="0" w:oddVBand="0" w:evenVBand="0" w:oddHBand="0" w:evenHBand="0" w:firstRowFirstColumn="0" w:firstRowLastColumn="0" w:lastRowFirstColumn="0" w:lastRowLastColumn="0"/>
+          <w:trHeight w:val="539"/>
+        </w:trPr>
+        <w:tc>
+          <w:tcPr>
+            <w:cnfStyle w:val="001000000000" w:firstRow="0" w:lastRow="0" w:firstColumn="1" w:lastColumn="0" w:oddVBand="0" w:evenVBand="0" w:oddHBand="0" w:evenHBand="0" w:firstRowFirstColumn="0" w:firstRowLastColumn="0" w:lastRowFirstColumn="0" w:lastRowLastColumn="0"/>
+            <w:tcW w:w="1867" w:type="dxa"/>
+            <w:vMerge w:val="restart"/>
+            <w:tcBorders>
+              <w:top w:val="single" w:sz="4" w:space="0" w:color="auto"/>
+              <w:left w:val="single" w:sz="4" w:space="0" w:color="auto"/>
+              <w:bottom w:val="single" w:sz="4" w:space="0" w:color="auto"/>
+              <w:right w:val="single" w:sz="4" w:space="0" w:color="auto"/>
+            </w:tcBorders>
+            <w:shd w:val="clear" w:color="auto" w:fill="BFBFBF" w:themeFill="background1" w:themeFillShade="BF"/>
+          </w:tcPr>
+          <w:p>
+            <w:pPr>
+              <w:pStyle w:val="MyTable1"/>
+            </w:pPr>
+            <w:r>
+              <w:t>Tên Use Case</w:t>
+            </w:r>
+          </w:p>
+        </w:tc>
+        <w:tc>
+          <w:tcPr>
+            <w:tcW w:w="4703" w:type="dxa"/>
+            <w:vMerge w:val="restart"/>
+            <w:tcBorders>
+              <w:top w:val="single" w:sz="4" w:space="0" w:color="auto"/>
+              <w:left w:val="single" w:sz="4" w:space="0" w:color="auto"/>
+              <w:bottom w:val="single" w:sz="4" w:space="0" w:color="auto"/>
+              <w:right w:val="single" w:sz="4" w:space="0" w:color="auto"/>
+            </w:tcBorders>
+            <w:shd w:val="clear" w:color="auto" w:fill="BFBFBF" w:themeFill="background1" w:themeFillShade="BF"/>
+          </w:tcPr>
+          <w:p>
+            <w:pPr>
+              <w:pStyle w:val="MyTable1"/>
+              <w:cnfStyle w:val="100000000000" w:firstRow="1" w:lastRow="0" w:firstColumn="0" w:lastColumn="0" w:oddVBand="0" w:evenVBand="0" w:oddHBand="0" w:evenHBand="0" w:firstRowFirstColumn="0" w:firstRowLastColumn="0" w:lastRowFirstColumn="0" w:lastRowLastColumn="0"/>
+            </w:pPr>
+            <w:r>
+              <w:t>Hủy tuyến</w:t>
+            </w:r>
+          </w:p>
+        </w:tc>
+        <w:tc>
+          <w:tcPr>
+            <w:tcW w:w="2587" w:type="dxa"/>
+            <w:tcBorders>
+              <w:top w:val="single" w:sz="4" w:space="0" w:color="auto"/>
+              <w:left w:val="single" w:sz="4" w:space="0" w:color="auto"/>
+              <w:bottom w:val="single" w:sz="4" w:space="0" w:color="auto"/>
+              <w:right w:val="single" w:sz="4" w:space="0" w:color="auto"/>
+            </w:tcBorders>
+            <w:shd w:val="clear" w:color="auto" w:fill="BFBFBF" w:themeFill="background1" w:themeFillShade="BF"/>
+          </w:tcPr>
+          <w:p>
+            <w:pPr>
+              <w:pStyle w:val="MyTable1"/>
+              <w:cnfStyle w:val="100000000000" w:firstRow="1" w:lastRow="0" w:firstColumn="0" w:lastColumn="0" w:oddVBand="0" w:evenVBand="0" w:oddHBand="0" w:evenHBand="0" w:firstRowFirstColumn="0" w:firstRowLastColumn="0" w:lastRowFirstColumn="0" w:lastRowLastColumn="0"/>
+            </w:pPr>
+            <w:r>
+              <w:t>Mã số: UC</w:t>
+            </w:r>
+            <w:r>
+              <w:t>NV-4</w:t>
+            </w:r>
+          </w:p>
+        </w:tc>
+      </w:tr>
+      <w:tr>
+        <w:trPr>
+          <w:cnfStyle w:val="000000100000" w:firstRow="0" w:lastRow="0" w:firstColumn="0" w:lastColumn="0" w:oddVBand="0" w:evenVBand="0" w:oddHBand="1" w:evenHBand="0" w:firstRowFirstColumn="0" w:firstRowLastColumn="0" w:lastRowFirstColumn="0" w:lastRowLastColumn="0"/>
+          <w:trHeight w:val="699"/>
+        </w:trPr>
+        <w:tc>
+          <w:tcPr>
+            <w:cnfStyle w:val="001000000000" w:firstRow="0" w:lastRow="0" w:firstColumn="1" w:lastColumn="0" w:oddVBand="0" w:evenVBand="0" w:oddHBand="0" w:evenHBand="0" w:firstRowFirstColumn="0" w:firstRowLastColumn="0" w:lastRowFirstColumn="0" w:lastRowLastColumn="0"/>
+            <w:tcW w:w="1867" w:type="dxa"/>
+            <w:vMerge/>
+            <w:tcBorders>
+              <w:top w:val="single" w:sz="4" w:space="0" w:color="auto"/>
+              <w:left w:val="single" w:sz="4" w:space="0" w:color="auto"/>
+              <w:bottom w:val="single" w:sz="4" w:space="0" w:color="auto"/>
+              <w:right w:val="single" w:sz="4" w:space="0" w:color="auto"/>
+            </w:tcBorders>
+            <w:shd w:val="clear" w:color="auto" w:fill="BFBFBF" w:themeFill="background1" w:themeFillShade="BF"/>
+          </w:tcPr>
+          <w:p>
+            <w:pPr>
+              <w:pStyle w:val="MyTable1"/>
+            </w:pPr>
+          </w:p>
+        </w:tc>
+        <w:tc>
+          <w:tcPr>
+            <w:tcW w:w="4703" w:type="dxa"/>
+            <w:vMerge/>
+            <w:tcBorders>
+              <w:top w:val="single" w:sz="4" w:space="0" w:color="auto"/>
+              <w:left w:val="single" w:sz="4" w:space="0" w:color="auto"/>
+              <w:bottom w:val="single" w:sz="4" w:space="0" w:color="auto"/>
+              <w:right w:val="single" w:sz="4" w:space="0" w:color="auto"/>
+            </w:tcBorders>
+            <w:shd w:val="clear" w:color="auto" w:fill="BFBFBF" w:themeFill="background1" w:themeFillShade="BF"/>
+          </w:tcPr>
+          <w:p>
+            <w:pPr>
+              <w:pStyle w:val="MyTable1"/>
+              <w:cnfStyle w:val="000000100000" w:firstRow="0" w:lastRow="0" w:firstColumn="0" w:lastColumn="0" w:oddVBand="0" w:evenVBand="0" w:oddHBand="1" w:evenHBand="0" w:firstRowFirstColumn="0" w:firstRowLastColumn="0" w:lastRowFirstColumn="0" w:lastRowLastColumn="0"/>
+            </w:pPr>
+          </w:p>
+        </w:tc>
+        <w:tc>
+          <w:tcPr>
+            <w:tcW w:w="2587" w:type="dxa"/>
+            <w:tcBorders>
+              <w:top w:val="single" w:sz="4" w:space="0" w:color="auto"/>
+              <w:left w:val="single" w:sz="4" w:space="0" w:color="auto"/>
+              <w:bottom w:val="single" w:sz="4" w:space="0" w:color="auto"/>
+              <w:right w:val="single" w:sz="4" w:space="0" w:color="auto"/>
+            </w:tcBorders>
+            <w:shd w:val="clear" w:color="auto" w:fill="BFBFBF" w:themeFill="background1" w:themeFillShade="BF"/>
+          </w:tcPr>
+          <w:p>
+            <w:pPr>
+              <w:pStyle w:val="MyTable1"/>
+              <w:cnfStyle w:val="000000100000" w:firstRow="0" w:lastRow="0" w:firstColumn="0" w:lastColumn="0" w:oddVBand="0" w:evenVBand="0" w:oddHBand="1" w:evenHBand="0" w:firstRowFirstColumn="0" w:firstRowLastColumn="0" w:lastRowFirstColumn="0" w:lastRowLastColumn="0"/>
+            </w:pPr>
+            <w:r>
+              <w:t xml:space="preserve">Tham chiếu: </w:t>
+            </w:r>
+            <w:r>
+              <w:t>[4.3</w:t>
+            </w:r>
+            <w:r>
+              <w:t>]</w:t>
+            </w:r>
+            <w:r>
+              <w:t xml:space="preserve"> Quy trình hủy tuyến</w:t>
+            </w:r>
+          </w:p>
+        </w:tc>
+      </w:tr>
+      <w:tr>
+        <w:tc>
+          <w:tcPr>
+            <w:cnfStyle w:val="001000000000" w:firstRow="0" w:lastRow="0" w:firstColumn="1" w:lastColumn="0" w:oddVBand="0" w:evenVBand="0" w:oddHBand="0" w:evenHBand="0" w:firstRowFirstColumn="0" w:firstRowLastColumn="0" w:lastRowFirstColumn="0" w:lastRowLastColumn="0"/>
+            <w:tcW w:w="1867" w:type="dxa"/>
+            <w:tcBorders>
+              <w:top w:val="single" w:sz="4" w:space="0" w:color="auto"/>
+            </w:tcBorders>
+          </w:tcPr>
+          <w:p>
+            <w:pPr>
+              <w:pStyle w:val="MyTable1"/>
+            </w:pPr>
+            <w:r>
+              <w:t>Mô tả</w:t>
+            </w:r>
+          </w:p>
+        </w:tc>
+        <w:tc>
+          <w:tcPr>
+            <w:tcW w:w="7290" w:type="dxa"/>
+            <w:gridSpan w:val="2"/>
+            <w:tcBorders>
+              <w:top w:val="single" w:sz="4" w:space="0" w:color="auto"/>
+            </w:tcBorders>
+          </w:tcPr>
+          <w:p>
+            <w:pPr>
+              <w:pStyle w:val="MyTable1"/>
+              <w:cnfStyle w:val="000000000000" w:firstRow="0" w:lastRow="0" w:firstColumn="0" w:lastColumn="0" w:oddVBand="0" w:evenVBand="0" w:oddHBand="0" w:evenHBand="0" w:firstRowFirstColumn="0" w:firstRowLastColumn="0" w:lastRowFirstColumn="0" w:lastRowLastColumn="0"/>
+            </w:pPr>
+            <w:r>
+              <w:t>UC bắt đầ</w:t>
+            </w:r>
+            <w:r>
+              <w:t>u khi ban quản lí kiến nghị dừng hoạt động tuyến xe vì doanh thu đem lại quá thấp</w:t>
+            </w:r>
+          </w:p>
+        </w:tc>
+      </w:tr>
+      <w:tr>
+        <w:trPr>
+          <w:cnfStyle w:val="000000100000" w:firstRow="0" w:lastRow="0" w:firstColumn="0" w:lastColumn="0" w:oddVBand="0" w:evenVBand="0" w:oddHBand="1" w:evenHBand="0" w:firstRowFirstColumn="0" w:firstRowLastColumn="0" w:lastRowFirstColumn="0" w:lastRowLastColumn="0"/>
+        </w:trPr>
+        <w:tc>
+          <w:tcPr>
+            <w:cnfStyle w:val="001000000000" w:firstRow="0" w:lastRow="0" w:firstColumn="1" w:lastColumn="0" w:oddVBand="0" w:evenVBand="0" w:oddHBand="0" w:evenHBand="0" w:firstRowFirstColumn="0" w:firstRowLastColumn="0" w:lastRowFirstColumn="0" w:lastRowLastColumn="0"/>
+            <w:tcW w:w="1867" w:type="dxa"/>
+          </w:tcPr>
+          <w:p>
+            <w:pPr>
+              <w:pStyle w:val="MyTable1"/>
+            </w:pPr>
+            <w:r>
+              <w:t>Dòng cơ bản</w:t>
+            </w:r>
+          </w:p>
+        </w:tc>
+        <w:tc>
+          <w:tcPr>
+            <w:tcW w:w="7290" w:type="dxa"/>
+            <w:gridSpan w:val="2"/>
+          </w:tcPr>
+          <w:p>
+            <w:pPr>
+              <w:pStyle w:val="MyTable1"/>
+              <w:numPr>
+                <w:ilvl w:val="0"/>
+                <w:numId w:val="37"/>
+              </w:numPr>
+              <w:cnfStyle w:val="000000100000" w:firstRow="0" w:lastRow="0" w:firstColumn="0" w:lastColumn="0" w:oddVBand="0" w:evenVBand="0" w:oddHBand="1" w:evenHBand="0" w:firstRowFirstColumn="0" w:firstRowLastColumn="0" w:lastRowFirstColumn="0" w:lastRowLastColumn="0"/>
+            </w:pPr>
+            <w:r>
+              <w:t>Ban giám đốc yêu cầu nhân viên hủy tuyến</w:t>
+            </w:r>
+          </w:p>
+          <w:p>
+            <w:pPr>
+              <w:pStyle w:val="MyTable1"/>
+              <w:numPr>
+                <w:ilvl w:val="0"/>
+                <w:numId w:val="37"/>
+              </w:numPr>
+              <w:cnfStyle w:val="000000100000" w:firstRow="0" w:lastRow="0" w:firstColumn="0" w:lastColumn="0" w:oddVBand="0" w:evenVBand="0" w:oddHBand="1" w:evenHBand="0" w:firstRowFirstColumn="0" w:firstRowLastColumn="0" w:lastRowFirstColumn="0" w:lastRowLastColumn="0"/>
+            </w:pPr>
+            <w:r>
+              <w:t>Nhân viên hủy những chuyến xe thuộc về tuyến đi đó</w:t>
+            </w:r>
+          </w:p>
+          <w:p>
+            <w:pPr>
+              <w:pStyle w:val="MyTable1"/>
+              <w:numPr>
+                <w:ilvl w:val="0"/>
+                <w:numId w:val="37"/>
+              </w:numPr>
+              <w:cnfStyle w:val="000000100000" w:firstRow="0" w:lastRow="0" w:firstColumn="0" w:lastColumn="0" w:oddVBand="0" w:evenVBand="0" w:oddHBand="1" w:evenHBand="0" w:firstRowFirstColumn="0" w:firstRowLastColumn="0" w:lastRowFirstColumn="0" w:lastRowLastColumn="0"/>
+            </w:pPr>
+            <w:r>
+              <w:lastRenderedPageBreak/>
+              <w:t>Nhân viên xóa thông tin tuyến xe cần hủy</w:t>
+            </w:r>
+          </w:p>
+        </w:tc>
+      </w:tr>
+      <w:tr>
+        <w:tc>
+          <w:tcPr>
+            <w:cnfStyle w:val="001000000000" w:firstRow="0" w:lastRow="0" w:firstColumn="1" w:lastColumn="0" w:oddVBand="0" w:evenVBand="0" w:oddHBand="0" w:evenHBand="0" w:firstRowFirstColumn="0" w:firstRowLastColumn="0" w:lastRowFirstColumn="0" w:lastRowLastColumn="0"/>
+            <w:tcW w:w="1867" w:type="dxa"/>
+          </w:tcPr>
+          <w:p>
+            <w:pPr>
+              <w:pStyle w:val="MyTable1"/>
+            </w:pPr>
+            <w:r>
+              <w:lastRenderedPageBreak/>
+              <w:t>Dòng thay thế</w:t>
+            </w:r>
+          </w:p>
+        </w:tc>
+        <w:tc>
+          <w:tcPr>
+            <w:tcW w:w="7290" w:type="dxa"/>
+            <w:gridSpan w:val="2"/>
+          </w:tcPr>
+          <w:p>
+            <w:pPr>
+              <w:pStyle w:val="MyTable1"/>
+              <w:cnfStyle w:val="000000000000" w:firstRow="0" w:lastRow="0" w:firstColumn="0" w:lastColumn="0" w:oddVBand="0" w:evenVBand="0" w:oddHBand="0" w:evenHBand="0" w:firstRowFirstColumn="0" w:firstRowLastColumn="0" w:lastRowFirstColumn="0" w:lastRowLastColumn="0"/>
+            </w:pPr>
+            <w:r>
+              <w:t>Trường hợp bướ</w:t>
+            </w:r>
+            <w:r>
+              <w:t xml:space="preserve">c 2, </w:t>
+            </w:r>
+            <w:r>
+              <w:t>nếu tồn tại một chuyến xe đang hoạt động (có người mua vé) thì nhân viên không được xóa chuyến đi đó và phải dời ngày xóa tuyến đi hoặc thương lượng với người mua vé của chuyến đi cần hủ</w:t>
+            </w:r>
+            <w:bookmarkStart w:id="0" w:name="_GoBack"/>
+            <w:bookmarkEnd w:id="0"/>
+            <w:r>
+              <w:t>y</w:t>
+            </w:r>
+            <w:r>
+              <w:t>.</w:t>
+            </w:r>
+          </w:p>
+        </w:tc>
+      </w:tr>
+    </w:tbl>
+    <w:p>
+      <w:pPr>
+        <w:pStyle w:val="TuNormal"/>
+        <w:numPr>
           <w:ilvl w:val="0"/>
           <w:numId w:val="0"/>
         </w:numPr>
+        <w:ind w:left="1296" w:hanging="576"/>
       </w:pPr>
     </w:p>
     <w:p>
@@ -1991,7 +2702,7 @@
         <w:pStyle w:val="TuNormal"/>
         <w:numPr>
           <w:ilvl w:val="2"/>
-          <w:numId w:val="12"/>
+          <w:numId w:val="11"/>
         </w:numPr>
       </w:pPr>
       <w:r>
@@ -2098,7 +2809,7 @@
               <w:rPr>
                 <w:lang w:val="vi-VN"/>
               </w:rPr>
-              <w:t>UCNV3</w:t>
+              <w:t>UCNV5</w:t>
             </w:r>
           </w:p>
         </w:tc>
@@ -2423,7 +3134,7 @@
         <w:pStyle w:val="TuNormal"/>
         <w:numPr>
           <w:ilvl w:val="2"/>
-          <w:numId w:val="12"/>
+          <w:numId w:val="11"/>
         </w:numPr>
       </w:pPr>
       <w:r>
@@ -2691,7 +3402,6 @@
               <w:cnfStyle w:val="000000100000" w:firstRow="0" w:lastRow="0" w:firstColumn="0" w:lastColumn="0" w:oddVBand="0" w:evenVBand="0" w:oddHBand="1" w:evenHBand="0" w:firstRowFirstColumn="0" w:firstRowLastColumn="0" w:lastRowFirstColumn="0" w:lastRowLastColumn="0"/>
             </w:pPr>
             <w:r>
-              <w:lastRenderedPageBreak/>
               <w:t>Bộ phận kế toán tiến hành tổng hợp thông tin và gửi về ban giám đốc</w:t>
             </w:r>
           </w:p>
@@ -2734,7 +3444,6 @@
               <w:pStyle w:val="MyTable1"/>
             </w:pPr>
             <w:r>
-              <w:lastRenderedPageBreak/>
               <w:t>Dòng thay thế</w:t>
             </w:r>
           </w:p>
@@ -2780,7 +3489,7 @@
         <w:pStyle w:val="TuNormal"/>
         <w:numPr>
           <w:ilvl w:val="2"/>
-          <w:numId w:val="12"/>
+          <w:numId w:val="11"/>
         </w:numPr>
       </w:pPr>
       <w:r>
@@ -3209,7 +3918,7 @@
         <w:pStyle w:val="TuNormal"/>
         <w:numPr>
           <w:ilvl w:val="2"/>
-          <w:numId w:val="12"/>
+          <w:numId w:val="11"/>
         </w:numPr>
       </w:pPr>
       <w:r>
@@ -3515,6 +4224,7 @@
                 <w:sz w:val="24"/>
                 <w:szCs w:val="24"/>
               </w:rPr>
+              <w:lastRenderedPageBreak/>
               <w:t>Mô tả</w:t>
             </w:r>
           </w:p>
@@ -3693,17 +4403,7 @@
                 <w:sz w:val="24"/>
                 <w:szCs w:val="24"/>
               </w:rPr>
-              <w:t xml:space="preserve">Chọn ra một số tuyến tối ưu, ghi nhận lại thông tin để trình bày với </w:t>
-            </w:r>
-            <w:r>
-              <w:rPr>
-                <w:rFonts w:ascii="Times New Roman" w:eastAsia="Times New Roman" w:hAnsi="Times New Roman" w:cs="Times New Roman"/>
-                <w:color w:val="000000"/>
-                <w:sz w:val="24"/>
-                <w:szCs w:val="24"/>
-              </w:rPr>
-              <w:lastRenderedPageBreak/>
-              <w:t>ban giám đốc.</w:t>
+              <w:t>Chọn ra một số tuyến tối ưu, ghi nhận lại thông tin để trình bày với ban giám đốc.</w:t>
             </w:r>
           </w:p>
         </w:tc>
@@ -3745,7 +4445,6 @@
                 <w:sz w:val="24"/>
                 <w:szCs w:val="24"/>
               </w:rPr>
-              <w:lastRenderedPageBreak/>
               <w:t>Dòng thay thế</w:t>
             </w:r>
           </w:p>
@@ -3797,7 +4496,7 @@
         <w:pStyle w:val="TuNormal"/>
         <w:numPr>
           <w:ilvl w:val="2"/>
-          <w:numId w:val="12"/>
+          <w:numId w:val="11"/>
         </w:numPr>
         <w:rPr>
           <w:lang w:val="vi-VN"/>
@@ -4551,7 +5250,17 @@
                 <w:szCs w:val="24"/>
                 <w:lang w:val="vi-VN"/>
               </w:rPr>
-              <w:t>Trường hợp bước 5: nếu thông tin đổi vé không đúng yêu cầu của khách hàng thì nhân viên không tiến hành đổi vé.</w:t>
+              <w:t xml:space="preserve">Trường hợp bước 5: nếu thông tin đổi vé không đúng yêu cầu của khách </w:t>
+            </w:r>
+            <w:r>
+              <w:rPr>
+                <w:rFonts w:ascii="Times New Roman" w:eastAsia="Times New Roman" w:hAnsi="Times New Roman" w:cs="Times New Roman"/>
+                <w:sz w:val="24"/>
+                <w:szCs w:val="24"/>
+                <w:lang w:val="vi-VN"/>
+              </w:rPr>
+              <w:lastRenderedPageBreak/>
+              <w:t>hàng thì nhân viên không tiến hành đổi vé.</w:t>
             </w:r>
           </w:p>
         </w:tc>
@@ -4574,7 +5283,7 @@
         <w:pStyle w:val="TuNormal"/>
         <w:numPr>
           <w:ilvl w:val="2"/>
-          <w:numId w:val="12"/>
+          <w:numId w:val="11"/>
         </w:numPr>
       </w:pPr>
       <w:r>
@@ -4709,7 +5418,6 @@
                 <w:sz w:val="24"/>
                 <w:szCs w:val="24"/>
               </w:rPr>
-              <w:lastRenderedPageBreak/>
               <w:tab/>
             </w:r>
           </w:p>
@@ -4751,7 +5459,6 @@
                 <w:sz w:val="24"/>
                 <w:szCs w:val="24"/>
               </w:rPr>
-              <w:lastRenderedPageBreak/>
               <w:t>Mã số: UCNV-8</w:t>
             </w:r>
           </w:p>
@@ -5162,7 +5869,7 @@
         <w:pStyle w:val="TuNormal"/>
         <w:numPr>
           <w:ilvl w:val="2"/>
-          <w:numId w:val="12"/>
+          <w:numId w:val="11"/>
         </w:numPr>
       </w:pPr>
       <w:r>
@@ -5710,6 +6417,7 @@
               </w:numPr>
             </w:pPr>
             <w:r>
+              <w:lastRenderedPageBreak/>
               <w:t>Ban giám đốc duyệt và ra quyết định mở chuyến.</w:t>
             </w:r>
           </w:p>
@@ -5752,6 +6460,7 @@
                 <w:sz w:val="24"/>
                 <w:szCs w:val="24"/>
               </w:rPr>
+              <w:lastRenderedPageBreak/>
               <w:t>Dòng thay thế</w:t>
             </w:r>
           </w:p>
@@ -5806,11 +6515,10 @@
         <w:pStyle w:val="TuNormal"/>
         <w:numPr>
           <w:ilvl w:val="2"/>
-          <w:numId w:val="12"/>
+          <w:numId w:val="11"/>
         </w:numPr>
       </w:pPr>
       <w:r>
-        <w:lastRenderedPageBreak/>
         <w:t xml:space="preserve"> Use case Sửa Chuyến</w:t>
       </w:r>
     </w:p>
@@ -6457,7 +7165,7 @@
         <w:pStyle w:val="TuNormal"/>
         <w:numPr>
           <w:ilvl w:val="1"/>
-          <w:numId w:val="12"/>
+          <w:numId w:val="11"/>
         </w:numPr>
       </w:pPr>
       <w:r>
@@ -6469,7 +7177,7 @@
         <w:pStyle w:val="TuNormal"/>
         <w:numPr>
           <w:ilvl w:val="2"/>
-          <w:numId w:val="12"/>
+          <w:numId w:val="11"/>
         </w:numPr>
       </w:pPr>
       <w:r>
@@ -6575,6 +7283,7 @@
               <w:pStyle w:val="MyTable1"/>
             </w:pPr>
             <w:r>
+              <w:lastRenderedPageBreak/>
               <w:t>Tham chiếu</w:t>
             </w:r>
           </w:p>
@@ -6616,7 +7325,6 @@
               <w:pStyle w:val="MyTable1"/>
             </w:pPr>
             <w:r>
-              <w:lastRenderedPageBreak/>
               <w:t>Mô tả</w:t>
             </w:r>
           </w:p>
@@ -6653,7 +7361,7 @@
                 <v:shape id="_x0000_i1025" type="#_x0000_t75" style="width:406.5pt;height:488.25pt" o:ole="">
                   <v:imagedata r:id="rId8" o:title=""/>
                 </v:shape>
-                <o:OLEObject Type="Embed" ProgID="PBrush" ShapeID="_x0000_i1025" DrawAspect="Content" ObjectID="_1567960893" r:id="rId9"/>
+                <o:OLEObject Type="Embed" ProgID="PBrush" ShapeID="_x0000_i1025" DrawAspect="Content" ObjectID="_1567972638" r:id="rId9"/>
               </w:object>
             </w:r>
           </w:p>
@@ -6675,7 +7383,7 @@
         <w:pStyle w:val="TuNormal"/>
         <w:numPr>
           <w:ilvl w:val="2"/>
-          <w:numId w:val="12"/>
+          <w:numId w:val="11"/>
         </w:numPr>
       </w:pPr>
       <w:r>
@@ -6734,6 +7442,7 @@
               <w:pStyle w:val="MyTable1"/>
             </w:pPr>
             <w:r>
+              <w:lastRenderedPageBreak/>
               <w:t>Mã số</w:t>
             </w:r>
           </w:p>
@@ -6810,7 +7519,6 @@
               <w:pStyle w:val="MyTable1"/>
             </w:pPr>
             <w:r>
-              <w:lastRenderedPageBreak/>
               <w:t>Mô tả</w:t>
             </w:r>
           </w:p>
@@ -6826,6 +7534,7 @@
             <w:r>
               <w:rPr>
                 <w:noProof/>
+                <w:lang w:eastAsia="zh-CN"/>
               </w:rPr>
               <w:drawing>
                 <wp:anchor distT="0" distB="0" distL="114300" distR="114300" simplePos="0" relativeHeight="251662336" behindDoc="0" locked="0" layoutInCell="1" allowOverlap="1" wp14:anchorId="7244F72F" wp14:editId="5ACBB87D">
@@ -7227,6 +7936,7 @@
             <w:r>
               <w:rPr>
                 <w:noProof/>
+                <w:lang w:eastAsia="zh-CN"/>
               </w:rPr>
               <w:drawing>
                 <wp:inline distT="0" distB="0" distL="0" distR="0" wp14:anchorId="08DA44CD" wp14:editId="388E2F16">
@@ -7440,6 +8150,7 @@
             <w:r>
               <w:rPr>
                 <w:noProof/>
+                <w:lang w:eastAsia="zh-CN"/>
               </w:rPr>
               <w:drawing>
                 <wp:anchor distT="0" distB="0" distL="114300" distR="114300" simplePos="0" relativeHeight="251666432" behindDoc="0" locked="0" layoutInCell="1" allowOverlap="1" wp14:anchorId="7C719B58" wp14:editId="2D61682B">
@@ -7676,6 +8387,7 @@
             <w:r>
               <w:rPr>
                 <w:noProof/>
+                <w:lang w:eastAsia="zh-CN"/>
               </w:rPr>
               <w:drawing>
                 <wp:inline distT="0" distB="0" distL="0" distR="0" wp14:anchorId="05D32DDA" wp14:editId="1192B43A">
@@ -7885,6 +8597,7 @@
             <w:r>
               <w:rPr>
                 <w:noProof/>
+                <w:lang w:eastAsia="zh-CN"/>
               </w:rPr>
               <w:drawing>
                 <wp:inline distT="0" distB="0" distL="0" distR="0" wp14:anchorId="2ED51C92" wp14:editId="40B5D0D9">
@@ -8105,6 +8818,7 @@
             <w:r>
               <w:rPr>
                 <w:noProof/>
+                <w:lang w:eastAsia="zh-CN"/>
               </w:rPr>
               <w:drawing>
                 <wp:inline distT="0" distB="0" distL="0" distR="0" wp14:anchorId="3A906A36" wp14:editId="51476D50">
@@ -8318,6 +9032,7 @@
             <w:r>
               <w:rPr>
                 <w:noProof/>
+                <w:lang w:eastAsia="zh-CN"/>
               </w:rPr>
               <w:drawing>
                 <wp:inline distT="0" distB="0" distL="0" distR="0">
@@ -8516,6 +9231,7 @@
             <w:r>
               <w:rPr>
                 <w:noProof/>
+                <w:lang w:eastAsia="zh-CN"/>
               </w:rPr>
               <w:drawing>
                 <wp:inline distT="0" distB="0" distL="0" distR="0" wp14:anchorId="03C93B73" wp14:editId="59FA61A0">
@@ -8719,6 +9435,7 @@
             <w:r>
               <w:rPr>
                 <w:noProof/>
+                <w:lang w:eastAsia="zh-CN"/>
               </w:rPr>
               <w:drawing>
                 <wp:inline distT="0" distB="0" distL="0" distR="0" wp14:anchorId="3CBA9D9A" wp14:editId="5E3CF403">
@@ -14866,6 +15583,92 @@
     </w:lvl>
   </w:abstractNum>
   <w:abstractNum w:abstractNumId="3" w15:restartNumberingAfterBreak="0">
+    <w:nsid w:val="09897BE4"/>
+    <w:multiLevelType w:val="hybridMultilevel"/>
+    <w:tmpl w:val="D608837A"/>
+    <w:lvl w:ilvl="0" w:tplc="0409000F">
+      <w:start w:val="1"/>
+      <w:numFmt w:val="decimal"/>
+      <w:lvlText w:val="%1."/>
+      <w:lvlJc w:val="left"/>
+      <w:pPr>
+        <w:ind w:left="720" w:hanging="360"/>
+      </w:pPr>
+    </w:lvl>
+    <w:lvl w:ilvl="1" w:tplc="04090019" w:tentative="1">
+      <w:start w:val="1"/>
+      <w:numFmt w:val="lowerLetter"/>
+      <w:lvlText w:val="%2."/>
+      <w:lvlJc w:val="left"/>
+      <w:pPr>
+        <w:ind w:left="1440" w:hanging="360"/>
+      </w:pPr>
+    </w:lvl>
+    <w:lvl w:ilvl="2" w:tplc="0409001B" w:tentative="1">
+      <w:start w:val="1"/>
+      <w:numFmt w:val="lowerRoman"/>
+      <w:lvlText w:val="%3."/>
+      <w:lvlJc w:val="right"/>
+      <w:pPr>
+        <w:ind w:left="2160" w:hanging="180"/>
+      </w:pPr>
+    </w:lvl>
+    <w:lvl w:ilvl="3" w:tplc="0409000F" w:tentative="1">
+      <w:start w:val="1"/>
+      <w:numFmt w:val="decimal"/>
+      <w:lvlText w:val="%4."/>
+      <w:lvlJc w:val="left"/>
+      <w:pPr>
+        <w:ind w:left="2880" w:hanging="360"/>
+      </w:pPr>
+    </w:lvl>
+    <w:lvl w:ilvl="4" w:tplc="04090019" w:tentative="1">
+      <w:start w:val="1"/>
+      <w:numFmt w:val="lowerLetter"/>
+      <w:lvlText w:val="%5."/>
+      <w:lvlJc w:val="left"/>
+      <w:pPr>
+        <w:ind w:left="3600" w:hanging="360"/>
+      </w:pPr>
+    </w:lvl>
+    <w:lvl w:ilvl="5" w:tplc="0409001B" w:tentative="1">
+      <w:start w:val="1"/>
+      <w:numFmt w:val="lowerRoman"/>
+      <w:lvlText w:val="%6."/>
+      <w:lvlJc w:val="right"/>
+      <w:pPr>
+        <w:ind w:left="4320" w:hanging="180"/>
+      </w:pPr>
+    </w:lvl>
+    <w:lvl w:ilvl="6" w:tplc="0409000F" w:tentative="1">
+      <w:start w:val="1"/>
+      <w:numFmt w:val="decimal"/>
+      <w:lvlText w:val="%7."/>
+      <w:lvlJc w:val="left"/>
+      <w:pPr>
+        <w:ind w:left="5040" w:hanging="360"/>
+      </w:pPr>
+    </w:lvl>
+    <w:lvl w:ilvl="7" w:tplc="04090019" w:tentative="1">
+      <w:start w:val="1"/>
+      <w:numFmt w:val="lowerLetter"/>
+      <w:lvlText w:val="%8."/>
+      <w:lvlJc w:val="left"/>
+      <w:pPr>
+        <w:ind w:left="5760" w:hanging="360"/>
+      </w:pPr>
+    </w:lvl>
+    <w:lvl w:ilvl="8" w:tplc="0409001B" w:tentative="1">
+      <w:start w:val="1"/>
+      <w:numFmt w:val="lowerRoman"/>
+      <w:lvlText w:val="%9."/>
+      <w:lvlJc w:val="right"/>
+      <w:pPr>
+        <w:ind w:left="6480" w:hanging="180"/>
+      </w:pPr>
+    </w:lvl>
+  </w:abstractNum>
+  <w:abstractNum w:abstractNumId="4" w15:restartNumberingAfterBreak="0">
     <w:nsid w:val="140254D4"/>
     <w:multiLevelType w:val="multilevel"/>
     <w:tmpl w:val="0928997E"/>
@@ -14978,7 +15781,7 @@
       </w:pPr>
     </w:lvl>
   </w:abstractNum>
-  <w:abstractNum w:abstractNumId="4" w15:restartNumberingAfterBreak="0">
+  <w:abstractNum w:abstractNumId="5" w15:restartNumberingAfterBreak="0">
     <w:nsid w:val="1453720A"/>
     <w:multiLevelType w:val="multilevel"/>
     <w:tmpl w:val="F1C6C542"/>
@@ -15091,7 +15894,7 @@
       </w:rPr>
     </w:lvl>
   </w:abstractNum>
-  <w:abstractNum w:abstractNumId="5" w15:restartNumberingAfterBreak="0">
+  <w:abstractNum w:abstractNumId="6" w15:restartNumberingAfterBreak="0">
     <w:nsid w:val="15396C4D"/>
     <w:multiLevelType w:val="hybridMultilevel"/>
     <w:tmpl w:val="D608837A"/>
@@ -15177,7 +15980,7 @@
       </w:pPr>
     </w:lvl>
   </w:abstractNum>
-  <w:abstractNum w:abstractNumId="6" w15:restartNumberingAfterBreak="0">
+  <w:abstractNum w:abstractNumId="7" w15:restartNumberingAfterBreak="0">
     <w:nsid w:val="16D21B05"/>
     <w:multiLevelType w:val="multilevel"/>
     <w:tmpl w:val="4D760DA0"/>
@@ -15290,7 +16093,7 @@
       </w:rPr>
     </w:lvl>
   </w:abstractNum>
-  <w:abstractNum w:abstractNumId="7" w15:restartNumberingAfterBreak="0">
+  <w:abstractNum w:abstractNumId="8" w15:restartNumberingAfterBreak="0">
     <w:nsid w:val="186C0FE4"/>
     <w:multiLevelType w:val="hybridMultilevel"/>
     <w:tmpl w:val="D608837A"/>
@@ -15376,7 +16179,7 @@
       </w:pPr>
     </w:lvl>
   </w:abstractNum>
-  <w:abstractNum w:abstractNumId="8" w15:restartNumberingAfterBreak="0">
+  <w:abstractNum w:abstractNumId="9" w15:restartNumberingAfterBreak="0">
     <w:nsid w:val="199A6A3F"/>
     <w:multiLevelType w:val="multilevel"/>
     <w:tmpl w:val="0928997E"/>
@@ -15489,7 +16292,7 @@
       </w:pPr>
     </w:lvl>
   </w:abstractNum>
-  <w:abstractNum w:abstractNumId="9" w15:restartNumberingAfterBreak="0">
+  <w:abstractNum w:abstractNumId="10" w15:restartNumberingAfterBreak="0">
     <w:nsid w:val="1C4B17DB"/>
     <w:multiLevelType w:val="multilevel"/>
     <w:tmpl w:val="6AFE2F2E"/>
@@ -15602,7 +16405,7 @@
       </w:rPr>
     </w:lvl>
   </w:abstractNum>
-  <w:abstractNum w:abstractNumId="10" w15:restartNumberingAfterBreak="0">
+  <w:abstractNum w:abstractNumId="11" w15:restartNumberingAfterBreak="0">
     <w:nsid w:val="25334A60"/>
     <w:multiLevelType w:val="multilevel"/>
     <w:tmpl w:val="7A64D3D8"/>
@@ -15720,7 +16523,7 @@
       </w:rPr>
     </w:lvl>
   </w:abstractNum>
-  <w:abstractNum w:abstractNumId="11" w15:restartNumberingAfterBreak="0">
+  <w:abstractNum w:abstractNumId="12" w15:restartNumberingAfterBreak="0">
     <w:nsid w:val="289B7C1E"/>
     <w:multiLevelType w:val="multilevel"/>
     <w:tmpl w:val="AB3807E0"/>
@@ -15811,7 +16614,7 @@
       </w:pPr>
     </w:lvl>
   </w:abstractNum>
-  <w:abstractNum w:abstractNumId="12" w15:restartNumberingAfterBreak="0">
+  <w:abstractNum w:abstractNumId="13" w15:restartNumberingAfterBreak="0">
     <w:nsid w:val="2BAB6EE8"/>
     <w:multiLevelType w:val="multilevel"/>
     <w:tmpl w:val="47FE4E02"/>
@@ -15978,7 +16781,7 @@
       </w:rPr>
     </w:lvl>
   </w:abstractNum>
-  <w:abstractNum w:abstractNumId="13" w15:restartNumberingAfterBreak="0">
+  <w:abstractNum w:abstractNumId="14" w15:restartNumberingAfterBreak="0">
     <w:nsid w:val="2CE75DBF"/>
     <w:multiLevelType w:val="multilevel"/>
     <w:tmpl w:val="0928997E"/>
@@ -16091,7 +16894,7 @@
       </w:pPr>
     </w:lvl>
   </w:abstractNum>
-  <w:abstractNum w:abstractNumId="14" w15:restartNumberingAfterBreak="0">
+  <w:abstractNum w:abstractNumId="15" w15:restartNumberingAfterBreak="0">
     <w:nsid w:val="2D6B1D7F"/>
     <w:multiLevelType w:val="multilevel"/>
     <w:tmpl w:val="0928997E"/>
@@ -16204,7 +17007,7 @@
       </w:pPr>
     </w:lvl>
   </w:abstractNum>
-  <w:abstractNum w:abstractNumId="15" w15:restartNumberingAfterBreak="0">
+  <w:abstractNum w:abstractNumId="16" w15:restartNumberingAfterBreak="0">
     <w:nsid w:val="2D7E6CCF"/>
     <w:multiLevelType w:val="multilevel"/>
     <w:tmpl w:val="6AFE2F2E"/>
@@ -16317,7 +17120,93 @@
       </w:rPr>
     </w:lvl>
   </w:abstractNum>
-  <w:abstractNum w:abstractNumId="16" w15:restartNumberingAfterBreak="0">
+  <w:abstractNum w:abstractNumId="17" w15:restartNumberingAfterBreak="0">
+    <w:nsid w:val="304D3B06"/>
+    <w:multiLevelType w:val="hybridMultilevel"/>
+    <w:tmpl w:val="D608837A"/>
+    <w:lvl w:ilvl="0" w:tplc="0409000F">
+      <w:start w:val="1"/>
+      <w:numFmt w:val="decimal"/>
+      <w:lvlText w:val="%1."/>
+      <w:lvlJc w:val="left"/>
+      <w:pPr>
+        <w:ind w:left="720" w:hanging="360"/>
+      </w:pPr>
+    </w:lvl>
+    <w:lvl w:ilvl="1" w:tplc="04090019" w:tentative="1">
+      <w:start w:val="1"/>
+      <w:numFmt w:val="lowerLetter"/>
+      <w:lvlText w:val="%2."/>
+      <w:lvlJc w:val="left"/>
+      <w:pPr>
+        <w:ind w:left="1440" w:hanging="360"/>
+      </w:pPr>
+    </w:lvl>
+    <w:lvl w:ilvl="2" w:tplc="0409001B" w:tentative="1">
+      <w:start w:val="1"/>
+      <w:numFmt w:val="lowerRoman"/>
+      <w:lvlText w:val="%3."/>
+      <w:lvlJc w:val="right"/>
+      <w:pPr>
+        <w:ind w:left="2160" w:hanging="180"/>
+      </w:pPr>
+    </w:lvl>
+    <w:lvl w:ilvl="3" w:tplc="0409000F" w:tentative="1">
+      <w:start w:val="1"/>
+      <w:numFmt w:val="decimal"/>
+      <w:lvlText w:val="%4."/>
+      <w:lvlJc w:val="left"/>
+      <w:pPr>
+        <w:ind w:left="2880" w:hanging="360"/>
+      </w:pPr>
+    </w:lvl>
+    <w:lvl w:ilvl="4" w:tplc="04090019" w:tentative="1">
+      <w:start w:val="1"/>
+      <w:numFmt w:val="lowerLetter"/>
+      <w:lvlText w:val="%5."/>
+      <w:lvlJc w:val="left"/>
+      <w:pPr>
+        <w:ind w:left="3600" w:hanging="360"/>
+      </w:pPr>
+    </w:lvl>
+    <w:lvl w:ilvl="5" w:tplc="0409001B" w:tentative="1">
+      <w:start w:val="1"/>
+      <w:numFmt w:val="lowerRoman"/>
+      <w:lvlText w:val="%6."/>
+      <w:lvlJc w:val="right"/>
+      <w:pPr>
+        <w:ind w:left="4320" w:hanging="180"/>
+      </w:pPr>
+    </w:lvl>
+    <w:lvl w:ilvl="6" w:tplc="0409000F" w:tentative="1">
+      <w:start w:val="1"/>
+      <w:numFmt w:val="decimal"/>
+      <w:lvlText w:val="%7."/>
+      <w:lvlJc w:val="left"/>
+      <w:pPr>
+        <w:ind w:left="5040" w:hanging="360"/>
+      </w:pPr>
+    </w:lvl>
+    <w:lvl w:ilvl="7" w:tplc="04090019" w:tentative="1">
+      <w:start w:val="1"/>
+      <w:numFmt w:val="lowerLetter"/>
+      <w:lvlText w:val="%8."/>
+      <w:lvlJc w:val="left"/>
+      <w:pPr>
+        <w:ind w:left="5760" w:hanging="360"/>
+      </w:pPr>
+    </w:lvl>
+    <w:lvl w:ilvl="8" w:tplc="0409001B" w:tentative="1">
+      <w:start w:val="1"/>
+      <w:numFmt w:val="lowerRoman"/>
+      <w:lvlText w:val="%9."/>
+      <w:lvlJc w:val="right"/>
+      <w:pPr>
+        <w:ind w:left="6480" w:hanging="180"/>
+      </w:pPr>
+    </w:lvl>
+  </w:abstractNum>
+  <w:abstractNum w:abstractNumId="18" w15:restartNumberingAfterBreak="0">
     <w:nsid w:val="343F2233"/>
     <w:multiLevelType w:val="multilevel"/>
     <w:tmpl w:val="F1C6C542"/>
@@ -16430,7 +17319,7 @@
       </w:rPr>
     </w:lvl>
   </w:abstractNum>
-  <w:abstractNum w:abstractNumId="17" w15:restartNumberingAfterBreak="0">
+  <w:abstractNum w:abstractNumId="19" w15:restartNumberingAfterBreak="0">
     <w:nsid w:val="35720D72"/>
     <w:multiLevelType w:val="multilevel"/>
     <w:tmpl w:val="0D861FFC"/>
@@ -16543,7 +17432,7 @@
       </w:rPr>
     </w:lvl>
   </w:abstractNum>
-  <w:abstractNum w:abstractNumId="18" w15:restartNumberingAfterBreak="0">
+  <w:abstractNum w:abstractNumId="20" w15:restartNumberingAfterBreak="0">
     <w:nsid w:val="3A4D6C06"/>
     <w:multiLevelType w:val="multilevel"/>
     <w:tmpl w:val="9AB0EA56"/>
@@ -16656,7 +17545,7 @@
       </w:rPr>
     </w:lvl>
   </w:abstractNum>
-  <w:abstractNum w:abstractNumId="19" w15:restartNumberingAfterBreak="0">
+  <w:abstractNum w:abstractNumId="21" w15:restartNumberingAfterBreak="0">
     <w:nsid w:val="3D245DEA"/>
     <w:multiLevelType w:val="multilevel"/>
     <w:tmpl w:val="7B5A91BC"/>
@@ -16801,13 +17690,13 @@
       </w:rPr>
     </w:lvl>
   </w:abstractNum>
-  <w:abstractNum w:abstractNumId="20" w15:restartNumberingAfterBreak="0">
+  <w:abstractNum w:abstractNumId="22" w15:restartNumberingAfterBreak="0">
     <w:nsid w:val="40B05AC8"/>
     <w:multiLevelType w:val="multilevel"/>
     <w:tmpl w:val="AB3807E0"/>
     <w:numStyleLink w:val="Style1"/>
   </w:abstractNum>
-  <w:abstractNum w:abstractNumId="21" w15:restartNumberingAfterBreak="0">
+  <w:abstractNum w:abstractNumId="23" w15:restartNumberingAfterBreak="0">
     <w:nsid w:val="4393145A"/>
     <w:multiLevelType w:val="multilevel"/>
     <w:tmpl w:val="F1C6C542"/>
@@ -16920,7 +17809,7 @@
       </w:rPr>
     </w:lvl>
   </w:abstractNum>
-  <w:abstractNum w:abstractNumId="22" w15:restartNumberingAfterBreak="0">
+  <w:abstractNum w:abstractNumId="24" w15:restartNumberingAfterBreak="0">
     <w:nsid w:val="47B6632A"/>
     <w:multiLevelType w:val="multilevel"/>
     <w:tmpl w:val="674EA39E"/>
@@ -17033,7 +17922,7 @@
       </w:rPr>
     </w:lvl>
   </w:abstractNum>
-  <w:abstractNum w:abstractNumId="23" w15:restartNumberingAfterBreak="0">
+  <w:abstractNum w:abstractNumId="25" w15:restartNumberingAfterBreak="0">
     <w:nsid w:val="4B1232FD"/>
     <w:multiLevelType w:val="multilevel"/>
     <w:tmpl w:val="8EDAA5DC"/>
@@ -17146,7 +18035,7 @@
       </w:rPr>
     </w:lvl>
   </w:abstractNum>
-  <w:abstractNum w:abstractNumId="24" w15:restartNumberingAfterBreak="0">
+  <w:abstractNum w:abstractNumId="26" w15:restartNumberingAfterBreak="0">
     <w:nsid w:val="53593354"/>
     <w:multiLevelType w:val="multilevel"/>
     <w:tmpl w:val="A88A3990"/>
@@ -17259,7 +18148,7 @@
       </w:rPr>
     </w:lvl>
   </w:abstractNum>
-  <w:abstractNum w:abstractNumId="25" w15:restartNumberingAfterBreak="0">
+  <w:abstractNum w:abstractNumId="27" w15:restartNumberingAfterBreak="0">
     <w:nsid w:val="58DA6B4E"/>
     <w:multiLevelType w:val="multilevel"/>
     <w:tmpl w:val="0928997E"/>
@@ -17372,7 +18261,7 @@
       </w:pPr>
     </w:lvl>
   </w:abstractNum>
-  <w:abstractNum w:abstractNumId="26" w15:restartNumberingAfterBreak="0">
+  <w:abstractNum w:abstractNumId="28" w15:restartNumberingAfterBreak="0">
     <w:nsid w:val="68890AED"/>
     <w:multiLevelType w:val="multilevel"/>
     <w:tmpl w:val="6F2E9066"/>
@@ -17485,7 +18374,7 @@
       </w:rPr>
     </w:lvl>
   </w:abstractNum>
-  <w:abstractNum w:abstractNumId="27" w15:restartNumberingAfterBreak="0">
+  <w:abstractNum w:abstractNumId="29" w15:restartNumberingAfterBreak="0">
     <w:nsid w:val="6A66118E"/>
     <w:multiLevelType w:val="multilevel"/>
     <w:tmpl w:val="0409001F"/>
@@ -17571,7 +18460,7 @@
       </w:pPr>
     </w:lvl>
   </w:abstractNum>
-  <w:abstractNum w:abstractNumId="28" w15:restartNumberingAfterBreak="0">
+  <w:abstractNum w:abstractNumId="30" w15:restartNumberingAfterBreak="0">
     <w:nsid w:val="6B5B48C8"/>
     <w:multiLevelType w:val="multilevel"/>
     <w:tmpl w:val="FD6CC316"/>
@@ -17684,7 +18573,7 @@
       </w:rPr>
     </w:lvl>
   </w:abstractNum>
-  <w:abstractNum w:abstractNumId="29" w15:restartNumberingAfterBreak="0">
+  <w:abstractNum w:abstractNumId="31" w15:restartNumberingAfterBreak="0">
     <w:nsid w:val="6C6C3D93"/>
     <w:multiLevelType w:val="hybridMultilevel"/>
     <w:tmpl w:val="D608837A"/>
@@ -17770,7 +18659,7 @@
       </w:pPr>
     </w:lvl>
   </w:abstractNum>
-  <w:abstractNum w:abstractNumId="30" w15:restartNumberingAfterBreak="0">
+  <w:abstractNum w:abstractNumId="32" w15:restartNumberingAfterBreak="0">
     <w:nsid w:val="6C7D3E4B"/>
     <w:multiLevelType w:val="multilevel"/>
     <w:tmpl w:val="6AFE2F2E"/>
@@ -17883,7 +18772,7 @@
       </w:rPr>
     </w:lvl>
   </w:abstractNum>
-  <w:abstractNum w:abstractNumId="31" w15:restartNumberingAfterBreak="0">
+  <w:abstractNum w:abstractNumId="33" w15:restartNumberingAfterBreak="0">
     <w:nsid w:val="717E3A67"/>
     <w:multiLevelType w:val="multilevel"/>
     <w:tmpl w:val="A10606DE"/>
@@ -17996,7 +18885,7 @@
       </w:rPr>
     </w:lvl>
   </w:abstractNum>
-  <w:abstractNum w:abstractNumId="32" w15:restartNumberingAfterBreak="0">
+  <w:abstractNum w:abstractNumId="34" w15:restartNumberingAfterBreak="0">
     <w:nsid w:val="75CC6E89"/>
     <w:multiLevelType w:val="hybridMultilevel"/>
     <w:tmpl w:val="D608837A"/>
@@ -18089,46 +18978,46 @@
     <w:abstractNumId w:val="1"/>
   </w:num>
   <w:num w:numId="3">
+    <w:abstractNumId w:val="12"/>
+  </w:num>
+  <w:num w:numId="4">
+    <w:abstractNumId w:val="22"/>
+  </w:num>
+  <w:num w:numId="5">
+    <w:abstractNumId w:val="31"/>
+  </w:num>
+  <w:num w:numId="6">
+    <w:abstractNumId w:val="8"/>
+  </w:num>
+  <w:num w:numId="7">
+    <w:abstractNumId w:val="34"/>
+  </w:num>
+  <w:num w:numId="8">
+    <w:abstractNumId w:val="13"/>
+  </w:num>
+  <w:num w:numId="9">
+    <w:abstractNumId w:val="13"/>
+  </w:num>
+  <w:num w:numId="10">
     <w:abstractNumId w:val="11"/>
   </w:num>
-  <w:num w:numId="4">
-    <w:abstractNumId w:val="20"/>
+  <w:num w:numId="11">
+    <w:abstractNumId w:val="24"/>
   </w:num>
-  <w:num w:numId="5">
-    <w:abstractNumId w:val="29"/>
+  <w:num w:numId="12">
+    <w:abstractNumId w:val="28"/>
   </w:num>
-  <w:num w:numId="6">
-    <w:abstractNumId w:val="7"/>
-  </w:num>
-  <w:num w:numId="7">
-    <w:abstractNumId w:val="32"/>
-  </w:num>
-  <w:num w:numId="8">
-    <w:abstractNumId w:val="12"/>
-  </w:num>
-  <w:num w:numId="9">
-    <w:abstractNumId w:val="12"/>
-  </w:num>
-  <w:num w:numId="10">
+  <w:num w:numId="13">
     <w:abstractNumId w:val="10"/>
   </w:num>
-  <w:num w:numId="11">
-    <w:abstractNumId w:val="22"/>
-  </w:num>
-  <w:num w:numId="12">
-    <w:abstractNumId w:val="26"/>
-  </w:num>
-  <w:num w:numId="13">
-    <w:abstractNumId w:val="9"/>
-  </w:num>
   <w:num w:numId="14">
-    <w:abstractNumId w:val="21"/>
+    <w:abstractNumId w:val="23"/>
   </w:num>
   <w:num w:numId="15">
-    <w:abstractNumId w:val="15"/>
+    <w:abstractNumId w:val="16"/>
   </w:num>
   <w:num w:numId="16">
-    <w:abstractNumId w:val="5"/>
+    <w:abstractNumId w:val="6"/>
     <w:lvlOverride w:ilvl="0">
       <w:startOverride w:val="1"/>
     </w:lvlOverride>
@@ -18158,61 +19047,67 @@
     </w:lvlOverride>
   </w:num>
   <w:num w:numId="17">
-    <w:abstractNumId w:val="3"/>
+    <w:abstractNumId w:val="4"/>
   </w:num>
   <w:num w:numId="18">
-    <w:abstractNumId w:val="13"/>
+    <w:abstractNumId w:val="14"/>
   </w:num>
   <w:num w:numId="19">
-    <w:abstractNumId w:val="30"/>
+    <w:abstractNumId w:val="32"/>
   </w:num>
   <w:num w:numId="20">
+    <w:abstractNumId w:val="27"/>
+  </w:num>
+  <w:num w:numId="21">
+    <w:abstractNumId w:val="21"/>
+  </w:num>
+  <w:num w:numId="22">
+    <w:abstractNumId w:val="29"/>
+  </w:num>
+  <w:num w:numId="23">
+    <w:abstractNumId w:val="5"/>
+  </w:num>
+  <w:num w:numId="24">
+    <w:abstractNumId w:val="18"/>
+  </w:num>
+  <w:num w:numId="25">
     <w:abstractNumId w:val="25"/>
   </w:num>
-  <w:num w:numId="21">
+  <w:num w:numId="26">
+    <w:abstractNumId w:val="20"/>
+  </w:num>
+  <w:num w:numId="27">
     <w:abstractNumId w:val="19"/>
   </w:num>
-  <w:num w:numId="22">
-    <w:abstractNumId w:val="27"/>
-  </w:num>
-  <w:num w:numId="23">
-    <w:abstractNumId w:val="4"/>
-  </w:num>
-  <w:num w:numId="24">
-    <w:abstractNumId w:val="16"/>
-  </w:num>
-  <w:num w:numId="25">
-    <w:abstractNumId w:val="23"/>
-  </w:num>
-  <w:num w:numId="26">
-    <w:abstractNumId w:val="18"/>
-  </w:num>
-  <w:num w:numId="27">
-    <w:abstractNumId w:val="17"/>
-  </w:num>
   <w:num w:numId="28">
-    <w:abstractNumId w:val="6"/>
+    <w:abstractNumId w:val="7"/>
   </w:num>
   <w:num w:numId="29">
     <w:abstractNumId w:val="0"/>
   </w:num>
   <w:num w:numId="30">
-    <w:abstractNumId w:val="31"/>
+    <w:abstractNumId w:val="33"/>
   </w:num>
   <w:num w:numId="31">
-    <w:abstractNumId w:val="28"/>
+    <w:abstractNumId w:val="30"/>
   </w:num>
   <w:num w:numId="32">
-    <w:abstractNumId w:val="24"/>
+    <w:abstractNumId w:val="26"/>
   </w:num>
   <w:num w:numId="33">
-    <w:abstractNumId w:val="5"/>
+    <w:abstractNumId w:val="6"/>
   </w:num>
   <w:num w:numId="34">
-    <w:abstractNumId w:val="8"/>
+    <w:abstractNumId w:val="9"/>
   </w:num>
   <w:num w:numId="35">
-    <w:abstractNumId w:val="14"/>
+    <w:abstractNumId w:val="15"/>
+  </w:num>
+  <w:num w:numId="36">
+    <w:abstractNumId w:val="17"/>
+  </w:num>
+  <w:num w:numId="37">
+    <w:abstractNumId w:val="3"/>
   </w:num>
   <w:numIdMacAtCleanup w:val="32"/>
 </w:numbering>
@@ -19920,6 +20815,7 @@
     <w:rsid w:val="00C042DA"/>
     <w:rsid w:val="00CD4D81"/>
     <w:rsid w:val="00D5031D"/>
+    <w:rsid w:val="00DE2F75"/>
     <w:rsid w:val="00E42F8E"/>
     <w:rsid w:val="00E64B4A"/>
     <w:rsid w:val="00E71680"/>
@@ -20726,7 +21622,7 @@
 </file>
 
 <file path=customXml/itemProps2.xml><?xml version="1.0" encoding="utf-8"?>
-<ds:datastoreItem xmlns:ds="http://schemas.openxmlformats.org/officeDocument/2006/customXml" ds:itemID="{81D48598-9702-40AC-BDF6-D93246217AED}">
+<ds:datastoreItem xmlns:ds="http://schemas.openxmlformats.org/officeDocument/2006/customXml" ds:itemID="{4F7CB74B-DA20-4350-BFEF-868A2E61A387}">
   <ds:schemaRefs>
     <ds:schemaRef ds:uri="http://schemas.openxmlformats.org/officeDocument/2006/bibliography"/>
   </ds:schemaRefs>

</xml_diff>

<commit_message>
Bổ sung thực thể nghiệp vụ Thông tin vé cho sơ đồ hoạt động Hủy vé
</commit_message>
<xml_diff>
--- a/01_Document/[SRS] [C43] Quản lý xe khách.docx
+++ b/01_Document/[SRS] [C43] Quản lý xe khách.docx
@@ -1,6 +1,6 @@
 
 <file path=word/document.xml><?xml version="1.0" encoding="utf-8"?>
-<w:document xmlns:wpc="http://schemas.microsoft.com/office/word/2010/wordprocessingCanvas" xmlns:mc="http://schemas.openxmlformats.org/markup-compatibility/2006" xmlns:o="urn:schemas-microsoft-com:office:office" xmlns:r="http://schemas.openxmlformats.org/officeDocument/2006/relationships" xmlns:m="http://schemas.openxmlformats.org/officeDocument/2006/math" xmlns:v="urn:schemas-microsoft-com:vml" xmlns:wp14="http://schemas.microsoft.com/office/word/2010/wordprocessingDrawing" xmlns:wp="http://schemas.openxmlformats.org/drawingml/2006/wordprocessingDrawing" xmlns:w10="urn:schemas-microsoft-com:office:word" xmlns:w="http://schemas.openxmlformats.org/wordprocessingml/2006/main" xmlns:w14="http://schemas.microsoft.com/office/word/2010/wordml" xmlns:w15="http://schemas.microsoft.com/office/word/2012/wordml" xmlns:wpg="http://schemas.microsoft.com/office/word/2010/wordprocessingGroup" xmlns:wpi="http://schemas.microsoft.com/office/word/2010/wordprocessingInk" xmlns:wne="http://schemas.microsoft.com/office/word/2006/wordml" xmlns:wps="http://schemas.microsoft.com/office/word/2010/wordprocessingShape" mc:Ignorable="w14 w15 wp14">
+<w:document xmlns:wpc="http://schemas.microsoft.com/office/word/2010/wordprocessingCanvas" xmlns:cx="http://schemas.microsoft.com/office/drawing/2014/chartex" xmlns:cx1="http://schemas.microsoft.com/office/drawing/2015/9/8/chartex" xmlns:cx2="http://schemas.microsoft.com/office/drawing/2015/10/21/chartex" xmlns:cx3="http://schemas.microsoft.com/office/drawing/2016/5/9/chartex" xmlns:cx4="http://schemas.microsoft.com/office/drawing/2016/5/10/chartex" xmlns:cx5="http://schemas.microsoft.com/office/drawing/2016/5/11/chartex" xmlns:cx6="http://schemas.microsoft.com/office/drawing/2016/5/12/chartex" xmlns:cx7="http://schemas.microsoft.com/office/drawing/2016/5/13/chartex" xmlns:cx8="http://schemas.microsoft.com/office/drawing/2016/5/14/chartex" xmlns:mc="http://schemas.openxmlformats.org/markup-compatibility/2006" xmlns:aink="http://schemas.microsoft.com/office/drawing/2016/ink" xmlns:am3d="http://schemas.microsoft.com/office/drawing/2017/model3d" xmlns:o="urn:schemas-microsoft-com:office:office" xmlns:r="http://schemas.openxmlformats.org/officeDocument/2006/relationships" xmlns:m="http://schemas.openxmlformats.org/officeDocument/2006/math" xmlns:v="urn:schemas-microsoft-com:vml" xmlns:wp14="http://schemas.microsoft.com/office/word/2010/wordprocessingDrawing" xmlns:wp="http://schemas.openxmlformats.org/drawingml/2006/wordprocessingDrawing" xmlns:w10="urn:schemas-microsoft-com:office:word" xmlns:w="http://schemas.openxmlformats.org/wordprocessingml/2006/main" xmlns:w14="http://schemas.microsoft.com/office/word/2010/wordml" xmlns:w15="http://schemas.microsoft.com/office/word/2012/wordml" xmlns:w16cid="http://schemas.microsoft.com/office/word/2016/wordml/cid" xmlns:w16se="http://schemas.microsoft.com/office/word/2015/wordml/symex" xmlns:wpg="http://schemas.microsoft.com/office/word/2010/wordprocessingGroup" xmlns:wpi="http://schemas.microsoft.com/office/word/2010/wordprocessingInk" xmlns:wne="http://schemas.microsoft.com/office/word/2006/wordml" xmlns:wps="http://schemas.microsoft.com/office/word/2010/wordprocessingShape" mc:Ignorable="w14 w15 w16se w16cid wp14">
   <w:body>
     <w:sdt>
       <w:sdtPr>
@@ -112,6 +112,7 @@
                 <w:dataBinding w:prefixMappings="xmlns:ns0='http://schemas.openxmlformats.org/package/2006/metadata/core-properties' xmlns:ns1='http://purl.org/dc/elements/1.1/'" w:xpath="/ns0:coreProperties[1]/ns1:title[1]" w:storeItemID="{6C3C8BC8-F283-45AE-878A-BAB7291924A1}"/>
                 <w:text/>
               </w:sdtPr>
+              <w:sdtEndPr/>
               <w:sdtContent>
                 <w:tc>
                   <w:tcPr>
@@ -161,6 +162,7 @@
                 <w:dataBinding w:prefixMappings="xmlns:ns0='http://schemas.openxmlformats.org/package/2006/metadata/core-properties' xmlns:ns1='http://purl.org/dc/elements/1.1/'" w:xpath="/ns0:coreProperties[1]/ns1:subject[1]" w:storeItemID="{6C3C8BC8-F283-45AE-878A-BAB7291924A1}"/>
                 <w:text/>
               </w:sdtPr>
+              <w:sdtEndPr/>
               <w:sdtContent>
                 <w:tc>
                   <w:tcPr>
@@ -236,6 +238,7 @@
                 <w:dataBinding w:prefixMappings="xmlns:ns0='http://schemas.openxmlformats.org/package/2006/metadata/core-properties' xmlns:ns1='http://purl.org/dc/elements/1.1/'" w:xpath="/ns0:coreProperties[1]/ns1:creator[1]" w:storeItemID="{6C3C8BC8-F283-45AE-878A-BAB7291924A1}"/>
                 <w:text/>
               </w:sdtPr>
+              <w:sdtEndPr/>
               <w:sdtContent>
                 <w:tc>
                   <w:tcPr>
@@ -304,6 +307,7 @@
                   <w:calendar w:val="gregorian"/>
                 </w:date>
               </w:sdtPr>
+              <w:sdtEndPr/>
               <w:sdtContent>
                 <w:tc>
                   <w:tcPr>
@@ -679,6 +683,94 @@
               </w:p>
             </w:tc>
           </w:tr>
+          <w:tr>
+            <w:tc>
+              <w:tcPr>
+                <w:tcW w:w="828" w:type="dxa"/>
+              </w:tcPr>
+              <w:p>
+                <w:pPr>
+                  <w:pStyle w:val="MyTable1"/>
+                </w:pPr>
+                <w:r>
+                  <w:t>DT-2</w:t>
+                </w:r>
+              </w:p>
+            </w:tc>
+            <w:tc>
+              <w:tcPr>
+                <w:tcW w:w="1620" w:type="dxa"/>
+              </w:tcPr>
+              <w:p>
+                <w:pPr>
+                  <w:pStyle w:val="MyTable1"/>
+                </w:pPr>
+                <w:r>
+                  <w:t>Đặc tả yêu cầu</w:t>
+                </w:r>
+              </w:p>
+            </w:tc>
+            <w:tc>
+              <w:tcPr>
+                <w:tcW w:w="1170" w:type="dxa"/>
+              </w:tcPr>
+              <w:p>
+                <w:pPr>
+                  <w:pStyle w:val="MyTable1"/>
+                </w:pPr>
+                <w:r>
+                  <w:t>3.3.3 Hiện thự</w:t>
+                </w:r>
+                <w:r>
+                  <w:t>c hóa Use case H</w:t>
+                </w:r>
+                <w:bookmarkStart w:id="0" w:name="_GoBack"/>
+                <w:bookmarkEnd w:id="0"/>
+                <w:r>
+                  <w:t>ủy vé</w:t>
+                </w:r>
+              </w:p>
+            </w:tc>
+            <w:tc>
+              <w:tcPr>
+                <w:tcW w:w="995" w:type="dxa"/>
+              </w:tcPr>
+              <w:p>
+                <w:pPr>
+                  <w:pStyle w:val="MyTable1"/>
+                </w:pPr>
+                <w:r>
+                  <w:t>1.1</w:t>
+                </w:r>
+              </w:p>
+            </w:tc>
+            <w:tc>
+              <w:tcPr>
+                <w:tcW w:w="1210" w:type="dxa"/>
+              </w:tcPr>
+              <w:p>
+                <w:pPr>
+                  <w:pStyle w:val="MyTable1"/>
+                </w:pPr>
+                <w:r>
+                  <w:t>Nguyễn Hồng Phúc</w:t>
+                </w:r>
+              </w:p>
+            </w:tc>
+            <w:tc>
+              <w:tcPr>
+                <w:tcW w:w="3375" w:type="dxa"/>
+              </w:tcPr>
+              <w:p>
+                <w:pPr>
+                  <w:pStyle w:val="MyTable1"/>
+                </w:pPr>
+                <w:r>
+                  <w:t>Bổ sung thực thể nghiệp vụ Thông tin vé cho sơ đồ hoạt động Hủy vé</w:t>
+                </w:r>
+              </w:p>
+            </w:tc>
+          </w:tr>
         </w:tbl>
         <w:p>
           <w:pPr>
@@ -2420,12 +2512,7 @@
               <w:t xml:space="preserve">c 2, </w:t>
             </w:r>
             <w:r>
-              <w:t>nếu tồn tại một chuyến xe đang hoạt động (có người mua vé) thì nhân viên không được xóa chuyến đi đó và phải dời ngày xóa tuyến đi hoặc thương lượng với người mua vé của chuyến đi cần hủ</w:t>
-            </w:r>
-            <w:bookmarkStart w:id="0" w:name="_GoBack"/>
-            <w:bookmarkEnd w:id="0"/>
-            <w:r>
-              <w:t>y</w:t>
+              <w:t>nếu tồn tại một chuyến xe đang hoạt động (có người mua vé) thì nhân viên không được xóa chuyến đi đó và phải dời ngày xóa tuyến đi hoặc thương lượng với người mua vé của chuyến đi cần hủy</w:t>
             </w:r>
             <w:r>
               <w:t>.</w:t>
@@ -3013,7 +3100,13 @@
               <w:cnfStyle w:val="000000100000" w:firstRow="0" w:lastRow="0" w:firstColumn="0" w:lastColumn="0" w:oddVBand="0" w:evenVBand="0" w:oddHBand="1" w:evenHBand="0" w:firstRowFirstColumn="0" w:firstRowLastColumn="0" w:lastRowFirstColumn="0" w:lastRowLastColumn="0"/>
             </w:pPr>
             <w:r>
-              <w:t>Ghi nhận thông tin về vé hủy: thực hiện hủy thông tin đặt vé và cập nhật vào hệ thống tình trạng  mới của vé.</w:t>
+              <w:t>Ghi nhận thông tin về vé hủy: thực hiện hủy thông tin đặt vé và cập nhật vào hệ thống tình trạ</w:t>
+            </w:r>
+            <w:r>
+              <w:t xml:space="preserve">ng </w:t>
+            </w:r>
+            <w:r>
+              <w:t>mới của vé.</w:t>
             </w:r>
           </w:p>
           <w:p>
@@ -3067,6 +3160,15 @@
             </w:pPr>
             <w:r>
               <w:t>Trường hợp bước 3, nếu vé tìm được không thỏa các yêu cầu cho phép hủy thì nhân viên sẽ từ chối yêu cầu hủy vé.</w:t>
+            </w:r>
+          </w:p>
+          <w:p>
+            <w:pPr>
+              <w:pStyle w:val="MyTable1"/>
+              <w:cnfStyle w:val="000000000000" w:firstRow="0" w:lastRow="0" w:firstColumn="0" w:lastColumn="0" w:oddVBand="0" w:evenVBand="0" w:oddHBand="0" w:evenHBand="0" w:firstRowFirstColumn="0" w:firstRowLastColumn="0" w:lastRowFirstColumn="0" w:lastRowLastColumn="0"/>
+            </w:pPr>
+            <w:r>
+              <w:t>Trường hợp bước 4, nếu khách hàng không xác nhận thông tin hủy vé thì nhân viên sẽ từ chối hủy vé.</w:t>
             </w:r>
           </w:p>
         </w:tc>
@@ -3182,6 +3284,7 @@
               <w:pStyle w:val="MyTable1"/>
             </w:pPr>
             <w:r>
+              <w:lastRenderedPageBreak/>
               <w:t>Tên Use Case</w:t>
             </w:r>
           </w:p>
@@ -4047,6 +4150,7 @@
                 <w:sz w:val="24"/>
                 <w:szCs w:val="24"/>
               </w:rPr>
+              <w:lastRenderedPageBreak/>
               <w:tab/>
             </w:r>
           </w:p>
@@ -4088,6 +4192,7 @@
                 <w:sz w:val="24"/>
                 <w:szCs w:val="24"/>
               </w:rPr>
+              <w:lastRenderedPageBreak/>
               <w:t>Mã số: UCNV-6</w:t>
             </w:r>
           </w:p>
@@ -4224,7 +4329,6 @@
                 <w:sz w:val="24"/>
                 <w:szCs w:val="24"/>
               </w:rPr>
-              <w:lastRenderedPageBreak/>
               <w:t>Mô tả</w:t>
             </w:r>
           </w:p>
@@ -5229,7 +5333,17 @@
                 <w:szCs w:val="24"/>
                 <w:lang w:val="vi-VN"/>
               </w:rPr>
-              <w:t>Trường hợp bước 3, nếu vé không thỏa yêu cầu cho phép đổi thì nhân viên không tiến hành yêu cầu đổi vé cho khách hàng.</w:t>
+              <w:t xml:space="preserve">Trường hợp bước 3, nếu vé không thỏa yêu cầu cho phép đổi thì nhân viên </w:t>
+            </w:r>
+            <w:r>
+              <w:rPr>
+                <w:rFonts w:ascii="Times New Roman" w:eastAsia="Times New Roman" w:hAnsi="Times New Roman" w:cs="Times New Roman"/>
+                <w:sz w:val="24"/>
+                <w:szCs w:val="24"/>
+                <w:lang w:val="vi-VN"/>
+              </w:rPr>
+              <w:lastRenderedPageBreak/>
+              <w:t>không tiến hành yêu cầu đổi vé cho khách hàng.</w:t>
             </w:r>
           </w:p>
           <w:p>
@@ -5250,17 +5364,7 @@
                 <w:szCs w:val="24"/>
                 <w:lang w:val="vi-VN"/>
               </w:rPr>
-              <w:t xml:space="preserve">Trường hợp bước 5: nếu thông tin đổi vé không đúng yêu cầu của khách </w:t>
-            </w:r>
-            <w:r>
-              <w:rPr>
-                <w:rFonts w:ascii="Times New Roman" w:eastAsia="Times New Roman" w:hAnsi="Times New Roman" w:cs="Times New Roman"/>
-                <w:sz w:val="24"/>
-                <w:szCs w:val="24"/>
-                <w:lang w:val="vi-VN"/>
-              </w:rPr>
-              <w:lastRenderedPageBreak/>
-              <w:t>hàng thì nhân viên không tiến hành đổi vé.</w:t>
+              <w:t>Trường hợp bước 5: nếu thông tin đổi vé không đúng yêu cầu của khách hàng thì nhân viên không tiến hành đổi vé.</w:t>
             </w:r>
           </w:p>
         </w:tc>
@@ -6402,6 +6506,7 @@
               </w:numPr>
             </w:pPr>
             <w:r>
+              <w:lastRenderedPageBreak/>
               <w:t>Nhân viên trình bày kế hoạch mở chuyến cho ban giám đố</w:t>
             </w:r>
             <w:r>
@@ -6417,7 +6522,6 @@
               </w:numPr>
             </w:pPr>
             <w:r>
-              <w:lastRenderedPageBreak/>
               <w:t>Ban giám đốc duyệt và ra quyết định mở chuyến.</w:t>
             </w:r>
           </w:p>
@@ -7248,6 +7352,7 @@
               <w:pStyle w:val="MyTable1"/>
             </w:pPr>
             <w:r>
+              <w:lastRenderedPageBreak/>
               <w:t>Mã số</w:t>
             </w:r>
           </w:p>
@@ -7283,7 +7388,6 @@
               <w:pStyle w:val="MyTable1"/>
             </w:pPr>
             <w:r>
-              <w:lastRenderedPageBreak/>
               <w:t>Tham chiếu</w:t>
             </w:r>
           </w:p>
@@ -7358,10 +7462,10 @@
                   <v:path o:extrusionok="f" gradientshapeok="t" o:connecttype="rect"/>
                   <o:lock v:ext="edit" aspectratio="t"/>
                 </v:shapetype>
-                <v:shape id="_x0000_i1025" type="#_x0000_t75" style="width:406.5pt;height:488.25pt" o:ole="">
+                <v:shape id="_x0000_i1025" type="#_x0000_t75" style="width:406.2pt;height:488.4pt" o:ole="">
                   <v:imagedata r:id="rId8" o:title=""/>
                 </v:shape>
-                <o:OLEObject Type="Embed" ProgID="PBrush" ShapeID="_x0000_i1025" DrawAspect="Content" ObjectID="_1567972638" r:id="rId9"/>
+                <o:OLEObject Type="Embed" ProgID="PBrush" ShapeID="_x0000_i1025" DrawAspect="Content" ObjectID="_1567974070" r:id="rId9"/>
               </w:object>
             </w:r>
           </w:p>
@@ -7412,6 +7516,7 @@
               <w:pStyle w:val="MyTable1"/>
             </w:pPr>
             <w:r>
+              <w:lastRenderedPageBreak/>
               <w:t>Use case</w:t>
             </w:r>
           </w:p>
@@ -7442,7 +7547,6 @@
               <w:pStyle w:val="MyTable1"/>
             </w:pPr>
             <w:r>
-              <w:lastRenderedPageBreak/>
               <w:t>Mã số</w:t>
             </w:r>
           </w:p>
@@ -7806,8 +7910,8 @@
         <w:tblLook w:val="04A0" w:firstRow="1" w:lastRow="0" w:firstColumn="1" w:lastColumn="0" w:noHBand="0" w:noVBand="1"/>
       </w:tblPr>
       <w:tblGrid>
-        <w:gridCol w:w="1619"/>
-        <w:gridCol w:w="7597"/>
+        <w:gridCol w:w="1259"/>
+        <w:gridCol w:w="7957"/>
       </w:tblGrid>
       <w:tr>
         <w:tc>
@@ -7936,13 +8040,12 @@
             <w:r>
               <w:rPr>
                 <w:noProof/>
-                <w:lang w:eastAsia="zh-CN"/>
               </w:rPr>
               <w:drawing>
-                <wp:inline distT="0" distB="0" distL="0" distR="0" wp14:anchorId="08DA44CD" wp14:editId="388E2F16">
-                  <wp:extent cx="4686954" cy="5887272"/>
+                <wp:inline distT="0" distB="0" distL="0" distR="0">
+                  <wp:extent cx="4915586" cy="6744641"/>
                   <wp:effectExtent l="0" t="0" r="0" b="0"/>
-                  <wp:docPr id="3" name="Picture 3"/>
+                  <wp:docPr id="2" name="Picture 2"/>
                   <wp:cNvGraphicFramePr>
                     <a:graphicFrameLocks xmlns:a="http://schemas.openxmlformats.org/drawingml/2006/main" noChangeAspect="1"/>
                   </wp:cNvGraphicFramePr>
@@ -7950,7 +8053,7 @@
                     <a:graphicData uri="http://schemas.openxmlformats.org/drawingml/2006/picture">
                       <pic:pic xmlns:pic="http://schemas.openxmlformats.org/drawingml/2006/picture">
                         <pic:nvPicPr>
-                          <pic:cNvPr id="5" name="Huy Ve.png"/>
+                          <pic:cNvPr id="2" name="1.png"/>
                           <pic:cNvPicPr/>
                         </pic:nvPicPr>
                         <pic:blipFill>
@@ -7968,7 +8071,7 @@
                         <pic:spPr>
                           <a:xfrm>
                             <a:off x="0" y="0"/>
-                            <a:ext cx="4686954" cy="5887272"/>
+                            <a:ext cx="4915586" cy="6744641"/>
                           </a:xfrm>
                           <a:prstGeom prst="rect">
                             <a:avLst/>
@@ -8058,6 +8161,7 @@
               <w:pStyle w:val="MyTable1"/>
             </w:pPr>
             <w:r>
+              <w:lastRenderedPageBreak/>
               <w:t>Mã số</w:t>
             </w:r>
           </w:p>
@@ -8134,7 +8238,6 @@
               <w:pStyle w:val="MyTable1"/>
             </w:pPr>
             <w:r>
-              <w:lastRenderedPageBreak/>
               <w:t>Mô tả</w:t>
             </w:r>
           </w:p>
@@ -8333,6 +8436,7 @@
               <w:pStyle w:val="MyTable1"/>
             </w:pPr>
             <w:r>
+              <w:lastRenderedPageBreak/>
               <w:t>Tham chiếu</w:t>
             </w:r>
           </w:p>
@@ -8371,7 +8475,6 @@
               <w:pStyle w:val="MyTable1"/>
             </w:pPr>
             <w:r>
-              <w:lastRenderedPageBreak/>
               <w:t>Mô tả</w:t>
             </w:r>
           </w:p>
@@ -15258,7 +15361,7 @@
 </file>
 
 <file path=word/numbering.xml><?xml version="1.0" encoding="utf-8"?>
-<w:numbering xmlns:wpc="http://schemas.microsoft.com/office/word/2010/wordprocessingCanvas" xmlns:mc="http://schemas.openxmlformats.org/markup-compatibility/2006" xmlns:o="urn:schemas-microsoft-com:office:office" xmlns:r="http://schemas.openxmlformats.org/officeDocument/2006/relationships" xmlns:m="http://schemas.openxmlformats.org/officeDocument/2006/math" xmlns:v="urn:schemas-microsoft-com:vml" xmlns:wp14="http://schemas.microsoft.com/office/word/2010/wordprocessingDrawing" xmlns:wp="http://schemas.openxmlformats.org/drawingml/2006/wordprocessingDrawing" xmlns:w10="urn:schemas-microsoft-com:office:word" xmlns:w="http://schemas.openxmlformats.org/wordprocessingml/2006/main" xmlns:w14="http://schemas.microsoft.com/office/word/2010/wordml" xmlns:w15="http://schemas.microsoft.com/office/word/2012/wordml" xmlns:wpg="http://schemas.microsoft.com/office/word/2010/wordprocessingGroup" xmlns:wpi="http://schemas.microsoft.com/office/word/2010/wordprocessingInk" xmlns:wne="http://schemas.microsoft.com/office/word/2006/wordml" xmlns:wps="http://schemas.microsoft.com/office/word/2010/wordprocessingShape" mc:Ignorable="w14 w15 wp14">
+<w:numbering xmlns:wpc="http://schemas.microsoft.com/office/word/2010/wordprocessingCanvas" xmlns:cx="http://schemas.microsoft.com/office/drawing/2014/chartex" xmlns:cx1="http://schemas.microsoft.com/office/drawing/2015/9/8/chartex" xmlns:cx2="http://schemas.microsoft.com/office/drawing/2015/10/21/chartex" xmlns:cx3="http://schemas.microsoft.com/office/drawing/2016/5/9/chartex" xmlns:cx4="http://schemas.microsoft.com/office/drawing/2016/5/10/chartex" xmlns:cx5="http://schemas.microsoft.com/office/drawing/2016/5/11/chartex" xmlns:cx6="http://schemas.microsoft.com/office/drawing/2016/5/12/chartex" xmlns:cx7="http://schemas.microsoft.com/office/drawing/2016/5/13/chartex" xmlns:cx8="http://schemas.microsoft.com/office/drawing/2016/5/14/chartex" xmlns:mc="http://schemas.openxmlformats.org/markup-compatibility/2006" xmlns:aink="http://schemas.microsoft.com/office/drawing/2016/ink" xmlns:am3d="http://schemas.microsoft.com/office/drawing/2017/model3d" xmlns:o="urn:schemas-microsoft-com:office:office" xmlns:r="http://schemas.openxmlformats.org/officeDocument/2006/relationships" xmlns:m="http://schemas.openxmlformats.org/officeDocument/2006/math" xmlns:v="urn:schemas-microsoft-com:vml" xmlns:wp14="http://schemas.microsoft.com/office/word/2010/wordprocessingDrawing" xmlns:wp="http://schemas.openxmlformats.org/drawingml/2006/wordprocessingDrawing" xmlns:w10="urn:schemas-microsoft-com:office:word" xmlns:w="http://schemas.openxmlformats.org/wordprocessingml/2006/main" xmlns:w14="http://schemas.microsoft.com/office/word/2010/wordml" xmlns:w15="http://schemas.microsoft.com/office/word/2012/wordml" xmlns:w16cid="http://schemas.microsoft.com/office/word/2016/wordml/cid" xmlns:w16se="http://schemas.microsoft.com/office/word/2015/wordml/symex" xmlns:wpg="http://schemas.microsoft.com/office/word/2010/wordprocessingGroup" xmlns:wpi="http://schemas.microsoft.com/office/word/2010/wordprocessingInk" xmlns:wne="http://schemas.microsoft.com/office/word/2006/wordml" xmlns:wps="http://schemas.microsoft.com/office/word/2010/wordprocessingShape" mc:Ignorable="w14 w15 w16se w16cid wp14">
   <w:abstractNum w:abstractNumId="0" w15:restartNumberingAfterBreak="0">
     <w:nsid w:val="00294AD6"/>
     <w:multiLevelType w:val="multilevel"/>
@@ -19114,7 +19217,7 @@
 </file>
 
 <file path=word/styles.xml><?xml version="1.0" encoding="utf-8"?>
-<w:styles xmlns:mc="http://schemas.openxmlformats.org/markup-compatibility/2006" xmlns:r="http://schemas.openxmlformats.org/officeDocument/2006/relationships" xmlns:w="http://schemas.openxmlformats.org/wordprocessingml/2006/main" xmlns:w14="http://schemas.microsoft.com/office/word/2010/wordml" xmlns:w15="http://schemas.microsoft.com/office/word/2012/wordml" mc:Ignorable="w14 w15">
+<w:styles xmlns:mc="http://schemas.openxmlformats.org/markup-compatibility/2006" xmlns:r="http://schemas.openxmlformats.org/officeDocument/2006/relationships" xmlns:w="http://schemas.openxmlformats.org/wordprocessingml/2006/main" xmlns:w14="http://schemas.microsoft.com/office/word/2010/wordml" xmlns:w15="http://schemas.microsoft.com/office/word/2012/wordml" xmlns:w16cid="http://schemas.microsoft.com/office/word/2016/wordml/cid" xmlns:w16se="http://schemas.microsoft.com/office/word/2015/wordml/symex" mc:Ignorable="w14 w15 w16se w16cid">
   <w:docDefaults>
     <w:rPrDefault>
       <w:rPr>
@@ -19131,7 +19234,7 @@
       </w:pPr>
     </w:pPrDefault>
   </w:docDefaults>
-  <w:latentStyles w:defLockedState="0" w:defUIPriority="99" w:defSemiHidden="0" w:defUnhideWhenUsed="0" w:defQFormat="0" w:count="371">
+  <w:latentStyles w:defLockedState="0" w:defUIPriority="99" w:defSemiHidden="0" w:defUnhideWhenUsed="0" w:defQFormat="0" w:count="375">
     <w:lsdException w:name="Normal" w:uiPriority="0" w:qFormat="1"/>
     <w:lsdException w:name="heading 1" w:uiPriority="9" w:qFormat="1"/>
     <w:lsdException w:name="heading 2" w:semiHidden="1" w:uiPriority="9" w:unhideWhenUsed="1" w:qFormat="1"/>
@@ -19503,6 +19606,10 @@
     <w:lsdException w:name="List Table 5 Dark Accent 6" w:uiPriority="50"/>
     <w:lsdException w:name="List Table 6 Colorful Accent 6" w:uiPriority="51"/>
     <w:lsdException w:name="List Table 7 Colorful Accent 6" w:uiPriority="52"/>
+    <w:lsdException w:name="Mention" w:semiHidden="1" w:unhideWhenUsed="1"/>
+    <w:lsdException w:name="Smart Hyperlink" w:semiHidden="1" w:unhideWhenUsed="1"/>
+    <w:lsdException w:name="Hashtag" w:semiHidden="1" w:unhideWhenUsed="1"/>
+    <w:lsdException w:name="Unresolved Mention" w:semiHidden="1" w:unhideWhenUsed="1"/>
   </w:latentStyles>
   <w:style w:type="paragraph" w:default="1" w:styleId="Normal">
     <w:name w:val="Normal"/>
@@ -20670,7 +20777,7 @@
 </file>
 
 <file path=word/glossary/document.xml><?xml version="1.0" encoding="utf-8"?>
-<w:glossaryDocument xmlns:wpc="http://schemas.microsoft.com/office/word/2010/wordprocessingCanvas" xmlns:mc="http://schemas.openxmlformats.org/markup-compatibility/2006" xmlns:o="urn:schemas-microsoft-com:office:office" xmlns:r="http://schemas.openxmlformats.org/officeDocument/2006/relationships" xmlns:m="http://schemas.openxmlformats.org/officeDocument/2006/math" xmlns:v="urn:schemas-microsoft-com:vml" xmlns:wp14="http://schemas.microsoft.com/office/word/2010/wordprocessingDrawing" xmlns:wp="http://schemas.openxmlformats.org/drawingml/2006/wordprocessingDrawing" xmlns:w10="urn:schemas-microsoft-com:office:word" xmlns:w="http://schemas.openxmlformats.org/wordprocessingml/2006/main" xmlns:w14="http://schemas.microsoft.com/office/word/2010/wordml" xmlns:w15="http://schemas.microsoft.com/office/word/2012/wordml" xmlns:wpg="http://schemas.microsoft.com/office/word/2010/wordprocessingGroup" xmlns:wpi="http://schemas.microsoft.com/office/word/2010/wordprocessingInk" xmlns:wne="http://schemas.microsoft.com/office/word/2006/wordml" xmlns:wps="http://schemas.microsoft.com/office/word/2010/wordprocessingShape" mc:Ignorable="w14 w15 wp14">
+<w:glossaryDocument xmlns:wpc="http://schemas.microsoft.com/office/word/2010/wordprocessingCanvas" xmlns:cx="http://schemas.microsoft.com/office/drawing/2014/chartex" xmlns:cx1="http://schemas.microsoft.com/office/drawing/2015/9/8/chartex" xmlns:cx2="http://schemas.microsoft.com/office/drawing/2015/10/21/chartex" xmlns:cx3="http://schemas.microsoft.com/office/drawing/2016/5/9/chartex" xmlns:cx4="http://schemas.microsoft.com/office/drawing/2016/5/10/chartex" xmlns:cx5="http://schemas.microsoft.com/office/drawing/2016/5/11/chartex" xmlns:cx6="http://schemas.microsoft.com/office/drawing/2016/5/12/chartex" xmlns:cx7="http://schemas.microsoft.com/office/drawing/2016/5/13/chartex" xmlns:cx8="http://schemas.microsoft.com/office/drawing/2016/5/14/chartex" xmlns:mc="http://schemas.openxmlformats.org/markup-compatibility/2006" xmlns:aink="http://schemas.microsoft.com/office/drawing/2016/ink" xmlns:am3d="http://schemas.microsoft.com/office/drawing/2017/model3d" xmlns:o="urn:schemas-microsoft-com:office:office" xmlns:r="http://schemas.openxmlformats.org/officeDocument/2006/relationships" xmlns:m="http://schemas.openxmlformats.org/officeDocument/2006/math" xmlns:v="urn:schemas-microsoft-com:vml" xmlns:wp14="http://schemas.microsoft.com/office/word/2010/wordprocessingDrawing" xmlns:wp="http://schemas.openxmlformats.org/drawingml/2006/wordprocessingDrawing" xmlns:w10="urn:schemas-microsoft-com:office:word" xmlns:w="http://schemas.openxmlformats.org/wordprocessingml/2006/main" xmlns:w14="http://schemas.microsoft.com/office/word/2010/wordml" xmlns:w15="http://schemas.microsoft.com/office/word/2012/wordml" xmlns:w16cid="http://schemas.microsoft.com/office/word/2016/wordml/cid" xmlns:w16se="http://schemas.microsoft.com/office/word/2015/wordml/symex" xmlns:wpg="http://schemas.microsoft.com/office/word/2010/wordprocessingGroup" xmlns:wpi="http://schemas.microsoft.com/office/word/2010/wordprocessingInk" xmlns:wne="http://schemas.microsoft.com/office/word/2006/wordml" xmlns:wps="http://schemas.microsoft.com/office/word/2010/wordprocessingShape" mc:Ignorable="w14 w15 w16se w16cid wp14">
   <w:docParts>
     <w:docPart>
       <w:docPartPr>
@@ -20707,7 +20814,7 @@
 </file>
 
 <file path=word/glossary/fontTable.xml><?xml version="1.0" encoding="utf-8"?>
-<w:fonts xmlns:mc="http://schemas.openxmlformats.org/markup-compatibility/2006" xmlns:r="http://schemas.openxmlformats.org/officeDocument/2006/relationships" xmlns:w="http://schemas.openxmlformats.org/wordprocessingml/2006/main" xmlns:w14="http://schemas.microsoft.com/office/word/2010/wordml" xmlns:w15="http://schemas.microsoft.com/office/word/2012/wordml" mc:Ignorable="w14 w15">
+<w:fonts xmlns:mc="http://schemas.openxmlformats.org/markup-compatibility/2006" xmlns:r="http://schemas.openxmlformats.org/officeDocument/2006/relationships" xmlns:w="http://schemas.openxmlformats.org/wordprocessingml/2006/main" xmlns:w14="http://schemas.microsoft.com/office/word/2010/wordml" xmlns:w15="http://schemas.microsoft.com/office/word/2012/wordml" xmlns:w16cid="http://schemas.microsoft.com/office/word/2016/wordml/cid" xmlns:w16se="http://schemas.microsoft.com/office/word/2015/wordml/symex" mc:Ignorable="w14 w15 w16se w16cid">
   <w:font w:name="Times New Roman">
     <w:panose1 w:val="02020603050405020304"/>
     <w:charset w:val="00"/>
@@ -20765,6 +20872,14 @@
     <w:pitch w:val="variable"/>
     <w:sig w:usb0="E1002EFF" w:usb1="C000605B" w:usb2="00000029" w:usb3="00000000" w:csb0="000101FF" w:csb1="00000000"/>
   </w:font>
+  <w:font w:name="DengXian">
+    <w:altName w:val="等线"/>
+    <w:panose1 w:val="02010600030101010101"/>
+    <w:charset w:val="86"/>
+    <w:family w:val="auto"/>
+    <w:pitch w:val="variable"/>
+    <w:sig w:usb0="A00002BF" w:usb1="38CF7CFA" w:usb2="00000016" w:usb3="00000000" w:csb0="0004000F" w:csb1="00000000"/>
+  </w:font>
   <w:font w:name="Calibri Light">
     <w:panose1 w:val="020F0302020204030204"/>
     <w:charset w:val="00"/>
@@ -20772,11 +20887,18 @@
     <w:pitch w:val="variable"/>
     <w:sig w:usb0="E0002AFF" w:usb1="C000247B" w:usb2="00000009" w:usb3="00000000" w:csb0="000001FF" w:csb1="00000000"/>
   </w:font>
+  <w:font w:name="DengXian Light">
+    <w:altName w:val="等线 Light"/>
+    <w:charset w:val="86"/>
+    <w:family w:val="auto"/>
+    <w:pitch w:val="variable"/>
+    <w:sig w:usb0="A00002BF" w:usb1="38CF7CFA" w:usb2="00000016" w:usb3="00000000" w:csb0="0004000F" w:csb1="00000000"/>
+  </w:font>
 </w:fonts>
 </file>
 
 <file path=word/glossary/settings.xml><?xml version="1.0" encoding="utf-8"?>
-<w:settings xmlns:mc="http://schemas.openxmlformats.org/markup-compatibility/2006" xmlns:o="urn:schemas-microsoft-com:office:office" xmlns:r="http://schemas.openxmlformats.org/officeDocument/2006/relationships" xmlns:m="http://schemas.openxmlformats.org/officeDocument/2006/math" xmlns:v="urn:schemas-microsoft-com:vml" xmlns:w10="urn:schemas-microsoft-com:office:word" xmlns:w="http://schemas.openxmlformats.org/wordprocessingml/2006/main" xmlns:w14="http://schemas.microsoft.com/office/word/2010/wordml" xmlns:w15="http://schemas.microsoft.com/office/word/2012/wordml" xmlns:sl="http://schemas.openxmlformats.org/schemaLibrary/2006/main" mc:Ignorable="w14 w15">
+<w:settings xmlns:mc="http://schemas.openxmlformats.org/markup-compatibility/2006" xmlns:o="urn:schemas-microsoft-com:office:office" xmlns:r="http://schemas.openxmlformats.org/officeDocument/2006/relationships" xmlns:m="http://schemas.openxmlformats.org/officeDocument/2006/math" xmlns:v="urn:schemas-microsoft-com:vml" xmlns:w10="urn:schemas-microsoft-com:office:word" xmlns:w="http://schemas.openxmlformats.org/wordprocessingml/2006/main" xmlns:w14="http://schemas.microsoft.com/office/word/2010/wordml" xmlns:w15="http://schemas.microsoft.com/office/word/2012/wordml" xmlns:w16cid="http://schemas.microsoft.com/office/word/2016/wordml/cid" xmlns:w16se="http://schemas.microsoft.com/office/word/2015/wordml/symex" xmlns:sl="http://schemas.openxmlformats.org/schemaLibrary/2006/main" mc:Ignorable="w14 w15 w16se w16cid">
   <w:view w:val="normal"/>
   <w:defaultTabStop w:val="720"/>
   <w:characterSpacingControl w:val="doNotCompress"/>
@@ -20791,6 +20913,7 @@
     <w:rsidRoot w:val="0046471A"/>
     <w:rsid w:val="0009720C"/>
     <w:rsid w:val="000A2788"/>
+    <w:rsid w:val="001A2499"/>
     <w:rsid w:val="001B7673"/>
     <w:rsid w:val="001C0260"/>
     <w:rsid w:val="001C25C6"/>
@@ -20806,6 +20929,7 @@
     <w:rsid w:val="005A2380"/>
     <w:rsid w:val="00652AAB"/>
     <w:rsid w:val="00685D1D"/>
+    <w:rsid w:val="006F2E6D"/>
     <w:rsid w:val="00726003"/>
     <w:rsid w:val="0072639F"/>
     <w:rsid w:val="007B3F5E"/>
@@ -20847,7 +20971,7 @@
 </file>
 
 <file path=word/glossary/styles.xml><?xml version="1.0" encoding="utf-8"?>
-<w:styles xmlns:mc="http://schemas.openxmlformats.org/markup-compatibility/2006" xmlns:r="http://schemas.openxmlformats.org/officeDocument/2006/relationships" xmlns:w="http://schemas.openxmlformats.org/wordprocessingml/2006/main" xmlns:w14="http://schemas.microsoft.com/office/word/2010/wordml" xmlns:w15="http://schemas.microsoft.com/office/word/2012/wordml" mc:Ignorable="w14 w15">
+<w:styles xmlns:mc="http://schemas.openxmlformats.org/markup-compatibility/2006" xmlns:r="http://schemas.openxmlformats.org/officeDocument/2006/relationships" xmlns:w="http://schemas.openxmlformats.org/wordprocessingml/2006/main" xmlns:w14="http://schemas.microsoft.com/office/word/2010/wordml" xmlns:w15="http://schemas.microsoft.com/office/word/2012/wordml" xmlns:w16cid="http://schemas.microsoft.com/office/word/2016/wordml/cid" xmlns:w16se="http://schemas.microsoft.com/office/word/2015/wordml/symex" mc:Ignorable="w14 w15 w16se w16cid">
   <w:docDefaults>
     <w:rPrDefault>
       <w:rPr>
@@ -20863,7 +20987,7 @@
       </w:pPr>
     </w:pPrDefault>
   </w:docDefaults>
-  <w:latentStyles w:defLockedState="0" w:defUIPriority="99" w:defSemiHidden="0" w:defUnhideWhenUsed="0" w:defQFormat="0" w:count="371">
+  <w:latentStyles w:defLockedState="0" w:defUIPriority="99" w:defSemiHidden="0" w:defUnhideWhenUsed="0" w:defQFormat="0" w:count="375">
     <w:lsdException w:name="Normal" w:uiPriority="0" w:qFormat="1"/>
     <w:lsdException w:name="heading 1" w:uiPriority="9" w:qFormat="1"/>
     <w:lsdException w:name="heading 2" w:semiHidden="1" w:uiPriority="9" w:unhideWhenUsed="1" w:qFormat="1"/>
@@ -21235,6 +21359,10 @@
     <w:lsdException w:name="List Table 5 Dark Accent 6" w:uiPriority="50"/>
     <w:lsdException w:name="List Table 6 Colorful Accent 6" w:uiPriority="51"/>
     <w:lsdException w:name="List Table 7 Colorful Accent 6" w:uiPriority="52"/>
+    <w:lsdException w:name="Mention" w:semiHidden="1" w:unhideWhenUsed="1"/>
+    <w:lsdException w:name="Smart Hyperlink" w:semiHidden="1" w:unhideWhenUsed="1"/>
+    <w:lsdException w:name="Hashtag" w:semiHidden="1" w:unhideWhenUsed="1"/>
+    <w:lsdException w:name="Unresolved Mention" w:semiHidden="1" w:unhideWhenUsed="1"/>
   </w:latentStyles>
   <w:style w:type="paragraph" w:default="1" w:styleId="Normal">
     <w:name w:val="Normal"/>
@@ -21307,7 +21435,7 @@
 </file>
 
 <file path=word/glossary/webSettings.xml><?xml version="1.0" encoding="utf-8"?>
-<w:webSettings xmlns:mc="http://schemas.openxmlformats.org/markup-compatibility/2006" xmlns:r="http://schemas.openxmlformats.org/officeDocument/2006/relationships" xmlns:w="http://schemas.openxmlformats.org/wordprocessingml/2006/main" xmlns:w14="http://schemas.microsoft.com/office/word/2010/wordml" xmlns:w15="http://schemas.microsoft.com/office/word/2012/wordml" mc:Ignorable="w14 w15">
+<w:webSettings xmlns:mc="http://schemas.openxmlformats.org/markup-compatibility/2006" xmlns:r="http://schemas.openxmlformats.org/officeDocument/2006/relationships" xmlns:w="http://schemas.openxmlformats.org/wordprocessingml/2006/main" xmlns:w14="http://schemas.microsoft.com/office/word/2010/wordml" xmlns:w15="http://schemas.microsoft.com/office/word/2012/wordml" xmlns:w16cid="http://schemas.microsoft.com/office/word/2016/wordml/cid" xmlns:w16se="http://schemas.microsoft.com/office/word/2015/wordml/symex" mc:Ignorable="w14 w15 w16se w16cid">
   <w:optimizeForBrowser/>
   <w:allowPNG/>
 </w:webSettings>
@@ -21622,7 +21750,7 @@
 </file>
 
 <file path=customXml/itemProps2.xml><?xml version="1.0" encoding="utf-8"?>
-<ds:datastoreItem xmlns:ds="http://schemas.openxmlformats.org/officeDocument/2006/customXml" ds:itemID="{4F7CB74B-DA20-4350-BFEF-868A2E61A387}">
+<ds:datastoreItem xmlns:ds="http://schemas.openxmlformats.org/officeDocument/2006/customXml" ds:itemID="{F793AB03-5E4C-4606-BB09-11FE95160EC5}">
   <ds:schemaRefs>
     <ds:schemaRef ds:uri="http://schemas.openxmlformats.org/officeDocument/2006/bibliography"/>
   </ds:schemaRefs>

</xml_diff>

<commit_message>
Update UC Nghiep Vu
Thêm phần đăc tả và activity UC tìm đường đi ngắn nhất
</commit_message>
<xml_diff>
--- a/01_Document/[SRS] [C43] Quản lý xe khách.docx
+++ b/01_Document/[SRS] [C43] Quản lý xe khách.docx
@@ -566,12 +566,7 @@
                   <w:pStyle w:val="MyTable1"/>
                 </w:pPr>
                 <w:r>
-                  <w:t xml:space="preserve">Phiên </w:t>
-                </w:r>
-                <w:bookmarkStart w:id="0" w:name="_GoBack"/>
-                <w:bookmarkEnd w:id="0"/>
-                <w:r>
-                  <w:t>bản</w:t>
+                  <w:t>Phiên bản</w:t>
                 </w:r>
               </w:p>
             </w:tc>
@@ -6660,7 +6655,7 @@
         </w:trPr>
         <w:tc>
           <w:tcPr>
-            <w:tcW w:w="1701" w:type="dxa"/>
+            <w:tcW w:w="1688" w:type="dxa"/>
             <w:vMerge w:val="restart"/>
             <w:tcBorders>
               <w:top w:val="single" w:sz="4" w:space="0" w:color="000000"/>
@@ -6702,7 +6697,7 @@
         </w:tc>
         <w:tc>
           <w:tcPr>
-            <w:tcW w:w="4678" w:type="dxa"/>
+            <w:tcW w:w="4630" w:type="dxa"/>
             <w:vMerge w:val="restart"/>
             <w:tcBorders>
               <w:top w:val="single" w:sz="4" w:space="0" w:color="000000"/>
@@ -6765,7 +6760,7 @@
         </w:tc>
         <w:tc>
           <w:tcPr>
-            <w:tcW w:w="2835" w:type="dxa"/>
+            <w:tcW w:w="2811" w:type="dxa"/>
             <w:tcBorders>
               <w:top w:val="single" w:sz="4" w:space="0" w:color="000000"/>
               <w:left w:val="single" w:sz="4" w:space="0" w:color="000000"/>
@@ -6821,7 +6816,7 @@
         </w:trPr>
         <w:tc>
           <w:tcPr>
-            <w:tcW w:w="1701" w:type="dxa"/>
+            <w:tcW w:w="1688" w:type="dxa"/>
             <w:vMerge/>
             <w:tcBorders>
               <w:top w:val="single" w:sz="4" w:space="0" w:color="000000"/>
@@ -6846,7 +6841,7 @@
         </w:tc>
         <w:tc>
           <w:tcPr>
-            <w:tcW w:w="4678" w:type="dxa"/>
+            <w:tcW w:w="4630" w:type="dxa"/>
             <w:vMerge/>
             <w:tcBorders>
               <w:top w:val="single" w:sz="4" w:space="0" w:color="000000"/>
@@ -6871,7 +6866,7 @@
         </w:tc>
         <w:tc>
           <w:tcPr>
-            <w:tcW w:w="2835" w:type="dxa"/>
+            <w:tcW w:w="2811" w:type="dxa"/>
             <w:tcBorders>
               <w:top w:val="single" w:sz="4" w:space="0" w:color="000000"/>
               <w:left w:val="single" w:sz="4" w:space="0" w:color="000000"/>
@@ -6930,7 +6925,7 @@
       <w:tr>
         <w:tc>
           <w:tcPr>
-            <w:tcW w:w="1701" w:type="dxa"/>
+            <w:tcW w:w="1688" w:type="dxa"/>
             <w:tcBorders>
               <w:top w:val="single" w:sz="4" w:space="0" w:color="000000"/>
               <w:left w:val="single" w:sz="4" w:space="0" w:color="BFBFBF"/>
@@ -6970,7 +6965,7 @@
         </w:tc>
         <w:tc>
           <w:tcPr>
-            <w:tcW w:w="7513" w:type="dxa"/>
+            <w:tcW w:w="7441" w:type="dxa"/>
             <w:gridSpan w:val="2"/>
             <w:tcBorders>
               <w:top w:val="single" w:sz="4" w:space="0" w:color="000000"/>
@@ -7030,7 +7025,7 @@
       <w:tr>
         <w:tc>
           <w:tcPr>
-            <w:tcW w:w="1701" w:type="dxa"/>
+            <w:tcW w:w="1688" w:type="dxa"/>
             <w:tcBorders>
               <w:top w:val="single" w:sz="4" w:space="0" w:color="BFBFBF"/>
               <w:left w:val="single" w:sz="4" w:space="0" w:color="BFBFBF"/>
@@ -7071,7 +7066,7 @@
         </w:tc>
         <w:tc>
           <w:tcPr>
-            <w:tcW w:w="7513" w:type="dxa"/>
+            <w:tcW w:w="7441" w:type="dxa"/>
             <w:gridSpan w:val="2"/>
             <w:tcBorders>
               <w:top w:val="single" w:sz="4" w:space="0" w:color="BFBFBF"/>
@@ -7192,7 +7187,7 @@
       <w:tr>
         <w:tc>
           <w:tcPr>
-            <w:tcW w:w="1701" w:type="dxa"/>
+            <w:tcW w:w="1688" w:type="dxa"/>
             <w:tcBorders>
               <w:top w:val="single" w:sz="4" w:space="0" w:color="BFBFBF"/>
               <w:left w:val="single" w:sz="4" w:space="0" w:color="BFBFBF"/>
@@ -7232,7 +7227,7 @@
         </w:tc>
         <w:tc>
           <w:tcPr>
-            <w:tcW w:w="7513" w:type="dxa"/>
+            <w:tcW w:w="7441" w:type="dxa"/>
             <w:gridSpan w:val="2"/>
             <w:tcBorders>
               <w:top w:val="single" w:sz="4" w:space="0" w:color="BFBFBF"/>
@@ -7272,6 +7267,835 @@
     </w:tbl>
     <w:p>
       <w:pPr>
+        <w:pStyle w:val="ListParagraph"/>
+        <w:numPr>
+          <w:ilvl w:val="0"/>
+          <w:numId w:val="38"/>
+        </w:numPr>
+        <w:rPr>
+          <w:rFonts w:ascii="Times New Roman" w:hAnsi="Times New Roman" w:cs="Times New Roman"/>
+          <w:vanish/>
+          <w:sz w:val="26"/>
+          <w:szCs w:val="26"/>
+        </w:rPr>
+      </w:pPr>
+    </w:p>
+    <w:p>
+      <w:pPr>
+        <w:pStyle w:val="ListParagraph"/>
+        <w:numPr>
+          <w:ilvl w:val="0"/>
+          <w:numId w:val="38"/>
+        </w:numPr>
+        <w:rPr>
+          <w:rFonts w:ascii="Times New Roman" w:hAnsi="Times New Roman" w:cs="Times New Roman"/>
+          <w:vanish/>
+          <w:sz w:val="26"/>
+          <w:szCs w:val="26"/>
+        </w:rPr>
+      </w:pPr>
+    </w:p>
+    <w:p>
+      <w:pPr>
+        <w:pStyle w:val="ListParagraph"/>
+        <w:numPr>
+          <w:ilvl w:val="0"/>
+          <w:numId w:val="38"/>
+        </w:numPr>
+        <w:rPr>
+          <w:rFonts w:ascii="Times New Roman" w:hAnsi="Times New Roman" w:cs="Times New Roman"/>
+          <w:vanish/>
+          <w:sz w:val="26"/>
+          <w:szCs w:val="26"/>
+        </w:rPr>
+      </w:pPr>
+    </w:p>
+    <w:p>
+      <w:pPr>
+        <w:pStyle w:val="ListParagraph"/>
+        <w:numPr>
+          <w:ilvl w:val="1"/>
+          <w:numId w:val="38"/>
+        </w:numPr>
+        <w:rPr>
+          <w:rFonts w:ascii="Times New Roman" w:hAnsi="Times New Roman" w:cs="Times New Roman"/>
+          <w:vanish/>
+          <w:sz w:val="26"/>
+          <w:szCs w:val="26"/>
+        </w:rPr>
+      </w:pPr>
+    </w:p>
+    <w:p>
+      <w:pPr>
+        <w:pStyle w:val="ListParagraph"/>
+        <w:numPr>
+          <w:ilvl w:val="1"/>
+          <w:numId w:val="38"/>
+        </w:numPr>
+        <w:rPr>
+          <w:rFonts w:ascii="Times New Roman" w:hAnsi="Times New Roman" w:cs="Times New Roman"/>
+          <w:vanish/>
+          <w:sz w:val="26"/>
+          <w:szCs w:val="26"/>
+        </w:rPr>
+      </w:pPr>
+    </w:p>
+    <w:p>
+      <w:pPr>
+        <w:pStyle w:val="ListParagraph"/>
+        <w:numPr>
+          <w:ilvl w:val="2"/>
+          <w:numId w:val="38"/>
+        </w:numPr>
+        <w:rPr>
+          <w:rFonts w:ascii="Times New Roman" w:hAnsi="Times New Roman" w:cs="Times New Roman"/>
+          <w:vanish/>
+          <w:sz w:val="26"/>
+          <w:szCs w:val="26"/>
+        </w:rPr>
+      </w:pPr>
+    </w:p>
+    <w:p>
+      <w:pPr>
+        <w:pStyle w:val="ListParagraph"/>
+        <w:numPr>
+          <w:ilvl w:val="2"/>
+          <w:numId w:val="38"/>
+        </w:numPr>
+        <w:rPr>
+          <w:rFonts w:ascii="Times New Roman" w:hAnsi="Times New Roman" w:cs="Times New Roman"/>
+          <w:vanish/>
+          <w:sz w:val="26"/>
+          <w:szCs w:val="26"/>
+        </w:rPr>
+      </w:pPr>
+    </w:p>
+    <w:p>
+      <w:pPr>
+        <w:pStyle w:val="ListParagraph"/>
+        <w:numPr>
+          <w:ilvl w:val="2"/>
+          <w:numId w:val="38"/>
+        </w:numPr>
+        <w:rPr>
+          <w:rFonts w:ascii="Times New Roman" w:hAnsi="Times New Roman" w:cs="Times New Roman"/>
+          <w:vanish/>
+          <w:sz w:val="26"/>
+          <w:szCs w:val="26"/>
+        </w:rPr>
+      </w:pPr>
+    </w:p>
+    <w:p>
+      <w:pPr>
+        <w:pStyle w:val="ListParagraph"/>
+        <w:numPr>
+          <w:ilvl w:val="2"/>
+          <w:numId w:val="38"/>
+        </w:numPr>
+        <w:rPr>
+          <w:rFonts w:ascii="Times New Roman" w:hAnsi="Times New Roman" w:cs="Times New Roman"/>
+          <w:vanish/>
+          <w:sz w:val="26"/>
+          <w:szCs w:val="26"/>
+        </w:rPr>
+      </w:pPr>
+    </w:p>
+    <w:p>
+      <w:pPr>
+        <w:pStyle w:val="ListParagraph"/>
+        <w:numPr>
+          <w:ilvl w:val="2"/>
+          <w:numId w:val="38"/>
+        </w:numPr>
+        <w:rPr>
+          <w:rFonts w:ascii="Times New Roman" w:hAnsi="Times New Roman" w:cs="Times New Roman"/>
+          <w:vanish/>
+          <w:sz w:val="26"/>
+          <w:szCs w:val="26"/>
+        </w:rPr>
+      </w:pPr>
+    </w:p>
+    <w:p>
+      <w:pPr>
+        <w:pStyle w:val="ListParagraph"/>
+        <w:numPr>
+          <w:ilvl w:val="2"/>
+          <w:numId w:val="38"/>
+        </w:numPr>
+        <w:rPr>
+          <w:rFonts w:ascii="Times New Roman" w:hAnsi="Times New Roman" w:cs="Times New Roman"/>
+          <w:vanish/>
+          <w:sz w:val="26"/>
+          <w:szCs w:val="26"/>
+        </w:rPr>
+      </w:pPr>
+    </w:p>
+    <w:p>
+      <w:pPr>
+        <w:pStyle w:val="ListParagraph"/>
+        <w:numPr>
+          <w:ilvl w:val="2"/>
+          <w:numId w:val="38"/>
+        </w:numPr>
+        <w:rPr>
+          <w:rFonts w:ascii="Times New Roman" w:hAnsi="Times New Roman" w:cs="Times New Roman"/>
+          <w:vanish/>
+          <w:sz w:val="26"/>
+          <w:szCs w:val="26"/>
+        </w:rPr>
+      </w:pPr>
+    </w:p>
+    <w:p>
+      <w:pPr>
+        <w:pStyle w:val="ListParagraph"/>
+        <w:numPr>
+          <w:ilvl w:val="2"/>
+          <w:numId w:val="38"/>
+        </w:numPr>
+        <w:rPr>
+          <w:rFonts w:ascii="Times New Roman" w:hAnsi="Times New Roman" w:cs="Times New Roman"/>
+          <w:vanish/>
+          <w:sz w:val="26"/>
+          <w:szCs w:val="26"/>
+        </w:rPr>
+      </w:pPr>
+    </w:p>
+    <w:p>
+      <w:pPr>
+        <w:pStyle w:val="ListParagraph"/>
+        <w:numPr>
+          <w:ilvl w:val="2"/>
+          <w:numId w:val="38"/>
+        </w:numPr>
+        <w:rPr>
+          <w:rFonts w:ascii="Times New Roman" w:hAnsi="Times New Roman" w:cs="Times New Roman"/>
+          <w:vanish/>
+          <w:sz w:val="26"/>
+          <w:szCs w:val="26"/>
+        </w:rPr>
+      </w:pPr>
+    </w:p>
+    <w:p>
+      <w:pPr>
+        <w:pStyle w:val="ListParagraph"/>
+        <w:numPr>
+          <w:ilvl w:val="2"/>
+          <w:numId w:val="38"/>
+        </w:numPr>
+        <w:rPr>
+          <w:rFonts w:ascii="Times New Roman" w:hAnsi="Times New Roman" w:cs="Times New Roman"/>
+          <w:vanish/>
+          <w:sz w:val="26"/>
+          <w:szCs w:val="26"/>
+        </w:rPr>
+      </w:pPr>
+    </w:p>
+    <w:p>
+      <w:pPr>
+        <w:pStyle w:val="ListParagraph"/>
+        <w:numPr>
+          <w:ilvl w:val="2"/>
+          <w:numId w:val="38"/>
+        </w:numPr>
+        <w:rPr>
+          <w:rFonts w:ascii="Times New Roman" w:hAnsi="Times New Roman" w:cs="Times New Roman"/>
+          <w:vanish/>
+          <w:sz w:val="26"/>
+          <w:szCs w:val="26"/>
+        </w:rPr>
+      </w:pPr>
+    </w:p>
+    <w:p>
+      <w:pPr>
+        <w:pStyle w:val="ListParagraph"/>
+        <w:numPr>
+          <w:ilvl w:val="2"/>
+          <w:numId w:val="38"/>
+        </w:numPr>
+        <w:rPr>
+          <w:rFonts w:ascii="Times New Roman" w:hAnsi="Times New Roman" w:cs="Times New Roman"/>
+          <w:vanish/>
+          <w:sz w:val="26"/>
+          <w:szCs w:val="26"/>
+        </w:rPr>
+      </w:pPr>
+    </w:p>
+    <w:p>
+      <w:pPr>
+        <w:ind w:left="720" w:firstLine="0"/>
+        <w:rPr>
+          <w:rFonts w:ascii="Times New Roman" w:hAnsi="Times New Roman" w:cs="Times New Roman"/>
+          <w:sz w:val="26"/>
+          <w:szCs w:val="26"/>
+        </w:rPr>
+      </w:pPr>
+    </w:p>
+    <w:p>
+      <w:pPr>
+        <w:pStyle w:val="ListParagraph"/>
+        <w:numPr>
+          <w:ilvl w:val="2"/>
+          <w:numId w:val="38"/>
+        </w:numPr>
+        <w:rPr>
+          <w:rFonts w:ascii="Times New Roman" w:hAnsi="Times New Roman" w:cs="Times New Roman"/>
+          <w:sz w:val="26"/>
+          <w:szCs w:val="26"/>
+        </w:rPr>
+      </w:pPr>
+      <w:r>
+        <w:rPr>
+          <w:rFonts w:ascii="Times New Roman" w:hAnsi="Times New Roman" w:cs="Times New Roman"/>
+          <w:sz w:val="26"/>
+          <w:szCs w:val="26"/>
+        </w:rPr>
+        <w:t>Use case Tìm đường đi ngắn nhất</w:t>
+      </w:r>
+    </w:p>
+    <w:tbl>
+      <w:tblPr>
+        <w:tblW w:w="9129" w:type="dxa"/>
+        <w:tblInd w:w="250" w:type="dxa"/>
+        <w:tblCellMar>
+          <w:top w:w="15" w:type="dxa"/>
+          <w:left w:w="15" w:type="dxa"/>
+          <w:bottom w:w="15" w:type="dxa"/>
+          <w:right w:w="15" w:type="dxa"/>
+        </w:tblCellMar>
+        <w:tblLook w:val="04A0" w:firstRow="1" w:lastRow="0" w:firstColumn="1" w:lastColumn="0" w:noHBand="0" w:noVBand="1"/>
+      </w:tblPr>
+      <w:tblGrid>
+        <w:gridCol w:w="1688"/>
+        <w:gridCol w:w="4630"/>
+        <w:gridCol w:w="2811"/>
+      </w:tblGrid>
+      <w:tr>
+        <w:trPr>
+          <w:trHeight w:val="520"/>
+        </w:trPr>
+        <w:tc>
+          <w:tcPr>
+            <w:tcW w:w="1688" w:type="dxa"/>
+            <w:vMerge w:val="restart"/>
+            <w:tcBorders>
+              <w:top w:val="single" w:sz="4" w:space="0" w:color="000000"/>
+              <w:left w:val="single" w:sz="4" w:space="0" w:color="000000"/>
+              <w:bottom w:val="single" w:sz="4" w:space="0" w:color="000000"/>
+              <w:right w:val="single" w:sz="4" w:space="0" w:color="000000"/>
+            </w:tcBorders>
+            <w:shd w:val="clear" w:color="auto" w:fill="BFBFBF"/>
+            <w:tcMar>
+              <w:top w:w="0" w:type="dxa"/>
+              <w:left w:w="108" w:type="dxa"/>
+              <w:bottom w:w="0" w:type="dxa"/>
+              <w:right w:w="108" w:type="dxa"/>
+            </w:tcMar>
+            <w:hideMark/>
+          </w:tcPr>
+          <w:p>
+            <w:pPr>
+              <w:spacing w:after="120" w:line="240" w:lineRule="auto"/>
+              <w:ind w:left="0" w:firstLine="0"/>
+              <w:rPr>
+                <w:rFonts w:ascii="Times New Roman" w:eastAsia="Times New Roman" w:hAnsi="Times New Roman" w:cs="Times New Roman"/>
+                <w:b/>
+                <w:sz w:val="24"/>
+                <w:szCs w:val="24"/>
+              </w:rPr>
+            </w:pPr>
+            <w:r>
+              <w:rPr>
+                <w:rFonts w:ascii="Times New Roman" w:eastAsia="Times New Roman" w:hAnsi="Times New Roman" w:cs="Times New Roman"/>
+                <w:b/>
+                <w:color w:val="000000"/>
+                <w:sz w:val="24"/>
+                <w:szCs w:val="24"/>
+              </w:rPr>
+              <w:t>Tên Use Case</w:t>
+            </w:r>
+          </w:p>
+        </w:tc>
+        <w:tc>
+          <w:tcPr>
+            <w:tcW w:w="4630" w:type="dxa"/>
+            <w:vMerge w:val="restart"/>
+            <w:tcBorders>
+              <w:top w:val="single" w:sz="4" w:space="0" w:color="000000"/>
+              <w:left w:val="single" w:sz="4" w:space="0" w:color="000000"/>
+              <w:bottom w:val="single" w:sz="4" w:space="0" w:color="000000"/>
+              <w:right w:val="single" w:sz="4" w:space="0" w:color="000000"/>
+            </w:tcBorders>
+            <w:shd w:val="clear" w:color="auto" w:fill="BFBFBF"/>
+            <w:tcMar>
+              <w:top w:w="0" w:type="dxa"/>
+              <w:left w:w="108" w:type="dxa"/>
+              <w:bottom w:w="0" w:type="dxa"/>
+              <w:right w:w="108" w:type="dxa"/>
+            </w:tcMar>
+            <w:hideMark/>
+          </w:tcPr>
+          <w:p>
+            <w:pPr>
+              <w:spacing w:after="120" w:line="240" w:lineRule="auto"/>
+              <w:ind w:left="0" w:firstLine="0"/>
+              <w:rPr>
+                <w:rFonts w:ascii="Times New Roman" w:eastAsia="Times New Roman" w:hAnsi="Times New Roman" w:cs="Times New Roman"/>
+                <w:b/>
+                <w:sz w:val="24"/>
+                <w:szCs w:val="24"/>
+              </w:rPr>
+            </w:pPr>
+            <w:r>
+              <w:rPr>
+                <w:rFonts w:ascii="Times New Roman" w:hAnsi="Times New Roman" w:cs="Times New Roman"/>
+                <w:b/>
+                <w:sz w:val="26"/>
+                <w:szCs w:val="26"/>
+              </w:rPr>
+              <w:t>Tìm đường đi ngắn nhất</w:t>
+            </w:r>
+          </w:p>
+          <w:p>
+            <w:pPr>
+              <w:tabs>
+                <w:tab w:val="left" w:pos="930"/>
+              </w:tabs>
+              <w:ind w:left="0"/>
+              <w:rPr>
+                <w:rFonts w:ascii="Times New Roman" w:eastAsia="Times New Roman" w:hAnsi="Times New Roman" w:cs="Times New Roman"/>
+                <w:sz w:val="24"/>
+                <w:szCs w:val="24"/>
+              </w:rPr>
+            </w:pPr>
+            <w:r>
+              <w:rPr>
+                <w:rFonts w:ascii="Times New Roman" w:eastAsia="Times New Roman" w:hAnsi="Times New Roman" w:cs="Times New Roman"/>
+                <w:sz w:val="24"/>
+                <w:szCs w:val="24"/>
+              </w:rPr>
+              <w:tab/>
+            </w:r>
+          </w:p>
+        </w:tc>
+        <w:tc>
+          <w:tcPr>
+            <w:tcW w:w="2811" w:type="dxa"/>
+            <w:tcBorders>
+              <w:top w:val="single" w:sz="4" w:space="0" w:color="000000"/>
+              <w:left w:val="single" w:sz="4" w:space="0" w:color="000000"/>
+              <w:bottom w:val="single" w:sz="4" w:space="0" w:color="000000"/>
+              <w:right w:val="single" w:sz="4" w:space="0" w:color="000000"/>
+            </w:tcBorders>
+            <w:shd w:val="clear" w:color="auto" w:fill="BFBFBF"/>
+            <w:tcMar>
+              <w:top w:w="0" w:type="dxa"/>
+              <w:left w:w="108" w:type="dxa"/>
+              <w:bottom w:w="0" w:type="dxa"/>
+              <w:right w:w="108" w:type="dxa"/>
+            </w:tcMar>
+            <w:hideMark/>
+          </w:tcPr>
+          <w:p>
+            <w:pPr>
+              <w:spacing w:after="120" w:line="240" w:lineRule="auto"/>
+              <w:ind w:left="0" w:firstLine="0"/>
+              <w:rPr>
+                <w:rFonts w:ascii="Times New Roman" w:eastAsia="Times New Roman" w:hAnsi="Times New Roman" w:cs="Times New Roman"/>
+                <w:b/>
+                <w:sz w:val="24"/>
+                <w:szCs w:val="24"/>
+              </w:rPr>
+            </w:pPr>
+            <w:r>
+              <w:rPr>
+                <w:rFonts w:ascii="Times New Roman" w:eastAsia="Times New Roman" w:hAnsi="Times New Roman" w:cs="Times New Roman"/>
+                <w:b/>
+                <w:color w:val="000000"/>
+                <w:sz w:val="24"/>
+                <w:szCs w:val="24"/>
+              </w:rPr>
+              <w:t>Mã số: UCNV-13</w:t>
+            </w:r>
+          </w:p>
+        </w:tc>
+      </w:tr>
+      <w:tr>
+        <w:trPr>
+          <w:trHeight w:val="680"/>
+        </w:trPr>
+        <w:tc>
+          <w:tcPr>
+            <w:tcW w:w="1688" w:type="dxa"/>
+            <w:vMerge/>
+            <w:tcBorders>
+              <w:top w:val="single" w:sz="4" w:space="0" w:color="000000"/>
+              <w:left w:val="single" w:sz="4" w:space="0" w:color="000000"/>
+              <w:bottom w:val="single" w:sz="4" w:space="0" w:color="000000"/>
+              <w:right w:val="single" w:sz="4" w:space="0" w:color="000000"/>
+            </w:tcBorders>
+            <w:vAlign w:val="center"/>
+            <w:hideMark/>
+          </w:tcPr>
+          <w:p>
+            <w:pPr>
+              <w:spacing w:before="0" w:after="0" w:line="240" w:lineRule="auto"/>
+              <w:ind w:left="0" w:firstLine="0"/>
+              <w:rPr>
+                <w:rFonts w:ascii="Times New Roman" w:eastAsia="Times New Roman" w:hAnsi="Times New Roman" w:cs="Times New Roman"/>
+                <w:sz w:val="24"/>
+                <w:szCs w:val="24"/>
+              </w:rPr>
+            </w:pPr>
+          </w:p>
+        </w:tc>
+        <w:tc>
+          <w:tcPr>
+            <w:tcW w:w="4630" w:type="dxa"/>
+            <w:vMerge/>
+            <w:tcBorders>
+              <w:top w:val="single" w:sz="4" w:space="0" w:color="000000"/>
+              <w:left w:val="single" w:sz="4" w:space="0" w:color="000000"/>
+              <w:bottom w:val="single" w:sz="4" w:space="0" w:color="000000"/>
+              <w:right w:val="single" w:sz="4" w:space="0" w:color="000000"/>
+            </w:tcBorders>
+            <w:vAlign w:val="center"/>
+            <w:hideMark/>
+          </w:tcPr>
+          <w:p>
+            <w:pPr>
+              <w:spacing w:before="0" w:after="0" w:line="240" w:lineRule="auto"/>
+              <w:ind w:left="0" w:firstLine="0"/>
+              <w:rPr>
+                <w:rFonts w:ascii="Times New Roman" w:eastAsia="Times New Roman" w:hAnsi="Times New Roman" w:cs="Times New Roman"/>
+                <w:sz w:val="24"/>
+                <w:szCs w:val="24"/>
+              </w:rPr>
+            </w:pPr>
+          </w:p>
+        </w:tc>
+        <w:tc>
+          <w:tcPr>
+            <w:tcW w:w="2811" w:type="dxa"/>
+            <w:tcBorders>
+              <w:top w:val="single" w:sz="4" w:space="0" w:color="000000"/>
+              <w:left w:val="single" w:sz="4" w:space="0" w:color="000000"/>
+              <w:bottom w:val="single" w:sz="4" w:space="0" w:color="000000"/>
+              <w:right w:val="single" w:sz="4" w:space="0" w:color="000000"/>
+            </w:tcBorders>
+            <w:shd w:val="clear" w:color="auto" w:fill="BFBFBF"/>
+            <w:tcMar>
+              <w:top w:w="0" w:type="dxa"/>
+              <w:left w:w="108" w:type="dxa"/>
+              <w:bottom w:w="0" w:type="dxa"/>
+              <w:right w:w="108" w:type="dxa"/>
+            </w:tcMar>
+            <w:hideMark/>
+          </w:tcPr>
+          <w:p>
+            <w:pPr>
+              <w:spacing w:after="120" w:line="240" w:lineRule="auto"/>
+              <w:ind w:left="0" w:firstLine="0"/>
+              <w:rPr>
+                <w:rFonts w:ascii="Times New Roman" w:eastAsia="Times New Roman" w:hAnsi="Times New Roman" w:cs="Times New Roman"/>
+                <w:sz w:val="24"/>
+                <w:szCs w:val="24"/>
+              </w:rPr>
+            </w:pPr>
+            <w:r>
+              <w:rPr>
+                <w:rFonts w:ascii="Times New Roman" w:eastAsia="Times New Roman" w:hAnsi="Times New Roman" w:cs="Times New Roman"/>
+                <w:color w:val="000000"/>
+                <w:sz w:val="24"/>
+                <w:szCs w:val="24"/>
+              </w:rPr>
+              <w:t>Tham chiếu: [</w:t>
+            </w:r>
+            <w:r>
+              <w:rPr>
+                <w:rFonts w:ascii="Times New Roman" w:eastAsia="Times New Roman" w:hAnsi="Times New Roman" w:cs="Times New Roman"/>
+                <w:color w:val="000000"/>
+                <w:sz w:val="24"/>
+                <w:szCs w:val="24"/>
+              </w:rPr>
+              <w:t>]</w:t>
+            </w:r>
+            <w:r>
+              <w:rPr>
+                <w:rFonts w:ascii="Times New Roman" w:eastAsia="Times New Roman" w:hAnsi="Times New Roman" w:cs="Times New Roman"/>
+                <w:color w:val="000000"/>
+                <w:sz w:val="24"/>
+                <w:szCs w:val="24"/>
+              </w:rPr>
+              <w:t xml:space="preserve"> Quy trình sửa chuyến</w:t>
+            </w:r>
+          </w:p>
+        </w:tc>
+      </w:tr>
+      <w:tr>
+        <w:tc>
+          <w:tcPr>
+            <w:tcW w:w="1688" w:type="dxa"/>
+            <w:tcBorders>
+              <w:top w:val="single" w:sz="4" w:space="0" w:color="000000"/>
+              <w:left w:val="single" w:sz="4" w:space="0" w:color="BFBFBF"/>
+              <w:bottom w:val="single" w:sz="4" w:space="0" w:color="BFBFBF"/>
+              <w:right w:val="single" w:sz="4" w:space="0" w:color="BFBFBF"/>
+            </w:tcBorders>
+            <w:tcMar>
+              <w:top w:w="0" w:type="dxa"/>
+              <w:left w:w="108" w:type="dxa"/>
+              <w:bottom w:w="0" w:type="dxa"/>
+              <w:right w:w="108" w:type="dxa"/>
+            </w:tcMar>
+            <w:hideMark/>
+          </w:tcPr>
+          <w:p>
+            <w:pPr>
+              <w:spacing w:after="120" w:line="240" w:lineRule="auto"/>
+              <w:ind w:left="0" w:firstLine="0"/>
+              <w:rPr>
+                <w:rFonts w:ascii="Times New Roman" w:eastAsia="Times New Roman" w:hAnsi="Times New Roman" w:cs="Times New Roman"/>
+                <w:b/>
+                <w:sz w:val="24"/>
+                <w:szCs w:val="24"/>
+              </w:rPr>
+            </w:pPr>
+            <w:r>
+              <w:rPr>
+                <w:rFonts w:ascii="Times New Roman" w:eastAsia="Times New Roman" w:hAnsi="Times New Roman" w:cs="Times New Roman"/>
+                <w:b/>
+                <w:color w:val="000000"/>
+                <w:sz w:val="24"/>
+                <w:szCs w:val="24"/>
+              </w:rPr>
+              <w:lastRenderedPageBreak/>
+              <w:t>Mô tả</w:t>
+            </w:r>
+          </w:p>
+        </w:tc>
+        <w:tc>
+          <w:tcPr>
+            <w:tcW w:w="7441" w:type="dxa"/>
+            <w:gridSpan w:val="2"/>
+            <w:tcBorders>
+              <w:top w:val="single" w:sz="4" w:space="0" w:color="000000"/>
+              <w:left w:val="single" w:sz="4" w:space="0" w:color="BFBFBF"/>
+              <w:bottom w:val="single" w:sz="4" w:space="0" w:color="BFBFBF"/>
+              <w:right w:val="single" w:sz="4" w:space="0" w:color="BFBFBF"/>
+            </w:tcBorders>
+            <w:tcMar>
+              <w:top w:w="0" w:type="dxa"/>
+              <w:left w:w="108" w:type="dxa"/>
+              <w:bottom w:w="0" w:type="dxa"/>
+              <w:right w:w="108" w:type="dxa"/>
+            </w:tcMar>
+            <w:hideMark/>
+          </w:tcPr>
+          <w:p>
+            <w:pPr>
+              <w:spacing w:after="120" w:line="240" w:lineRule="auto"/>
+              <w:ind w:left="0" w:firstLine="0"/>
+              <w:rPr>
+                <w:rFonts w:ascii="Times New Roman" w:eastAsia="Times New Roman" w:hAnsi="Times New Roman" w:cs="Times New Roman"/>
+                <w:sz w:val="24"/>
+                <w:szCs w:val="24"/>
+                <w:lang w:val="vi-VN"/>
+              </w:rPr>
+            </w:pPr>
+            <w:r>
+              <w:rPr>
+                <w:rFonts w:ascii="Times New Roman" w:eastAsia="Times New Roman" w:hAnsi="Times New Roman" w:cs="Times New Roman"/>
+                <w:color w:val="000000"/>
+                <w:sz w:val="24"/>
+                <w:szCs w:val="24"/>
+              </w:rPr>
+              <w:t xml:space="preserve">UC bắt đầu khi nhân viên mong muốn tìm đường ngắn nhất </w:t>
+            </w:r>
+          </w:p>
+        </w:tc>
+      </w:tr>
+      <w:tr>
+        <w:tc>
+          <w:tcPr>
+            <w:tcW w:w="1688" w:type="dxa"/>
+            <w:tcBorders>
+              <w:top w:val="single" w:sz="4" w:space="0" w:color="BFBFBF"/>
+              <w:left w:val="single" w:sz="4" w:space="0" w:color="BFBFBF"/>
+              <w:bottom w:val="single" w:sz="4" w:space="0" w:color="BFBFBF"/>
+              <w:right w:val="single" w:sz="4" w:space="0" w:color="BFBFBF"/>
+            </w:tcBorders>
+            <w:shd w:val="clear" w:color="auto" w:fill="F2F2F2"/>
+            <w:tcMar>
+              <w:top w:w="0" w:type="dxa"/>
+              <w:left w:w="108" w:type="dxa"/>
+              <w:bottom w:w="0" w:type="dxa"/>
+              <w:right w:w="108" w:type="dxa"/>
+            </w:tcMar>
+            <w:hideMark/>
+          </w:tcPr>
+          <w:p>
+            <w:pPr>
+              <w:spacing w:after="120" w:line="240" w:lineRule="auto"/>
+              <w:ind w:left="0" w:firstLine="0"/>
+              <w:rPr>
+                <w:rFonts w:ascii="Times New Roman" w:eastAsia="Times New Roman" w:hAnsi="Times New Roman" w:cs="Times New Roman"/>
+                <w:b/>
+                <w:sz w:val="24"/>
+                <w:szCs w:val="24"/>
+              </w:rPr>
+            </w:pPr>
+            <w:r>
+              <w:rPr>
+                <w:rFonts w:ascii="Times New Roman" w:eastAsia="Times New Roman" w:hAnsi="Times New Roman" w:cs="Times New Roman"/>
+                <w:b/>
+                <w:color w:val="000000"/>
+                <w:sz w:val="24"/>
+                <w:szCs w:val="24"/>
+              </w:rPr>
+              <w:t>Dòng cơ bản</w:t>
+            </w:r>
+          </w:p>
+        </w:tc>
+        <w:tc>
+          <w:tcPr>
+            <w:tcW w:w="7441" w:type="dxa"/>
+            <w:gridSpan w:val="2"/>
+            <w:tcBorders>
+              <w:top w:val="single" w:sz="4" w:space="0" w:color="BFBFBF"/>
+              <w:left w:val="single" w:sz="4" w:space="0" w:color="BFBFBF"/>
+              <w:bottom w:val="single" w:sz="4" w:space="0" w:color="BFBFBF"/>
+              <w:right w:val="single" w:sz="4" w:space="0" w:color="BFBFBF"/>
+            </w:tcBorders>
+            <w:shd w:val="clear" w:color="auto" w:fill="F2F2F2"/>
+            <w:tcMar>
+              <w:top w:w="0" w:type="dxa"/>
+              <w:left w:w="108" w:type="dxa"/>
+              <w:bottom w:w="0" w:type="dxa"/>
+              <w:right w:w="108" w:type="dxa"/>
+            </w:tcMar>
+            <w:hideMark/>
+          </w:tcPr>
+          <w:p>
+            <w:pPr>
+              <w:pStyle w:val="MyTable1"/>
+              <w:numPr>
+                <w:ilvl w:val="0"/>
+                <w:numId w:val="39"/>
+              </w:numPr>
+            </w:pPr>
+            <w:r>
+              <w:t>Nhân viên xem lại kết quả từ UC khảo sát</w:t>
+            </w:r>
+          </w:p>
+          <w:p>
+            <w:pPr>
+              <w:pStyle w:val="MyTable1"/>
+              <w:numPr>
+                <w:ilvl w:val="0"/>
+                <w:numId w:val="39"/>
+              </w:numPr>
+            </w:pPr>
+            <w:r>
+              <w:t>Nhân viên nhập thông tin để tìm đường đi ngắn nhất</w:t>
+            </w:r>
+          </w:p>
+          <w:p>
+            <w:pPr>
+              <w:pStyle w:val="MyTable1"/>
+              <w:numPr>
+                <w:ilvl w:val="0"/>
+                <w:numId w:val="39"/>
+              </w:numPr>
+            </w:pPr>
+            <w:r>
+              <w:t>Lưu và xác nhận kết quả</w:t>
+            </w:r>
+          </w:p>
+        </w:tc>
+      </w:tr>
+      <w:tr>
+        <w:tc>
+          <w:tcPr>
+            <w:tcW w:w="1688" w:type="dxa"/>
+            <w:tcBorders>
+              <w:top w:val="single" w:sz="4" w:space="0" w:color="BFBFBF"/>
+              <w:left w:val="single" w:sz="4" w:space="0" w:color="BFBFBF"/>
+              <w:bottom w:val="single" w:sz="4" w:space="0" w:color="BFBFBF"/>
+              <w:right w:val="single" w:sz="4" w:space="0" w:color="BFBFBF"/>
+            </w:tcBorders>
+            <w:tcMar>
+              <w:top w:w="0" w:type="dxa"/>
+              <w:left w:w="108" w:type="dxa"/>
+              <w:bottom w:w="0" w:type="dxa"/>
+              <w:right w:w="108" w:type="dxa"/>
+            </w:tcMar>
+            <w:hideMark/>
+          </w:tcPr>
+          <w:p>
+            <w:pPr>
+              <w:spacing w:beforeLines="120" w:before="288" w:afterLines="120" w:after="288" w:line="240" w:lineRule="auto"/>
+              <w:ind w:left="0" w:firstLine="0"/>
+              <w:rPr>
+                <w:rFonts w:ascii="Times New Roman" w:eastAsia="Times New Roman" w:hAnsi="Times New Roman" w:cs="Times New Roman"/>
+                <w:b/>
+                <w:sz w:val="24"/>
+                <w:szCs w:val="24"/>
+              </w:rPr>
+            </w:pPr>
+            <w:r>
+              <w:rPr>
+                <w:rFonts w:ascii="Times New Roman" w:eastAsia="Times New Roman" w:hAnsi="Times New Roman" w:cs="Times New Roman"/>
+                <w:b/>
+                <w:color w:val="000000"/>
+                <w:sz w:val="24"/>
+                <w:szCs w:val="24"/>
+              </w:rPr>
+              <w:t>Dòng thay thế</w:t>
+            </w:r>
+          </w:p>
+        </w:tc>
+        <w:tc>
+          <w:tcPr>
+            <w:tcW w:w="7441" w:type="dxa"/>
+            <w:gridSpan w:val="2"/>
+            <w:tcBorders>
+              <w:top w:val="single" w:sz="4" w:space="0" w:color="BFBFBF"/>
+              <w:left w:val="single" w:sz="4" w:space="0" w:color="BFBFBF"/>
+              <w:bottom w:val="single" w:sz="4" w:space="0" w:color="BFBFBF"/>
+              <w:right w:val="single" w:sz="4" w:space="0" w:color="BFBFBF"/>
+            </w:tcBorders>
+            <w:tcMar>
+              <w:top w:w="0" w:type="dxa"/>
+              <w:left w:w="108" w:type="dxa"/>
+              <w:bottom w:w="0" w:type="dxa"/>
+              <w:right w:w="108" w:type="dxa"/>
+            </w:tcMar>
+            <w:hideMark/>
+          </w:tcPr>
+          <w:p>
+            <w:pPr>
+              <w:spacing w:beforeLines="120" w:before="288" w:afterLines="120" w:after="288" w:line="240" w:lineRule="auto"/>
+              <w:ind w:left="0" w:firstLine="0"/>
+              <w:rPr>
+                <w:rFonts w:ascii="Times New Roman" w:eastAsia="Times New Roman" w:hAnsi="Times New Roman" w:cs="Times New Roman"/>
+                <w:sz w:val="24"/>
+                <w:szCs w:val="24"/>
+              </w:rPr>
+            </w:pPr>
+            <w:r>
+              <w:rPr>
+                <w:rFonts w:ascii="Times New Roman" w:eastAsia="Times New Roman" w:hAnsi="Times New Roman" w:cs="Times New Roman"/>
+                <w:sz w:val="24"/>
+                <w:szCs w:val="24"/>
+              </w:rPr>
+              <w:t>Trường hợp bước 2: Nhân viên nhập thông tin sai lệch thì không thực hiện bước 2</w:t>
+            </w:r>
+          </w:p>
+        </w:tc>
+      </w:tr>
+    </w:tbl>
+    <w:p>
+      <w:pPr>
         <w:ind w:left="0" w:firstLine="0"/>
       </w:pPr>
     </w:p>
@@ -7363,7 +8187,6 @@
               <w:pStyle w:val="MyTable1"/>
             </w:pPr>
             <w:r>
-              <w:lastRenderedPageBreak/>
               <w:t>Mã số</w:t>
             </w:r>
           </w:p>
@@ -7440,6 +8263,7 @@
               <w:pStyle w:val="MyTable1"/>
             </w:pPr>
             <w:r>
+              <w:lastRenderedPageBreak/>
               <w:t>Mô tả</w:t>
             </w:r>
           </w:p>
@@ -7476,7 +8300,7 @@
                 <v:shape id="_x0000_i1025" type="#_x0000_t75" style="width:406.5pt;height:488.25pt" o:ole="">
                   <v:imagedata r:id="rId8" o:title=""/>
                 </v:shape>
-                <o:OLEObject Type="Embed" ProgID="PBrush" ShapeID="_x0000_i1025" DrawAspect="Content" ObjectID="_1567974240" r:id="rId9"/>
+                <o:OLEObject Type="Embed" ProgID="PBrush" ShapeID="_x0000_i1025" DrawAspect="Content" ObjectID="_1568053770" r:id="rId9"/>
               </w:object>
             </w:r>
           </w:p>
@@ -7527,7 +8351,6 @@
               <w:pStyle w:val="MyTable1"/>
             </w:pPr>
             <w:r>
-              <w:lastRenderedPageBreak/>
               <w:t>Use case</w:t>
             </w:r>
           </w:p>
@@ -7634,6 +8457,7 @@
               <w:pStyle w:val="MyTable1"/>
             </w:pPr>
             <w:r>
+              <w:lastRenderedPageBreak/>
               <w:t>Mô tả</w:t>
             </w:r>
           </w:p>
@@ -8343,7 +9167,7 @@
         </w:numPr>
         <w:ind w:left="1296"/>
       </w:pPr>
-      <w:bookmarkStart w:id="1" w:name="_Hlk493629949"/>
+      <w:bookmarkStart w:id="0" w:name="_Hlk493629949"/>
     </w:p>
     <w:p>
       <w:pPr>
@@ -8548,7 +9372,7 @@
           </w:p>
         </w:tc>
       </w:tr>
-      <w:bookmarkEnd w:id="1"/>
+      <w:bookmarkEnd w:id="0"/>
     </w:tbl>
     <w:p>
       <w:pPr>
@@ -9599,6 +10423,594 @@
     </w:tbl>
     <w:p>
       <w:pPr>
+        <w:pStyle w:val="ListParagraph"/>
+        <w:numPr>
+          <w:ilvl w:val="0"/>
+          <w:numId w:val="40"/>
+        </w:numPr>
+        <w:rPr>
+          <w:rFonts w:ascii="Times New Roman" w:hAnsi="Times New Roman" w:cs="Times New Roman"/>
+          <w:vanish/>
+          <w:color w:val="000000"/>
+          <w:sz w:val="26"/>
+          <w:szCs w:val="26"/>
+          <w14:textFill>
+            <w14:solidFill>
+              <w14:srgbClr w14:val="000000">
+                <w14:lumMod w14:val="50000"/>
+              </w14:srgbClr>
+            </w14:solidFill>
+          </w14:textFill>
+        </w:rPr>
+      </w:pPr>
+    </w:p>
+    <w:p>
+      <w:pPr>
+        <w:pStyle w:val="ListParagraph"/>
+        <w:numPr>
+          <w:ilvl w:val="0"/>
+          <w:numId w:val="40"/>
+        </w:numPr>
+        <w:rPr>
+          <w:rFonts w:ascii="Times New Roman" w:hAnsi="Times New Roman" w:cs="Times New Roman"/>
+          <w:vanish/>
+          <w:color w:val="000000"/>
+          <w:sz w:val="26"/>
+          <w:szCs w:val="26"/>
+          <w14:textFill>
+            <w14:solidFill>
+              <w14:srgbClr w14:val="000000">
+                <w14:lumMod w14:val="50000"/>
+              </w14:srgbClr>
+            </w14:solidFill>
+          </w14:textFill>
+        </w:rPr>
+      </w:pPr>
+    </w:p>
+    <w:p>
+      <w:pPr>
+        <w:pStyle w:val="ListParagraph"/>
+        <w:numPr>
+          <w:ilvl w:val="0"/>
+          <w:numId w:val="40"/>
+        </w:numPr>
+        <w:rPr>
+          <w:rFonts w:ascii="Times New Roman" w:hAnsi="Times New Roman" w:cs="Times New Roman"/>
+          <w:vanish/>
+          <w:color w:val="000000"/>
+          <w:sz w:val="26"/>
+          <w:szCs w:val="26"/>
+          <w14:textFill>
+            <w14:solidFill>
+              <w14:srgbClr w14:val="000000">
+                <w14:lumMod w14:val="50000"/>
+              </w14:srgbClr>
+            </w14:solidFill>
+          </w14:textFill>
+        </w:rPr>
+      </w:pPr>
+    </w:p>
+    <w:p>
+      <w:pPr>
+        <w:pStyle w:val="ListParagraph"/>
+        <w:numPr>
+          <w:ilvl w:val="1"/>
+          <w:numId w:val="40"/>
+        </w:numPr>
+        <w:rPr>
+          <w:rFonts w:ascii="Times New Roman" w:hAnsi="Times New Roman" w:cs="Times New Roman"/>
+          <w:vanish/>
+          <w:color w:val="000000"/>
+          <w:sz w:val="26"/>
+          <w:szCs w:val="26"/>
+          <w14:textFill>
+            <w14:solidFill>
+              <w14:srgbClr w14:val="000000">
+                <w14:lumMod w14:val="50000"/>
+              </w14:srgbClr>
+            </w14:solidFill>
+          </w14:textFill>
+        </w:rPr>
+      </w:pPr>
+    </w:p>
+    <w:p>
+      <w:pPr>
+        <w:pStyle w:val="ListParagraph"/>
+        <w:numPr>
+          <w:ilvl w:val="1"/>
+          <w:numId w:val="40"/>
+        </w:numPr>
+        <w:rPr>
+          <w:rFonts w:ascii="Times New Roman" w:hAnsi="Times New Roman" w:cs="Times New Roman"/>
+          <w:vanish/>
+          <w:color w:val="000000"/>
+          <w:sz w:val="26"/>
+          <w:szCs w:val="26"/>
+          <w14:textFill>
+            <w14:solidFill>
+              <w14:srgbClr w14:val="000000">
+                <w14:lumMod w14:val="50000"/>
+              </w14:srgbClr>
+            </w14:solidFill>
+          </w14:textFill>
+        </w:rPr>
+      </w:pPr>
+    </w:p>
+    <w:p>
+      <w:pPr>
+        <w:pStyle w:val="ListParagraph"/>
+        <w:numPr>
+          <w:ilvl w:val="1"/>
+          <w:numId w:val="40"/>
+        </w:numPr>
+        <w:rPr>
+          <w:rFonts w:ascii="Times New Roman" w:hAnsi="Times New Roman" w:cs="Times New Roman"/>
+          <w:vanish/>
+          <w:color w:val="000000"/>
+          <w:sz w:val="26"/>
+          <w:szCs w:val="26"/>
+          <w14:textFill>
+            <w14:solidFill>
+              <w14:srgbClr w14:val="000000">
+                <w14:lumMod w14:val="50000"/>
+              </w14:srgbClr>
+            </w14:solidFill>
+          </w14:textFill>
+        </w:rPr>
+      </w:pPr>
+    </w:p>
+    <w:p>
+      <w:pPr>
+        <w:pStyle w:val="ListParagraph"/>
+        <w:numPr>
+          <w:ilvl w:val="2"/>
+          <w:numId w:val="40"/>
+        </w:numPr>
+        <w:rPr>
+          <w:rFonts w:ascii="Times New Roman" w:hAnsi="Times New Roman" w:cs="Times New Roman"/>
+          <w:vanish/>
+          <w:color w:val="000000"/>
+          <w:sz w:val="26"/>
+          <w:szCs w:val="26"/>
+          <w14:textFill>
+            <w14:solidFill>
+              <w14:srgbClr w14:val="000000">
+                <w14:lumMod w14:val="50000"/>
+              </w14:srgbClr>
+            </w14:solidFill>
+          </w14:textFill>
+        </w:rPr>
+      </w:pPr>
+    </w:p>
+    <w:p>
+      <w:pPr>
+        <w:pStyle w:val="ListParagraph"/>
+        <w:numPr>
+          <w:ilvl w:val="2"/>
+          <w:numId w:val="40"/>
+        </w:numPr>
+        <w:rPr>
+          <w:rFonts w:ascii="Times New Roman" w:hAnsi="Times New Roman" w:cs="Times New Roman"/>
+          <w:vanish/>
+          <w:color w:val="000000"/>
+          <w:sz w:val="26"/>
+          <w:szCs w:val="26"/>
+          <w14:textFill>
+            <w14:solidFill>
+              <w14:srgbClr w14:val="000000">
+                <w14:lumMod w14:val="50000"/>
+              </w14:srgbClr>
+            </w14:solidFill>
+          </w14:textFill>
+        </w:rPr>
+      </w:pPr>
+    </w:p>
+    <w:p>
+      <w:pPr>
+        <w:pStyle w:val="ListParagraph"/>
+        <w:numPr>
+          <w:ilvl w:val="2"/>
+          <w:numId w:val="40"/>
+        </w:numPr>
+        <w:rPr>
+          <w:rFonts w:ascii="Times New Roman" w:hAnsi="Times New Roman" w:cs="Times New Roman"/>
+          <w:vanish/>
+          <w:color w:val="000000"/>
+          <w:sz w:val="26"/>
+          <w:szCs w:val="26"/>
+          <w14:textFill>
+            <w14:solidFill>
+              <w14:srgbClr w14:val="000000">
+                <w14:lumMod w14:val="50000"/>
+              </w14:srgbClr>
+            </w14:solidFill>
+          </w14:textFill>
+        </w:rPr>
+      </w:pPr>
+    </w:p>
+    <w:p>
+      <w:pPr>
+        <w:pStyle w:val="ListParagraph"/>
+        <w:numPr>
+          <w:ilvl w:val="2"/>
+          <w:numId w:val="40"/>
+        </w:numPr>
+        <w:rPr>
+          <w:rFonts w:ascii="Times New Roman" w:hAnsi="Times New Roman" w:cs="Times New Roman"/>
+          <w:vanish/>
+          <w:color w:val="000000"/>
+          <w:sz w:val="26"/>
+          <w:szCs w:val="26"/>
+          <w14:textFill>
+            <w14:solidFill>
+              <w14:srgbClr w14:val="000000">
+                <w14:lumMod w14:val="50000"/>
+              </w14:srgbClr>
+            </w14:solidFill>
+          </w14:textFill>
+        </w:rPr>
+      </w:pPr>
+    </w:p>
+    <w:p>
+      <w:pPr>
+        <w:pStyle w:val="ListParagraph"/>
+        <w:numPr>
+          <w:ilvl w:val="2"/>
+          <w:numId w:val="40"/>
+        </w:numPr>
+        <w:rPr>
+          <w:rFonts w:ascii="Times New Roman" w:hAnsi="Times New Roman" w:cs="Times New Roman"/>
+          <w:vanish/>
+          <w:color w:val="000000"/>
+          <w:sz w:val="26"/>
+          <w:szCs w:val="26"/>
+          <w14:textFill>
+            <w14:solidFill>
+              <w14:srgbClr w14:val="000000">
+                <w14:lumMod w14:val="50000"/>
+              </w14:srgbClr>
+            </w14:solidFill>
+          </w14:textFill>
+        </w:rPr>
+      </w:pPr>
+    </w:p>
+    <w:p>
+      <w:pPr>
+        <w:pStyle w:val="ListParagraph"/>
+        <w:numPr>
+          <w:ilvl w:val="2"/>
+          <w:numId w:val="40"/>
+        </w:numPr>
+        <w:rPr>
+          <w:rFonts w:ascii="Times New Roman" w:hAnsi="Times New Roman" w:cs="Times New Roman"/>
+          <w:vanish/>
+          <w:color w:val="000000"/>
+          <w:sz w:val="26"/>
+          <w:szCs w:val="26"/>
+          <w14:textFill>
+            <w14:solidFill>
+              <w14:srgbClr w14:val="000000">
+                <w14:lumMod w14:val="50000"/>
+              </w14:srgbClr>
+            </w14:solidFill>
+          </w14:textFill>
+        </w:rPr>
+      </w:pPr>
+    </w:p>
+    <w:p>
+      <w:pPr>
+        <w:pStyle w:val="ListParagraph"/>
+        <w:numPr>
+          <w:ilvl w:val="2"/>
+          <w:numId w:val="40"/>
+        </w:numPr>
+        <w:rPr>
+          <w:rFonts w:ascii="Times New Roman" w:hAnsi="Times New Roman" w:cs="Times New Roman"/>
+          <w:vanish/>
+          <w:color w:val="000000"/>
+          <w:sz w:val="26"/>
+          <w:szCs w:val="26"/>
+          <w14:textFill>
+            <w14:solidFill>
+              <w14:srgbClr w14:val="000000">
+                <w14:lumMod w14:val="50000"/>
+              </w14:srgbClr>
+            </w14:solidFill>
+          </w14:textFill>
+        </w:rPr>
+      </w:pPr>
+    </w:p>
+    <w:p>
+      <w:pPr>
+        <w:pStyle w:val="ListParagraph"/>
+        <w:numPr>
+          <w:ilvl w:val="2"/>
+          <w:numId w:val="40"/>
+        </w:numPr>
+        <w:rPr>
+          <w:rFonts w:ascii="Times New Roman" w:hAnsi="Times New Roman" w:cs="Times New Roman"/>
+          <w:vanish/>
+          <w:color w:val="000000"/>
+          <w:sz w:val="26"/>
+          <w:szCs w:val="26"/>
+          <w14:textFill>
+            <w14:solidFill>
+              <w14:srgbClr w14:val="000000">
+                <w14:lumMod w14:val="50000"/>
+              </w14:srgbClr>
+            </w14:solidFill>
+          </w14:textFill>
+        </w:rPr>
+      </w:pPr>
+    </w:p>
+    <w:p>
+      <w:pPr>
+        <w:pStyle w:val="ListParagraph"/>
+        <w:numPr>
+          <w:ilvl w:val="2"/>
+          <w:numId w:val="40"/>
+        </w:numPr>
+        <w:rPr>
+          <w:rFonts w:ascii="Times New Roman" w:hAnsi="Times New Roman" w:cs="Times New Roman"/>
+          <w:vanish/>
+          <w:color w:val="000000"/>
+          <w:sz w:val="26"/>
+          <w:szCs w:val="26"/>
+          <w14:textFill>
+            <w14:solidFill>
+              <w14:srgbClr w14:val="000000">
+                <w14:lumMod w14:val="50000"/>
+              </w14:srgbClr>
+            </w14:solidFill>
+          </w14:textFill>
+        </w:rPr>
+      </w:pPr>
+    </w:p>
+    <w:p>
+      <w:pPr>
+        <w:pStyle w:val="ListParagraph"/>
+        <w:numPr>
+          <w:ilvl w:val="2"/>
+          <w:numId w:val="40"/>
+        </w:numPr>
+        <w:rPr>
+          <w:rFonts w:ascii="Times New Roman" w:hAnsi="Times New Roman" w:cs="Times New Roman"/>
+          <w:vanish/>
+          <w:color w:val="000000"/>
+          <w:sz w:val="26"/>
+          <w:szCs w:val="26"/>
+          <w14:textFill>
+            <w14:solidFill>
+              <w14:srgbClr w14:val="000000">
+                <w14:lumMod w14:val="50000"/>
+              </w14:srgbClr>
+            </w14:solidFill>
+          </w14:textFill>
+        </w:rPr>
+      </w:pPr>
+    </w:p>
+    <w:p>
+      <w:pPr>
+        <w:pStyle w:val="TuNormal"/>
+        <w:numPr>
+          <w:ilvl w:val="2"/>
+          <w:numId w:val="40"/>
+        </w:numPr>
+      </w:pPr>
+      <w:bookmarkStart w:id="1" w:name="_GoBack"/>
+      <w:bookmarkEnd w:id="1"/>
+      <w:r>
+        <w:tab/>
+      </w:r>
+      <w:r>
+        <w:t>UC TÌm đường đi ngắn nhất</w:t>
+      </w:r>
+    </w:p>
+    <w:tbl>
+      <w:tblPr>
+        <w:tblStyle w:val="TableGrid"/>
+        <w:tblW w:w="0" w:type="auto"/>
+        <w:tblInd w:w="360" w:type="dxa"/>
+        <w:tblLayout w:type="fixed"/>
+        <w:tblLook w:val="04A0" w:firstRow="1" w:lastRow="0" w:firstColumn="1" w:lastColumn="0" w:noHBand="0" w:noVBand="1"/>
+      </w:tblPr>
+      <w:tblGrid>
+        <w:gridCol w:w="1591"/>
+        <w:gridCol w:w="7625"/>
+      </w:tblGrid>
+      <w:tr>
+        <w:tc>
+          <w:tcPr>
+            <w:tcW w:w="1591" w:type="dxa"/>
+            <w:shd w:val="clear" w:color="auto" w:fill="A6A6A6" w:themeFill="background1" w:themeFillShade="A6"/>
+          </w:tcPr>
+          <w:p>
+            <w:pPr>
+              <w:pStyle w:val="MyTable1"/>
+            </w:pPr>
+            <w:r>
+              <w:t>Use case</w:t>
+            </w:r>
+          </w:p>
+        </w:tc>
+        <w:tc>
+          <w:tcPr>
+            <w:tcW w:w="7625" w:type="dxa"/>
+            <w:shd w:val="clear" w:color="auto" w:fill="A6A6A6" w:themeFill="background1" w:themeFillShade="A6"/>
+          </w:tcPr>
+          <w:p>
+            <w:pPr>
+              <w:pStyle w:val="MyTable1"/>
+            </w:pPr>
+            <w:r>
+              <w:t>Sửa Chuyến</w:t>
+            </w:r>
+          </w:p>
+        </w:tc>
+      </w:tr>
+      <w:tr>
+        <w:tc>
+          <w:tcPr>
+            <w:tcW w:w="1591" w:type="dxa"/>
+            <w:shd w:val="clear" w:color="auto" w:fill="A6A6A6" w:themeFill="background1" w:themeFillShade="A6"/>
+          </w:tcPr>
+          <w:p>
+            <w:pPr>
+              <w:pStyle w:val="MyTable1"/>
+            </w:pPr>
+            <w:r>
+              <w:t>Mã số</w:t>
+            </w:r>
+          </w:p>
+        </w:tc>
+        <w:tc>
+          <w:tcPr>
+            <w:tcW w:w="7625" w:type="dxa"/>
+          </w:tcPr>
+          <w:p>
+            <w:pPr>
+              <w:pStyle w:val="MyTable1"/>
+            </w:pPr>
+            <w:r>
+              <w:t>[HT</w:t>
+            </w:r>
+            <w:r>
+              <w:t>UC</w:t>
+            </w:r>
+            <w:r>
+              <w:t>NV-10]</w:t>
+            </w:r>
+          </w:p>
+        </w:tc>
+      </w:tr>
+      <w:tr>
+        <w:tc>
+          <w:tcPr>
+            <w:tcW w:w="1591" w:type="dxa"/>
+            <w:shd w:val="clear" w:color="auto" w:fill="A6A6A6" w:themeFill="background1" w:themeFillShade="A6"/>
+          </w:tcPr>
+          <w:p>
+            <w:pPr>
+              <w:pStyle w:val="MyTable1"/>
+            </w:pPr>
+            <w:r>
+              <w:t>Tham chiếu</w:t>
+            </w:r>
+          </w:p>
+        </w:tc>
+        <w:tc>
+          <w:tcPr>
+            <w:tcW w:w="7625" w:type="dxa"/>
+          </w:tcPr>
+          <w:p>
+            <w:pPr>
+              <w:pStyle w:val="MyTable1"/>
+            </w:pPr>
+            <w:r>
+              <w:t>[</w:t>
+            </w:r>
+            <w:r>
+              <w:t>UC</w:t>
+            </w:r>
+            <w:r>
+              <w:t>NV-10]</w:t>
+            </w:r>
+          </w:p>
+        </w:tc>
+      </w:tr>
+      <w:tr>
+        <w:tc>
+          <w:tcPr>
+            <w:tcW w:w="1591" w:type="dxa"/>
+            <w:shd w:val="clear" w:color="auto" w:fill="A6A6A6" w:themeFill="background1" w:themeFillShade="A6"/>
+          </w:tcPr>
+          <w:p>
+            <w:pPr>
+              <w:pStyle w:val="MyTable1"/>
+            </w:pPr>
+            <w:r>
+              <w:lastRenderedPageBreak/>
+              <w:t>Mô tả</w:t>
+            </w:r>
+          </w:p>
+        </w:tc>
+        <w:tc>
+          <w:tcPr>
+            <w:tcW w:w="7625" w:type="dxa"/>
+          </w:tcPr>
+          <w:p>
+            <w:pPr>
+              <w:pStyle w:val="MyTable1"/>
+            </w:pPr>
+            <w:r>
+              <w:rPr>
+                <w:noProof/>
+              </w:rPr>
+              <w:drawing>
+                <wp:inline distT="0" distB="0" distL="0" distR="0" wp14:anchorId="491E49DD" wp14:editId="2A04831F">
+                  <wp:extent cx="4699635" cy="3487420"/>
+                  <wp:effectExtent l="0" t="0" r="0" b="0"/>
+                  <wp:docPr id="12" name="Picture 12"/>
+                  <wp:cNvGraphicFramePr>
+                    <a:graphicFrameLocks xmlns:a="http://schemas.openxmlformats.org/drawingml/2006/main" noChangeAspect="1"/>
+                  </wp:cNvGraphicFramePr>
+                  <a:graphic xmlns:a="http://schemas.openxmlformats.org/drawingml/2006/main">
+                    <a:graphicData uri="http://schemas.openxmlformats.org/drawingml/2006/picture">
+                      <pic:pic xmlns:pic="http://schemas.openxmlformats.org/drawingml/2006/picture">
+                        <pic:nvPicPr>
+                          <pic:cNvPr id="0" name="Picture 2"/>
+                          <pic:cNvPicPr>
+                            <a:picLocks noChangeAspect="1" noChangeArrowheads="1"/>
+                          </pic:cNvPicPr>
+                        </pic:nvPicPr>
+                        <pic:blipFill>
+                          <a:blip r:embed="rId19">
+                            <a:extLst>
+                              <a:ext uri="{28A0092B-C50C-407E-A947-70E740481C1C}">
+                                <a14:useLocalDpi xmlns:a14="http://schemas.microsoft.com/office/drawing/2010/main" val="0"/>
+                              </a:ext>
+                            </a:extLst>
+                          </a:blip>
+                          <a:srcRect/>
+                          <a:stretch>
+                            <a:fillRect/>
+                          </a:stretch>
+                        </pic:blipFill>
+                        <pic:spPr bwMode="auto">
+                          <a:xfrm>
+                            <a:off x="0" y="0"/>
+                            <a:ext cx="4699635" cy="3487420"/>
+                          </a:xfrm>
+                          <a:prstGeom prst="rect">
+                            <a:avLst/>
+                          </a:prstGeom>
+                          <a:noFill/>
+                          <a:ln>
+                            <a:noFill/>
+                          </a:ln>
+                        </pic:spPr>
+                      </pic:pic>
+                    </a:graphicData>
+                  </a:graphic>
+                </wp:inline>
+              </w:drawing>
+            </w:r>
+          </w:p>
+        </w:tc>
+      </w:tr>
+    </w:tbl>
+    <w:p>
+      <w:pPr>
+        <w:pStyle w:val="TuNormal"/>
+        <w:numPr>
+          <w:ilvl w:val="0"/>
+          <w:numId w:val="0"/>
+        </w:numPr>
+        <w:ind w:left="1224"/>
+      </w:pPr>
+    </w:p>
+    <w:p>
+      <w:pPr>
         <w:ind w:left="0" w:firstLine="0"/>
       </w:pPr>
     </w:p>
@@ -10066,6 +11478,7 @@
               <w:pStyle w:val="MyTable1"/>
             </w:pPr>
             <w:r>
+              <w:lastRenderedPageBreak/>
               <w:t>Mô tả</w:t>
             </w:r>
           </w:p>
@@ -10429,7 +11842,6 @@
               <w:pStyle w:val="MyTable1"/>
             </w:pPr>
             <w:r>
-              <w:lastRenderedPageBreak/>
               <w:t>Mô tả</w:t>
             </w:r>
           </w:p>
@@ -10522,6 +11934,7 @@
               <w:pStyle w:val="MyTable1"/>
             </w:pPr>
             <w:r>
+              <w:lastRenderedPageBreak/>
               <w:t>Tham chiếu</w:t>
             </w:r>
           </w:p>
@@ -10862,7 +12275,6 @@
               <w:pStyle w:val="MyTable1"/>
             </w:pPr>
             <w:r>
-              <w:lastRenderedPageBreak/>
               <w:t>Mã số:</w:t>
             </w:r>
             <w:r>
@@ -10930,7 +12342,11 @@
               <w:pStyle w:val="MyTable1"/>
             </w:pPr>
             <w:r>
-              <w:t>Cho phép hiển thị danh sách vé đã đặt thành công của các tuyến xe của hãng. Danh sách hiển thị gồm: mã vé, tuyến xe, thời gian khởi hành, trạm đón khách, giá vé, họ tên khách hàng, số ghế, số xe, ngày xuất vé, họ tên nhân viên xuất vé.… Hỗ trợ tính năng sắp xếp danh sách vé theo một số tiêu chí nhất định.</w:t>
+              <w:t xml:space="preserve">Cho phép hiển thị danh sách vé đã đặt thành công của các tuyến xe của hãng. Danh sách hiển thị gồm: mã vé, tuyến xe, thời gian khởi hành, trạm đón khách, giá vé, họ tên khách hàng, số ghế, số xe, ngày xuất vé, họ tên nhân viên xuất vé.… Hỗ trợ tính năng sắp xếp danh sách vé theo </w:t>
+            </w:r>
+            <w:r>
+              <w:lastRenderedPageBreak/>
+              <w:t>một số tiêu chí nhất định.</w:t>
             </w:r>
           </w:p>
         </w:tc>
@@ -11271,7 +12687,6 @@
               <w:pStyle w:val="MyTable1"/>
             </w:pPr>
             <w:r>
-              <w:lastRenderedPageBreak/>
               <w:t>Mô tả</w:t>
             </w:r>
           </w:p>
@@ -11337,6 +12752,7 @@
               <w:pStyle w:val="MyTable1"/>
             </w:pPr>
             <w:r>
+              <w:lastRenderedPageBreak/>
               <w:t>Mã số:</w:t>
             </w:r>
             <w:r>
@@ -11693,7 +13109,6 @@
               <w:pStyle w:val="MyTable1"/>
             </w:pPr>
             <w:r>
-              <w:lastRenderedPageBreak/>
               <w:t>Mã số:</w:t>
             </w:r>
             <w:r>
@@ -11748,6 +13163,7 @@
               <w:pStyle w:val="MyTable1"/>
             </w:pPr>
             <w:r>
+              <w:lastRenderedPageBreak/>
               <w:t>Mô tả</w:t>
             </w:r>
           </w:p>
@@ -12272,7 +13688,6 @@
               <w:pStyle w:val="MyTable1"/>
             </w:pPr>
             <w:r>
-              <w:lastRenderedPageBreak/>
               <w:t>Mô tả</w:t>
             </w:r>
           </w:p>
@@ -13749,7 +15164,6 @@
         </w:numPr>
       </w:pPr>
       <w:r>
-        <w:lastRenderedPageBreak/>
         <w:t>Xóa chuyến</w:t>
       </w:r>
     </w:p>
@@ -13830,6 +15244,7 @@
               <w:pStyle w:val="MyTable1"/>
             </w:pPr>
             <w:r>
+              <w:lastRenderedPageBreak/>
               <w:t>Mô tả</w:t>
             </w:r>
           </w:p>
@@ -14193,7 +15608,6 @@
               <w:pStyle w:val="MyTable1"/>
             </w:pPr>
             <w:r>
-              <w:lastRenderedPageBreak/>
               <w:t>Tham chiếu</w:t>
             </w:r>
           </w:p>
@@ -14663,7 +16077,6 @@
         </w:numPr>
       </w:pPr>
       <w:r>
-        <w:lastRenderedPageBreak/>
         <w:t>Xem DS Nhân Viên</w:t>
       </w:r>
     </w:p>
@@ -14744,6 +16157,7 @@
               <w:pStyle w:val="MyTable1"/>
             </w:pPr>
             <w:r>
+              <w:lastRenderedPageBreak/>
               <w:t>Mô tả</w:t>
             </w:r>
           </w:p>
@@ -15103,11 +16517,7 @@
               <w:pStyle w:val="MyTable1"/>
             </w:pPr>
             <w:r>
-              <w:t xml:space="preserve">Chức năng này được dùng khi nhân viên muốn thay đổi thông tin cá nhân của mình. Nhân viên tiến hành đăng nhập, chỉnh sửa thông tin </w:t>
-            </w:r>
-            <w:r>
-              <w:lastRenderedPageBreak/>
-              <w:t>mong muốn và lưu lại.</w:t>
+              <w:t>Chức năng này được dùng khi nhân viên muốn thay đổi thông tin cá nhân của mình. Nhân viên tiến hành đăng nhập, chỉnh sửa thông tin mong muốn và lưu lại.</w:t>
             </w:r>
           </w:p>
         </w:tc>
@@ -15158,6 +16568,7 @@
               <w:pStyle w:val="MyTable1"/>
             </w:pPr>
             <w:r>
+              <w:lastRenderedPageBreak/>
               <w:t xml:space="preserve">Mã số: </w:t>
             </w:r>
             <w:r>
@@ -15617,6 +17028,119 @@
     </w:lvl>
   </w:abstractNum>
   <w:abstractNum w:abstractNumId="2" w15:restartNumberingAfterBreak="0">
+    <w:nsid w:val="06675DFB"/>
+    <w:multiLevelType w:val="multilevel"/>
+    <w:tmpl w:val="6AFE2F2E"/>
+    <w:lvl w:ilvl="0">
+      <w:start w:val="1"/>
+      <w:numFmt w:val="decimal"/>
+      <w:lvlText w:val="%1."/>
+      <w:lvlJc w:val="left"/>
+      <w:pPr>
+        <w:ind w:left="360" w:hanging="360"/>
+      </w:pPr>
+      <w:rPr>
+        <w:rFonts w:hint="default"/>
+      </w:rPr>
+    </w:lvl>
+    <w:lvl w:ilvl="1">
+      <w:start w:val="1"/>
+      <w:numFmt w:val="decimal"/>
+      <w:lvlText w:val="%1.%2."/>
+      <w:lvlJc w:val="left"/>
+      <w:pPr>
+        <w:ind w:left="792" w:hanging="432"/>
+      </w:pPr>
+      <w:rPr>
+        <w:rFonts w:hint="default"/>
+      </w:rPr>
+    </w:lvl>
+    <w:lvl w:ilvl="2">
+      <w:start w:val="1"/>
+      <w:numFmt w:val="decimal"/>
+      <w:lvlText w:val="%1.%2.%3."/>
+      <w:lvlJc w:val="left"/>
+      <w:pPr>
+        <w:ind w:left="1224" w:hanging="504"/>
+      </w:pPr>
+      <w:rPr>
+        <w:rFonts w:hint="default"/>
+      </w:rPr>
+    </w:lvl>
+    <w:lvl w:ilvl="3">
+      <w:start w:val="1"/>
+      <w:numFmt w:val="decimal"/>
+      <w:lvlText w:val="%1.%2.%3.%4."/>
+      <w:lvlJc w:val="left"/>
+      <w:pPr>
+        <w:ind w:left="1728" w:hanging="648"/>
+      </w:pPr>
+      <w:rPr>
+        <w:rFonts w:hint="default"/>
+      </w:rPr>
+    </w:lvl>
+    <w:lvl w:ilvl="4">
+      <w:start w:val="1"/>
+      <w:numFmt w:val="decimal"/>
+      <w:lvlText w:val="%1.%2.%3.%4.%5."/>
+      <w:lvlJc w:val="left"/>
+      <w:pPr>
+        <w:ind w:left="2232" w:hanging="792"/>
+      </w:pPr>
+      <w:rPr>
+        <w:rFonts w:hint="default"/>
+      </w:rPr>
+    </w:lvl>
+    <w:lvl w:ilvl="5">
+      <w:start w:val="1"/>
+      <w:numFmt w:val="decimal"/>
+      <w:lvlText w:val="%1.%2.%3.%4.%5.%6."/>
+      <w:lvlJc w:val="left"/>
+      <w:pPr>
+        <w:ind w:left="2736" w:hanging="936"/>
+      </w:pPr>
+      <w:rPr>
+        <w:rFonts w:hint="default"/>
+      </w:rPr>
+    </w:lvl>
+    <w:lvl w:ilvl="6">
+      <w:start w:val="1"/>
+      <w:numFmt w:val="decimal"/>
+      <w:lvlText w:val="%1.%2.%3.%4.%5.%6.%7."/>
+      <w:lvlJc w:val="left"/>
+      <w:pPr>
+        <w:ind w:left="3240" w:hanging="1080"/>
+      </w:pPr>
+      <w:rPr>
+        <w:rFonts w:hint="default"/>
+      </w:rPr>
+    </w:lvl>
+    <w:lvl w:ilvl="7">
+      <w:start w:val="1"/>
+      <w:numFmt w:val="decimal"/>
+      <w:lvlText w:val="%1.%2.%3.%4.%5.%6.%7.%8."/>
+      <w:lvlJc w:val="left"/>
+      <w:pPr>
+        <w:ind w:left="3744" w:hanging="1224"/>
+      </w:pPr>
+      <w:rPr>
+        <w:rFonts w:hint="default"/>
+      </w:rPr>
+    </w:lvl>
+    <w:lvl w:ilvl="8">
+      <w:start w:val="1"/>
+      <w:numFmt w:val="decimal"/>
+      <w:lvlText w:val="%1.%2.%3.%4.%5.%6.%7.%8.%9."/>
+      <w:lvlJc w:val="left"/>
+      <w:pPr>
+        <w:ind w:left="4320" w:hanging="1440"/>
+      </w:pPr>
+      <w:rPr>
+        <w:rFonts w:hint="default"/>
+      </w:rPr>
+    </w:lvl>
+  </w:abstractNum>
+  <w:abstractNum w:abstractNumId="3" w15:restartNumberingAfterBreak="0">
     <w:nsid w:val="094F5771"/>
     <w:multiLevelType w:val="hybridMultilevel"/>
     <w:tmpl w:val="E0C6C794"/>
@@ -15730,7 +17254,7 @@
       </w:rPr>
     </w:lvl>
   </w:abstractNum>
-  <w:abstractNum w:abstractNumId="3" w15:restartNumberingAfterBreak="0">
+  <w:abstractNum w:abstractNumId="4" w15:restartNumberingAfterBreak="0">
     <w:nsid w:val="09897BE4"/>
     <w:multiLevelType w:val="hybridMultilevel"/>
     <w:tmpl w:val="D608837A"/>
@@ -15816,7 +17340,7 @@
       </w:pPr>
     </w:lvl>
   </w:abstractNum>
-  <w:abstractNum w:abstractNumId="4" w15:restartNumberingAfterBreak="0">
+  <w:abstractNum w:abstractNumId="5" w15:restartNumberingAfterBreak="0">
     <w:nsid w:val="140254D4"/>
     <w:multiLevelType w:val="multilevel"/>
     <w:tmpl w:val="0928997E"/>
@@ -15929,7 +17453,7 @@
       </w:pPr>
     </w:lvl>
   </w:abstractNum>
-  <w:abstractNum w:abstractNumId="5" w15:restartNumberingAfterBreak="0">
+  <w:abstractNum w:abstractNumId="6" w15:restartNumberingAfterBreak="0">
     <w:nsid w:val="1453720A"/>
     <w:multiLevelType w:val="multilevel"/>
     <w:tmpl w:val="F1C6C542"/>
@@ -16042,7 +17566,7 @@
       </w:rPr>
     </w:lvl>
   </w:abstractNum>
-  <w:abstractNum w:abstractNumId="6" w15:restartNumberingAfterBreak="0">
+  <w:abstractNum w:abstractNumId="7" w15:restartNumberingAfterBreak="0">
     <w:nsid w:val="15396C4D"/>
     <w:multiLevelType w:val="hybridMultilevel"/>
     <w:tmpl w:val="D608837A"/>
@@ -16128,7 +17652,7 @@
       </w:pPr>
     </w:lvl>
   </w:abstractNum>
-  <w:abstractNum w:abstractNumId="7" w15:restartNumberingAfterBreak="0">
+  <w:abstractNum w:abstractNumId="8" w15:restartNumberingAfterBreak="0">
     <w:nsid w:val="16D21B05"/>
     <w:multiLevelType w:val="multilevel"/>
     <w:tmpl w:val="4D760DA0"/>
@@ -16241,7 +17765,7 @@
       </w:rPr>
     </w:lvl>
   </w:abstractNum>
-  <w:abstractNum w:abstractNumId="8" w15:restartNumberingAfterBreak="0">
+  <w:abstractNum w:abstractNumId="9" w15:restartNumberingAfterBreak="0">
     <w:nsid w:val="186C0FE4"/>
     <w:multiLevelType w:val="hybridMultilevel"/>
     <w:tmpl w:val="D608837A"/>
@@ -16327,7 +17851,7 @@
       </w:pPr>
     </w:lvl>
   </w:abstractNum>
-  <w:abstractNum w:abstractNumId="9" w15:restartNumberingAfterBreak="0">
+  <w:abstractNum w:abstractNumId="10" w15:restartNumberingAfterBreak="0">
     <w:nsid w:val="199A6A3F"/>
     <w:multiLevelType w:val="multilevel"/>
     <w:tmpl w:val="0928997E"/>
@@ -16440,7 +17964,7 @@
       </w:pPr>
     </w:lvl>
   </w:abstractNum>
-  <w:abstractNum w:abstractNumId="10" w15:restartNumberingAfterBreak="0">
+  <w:abstractNum w:abstractNumId="11" w15:restartNumberingAfterBreak="0">
     <w:nsid w:val="1C4B17DB"/>
     <w:multiLevelType w:val="multilevel"/>
     <w:tmpl w:val="6AFE2F2E"/>
@@ -16553,7 +18077,7 @@
       </w:rPr>
     </w:lvl>
   </w:abstractNum>
-  <w:abstractNum w:abstractNumId="11" w15:restartNumberingAfterBreak="0">
+  <w:abstractNum w:abstractNumId="12" w15:restartNumberingAfterBreak="0">
     <w:nsid w:val="25334A60"/>
     <w:multiLevelType w:val="multilevel"/>
     <w:tmpl w:val="7A64D3D8"/>
@@ -16671,7 +18195,7 @@
       </w:rPr>
     </w:lvl>
   </w:abstractNum>
-  <w:abstractNum w:abstractNumId="12" w15:restartNumberingAfterBreak="0">
+  <w:abstractNum w:abstractNumId="13" w15:restartNumberingAfterBreak="0">
     <w:nsid w:val="289B7C1E"/>
     <w:multiLevelType w:val="multilevel"/>
     <w:tmpl w:val="AB3807E0"/>
@@ -16762,7 +18286,7 @@
       </w:pPr>
     </w:lvl>
   </w:abstractNum>
-  <w:abstractNum w:abstractNumId="13" w15:restartNumberingAfterBreak="0">
+  <w:abstractNum w:abstractNumId="14" w15:restartNumberingAfterBreak="0">
     <w:nsid w:val="2BAB6EE8"/>
     <w:multiLevelType w:val="multilevel"/>
     <w:tmpl w:val="47FE4E02"/>
@@ -16929,7 +18453,7 @@
       </w:rPr>
     </w:lvl>
   </w:abstractNum>
-  <w:abstractNum w:abstractNumId="14" w15:restartNumberingAfterBreak="0">
+  <w:abstractNum w:abstractNumId="15" w15:restartNumberingAfterBreak="0">
     <w:nsid w:val="2CE75DBF"/>
     <w:multiLevelType w:val="multilevel"/>
     <w:tmpl w:val="0928997E"/>
@@ -17042,7 +18566,7 @@
       </w:pPr>
     </w:lvl>
   </w:abstractNum>
-  <w:abstractNum w:abstractNumId="15" w15:restartNumberingAfterBreak="0">
+  <w:abstractNum w:abstractNumId="16" w15:restartNumberingAfterBreak="0">
     <w:nsid w:val="2D6B1D7F"/>
     <w:multiLevelType w:val="multilevel"/>
     <w:tmpl w:val="0928997E"/>
@@ -17155,7 +18679,7 @@
       </w:pPr>
     </w:lvl>
   </w:abstractNum>
-  <w:abstractNum w:abstractNumId="16" w15:restartNumberingAfterBreak="0">
+  <w:abstractNum w:abstractNumId="17" w15:restartNumberingAfterBreak="0">
     <w:nsid w:val="2D7E6CCF"/>
     <w:multiLevelType w:val="multilevel"/>
     <w:tmpl w:val="6AFE2F2E"/>
@@ -17268,7 +18792,7 @@
       </w:rPr>
     </w:lvl>
   </w:abstractNum>
-  <w:abstractNum w:abstractNumId="17" w15:restartNumberingAfterBreak="0">
+  <w:abstractNum w:abstractNumId="18" w15:restartNumberingAfterBreak="0">
     <w:nsid w:val="304D3B06"/>
     <w:multiLevelType w:val="hybridMultilevel"/>
     <w:tmpl w:val="D608837A"/>
@@ -17354,7 +18878,7 @@
       </w:pPr>
     </w:lvl>
   </w:abstractNum>
-  <w:abstractNum w:abstractNumId="18" w15:restartNumberingAfterBreak="0">
+  <w:abstractNum w:abstractNumId="19" w15:restartNumberingAfterBreak="0">
     <w:nsid w:val="343F2233"/>
     <w:multiLevelType w:val="multilevel"/>
     <w:tmpl w:val="F1C6C542"/>
@@ -17467,7 +18991,7 @@
       </w:rPr>
     </w:lvl>
   </w:abstractNum>
-  <w:abstractNum w:abstractNumId="19" w15:restartNumberingAfterBreak="0">
+  <w:abstractNum w:abstractNumId="20" w15:restartNumberingAfterBreak="0">
     <w:nsid w:val="35720D72"/>
     <w:multiLevelType w:val="multilevel"/>
     <w:tmpl w:val="0D861FFC"/>
@@ -17580,7 +19104,120 @@
       </w:rPr>
     </w:lvl>
   </w:abstractNum>
-  <w:abstractNum w:abstractNumId="20" w15:restartNumberingAfterBreak="0">
+  <w:abstractNum w:abstractNumId="21" w15:restartNumberingAfterBreak="0">
+    <w:nsid w:val="36FF0307"/>
+    <w:multiLevelType w:val="multilevel"/>
+    <w:tmpl w:val="0928997E"/>
+    <w:lvl w:ilvl="0">
+      <w:start w:val="1"/>
+      <w:numFmt w:val="decimal"/>
+      <w:lvlText w:val="%1."/>
+      <w:lvlJc w:val="left"/>
+      <w:pPr>
+        <w:tabs>
+          <w:tab w:val="num" w:pos="720"/>
+        </w:tabs>
+        <w:ind w:left="720" w:hanging="360"/>
+      </w:pPr>
+    </w:lvl>
+    <w:lvl w:ilvl="1" w:tentative="1">
+      <w:start w:val="1"/>
+      <w:numFmt w:val="decimal"/>
+      <w:lvlText w:val="%2."/>
+      <w:lvlJc w:val="left"/>
+      <w:pPr>
+        <w:tabs>
+          <w:tab w:val="num" w:pos="1440"/>
+        </w:tabs>
+        <w:ind w:left="1440" w:hanging="360"/>
+      </w:pPr>
+    </w:lvl>
+    <w:lvl w:ilvl="2" w:tentative="1">
+      <w:start w:val="1"/>
+      <w:numFmt w:val="decimal"/>
+      <w:lvlText w:val="%3."/>
+      <w:lvlJc w:val="left"/>
+      <w:pPr>
+        <w:tabs>
+          <w:tab w:val="num" w:pos="2160"/>
+        </w:tabs>
+        <w:ind w:left="2160" w:hanging="360"/>
+      </w:pPr>
+    </w:lvl>
+    <w:lvl w:ilvl="3" w:tentative="1">
+      <w:start w:val="1"/>
+      <w:numFmt w:val="decimal"/>
+      <w:lvlText w:val="%4."/>
+      <w:lvlJc w:val="left"/>
+      <w:pPr>
+        <w:tabs>
+          <w:tab w:val="num" w:pos="2880"/>
+        </w:tabs>
+        <w:ind w:left="2880" w:hanging="360"/>
+      </w:pPr>
+    </w:lvl>
+    <w:lvl w:ilvl="4" w:tentative="1">
+      <w:start w:val="1"/>
+      <w:numFmt w:val="decimal"/>
+      <w:lvlText w:val="%5."/>
+      <w:lvlJc w:val="left"/>
+      <w:pPr>
+        <w:tabs>
+          <w:tab w:val="num" w:pos="3600"/>
+        </w:tabs>
+        <w:ind w:left="3600" w:hanging="360"/>
+      </w:pPr>
+    </w:lvl>
+    <w:lvl w:ilvl="5" w:tentative="1">
+      <w:start w:val="1"/>
+      <w:numFmt w:val="decimal"/>
+      <w:lvlText w:val="%6."/>
+      <w:lvlJc w:val="left"/>
+      <w:pPr>
+        <w:tabs>
+          <w:tab w:val="num" w:pos="4320"/>
+        </w:tabs>
+        <w:ind w:left="4320" w:hanging="360"/>
+      </w:pPr>
+    </w:lvl>
+    <w:lvl w:ilvl="6" w:tentative="1">
+      <w:start w:val="1"/>
+      <w:numFmt w:val="decimal"/>
+      <w:lvlText w:val="%7."/>
+      <w:lvlJc w:val="left"/>
+      <w:pPr>
+        <w:tabs>
+          <w:tab w:val="num" w:pos="5040"/>
+        </w:tabs>
+        <w:ind w:left="5040" w:hanging="360"/>
+      </w:pPr>
+    </w:lvl>
+    <w:lvl w:ilvl="7" w:tentative="1">
+      <w:start w:val="1"/>
+      <w:numFmt w:val="decimal"/>
+      <w:lvlText w:val="%8."/>
+      <w:lvlJc w:val="left"/>
+      <w:pPr>
+        <w:tabs>
+          <w:tab w:val="num" w:pos="5760"/>
+        </w:tabs>
+        <w:ind w:left="5760" w:hanging="360"/>
+      </w:pPr>
+    </w:lvl>
+    <w:lvl w:ilvl="8" w:tentative="1">
+      <w:start w:val="1"/>
+      <w:numFmt w:val="decimal"/>
+      <w:lvlText w:val="%9."/>
+      <w:lvlJc w:val="left"/>
+      <w:pPr>
+        <w:tabs>
+          <w:tab w:val="num" w:pos="6480"/>
+        </w:tabs>
+        <w:ind w:left="6480" w:hanging="360"/>
+      </w:pPr>
+    </w:lvl>
+  </w:abstractNum>
+  <w:abstractNum w:abstractNumId="22" w15:restartNumberingAfterBreak="0">
     <w:nsid w:val="3A4D6C06"/>
     <w:multiLevelType w:val="multilevel"/>
     <w:tmpl w:val="9AB0EA56"/>
@@ -17693,7 +19330,7 @@
       </w:rPr>
     </w:lvl>
   </w:abstractNum>
-  <w:abstractNum w:abstractNumId="21" w15:restartNumberingAfterBreak="0">
+  <w:abstractNum w:abstractNumId="23" w15:restartNumberingAfterBreak="0">
     <w:nsid w:val="3D245DEA"/>
     <w:multiLevelType w:val="multilevel"/>
     <w:tmpl w:val="7B5A91BC"/>
@@ -17838,13 +19475,13 @@
       </w:rPr>
     </w:lvl>
   </w:abstractNum>
-  <w:abstractNum w:abstractNumId="22" w15:restartNumberingAfterBreak="0">
+  <w:abstractNum w:abstractNumId="24" w15:restartNumberingAfterBreak="0">
     <w:nsid w:val="40B05AC8"/>
     <w:multiLevelType w:val="multilevel"/>
     <w:tmpl w:val="AB3807E0"/>
     <w:numStyleLink w:val="Style1"/>
   </w:abstractNum>
-  <w:abstractNum w:abstractNumId="23" w15:restartNumberingAfterBreak="0">
+  <w:abstractNum w:abstractNumId="25" w15:restartNumberingAfterBreak="0">
     <w:nsid w:val="4393145A"/>
     <w:multiLevelType w:val="multilevel"/>
     <w:tmpl w:val="F1C6C542"/>
@@ -17957,7 +19594,7 @@
       </w:rPr>
     </w:lvl>
   </w:abstractNum>
-  <w:abstractNum w:abstractNumId="24" w15:restartNumberingAfterBreak="0">
+  <w:abstractNum w:abstractNumId="26" w15:restartNumberingAfterBreak="0">
     <w:nsid w:val="47B6632A"/>
     <w:multiLevelType w:val="multilevel"/>
     <w:tmpl w:val="674EA39E"/>
@@ -18070,7 +19707,7 @@
       </w:rPr>
     </w:lvl>
   </w:abstractNum>
-  <w:abstractNum w:abstractNumId="25" w15:restartNumberingAfterBreak="0">
+  <w:abstractNum w:abstractNumId="27" w15:restartNumberingAfterBreak="0">
     <w:nsid w:val="4B1232FD"/>
     <w:multiLevelType w:val="multilevel"/>
     <w:tmpl w:val="8EDAA5DC"/>
@@ -18183,7 +19820,7 @@
       </w:rPr>
     </w:lvl>
   </w:abstractNum>
-  <w:abstractNum w:abstractNumId="26" w15:restartNumberingAfterBreak="0">
+  <w:abstractNum w:abstractNumId="28" w15:restartNumberingAfterBreak="0">
     <w:nsid w:val="53593354"/>
     <w:multiLevelType w:val="multilevel"/>
     <w:tmpl w:val="A88A3990"/>
@@ -18296,7 +19933,7 @@
       </w:rPr>
     </w:lvl>
   </w:abstractNum>
-  <w:abstractNum w:abstractNumId="27" w15:restartNumberingAfterBreak="0">
+  <w:abstractNum w:abstractNumId="29" w15:restartNumberingAfterBreak="0">
     <w:nsid w:val="58DA6B4E"/>
     <w:multiLevelType w:val="multilevel"/>
     <w:tmpl w:val="0928997E"/>
@@ -18409,7 +20046,93 @@
       </w:pPr>
     </w:lvl>
   </w:abstractNum>
-  <w:abstractNum w:abstractNumId="28" w15:restartNumberingAfterBreak="0">
+  <w:abstractNum w:abstractNumId="30" w15:restartNumberingAfterBreak="0">
+    <w:nsid w:val="67CC5A0D"/>
+    <w:multiLevelType w:val="multilevel"/>
+    <w:tmpl w:val="0409001F"/>
+    <w:lvl w:ilvl="0">
+      <w:start w:val="1"/>
+      <w:numFmt w:val="decimal"/>
+      <w:lvlText w:val="%1."/>
+      <w:lvlJc w:val="left"/>
+      <w:pPr>
+        <w:ind w:left="360" w:hanging="360"/>
+      </w:pPr>
+    </w:lvl>
+    <w:lvl w:ilvl="1">
+      <w:start w:val="1"/>
+      <w:numFmt w:val="decimal"/>
+      <w:lvlText w:val="%1.%2."/>
+      <w:lvlJc w:val="left"/>
+      <w:pPr>
+        <w:ind w:left="792" w:hanging="432"/>
+      </w:pPr>
+    </w:lvl>
+    <w:lvl w:ilvl="2">
+      <w:start w:val="1"/>
+      <w:numFmt w:val="decimal"/>
+      <w:lvlText w:val="%1.%2.%3."/>
+      <w:lvlJc w:val="left"/>
+      <w:pPr>
+        <w:ind w:left="1224" w:hanging="504"/>
+      </w:pPr>
+    </w:lvl>
+    <w:lvl w:ilvl="3">
+      <w:start w:val="1"/>
+      <w:numFmt w:val="decimal"/>
+      <w:lvlText w:val="%1.%2.%3.%4."/>
+      <w:lvlJc w:val="left"/>
+      <w:pPr>
+        <w:ind w:left="1728" w:hanging="648"/>
+      </w:pPr>
+    </w:lvl>
+    <w:lvl w:ilvl="4">
+      <w:start w:val="1"/>
+      <w:numFmt w:val="decimal"/>
+      <w:lvlText w:val="%1.%2.%3.%4.%5."/>
+      <w:lvlJc w:val="left"/>
+      <w:pPr>
+        <w:ind w:left="2232" w:hanging="792"/>
+      </w:pPr>
+    </w:lvl>
+    <w:lvl w:ilvl="5">
+      <w:start w:val="1"/>
+      <w:numFmt w:val="decimal"/>
+      <w:lvlText w:val="%1.%2.%3.%4.%5.%6."/>
+      <w:lvlJc w:val="left"/>
+      <w:pPr>
+        <w:ind w:left="2736" w:hanging="936"/>
+      </w:pPr>
+    </w:lvl>
+    <w:lvl w:ilvl="6">
+      <w:start w:val="1"/>
+      <w:numFmt w:val="decimal"/>
+      <w:lvlText w:val="%1.%2.%3.%4.%5.%6.%7."/>
+      <w:lvlJc w:val="left"/>
+      <w:pPr>
+        <w:ind w:left="3240" w:hanging="1080"/>
+      </w:pPr>
+    </w:lvl>
+    <w:lvl w:ilvl="7">
+      <w:start w:val="1"/>
+      <w:numFmt w:val="decimal"/>
+      <w:lvlText w:val="%1.%2.%3.%4.%5.%6.%7.%8."/>
+      <w:lvlJc w:val="left"/>
+      <w:pPr>
+        <w:ind w:left="3744" w:hanging="1224"/>
+      </w:pPr>
+    </w:lvl>
+    <w:lvl w:ilvl="8">
+      <w:start w:val="1"/>
+      <w:numFmt w:val="decimal"/>
+      <w:lvlText w:val="%1.%2.%3.%4.%5.%6.%7.%8.%9."/>
+      <w:lvlJc w:val="left"/>
+      <w:pPr>
+        <w:ind w:left="4320" w:hanging="1440"/>
+      </w:pPr>
+    </w:lvl>
+  </w:abstractNum>
+  <w:abstractNum w:abstractNumId="31" w15:restartNumberingAfterBreak="0">
     <w:nsid w:val="68890AED"/>
     <w:multiLevelType w:val="multilevel"/>
     <w:tmpl w:val="6F2E9066"/>
@@ -18522,7 +20245,7 @@
       </w:rPr>
     </w:lvl>
   </w:abstractNum>
-  <w:abstractNum w:abstractNumId="29" w15:restartNumberingAfterBreak="0">
+  <w:abstractNum w:abstractNumId="32" w15:restartNumberingAfterBreak="0">
     <w:nsid w:val="6A66118E"/>
     <w:multiLevelType w:val="multilevel"/>
     <w:tmpl w:val="0409001F"/>
@@ -18608,7 +20331,7 @@
       </w:pPr>
     </w:lvl>
   </w:abstractNum>
-  <w:abstractNum w:abstractNumId="30" w15:restartNumberingAfterBreak="0">
+  <w:abstractNum w:abstractNumId="33" w15:restartNumberingAfterBreak="0">
     <w:nsid w:val="6B5B48C8"/>
     <w:multiLevelType w:val="multilevel"/>
     <w:tmpl w:val="FD6CC316"/>
@@ -18721,7 +20444,7 @@
       </w:rPr>
     </w:lvl>
   </w:abstractNum>
-  <w:abstractNum w:abstractNumId="31" w15:restartNumberingAfterBreak="0">
+  <w:abstractNum w:abstractNumId="34" w15:restartNumberingAfterBreak="0">
     <w:nsid w:val="6C6C3D93"/>
     <w:multiLevelType w:val="hybridMultilevel"/>
     <w:tmpl w:val="D608837A"/>
@@ -18807,7 +20530,7 @@
       </w:pPr>
     </w:lvl>
   </w:abstractNum>
-  <w:abstractNum w:abstractNumId="32" w15:restartNumberingAfterBreak="0">
+  <w:abstractNum w:abstractNumId="35" w15:restartNumberingAfterBreak="0">
     <w:nsid w:val="6C7D3E4B"/>
     <w:multiLevelType w:val="multilevel"/>
     <w:tmpl w:val="6AFE2F2E"/>
@@ -18920,7 +20643,7 @@
       </w:rPr>
     </w:lvl>
   </w:abstractNum>
-  <w:abstractNum w:abstractNumId="33" w15:restartNumberingAfterBreak="0">
+  <w:abstractNum w:abstractNumId="36" w15:restartNumberingAfterBreak="0">
     <w:nsid w:val="717E3A67"/>
     <w:multiLevelType w:val="multilevel"/>
     <w:tmpl w:val="A10606DE"/>
@@ -19033,7 +20756,7 @@
       </w:rPr>
     </w:lvl>
   </w:abstractNum>
-  <w:abstractNum w:abstractNumId="34" w15:restartNumberingAfterBreak="0">
+  <w:abstractNum w:abstractNumId="37" w15:restartNumberingAfterBreak="0">
     <w:nsid w:val="75CC6E89"/>
     <w:multiLevelType w:val="hybridMultilevel"/>
     <w:tmpl w:val="D608837A"/>
@@ -19120,52 +20843,52 @@
     </w:lvl>
   </w:abstractNum>
   <w:num w:numId="1">
-    <w:abstractNumId w:val="2"/>
+    <w:abstractNumId w:val="3"/>
   </w:num>
   <w:num w:numId="2">
     <w:abstractNumId w:val="1"/>
   </w:num>
   <w:num w:numId="3">
+    <w:abstractNumId w:val="13"/>
+  </w:num>
+  <w:num w:numId="4">
+    <w:abstractNumId w:val="24"/>
+  </w:num>
+  <w:num w:numId="5">
+    <w:abstractNumId w:val="34"/>
+  </w:num>
+  <w:num w:numId="6">
+    <w:abstractNumId w:val="9"/>
+  </w:num>
+  <w:num w:numId="7">
+    <w:abstractNumId w:val="37"/>
+  </w:num>
+  <w:num w:numId="8">
+    <w:abstractNumId w:val="14"/>
+  </w:num>
+  <w:num w:numId="9">
+    <w:abstractNumId w:val="14"/>
+  </w:num>
+  <w:num w:numId="10">
     <w:abstractNumId w:val="12"/>
   </w:num>
-  <w:num w:numId="4">
-    <w:abstractNumId w:val="22"/>
+  <w:num w:numId="11">
+    <w:abstractNumId w:val="26"/>
   </w:num>
-  <w:num w:numId="5">
+  <w:num w:numId="12">
     <w:abstractNumId w:val="31"/>
   </w:num>
-  <w:num w:numId="6">
-    <w:abstractNumId w:val="8"/>
-  </w:num>
-  <w:num w:numId="7">
-    <w:abstractNumId w:val="34"/>
-  </w:num>
-  <w:num w:numId="8">
-    <w:abstractNumId w:val="13"/>
-  </w:num>
-  <w:num w:numId="9">
-    <w:abstractNumId w:val="13"/>
-  </w:num>
-  <w:num w:numId="10">
+  <w:num w:numId="13">
     <w:abstractNumId w:val="11"/>
   </w:num>
-  <w:num w:numId="11">
-    <w:abstractNumId w:val="24"/>
-  </w:num>
-  <w:num w:numId="12">
-    <w:abstractNumId w:val="28"/>
-  </w:num>
-  <w:num w:numId="13">
-    <w:abstractNumId w:val="10"/>
-  </w:num>
   <w:num w:numId="14">
-    <w:abstractNumId w:val="23"/>
+    <w:abstractNumId w:val="25"/>
   </w:num>
   <w:num w:numId="15">
-    <w:abstractNumId w:val="16"/>
+    <w:abstractNumId w:val="17"/>
   </w:num>
   <w:num w:numId="16">
-    <w:abstractNumId w:val="6"/>
+    <w:abstractNumId w:val="7"/>
     <w:lvlOverride w:ilvl="0">
       <w:startOverride w:val="1"/>
     </w:lvlOverride>
@@ -19195,67 +20918,76 @@
     </w:lvlOverride>
   </w:num>
   <w:num w:numId="17">
-    <w:abstractNumId w:val="4"/>
+    <w:abstractNumId w:val="5"/>
   </w:num>
   <w:num w:numId="18">
-    <w:abstractNumId w:val="14"/>
+    <w:abstractNumId w:val="15"/>
   </w:num>
   <w:num w:numId="19">
+    <w:abstractNumId w:val="35"/>
+  </w:num>
+  <w:num w:numId="20">
+    <w:abstractNumId w:val="29"/>
+  </w:num>
+  <w:num w:numId="21">
+    <w:abstractNumId w:val="23"/>
+  </w:num>
+  <w:num w:numId="22">
     <w:abstractNumId w:val="32"/>
   </w:num>
-  <w:num w:numId="20">
+  <w:num w:numId="23">
+    <w:abstractNumId w:val="6"/>
+  </w:num>
+  <w:num w:numId="24">
+    <w:abstractNumId w:val="19"/>
+  </w:num>
+  <w:num w:numId="25">
     <w:abstractNumId w:val="27"/>
   </w:num>
-  <w:num w:numId="21">
-    <w:abstractNumId w:val="21"/>
+  <w:num w:numId="26">
+    <w:abstractNumId w:val="22"/>
   </w:num>
-  <w:num w:numId="22">
-    <w:abstractNumId w:val="29"/>
-  </w:num>
-  <w:num w:numId="23">
-    <w:abstractNumId w:val="5"/>
-  </w:num>
-  <w:num w:numId="24">
-    <w:abstractNumId w:val="18"/>
-  </w:num>
-  <w:num w:numId="25">
-    <w:abstractNumId w:val="25"/>
-  </w:num>
-  <w:num w:numId="26">
+  <w:num w:numId="27">
     <w:abstractNumId w:val="20"/>
   </w:num>
-  <w:num w:numId="27">
-    <w:abstractNumId w:val="19"/>
-  </w:num>
   <w:num w:numId="28">
-    <w:abstractNumId w:val="7"/>
+    <w:abstractNumId w:val="8"/>
   </w:num>
   <w:num w:numId="29">
     <w:abstractNumId w:val="0"/>
   </w:num>
   <w:num w:numId="30">
+    <w:abstractNumId w:val="36"/>
+  </w:num>
+  <w:num w:numId="31">
     <w:abstractNumId w:val="33"/>
   </w:num>
-  <w:num w:numId="31">
+  <w:num w:numId="32">
+    <w:abstractNumId w:val="28"/>
+  </w:num>
+  <w:num w:numId="33">
+    <w:abstractNumId w:val="7"/>
+  </w:num>
+  <w:num w:numId="34">
+    <w:abstractNumId w:val="10"/>
+  </w:num>
+  <w:num w:numId="35">
+    <w:abstractNumId w:val="16"/>
+  </w:num>
+  <w:num w:numId="36">
+    <w:abstractNumId w:val="18"/>
+  </w:num>
+  <w:num w:numId="37">
+    <w:abstractNumId w:val="4"/>
+  </w:num>
+  <w:num w:numId="38">
     <w:abstractNumId w:val="30"/>
   </w:num>
-  <w:num w:numId="32">
-    <w:abstractNumId w:val="26"/>
+  <w:num w:numId="39">
+    <w:abstractNumId w:val="21"/>
   </w:num>
-  <w:num w:numId="33">
-    <w:abstractNumId w:val="6"/>
-  </w:num>
-  <w:num w:numId="34">
-    <w:abstractNumId w:val="9"/>
-  </w:num>
-  <w:num w:numId="35">
-    <w:abstractNumId w:val="15"/>
-  </w:num>
-  <w:num w:numId="36">
-    <w:abstractNumId w:val="17"/>
-  </w:num>
-  <w:num w:numId="37">
-    <w:abstractNumId w:val="3"/>
+  <w:num w:numId="40">
+    <w:abstractNumId w:val="2"/>
   </w:num>
   <w:numIdMacAtCleanup w:val="32"/>
 </w:numbering>
@@ -20953,6 +22685,7 @@
     <w:compatSetting w:name="overrideTableStyleFontSizeAndJustification" w:uri="http://schemas.microsoft.com/office/word" w:val="1"/>
     <w:compatSetting w:name="enableOpenTypeFeatures" w:uri="http://schemas.microsoft.com/office/word" w:val="1"/>
     <w:compatSetting w:name="doNotFlipMirrorIndents" w:uri="http://schemas.microsoft.com/office/word" w:val="1"/>
+    <w:compatSetting w:name="useWord2013TrackBottomHyphenation" w:uri="http://schemas.microsoft.com/office/word" w:val="1"/>
   </w:compat>
   <w:rsids>
     <w:rsidRoot w:val="0046471A"/>
@@ -20993,6 +22726,7 @@
     <w:rsid w:val="00E95B46"/>
     <w:rsid w:val="00EC419F"/>
     <w:rsid w:val="00F0421F"/>
+    <w:rsid w:val="00F10B2E"/>
     <w:rsid w:val="00F617A6"/>
     <w:rsid w:val="00F87763"/>
   </w:rsids>
@@ -21796,7 +23530,7 @@
 </file>
 
 <file path=customXml/itemProps2.xml><?xml version="1.0" encoding="utf-8"?>
-<ds:datastoreItem xmlns:ds="http://schemas.openxmlformats.org/officeDocument/2006/customXml" ds:itemID="{857AB1DC-9DAA-4AA2-AF37-57E891CC5EDB}">
+<ds:datastoreItem xmlns:ds="http://schemas.openxmlformats.org/officeDocument/2006/customXml" ds:itemID="{017F5E8F-ECA8-4759-BA4A-E27A32FB42D9}">
   <ds:schemaRefs>
     <ds:schemaRef ds:uri="http://schemas.openxmlformats.org/officeDocument/2006/bibliography"/>
   </ds:schemaRefs>

</xml_diff>

<commit_message>
thêm activity huy tuyen,sua tuyen
</commit_message>
<xml_diff>
--- a/01_Document/[SRS] [C43] Quản lý xe khách.docx
+++ b/01_Document/[SRS] [C43] Quản lý xe khách.docx
@@ -1,6 +1,6 @@
 
 <file path=word/document.xml><?xml version="1.0" encoding="utf-8"?>
-<w:document xmlns:wpc="http://schemas.microsoft.com/office/word/2010/wordprocessingCanvas" xmlns:cx="http://schemas.microsoft.com/office/drawing/2014/chartex" xmlns:cx1="http://schemas.microsoft.com/office/drawing/2015/9/8/chartex" xmlns:cx2="http://schemas.microsoft.com/office/drawing/2015/10/21/chartex" xmlns:cx3="http://schemas.microsoft.com/office/drawing/2016/5/9/chartex" xmlns:cx4="http://schemas.microsoft.com/office/drawing/2016/5/10/chartex" xmlns:cx5="http://schemas.microsoft.com/office/drawing/2016/5/11/chartex" xmlns:cx6="http://schemas.microsoft.com/office/drawing/2016/5/12/chartex" xmlns:cx7="http://schemas.microsoft.com/office/drawing/2016/5/13/chartex" xmlns:cx8="http://schemas.microsoft.com/office/drawing/2016/5/14/chartex" xmlns:mc="http://schemas.openxmlformats.org/markup-compatibility/2006" xmlns:aink="http://schemas.microsoft.com/office/drawing/2016/ink" xmlns:am3d="http://schemas.microsoft.com/office/drawing/2017/model3d" xmlns:o="urn:schemas-microsoft-com:office:office" xmlns:r="http://schemas.openxmlformats.org/officeDocument/2006/relationships" xmlns:m="http://schemas.openxmlformats.org/officeDocument/2006/math" xmlns:v="urn:schemas-microsoft-com:vml" xmlns:wp14="http://schemas.microsoft.com/office/word/2010/wordprocessingDrawing" xmlns:wp="http://schemas.openxmlformats.org/drawingml/2006/wordprocessingDrawing" xmlns:w10="urn:schemas-microsoft-com:office:word" xmlns:w="http://schemas.openxmlformats.org/wordprocessingml/2006/main" xmlns:w14="http://schemas.microsoft.com/office/word/2010/wordml" xmlns:w15="http://schemas.microsoft.com/office/word/2012/wordml" xmlns:w16cid="http://schemas.microsoft.com/office/word/2016/wordml/cid" xmlns:w16se="http://schemas.microsoft.com/office/word/2015/wordml/symex" xmlns:wpg="http://schemas.microsoft.com/office/word/2010/wordprocessingGroup" xmlns:wpi="http://schemas.microsoft.com/office/word/2010/wordprocessingInk" xmlns:wne="http://schemas.microsoft.com/office/word/2006/wordml" xmlns:wps="http://schemas.microsoft.com/office/word/2010/wordprocessingShape" mc:Ignorable="w14 w15 w16se w16cid wp14">
+<w:document xmlns:wpc="http://schemas.microsoft.com/office/word/2010/wordprocessingCanvas" xmlns:mc="http://schemas.openxmlformats.org/markup-compatibility/2006" xmlns:o="urn:schemas-microsoft-com:office:office" xmlns:r="http://schemas.openxmlformats.org/officeDocument/2006/relationships" xmlns:m="http://schemas.openxmlformats.org/officeDocument/2006/math" xmlns:v="urn:schemas-microsoft-com:vml" xmlns:wp14="http://schemas.microsoft.com/office/word/2010/wordprocessingDrawing" xmlns:wp="http://schemas.openxmlformats.org/drawingml/2006/wordprocessingDrawing" xmlns:w10="urn:schemas-microsoft-com:office:word" xmlns:w="http://schemas.openxmlformats.org/wordprocessingml/2006/main" xmlns:w14="http://schemas.microsoft.com/office/word/2010/wordml" xmlns:w15="http://schemas.microsoft.com/office/word/2012/wordml" xmlns:wpg="http://schemas.microsoft.com/office/word/2010/wordprocessingGroup" xmlns:wpi="http://schemas.microsoft.com/office/word/2010/wordprocessingInk" xmlns:wne="http://schemas.microsoft.com/office/word/2006/wordml" xmlns:wps="http://schemas.microsoft.com/office/word/2010/wordprocessingShape" mc:Ignorable="w14 w15 wp14">
   <w:body>
     <w:sdt>
       <w:sdtPr>
@@ -1448,15 +1448,7 @@
               <w:cnfStyle w:val="000000000000" w:firstRow="0" w:lastRow="0" w:firstColumn="0" w:lastColumn="0" w:oddVBand="0" w:evenVBand="0" w:oddHBand="0" w:evenHBand="0" w:firstRowFirstColumn="0" w:firstRowLastColumn="0" w:lastRowFirstColumn="0" w:lastRowLastColumn="0"/>
             </w:pPr>
             <w:r>
-              <w:t xml:space="preserve">Trường hợp bước 11, nếu ban giám đốc không phê duyệt cho những tuyến đường đi nào, nhân viên phải thực hiện lại quy trình bắt đầu từ bước </w:t>
-            </w:r>
-            <w:proofErr w:type="gramStart"/>
-            <w:r>
-              <w:t>7  đối</w:t>
-            </w:r>
-            <w:proofErr w:type="gramEnd"/>
-            <w:r>
-              <w:t xml:space="preserve"> với những tuyến đường đi đó.</w:t>
+              <w:t>Trường hợp bước 11, nếu ban giám đốc không phê duyệt cho những tuyến đường đi nào, nhân viên phải thực hiện lại quy trình bắt đầu từ bước 7  đối với những tuyến đường đi đó.</w:t>
             </w:r>
           </w:p>
         </w:tc>
@@ -8300,7 +8292,7 @@
                 <v:shape id="_x0000_i1025" type="#_x0000_t75" style="width:406.5pt;height:488.25pt" o:ole="">
                   <v:imagedata r:id="rId8" o:title=""/>
                 </v:shape>
-                <o:OLEObject Type="Embed" ProgID="PBrush" ShapeID="_x0000_i1025" DrawAspect="Content" ObjectID="_1568053770" r:id="rId9"/>
+                <o:OLEObject Type="Embed" ProgID="PBrush" ShapeID="_x0000_i1025" DrawAspect="Content" ObjectID="_1568054558" r:id="rId9"/>
               </w:object>
             </w:r>
           </w:p>
@@ -8314,7 +8306,450 @@
           <w:ilvl w:val="0"/>
           <w:numId w:val="0"/>
         </w:numPr>
-        <w:ind w:left="2016"/>
+        <w:ind w:left="1296" w:hanging="576"/>
+      </w:pPr>
+    </w:p>
+    <w:p>
+      <w:pPr>
+        <w:pStyle w:val="TuNormal"/>
+        <w:numPr>
+          <w:ilvl w:val="2"/>
+          <w:numId w:val="11"/>
+        </w:numPr>
+      </w:pPr>
+      <w:r>
+        <w:t>Use case Sửa tuyến</w:t>
+      </w:r>
+    </w:p>
+    <w:tbl>
+      <w:tblPr>
+        <w:tblStyle w:val="TableGrid"/>
+        <w:tblW w:w="0" w:type="auto"/>
+        <w:tblInd w:w="360" w:type="dxa"/>
+        <w:tblLook w:val="04A0" w:firstRow="1" w:lastRow="0" w:firstColumn="1" w:lastColumn="0" w:noHBand="0" w:noVBand="1"/>
+      </w:tblPr>
+      <w:tblGrid>
+        <w:gridCol w:w="712"/>
+        <w:gridCol w:w="8504"/>
+      </w:tblGrid>
+      <w:tr>
+        <w:tc>
+          <w:tcPr>
+            <w:tcW w:w="1638" w:type="dxa"/>
+            <w:shd w:val="clear" w:color="auto" w:fill="A6A6A6" w:themeFill="background1" w:themeFillShade="A6"/>
+          </w:tcPr>
+          <w:p>
+            <w:pPr>
+              <w:pStyle w:val="MyTable1"/>
+            </w:pPr>
+            <w:r>
+              <w:t>Use case</w:t>
+            </w:r>
+          </w:p>
+        </w:tc>
+        <w:tc>
+          <w:tcPr>
+            <w:tcW w:w="7578" w:type="dxa"/>
+            <w:shd w:val="clear" w:color="auto" w:fill="A6A6A6" w:themeFill="background1" w:themeFillShade="A6"/>
+          </w:tcPr>
+          <w:p>
+            <w:pPr>
+              <w:pStyle w:val="MyTable1"/>
+            </w:pPr>
+            <w:r>
+              <w:t>Sửa tuyến</w:t>
+            </w:r>
+          </w:p>
+        </w:tc>
+      </w:tr>
+      <w:tr>
+        <w:tc>
+          <w:tcPr>
+            <w:tcW w:w="1638" w:type="dxa"/>
+            <w:shd w:val="clear" w:color="auto" w:fill="A6A6A6" w:themeFill="background1" w:themeFillShade="A6"/>
+          </w:tcPr>
+          <w:p>
+            <w:pPr>
+              <w:pStyle w:val="MyTable1"/>
+            </w:pPr>
+            <w:r>
+              <w:t>Mã số</w:t>
+            </w:r>
+          </w:p>
+        </w:tc>
+        <w:tc>
+          <w:tcPr>
+            <w:tcW w:w="7578" w:type="dxa"/>
+          </w:tcPr>
+          <w:p>
+            <w:pPr>
+              <w:pStyle w:val="MyTable1"/>
+            </w:pPr>
+            <w:r>
+              <w:t>[HT</w:t>
+            </w:r>
+            <w:r>
+              <w:t>UC</w:t>
+            </w:r>
+            <w:r>
+              <w:t>NV-2</w:t>
+            </w:r>
+            <w:r>
+              <w:t>]</w:t>
+            </w:r>
+          </w:p>
+        </w:tc>
+      </w:tr>
+      <w:tr>
+        <w:tc>
+          <w:tcPr>
+            <w:tcW w:w="1638" w:type="dxa"/>
+            <w:shd w:val="clear" w:color="auto" w:fill="A6A6A6" w:themeFill="background1" w:themeFillShade="A6"/>
+          </w:tcPr>
+          <w:p>
+            <w:pPr>
+              <w:pStyle w:val="MyTable1"/>
+            </w:pPr>
+            <w:r>
+              <w:lastRenderedPageBreak/>
+              <w:t>Tham chiếu</w:t>
+            </w:r>
+          </w:p>
+        </w:tc>
+        <w:tc>
+          <w:tcPr>
+            <w:tcW w:w="7578" w:type="dxa"/>
+          </w:tcPr>
+          <w:p>
+            <w:pPr>
+              <w:pStyle w:val="MyTable1"/>
+            </w:pPr>
+            <w:r>
+              <w:t>[</w:t>
+            </w:r>
+            <w:r>
+              <w:t>UC</w:t>
+            </w:r>
+            <w:r>
+              <w:t>NV-</w:t>
+            </w:r>
+            <w:r>
+              <w:t>2</w:t>
+            </w:r>
+            <w:r>
+              <w:t>]</w:t>
+            </w:r>
+          </w:p>
+        </w:tc>
+      </w:tr>
+      <w:tr>
+        <w:tc>
+          <w:tcPr>
+            <w:tcW w:w="1638" w:type="dxa"/>
+            <w:shd w:val="clear" w:color="auto" w:fill="A6A6A6" w:themeFill="background1" w:themeFillShade="A6"/>
+          </w:tcPr>
+          <w:p>
+            <w:pPr>
+              <w:pStyle w:val="MyTable1"/>
+            </w:pPr>
+            <w:r>
+              <w:t>Mô tả</w:t>
+            </w:r>
+          </w:p>
+        </w:tc>
+        <w:tc>
+          <w:tcPr>
+            <w:tcW w:w="7578" w:type="dxa"/>
+          </w:tcPr>
+          <w:p>
+            <w:pPr>
+              <w:pStyle w:val="MyTable1"/>
+            </w:pPr>
+            <w:r>
+              <w:rPr>
+                <w:noProof/>
+                <w:lang w:eastAsia="zh-CN"/>
+              </w:rPr>
+              <w:drawing>
+                <wp:inline distT="0" distB="0" distL="0" distR="0">
+                  <wp:extent cx="5943600" cy="5928995"/>
+                  <wp:effectExtent l="0" t="0" r="0" b="0"/>
+                  <wp:docPr id="3" name="Picture 3"/>
+                  <wp:cNvGraphicFramePr>
+                    <a:graphicFrameLocks xmlns:a="http://schemas.openxmlformats.org/drawingml/2006/main" noChangeAspect="1"/>
+                  </wp:cNvGraphicFramePr>
+                  <a:graphic xmlns:a="http://schemas.openxmlformats.org/drawingml/2006/main">
+                    <a:graphicData uri="http://schemas.openxmlformats.org/drawingml/2006/picture">
+                      <pic:pic xmlns:pic="http://schemas.openxmlformats.org/drawingml/2006/picture">
+                        <pic:nvPicPr>
+                          <pic:cNvPr id="3" name="Untitled.png"/>
+                          <pic:cNvPicPr/>
+                        </pic:nvPicPr>
+                        <pic:blipFill>
+                          <a:blip r:embed="rId10">
+                            <a:extLst>
+                              <a:ext uri="{28A0092B-C50C-407E-A947-70E740481C1C}">
+                                <a14:useLocalDpi xmlns:a14="http://schemas.microsoft.com/office/drawing/2010/main" val="0"/>
+                              </a:ext>
+                            </a:extLst>
+                          </a:blip>
+                          <a:stretch>
+                            <a:fillRect/>
+                          </a:stretch>
+                        </pic:blipFill>
+                        <pic:spPr>
+                          <a:xfrm>
+                            <a:off x="0" y="0"/>
+                            <a:ext cx="5943600" cy="5928995"/>
+                          </a:xfrm>
+                          <a:prstGeom prst="rect">
+                            <a:avLst/>
+                          </a:prstGeom>
+                        </pic:spPr>
+                      </pic:pic>
+                    </a:graphicData>
+                  </a:graphic>
+                </wp:inline>
+              </w:drawing>
+            </w:r>
+          </w:p>
+        </w:tc>
+      </w:tr>
+    </w:tbl>
+    <w:p>
+      <w:pPr>
+        <w:pStyle w:val="TuNormal"/>
+        <w:numPr>
+          <w:ilvl w:val="0"/>
+          <w:numId w:val="0"/>
+        </w:numPr>
+        <w:ind w:left="1296" w:hanging="576"/>
+      </w:pPr>
+    </w:p>
+    <w:p>
+      <w:pPr>
+        <w:pStyle w:val="TuNormal"/>
+        <w:numPr>
+          <w:ilvl w:val="2"/>
+          <w:numId w:val="11"/>
+        </w:numPr>
+      </w:pPr>
+      <w:r>
+        <w:t>Use case Hủy tuyến</w:t>
+      </w:r>
+    </w:p>
+    <w:tbl>
+      <w:tblPr>
+        <w:tblStyle w:val="TableGrid"/>
+        <w:tblW w:w="0" w:type="auto"/>
+        <w:tblInd w:w="360" w:type="dxa"/>
+        <w:tblLook w:val="04A0" w:firstRow="1" w:lastRow="0" w:firstColumn="1" w:lastColumn="0" w:noHBand="0" w:noVBand="1"/>
+      </w:tblPr>
+      <w:tblGrid>
+        <w:gridCol w:w="1305"/>
+        <w:gridCol w:w="7911"/>
+      </w:tblGrid>
+      <w:tr>
+        <w:tc>
+          <w:tcPr>
+            <w:tcW w:w="1638" w:type="dxa"/>
+            <w:shd w:val="clear" w:color="auto" w:fill="A6A6A6" w:themeFill="background1" w:themeFillShade="A6"/>
+          </w:tcPr>
+          <w:p>
+            <w:pPr>
+              <w:pStyle w:val="MyTable1"/>
+            </w:pPr>
+            <w:r>
+              <w:t>Use case</w:t>
+            </w:r>
+          </w:p>
+        </w:tc>
+        <w:tc>
+          <w:tcPr>
+            <w:tcW w:w="7578" w:type="dxa"/>
+            <w:shd w:val="clear" w:color="auto" w:fill="A6A6A6" w:themeFill="background1" w:themeFillShade="A6"/>
+          </w:tcPr>
+          <w:p>
+            <w:pPr>
+              <w:pStyle w:val="MyTable1"/>
+            </w:pPr>
+            <w:r>
+              <w:t>Hủy tuyến</w:t>
+            </w:r>
+          </w:p>
+        </w:tc>
+      </w:tr>
+      <w:tr>
+        <w:tc>
+          <w:tcPr>
+            <w:tcW w:w="1638" w:type="dxa"/>
+            <w:shd w:val="clear" w:color="auto" w:fill="A6A6A6" w:themeFill="background1" w:themeFillShade="A6"/>
+          </w:tcPr>
+          <w:p>
+            <w:pPr>
+              <w:pStyle w:val="MyTable1"/>
+            </w:pPr>
+            <w:r>
+              <w:lastRenderedPageBreak/>
+              <w:t>Mã số</w:t>
+            </w:r>
+          </w:p>
+        </w:tc>
+        <w:tc>
+          <w:tcPr>
+            <w:tcW w:w="7578" w:type="dxa"/>
+          </w:tcPr>
+          <w:p>
+            <w:pPr>
+              <w:pStyle w:val="MyTable1"/>
+            </w:pPr>
+            <w:r>
+              <w:t>[HT</w:t>
+            </w:r>
+            <w:r>
+              <w:t>UC</w:t>
+            </w:r>
+            <w:r>
+              <w:t>NV-3</w:t>
+            </w:r>
+            <w:r>
+              <w:t>]</w:t>
+            </w:r>
+          </w:p>
+        </w:tc>
+      </w:tr>
+      <w:tr>
+        <w:tc>
+          <w:tcPr>
+            <w:tcW w:w="1638" w:type="dxa"/>
+            <w:shd w:val="clear" w:color="auto" w:fill="A6A6A6" w:themeFill="background1" w:themeFillShade="A6"/>
+          </w:tcPr>
+          <w:p>
+            <w:pPr>
+              <w:pStyle w:val="MyTable1"/>
+            </w:pPr>
+            <w:r>
+              <w:t>Tham chiếu</w:t>
+            </w:r>
+          </w:p>
+        </w:tc>
+        <w:tc>
+          <w:tcPr>
+            <w:tcW w:w="7578" w:type="dxa"/>
+          </w:tcPr>
+          <w:p>
+            <w:pPr>
+              <w:pStyle w:val="MyTable1"/>
+            </w:pPr>
+            <w:r>
+              <w:t>[</w:t>
+            </w:r>
+            <w:r>
+              <w:t>UC</w:t>
+            </w:r>
+            <w:r>
+              <w:t>NV-</w:t>
+            </w:r>
+            <w:r>
+              <w:t>3</w:t>
+            </w:r>
+            <w:r>
+              <w:t>]</w:t>
+            </w:r>
+          </w:p>
+        </w:tc>
+      </w:tr>
+      <w:tr>
+        <w:tc>
+          <w:tcPr>
+            <w:tcW w:w="1638" w:type="dxa"/>
+            <w:shd w:val="clear" w:color="auto" w:fill="A6A6A6" w:themeFill="background1" w:themeFillShade="A6"/>
+          </w:tcPr>
+          <w:p>
+            <w:pPr>
+              <w:pStyle w:val="MyTable1"/>
+            </w:pPr>
+            <w:r>
+              <w:t>Mô tả</w:t>
+            </w:r>
+          </w:p>
+        </w:tc>
+        <w:tc>
+          <w:tcPr>
+            <w:tcW w:w="7578" w:type="dxa"/>
+          </w:tcPr>
+          <w:p>
+            <w:pPr>
+              <w:pStyle w:val="MyTable1"/>
+            </w:pPr>
+            <w:r>
+              <w:rPr>
+                <w:noProof/>
+                <w:lang w:eastAsia="zh-CN"/>
+              </w:rPr>
+              <w:drawing>
+                <wp:inline distT="0" distB="0" distL="0" distR="0">
+                  <wp:extent cx="4886325" cy="3476625"/>
+                  <wp:effectExtent l="0" t="0" r="0" b="9525"/>
+                  <wp:docPr id="14" name="Picture 14"/>
+                  <wp:cNvGraphicFramePr>
+                    <a:graphicFrameLocks xmlns:a="http://schemas.openxmlformats.org/drawingml/2006/main" noChangeAspect="1"/>
+                  </wp:cNvGraphicFramePr>
+                  <a:graphic xmlns:a="http://schemas.openxmlformats.org/drawingml/2006/main">
+                    <a:graphicData uri="http://schemas.openxmlformats.org/drawingml/2006/picture">
+                      <pic:pic xmlns:pic="http://schemas.openxmlformats.org/drawingml/2006/picture">
+                        <pic:nvPicPr>
+                          <pic:cNvPr id="0" name="Picture 7"/>
+                          <pic:cNvPicPr>
+                            <a:picLocks noChangeAspect="1" noChangeArrowheads="1"/>
+                          </pic:cNvPicPr>
+                        </pic:nvPicPr>
+                        <pic:blipFill>
+                          <a:blip r:embed="rId11">
+                            <a:extLst>
+                              <a:ext uri="{28A0092B-C50C-407E-A947-70E740481C1C}">
+                                <a14:useLocalDpi xmlns:a14="http://schemas.microsoft.com/office/drawing/2010/main" val="0"/>
+                              </a:ext>
+                            </a:extLst>
+                          </a:blip>
+                          <a:srcRect/>
+                          <a:stretch>
+                            <a:fillRect/>
+                          </a:stretch>
+                        </pic:blipFill>
+                        <pic:spPr bwMode="auto">
+                          <a:xfrm>
+                            <a:off x="0" y="0"/>
+                            <a:ext cx="4886325" cy="3476625"/>
+                          </a:xfrm>
+                          <a:prstGeom prst="rect">
+                            <a:avLst/>
+                          </a:prstGeom>
+                          <a:noFill/>
+                          <a:ln>
+                            <a:noFill/>
+                          </a:ln>
+                        </pic:spPr>
+                      </pic:pic>
+                    </a:graphicData>
+                  </a:graphic>
+                </wp:inline>
+              </w:drawing>
+            </w:r>
+          </w:p>
+        </w:tc>
+        <w:bookmarkStart w:id="0" w:name="_GoBack"/>
+        <w:bookmarkEnd w:id="0"/>
+      </w:tr>
+    </w:tbl>
+    <w:p>
+      <w:pPr>
+        <w:pStyle w:val="TuNormal"/>
+        <w:numPr>
+          <w:ilvl w:val="0"/>
+          <w:numId w:val="0"/>
+        </w:numPr>
+        <w:ind w:left="1224"/>
       </w:pPr>
     </w:p>
     <w:p>
@@ -8499,7 +8934,7 @@
                           <pic:cNvPicPr/>
                         </pic:nvPicPr>
                         <pic:blipFill>
-                          <a:blip r:embed="rId10">
+                          <a:blip r:embed="rId12">
                             <a:extLst>
                               <a:ext uri="{28A0092B-C50C-407E-A947-70E740481C1C}">
                                 <a14:useLocalDpi xmlns:a14="http://schemas.microsoft.com/office/drawing/2010/main" val="0"/>
@@ -8875,6 +9310,7 @@
             <w:r>
               <w:rPr>
                 <w:noProof/>
+                <w:lang w:eastAsia="zh-CN"/>
               </w:rPr>
               <w:drawing>
                 <wp:inline distT="0" distB="0" distL="0" distR="0">
@@ -8892,7 +9328,7 @@
                           <pic:cNvPicPr/>
                         </pic:nvPicPr>
                         <pic:blipFill>
-                          <a:blip r:embed="rId11">
+                          <a:blip r:embed="rId13">
                             <a:extLst>
                               <a:ext uri="{28A0092B-C50C-407E-A947-70E740481C1C}">
                                 <a14:useLocalDpi xmlns:a14="http://schemas.microsoft.com/office/drawing/2010/main" val="0"/>
@@ -9122,7 +9558,7 @@
                           <pic:cNvPicPr/>
                         </pic:nvPicPr>
                         <pic:blipFill>
-                          <a:blip r:embed="rId12">
+                          <a:blip r:embed="rId14">
                             <a:extLst>
                               <a:ext uri="{28A0092B-C50C-407E-A947-70E740481C1C}">
                                 <a14:useLocalDpi xmlns:a14="http://schemas.microsoft.com/office/drawing/2010/main" val="0"/>
@@ -9167,7 +9603,7 @@
         </w:numPr>
         <w:ind w:left="1296"/>
       </w:pPr>
-      <w:bookmarkStart w:id="0" w:name="_Hlk493629949"/>
+      <w:bookmarkStart w:id="1" w:name="_Hlk493629949"/>
     </w:p>
     <w:p>
       <w:pPr>
@@ -9343,7 +9779,7 @@
                           <pic:cNvPicPr/>
                         </pic:nvPicPr>
                         <pic:blipFill>
-                          <a:blip r:embed="rId13">
+                          <a:blip r:embed="rId15">
                             <a:extLst>
                               <a:ext uri="{28A0092B-C50C-407E-A947-70E740481C1C}">
                                 <a14:useLocalDpi xmlns:a14="http://schemas.microsoft.com/office/drawing/2010/main" val="0"/>
@@ -9372,7 +9808,7 @@
           </w:p>
         </w:tc>
       </w:tr>
-      <w:bookmarkEnd w:id="0"/>
+      <w:bookmarkEnd w:id="1"/>
     </w:tbl>
     <w:p>
       <w:pPr>
@@ -9553,7 +9989,7 @@
                           <pic:cNvPicPr/>
                         </pic:nvPicPr>
                         <pic:blipFill>
-                          <a:blip r:embed="rId14">
+                          <a:blip r:embed="rId16">
                             <a:extLst>
                               <a:ext uri="{28A0092B-C50C-407E-A947-70E740481C1C}">
                                 <a14:useLocalDpi xmlns:a14="http://schemas.microsoft.com/office/drawing/2010/main" val="0"/>
@@ -9774,7 +10210,7 @@
                           <pic:cNvPicPr/>
                         </pic:nvPicPr>
                         <pic:blipFill>
-                          <a:blip r:embed="rId15">
+                          <a:blip r:embed="rId17">
                             <a:extLst>
                               <a:ext uri="{28A0092B-C50C-407E-A947-70E740481C1C}">
                                 <a14:useLocalDpi xmlns:a14="http://schemas.microsoft.com/office/drawing/2010/main" val="0"/>
@@ -9977,409 +10413,6 @@
                   <wp:extent cx="4704715" cy="3893820"/>
                   <wp:effectExtent l="0" t="0" r="635" b="0"/>
                   <wp:docPr id="10" name="Picture 10"/>
-                  <wp:cNvGraphicFramePr>
-                    <a:graphicFrameLocks xmlns:a="http://schemas.openxmlformats.org/drawingml/2006/main" noChangeAspect="1"/>
-                  </wp:cNvGraphicFramePr>
-                  <a:graphic xmlns:a="http://schemas.openxmlformats.org/drawingml/2006/main">
-                    <a:graphicData uri="http://schemas.openxmlformats.org/drawingml/2006/picture">
-                      <pic:pic xmlns:pic="http://schemas.openxmlformats.org/drawingml/2006/picture">
-                        <pic:nvPicPr>
-                          <pic:cNvPr id="10" name="act.png"/>
-                          <pic:cNvPicPr/>
-                        </pic:nvPicPr>
-                        <pic:blipFill>
-                          <a:blip r:embed="rId16">
-                            <a:extLst>
-                              <a:ext uri="{28A0092B-C50C-407E-A947-70E740481C1C}">
-                                <a14:useLocalDpi xmlns:a14="http://schemas.microsoft.com/office/drawing/2010/main" val="0"/>
-                              </a:ext>
-                            </a:extLst>
-                          </a:blip>
-                          <a:stretch>
-                            <a:fillRect/>
-                          </a:stretch>
-                        </pic:blipFill>
-                        <pic:spPr>
-                          <a:xfrm>
-                            <a:off x="0" y="0"/>
-                            <a:ext cx="4704715" cy="3893820"/>
-                          </a:xfrm>
-                          <a:prstGeom prst="rect">
-                            <a:avLst/>
-                          </a:prstGeom>
-                        </pic:spPr>
-                      </pic:pic>
-                    </a:graphicData>
-                  </a:graphic>
-                </wp:inline>
-              </w:drawing>
-            </w:r>
-          </w:p>
-        </w:tc>
-      </w:tr>
-    </w:tbl>
-    <w:p>
-      <w:pPr>
-        <w:pStyle w:val="TuNormal"/>
-        <w:numPr>
-          <w:ilvl w:val="2"/>
-          <w:numId w:val="13"/>
-        </w:numPr>
-      </w:pPr>
-      <w:r>
-        <w:t>UC Mở Chuyến</w:t>
-      </w:r>
-    </w:p>
-    <w:tbl>
-      <w:tblPr>
-        <w:tblStyle w:val="TableGrid"/>
-        <w:tblW w:w="0" w:type="auto"/>
-        <w:tblInd w:w="360" w:type="dxa"/>
-        <w:tblLayout w:type="fixed"/>
-        <w:tblLook w:val="04A0" w:firstRow="1" w:lastRow="0" w:firstColumn="1" w:lastColumn="0" w:noHBand="0" w:noVBand="1"/>
-      </w:tblPr>
-      <w:tblGrid>
-        <w:gridCol w:w="1591"/>
-        <w:gridCol w:w="7625"/>
-      </w:tblGrid>
-      <w:tr>
-        <w:tc>
-          <w:tcPr>
-            <w:tcW w:w="1591" w:type="dxa"/>
-            <w:shd w:val="clear" w:color="auto" w:fill="A6A6A6" w:themeFill="background1" w:themeFillShade="A6"/>
-          </w:tcPr>
-          <w:p>
-            <w:pPr>
-              <w:pStyle w:val="MyTable1"/>
-            </w:pPr>
-            <w:r>
-              <w:t>Use case</w:t>
-            </w:r>
-          </w:p>
-        </w:tc>
-        <w:tc>
-          <w:tcPr>
-            <w:tcW w:w="7625" w:type="dxa"/>
-            <w:shd w:val="clear" w:color="auto" w:fill="A6A6A6" w:themeFill="background1" w:themeFillShade="A6"/>
-          </w:tcPr>
-          <w:p>
-            <w:pPr>
-              <w:pStyle w:val="MyTable1"/>
-            </w:pPr>
-            <w:r>
-              <w:t>Mở Chuyến</w:t>
-            </w:r>
-          </w:p>
-        </w:tc>
-      </w:tr>
-      <w:tr>
-        <w:tc>
-          <w:tcPr>
-            <w:tcW w:w="1591" w:type="dxa"/>
-            <w:shd w:val="clear" w:color="auto" w:fill="A6A6A6" w:themeFill="background1" w:themeFillShade="A6"/>
-          </w:tcPr>
-          <w:p>
-            <w:pPr>
-              <w:pStyle w:val="MyTable1"/>
-            </w:pPr>
-            <w:r>
-              <w:t>Mã số</w:t>
-            </w:r>
-          </w:p>
-        </w:tc>
-        <w:tc>
-          <w:tcPr>
-            <w:tcW w:w="7625" w:type="dxa"/>
-          </w:tcPr>
-          <w:p>
-            <w:pPr>
-              <w:pStyle w:val="MyTable1"/>
-            </w:pPr>
-            <w:r>
-              <w:t>[HT</w:t>
-            </w:r>
-            <w:r>
-              <w:t>UC</w:t>
-            </w:r>
-            <w:r>
-              <w:t>NV-9]</w:t>
-            </w:r>
-          </w:p>
-        </w:tc>
-      </w:tr>
-      <w:tr>
-        <w:tc>
-          <w:tcPr>
-            <w:tcW w:w="1591" w:type="dxa"/>
-            <w:shd w:val="clear" w:color="auto" w:fill="A6A6A6" w:themeFill="background1" w:themeFillShade="A6"/>
-          </w:tcPr>
-          <w:p>
-            <w:pPr>
-              <w:pStyle w:val="MyTable1"/>
-            </w:pPr>
-            <w:r>
-              <w:t>Tham chiếu</w:t>
-            </w:r>
-          </w:p>
-        </w:tc>
-        <w:tc>
-          <w:tcPr>
-            <w:tcW w:w="7625" w:type="dxa"/>
-          </w:tcPr>
-          <w:p>
-            <w:pPr>
-              <w:pStyle w:val="MyTable1"/>
-            </w:pPr>
-            <w:r>
-              <w:t>[</w:t>
-            </w:r>
-            <w:r>
-              <w:t>UC</w:t>
-            </w:r>
-            <w:r>
-              <w:t>NV-9]</w:t>
-            </w:r>
-          </w:p>
-        </w:tc>
-      </w:tr>
-      <w:tr>
-        <w:tc>
-          <w:tcPr>
-            <w:tcW w:w="1591" w:type="dxa"/>
-            <w:shd w:val="clear" w:color="auto" w:fill="A6A6A6" w:themeFill="background1" w:themeFillShade="A6"/>
-          </w:tcPr>
-          <w:p>
-            <w:pPr>
-              <w:pStyle w:val="MyTable1"/>
-            </w:pPr>
-            <w:r>
-              <w:lastRenderedPageBreak/>
-              <w:t>Mô tả</w:t>
-            </w:r>
-          </w:p>
-        </w:tc>
-        <w:tc>
-          <w:tcPr>
-            <w:tcW w:w="7625" w:type="dxa"/>
-          </w:tcPr>
-          <w:p>
-            <w:pPr>
-              <w:pStyle w:val="MyTable1"/>
-            </w:pPr>
-            <w:r>
-              <w:rPr>
-                <w:noProof/>
-                <w:lang w:eastAsia="zh-CN"/>
-              </w:rPr>
-              <w:drawing>
-                <wp:inline distT="0" distB="0" distL="0" distR="0" wp14:anchorId="03C93B73" wp14:editId="59FA61A0">
-                  <wp:extent cx="4571263" cy="4091940"/>
-                  <wp:effectExtent l="0" t="0" r="1270" b="3810"/>
-                  <wp:docPr id="9" name="Picture 10"/>
-                  <wp:cNvGraphicFramePr>
-                    <a:graphicFrameLocks xmlns:a="http://schemas.openxmlformats.org/drawingml/2006/main" noChangeAspect="1"/>
-                  </wp:cNvGraphicFramePr>
-                  <a:graphic xmlns:a="http://schemas.openxmlformats.org/drawingml/2006/main">
-                    <a:graphicData uri="http://schemas.openxmlformats.org/drawingml/2006/picture">
-                      <pic:pic xmlns:pic="http://schemas.openxmlformats.org/drawingml/2006/picture">
-                        <pic:nvPicPr>
-                          <pic:cNvPr id="10" name="act.png"/>
-                          <pic:cNvPicPr/>
-                        </pic:nvPicPr>
-                        <pic:blipFill>
-                          <a:blip r:embed="rId17">
-                            <a:extLst>
-                              <a:ext uri="{28A0092B-C50C-407E-A947-70E740481C1C}">
-                                <a14:useLocalDpi xmlns:a14="http://schemas.microsoft.com/office/drawing/2010/main" val="0"/>
-                              </a:ext>
-                            </a:extLst>
-                          </a:blip>
-                          <a:stretch>
-                            <a:fillRect/>
-                          </a:stretch>
-                        </pic:blipFill>
-                        <pic:spPr>
-                          <a:xfrm>
-                            <a:off x="0" y="0"/>
-                            <a:ext cx="4591802" cy="4110326"/>
-                          </a:xfrm>
-                          <a:prstGeom prst="rect">
-                            <a:avLst/>
-                          </a:prstGeom>
-                        </pic:spPr>
-                      </pic:pic>
-                    </a:graphicData>
-                  </a:graphic>
-                </wp:inline>
-              </w:drawing>
-            </w:r>
-          </w:p>
-        </w:tc>
-      </w:tr>
-    </w:tbl>
-    <w:p>
-      <w:pPr>
-        <w:ind w:left="0" w:firstLine="0"/>
-      </w:pPr>
-    </w:p>
-    <w:p>
-      <w:pPr>
-        <w:pStyle w:val="TuNormal"/>
-        <w:numPr>
-          <w:ilvl w:val="2"/>
-          <w:numId w:val="13"/>
-        </w:numPr>
-      </w:pPr>
-      <w:r>
-        <w:t xml:space="preserve"> UC Sửa Chuyến</w:t>
-      </w:r>
-    </w:p>
-    <w:tbl>
-      <w:tblPr>
-        <w:tblStyle w:val="TableGrid"/>
-        <w:tblW w:w="0" w:type="auto"/>
-        <w:tblInd w:w="360" w:type="dxa"/>
-        <w:tblLayout w:type="fixed"/>
-        <w:tblLook w:val="04A0" w:firstRow="1" w:lastRow="0" w:firstColumn="1" w:lastColumn="0" w:noHBand="0" w:noVBand="1"/>
-      </w:tblPr>
-      <w:tblGrid>
-        <w:gridCol w:w="1591"/>
-        <w:gridCol w:w="7625"/>
-      </w:tblGrid>
-      <w:tr>
-        <w:tc>
-          <w:tcPr>
-            <w:tcW w:w="1591" w:type="dxa"/>
-            <w:shd w:val="clear" w:color="auto" w:fill="A6A6A6" w:themeFill="background1" w:themeFillShade="A6"/>
-          </w:tcPr>
-          <w:p>
-            <w:pPr>
-              <w:pStyle w:val="MyTable1"/>
-            </w:pPr>
-            <w:r>
-              <w:t>Use case</w:t>
-            </w:r>
-          </w:p>
-        </w:tc>
-        <w:tc>
-          <w:tcPr>
-            <w:tcW w:w="7625" w:type="dxa"/>
-            <w:shd w:val="clear" w:color="auto" w:fill="A6A6A6" w:themeFill="background1" w:themeFillShade="A6"/>
-          </w:tcPr>
-          <w:p>
-            <w:pPr>
-              <w:pStyle w:val="MyTable1"/>
-            </w:pPr>
-            <w:r>
-              <w:t>Sửa Chuyến</w:t>
-            </w:r>
-          </w:p>
-        </w:tc>
-      </w:tr>
-      <w:tr>
-        <w:tc>
-          <w:tcPr>
-            <w:tcW w:w="1591" w:type="dxa"/>
-            <w:shd w:val="clear" w:color="auto" w:fill="A6A6A6" w:themeFill="background1" w:themeFillShade="A6"/>
-          </w:tcPr>
-          <w:p>
-            <w:pPr>
-              <w:pStyle w:val="MyTable1"/>
-            </w:pPr>
-            <w:r>
-              <w:t>Mã số</w:t>
-            </w:r>
-          </w:p>
-        </w:tc>
-        <w:tc>
-          <w:tcPr>
-            <w:tcW w:w="7625" w:type="dxa"/>
-          </w:tcPr>
-          <w:p>
-            <w:pPr>
-              <w:pStyle w:val="MyTable1"/>
-            </w:pPr>
-            <w:r>
-              <w:t>[HT</w:t>
-            </w:r>
-            <w:r>
-              <w:t>UC</w:t>
-            </w:r>
-            <w:r>
-              <w:t>NV-10]</w:t>
-            </w:r>
-          </w:p>
-        </w:tc>
-      </w:tr>
-      <w:tr>
-        <w:tc>
-          <w:tcPr>
-            <w:tcW w:w="1591" w:type="dxa"/>
-            <w:shd w:val="clear" w:color="auto" w:fill="A6A6A6" w:themeFill="background1" w:themeFillShade="A6"/>
-          </w:tcPr>
-          <w:p>
-            <w:pPr>
-              <w:pStyle w:val="MyTable1"/>
-            </w:pPr>
-            <w:r>
-              <w:t>Tham chiếu</w:t>
-            </w:r>
-          </w:p>
-        </w:tc>
-        <w:tc>
-          <w:tcPr>
-            <w:tcW w:w="7625" w:type="dxa"/>
-          </w:tcPr>
-          <w:p>
-            <w:pPr>
-              <w:pStyle w:val="MyTable1"/>
-            </w:pPr>
-            <w:r>
-              <w:t>[</w:t>
-            </w:r>
-            <w:r>
-              <w:t>UC</w:t>
-            </w:r>
-            <w:r>
-              <w:t>NV-10]</w:t>
-            </w:r>
-          </w:p>
-        </w:tc>
-      </w:tr>
-      <w:tr>
-        <w:tc>
-          <w:tcPr>
-            <w:tcW w:w="1591" w:type="dxa"/>
-            <w:shd w:val="clear" w:color="auto" w:fill="A6A6A6" w:themeFill="background1" w:themeFillShade="A6"/>
-          </w:tcPr>
-          <w:p>
-            <w:pPr>
-              <w:pStyle w:val="MyTable1"/>
-            </w:pPr>
-            <w:r>
-              <w:lastRenderedPageBreak/>
-              <w:t>Mô tả</w:t>
-            </w:r>
-          </w:p>
-        </w:tc>
-        <w:tc>
-          <w:tcPr>
-            <w:tcW w:w="7625" w:type="dxa"/>
-          </w:tcPr>
-          <w:p>
-            <w:pPr>
-              <w:pStyle w:val="MyTable1"/>
-            </w:pPr>
-            <w:r>
-              <w:rPr>
-                <w:noProof/>
-                <w:lang w:eastAsia="zh-CN"/>
-              </w:rPr>
-              <w:drawing>
-                <wp:inline distT="0" distB="0" distL="0" distR="0" wp14:anchorId="3CBA9D9A" wp14:editId="5E3CF403">
-                  <wp:extent cx="4693285" cy="5250180"/>
-                  <wp:effectExtent l="0" t="0" r="0" b="7620"/>
-                  <wp:docPr id="11" name="Picture 10"/>
                   <wp:cNvGraphicFramePr>
                     <a:graphicFrameLocks xmlns:a="http://schemas.openxmlformats.org/drawingml/2006/main" noChangeAspect="1"/>
                   </wp:cNvGraphicFramePr>
@@ -10405,6 +10438,409 @@
                         <pic:spPr>
                           <a:xfrm>
                             <a:off x="0" y="0"/>
+                            <a:ext cx="4704715" cy="3893820"/>
+                          </a:xfrm>
+                          <a:prstGeom prst="rect">
+                            <a:avLst/>
+                          </a:prstGeom>
+                        </pic:spPr>
+                      </pic:pic>
+                    </a:graphicData>
+                  </a:graphic>
+                </wp:inline>
+              </w:drawing>
+            </w:r>
+          </w:p>
+        </w:tc>
+      </w:tr>
+    </w:tbl>
+    <w:p>
+      <w:pPr>
+        <w:pStyle w:val="TuNormal"/>
+        <w:numPr>
+          <w:ilvl w:val="2"/>
+          <w:numId w:val="13"/>
+        </w:numPr>
+      </w:pPr>
+      <w:r>
+        <w:t>UC Mở Chuyến</w:t>
+      </w:r>
+    </w:p>
+    <w:tbl>
+      <w:tblPr>
+        <w:tblStyle w:val="TableGrid"/>
+        <w:tblW w:w="0" w:type="auto"/>
+        <w:tblInd w:w="360" w:type="dxa"/>
+        <w:tblLayout w:type="fixed"/>
+        <w:tblLook w:val="04A0" w:firstRow="1" w:lastRow="0" w:firstColumn="1" w:lastColumn="0" w:noHBand="0" w:noVBand="1"/>
+      </w:tblPr>
+      <w:tblGrid>
+        <w:gridCol w:w="1591"/>
+        <w:gridCol w:w="7625"/>
+      </w:tblGrid>
+      <w:tr>
+        <w:tc>
+          <w:tcPr>
+            <w:tcW w:w="1591" w:type="dxa"/>
+            <w:shd w:val="clear" w:color="auto" w:fill="A6A6A6" w:themeFill="background1" w:themeFillShade="A6"/>
+          </w:tcPr>
+          <w:p>
+            <w:pPr>
+              <w:pStyle w:val="MyTable1"/>
+            </w:pPr>
+            <w:r>
+              <w:t>Use case</w:t>
+            </w:r>
+          </w:p>
+        </w:tc>
+        <w:tc>
+          <w:tcPr>
+            <w:tcW w:w="7625" w:type="dxa"/>
+            <w:shd w:val="clear" w:color="auto" w:fill="A6A6A6" w:themeFill="background1" w:themeFillShade="A6"/>
+          </w:tcPr>
+          <w:p>
+            <w:pPr>
+              <w:pStyle w:val="MyTable1"/>
+            </w:pPr>
+            <w:r>
+              <w:t>Mở Chuyến</w:t>
+            </w:r>
+          </w:p>
+        </w:tc>
+      </w:tr>
+      <w:tr>
+        <w:tc>
+          <w:tcPr>
+            <w:tcW w:w="1591" w:type="dxa"/>
+            <w:shd w:val="clear" w:color="auto" w:fill="A6A6A6" w:themeFill="background1" w:themeFillShade="A6"/>
+          </w:tcPr>
+          <w:p>
+            <w:pPr>
+              <w:pStyle w:val="MyTable1"/>
+            </w:pPr>
+            <w:r>
+              <w:t>Mã số</w:t>
+            </w:r>
+          </w:p>
+        </w:tc>
+        <w:tc>
+          <w:tcPr>
+            <w:tcW w:w="7625" w:type="dxa"/>
+          </w:tcPr>
+          <w:p>
+            <w:pPr>
+              <w:pStyle w:val="MyTable1"/>
+            </w:pPr>
+            <w:r>
+              <w:t>[HT</w:t>
+            </w:r>
+            <w:r>
+              <w:t>UC</w:t>
+            </w:r>
+            <w:r>
+              <w:t>NV-9]</w:t>
+            </w:r>
+          </w:p>
+        </w:tc>
+      </w:tr>
+      <w:tr>
+        <w:tc>
+          <w:tcPr>
+            <w:tcW w:w="1591" w:type="dxa"/>
+            <w:shd w:val="clear" w:color="auto" w:fill="A6A6A6" w:themeFill="background1" w:themeFillShade="A6"/>
+          </w:tcPr>
+          <w:p>
+            <w:pPr>
+              <w:pStyle w:val="MyTable1"/>
+            </w:pPr>
+            <w:r>
+              <w:t>Tham chiếu</w:t>
+            </w:r>
+          </w:p>
+        </w:tc>
+        <w:tc>
+          <w:tcPr>
+            <w:tcW w:w="7625" w:type="dxa"/>
+          </w:tcPr>
+          <w:p>
+            <w:pPr>
+              <w:pStyle w:val="MyTable1"/>
+            </w:pPr>
+            <w:r>
+              <w:t>[</w:t>
+            </w:r>
+            <w:r>
+              <w:t>UC</w:t>
+            </w:r>
+            <w:r>
+              <w:t>NV-9]</w:t>
+            </w:r>
+          </w:p>
+        </w:tc>
+      </w:tr>
+      <w:tr>
+        <w:tc>
+          <w:tcPr>
+            <w:tcW w:w="1591" w:type="dxa"/>
+            <w:shd w:val="clear" w:color="auto" w:fill="A6A6A6" w:themeFill="background1" w:themeFillShade="A6"/>
+          </w:tcPr>
+          <w:p>
+            <w:pPr>
+              <w:pStyle w:val="MyTable1"/>
+            </w:pPr>
+            <w:r>
+              <w:lastRenderedPageBreak/>
+              <w:t>Mô tả</w:t>
+            </w:r>
+          </w:p>
+        </w:tc>
+        <w:tc>
+          <w:tcPr>
+            <w:tcW w:w="7625" w:type="dxa"/>
+          </w:tcPr>
+          <w:p>
+            <w:pPr>
+              <w:pStyle w:val="MyTable1"/>
+            </w:pPr>
+            <w:r>
+              <w:rPr>
+                <w:noProof/>
+                <w:lang w:eastAsia="zh-CN"/>
+              </w:rPr>
+              <w:drawing>
+                <wp:inline distT="0" distB="0" distL="0" distR="0" wp14:anchorId="03C93B73" wp14:editId="59FA61A0">
+                  <wp:extent cx="4571263" cy="4091940"/>
+                  <wp:effectExtent l="0" t="0" r="1270" b="3810"/>
+                  <wp:docPr id="9" name="Picture 10"/>
+                  <wp:cNvGraphicFramePr>
+                    <a:graphicFrameLocks xmlns:a="http://schemas.openxmlformats.org/drawingml/2006/main" noChangeAspect="1"/>
+                  </wp:cNvGraphicFramePr>
+                  <a:graphic xmlns:a="http://schemas.openxmlformats.org/drawingml/2006/main">
+                    <a:graphicData uri="http://schemas.openxmlformats.org/drawingml/2006/picture">
+                      <pic:pic xmlns:pic="http://schemas.openxmlformats.org/drawingml/2006/picture">
+                        <pic:nvPicPr>
+                          <pic:cNvPr id="10" name="act.png"/>
+                          <pic:cNvPicPr/>
+                        </pic:nvPicPr>
+                        <pic:blipFill>
+                          <a:blip r:embed="rId19">
+                            <a:extLst>
+                              <a:ext uri="{28A0092B-C50C-407E-A947-70E740481C1C}">
+                                <a14:useLocalDpi xmlns:a14="http://schemas.microsoft.com/office/drawing/2010/main" val="0"/>
+                              </a:ext>
+                            </a:extLst>
+                          </a:blip>
+                          <a:stretch>
+                            <a:fillRect/>
+                          </a:stretch>
+                        </pic:blipFill>
+                        <pic:spPr>
+                          <a:xfrm>
+                            <a:off x="0" y="0"/>
+                            <a:ext cx="4591802" cy="4110326"/>
+                          </a:xfrm>
+                          <a:prstGeom prst="rect">
+                            <a:avLst/>
+                          </a:prstGeom>
+                        </pic:spPr>
+                      </pic:pic>
+                    </a:graphicData>
+                  </a:graphic>
+                </wp:inline>
+              </w:drawing>
+            </w:r>
+          </w:p>
+        </w:tc>
+      </w:tr>
+    </w:tbl>
+    <w:p>
+      <w:pPr>
+        <w:ind w:left="0" w:firstLine="0"/>
+      </w:pPr>
+    </w:p>
+    <w:p>
+      <w:pPr>
+        <w:pStyle w:val="TuNormal"/>
+        <w:numPr>
+          <w:ilvl w:val="2"/>
+          <w:numId w:val="13"/>
+        </w:numPr>
+      </w:pPr>
+      <w:r>
+        <w:t xml:space="preserve"> UC Sửa Chuyến</w:t>
+      </w:r>
+    </w:p>
+    <w:tbl>
+      <w:tblPr>
+        <w:tblStyle w:val="TableGrid"/>
+        <w:tblW w:w="0" w:type="auto"/>
+        <w:tblInd w:w="360" w:type="dxa"/>
+        <w:tblLayout w:type="fixed"/>
+        <w:tblLook w:val="04A0" w:firstRow="1" w:lastRow="0" w:firstColumn="1" w:lastColumn="0" w:noHBand="0" w:noVBand="1"/>
+      </w:tblPr>
+      <w:tblGrid>
+        <w:gridCol w:w="1591"/>
+        <w:gridCol w:w="7625"/>
+      </w:tblGrid>
+      <w:tr>
+        <w:tc>
+          <w:tcPr>
+            <w:tcW w:w="1591" w:type="dxa"/>
+            <w:shd w:val="clear" w:color="auto" w:fill="A6A6A6" w:themeFill="background1" w:themeFillShade="A6"/>
+          </w:tcPr>
+          <w:p>
+            <w:pPr>
+              <w:pStyle w:val="MyTable1"/>
+            </w:pPr>
+            <w:r>
+              <w:t>Use case</w:t>
+            </w:r>
+          </w:p>
+        </w:tc>
+        <w:tc>
+          <w:tcPr>
+            <w:tcW w:w="7625" w:type="dxa"/>
+            <w:shd w:val="clear" w:color="auto" w:fill="A6A6A6" w:themeFill="background1" w:themeFillShade="A6"/>
+          </w:tcPr>
+          <w:p>
+            <w:pPr>
+              <w:pStyle w:val="MyTable1"/>
+            </w:pPr>
+            <w:r>
+              <w:t>Sửa Chuyến</w:t>
+            </w:r>
+          </w:p>
+        </w:tc>
+      </w:tr>
+      <w:tr>
+        <w:tc>
+          <w:tcPr>
+            <w:tcW w:w="1591" w:type="dxa"/>
+            <w:shd w:val="clear" w:color="auto" w:fill="A6A6A6" w:themeFill="background1" w:themeFillShade="A6"/>
+          </w:tcPr>
+          <w:p>
+            <w:pPr>
+              <w:pStyle w:val="MyTable1"/>
+            </w:pPr>
+            <w:r>
+              <w:t>Mã số</w:t>
+            </w:r>
+          </w:p>
+        </w:tc>
+        <w:tc>
+          <w:tcPr>
+            <w:tcW w:w="7625" w:type="dxa"/>
+          </w:tcPr>
+          <w:p>
+            <w:pPr>
+              <w:pStyle w:val="MyTable1"/>
+            </w:pPr>
+            <w:r>
+              <w:t>[HT</w:t>
+            </w:r>
+            <w:r>
+              <w:t>UC</w:t>
+            </w:r>
+            <w:r>
+              <w:t>NV-10]</w:t>
+            </w:r>
+          </w:p>
+        </w:tc>
+      </w:tr>
+      <w:tr>
+        <w:tc>
+          <w:tcPr>
+            <w:tcW w:w="1591" w:type="dxa"/>
+            <w:shd w:val="clear" w:color="auto" w:fill="A6A6A6" w:themeFill="background1" w:themeFillShade="A6"/>
+          </w:tcPr>
+          <w:p>
+            <w:pPr>
+              <w:pStyle w:val="MyTable1"/>
+            </w:pPr>
+            <w:r>
+              <w:t>Tham chiếu</w:t>
+            </w:r>
+          </w:p>
+        </w:tc>
+        <w:tc>
+          <w:tcPr>
+            <w:tcW w:w="7625" w:type="dxa"/>
+          </w:tcPr>
+          <w:p>
+            <w:pPr>
+              <w:pStyle w:val="MyTable1"/>
+            </w:pPr>
+            <w:r>
+              <w:t>[</w:t>
+            </w:r>
+            <w:r>
+              <w:t>UC</w:t>
+            </w:r>
+            <w:r>
+              <w:t>NV-10]</w:t>
+            </w:r>
+          </w:p>
+        </w:tc>
+      </w:tr>
+      <w:tr>
+        <w:tc>
+          <w:tcPr>
+            <w:tcW w:w="1591" w:type="dxa"/>
+            <w:shd w:val="clear" w:color="auto" w:fill="A6A6A6" w:themeFill="background1" w:themeFillShade="A6"/>
+          </w:tcPr>
+          <w:p>
+            <w:pPr>
+              <w:pStyle w:val="MyTable1"/>
+            </w:pPr>
+            <w:r>
+              <w:lastRenderedPageBreak/>
+              <w:t>Mô tả</w:t>
+            </w:r>
+          </w:p>
+        </w:tc>
+        <w:tc>
+          <w:tcPr>
+            <w:tcW w:w="7625" w:type="dxa"/>
+          </w:tcPr>
+          <w:p>
+            <w:pPr>
+              <w:pStyle w:val="MyTable1"/>
+            </w:pPr>
+            <w:r>
+              <w:rPr>
+                <w:noProof/>
+                <w:lang w:eastAsia="zh-CN"/>
+              </w:rPr>
+              <w:drawing>
+                <wp:inline distT="0" distB="0" distL="0" distR="0" wp14:anchorId="3CBA9D9A" wp14:editId="5E3CF403">
+                  <wp:extent cx="4693285" cy="5250180"/>
+                  <wp:effectExtent l="0" t="0" r="0" b="7620"/>
+                  <wp:docPr id="11" name="Picture 10"/>
+                  <wp:cNvGraphicFramePr>
+                    <a:graphicFrameLocks xmlns:a="http://schemas.openxmlformats.org/drawingml/2006/main" noChangeAspect="1"/>
+                  </wp:cNvGraphicFramePr>
+                  <a:graphic xmlns:a="http://schemas.openxmlformats.org/drawingml/2006/main">
+                    <a:graphicData uri="http://schemas.openxmlformats.org/drawingml/2006/picture">
+                      <pic:pic xmlns:pic="http://schemas.openxmlformats.org/drawingml/2006/picture">
+                        <pic:nvPicPr>
+                          <pic:cNvPr id="10" name="act.png"/>
+                          <pic:cNvPicPr/>
+                        </pic:nvPicPr>
+                        <pic:blipFill>
+                          <a:blip r:embed="rId20">
+                            <a:extLst>
+                              <a:ext uri="{28A0092B-C50C-407E-A947-70E740481C1C}">
+                                <a14:useLocalDpi xmlns:a14="http://schemas.microsoft.com/office/drawing/2010/main" val="0"/>
+                              </a:ext>
+                            </a:extLst>
+                          </a:blip>
+                          <a:stretch>
+                            <a:fillRect/>
+                          </a:stretch>
+                        </pic:blipFill>
+                        <pic:spPr>
+                          <a:xfrm>
+                            <a:off x="0" y="0"/>
                             <a:ext cx="4701349" cy="5259201"/>
                           </a:xfrm>
                           <a:prstGeom prst="rect">
@@ -10797,12 +11233,8 @@
           <w:numId w:val="40"/>
         </w:numPr>
       </w:pPr>
-      <w:bookmarkStart w:id="1" w:name="_GoBack"/>
-      <w:bookmarkEnd w:id="1"/>
       <w:r>
         <w:tab/>
-      </w:r>
-      <w:r>
         <w:t>UC TÌm đường đi ngắn nhất</w:t>
       </w:r>
     </w:p>
@@ -10945,6 +11377,7 @@
             <w:r>
               <w:rPr>
                 <w:noProof/>
+                <w:lang w:eastAsia="zh-CN"/>
               </w:rPr>
               <w:drawing>
                 <wp:inline distT="0" distB="0" distL="0" distR="0" wp14:anchorId="491E49DD" wp14:editId="2A04831F">
@@ -10964,7 +11397,7 @@
                           </pic:cNvPicPr>
                         </pic:nvPicPr>
                         <pic:blipFill>
-                          <a:blip r:embed="rId19">
+                          <a:blip r:embed="rId21">
                             <a:extLst>
                               <a:ext uri="{28A0092B-C50C-407E-A947-70E740481C1C}">
                                 <a14:useLocalDpi xmlns:a14="http://schemas.microsoft.com/office/drawing/2010/main" val="0"/>
@@ -11246,18 +11679,10 @@
               <w:t>Quản lí thông tin của các trạm dừng chân</w:t>
             </w:r>
             <w:r>
-              <w:t xml:space="preserve">: thời gian lập trạm, địa điểm, tỉ lệ đón </w:t>
-            </w:r>
-            <w:proofErr w:type="gramStart"/>
-            <w:r>
-              <w:t>khách,..</w:t>
-            </w:r>
-            <w:r>
-              <w:t>.</w:t>
-            </w:r>
-            <w:proofErr w:type="gramEnd"/>
-            <w:r>
-              <w:t xml:space="preserve"> Bao gồm các chức năng: tìm kiếm thông tin trạm, thêm thông tin trạm, xóa thông tin trạm, chỉnh sửa thông tin trạm.</w:t>
+              <w:t>: thời gian lập trạm, địa điểm, tỉ lệ đón khách,..</w:t>
+            </w:r>
+            <w:r>
+              <w:t>. Bao gồm các chức năng: tìm kiếm thông tin trạm, thêm thông tin trạm, xóa thông tin trạm, chỉnh sửa thông tin trạm.</w:t>
             </w:r>
           </w:p>
         </w:tc>
@@ -11492,15 +11917,7 @@
               <w:pStyle w:val="MyTable1"/>
             </w:pPr>
             <w:r>
-              <w:t xml:space="preserve">Quản lí thông tín các tuyến xe gồm trạm bắt đầu, trạm kết thúc, lộ trình tuyến, các chuyến thuộc tuyến </w:t>
-            </w:r>
-            <w:proofErr w:type="gramStart"/>
-            <w:r>
-              <w:t>xe,…</w:t>
-            </w:r>
-            <w:proofErr w:type="gramEnd"/>
-            <w:r>
-              <w:t xml:space="preserve"> Bao gồm các chức năng: xem danh sách tuyến, tìm tuyến, thêm tuyến, sửa tuyến, xóa tuyến.</w:t>
+              <w:t>Quản lí thông tín các tuyến xe gồm trạm bắt đầu, trạm kết thúc, lộ trình tuyến, các chuyến thuộc tuyến xe,… Bao gồm các chức năng: xem danh sách tuyến, tìm tuyến, thêm tuyến, sửa tuyến, xóa tuyến.</w:t>
             </w:r>
           </w:p>
         </w:tc>
@@ -11609,15 +12026,7 @@
               <w:pStyle w:val="MyTable1"/>
             </w:pPr>
             <w:r>
-              <w:t xml:space="preserve">Cho phép hiển thị danh sách tất cả các tuyến còn tồn tại trên thực tế. Danh sách hiển thị gồm: trạm bắt đầu, trạm kết thúc, chiều dài tuyến, thời gian ước </w:t>
-            </w:r>
-            <w:proofErr w:type="gramStart"/>
-            <w:r>
-              <w:t>lượng,…</w:t>
-            </w:r>
-            <w:proofErr w:type="gramEnd"/>
-            <w:r>
-              <w:t xml:space="preserve"> Hỗ trợ tính năng sắp xếp danh sách tuyến theo một số tiêu chí nhất định.</w:t>
+              <w:t>Cho phép hiển thị danh sách tất cả các tuyến còn tồn tại trên thực tế. Danh sách hiển thị gồm: trạm bắt đầu, trạm kết thúc, chiều dài tuyến, thời gian ước lượng,… Hỗ trợ tính năng sắp xếp danh sách tuyến theo một số tiêu chí nhất định.</w:t>
             </w:r>
           </w:p>
         </w:tc>
@@ -11855,13 +12264,8 @@
               <w:pStyle w:val="MyTable1"/>
             </w:pPr>
             <w:r>
-              <w:t xml:space="preserve">Thêm tuyến mới khi mở tuyến thành công. Nhập vào các thông tin như trạm bắt đầu, trạm kết thúc, lộ trình </w:t>
-            </w:r>
-            <w:proofErr w:type="gramStart"/>
-            <w:r>
-              <w:t>tuyến,…</w:t>
-            </w:r>
-            <w:proofErr w:type="gramEnd"/>
+              <w:t>Thêm tuyến mới khi mở tuyến thành công. Nhập vào các thông tin như trạm bắt đầu, trạm kết thúc, lộ trình tuyến,…</w:t>
+            </w:r>
           </w:p>
         </w:tc>
       </w:tr>
@@ -12099,13 +12503,8 @@
               <w:pStyle w:val="MyTable1"/>
             </w:pPr>
             <w:r>
-              <w:t xml:space="preserve">Sửa tuyến trên hệ thống dựa vào các thay đổi về tuyến trên thực tế. Các thay đổi bao gồm: các trạm thuộc tuyến, các chuyến thuộc tuyến, thời gian ước </w:t>
-            </w:r>
-            <w:proofErr w:type="gramStart"/>
-            <w:r>
-              <w:t>lượng,…</w:t>
-            </w:r>
-            <w:proofErr w:type="gramEnd"/>
+              <w:t>Sửa tuyến trên hệ thống dựa vào các thay đổi về tuyến trên thực tế. Các thay đổi bao gồm: các trạm thuộc tuyến, các chuyến thuộc tuyến, thời gian ước lượng,…</w:t>
+            </w:r>
           </w:p>
         </w:tc>
       </w:tr>
@@ -16817,7 +17216,7 @@
 </file>
 
 <file path=word/numbering.xml><?xml version="1.0" encoding="utf-8"?>
-<w:numbering xmlns:wpc="http://schemas.microsoft.com/office/word/2010/wordprocessingCanvas" xmlns:cx="http://schemas.microsoft.com/office/drawing/2014/chartex" xmlns:cx1="http://schemas.microsoft.com/office/drawing/2015/9/8/chartex" xmlns:cx2="http://schemas.microsoft.com/office/drawing/2015/10/21/chartex" xmlns:cx3="http://schemas.microsoft.com/office/drawing/2016/5/9/chartex" xmlns:cx4="http://schemas.microsoft.com/office/drawing/2016/5/10/chartex" xmlns:cx5="http://schemas.microsoft.com/office/drawing/2016/5/11/chartex" xmlns:cx6="http://schemas.microsoft.com/office/drawing/2016/5/12/chartex" xmlns:cx7="http://schemas.microsoft.com/office/drawing/2016/5/13/chartex" xmlns:cx8="http://schemas.microsoft.com/office/drawing/2016/5/14/chartex" xmlns:mc="http://schemas.openxmlformats.org/markup-compatibility/2006" xmlns:aink="http://schemas.microsoft.com/office/drawing/2016/ink" xmlns:am3d="http://schemas.microsoft.com/office/drawing/2017/model3d" xmlns:o="urn:schemas-microsoft-com:office:office" xmlns:r="http://schemas.openxmlformats.org/officeDocument/2006/relationships" xmlns:m="http://schemas.openxmlformats.org/officeDocument/2006/math" xmlns:v="urn:schemas-microsoft-com:vml" xmlns:wp14="http://schemas.microsoft.com/office/word/2010/wordprocessingDrawing" xmlns:wp="http://schemas.openxmlformats.org/drawingml/2006/wordprocessingDrawing" xmlns:w10="urn:schemas-microsoft-com:office:word" xmlns:w="http://schemas.openxmlformats.org/wordprocessingml/2006/main" xmlns:w14="http://schemas.microsoft.com/office/word/2010/wordml" xmlns:w15="http://schemas.microsoft.com/office/word/2012/wordml" xmlns:w16cid="http://schemas.microsoft.com/office/word/2016/wordml/cid" xmlns:w16se="http://schemas.microsoft.com/office/word/2015/wordml/symex" xmlns:wpg="http://schemas.microsoft.com/office/word/2010/wordprocessingGroup" xmlns:wpi="http://schemas.microsoft.com/office/word/2010/wordprocessingInk" xmlns:wne="http://schemas.microsoft.com/office/word/2006/wordml" xmlns:wps="http://schemas.microsoft.com/office/word/2010/wordprocessingShape" mc:Ignorable="w14 w15 w16se w16cid wp14">
+<w:numbering xmlns:wpc="http://schemas.microsoft.com/office/word/2010/wordprocessingCanvas" xmlns:mc="http://schemas.openxmlformats.org/markup-compatibility/2006" xmlns:o="urn:schemas-microsoft-com:office:office" xmlns:r="http://schemas.openxmlformats.org/officeDocument/2006/relationships" xmlns:m="http://schemas.openxmlformats.org/officeDocument/2006/math" xmlns:v="urn:schemas-microsoft-com:vml" xmlns:wp14="http://schemas.microsoft.com/office/word/2010/wordprocessingDrawing" xmlns:wp="http://schemas.openxmlformats.org/drawingml/2006/wordprocessingDrawing" xmlns:w10="urn:schemas-microsoft-com:office:word" xmlns:w="http://schemas.openxmlformats.org/wordprocessingml/2006/main" xmlns:w14="http://schemas.microsoft.com/office/word/2010/wordml" xmlns:w15="http://schemas.microsoft.com/office/word/2012/wordml" xmlns:wpg="http://schemas.microsoft.com/office/word/2010/wordprocessingGroup" xmlns:wpi="http://schemas.microsoft.com/office/word/2010/wordprocessingInk" xmlns:wne="http://schemas.microsoft.com/office/word/2006/wordml" xmlns:wps="http://schemas.microsoft.com/office/word/2010/wordprocessingShape" mc:Ignorable="w14 w15 wp14">
   <w:abstractNum w:abstractNumId="0" w15:restartNumberingAfterBreak="0">
     <w:nsid w:val="00294AD6"/>
     <w:multiLevelType w:val="multilevel"/>
@@ -20994,7 +21393,7 @@
 </file>
 
 <file path=word/styles.xml><?xml version="1.0" encoding="utf-8"?>
-<w:styles xmlns:mc="http://schemas.openxmlformats.org/markup-compatibility/2006" xmlns:r="http://schemas.openxmlformats.org/officeDocument/2006/relationships" xmlns:w="http://schemas.openxmlformats.org/wordprocessingml/2006/main" xmlns:w14="http://schemas.microsoft.com/office/word/2010/wordml" xmlns:w15="http://schemas.microsoft.com/office/word/2012/wordml" xmlns:w16cid="http://schemas.microsoft.com/office/word/2016/wordml/cid" xmlns:w16se="http://schemas.microsoft.com/office/word/2015/wordml/symex" mc:Ignorable="w14 w15 w16se w16cid">
+<w:styles xmlns:mc="http://schemas.openxmlformats.org/markup-compatibility/2006" xmlns:r="http://schemas.openxmlformats.org/officeDocument/2006/relationships" xmlns:w="http://schemas.openxmlformats.org/wordprocessingml/2006/main" xmlns:w14="http://schemas.microsoft.com/office/word/2010/wordml" xmlns:w15="http://schemas.microsoft.com/office/word/2012/wordml" mc:Ignorable="w14 w15">
   <w:docDefaults>
     <w:rPrDefault>
       <w:rPr>
@@ -21011,7 +21410,7 @@
       </w:pPr>
     </w:pPrDefault>
   </w:docDefaults>
-  <w:latentStyles w:defLockedState="0" w:defUIPriority="99" w:defSemiHidden="0" w:defUnhideWhenUsed="0" w:defQFormat="0" w:count="375">
+  <w:latentStyles w:defLockedState="0" w:defUIPriority="99" w:defSemiHidden="0" w:defUnhideWhenUsed="0" w:defQFormat="0" w:count="371">
     <w:lsdException w:name="Normal" w:uiPriority="0" w:qFormat="1"/>
     <w:lsdException w:name="heading 1" w:uiPriority="9" w:qFormat="1"/>
     <w:lsdException w:name="heading 2" w:semiHidden="1" w:uiPriority="9" w:unhideWhenUsed="1" w:qFormat="1"/>
@@ -21383,10 +21782,6 @@
     <w:lsdException w:name="List Table 5 Dark Accent 6" w:uiPriority="50"/>
     <w:lsdException w:name="List Table 6 Colorful Accent 6" w:uiPriority="51"/>
     <w:lsdException w:name="List Table 7 Colorful Accent 6" w:uiPriority="52"/>
-    <w:lsdException w:name="Mention" w:semiHidden="1" w:unhideWhenUsed="1"/>
-    <w:lsdException w:name="Smart Hyperlink" w:semiHidden="1" w:unhideWhenUsed="1"/>
-    <w:lsdException w:name="Hashtag" w:semiHidden="1" w:unhideWhenUsed="1"/>
-    <w:lsdException w:name="Unresolved Mention" w:semiHidden="1" w:unhideWhenUsed="1"/>
   </w:latentStyles>
   <w:style w:type="paragraph" w:default="1" w:styleId="Normal">
     <w:name w:val="Normal"/>
@@ -22554,7 +22949,7 @@
 </file>
 
 <file path=word/glossary/document.xml><?xml version="1.0" encoding="utf-8"?>
-<w:glossaryDocument xmlns:wpc="http://schemas.microsoft.com/office/word/2010/wordprocessingCanvas" xmlns:cx="http://schemas.microsoft.com/office/drawing/2014/chartex" xmlns:cx1="http://schemas.microsoft.com/office/drawing/2015/9/8/chartex" xmlns:cx2="http://schemas.microsoft.com/office/drawing/2015/10/21/chartex" xmlns:cx3="http://schemas.microsoft.com/office/drawing/2016/5/9/chartex" xmlns:cx4="http://schemas.microsoft.com/office/drawing/2016/5/10/chartex" xmlns:cx5="http://schemas.microsoft.com/office/drawing/2016/5/11/chartex" xmlns:cx6="http://schemas.microsoft.com/office/drawing/2016/5/12/chartex" xmlns:cx7="http://schemas.microsoft.com/office/drawing/2016/5/13/chartex" xmlns:cx8="http://schemas.microsoft.com/office/drawing/2016/5/14/chartex" xmlns:mc="http://schemas.openxmlformats.org/markup-compatibility/2006" xmlns:aink="http://schemas.microsoft.com/office/drawing/2016/ink" xmlns:am3d="http://schemas.microsoft.com/office/drawing/2017/model3d" xmlns:o="urn:schemas-microsoft-com:office:office" xmlns:r="http://schemas.openxmlformats.org/officeDocument/2006/relationships" xmlns:m="http://schemas.openxmlformats.org/officeDocument/2006/math" xmlns:v="urn:schemas-microsoft-com:vml" xmlns:wp14="http://schemas.microsoft.com/office/word/2010/wordprocessingDrawing" xmlns:wp="http://schemas.openxmlformats.org/drawingml/2006/wordprocessingDrawing" xmlns:w10="urn:schemas-microsoft-com:office:word" xmlns:w="http://schemas.openxmlformats.org/wordprocessingml/2006/main" xmlns:w14="http://schemas.microsoft.com/office/word/2010/wordml" xmlns:w15="http://schemas.microsoft.com/office/word/2012/wordml" xmlns:w16cid="http://schemas.microsoft.com/office/word/2016/wordml/cid" xmlns:w16se="http://schemas.microsoft.com/office/word/2015/wordml/symex" xmlns:wpg="http://schemas.microsoft.com/office/word/2010/wordprocessingGroup" xmlns:wpi="http://schemas.microsoft.com/office/word/2010/wordprocessingInk" xmlns:wne="http://schemas.microsoft.com/office/word/2006/wordml" xmlns:wps="http://schemas.microsoft.com/office/word/2010/wordprocessingShape" mc:Ignorable="w14 w15 w16se w16cid wp14">
+<w:glossaryDocument xmlns:wpc="http://schemas.microsoft.com/office/word/2010/wordprocessingCanvas" xmlns:mc="http://schemas.openxmlformats.org/markup-compatibility/2006" xmlns:o="urn:schemas-microsoft-com:office:office" xmlns:r="http://schemas.openxmlformats.org/officeDocument/2006/relationships" xmlns:m="http://schemas.openxmlformats.org/officeDocument/2006/math" xmlns:v="urn:schemas-microsoft-com:vml" xmlns:wp14="http://schemas.microsoft.com/office/word/2010/wordprocessingDrawing" xmlns:wp="http://schemas.openxmlformats.org/drawingml/2006/wordprocessingDrawing" xmlns:w10="urn:schemas-microsoft-com:office:word" xmlns:w="http://schemas.openxmlformats.org/wordprocessingml/2006/main" xmlns:w14="http://schemas.microsoft.com/office/word/2010/wordml" xmlns:w15="http://schemas.microsoft.com/office/word/2012/wordml" xmlns:wpg="http://schemas.microsoft.com/office/word/2010/wordprocessingGroup" xmlns:wpi="http://schemas.microsoft.com/office/word/2010/wordprocessingInk" xmlns:wne="http://schemas.microsoft.com/office/word/2006/wordml" xmlns:wps="http://schemas.microsoft.com/office/word/2010/wordprocessingShape" mc:Ignorable="w14 w15 wp14">
   <w:docParts>
     <w:docPart>
       <w:docPartPr>
@@ -22591,7 +22986,7 @@
 </file>
 
 <file path=word/glossary/fontTable.xml><?xml version="1.0" encoding="utf-8"?>
-<w:fonts xmlns:mc="http://schemas.openxmlformats.org/markup-compatibility/2006" xmlns:r="http://schemas.openxmlformats.org/officeDocument/2006/relationships" xmlns:w="http://schemas.openxmlformats.org/wordprocessingml/2006/main" xmlns:w14="http://schemas.microsoft.com/office/word/2010/wordml" xmlns:w15="http://schemas.microsoft.com/office/word/2012/wordml" xmlns:w16cid="http://schemas.microsoft.com/office/word/2016/wordml/cid" xmlns:w16se="http://schemas.microsoft.com/office/word/2015/wordml/symex" mc:Ignorable="w14 w15 w16se w16cid">
+<w:fonts xmlns:mc="http://schemas.openxmlformats.org/markup-compatibility/2006" xmlns:r="http://schemas.openxmlformats.org/officeDocument/2006/relationships" xmlns:w="http://schemas.openxmlformats.org/wordprocessingml/2006/main" xmlns:w14="http://schemas.microsoft.com/office/word/2010/wordml" xmlns:w15="http://schemas.microsoft.com/office/word/2012/wordml" mc:Ignorable="w14 w15">
   <w:font w:name="Times New Roman">
     <w:panose1 w:val="02020603050405020304"/>
     <w:charset w:val="00"/>
@@ -22649,14 +23044,6 @@
     <w:pitch w:val="variable"/>
     <w:sig w:usb0="E1002EFF" w:usb1="C000605B" w:usb2="00000029" w:usb3="00000000" w:csb0="000101FF" w:csb1="00000000"/>
   </w:font>
-  <w:font w:name="DengXian">
-    <w:altName w:val="等线"/>
-    <w:panose1 w:val="02010600030101010101"/>
-    <w:charset w:val="86"/>
-    <w:family w:val="auto"/>
-    <w:pitch w:val="variable"/>
-    <w:sig w:usb0="A00002BF" w:usb1="38CF7CFA" w:usb2="00000016" w:usb3="00000000" w:csb0="0004000F" w:csb1="00000000"/>
-  </w:font>
   <w:font w:name="Calibri Light">
     <w:panose1 w:val="020F0302020204030204"/>
     <w:charset w:val="00"/>
@@ -22664,18 +23051,11 @@
     <w:pitch w:val="variable"/>
     <w:sig w:usb0="E0002AFF" w:usb1="C000247B" w:usb2="00000009" w:usb3="00000000" w:csb0="000001FF" w:csb1="00000000"/>
   </w:font>
-  <w:font w:name="DengXian Light">
-    <w:altName w:val="等线 Light"/>
-    <w:charset w:val="86"/>
-    <w:family w:val="auto"/>
-    <w:pitch w:val="variable"/>
-    <w:sig w:usb0="A00002BF" w:usb1="38CF7CFA" w:usb2="00000016" w:usb3="00000000" w:csb0="0004000F" w:csb1="00000000"/>
-  </w:font>
 </w:fonts>
 </file>
 
 <file path=word/glossary/settings.xml><?xml version="1.0" encoding="utf-8"?>
-<w:settings xmlns:mc="http://schemas.openxmlformats.org/markup-compatibility/2006" xmlns:o="urn:schemas-microsoft-com:office:office" xmlns:r="http://schemas.openxmlformats.org/officeDocument/2006/relationships" xmlns:m="http://schemas.openxmlformats.org/officeDocument/2006/math" xmlns:v="urn:schemas-microsoft-com:vml" xmlns:w10="urn:schemas-microsoft-com:office:word" xmlns:w="http://schemas.openxmlformats.org/wordprocessingml/2006/main" xmlns:w14="http://schemas.microsoft.com/office/word/2010/wordml" xmlns:w15="http://schemas.microsoft.com/office/word/2012/wordml" xmlns:w16cid="http://schemas.microsoft.com/office/word/2016/wordml/cid" xmlns:w16se="http://schemas.microsoft.com/office/word/2015/wordml/symex" xmlns:sl="http://schemas.openxmlformats.org/schemaLibrary/2006/main" mc:Ignorable="w14 w15 w16se w16cid">
+<w:settings xmlns:mc="http://schemas.openxmlformats.org/markup-compatibility/2006" xmlns:o="urn:schemas-microsoft-com:office:office" xmlns:r="http://schemas.openxmlformats.org/officeDocument/2006/relationships" xmlns:m="http://schemas.openxmlformats.org/officeDocument/2006/math" xmlns:v="urn:schemas-microsoft-com:vml" xmlns:w10="urn:schemas-microsoft-com:office:word" xmlns:w="http://schemas.openxmlformats.org/wordprocessingml/2006/main" xmlns:w14="http://schemas.microsoft.com/office/word/2010/wordml" xmlns:w15="http://schemas.microsoft.com/office/word/2012/wordml" xmlns:sl="http://schemas.openxmlformats.org/schemaLibrary/2006/main" mc:Ignorable="w14 w15">
   <w:view w:val="normal"/>
   <w:defaultTabStop w:val="720"/>
   <w:characterSpacingControl w:val="doNotCompress"/>
@@ -22685,7 +23065,6 @@
     <w:compatSetting w:name="overrideTableStyleFontSizeAndJustification" w:uri="http://schemas.microsoft.com/office/word" w:val="1"/>
     <w:compatSetting w:name="enableOpenTypeFeatures" w:uri="http://schemas.microsoft.com/office/word" w:val="1"/>
     <w:compatSetting w:name="doNotFlipMirrorIndents" w:uri="http://schemas.microsoft.com/office/word" w:val="1"/>
-    <w:compatSetting w:name="useWord2013TrackBottomHyphenation" w:uri="http://schemas.microsoft.com/office/word" w:val="1"/>
   </w:compat>
   <w:rsids>
     <w:rsidRoot w:val="0046471A"/>
@@ -22715,6 +23094,7 @@
     <w:rsid w:val="008B3B8E"/>
     <w:rsid w:val="00A633CE"/>
     <w:rsid w:val="00B305F4"/>
+    <w:rsid w:val="00BE1159"/>
     <w:rsid w:val="00C042DA"/>
     <w:rsid w:val="00CD4D81"/>
     <w:rsid w:val="00D5031D"/>
@@ -22751,7 +23131,7 @@
 </file>
 
 <file path=word/glossary/styles.xml><?xml version="1.0" encoding="utf-8"?>
-<w:styles xmlns:mc="http://schemas.openxmlformats.org/markup-compatibility/2006" xmlns:r="http://schemas.openxmlformats.org/officeDocument/2006/relationships" xmlns:w="http://schemas.openxmlformats.org/wordprocessingml/2006/main" xmlns:w14="http://schemas.microsoft.com/office/word/2010/wordml" xmlns:w15="http://schemas.microsoft.com/office/word/2012/wordml" xmlns:w16cid="http://schemas.microsoft.com/office/word/2016/wordml/cid" xmlns:w16se="http://schemas.microsoft.com/office/word/2015/wordml/symex" mc:Ignorable="w14 w15 w16se w16cid">
+<w:styles xmlns:mc="http://schemas.openxmlformats.org/markup-compatibility/2006" xmlns:r="http://schemas.openxmlformats.org/officeDocument/2006/relationships" xmlns:w="http://schemas.openxmlformats.org/wordprocessingml/2006/main" xmlns:w14="http://schemas.microsoft.com/office/word/2010/wordml" xmlns:w15="http://schemas.microsoft.com/office/word/2012/wordml" mc:Ignorable="w14 w15">
   <w:docDefaults>
     <w:rPrDefault>
       <w:rPr>
@@ -22767,7 +23147,7 @@
       </w:pPr>
     </w:pPrDefault>
   </w:docDefaults>
-  <w:latentStyles w:defLockedState="0" w:defUIPriority="99" w:defSemiHidden="0" w:defUnhideWhenUsed="0" w:defQFormat="0" w:count="375">
+  <w:latentStyles w:defLockedState="0" w:defUIPriority="99" w:defSemiHidden="0" w:defUnhideWhenUsed="0" w:defQFormat="0" w:count="371">
     <w:lsdException w:name="Normal" w:uiPriority="0" w:qFormat="1"/>
     <w:lsdException w:name="heading 1" w:uiPriority="9" w:qFormat="1"/>
     <w:lsdException w:name="heading 2" w:semiHidden="1" w:uiPriority="9" w:unhideWhenUsed="1" w:qFormat="1"/>
@@ -23139,10 +23519,6 @@
     <w:lsdException w:name="List Table 5 Dark Accent 6" w:uiPriority="50"/>
     <w:lsdException w:name="List Table 6 Colorful Accent 6" w:uiPriority="51"/>
     <w:lsdException w:name="List Table 7 Colorful Accent 6" w:uiPriority="52"/>
-    <w:lsdException w:name="Mention" w:semiHidden="1" w:unhideWhenUsed="1"/>
-    <w:lsdException w:name="Smart Hyperlink" w:semiHidden="1" w:unhideWhenUsed="1"/>
-    <w:lsdException w:name="Hashtag" w:semiHidden="1" w:unhideWhenUsed="1"/>
-    <w:lsdException w:name="Unresolved Mention" w:semiHidden="1" w:unhideWhenUsed="1"/>
   </w:latentStyles>
   <w:style w:type="paragraph" w:default="1" w:styleId="Normal">
     <w:name w:val="Normal"/>
@@ -23215,7 +23591,7 @@
 </file>
 
 <file path=word/glossary/webSettings.xml><?xml version="1.0" encoding="utf-8"?>
-<w:webSettings xmlns:mc="http://schemas.openxmlformats.org/markup-compatibility/2006" xmlns:r="http://schemas.openxmlformats.org/officeDocument/2006/relationships" xmlns:w="http://schemas.openxmlformats.org/wordprocessingml/2006/main" xmlns:w14="http://schemas.microsoft.com/office/word/2010/wordml" xmlns:w15="http://schemas.microsoft.com/office/word/2012/wordml" xmlns:w16cid="http://schemas.microsoft.com/office/word/2016/wordml/cid" xmlns:w16se="http://schemas.microsoft.com/office/word/2015/wordml/symex" mc:Ignorable="w14 w15 w16se w16cid">
+<w:webSettings xmlns:mc="http://schemas.openxmlformats.org/markup-compatibility/2006" xmlns:r="http://schemas.openxmlformats.org/officeDocument/2006/relationships" xmlns:w="http://schemas.openxmlformats.org/wordprocessingml/2006/main" xmlns:w14="http://schemas.microsoft.com/office/word/2010/wordml" xmlns:w15="http://schemas.microsoft.com/office/word/2012/wordml" mc:Ignorable="w14 w15">
   <w:optimizeForBrowser/>
   <w:allowPNG/>
 </w:webSettings>
@@ -23530,7 +23906,7 @@
 </file>
 
 <file path=customXml/itemProps2.xml><?xml version="1.0" encoding="utf-8"?>
-<ds:datastoreItem xmlns:ds="http://schemas.openxmlformats.org/officeDocument/2006/customXml" ds:itemID="{017F5E8F-ECA8-4759-BA4A-E27A32FB42D9}">
+<ds:datastoreItem xmlns:ds="http://schemas.openxmlformats.org/officeDocument/2006/customXml" ds:itemID="{6C37382E-4CCC-4C51-918F-87F38CE9F1F3}">
   <ds:schemaRefs>
     <ds:schemaRef ds:uri="http://schemas.openxmlformats.org/officeDocument/2006/bibliography"/>
   </ds:schemaRefs>

</xml_diff>

<commit_message>
Cập nhật lại UC mở chuyến, UC mở chuyến, sơ đồ activity mở chuyến, sửa chuyến
</commit_message>
<xml_diff>
--- a/01_Document/[SRS] [C43] Quản lý xe khách.docx
+++ b/01_Document/[SRS] [C43] Quản lý xe khách.docx
@@ -1,6 +1,6 @@
 
 <file path=word/document.xml><?xml version="1.0" encoding="utf-8"?>
-<w:document xmlns:wpc="http://schemas.microsoft.com/office/word/2010/wordprocessingCanvas" xmlns:mc="http://schemas.openxmlformats.org/markup-compatibility/2006" xmlns:o="urn:schemas-microsoft-com:office:office" xmlns:r="http://schemas.openxmlformats.org/officeDocument/2006/relationships" xmlns:m="http://schemas.openxmlformats.org/officeDocument/2006/math" xmlns:v="urn:schemas-microsoft-com:vml" xmlns:wp14="http://schemas.microsoft.com/office/word/2010/wordprocessingDrawing" xmlns:wp="http://schemas.openxmlformats.org/drawingml/2006/wordprocessingDrawing" xmlns:w10="urn:schemas-microsoft-com:office:word" xmlns:w="http://schemas.openxmlformats.org/wordprocessingml/2006/main" xmlns:w14="http://schemas.microsoft.com/office/word/2010/wordml" xmlns:w15="http://schemas.microsoft.com/office/word/2012/wordml" xmlns:wpg="http://schemas.microsoft.com/office/word/2010/wordprocessingGroup" xmlns:wpi="http://schemas.microsoft.com/office/word/2010/wordprocessingInk" xmlns:wne="http://schemas.microsoft.com/office/word/2006/wordml" xmlns:wps="http://schemas.microsoft.com/office/word/2010/wordprocessingShape" mc:Ignorable="w14 w15 wp14">
+<w:document xmlns:wpc="http://schemas.microsoft.com/office/word/2010/wordprocessingCanvas" xmlns:cx="http://schemas.microsoft.com/office/drawing/2014/chartex" xmlns:cx1="http://schemas.microsoft.com/office/drawing/2015/9/8/chartex" xmlns:cx2="http://schemas.microsoft.com/office/drawing/2015/10/21/chartex" xmlns:cx3="http://schemas.microsoft.com/office/drawing/2016/5/9/chartex" xmlns:cx4="http://schemas.microsoft.com/office/drawing/2016/5/10/chartex" xmlns:cx5="http://schemas.microsoft.com/office/drawing/2016/5/11/chartex" xmlns:cx6="http://schemas.microsoft.com/office/drawing/2016/5/12/chartex" xmlns:cx7="http://schemas.microsoft.com/office/drawing/2016/5/13/chartex" xmlns:cx8="http://schemas.microsoft.com/office/drawing/2016/5/14/chartex" xmlns:mc="http://schemas.openxmlformats.org/markup-compatibility/2006" xmlns:aink="http://schemas.microsoft.com/office/drawing/2016/ink" xmlns:am3d="http://schemas.microsoft.com/office/drawing/2017/model3d" xmlns:o="urn:schemas-microsoft-com:office:office" xmlns:r="http://schemas.openxmlformats.org/officeDocument/2006/relationships" xmlns:m="http://schemas.openxmlformats.org/officeDocument/2006/math" xmlns:v="urn:schemas-microsoft-com:vml" xmlns:wp14="http://schemas.microsoft.com/office/word/2010/wordprocessingDrawing" xmlns:wp="http://schemas.openxmlformats.org/drawingml/2006/wordprocessingDrawing" xmlns:w10="urn:schemas-microsoft-com:office:word" xmlns:w="http://schemas.openxmlformats.org/wordprocessingml/2006/main" xmlns:w14="http://schemas.microsoft.com/office/word/2010/wordml" xmlns:w15="http://schemas.microsoft.com/office/word/2012/wordml" xmlns:w16cid="http://schemas.microsoft.com/office/word/2016/wordml/cid" xmlns:w16se="http://schemas.microsoft.com/office/word/2015/wordml/symex" xmlns:wpg="http://schemas.microsoft.com/office/word/2010/wordprocessingGroup" xmlns:wpi="http://schemas.microsoft.com/office/word/2010/wordprocessingInk" xmlns:wne="http://schemas.microsoft.com/office/word/2006/wordml" xmlns:wps="http://schemas.microsoft.com/office/word/2010/wordprocessingShape" mc:Ignorable="w14 w15 w16se w16cid wp14">
   <w:body>
     <w:sdt>
       <w:sdtPr>
@@ -69,7 +69,7 @@
                   </w:tcPr>
                   <w:p>
                     <w:pPr>
-                      <w:pStyle w:val="NoSpacing"/>
+                      <w:pStyle w:val="KhngDncch"/>
                       <w:jc w:val="center"/>
                       <w:rPr>
                         <w:rFonts w:ascii="Times New Roman" w:eastAsiaTheme="majorEastAsia" w:hAnsi="Times New Roman" w:cs="Times New Roman"/>
@@ -112,7 +112,6 @@
                 <w:dataBinding w:prefixMappings="xmlns:ns0='http://schemas.openxmlformats.org/package/2006/metadata/core-properties' xmlns:ns1='http://purl.org/dc/elements/1.1/'" w:xpath="/ns0:coreProperties[1]/ns1:title[1]" w:storeItemID="{6C3C8BC8-F283-45AE-878A-BAB7291924A1}"/>
                 <w:text/>
               </w:sdtPr>
-              <w:sdtEndPr/>
               <w:sdtContent>
                 <w:tc>
                   <w:tcPr>
@@ -124,7 +123,7 @@
                   </w:tcPr>
                   <w:p>
                     <w:pPr>
-                      <w:pStyle w:val="NoSpacing"/>
+                      <w:pStyle w:val="KhngDncch"/>
                       <w:jc w:val="center"/>
                       <w:rPr>
                         <w:rFonts w:ascii="Times New Roman" w:eastAsiaTheme="majorEastAsia" w:hAnsi="Times New Roman" w:cs="Times New Roman"/>
@@ -162,7 +161,6 @@
                 <w:dataBinding w:prefixMappings="xmlns:ns0='http://schemas.openxmlformats.org/package/2006/metadata/core-properties' xmlns:ns1='http://purl.org/dc/elements/1.1/'" w:xpath="/ns0:coreProperties[1]/ns1:subject[1]" w:storeItemID="{6C3C8BC8-F283-45AE-878A-BAB7291924A1}"/>
                 <w:text/>
               </w:sdtPr>
-              <w:sdtEndPr/>
               <w:sdtContent>
                 <w:tc>
                   <w:tcPr>
@@ -174,7 +172,7 @@
                   </w:tcPr>
                   <w:p>
                     <w:pPr>
-                      <w:pStyle w:val="NoSpacing"/>
+                      <w:pStyle w:val="KhngDncch"/>
                       <w:jc w:val="center"/>
                       <w:rPr>
                         <w:rFonts w:asciiTheme="majorHAnsi" w:eastAsiaTheme="majorEastAsia" w:hAnsiTheme="majorHAnsi" w:cstheme="majorBidi"/>
@@ -215,7 +213,7 @@
               </w:tcPr>
               <w:p>
                 <w:pPr>
-                  <w:pStyle w:val="NoSpacing"/>
+                  <w:pStyle w:val="KhngDncch"/>
                   <w:jc w:val="center"/>
                 </w:pPr>
               </w:p>
@@ -238,7 +236,6 @@
                 <w:dataBinding w:prefixMappings="xmlns:ns0='http://schemas.openxmlformats.org/package/2006/metadata/core-properties' xmlns:ns1='http://purl.org/dc/elements/1.1/'" w:xpath="/ns0:coreProperties[1]/ns1:creator[1]" w:storeItemID="{6C3C8BC8-F283-45AE-878A-BAB7291924A1}"/>
                 <w:text/>
               </w:sdtPr>
-              <w:sdtEndPr/>
               <w:sdtContent>
                 <w:tc>
                   <w:tcPr>
@@ -247,7 +244,7 @@
                   </w:tcPr>
                   <w:p>
                     <w:pPr>
-                      <w:pStyle w:val="NoSpacing"/>
+                      <w:pStyle w:val="KhngDncch"/>
                       <w:jc w:val="center"/>
                       <w:rPr>
                         <w:rFonts w:ascii="Times New Roman" w:hAnsi="Times New Roman" w:cs="Times New Roman"/>
@@ -307,7 +304,6 @@
                   <w:calendar w:val="gregorian"/>
                 </w:date>
               </w:sdtPr>
-              <w:sdtEndPr/>
               <w:sdtContent>
                 <w:tc>
                   <w:tcPr>
@@ -316,7 +312,7 @@
                   </w:tcPr>
                   <w:p>
                     <w:pPr>
-                      <w:pStyle w:val="NoSpacing"/>
+                      <w:pStyle w:val="KhngDncch"/>
                       <w:jc w:val="center"/>
                       <w:rPr>
                         <w:rFonts w:ascii="Times New Roman" w:hAnsi="Times New Roman" w:cs="Times New Roman"/>
@@ -355,7 +351,7 @@
         </w:p>
         <w:tbl>
           <w:tblPr>
-            <w:tblStyle w:val="TableGrid"/>
+            <w:tblStyle w:val="LiBang"/>
             <w:tblW w:w="0" w:type="auto"/>
             <w:tblInd w:w="360" w:type="dxa"/>
             <w:tblLook w:val="04E0" w:firstRow="1" w:lastRow="1" w:firstColumn="1" w:lastColumn="0" w:noHBand="0" w:noVBand="1"/>
@@ -493,7 +489,7 @@
               </w:tcPr>
               <w:p>
                 <w:pPr>
-                  <w:pStyle w:val="NoSpacing"/>
+                  <w:pStyle w:val="KhngDncch"/>
                 </w:pPr>
               </w:p>
             </w:tc>
@@ -501,7 +497,7 @@
         </w:tbl>
         <w:tbl>
           <w:tblPr>
-            <w:tblStyle w:val="TableGrid"/>
+            <w:tblStyle w:val="LiBang"/>
             <w:tblW w:w="9558" w:type="dxa"/>
             <w:tblInd w:w="360" w:type="dxa"/>
             <w:tblLook w:val="04A0" w:firstRow="1" w:lastRow="0" w:firstColumn="1" w:lastColumn="0" w:noHBand="0" w:noVBand="1"/>
@@ -796,7 +792,7 @@
     </w:p>
     <w:p>
       <w:pPr>
-        <w:pStyle w:val="ListParagraph"/>
+        <w:pStyle w:val="oancuaDanhsach"/>
         <w:numPr>
           <w:ilvl w:val="0"/>
           <w:numId w:val="11"/>
@@ -819,7 +815,7 @@
     </w:p>
     <w:p>
       <w:pPr>
-        <w:pStyle w:val="ListParagraph"/>
+        <w:pStyle w:val="oancuaDanhsach"/>
         <w:numPr>
           <w:ilvl w:val="0"/>
           <w:numId w:val="11"/>
@@ -842,7 +838,7 @@
     </w:p>
     <w:p>
       <w:pPr>
-        <w:pStyle w:val="ListParagraph"/>
+        <w:pStyle w:val="oancuaDanhsach"/>
         <w:numPr>
           <w:ilvl w:val="0"/>
           <w:numId w:val="11"/>
@@ -878,7 +874,7 @@
     </w:p>
     <w:tbl>
       <w:tblPr>
-        <w:tblStyle w:val="TableGrid"/>
+        <w:tblStyle w:val="LiBang"/>
         <w:tblpPr w:leftFromText="180" w:rightFromText="180" w:vertAnchor="text" w:horzAnchor="page" w:tblpX="1858" w:tblpY="212"/>
         <w:tblW w:w="0" w:type="auto"/>
         <w:tblLook w:val="04A0" w:firstRow="1" w:lastRow="0" w:firstColumn="1" w:lastColumn="0" w:noHBand="0" w:noVBand="1"/>
@@ -986,7 +982,7 @@
     </w:p>
     <w:p>
       <w:pPr>
-        <w:pStyle w:val="ListParagraph"/>
+        <w:pStyle w:val="oancuaDanhsach"/>
         <w:numPr>
           <w:ilvl w:val="1"/>
           <w:numId w:val="8"/>
@@ -2531,7 +2527,7 @@
     </w:p>
     <w:p>
       <w:pPr>
-        <w:pStyle w:val="ListParagraph"/>
+        <w:pStyle w:val="oancuaDanhsach"/>
         <w:numPr>
           <w:ilvl w:val="1"/>
           <w:numId w:val="8"/>
@@ -2554,7 +2550,7 @@
     </w:p>
     <w:p>
       <w:pPr>
-        <w:pStyle w:val="ListParagraph"/>
+        <w:pStyle w:val="oancuaDanhsach"/>
         <w:numPr>
           <w:ilvl w:val="1"/>
           <w:numId w:val="8"/>
@@ -2577,7 +2573,7 @@
     </w:p>
     <w:p>
       <w:pPr>
-        <w:pStyle w:val="ListParagraph"/>
+        <w:pStyle w:val="oancuaDanhsach"/>
         <w:numPr>
           <w:ilvl w:val="2"/>
           <w:numId w:val="8"/>
@@ -2600,7 +2596,7 @@
     </w:p>
     <w:p>
       <w:pPr>
-        <w:pStyle w:val="ListParagraph"/>
+        <w:pStyle w:val="oancuaDanhsach"/>
         <w:numPr>
           <w:ilvl w:val="2"/>
           <w:numId w:val="8"/>
@@ -2623,7 +2619,7 @@
     </w:p>
     <w:p>
       <w:pPr>
-        <w:pStyle w:val="ListParagraph"/>
+        <w:pStyle w:val="oancuaDanhsach"/>
         <w:numPr>
           <w:ilvl w:val="0"/>
           <w:numId w:val="12"/>
@@ -2646,7 +2642,7 @@
     </w:p>
     <w:p>
       <w:pPr>
-        <w:pStyle w:val="ListParagraph"/>
+        <w:pStyle w:val="oancuaDanhsach"/>
         <w:numPr>
           <w:ilvl w:val="0"/>
           <w:numId w:val="12"/>
@@ -2669,7 +2665,7 @@
     </w:p>
     <w:p>
       <w:pPr>
-        <w:pStyle w:val="ListParagraph"/>
+        <w:pStyle w:val="oancuaDanhsach"/>
         <w:numPr>
           <w:ilvl w:val="0"/>
           <w:numId w:val="12"/>
@@ -2692,7 +2688,7 @@
     </w:p>
     <w:p>
       <w:pPr>
-        <w:pStyle w:val="ListParagraph"/>
+        <w:pStyle w:val="oancuaDanhsach"/>
         <w:numPr>
           <w:ilvl w:val="1"/>
           <w:numId w:val="12"/>
@@ -2715,7 +2711,7 @@
     </w:p>
     <w:p>
       <w:pPr>
-        <w:pStyle w:val="ListParagraph"/>
+        <w:pStyle w:val="oancuaDanhsach"/>
         <w:numPr>
           <w:ilvl w:val="1"/>
           <w:numId w:val="12"/>
@@ -2738,7 +2734,7 @@
     </w:p>
     <w:p>
       <w:pPr>
-        <w:pStyle w:val="ListParagraph"/>
+        <w:pStyle w:val="oancuaDanhsach"/>
         <w:numPr>
           <w:ilvl w:val="2"/>
           <w:numId w:val="12"/>
@@ -2761,7 +2757,7 @@
     </w:p>
     <w:p>
       <w:pPr>
-        <w:pStyle w:val="ListParagraph"/>
+        <w:pStyle w:val="oancuaDanhsach"/>
         <w:numPr>
           <w:ilvl w:val="2"/>
           <w:numId w:val="12"/>
@@ -3184,7 +3180,7 @@
     </w:p>
     <w:p>
       <w:pPr>
-        <w:pStyle w:val="ListParagraph"/>
+        <w:pStyle w:val="oancuaDanhsach"/>
         <w:numPr>
           <w:ilvl w:val="0"/>
           <w:numId w:val="9"/>
@@ -3208,7 +3204,7 @@
     </w:p>
     <w:p>
       <w:pPr>
-        <w:pStyle w:val="ListParagraph"/>
+        <w:pStyle w:val="oancuaDanhsach"/>
         <w:numPr>
           <w:ilvl w:val="2"/>
           <w:numId w:val="9"/>
@@ -4484,7 +4480,7 @@
           </w:p>
           <w:p>
             <w:pPr>
-              <w:pStyle w:val="ListParagraph"/>
+              <w:pStyle w:val="oancuaDanhsach"/>
               <w:numPr>
                 <w:ilvl w:val="0"/>
                 <w:numId w:val="17"/>
@@ -6601,7 +6597,23 @@
                 <w:sz w:val="24"/>
                 <w:szCs w:val="24"/>
               </w:rPr>
-              <w:t>Trường hợp bước 5: Nếu giám đốc không phê duyệt kế hoạch mở chuyến, nhân viên phải quay lại bước 3 lập kế hoạch mở chuyến mới.</w:t>
+              <w:t>Trường hợp bước 5: Nếu giám đốc không phê duyệt kế hoạch mở chuyến</w:t>
+            </w:r>
+            <w:r>
+              <w:rPr>
+                <w:rFonts w:ascii="Times New Roman" w:eastAsia="Times New Roman" w:hAnsi="Times New Roman" w:cs="Times New Roman"/>
+                <w:sz w:val="24"/>
+                <w:szCs w:val="24"/>
+              </w:rPr>
+              <w:t>, nhân viên phải quay lại bước 4</w:t>
+            </w:r>
+            <w:r>
+              <w:rPr>
+                <w:rFonts w:ascii="Times New Roman" w:eastAsia="Times New Roman" w:hAnsi="Times New Roman" w:cs="Times New Roman"/>
+                <w:sz w:val="24"/>
+                <w:szCs w:val="24"/>
+              </w:rPr>
+              <w:t xml:space="preserve"> lập kế hoạch mở chuyến mới.</w:t>
             </w:r>
           </w:p>
         </w:tc>
@@ -7251,7 +7263,23 @@
                 <w:sz w:val="24"/>
                 <w:szCs w:val="24"/>
               </w:rPr>
-              <w:t>Trường hợp bước 6: Nếu giám đốc không phê duyệt kế hoạch sửa chuyến, nhân viên phải quay lại bước 4 lập kế hoạch sửa chuyến mới.</w:t>
+              <w:t>Trường hợp bước 6: Nếu giám đốc không phê duyệt kế hoạch sửa chuyến</w:t>
+            </w:r>
+            <w:r>
+              <w:rPr>
+                <w:rFonts w:ascii="Times New Roman" w:eastAsia="Times New Roman" w:hAnsi="Times New Roman" w:cs="Times New Roman"/>
+                <w:sz w:val="24"/>
+                <w:szCs w:val="24"/>
+              </w:rPr>
+              <w:t>, nhân viên phải quay lại bước 5</w:t>
+            </w:r>
+            <w:r>
+              <w:rPr>
+                <w:rFonts w:ascii="Times New Roman" w:eastAsia="Times New Roman" w:hAnsi="Times New Roman" w:cs="Times New Roman"/>
+                <w:sz w:val="24"/>
+                <w:szCs w:val="24"/>
+              </w:rPr>
+              <w:t xml:space="preserve"> lập kế hoạch sửa chuyến mới.</w:t>
             </w:r>
           </w:p>
         </w:tc>
@@ -7259,7 +7287,7 @@
     </w:tbl>
     <w:p>
       <w:pPr>
-        <w:pStyle w:val="ListParagraph"/>
+        <w:pStyle w:val="oancuaDanhsach"/>
         <w:numPr>
           <w:ilvl w:val="0"/>
           <w:numId w:val="38"/>
@@ -7274,7 +7302,7 @@
     </w:p>
     <w:p>
       <w:pPr>
-        <w:pStyle w:val="ListParagraph"/>
+        <w:pStyle w:val="oancuaDanhsach"/>
         <w:numPr>
           <w:ilvl w:val="0"/>
           <w:numId w:val="38"/>
@@ -7289,7 +7317,7 @@
     </w:p>
     <w:p>
       <w:pPr>
-        <w:pStyle w:val="ListParagraph"/>
+        <w:pStyle w:val="oancuaDanhsach"/>
         <w:numPr>
           <w:ilvl w:val="0"/>
           <w:numId w:val="38"/>
@@ -7304,7 +7332,7 @@
     </w:p>
     <w:p>
       <w:pPr>
-        <w:pStyle w:val="ListParagraph"/>
+        <w:pStyle w:val="oancuaDanhsach"/>
         <w:numPr>
           <w:ilvl w:val="1"/>
           <w:numId w:val="38"/>
@@ -7319,7 +7347,7 @@
     </w:p>
     <w:p>
       <w:pPr>
-        <w:pStyle w:val="ListParagraph"/>
+        <w:pStyle w:val="oancuaDanhsach"/>
         <w:numPr>
           <w:ilvl w:val="1"/>
           <w:numId w:val="38"/>
@@ -7334,7 +7362,7 @@
     </w:p>
     <w:p>
       <w:pPr>
-        <w:pStyle w:val="ListParagraph"/>
+        <w:pStyle w:val="oancuaDanhsach"/>
         <w:numPr>
           <w:ilvl w:val="2"/>
           <w:numId w:val="38"/>
@@ -7349,7 +7377,7 @@
     </w:p>
     <w:p>
       <w:pPr>
-        <w:pStyle w:val="ListParagraph"/>
+        <w:pStyle w:val="oancuaDanhsach"/>
         <w:numPr>
           <w:ilvl w:val="2"/>
           <w:numId w:val="38"/>
@@ -7364,7 +7392,7 @@
     </w:p>
     <w:p>
       <w:pPr>
-        <w:pStyle w:val="ListParagraph"/>
+        <w:pStyle w:val="oancuaDanhsach"/>
         <w:numPr>
           <w:ilvl w:val="2"/>
           <w:numId w:val="38"/>
@@ -7379,7 +7407,7 @@
     </w:p>
     <w:p>
       <w:pPr>
-        <w:pStyle w:val="ListParagraph"/>
+        <w:pStyle w:val="oancuaDanhsach"/>
         <w:numPr>
           <w:ilvl w:val="2"/>
           <w:numId w:val="38"/>
@@ -7394,7 +7422,7 @@
     </w:p>
     <w:p>
       <w:pPr>
-        <w:pStyle w:val="ListParagraph"/>
+        <w:pStyle w:val="oancuaDanhsach"/>
         <w:numPr>
           <w:ilvl w:val="2"/>
           <w:numId w:val="38"/>
@@ -7409,7 +7437,7 @@
     </w:p>
     <w:p>
       <w:pPr>
-        <w:pStyle w:val="ListParagraph"/>
+        <w:pStyle w:val="oancuaDanhsach"/>
         <w:numPr>
           <w:ilvl w:val="2"/>
           <w:numId w:val="38"/>
@@ -7424,7 +7452,7 @@
     </w:p>
     <w:p>
       <w:pPr>
-        <w:pStyle w:val="ListParagraph"/>
+        <w:pStyle w:val="oancuaDanhsach"/>
         <w:numPr>
           <w:ilvl w:val="2"/>
           <w:numId w:val="38"/>
@@ -7439,7 +7467,7 @@
     </w:p>
     <w:p>
       <w:pPr>
-        <w:pStyle w:val="ListParagraph"/>
+        <w:pStyle w:val="oancuaDanhsach"/>
         <w:numPr>
           <w:ilvl w:val="2"/>
           <w:numId w:val="38"/>
@@ -7454,7 +7482,7 @@
     </w:p>
     <w:p>
       <w:pPr>
-        <w:pStyle w:val="ListParagraph"/>
+        <w:pStyle w:val="oancuaDanhsach"/>
         <w:numPr>
           <w:ilvl w:val="2"/>
           <w:numId w:val="38"/>
@@ -7469,7 +7497,7 @@
     </w:p>
     <w:p>
       <w:pPr>
-        <w:pStyle w:val="ListParagraph"/>
+        <w:pStyle w:val="oancuaDanhsach"/>
         <w:numPr>
           <w:ilvl w:val="2"/>
           <w:numId w:val="38"/>
@@ -7484,7 +7512,7 @@
     </w:p>
     <w:p>
       <w:pPr>
-        <w:pStyle w:val="ListParagraph"/>
+        <w:pStyle w:val="oancuaDanhsach"/>
         <w:numPr>
           <w:ilvl w:val="2"/>
           <w:numId w:val="38"/>
@@ -7499,7 +7527,7 @@
     </w:p>
     <w:p>
       <w:pPr>
-        <w:pStyle w:val="ListParagraph"/>
+        <w:pStyle w:val="oancuaDanhsach"/>
         <w:numPr>
           <w:ilvl w:val="2"/>
           <w:numId w:val="38"/>
@@ -7524,7 +7552,7 @@
     </w:p>
     <w:p>
       <w:pPr>
-        <w:pStyle w:val="ListParagraph"/>
+        <w:pStyle w:val="oancuaDanhsach"/>
         <w:numPr>
           <w:ilvl w:val="2"/>
           <w:numId w:val="38"/>
@@ -8123,7 +8151,7 @@
     </w:p>
     <w:tbl>
       <w:tblPr>
-        <w:tblStyle w:val="TableGrid"/>
+        <w:tblStyle w:val="LiBang"/>
         <w:tblW w:w="0" w:type="auto"/>
         <w:tblInd w:w="360" w:type="dxa"/>
         <w:tblLook w:val="04A0" w:firstRow="1" w:lastRow="0" w:firstColumn="1" w:lastColumn="0" w:noHBand="0" w:noVBand="1"/>
@@ -8289,10 +8317,10 @@
                   <v:path o:extrusionok="f" gradientshapeok="t" o:connecttype="rect"/>
                   <o:lock v:ext="edit" aspectratio="t"/>
                 </v:shapetype>
-                <v:shape id="_x0000_i1025" type="#_x0000_t75" style="width:406.5pt;height:488.25pt" o:ole="">
+                <v:shape id="_x0000_i1025" type="#_x0000_t75" style="width:406.2pt;height:488.4pt" o:ole="">
                   <v:imagedata r:id="rId8" o:title=""/>
                 </v:shape>
-                <o:OLEObject Type="Embed" ProgID="PBrush" ShapeID="_x0000_i1025" DrawAspect="Content" ObjectID="_1568054558" r:id="rId9"/>
+                <o:OLEObject Type="Embed" ProgID="PBrush" ShapeID="_x0000_i1025" DrawAspect="Content" ObjectID="_1568060203" r:id="rId9"/>
               </w:object>
             </w:r>
           </w:p>
@@ -8323,7 +8351,7 @@
     </w:p>
     <w:tbl>
       <w:tblPr>
-        <w:tblStyle w:val="TableGrid"/>
+        <w:tblStyle w:val="LiBang"/>
         <w:tblW w:w="0" w:type="auto"/>
         <w:tblInd w:w="360" w:type="dxa"/>
         <w:tblLook w:val="04A0" w:firstRow="1" w:lastRow="0" w:firstColumn="1" w:lastColumn="0" w:noHBand="0" w:noVBand="1"/>
@@ -8392,10 +8420,7 @@
               <w:t>UC</w:t>
             </w:r>
             <w:r>
-              <w:t>NV-2</w:t>
-            </w:r>
-            <w:r>
-              <w:t>]</w:t>
+              <w:t>NV-2]</w:t>
             </w:r>
           </w:p>
         </w:tc>
@@ -8431,13 +8456,7 @@
               <w:t>UC</w:t>
             </w:r>
             <w:r>
-              <w:t>NV-</w:t>
-            </w:r>
-            <w:r>
-              <w:t>2</w:t>
-            </w:r>
-            <w:r>
-              <w:t>]</w:t>
+              <w:t>NV-2]</w:t>
             </w:r>
           </w:p>
         </w:tc>
@@ -8540,7 +8559,7 @@
     </w:p>
     <w:tbl>
       <w:tblPr>
-        <w:tblStyle w:val="TableGrid"/>
+        <w:tblStyle w:val="LiBang"/>
         <w:tblW w:w="0" w:type="auto"/>
         <w:tblInd w:w="360" w:type="dxa"/>
         <w:tblLook w:val="04A0" w:firstRow="1" w:lastRow="0" w:firstColumn="1" w:lastColumn="0" w:noHBand="0" w:noVBand="1"/>
@@ -8738,8 +8757,6 @@
             </w:r>
           </w:p>
         </w:tc>
-        <w:bookmarkStart w:id="0" w:name="_GoBack"/>
-        <w:bookmarkEnd w:id="0"/>
       </w:tr>
     </w:tbl>
     <w:p>
@@ -8766,7 +8783,7 @@
     </w:p>
     <w:tbl>
       <w:tblPr>
-        <w:tblStyle w:val="TableGrid"/>
+        <w:tblStyle w:val="LiBang"/>
         <w:tblW w:w="0" w:type="auto"/>
         <w:tblInd w:w="360" w:type="dxa"/>
         <w:tblLook w:val="04A0" w:firstRow="1" w:lastRow="0" w:firstColumn="1" w:lastColumn="0" w:noHBand="0" w:noVBand="1"/>
@@ -8978,7 +8995,7 @@
     </w:p>
     <w:p>
       <w:pPr>
-        <w:pStyle w:val="ListParagraph"/>
+        <w:pStyle w:val="oancuaDanhsach"/>
         <w:numPr>
           <w:ilvl w:val="0"/>
           <w:numId w:val="13"/>
@@ -9001,7 +9018,7 @@
     </w:p>
     <w:p>
       <w:pPr>
-        <w:pStyle w:val="ListParagraph"/>
+        <w:pStyle w:val="oancuaDanhsach"/>
         <w:numPr>
           <w:ilvl w:val="0"/>
           <w:numId w:val="13"/>
@@ -9024,7 +9041,7 @@
     </w:p>
     <w:p>
       <w:pPr>
-        <w:pStyle w:val="ListParagraph"/>
+        <w:pStyle w:val="oancuaDanhsach"/>
         <w:numPr>
           <w:ilvl w:val="0"/>
           <w:numId w:val="13"/>
@@ -9047,7 +9064,7 @@
     </w:p>
     <w:p>
       <w:pPr>
-        <w:pStyle w:val="ListParagraph"/>
+        <w:pStyle w:val="oancuaDanhsach"/>
         <w:numPr>
           <w:ilvl w:val="1"/>
           <w:numId w:val="13"/>
@@ -9070,7 +9087,7 @@
     </w:p>
     <w:p>
       <w:pPr>
-        <w:pStyle w:val="ListParagraph"/>
+        <w:pStyle w:val="oancuaDanhsach"/>
         <w:numPr>
           <w:ilvl w:val="1"/>
           <w:numId w:val="13"/>
@@ -9093,7 +9110,7 @@
     </w:p>
     <w:p>
       <w:pPr>
-        <w:pStyle w:val="ListParagraph"/>
+        <w:pStyle w:val="oancuaDanhsach"/>
         <w:numPr>
           <w:ilvl w:val="1"/>
           <w:numId w:val="13"/>
@@ -9116,7 +9133,7 @@
     </w:p>
     <w:p>
       <w:pPr>
-        <w:pStyle w:val="ListParagraph"/>
+        <w:pStyle w:val="oancuaDanhsach"/>
         <w:numPr>
           <w:ilvl w:val="2"/>
           <w:numId w:val="13"/>
@@ -9139,7 +9156,7 @@
     </w:p>
     <w:p>
       <w:pPr>
-        <w:pStyle w:val="ListParagraph"/>
+        <w:pStyle w:val="oancuaDanhsach"/>
         <w:numPr>
           <w:ilvl w:val="2"/>
           <w:numId w:val="13"/>
@@ -9174,7 +9191,7 @@
     </w:p>
     <w:tbl>
       <w:tblPr>
-        <w:tblStyle w:val="TableGrid"/>
+        <w:tblStyle w:val="LiBang"/>
         <w:tblW w:w="0" w:type="auto"/>
         <w:tblInd w:w="360" w:type="dxa"/>
         <w:tblLook w:val="04A0" w:firstRow="1" w:lastRow="0" w:firstColumn="1" w:lastColumn="0" w:noHBand="0" w:noVBand="1"/>
@@ -9382,7 +9399,7 @@
     </w:p>
     <w:tbl>
       <w:tblPr>
-        <w:tblStyle w:val="TableGrid"/>
+        <w:tblStyle w:val="LiBang"/>
         <w:tblW w:w="0" w:type="auto"/>
         <w:tblInd w:w="360" w:type="dxa"/>
         <w:tblLook w:val="04A0" w:firstRow="1" w:lastRow="0" w:firstColumn="1" w:lastColumn="0" w:noHBand="0" w:noVBand="1"/>
@@ -9603,7 +9620,7 @@
         </w:numPr>
         <w:ind w:left="1296"/>
       </w:pPr>
-      <w:bookmarkStart w:id="1" w:name="_Hlk493629949"/>
+      <w:bookmarkStart w:id="0" w:name="_Hlk493629949"/>
     </w:p>
     <w:p>
       <w:pPr>
@@ -9619,7 +9636,7 @@
     </w:p>
     <w:tbl>
       <w:tblPr>
-        <w:tblStyle w:val="TableGrid"/>
+        <w:tblStyle w:val="LiBang"/>
         <w:tblW w:w="0" w:type="auto"/>
         <w:tblInd w:w="360" w:type="dxa"/>
         <w:tblLook w:val="04A0" w:firstRow="1" w:lastRow="0" w:firstColumn="1" w:lastColumn="0" w:noHBand="0" w:noVBand="1"/>
@@ -9808,7 +9825,7 @@
           </w:p>
         </w:tc>
       </w:tr>
-      <w:bookmarkEnd w:id="1"/>
+      <w:bookmarkEnd w:id="0"/>
     </w:tbl>
     <w:p>
       <w:pPr>
@@ -9834,7 +9851,7 @@
     </w:p>
     <w:tbl>
       <w:tblPr>
-        <w:tblStyle w:val="TableGrid"/>
+        <w:tblStyle w:val="LiBang"/>
         <w:tblW w:w="0" w:type="auto"/>
         <w:tblInd w:w="360" w:type="dxa"/>
         <w:tblLayout w:type="fixed"/>
@@ -10049,7 +10066,7 @@
     </w:p>
     <w:tbl>
       <w:tblPr>
-        <w:tblStyle w:val="TableGrid"/>
+        <w:tblStyle w:val="LiBang"/>
         <w:tblW w:w="0" w:type="auto"/>
         <w:tblInd w:w="360" w:type="dxa"/>
         <w:tblLayout w:type="fixed"/>
@@ -10260,7 +10277,7 @@
     </w:p>
     <w:tbl>
       <w:tblPr>
-        <w:tblStyle w:val="TableGrid"/>
+        <w:tblStyle w:val="LiBang"/>
         <w:tblW w:w="0" w:type="auto"/>
         <w:tblInd w:w="360" w:type="dxa"/>
         <w:tblLayout w:type="fixed"/>
@@ -10468,7 +10485,7 @@
     </w:p>
     <w:tbl>
       <w:tblPr>
-        <w:tblStyle w:val="TableGrid"/>
+        <w:tblStyle w:val="LiBang"/>
         <w:tblW w:w="0" w:type="auto"/>
         <w:tblInd w:w="360" w:type="dxa"/>
         <w:tblLayout w:type="fixed"/>
@@ -10609,8 +10626,8 @@
               </w:rPr>
               <w:drawing>
                 <wp:inline distT="0" distB="0" distL="0" distR="0" wp14:anchorId="03C93B73" wp14:editId="59FA61A0">
-                  <wp:extent cx="4571263" cy="4091940"/>
-                  <wp:effectExtent l="0" t="0" r="1270" b="3810"/>
+                  <wp:extent cx="4686300" cy="4406265"/>
+                  <wp:effectExtent l="0" t="0" r="0" b="0"/>
                   <wp:docPr id="9" name="Picture 10"/>
                   <wp:cNvGraphicFramePr>
                     <a:graphicFrameLocks xmlns:a="http://schemas.openxmlformats.org/drawingml/2006/main" noChangeAspect="1"/>
@@ -10637,7 +10654,7 @@
                         <pic:spPr>
                           <a:xfrm>
                             <a:off x="0" y="0"/>
-                            <a:ext cx="4591802" cy="4110326"/>
+                            <a:ext cx="4686675" cy="4406618"/>
                           </a:xfrm>
                           <a:prstGeom prst="rect">
                             <a:avLst/>
@@ -10672,7 +10689,7 @@
     </w:p>
     <w:tbl>
       <w:tblPr>
-        <w:tblStyle w:val="TableGrid"/>
+        <w:tblStyle w:val="LiBang"/>
         <w:tblW w:w="0" w:type="auto"/>
         <w:tblInd w:w="360" w:type="dxa"/>
         <w:tblLayout w:type="fixed"/>
@@ -10813,8 +10830,8 @@
               </w:rPr>
               <w:drawing>
                 <wp:inline distT="0" distB="0" distL="0" distR="0" wp14:anchorId="3CBA9D9A" wp14:editId="5E3CF403">
-                  <wp:extent cx="4693285" cy="5250180"/>
-                  <wp:effectExtent l="0" t="0" r="0" b="7620"/>
+                  <wp:extent cx="4701349" cy="4845401"/>
+                  <wp:effectExtent l="0" t="0" r="4445" b="0"/>
                   <wp:docPr id="11" name="Picture 10"/>
                   <wp:cNvGraphicFramePr>
                     <a:graphicFrameLocks xmlns:a="http://schemas.openxmlformats.org/drawingml/2006/main" noChangeAspect="1"/>
@@ -10841,7 +10858,7 @@
                         <pic:spPr>
                           <a:xfrm>
                             <a:off x="0" y="0"/>
-                            <a:ext cx="4701349" cy="5259201"/>
+                            <a:ext cx="4701349" cy="4845401"/>
                           </a:xfrm>
                           <a:prstGeom prst="rect">
                             <a:avLst/>
@@ -10855,11 +10872,13 @@
             </w:r>
           </w:p>
         </w:tc>
+        <w:bookmarkStart w:id="1" w:name="_GoBack"/>
+        <w:bookmarkEnd w:id="1"/>
       </w:tr>
     </w:tbl>
     <w:p>
       <w:pPr>
-        <w:pStyle w:val="ListParagraph"/>
+        <w:pStyle w:val="oancuaDanhsach"/>
         <w:numPr>
           <w:ilvl w:val="0"/>
           <w:numId w:val="40"/>
@@ -10882,7 +10901,7 @@
     </w:p>
     <w:p>
       <w:pPr>
-        <w:pStyle w:val="ListParagraph"/>
+        <w:pStyle w:val="oancuaDanhsach"/>
         <w:numPr>
           <w:ilvl w:val="0"/>
           <w:numId w:val="40"/>
@@ -10905,7 +10924,7 @@
     </w:p>
     <w:p>
       <w:pPr>
-        <w:pStyle w:val="ListParagraph"/>
+        <w:pStyle w:val="oancuaDanhsach"/>
         <w:numPr>
           <w:ilvl w:val="0"/>
           <w:numId w:val="40"/>
@@ -10928,7 +10947,7 @@
     </w:p>
     <w:p>
       <w:pPr>
-        <w:pStyle w:val="ListParagraph"/>
+        <w:pStyle w:val="oancuaDanhsach"/>
         <w:numPr>
           <w:ilvl w:val="1"/>
           <w:numId w:val="40"/>
@@ -10951,7 +10970,7 @@
     </w:p>
     <w:p>
       <w:pPr>
-        <w:pStyle w:val="ListParagraph"/>
+        <w:pStyle w:val="oancuaDanhsach"/>
         <w:numPr>
           <w:ilvl w:val="1"/>
           <w:numId w:val="40"/>
@@ -10974,7 +10993,7 @@
     </w:p>
     <w:p>
       <w:pPr>
-        <w:pStyle w:val="ListParagraph"/>
+        <w:pStyle w:val="oancuaDanhsach"/>
         <w:numPr>
           <w:ilvl w:val="1"/>
           <w:numId w:val="40"/>
@@ -10997,7 +11016,7 @@
     </w:p>
     <w:p>
       <w:pPr>
-        <w:pStyle w:val="ListParagraph"/>
+        <w:pStyle w:val="oancuaDanhsach"/>
         <w:numPr>
           <w:ilvl w:val="2"/>
           <w:numId w:val="40"/>
@@ -11020,7 +11039,7 @@
     </w:p>
     <w:p>
       <w:pPr>
-        <w:pStyle w:val="ListParagraph"/>
+        <w:pStyle w:val="oancuaDanhsach"/>
         <w:numPr>
           <w:ilvl w:val="2"/>
           <w:numId w:val="40"/>
@@ -11043,7 +11062,7 @@
     </w:p>
     <w:p>
       <w:pPr>
-        <w:pStyle w:val="ListParagraph"/>
+        <w:pStyle w:val="oancuaDanhsach"/>
         <w:numPr>
           <w:ilvl w:val="2"/>
           <w:numId w:val="40"/>
@@ -11066,7 +11085,7 @@
     </w:p>
     <w:p>
       <w:pPr>
-        <w:pStyle w:val="ListParagraph"/>
+        <w:pStyle w:val="oancuaDanhsach"/>
         <w:numPr>
           <w:ilvl w:val="2"/>
           <w:numId w:val="40"/>
@@ -11089,7 +11108,7 @@
     </w:p>
     <w:p>
       <w:pPr>
-        <w:pStyle w:val="ListParagraph"/>
+        <w:pStyle w:val="oancuaDanhsach"/>
         <w:numPr>
           <w:ilvl w:val="2"/>
           <w:numId w:val="40"/>
@@ -11112,7 +11131,7 @@
     </w:p>
     <w:p>
       <w:pPr>
-        <w:pStyle w:val="ListParagraph"/>
+        <w:pStyle w:val="oancuaDanhsach"/>
         <w:numPr>
           <w:ilvl w:val="2"/>
           <w:numId w:val="40"/>
@@ -11135,7 +11154,7 @@
     </w:p>
     <w:p>
       <w:pPr>
-        <w:pStyle w:val="ListParagraph"/>
+        <w:pStyle w:val="oancuaDanhsach"/>
         <w:numPr>
           <w:ilvl w:val="2"/>
           <w:numId w:val="40"/>
@@ -11158,7 +11177,7 @@
     </w:p>
     <w:p>
       <w:pPr>
-        <w:pStyle w:val="ListParagraph"/>
+        <w:pStyle w:val="oancuaDanhsach"/>
         <w:numPr>
           <w:ilvl w:val="2"/>
           <w:numId w:val="40"/>
@@ -11181,7 +11200,7 @@
     </w:p>
     <w:p>
       <w:pPr>
-        <w:pStyle w:val="ListParagraph"/>
+        <w:pStyle w:val="oancuaDanhsach"/>
         <w:numPr>
           <w:ilvl w:val="2"/>
           <w:numId w:val="40"/>
@@ -11204,7 +11223,7 @@
     </w:p>
     <w:p>
       <w:pPr>
-        <w:pStyle w:val="ListParagraph"/>
+        <w:pStyle w:val="oancuaDanhsach"/>
         <w:numPr>
           <w:ilvl w:val="2"/>
           <w:numId w:val="40"/>
@@ -11240,7 +11259,7 @@
     </w:p>
     <w:tbl>
       <w:tblPr>
-        <w:tblStyle w:val="TableGrid"/>
+        <w:tblStyle w:val="LiBang"/>
         <w:tblW w:w="0" w:type="auto"/>
         <w:tblInd w:w="360" w:type="dxa"/>
         <w:tblLayout w:type="fixed"/>
@@ -11457,7 +11476,7 @@
     </w:p>
     <w:p>
       <w:pPr>
-        <w:pStyle w:val="ListParagraph"/>
+        <w:pStyle w:val="oancuaDanhsach"/>
         <w:numPr>
           <w:ilvl w:val="0"/>
           <w:numId w:val="19"/>
@@ -11480,7 +11499,7 @@
     </w:p>
     <w:p>
       <w:pPr>
-        <w:pStyle w:val="ListParagraph"/>
+        <w:pStyle w:val="oancuaDanhsach"/>
         <w:numPr>
           <w:ilvl w:val="0"/>
           <w:numId w:val="22"/>
@@ -11503,7 +11522,7 @@
     </w:p>
     <w:p>
       <w:pPr>
-        <w:pStyle w:val="ListParagraph"/>
+        <w:pStyle w:val="oancuaDanhsach"/>
         <w:numPr>
           <w:ilvl w:val="0"/>
           <w:numId w:val="22"/>
@@ -11526,7 +11545,7 @@
     </w:p>
     <w:p>
       <w:pPr>
-        <w:pStyle w:val="ListParagraph"/>
+        <w:pStyle w:val="oancuaDanhsach"/>
         <w:numPr>
           <w:ilvl w:val="0"/>
           <w:numId w:val="22"/>
@@ -11549,7 +11568,7 @@
     </w:p>
     <w:p>
       <w:pPr>
-        <w:pStyle w:val="ListParagraph"/>
+        <w:pStyle w:val="oancuaDanhsach"/>
         <w:numPr>
           <w:ilvl w:val="0"/>
           <w:numId w:val="22"/>
@@ -11588,7 +11607,7 @@
     </w:p>
     <w:tbl>
       <w:tblPr>
-        <w:tblStyle w:val="TableGrid"/>
+        <w:tblStyle w:val="LiBang"/>
         <w:tblW w:w="0" w:type="auto"/>
         <w:tblInd w:w="360" w:type="dxa"/>
         <w:tblLook w:val="04A0" w:firstRow="1" w:lastRow="0" w:firstColumn="1" w:lastColumn="0" w:noHBand="0" w:noVBand="1"/>
@@ -11700,7 +11719,7 @@
     </w:p>
     <w:p>
       <w:pPr>
-        <w:pStyle w:val="ListParagraph"/>
+        <w:pStyle w:val="oancuaDanhsach"/>
         <w:numPr>
           <w:ilvl w:val="0"/>
           <w:numId w:val="14"/>
@@ -11723,7 +11742,7 @@
     </w:p>
     <w:p>
       <w:pPr>
-        <w:pStyle w:val="ListParagraph"/>
+        <w:pStyle w:val="oancuaDanhsach"/>
         <w:numPr>
           <w:ilvl w:val="0"/>
           <w:numId w:val="14"/>
@@ -11746,7 +11765,7 @@
     </w:p>
     <w:p>
       <w:pPr>
-        <w:pStyle w:val="ListParagraph"/>
+        <w:pStyle w:val="oancuaDanhsach"/>
         <w:numPr>
           <w:ilvl w:val="0"/>
           <w:numId w:val="14"/>
@@ -11769,7 +11788,7 @@
     </w:p>
     <w:p>
       <w:pPr>
-        <w:pStyle w:val="ListParagraph"/>
+        <w:pStyle w:val="oancuaDanhsach"/>
         <w:numPr>
           <w:ilvl w:val="0"/>
           <w:numId w:val="14"/>
@@ -11792,7 +11811,7 @@
     </w:p>
     <w:p>
       <w:pPr>
-        <w:pStyle w:val="ListParagraph"/>
+        <w:pStyle w:val="oancuaDanhsach"/>
         <w:numPr>
           <w:ilvl w:val="1"/>
           <w:numId w:val="14"/>
@@ -11831,7 +11850,7 @@
     </w:p>
     <w:tbl>
       <w:tblPr>
-        <w:tblStyle w:val="TableGrid"/>
+        <w:tblStyle w:val="LiBang"/>
         <w:tblW w:w="0" w:type="auto"/>
         <w:tblInd w:w="360" w:type="dxa"/>
         <w:tblLook w:val="04A0" w:firstRow="1" w:lastRow="0" w:firstColumn="1" w:lastColumn="0" w:noHBand="0" w:noVBand="1"/>
@@ -11938,7 +11957,7 @@
     </w:p>
     <w:tbl>
       <w:tblPr>
-        <w:tblStyle w:val="TableGrid"/>
+        <w:tblStyle w:val="LiBang"/>
         <w:tblW w:w="0" w:type="auto"/>
         <w:tblInd w:w="360" w:type="dxa"/>
         <w:tblLook w:val="04A0" w:firstRow="1" w:lastRow="0" w:firstColumn="1" w:lastColumn="0" w:noHBand="0" w:noVBand="1"/>
@@ -12057,7 +12076,7 @@
     </w:p>
     <w:tbl>
       <w:tblPr>
-        <w:tblStyle w:val="TableGrid"/>
+        <w:tblStyle w:val="LiBang"/>
         <w:tblW w:w="0" w:type="auto"/>
         <w:tblInd w:w="360" w:type="dxa"/>
         <w:tblLook w:val="04A0" w:firstRow="1" w:lastRow="0" w:firstColumn="1" w:lastColumn="0" w:noHBand="0" w:noVBand="1"/>
@@ -12176,7 +12195,7 @@
     </w:p>
     <w:tbl>
       <w:tblPr>
-        <w:tblStyle w:val="TableGrid"/>
+        <w:tblStyle w:val="LiBang"/>
         <w:tblW w:w="0" w:type="auto"/>
         <w:tblInd w:w="360" w:type="dxa"/>
         <w:tblLook w:val="04A0" w:firstRow="1" w:lastRow="0" w:firstColumn="1" w:lastColumn="0" w:noHBand="0" w:noVBand="1"/>
@@ -12295,7 +12314,7 @@
     </w:p>
     <w:tbl>
       <w:tblPr>
-        <w:tblStyle w:val="TableGrid"/>
+        <w:tblStyle w:val="LiBang"/>
         <w:tblW w:w="0" w:type="auto"/>
         <w:tblInd w:w="360" w:type="dxa"/>
         <w:tblLook w:val="04A0" w:firstRow="1" w:lastRow="0" w:firstColumn="1" w:lastColumn="0" w:noHBand="0" w:noVBand="1"/>
@@ -12415,7 +12434,7 @@
     </w:p>
     <w:tbl>
       <w:tblPr>
-        <w:tblStyle w:val="TableGrid"/>
+        <w:tblStyle w:val="LiBang"/>
         <w:tblW w:w="0" w:type="auto"/>
         <w:tblInd w:w="360" w:type="dxa"/>
         <w:tblLook w:val="04A0" w:firstRow="1" w:lastRow="0" w:firstColumn="1" w:lastColumn="0" w:noHBand="0" w:noVBand="1"/>
@@ -12534,7 +12553,7 @@
     </w:p>
     <w:tbl>
       <w:tblPr>
-        <w:tblStyle w:val="TableGrid"/>
+        <w:tblStyle w:val="LiBang"/>
         <w:tblW w:w="0" w:type="auto"/>
         <w:tblInd w:w="360" w:type="dxa"/>
         <w:tblLook w:val="04A0" w:firstRow="1" w:lastRow="0" w:firstColumn="1" w:lastColumn="0" w:noHBand="0" w:noVBand="1"/>
@@ -12653,7 +12672,7 @@
     </w:p>
     <w:tbl>
       <w:tblPr>
-        <w:tblStyle w:val="TableGrid"/>
+        <w:tblStyle w:val="LiBang"/>
         <w:tblW w:w="0" w:type="auto"/>
         <w:tblInd w:w="360" w:type="dxa"/>
         <w:tblLook w:val="04A0" w:firstRow="1" w:lastRow="0" w:firstColumn="1" w:lastColumn="0" w:noHBand="0" w:noVBand="1"/>
@@ -12776,7 +12795,7 @@
     </w:p>
     <w:tbl>
       <w:tblPr>
-        <w:tblStyle w:val="TableGrid"/>
+        <w:tblStyle w:val="LiBang"/>
         <w:tblW w:w="0" w:type="auto"/>
         <w:tblInd w:w="360" w:type="dxa"/>
         <w:tblLook w:val="04A0" w:firstRow="1" w:lastRow="0" w:firstColumn="1" w:lastColumn="0" w:noHBand="0" w:noVBand="1"/>
@@ -12895,7 +12914,7 @@
     </w:p>
     <w:tbl>
       <w:tblPr>
-        <w:tblStyle w:val="TableGrid"/>
+        <w:tblStyle w:val="LiBang"/>
         <w:tblW w:w="0" w:type="auto"/>
         <w:tblInd w:w="360" w:type="dxa"/>
         <w:tblLook w:val="04A0" w:firstRow="1" w:lastRow="0" w:firstColumn="1" w:lastColumn="0" w:noHBand="0" w:noVBand="1"/>
@@ -13014,7 +13033,7 @@
     </w:p>
     <w:tbl>
       <w:tblPr>
-        <w:tblStyle w:val="TableGrid"/>
+        <w:tblStyle w:val="LiBang"/>
         <w:tblW w:w="0" w:type="auto"/>
         <w:tblInd w:w="360" w:type="dxa"/>
         <w:tblLook w:val="04A0" w:firstRow="1" w:lastRow="0" w:firstColumn="1" w:lastColumn="0" w:noHBand="0" w:noVBand="1"/>
@@ -13130,7 +13149,7 @@
     </w:p>
     <w:tbl>
       <w:tblPr>
-        <w:tblStyle w:val="TableGrid"/>
+        <w:tblStyle w:val="LiBang"/>
         <w:tblW w:w="0" w:type="auto"/>
         <w:tblInd w:w="360" w:type="dxa"/>
         <w:tblLook w:val="04A0" w:firstRow="1" w:lastRow="0" w:firstColumn="1" w:lastColumn="0" w:noHBand="0" w:noVBand="1"/>
@@ -13250,7 +13269,7 @@
     </w:p>
     <w:tbl>
       <w:tblPr>
-        <w:tblStyle w:val="TableGrid"/>
+        <w:tblStyle w:val="LiBang"/>
         <w:tblW w:w="0" w:type="auto"/>
         <w:tblInd w:w="360" w:type="dxa"/>
         <w:tblLook w:val="04A0" w:firstRow="1" w:lastRow="0" w:firstColumn="1" w:lastColumn="0" w:noHBand="0" w:noVBand="1"/>
@@ -13368,7 +13387,7 @@
     </w:p>
     <w:tbl>
       <w:tblPr>
-        <w:tblStyle w:val="TableGrid"/>
+        <w:tblStyle w:val="LiBang"/>
         <w:tblW w:w="0" w:type="auto"/>
         <w:tblInd w:w="360" w:type="dxa"/>
         <w:tblLook w:val="04A0" w:firstRow="1" w:lastRow="0" w:firstColumn="1" w:lastColumn="0" w:noHBand="0" w:noVBand="1"/>
@@ -13487,7 +13506,7 @@
     </w:p>
     <w:tbl>
       <w:tblPr>
-        <w:tblStyle w:val="TableGrid"/>
+        <w:tblStyle w:val="LiBang"/>
         <w:tblW w:w="0" w:type="auto"/>
         <w:tblInd w:w="360" w:type="dxa"/>
         <w:tblLook w:val="04A0" w:firstRow="1" w:lastRow="0" w:firstColumn="1" w:lastColumn="0" w:noHBand="0" w:noVBand="1"/>
@@ -13607,7 +13626,7 @@
     </w:p>
     <w:tbl>
       <w:tblPr>
-        <w:tblStyle w:val="TableGrid"/>
+        <w:tblStyle w:val="LiBang"/>
         <w:tblW w:w="0" w:type="auto"/>
         <w:tblInd w:w="360" w:type="dxa"/>
         <w:tblLook w:val="04A0" w:firstRow="1" w:lastRow="0" w:firstColumn="1" w:lastColumn="0" w:noHBand="0" w:noVBand="1"/>
@@ -13726,7 +13745,7 @@
     </w:p>
     <w:tbl>
       <w:tblPr>
-        <w:tblStyle w:val="TableGrid"/>
+        <w:tblStyle w:val="LiBang"/>
         <w:tblW w:w="0" w:type="auto"/>
         <w:tblInd w:w="360" w:type="dxa"/>
         <w:tblLook w:val="04A0" w:firstRow="1" w:lastRow="0" w:firstColumn="1" w:lastColumn="0" w:noHBand="0" w:noVBand="1"/>
@@ -13832,7 +13851,7 @@
     </w:p>
     <w:p>
       <w:pPr>
-        <w:pStyle w:val="ListParagraph"/>
+        <w:pStyle w:val="oancuaDanhsach"/>
         <w:numPr>
           <w:ilvl w:val="0"/>
           <w:numId w:val="15"/>
@@ -13855,7 +13874,7 @@
     </w:p>
     <w:p>
       <w:pPr>
-        <w:pStyle w:val="ListParagraph"/>
+        <w:pStyle w:val="oancuaDanhsach"/>
         <w:numPr>
           <w:ilvl w:val="0"/>
           <w:numId w:val="15"/>
@@ -13878,7 +13897,7 @@
     </w:p>
     <w:p>
       <w:pPr>
-        <w:pStyle w:val="ListParagraph"/>
+        <w:pStyle w:val="oancuaDanhsach"/>
         <w:numPr>
           <w:ilvl w:val="0"/>
           <w:numId w:val="15"/>
@@ -13901,7 +13920,7 @@
     </w:p>
     <w:p>
       <w:pPr>
-        <w:pStyle w:val="ListParagraph"/>
+        <w:pStyle w:val="oancuaDanhsach"/>
         <w:numPr>
           <w:ilvl w:val="0"/>
           <w:numId w:val="15"/>
@@ -13924,7 +13943,7 @@
     </w:p>
     <w:p>
       <w:pPr>
-        <w:pStyle w:val="ListParagraph"/>
+        <w:pStyle w:val="oancuaDanhsach"/>
         <w:numPr>
           <w:ilvl w:val="1"/>
           <w:numId w:val="15"/>
@@ -13947,7 +13966,7 @@
     </w:p>
     <w:p>
       <w:pPr>
-        <w:pStyle w:val="ListParagraph"/>
+        <w:pStyle w:val="oancuaDanhsach"/>
         <w:numPr>
           <w:ilvl w:val="1"/>
           <w:numId w:val="15"/>
@@ -13970,7 +13989,7 @@
     </w:p>
     <w:p>
       <w:pPr>
-        <w:pStyle w:val="ListParagraph"/>
+        <w:pStyle w:val="oancuaDanhsach"/>
         <w:numPr>
           <w:ilvl w:val="1"/>
           <w:numId w:val="15"/>
@@ -13993,7 +14012,7 @@
     </w:p>
     <w:p>
       <w:pPr>
-        <w:pStyle w:val="ListParagraph"/>
+        <w:pStyle w:val="oancuaDanhsach"/>
         <w:ind w:left="0" w:firstLine="0"/>
       </w:pPr>
     </w:p>
@@ -14012,7 +14031,7 @@
     </w:p>
     <w:tbl>
       <w:tblPr>
-        <w:tblStyle w:val="TableGrid"/>
+        <w:tblStyle w:val="LiBang"/>
         <w:tblW w:w="0" w:type="auto"/>
         <w:tblInd w:w="360" w:type="dxa"/>
         <w:tblLook w:val="04A0" w:firstRow="1" w:lastRow="0" w:firstColumn="1" w:lastColumn="0" w:noHBand="0" w:noVBand="1"/>
@@ -14120,7 +14139,7 @@
     </w:p>
     <w:p>
       <w:pPr>
-        <w:pStyle w:val="ListParagraph"/>
+        <w:pStyle w:val="oancuaDanhsach"/>
         <w:numPr>
           <w:ilvl w:val="0"/>
           <w:numId w:val="23"/>
@@ -14143,7 +14162,7 @@
     </w:p>
     <w:p>
       <w:pPr>
-        <w:pStyle w:val="ListParagraph"/>
+        <w:pStyle w:val="oancuaDanhsach"/>
         <w:numPr>
           <w:ilvl w:val="0"/>
           <w:numId w:val="23"/>
@@ -14166,7 +14185,7 @@
     </w:p>
     <w:p>
       <w:pPr>
-        <w:pStyle w:val="ListParagraph"/>
+        <w:pStyle w:val="oancuaDanhsach"/>
         <w:numPr>
           <w:ilvl w:val="0"/>
           <w:numId w:val="23"/>
@@ -14189,7 +14208,7 @@
     </w:p>
     <w:p>
       <w:pPr>
-        <w:pStyle w:val="ListParagraph"/>
+        <w:pStyle w:val="oancuaDanhsach"/>
         <w:numPr>
           <w:ilvl w:val="0"/>
           <w:numId w:val="23"/>
@@ -14212,7 +14231,7 @@
     </w:p>
     <w:p>
       <w:pPr>
-        <w:pStyle w:val="ListParagraph"/>
+        <w:pStyle w:val="oancuaDanhsach"/>
         <w:numPr>
           <w:ilvl w:val="1"/>
           <w:numId w:val="23"/>
@@ -14235,7 +14254,7 @@
     </w:p>
     <w:p>
       <w:pPr>
-        <w:pStyle w:val="ListParagraph"/>
+        <w:pStyle w:val="oancuaDanhsach"/>
         <w:numPr>
           <w:ilvl w:val="1"/>
           <w:numId w:val="23"/>
@@ -14258,7 +14277,7 @@
     </w:p>
     <w:p>
       <w:pPr>
-        <w:pStyle w:val="ListParagraph"/>
+        <w:pStyle w:val="oancuaDanhsach"/>
         <w:numPr>
           <w:ilvl w:val="1"/>
           <w:numId w:val="23"/>
@@ -14281,7 +14300,7 @@
     </w:p>
     <w:p>
       <w:pPr>
-        <w:pStyle w:val="ListParagraph"/>
+        <w:pStyle w:val="oancuaDanhsach"/>
         <w:numPr>
           <w:ilvl w:val="1"/>
           <w:numId w:val="23"/>
@@ -14304,7 +14323,7 @@
     </w:p>
     <w:p>
       <w:pPr>
-        <w:pStyle w:val="ListParagraph"/>
+        <w:pStyle w:val="oancuaDanhsach"/>
         <w:numPr>
           <w:ilvl w:val="1"/>
           <w:numId w:val="23"/>
@@ -14327,7 +14346,7 @@
     </w:p>
     <w:p>
       <w:pPr>
-        <w:pStyle w:val="ListParagraph"/>
+        <w:pStyle w:val="oancuaDanhsach"/>
         <w:numPr>
           <w:ilvl w:val="1"/>
           <w:numId w:val="23"/>
@@ -14350,7 +14369,7 @@
     </w:p>
     <w:p>
       <w:pPr>
-        <w:pStyle w:val="ListParagraph"/>
+        <w:pStyle w:val="oancuaDanhsach"/>
         <w:numPr>
           <w:ilvl w:val="1"/>
           <w:numId w:val="23"/>
@@ -14373,7 +14392,7 @@
     </w:p>
     <w:p>
       <w:pPr>
-        <w:pStyle w:val="ListParagraph"/>
+        <w:pStyle w:val="oancuaDanhsach"/>
         <w:numPr>
           <w:ilvl w:val="1"/>
           <w:numId w:val="23"/>
@@ -14396,7 +14415,7 @@
     </w:p>
     <w:p>
       <w:pPr>
-        <w:pStyle w:val="ListParagraph"/>
+        <w:pStyle w:val="oancuaDanhsach"/>
         <w:numPr>
           <w:ilvl w:val="1"/>
           <w:numId w:val="23"/>
@@ -14419,7 +14438,7 @@
     </w:p>
     <w:p>
       <w:pPr>
-        <w:pStyle w:val="ListParagraph"/>
+        <w:pStyle w:val="oancuaDanhsach"/>
         <w:numPr>
           <w:ilvl w:val="1"/>
           <w:numId w:val="23"/>
@@ -14442,7 +14461,7 @@
     </w:p>
     <w:p>
       <w:pPr>
-        <w:pStyle w:val="ListParagraph"/>
+        <w:pStyle w:val="oancuaDanhsach"/>
         <w:numPr>
           <w:ilvl w:val="1"/>
           <w:numId w:val="23"/>
@@ -14465,7 +14484,7 @@
     </w:p>
     <w:p>
       <w:pPr>
-        <w:pStyle w:val="ListParagraph"/>
+        <w:pStyle w:val="oancuaDanhsach"/>
         <w:numPr>
           <w:ilvl w:val="1"/>
           <w:numId w:val="23"/>
@@ -14488,7 +14507,7 @@
     </w:p>
     <w:p>
       <w:pPr>
-        <w:pStyle w:val="ListParagraph"/>
+        <w:pStyle w:val="oancuaDanhsach"/>
         <w:numPr>
           <w:ilvl w:val="1"/>
           <w:numId w:val="23"/>
@@ -14511,7 +14530,7 @@
     </w:p>
     <w:p>
       <w:pPr>
-        <w:pStyle w:val="ListParagraph"/>
+        <w:pStyle w:val="oancuaDanhsach"/>
         <w:numPr>
           <w:ilvl w:val="1"/>
           <w:numId w:val="23"/>
@@ -14534,7 +14553,7 @@
     </w:p>
     <w:p>
       <w:pPr>
-        <w:pStyle w:val="ListParagraph"/>
+        <w:pStyle w:val="oancuaDanhsach"/>
         <w:numPr>
           <w:ilvl w:val="1"/>
           <w:numId w:val="23"/>
@@ -14557,7 +14576,7 @@
     </w:p>
     <w:p>
       <w:pPr>
-        <w:pStyle w:val="ListParagraph"/>
+        <w:pStyle w:val="oancuaDanhsach"/>
         <w:numPr>
           <w:ilvl w:val="1"/>
           <w:numId w:val="23"/>
@@ -14580,7 +14599,7 @@
     </w:p>
     <w:p>
       <w:pPr>
-        <w:pStyle w:val="ListParagraph"/>
+        <w:pStyle w:val="oancuaDanhsach"/>
         <w:numPr>
           <w:ilvl w:val="1"/>
           <w:numId w:val="23"/>
@@ -14603,7 +14622,7 @@
     </w:p>
     <w:p>
       <w:pPr>
-        <w:pStyle w:val="ListParagraph"/>
+        <w:pStyle w:val="oancuaDanhsach"/>
         <w:numPr>
           <w:ilvl w:val="1"/>
           <w:numId w:val="23"/>
@@ -14626,7 +14645,7 @@
     </w:p>
     <w:p>
       <w:pPr>
-        <w:pStyle w:val="ListParagraph"/>
+        <w:pStyle w:val="oancuaDanhsach"/>
         <w:numPr>
           <w:ilvl w:val="1"/>
           <w:numId w:val="23"/>
@@ -14662,7 +14681,7 @@
     </w:p>
     <w:tbl>
       <w:tblPr>
-        <w:tblStyle w:val="TableGrid"/>
+        <w:tblStyle w:val="LiBang"/>
         <w:tblW w:w="0" w:type="auto"/>
         <w:tblInd w:w="360" w:type="dxa"/>
         <w:tblLook w:val="04A0" w:firstRow="1" w:lastRow="0" w:firstColumn="1" w:lastColumn="0" w:noHBand="0" w:noVBand="1"/>
@@ -14768,7 +14787,7 @@
     </w:p>
     <w:p>
       <w:pPr>
-        <w:pStyle w:val="ListParagraph"/>
+        <w:pStyle w:val="oancuaDanhsach"/>
         <w:numPr>
           <w:ilvl w:val="0"/>
           <w:numId w:val="24"/>
@@ -14791,7 +14810,7 @@
     </w:p>
     <w:p>
       <w:pPr>
-        <w:pStyle w:val="ListParagraph"/>
+        <w:pStyle w:val="oancuaDanhsach"/>
         <w:numPr>
           <w:ilvl w:val="0"/>
           <w:numId w:val="24"/>
@@ -14814,7 +14833,7 @@
     </w:p>
     <w:p>
       <w:pPr>
-        <w:pStyle w:val="ListParagraph"/>
+        <w:pStyle w:val="oancuaDanhsach"/>
         <w:numPr>
           <w:ilvl w:val="0"/>
           <w:numId w:val="24"/>
@@ -14837,7 +14856,7 @@
     </w:p>
     <w:p>
       <w:pPr>
-        <w:pStyle w:val="ListParagraph"/>
+        <w:pStyle w:val="oancuaDanhsach"/>
         <w:numPr>
           <w:ilvl w:val="0"/>
           <w:numId w:val="24"/>
@@ -14860,7 +14879,7 @@
     </w:p>
     <w:p>
       <w:pPr>
-        <w:pStyle w:val="ListParagraph"/>
+        <w:pStyle w:val="oancuaDanhsach"/>
         <w:numPr>
           <w:ilvl w:val="1"/>
           <w:numId w:val="24"/>
@@ -14883,7 +14902,7 @@
     </w:p>
     <w:p>
       <w:pPr>
-        <w:pStyle w:val="ListParagraph"/>
+        <w:pStyle w:val="oancuaDanhsach"/>
         <w:numPr>
           <w:ilvl w:val="1"/>
           <w:numId w:val="24"/>
@@ -14906,7 +14925,7 @@
     </w:p>
     <w:p>
       <w:pPr>
-        <w:pStyle w:val="ListParagraph"/>
+        <w:pStyle w:val="oancuaDanhsach"/>
         <w:numPr>
           <w:ilvl w:val="1"/>
           <w:numId w:val="24"/>
@@ -14929,7 +14948,7 @@
     </w:p>
     <w:p>
       <w:pPr>
-        <w:pStyle w:val="ListParagraph"/>
+        <w:pStyle w:val="oancuaDanhsach"/>
         <w:numPr>
           <w:ilvl w:val="1"/>
           <w:numId w:val="24"/>
@@ -14952,7 +14971,7 @@
     </w:p>
     <w:p>
       <w:pPr>
-        <w:pStyle w:val="ListParagraph"/>
+        <w:pStyle w:val="oancuaDanhsach"/>
         <w:numPr>
           <w:ilvl w:val="1"/>
           <w:numId w:val="24"/>
@@ -14975,7 +14994,7 @@
     </w:p>
     <w:p>
       <w:pPr>
-        <w:pStyle w:val="ListParagraph"/>
+        <w:pStyle w:val="oancuaDanhsach"/>
         <w:numPr>
           <w:ilvl w:val="1"/>
           <w:numId w:val="24"/>
@@ -14998,7 +15017,7 @@
     </w:p>
     <w:p>
       <w:pPr>
-        <w:pStyle w:val="ListParagraph"/>
+        <w:pStyle w:val="oancuaDanhsach"/>
         <w:numPr>
           <w:ilvl w:val="1"/>
           <w:numId w:val="24"/>
@@ -15021,7 +15040,7 @@
     </w:p>
     <w:p>
       <w:pPr>
-        <w:pStyle w:val="ListParagraph"/>
+        <w:pStyle w:val="oancuaDanhsach"/>
         <w:numPr>
           <w:ilvl w:val="1"/>
           <w:numId w:val="24"/>
@@ -15044,7 +15063,7 @@
     </w:p>
     <w:p>
       <w:pPr>
-        <w:pStyle w:val="ListParagraph"/>
+        <w:pStyle w:val="oancuaDanhsach"/>
         <w:numPr>
           <w:ilvl w:val="1"/>
           <w:numId w:val="24"/>
@@ -15067,7 +15086,7 @@
     </w:p>
     <w:p>
       <w:pPr>
-        <w:pStyle w:val="ListParagraph"/>
+        <w:pStyle w:val="oancuaDanhsach"/>
         <w:numPr>
           <w:ilvl w:val="1"/>
           <w:numId w:val="24"/>
@@ -15090,7 +15109,7 @@
     </w:p>
     <w:p>
       <w:pPr>
-        <w:pStyle w:val="ListParagraph"/>
+        <w:pStyle w:val="oancuaDanhsach"/>
         <w:numPr>
           <w:ilvl w:val="1"/>
           <w:numId w:val="24"/>
@@ -15113,7 +15132,7 @@
     </w:p>
     <w:p>
       <w:pPr>
-        <w:pStyle w:val="ListParagraph"/>
+        <w:pStyle w:val="oancuaDanhsach"/>
         <w:numPr>
           <w:ilvl w:val="1"/>
           <w:numId w:val="24"/>
@@ -15136,7 +15155,7 @@
     </w:p>
     <w:p>
       <w:pPr>
-        <w:pStyle w:val="ListParagraph"/>
+        <w:pStyle w:val="oancuaDanhsach"/>
         <w:numPr>
           <w:ilvl w:val="1"/>
           <w:numId w:val="24"/>
@@ -15159,7 +15178,7 @@
     </w:p>
     <w:p>
       <w:pPr>
-        <w:pStyle w:val="ListParagraph"/>
+        <w:pStyle w:val="oancuaDanhsach"/>
         <w:numPr>
           <w:ilvl w:val="1"/>
           <w:numId w:val="24"/>
@@ -15182,7 +15201,7 @@
     </w:p>
     <w:p>
       <w:pPr>
-        <w:pStyle w:val="ListParagraph"/>
+        <w:pStyle w:val="oancuaDanhsach"/>
         <w:numPr>
           <w:ilvl w:val="1"/>
           <w:numId w:val="24"/>
@@ -15205,7 +15224,7 @@
     </w:p>
     <w:p>
       <w:pPr>
-        <w:pStyle w:val="ListParagraph"/>
+        <w:pStyle w:val="oancuaDanhsach"/>
         <w:numPr>
           <w:ilvl w:val="1"/>
           <w:numId w:val="24"/>
@@ -15228,7 +15247,7 @@
     </w:p>
     <w:p>
       <w:pPr>
-        <w:pStyle w:val="ListParagraph"/>
+        <w:pStyle w:val="oancuaDanhsach"/>
         <w:numPr>
           <w:ilvl w:val="1"/>
           <w:numId w:val="24"/>
@@ -15251,7 +15270,7 @@
     </w:p>
     <w:p>
       <w:pPr>
-        <w:pStyle w:val="ListParagraph"/>
+        <w:pStyle w:val="oancuaDanhsach"/>
         <w:numPr>
           <w:ilvl w:val="1"/>
           <w:numId w:val="24"/>
@@ -15274,7 +15293,7 @@
     </w:p>
     <w:p>
       <w:pPr>
-        <w:pStyle w:val="ListParagraph"/>
+        <w:pStyle w:val="oancuaDanhsach"/>
         <w:numPr>
           <w:ilvl w:val="1"/>
           <w:numId w:val="24"/>
@@ -15297,7 +15316,7 @@
     </w:p>
     <w:p>
       <w:pPr>
-        <w:pStyle w:val="ListParagraph"/>
+        <w:pStyle w:val="oancuaDanhsach"/>
         <w:numPr>
           <w:ilvl w:val="1"/>
           <w:numId w:val="24"/>
@@ -15332,7 +15351,7 @@
     </w:p>
     <w:tbl>
       <w:tblPr>
-        <w:tblStyle w:val="TableGrid"/>
+        <w:tblStyle w:val="LiBang"/>
         <w:tblW w:w="0" w:type="auto"/>
         <w:tblInd w:w="360" w:type="dxa"/>
         <w:tblLook w:val="04A0" w:firstRow="1" w:lastRow="0" w:firstColumn="1" w:lastColumn="0" w:noHBand="0" w:noVBand="1"/>
@@ -15450,7 +15469,7 @@
     </w:p>
     <w:tbl>
       <w:tblPr>
-        <w:tblStyle w:val="TableGrid"/>
+        <w:tblStyle w:val="LiBang"/>
         <w:tblW w:w="0" w:type="auto"/>
         <w:tblInd w:w="360" w:type="dxa"/>
         <w:tblLook w:val="04A0" w:firstRow="1" w:lastRow="0" w:firstColumn="1" w:lastColumn="0" w:noHBand="0" w:noVBand="1"/>
@@ -15568,7 +15587,7 @@
     </w:p>
     <w:tbl>
       <w:tblPr>
-        <w:tblStyle w:val="TableGrid"/>
+        <w:tblStyle w:val="LiBang"/>
         <w:tblW w:w="0" w:type="auto"/>
         <w:tblInd w:w="360" w:type="dxa"/>
         <w:tblLook w:val="04A0" w:firstRow="1" w:lastRow="0" w:firstColumn="1" w:lastColumn="0" w:noHBand="0" w:noVBand="1"/>
@@ -15687,7 +15706,7 @@
     </w:p>
     <w:tbl>
       <w:tblPr>
-        <w:tblStyle w:val="TableGrid"/>
+        <w:tblStyle w:val="LiBang"/>
         <w:tblW w:w="0" w:type="auto"/>
         <w:tblInd w:w="360" w:type="dxa"/>
         <w:tblLook w:val="04A0" w:firstRow="1" w:lastRow="0" w:firstColumn="1" w:lastColumn="0" w:noHBand="0" w:noVBand="1"/>
@@ -15815,7 +15834,7 @@
     </w:p>
     <w:tbl>
       <w:tblPr>
-        <w:tblStyle w:val="TableGrid"/>
+        <w:tblStyle w:val="LiBang"/>
         <w:tblW w:w="0" w:type="auto"/>
         <w:tblInd w:w="360" w:type="dxa"/>
         <w:tblLook w:val="04A0" w:firstRow="1" w:lastRow="0" w:firstColumn="1" w:lastColumn="0" w:noHBand="0" w:noVBand="1"/>
@@ -15964,7 +15983,7 @@
     </w:p>
     <w:tbl>
       <w:tblPr>
-        <w:tblStyle w:val="TableGrid"/>
+        <w:tblStyle w:val="LiBang"/>
         <w:tblW w:w="0" w:type="auto"/>
         <w:tblInd w:w="360" w:type="dxa"/>
         <w:tblLook w:val="04A0" w:firstRow="1" w:lastRow="0" w:firstColumn="1" w:lastColumn="0" w:noHBand="0" w:noVBand="1"/>
@@ -16100,7 +16119,7 @@
     </w:p>
     <w:tbl>
       <w:tblPr>
-        <w:tblStyle w:val="TableGrid"/>
+        <w:tblStyle w:val="LiBang"/>
         <w:tblW w:w="0" w:type="auto"/>
         <w:tblInd w:w="360" w:type="dxa"/>
         <w:tblLook w:val="04A0" w:firstRow="1" w:lastRow="0" w:firstColumn="1" w:lastColumn="0" w:noHBand="0" w:noVBand="1"/>
@@ -16230,7 +16249,7 @@
     </w:p>
     <w:tbl>
       <w:tblPr>
-        <w:tblStyle w:val="TableGrid"/>
+        <w:tblStyle w:val="LiBang"/>
         <w:tblW w:w="0" w:type="auto"/>
         <w:tblInd w:w="360" w:type="dxa"/>
         <w:tblLook w:val="04A0" w:firstRow="1" w:lastRow="0" w:firstColumn="1" w:lastColumn="0" w:noHBand="0" w:noVBand="1"/>
@@ -16372,7 +16391,7 @@
     </w:p>
     <w:tbl>
       <w:tblPr>
-        <w:tblStyle w:val="TableGrid"/>
+        <w:tblStyle w:val="LiBang"/>
         <w:tblW w:w="0" w:type="auto"/>
         <w:tblInd w:w="360" w:type="dxa"/>
         <w:tblLook w:val="04A0" w:firstRow="1" w:lastRow="0" w:firstColumn="1" w:lastColumn="0" w:noHBand="0" w:noVBand="1"/>
@@ -16481,7 +16500,7 @@
     </w:p>
     <w:tbl>
       <w:tblPr>
-        <w:tblStyle w:val="TableGrid"/>
+        <w:tblStyle w:val="LiBang"/>
         <w:tblW w:w="0" w:type="auto"/>
         <w:tblInd w:w="360" w:type="dxa"/>
         <w:tblLook w:val="04A0" w:firstRow="1" w:lastRow="0" w:firstColumn="1" w:lastColumn="0" w:noHBand="0" w:noVBand="1"/>
@@ -16599,7 +16618,7 @@
     </w:p>
     <w:tbl>
       <w:tblPr>
-        <w:tblStyle w:val="TableGrid"/>
+        <w:tblStyle w:val="LiBang"/>
         <w:tblW w:w="0" w:type="auto"/>
         <w:tblInd w:w="360" w:type="dxa"/>
         <w:tblLook w:val="04A0" w:firstRow="1" w:lastRow="0" w:firstColumn="1" w:lastColumn="0" w:noHBand="0" w:noVBand="1"/>
@@ -16708,7 +16727,7 @@
     </w:p>
     <w:tbl>
       <w:tblPr>
-        <w:tblStyle w:val="TableGrid"/>
+        <w:tblStyle w:val="LiBang"/>
         <w:tblW w:w="0" w:type="auto"/>
         <w:tblInd w:w="360" w:type="dxa"/>
         <w:tblLook w:val="04A0" w:firstRow="1" w:lastRow="0" w:firstColumn="1" w:lastColumn="0" w:noHBand="0" w:noVBand="1"/>
@@ -16828,7 +16847,7 @@
     </w:p>
     <w:tbl>
       <w:tblPr>
-        <w:tblStyle w:val="TableGrid"/>
+        <w:tblStyle w:val="LiBang"/>
         <w:tblW w:w="0" w:type="auto"/>
         <w:tblInd w:w="360" w:type="dxa"/>
         <w:tblLook w:val="04A0" w:firstRow="1" w:lastRow="0" w:firstColumn="1" w:lastColumn="0" w:noHBand="0" w:noVBand="1"/>
@@ -16946,7 +16965,7 @@
     </w:p>
     <w:tbl>
       <w:tblPr>
-        <w:tblStyle w:val="TableGrid"/>
+        <w:tblStyle w:val="LiBang"/>
         <w:tblW w:w="0" w:type="auto"/>
         <w:tblInd w:w="360" w:type="dxa"/>
         <w:tblLook w:val="04A0" w:firstRow="1" w:lastRow="0" w:firstColumn="1" w:lastColumn="0" w:noHBand="0" w:noVBand="1"/>
@@ -17074,7 +17093,7 @@
     </w:p>
     <w:tbl>
       <w:tblPr>
-        <w:tblStyle w:val="TableGrid"/>
+        <w:tblStyle w:val="LiBang"/>
         <w:tblW w:w="0" w:type="auto"/>
         <w:tblInd w:w="360" w:type="dxa"/>
         <w:tblLook w:val="04A0" w:firstRow="1" w:lastRow="0" w:firstColumn="1" w:lastColumn="0" w:noHBand="0" w:noVBand="1"/>
@@ -17216,7 +17235,7 @@
 </file>
 
 <file path=word/numbering.xml><?xml version="1.0" encoding="utf-8"?>
-<w:numbering xmlns:wpc="http://schemas.microsoft.com/office/word/2010/wordprocessingCanvas" xmlns:mc="http://schemas.openxmlformats.org/markup-compatibility/2006" xmlns:o="urn:schemas-microsoft-com:office:office" xmlns:r="http://schemas.openxmlformats.org/officeDocument/2006/relationships" xmlns:m="http://schemas.openxmlformats.org/officeDocument/2006/math" xmlns:v="urn:schemas-microsoft-com:vml" xmlns:wp14="http://schemas.microsoft.com/office/word/2010/wordprocessingDrawing" xmlns:wp="http://schemas.openxmlformats.org/drawingml/2006/wordprocessingDrawing" xmlns:w10="urn:schemas-microsoft-com:office:word" xmlns:w="http://schemas.openxmlformats.org/wordprocessingml/2006/main" xmlns:w14="http://schemas.microsoft.com/office/word/2010/wordml" xmlns:w15="http://schemas.microsoft.com/office/word/2012/wordml" xmlns:wpg="http://schemas.microsoft.com/office/word/2010/wordprocessingGroup" xmlns:wpi="http://schemas.microsoft.com/office/word/2010/wordprocessingInk" xmlns:wne="http://schemas.microsoft.com/office/word/2006/wordml" xmlns:wps="http://schemas.microsoft.com/office/word/2010/wordprocessingShape" mc:Ignorable="w14 w15 wp14">
+<w:numbering xmlns:wpc="http://schemas.microsoft.com/office/word/2010/wordprocessingCanvas" xmlns:cx="http://schemas.microsoft.com/office/drawing/2014/chartex" xmlns:cx1="http://schemas.microsoft.com/office/drawing/2015/9/8/chartex" xmlns:cx2="http://schemas.microsoft.com/office/drawing/2015/10/21/chartex" xmlns:cx3="http://schemas.microsoft.com/office/drawing/2016/5/9/chartex" xmlns:cx4="http://schemas.microsoft.com/office/drawing/2016/5/10/chartex" xmlns:cx5="http://schemas.microsoft.com/office/drawing/2016/5/11/chartex" xmlns:cx6="http://schemas.microsoft.com/office/drawing/2016/5/12/chartex" xmlns:cx7="http://schemas.microsoft.com/office/drawing/2016/5/13/chartex" xmlns:cx8="http://schemas.microsoft.com/office/drawing/2016/5/14/chartex" xmlns:mc="http://schemas.openxmlformats.org/markup-compatibility/2006" xmlns:aink="http://schemas.microsoft.com/office/drawing/2016/ink" xmlns:am3d="http://schemas.microsoft.com/office/drawing/2017/model3d" xmlns:o="urn:schemas-microsoft-com:office:office" xmlns:r="http://schemas.openxmlformats.org/officeDocument/2006/relationships" xmlns:m="http://schemas.openxmlformats.org/officeDocument/2006/math" xmlns:v="urn:schemas-microsoft-com:vml" xmlns:wp14="http://schemas.microsoft.com/office/word/2010/wordprocessingDrawing" xmlns:wp="http://schemas.openxmlformats.org/drawingml/2006/wordprocessingDrawing" xmlns:w10="urn:schemas-microsoft-com:office:word" xmlns:w="http://schemas.openxmlformats.org/wordprocessingml/2006/main" xmlns:w14="http://schemas.microsoft.com/office/word/2010/wordml" xmlns:w15="http://schemas.microsoft.com/office/word/2012/wordml" xmlns:w16cid="http://schemas.microsoft.com/office/word/2016/wordml/cid" xmlns:w16se="http://schemas.microsoft.com/office/word/2015/wordml/symex" xmlns:wpg="http://schemas.microsoft.com/office/word/2010/wordprocessingGroup" xmlns:wpi="http://schemas.microsoft.com/office/word/2010/wordprocessingInk" xmlns:wne="http://schemas.microsoft.com/office/word/2006/wordml" xmlns:wps="http://schemas.microsoft.com/office/word/2010/wordprocessingShape" mc:Ignorable="w14 w15 w16se w16cid wp14">
   <w:abstractNum w:abstractNumId="0" w15:restartNumberingAfterBreak="0">
     <w:nsid w:val="00294AD6"/>
     <w:multiLevelType w:val="multilevel"/>
@@ -17337,7 +17356,7 @@
     <w:lvl w:ilvl="0">
       <w:start w:val="1"/>
       <w:numFmt w:val="upperRoman"/>
-      <w:pStyle w:val="Heading1"/>
+      <w:pStyle w:val="u1"/>
       <w:lvlText w:val="Article %1."/>
       <w:lvlJc w:val="left"/>
       <w:pPr>
@@ -17347,7 +17366,7 @@
     <w:lvl w:ilvl="1">
       <w:start w:val="1"/>
       <w:numFmt w:val="decimalZero"/>
-      <w:pStyle w:val="Heading2"/>
+      <w:pStyle w:val="u2"/>
       <w:isLgl/>
       <w:lvlText w:val="Section %1.%2"/>
       <w:lvlJc w:val="left"/>
@@ -17358,7 +17377,7 @@
     <w:lvl w:ilvl="2">
       <w:start w:val="1"/>
       <w:numFmt w:val="lowerLetter"/>
-      <w:pStyle w:val="Heading3"/>
+      <w:pStyle w:val="u3"/>
       <w:lvlText w:val="(%3)"/>
       <w:lvlJc w:val="left"/>
       <w:pPr>
@@ -17368,7 +17387,7 @@
     <w:lvl w:ilvl="3">
       <w:start w:val="1"/>
       <w:numFmt w:val="lowerRoman"/>
-      <w:pStyle w:val="Heading4"/>
+      <w:pStyle w:val="u4"/>
       <w:lvlText w:val="(%4)"/>
       <w:lvlJc w:val="right"/>
       <w:pPr>
@@ -17378,7 +17397,7 @@
     <w:lvl w:ilvl="4">
       <w:start w:val="1"/>
       <w:numFmt w:val="decimal"/>
-      <w:pStyle w:val="Heading5"/>
+      <w:pStyle w:val="u5"/>
       <w:lvlText w:val="%5)"/>
       <w:lvlJc w:val="left"/>
       <w:pPr>
@@ -17388,7 +17407,7 @@
     <w:lvl w:ilvl="5">
       <w:start w:val="1"/>
       <w:numFmt w:val="lowerLetter"/>
-      <w:pStyle w:val="Heading6"/>
+      <w:pStyle w:val="u6"/>
       <w:lvlText w:val="%6)"/>
       <w:lvlJc w:val="left"/>
       <w:pPr>
@@ -17398,7 +17417,7 @@
     <w:lvl w:ilvl="6">
       <w:start w:val="1"/>
       <w:numFmt w:val="lowerRoman"/>
-      <w:pStyle w:val="Heading7"/>
+      <w:pStyle w:val="u7"/>
       <w:lvlText w:val="%7)"/>
       <w:lvlJc w:val="right"/>
       <w:pPr>
@@ -17408,7 +17427,7 @@
     <w:lvl w:ilvl="7">
       <w:start w:val="1"/>
       <w:numFmt w:val="lowerLetter"/>
-      <w:pStyle w:val="Heading8"/>
+      <w:pStyle w:val="u8"/>
       <w:lvlText w:val="%8."/>
       <w:lvlJc w:val="left"/>
       <w:pPr>
@@ -17418,7 +17437,7 @@
     <w:lvl w:ilvl="8">
       <w:start w:val="1"/>
       <w:numFmt w:val="lowerRoman"/>
-      <w:pStyle w:val="Heading9"/>
+      <w:pStyle w:val="u9"/>
       <w:lvlText w:val="%9."/>
       <w:lvlJc w:val="right"/>
       <w:pPr>
@@ -21393,7 +21412,7 @@
 </file>
 
 <file path=word/styles.xml><?xml version="1.0" encoding="utf-8"?>
-<w:styles xmlns:mc="http://schemas.openxmlformats.org/markup-compatibility/2006" xmlns:r="http://schemas.openxmlformats.org/officeDocument/2006/relationships" xmlns:w="http://schemas.openxmlformats.org/wordprocessingml/2006/main" xmlns:w14="http://schemas.microsoft.com/office/word/2010/wordml" xmlns:w15="http://schemas.microsoft.com/office/word/2012/wordml" mc:Ignorable="w14 w15">
+<w:styles xmlns:mc="http://schemas.openxmlformats.org/markup-compatibility/2006" xmlns:r="http://schemas.openxmlformats.org/officeDocument/2006/relationships" xmlns:w="http://schemas.openxmlformats.org/wordprocessingml/2006/main" xmlns:w14="http://schemas.microsoft.com/office/word/2010/wordml" xmlns:w15="http://schemas.microsoft.com/office/word/2012/wordml" xmlns:w16cid="http://schemas.microsoft.com/office/word/2016/wordml/cid" xmlns:w16se="http://schemas.microsoft.com/office/word/2015/wordml/symex" mc:Ignorable="w14 w15 w16se w16cid">
   <w:docDefaults>
     <w:rPrDefault>
       <w:rPr>
@@ -21410,7 +21429,7 @@
       </w:pPr>
     </w:pPrDefault>
   </w:docDefaults>
-  <w:latentStyles w:defLockedState="0" w:defUIPriority="99" w:defSemiHidden="0" w:defUnhideWhenUsed="0" w:defQFormat="0" w:count="371">
+  <w:latentStyles w:defLockedState="0" w:defUIPriority="99" w:defSemiHidden="0" w:defUnhideWhenUsed="0" w:defQFormat="0" w:count="375">
     <w:lsdException w:name="Normal" w:uiPriority="0" w:qFormat="1"/>
     <w:lsdException w:name="heading 1" w:uiPriority="9" w:qFormat="1"/>
     <w:lsdException w:name="heading 2" w:semiHidden="1" w:uiPriority="9" w:unhideWhenUsed="1" w:qFormat="1"/>
@@ -21516,7 +21535,6 @@
     <w:lsdException w:name="HTML Sample" w:semiHidden="1" w:unhideWhenUsed="1"/>
     <w:lsdException w:name="HTML Typewriter" w:semiHidden="1" w:unhideWhenUsed="1"/>
     <w:lsdException w:name="HTML Variable" w:semiHidden="1" w:unhideWhenUsed="1"/>
-    <w:lsdException w:name="Normal Table" w:semiHidden="1" w:unhideWhenUsed="1"/>
     <w:lsdException w:name="annotation subject" w:semiHidden="1" w:unhideWhenUsed="1"/>
     <w:lsdException w:name="No List" w:semiHidden="1" w:unhideWhenUsed="1"/>
     <w:lsdException w:name="Outline List 1" w:semiHidden="1" w:unhideWhenUsed="1"/>
@@ -21560,10 +21578,8 @@
     <w:lsdException w:name="Table Elegant" w:semiHidden="1" w:unhideWhenUsed="1"/>
     <w:lsdException w:name="Table Professional" w:semiHidden="1" w:unhideWhenUsed="1"/>
     <w:lsdException w:name="Table Subtle 1" w:semiHidden="1" w:unhideWhenUsed="1"/>
-    <w:lsdException w:name="Table Subtle 2" w:semiHidden="1" w:unhideWhenUsed="1"/>
     <w:lsdException w:name="Table Web 1" w:semiHidden="1" w:unhideWhenUsed="1"/>
     <w:lsdException w:name="Table Web 2" w:semiHidden="1" w:unhideWhenUsed="1"/>
-    <w:lsdException w:name="Table Web 3" w:semiHidden="1" w:unhideWhenUsed="1"/>
     <w:lsdException w:name="Balloon Text" w:semiHidden="1" w:unhideWhenUsed="1"/>
     <w:lsdException w:name="Table Grid" w:uiPriority="59"/>
     <w:lsdException w:name="Table Theme" w:semiHidden="1" w:unhideWhenUsed="1"/>
@@ -21782,16 +21798,20 @@
     <w:lsdException w:name="List Table 5 Dark Accent 6" w:uiPriority="50"/>
     <w:lsdException w:name="List Table 6 Colorful Accent 6" w:uiPriority="51"/>
     <w:lsdException w:name="List Table 7 Colorful Accent 6" w:uiPriority="52"/>
+    <w:lsdException w:name="Mention" w:semiHidden="1" w:unhideWhenUsed="1"/>
+    <w:lsdException w:name="Smart Hyperlink" w:semiHidden="1" w:unhideWhenUsed="1"/>
+    <w:lsdException w:name="Hashtag" w:semiHidden="1" w:unhideWhenUsed="1"/>
+    <w:lsdException w:name="Unresolved Mention" w:semiHidden="1" w:unhideWhenUsed="1"/>
   </w:latentStyles>
-  <w:style w:type="paragraph" w:default="1" w:styleId="Normal">
+  <w:style w:type="paragraph" w:default="1" w:styleId="Binhthng">
     <w:name w:val="Normal"/>
     <w:qFormat/>
   </w:style>
-  <w:style w:type="paragraph" w:styleId="Heading1">
+  <w:style w:type="paragraph" w:styleId="u1">
     <w:name w:val="heading 1"/>
-    <w:basedOn w:val="Normal"/>
-    <w:next w:val="Normal"/>
-    <w:link w:val="Heading1Char"/>
+    <w:basedOn w:val="Binhthng"/>
+    <w:next w:val="Binhthng"/>
+    <w:link w:val="u1Char"/>
     <w:uiPriority w:val="9"/>
     <w:qFormat/>
     <w:rsid w:val="00A854C4"/>
@@ -21813,11 +21833,11 @@
       <w:szCs w:val="28"/>
     </w:rPr>
   </w:style>
-  <w:style w:type="paragraph" w:styleId="Heading2">
+  <w:style w:type="paragraph" w:styleId="u2">
     <w:name w:val="heading 2"/>
-    <w:basedOn w:val="Normal"/>
-    <w:next w:val="Normal"/>
-    <w:link w:val="Heading2Char"/>
+    <w:basedOn w:val="Binhthng"/>
+    <w:next w:val="Binhthng"/>
+    <w:link w:val="u2Char"/>
     <w:uiPriority w:val="9"/>
     <w:unhideWhenUsed/>
     <w:qFormat/>
@@ -21841,11 +21861,11 @@
       <w:szCs w:val="26"/>
     </w:rPr>
   </w:style>
-  <w:style w:type="paragraph" w:styleId="Heading3">
+  <w:style w:type="paragraph" w:styleId="u3">
     <w:name w:val="heading 3"/>
-    <w:basedOn w:val="Normal"/>
-    <w:next w:val="Normal"/>
-    <w:link w:val="Heading3Char"/>
+    <w:basedOn w:val="Binhthng"/>
+    <w:next w:val="Binhthng"/>
+    <w:link w:val="u3Char"/>
     <w:uiPriority w:val="9"/>
     <w:semiHidden/>
     <w:unhideWhenUsed/>
@@ -21868,11 +21888,11 @@
       <w:color w:val="4F81BD" w:themeColor="accent1"/>
     </w:rPr>
   </w:style>
-  <w:style w:type="paragraph" w:styleId="Heading4">
+  <w:style w:type="paragraph" w:styleId="u4">
     <w:name w:val="heading 4"/>
-    <w:basedOn w:val="Normal"/>
-    <w:next w:val="Normal"/>
-    <w:link w:val="Heading4Char"/>
+    <w:basedOn w:val="Binhthng"/>
+    <w:next w:val="Binhthng"/>
+    <w:link w:val="u4Char"/>
     <w:uiPriority w:val="9"/>
     <w:semiHidden/>
     <w:unhideWhenUsed/>
@@ -21897,11 +21917,11 @@
       <w:color w:val="4F81BD" w:themeColor="accent1"/>
     </w:rPr>
   </w:style>
-  <w:style w:type="paragraph" w:styleId="Heading5">
+  <w:style w:type="paragraph" w:styleId="u5">
     <w:name w:val="heading 5"/>
-    <w:basedOn w:val="Normal"/>
-    <w:next w:val="Normal"/>
-    <w:link w:val="Heading5Char"/>
+    <w:basedOn w:val="Binhthng"/>
+    <w:next w:val="Binhthng"/>
+    <w:link w:val="u5Char"/>
     <w:uiPriority w:val="9"/>
     <w:semiHidden/>
     <w:unhideWhenUsed/>
@@ -21922,11 +21942,11 @@
       <w:color w:val="243F60" w:themeColor="accent1" w:themeShade="7F"/>
     </w:rPr>
   </w:style>
-  <w:style w:type="paragraph" w:styleId="Heading6">
+  <w:style w:type="paragraph" w:styleId="u6">
     <w:name w:val="heading 6"/>
-    <w:basedOn w:val="Normal"/>
-    <w:next w:val="Normal"/>
-    <w:link w:val="Heading6Char"/>
+    <w:basedOn w:val="Binhthng"/>
+    <w:next w:val="Binhthng"/>
+    <w:link w:val="u6Char"/>
     <w:uiPriority w:val="9"/>
     <w:semiHidden/>
     <w:unhideWhenUsed/>
@@ -21949,11 +21969,11 @@
       <w:color w:val="243F60" w:themeColor="accent1" w:themeShade="7F"/>
     </w:rPr>
   </w:style>
-  <w:style w:type="paragraph" w:styleId="Heading7">
+  <w:style w:type="paragraph" w:styleId="u7">
     <w:name w:val="heading 7"/>
-    <w:basedOn w:val="Normal"/>
-    <w:next w:val="Normal"/>
-    <w:link w:val="Heading7Char"/>
+    <w:basedOn w:val="Binhthng"/>
+    <w:next w:val="Binhthng"/>
+    <w:link w:val="u7Char"/>
     <w:uiPriority w:val="9"/>
     <w:semiHidden/>
     <w:unhideWhenUsed/>
@@ -21976,11 +21996,11 @@
       <w:color w:val="404040" w:themeColor="text1" w:themeTint="BF"/>
     </w:rPr>
   </w:style>
-  <w:style w:type="paragraph" w:styleId="Heading8">
+  <w:style w:type="paragraph" w:styleId="u8">
     <w:name w:val="heading 8"/>
-    <w:basedOn w:val="Normal"/>
-    <w:next w:val="Normal"/>
-    <w:link w:val="Heading8Char"/>
+    <w:basedOn w:val="Binhthng"/>
+    <w:next w:val="Binhthng"/>
+    <w:link w:val="u8Char"/>
     <w:uiPriority w:val="9"/>
     <w:semiHidden/>
     <w:unhideWhenUsed/>
@@ -22003,11 +22023,11 @@
       <w:szCs w:val="20"/>
     </w:rPr>
   </w:style>
-  <w:style w:type="paragraph" w:styleId="Heading9">
+  <w:style w:type="paragraph" w:styleId="u9">
     <w:name w:val="heading 9"/>
-    <w:basedOn w:val="Normal"/>
-    <w:next w:val="Normal"/>
-    <w:link w:val="Heading9Char"/>
+    <w:basedOn w:val="Binhthng"/>
+    <w:next w:val="Binhthng"/>
+    <w:link w:val="u9Char"/>
     <w:uiPriority w:val="9"/>
     <w:semiHidden/>
     <w:unhideWhenUsed/>
@@ -22032,13 +22052,13 @@
       <w:szCs w:val="20"/>
     </w:rPr>
   </w:style>
-  <w:style w:type="character" w:default="1" w:styleId="DefaultParagraphFont">
+  <w:style w:type="character" w:default="1" w:styleId="Phngmcinhcuaoanvn">
     <w:name w:val="Default Paragraph Font"/>
     <w:uiPriority w:val="1"/>
     <w:semiHidden/>
     <w:unhideWhenUsed/>
   </w:style>
-  <w:style w:type="table" w:default="1" w:styleId="TableNormal">
+  <w:style w:type="table" w:default="1" w:styleId="BangThngthng">
     <w:name w:val="Normal Table"/>
     <w:uiPriority w:val="99"/>
     <w:semiHidden/>
@@ -22053,17 +22073,17 @@
       </w:tblCellMar>
     </w:tblPr>
   </w:style>
-  <w:style w:type="numbering" w:default="1" w:styleId="NoList">
+  <w:style w:type="numbering" w:default="1" w:styleId="Khngco">
     <w:name w:val="No List"/>
     <w:uiPriority w:val="99"/>
     <w:semiHidden/>
     <w:unhideWhenUsed/>
   </w:style>
-  <w:style w:type="paragraph" w:styleId="Title">
+  <w:style w:type="paragraph" w:styleId="Tiu">
     <w:name w:val="Title"/>
-    <w:basedOn w:val="Normal"/>
-    <w:next w:val="Normal"/>
-    <w:link w:val="TitleChar"/>
+    <w:basedOn w:val="Binhthng"/>
+    <w:next w:val="Binhthng"/>
+    <w:link w:val="TiuChar"/>
     <w:uiPriority w:val="10"/>
     <w:qFormat/>
     <w:rsid w:val="00AF7766"/>
@@ -22084,10 +22104,10 @@
       <w:lang w:eastAsia="ja-JP"/>
     </w:rPr>
   </w:style>
-  <w:style w:type="character" w:customStyle="1" w:styleId="TitleChar">
-    <w:name w:val="Title Char"/>
-    <w:basedOn w:val="DefaultParagraphFont"/>
-    <w:link w:val="Title"/>
+  <w:style w:type="character" w:customStyle="1" w:styleId="TiuChar">
+    <w:name w:val="Tiêu đề Char"/>
+    <w:basedOn w:val="Phngmcinhcuaoanvn"/>
+    <w:link w:val="Tiu"/>
     <w:uiPriority w:val="10"/>
     <w:rsid w:val="00AF7766"/>
     <w:rPr>
@@ -22100,11 +22120,11 @@
       <w:lang w:eastAsia="ja-JP"/>
     </w:rPr>
   </w:style>
-  <w:style w:type="paragraph" w:styleId="Subtitle">
+  <w:style w:type="paragraph" w:styleId="Tiuphu">
     <w:name w:val="Subtitle"/>
-    <w:basedOn w:val="Normal"/>
-    <w:next w:val="Normal"/>
-    <w:link w:val="SubtitleChar"/>
+    <w:basedOn w:val="Binhthng"/>
+    <w:next w:val="Binhthng"/>
+    <w:link w:val="TiuphuChar"/>
     <w:uiPriority w:val="11"/>
     <w:qFormat/>
     <w:rsid w:val="00AF7766"/>
@@ -22125,10 +22145,10 @@
       <w:lang w:eastAsia="ja-JP"/>
     </w:rPr>
   </w:style>
-  <w:style w:type="character" w:customStyle="1" w:styleId="SubtitleChar">
-    <w:name w:val="Subtitle Char"/>
-    <w:basedOn w:val="DefaultParagraphFont"/>
-    <w:link w:val="Subtitle"/>
+  <w:style w:type="character" w:customStyle="1" w:styleId="TiuphuChar">
+    <w:name w:val="Tiêu đề phụ Char"/>
+    <w:basedOn w:val="Phngmcinhcuaoanvn"/>
+    <w:link w:val="Tiuphu"/>
     <w:uiPriority w:val="11"/>
     <w:rsid w:val="00AF7766"/>
     <w:rPr>
@@ -22142,10 +22162,10 @@
       <w:lang w:eastAsia="ja-JP"/>
     </w:rPr>
   </w:style>
-  <w:style w:type="paragraph" w:styleId="BalloonText">
+  <w:style w:type="paragraph" w:styleId="Bongchuthich">
     <w:name w:val="Balloon Text"/>
-    <w:basedOn w:val="Normal"/>
-    <w:link w:val="BalloonTextChar"/>
+    <w:basedOn w:val="Binhthng"/>
+    <w:link w:val="BongchuthichChar"/>
     <w:uiPriority w:val="99"/>
     <w:semiHidden/>
     <w:unhideWhenUsed/>
@@ -22159,10 +22179,10 @@
       <w:szCs w:val="16"/>
     </w:rPr>
   </w:style>
-  <w:style w:type="character" w:customStyle="1" w:styleId="BalloonTextChar">
-    <w:name w:val="Balloon Text Char"/>
-    <w:basedOn w:val="DefaultParagraphFont"/>
-    <w:link w:val="BalloonText"/>
+  <w:style w:type="character" w:customStyle="1" w:styleId="BongchuthichChar">
+    <w:name w:val="Bóng chú thích Char"/>
+    <w:basedOn w:val="Phngmcinhcuaoanvn"/>
+    <w:link w:val="Bongchuthich"/>
     <w:uiPriority w:val="99"/>
     <w:semiHidden/>
     <w:rsid w:val="00AF7766"/>
@@ -22172,9 +22192,9 @@
       <w:szCs w:val="16"/>
     </w:rPr>
   </w:style>
-  <w:style w:type="paragraph" w:styleId="NoSpacing">
+  <w:style w:type="paragraph" w:styleId="KhngDncch">
     <w:name w:val="No Spacing"/>
-    <w:link w:val="NoSpacingChar"/>
+    <w:link w:val="KhngDncchChar"/>
     <w:uiPriority w:val="1"/>
     <w:qFormat/>
     <w:rsid w:val="00990E65"/>
@@ -22186,10 +22206,10 @@
       <w:lang w:eastAsia="ja-JP"/>
     </w:rPr>
   </w:style>
-  <w:style w:type="character" w:customStyle="1" w:styleId="NoSpacingChar">
-    <w:name w:val="No Spacing Char"/>
-    <w:basedOn w:val="DefaultParagraphFont"/>
-    <w:link w:val="NoSpacing"/>
+  <w:style w:type="character" w:customStyle="1" w:styleId="KhngDncchChar">
+    <w:name w:val="Không Dãn cách Char"/>
+    <w:basedOn w:val="Phngmcinhcuaoanvn"/>
+    <w:link w:val="KhngDncch"/>
     <w:uiPriority w:val="1"/>
     <w:rsid w:val="00990E65"/>
     <w:rPr>
@@ -22197,10 +22217,10 @@
       <w:lang w:eastAsia="ja-JP"/>
     </w:rPr>
   </w:style>
-  <w:style w:type="paragraph" w:styleId="ListParagraph">
+  <w:style w:type="paragraph" w:styleId="oancuaDanhsach">
     <w:name w:val="List Paragraph"/>
-    <w:basedOn w:val="Normal"/>
-    <w:link w:val="ListParagraphChar"/>
+    <w:basedOn w:val="Binhthng"/>
+    <w:link w:val="oancuaDanhsachChar"/>
     <w:uiPriority w:val="34"/>
     <w:qFormat/>
     <w:rsid w:val="00990E65"/>
@@ -22211,7 +22231,7 @@
   </w:style>
   <w:style w:type="paragraph" w:customStyle="1" w:styleId="Title1">
     <w:name w:val="Title 1"/>
-    <w:basedOn w:val="ListParagraph"/>
+    <w:basedOn w:val="oancuaDanhsach"/>
     <w:link w:val="Title1Char"/>
     <w:autoRedefine/>
     <w:rsid w:val="00B90959"/>
@@ -22228,7 +22248,7 @@
   </w:style>
   <w:style w:type="paragraph" w:customStyle="1" w:styleId="Paragrap">
     <w:name w:val="Paragrap"/>
-    <w:basedOn w:val="Normal"/>
+    <w:basedOn w:val="Binhthng"/>
     <w:link w:val="ParagrapChar"/>
     <w:qFormat/>
     <w:rsid w:val="00990E65"/>
@@ -22243,16 +22263,16 @@
       <w:szCs w:val="26"/>
     </w:rPr>
   </w:style>
-  <w:style w:type="character" w:customStyle="1" w:styleId="ListParagraphChar">
-    <w:name w:val="List Paragraph Char"/>
-    <w:basedOn w:val="DefaultParagraphFont"/>
-    <w:link w:val="ListParagraph"/>
+  <w:style w:type="character" w:customStyle="1" w:styleId="oancuaDanhsachChar">
+    <w:name w:val="Đoạn của Danh sách Char"/>
+    <w:basedOn w:val="Phngmcinhcuaoanvn"/>
+    <w:link w:val="oancuaDanhsach"/>
     <w:uiPriority w:val="34"/>
     <w:rsid w:val="00990E65"/>
   </w:style>
   <w:style w:type="character" w:customStyle="1" w:styleId="Title1Char">
     <w:name w:val="Title 1 Char"/>
-    <w:basedOn w:val="ListParagraphChar"/>
+    <w:basedOn w:val="oancuaDanhsachChar"/>
     <w:link w:val="Title1"/>
     <w:rsid w:val="00B90959"/>
     <w:rPr>
@@ -22263,9 +22283,9 @@
       <w:szCs w:val="28"/>
     </w:rPr>
   </w:style>
-  <w:style w:type="table" w:styleId="TableGrid">
+  <w:style w:type="table" w:styleId="LiBang">
     <w:name w:val="Table Grid"/>
-    <w:basedOn w:val="TableNormal"/>
+    <w:basedOn w:val="BangThngthng"/>
     <w:uiPriority w:val="59"/>
     <w:rsid w:val="003141E2"/>
     <w:pPr>
@@ -22284,7 +22304,7 @@
   </w:style>
   <w:style w:type="character" w:customStyle="1" w:styleId="ParagrapChar">
     <w:name w:val="Paragrap Char"/>
-    <w:basedOn w:val="DefaultParagraphFont"/>
+    <w:basedOn w:val="Phngmcinhcuaoanvn"/>
     <w:link w:val="Paragrap"/>
     <w:rsid w:val="00990E65"/>
     <w:rPr>
@@ -22356,10 +22376,10 @@
       <w:szCs w:val="24"/>
     </w:rPr>
   </w:style>
-  <w:style w:type="character" w:customStyle="1" w:styleId="Heading1Char">
-    <w:name w:val="Heading 1 Char"/>
-    <w:basedOn w:val="DefaultParagraphFont"/>
-    <w:link w:val="Heading1"/>
+  <w:style w:type="character" w:customStyle="1" w:styleId="u1Char">
+    <w:name w:val="Đầu đề 1 Char"/>
+    <w:basedOn w:val="Phngmcinhcuaoanvn"/>
+    <w:link w:val="u1"/>
     <w:uiPriority w:val="9"/>
     <w:rsid w:val="00A854C4"/>
     <w:rPr>
@@ -22382,10 +22402,10 @@
       <w:szCs w:val="26"/>
     </w:rPr>
   </w:style>
-  <w:style w:type="character" w:customStyle="1" w:styleId="Heading2Char">
-    <w:name w:val="Heading 2 Char"/>
-    <w:basedOn w:val="DefaultParagraphFont"/>
-    <w:link w:val="Heading2"/>
+  <w:style w:type="character" w:customStyle="1" w:styleId="u2Char">
+    <w:name w:val="Đầu đề 2 Char"/>
+    <w:basedOn w:val="Phngmcinhcuaoanvn"/>
+    <w:link w:val="u2"/>
     <w:uiPriority w:val="9"/>
     <w:rsid w:val="00715417"/>
     <w:rPr>
@@ -22397,10 +22417,10 @@
       <w:szCs w:val="26"/>
     </w:rPr>
   </w:style>
-  <w:style w:type="character" w:customStyle="1" w:styleId="Heading3Char">
-    <w:name w:val="Heading 3 Char"/>
-    <w:basedOn w:val="DefaultParagraphFont"/>
-    <w:link w:val="Heading3"/>
+  <w:style w:type="character" w:customStyle="1" w:styleId="u3Char">
+    <w:name w:val="Đầu đề 3 Char"/>
+    <w:basedOn w:val="Phngmcinhcuaoanvn"/>
+    <w:link w:val="u3"/>
     <w:uiPriority w:val="9"/>
     <w:semiHidden/>
     <w:rsid w:val="00715417"/>
@@ -22411,10 +22431,10 @@
       <w:color w:val="4F81BD" w:themeColor="accent1"/>
     </w:rPr>
   </w:style>
-  <w:style w:type="character" w:customStyle="1" w:styleId="Heading4Char">
-    <w:name w:val="Heading 4 Char"/>
-    <w:basedOn w:val="DefaultParagraphFont"/>
-    <w:link w:val="Heading4"/>
+  <w:style w:type="character" w:customStyle="1" w:styleId="u4Char">
+    <w:name w:val="Đầu đề 4 Char"/>
+    <w:basedOn w:val="Phngmcinhcuaoanvn"/>
+    <w:link w:val="u4"/>
     <w:uiPriority w:val="9"/>
     <w:semiHidden/>
     <w:rsid w:val="00715417"/>
@@ -22427,10 +22447,10 @@
       <w:color w:val="4F81BD" w:themeColor="accent1"/>
     </w:rPr>
   </w:style>
-  <w:style w:type="character" w:customStyle="1" w:styleId="Heading5Char">
-    <w:name w:val="Heading 5 Char"/>
-    <w:basedOn w:val="DefaultParagraphFont"/>
-    <w:link w:val="Heading5"/>
+  <w:style w:type="character" w:customStyle="1" w:styleId="u5Char">
+    <w:name w:val="Đầu đề 5 Char"/>
+    <w:basedOn w:val="Phngmcinhcuaoanvn"/>
+    <w:link w:val="u5"/>
     <w:uiPriority w:val="9"/>
     <w:semiHidden/>
     <w:rsid w:val="00715417"/>
@@ -22439,10 +22459,10 @@
       <w:color w:val="243F60" w:themeColor="accent1" w:themeShade="7F"/>
     </w:rPr>
   </w:style>
-  <w:style w:type="character" w:customStyle="1" w:styleId="Heading6Char">
-    <w:name w:val="Heading 6 Char"/>
-    <w:basedOn w:val="DefaultParagraphFont"/>
-    <w:link w:val="Heading6"/>
+  <w:style w:type="character" w:customStyle="1" w:styleId="u6Char">
+    <w:name w:val="Đầu đề 6 Char"/>
+    <w:basedOn w:val="Phngmcinhcuaoanvn"/>
+    <w:link w:val="u6"/>
     <w:uiPriority w:val="9"/>
     <w:semiHidden/>
     <w:rsid w:val="00715417"/>
@@ -22453,10 +22473,10 @@
       <w:color w:val="243F60" w:themeColor="accent1" w:themeShade="7F"/>
     </w:rPr>
   </w:style>
-  <w:style w:type="character" w:customStyle="1" w:styleId="Heading7Char">
-    <w:name w:val="Heading 7 Char"/>
-    <w:basedOn w:val="DefaultParagraphFont"/>
-    <w:link w:val="Heading7"/>
+  <w:style w:type="character" w:customStyle="1" w:styleId="u7Char">
+    <w:name w:val="Đầu đề 7 Char"/>
+    <w:basedOn w:val="Phngmcinhcuaoanvn"/>
+    <w:link w:val="u7"/>
     <w:uiPriority w:val="9"/>
     <w:semiHidden/>
     <w:rsid w:val="00715417"/>
@@ -22467,10 +22487,10 @@
       <w:color w:val="404040" w:themeColor="text1" w:themeTint="BF"/>
     </w:rPr>
   </w:style>
-  <w:style w:type="character" w:customStyle="1" w:styleId="Heading8Char">
-    <w:name w:val="Heading 8 Char"/>
-    <w:basedOn w:val="DefaultParagraphFont"/>
-    <w:link w:val="Heading8"/>
+  <w:style w:type="character" w:customStyle="1" w:styleId="u8Char">
+    <w:name w:val="Đầu đề 8 Char"/>
+    <w:basedOn w:val="Phngmcinhcuaoanvn"/>
+    <w:link w:val="u8"/>
     <w:uiPriority w:val="9"/>
     <w:semiHidden/>
     <w:rsid w:val="00715417"/>
@@ -22481,10 +22501,10 @@
       <w:szCs w:val="20"/>
     </w:rPr>
   </w:style>
-  <w:style w:type="character" w:customStyle="1" w:styleId="Heading9Char">
-    <w:name w:val="Heading 9 Char"/>
-    <w:basedOn w:val="DefaultParagraphFont"/>
-    <w:link w:val="Heading9"/>
+  <w:style w:type="character" w:customStyle="1" w:styleId="u9Char">
+    <w:name w:val="Đầu đề 9 Char"/>
+    <w:basedOn w:val="Phngmcinhcuaoanvn"/>
+    <w:link w:val="u9"/>
     <w:uiPriority w:val="9"/>
     <w:semiHidden/>
     <w:rsid w:val="00715417"/>
@@ -22499,7 +22519,7 @@
   </w:style>
   <w:style w:type="paragraph" w:customStyle="1" w:styleId="Title12">
     <w:name w:val="Title 1.2"/>
-    <w:basedOn w:val="Heading2"/>
+    <w:basedOn w:val="u2"/>
     <w:link w:val="Title12Char"/>
     <w:rsid w:val="00715417"/>
     <w:pPr>
@@ -22526,7 +22546,7 @@
   </w:style>
   <w:style w:type="character" w:customStyle="1" w:styleId="Title12Char">
     <w:name w:val="Title 1.2 Char"/>
-    <w:basedOn w:val="Heading2Char"/>
+    <w:basedOn w:val="u2Char"/>
     <w:link w:val="Title12"/>
     <w:rsid w:val="00715417"/>
     <w:rPr>
@@ -22579,7 +22599,7 @@
   </w:style>
   <w:style w:type="paragraph" w:customStyle="1" w:styleId="TuStyle-Title1">
     <w:name w:val="Tu Style - Title 1"/>
-    <w:basedOn w:val="ListParagraph"/>
+    <w:basedOn w:val="oancuaDanhsach"/>
     <w:link w:val="TuStyle-Title1Char"/>
     <w:qFormat/>
     <w:rsid w:val="004E1149"/>
@@ -22635,7 +22655,7 @@
   </w:style>
   <w:style w:type="character" w:customStyle="1" w:styleId="TuStyle-Title1Char">
     <w:name w:val="Tu Style - Title 1 Char"/>
-    <w:basedOn w:val="ListParagraphChar"/>
+    <w:basedOn w:val="oancuaDanhsachChar"/>
     <w:link w:val="TuStyle-Title1"/>
     <w:rsid w:val="004E1149"/>
     <w:rPr>
@@ -22653,10 +22673,10 @@
       </w14:textFill>
     </w:rPr>
   </w:style>
-  <w:style w:type="paragraph" w:styleId="TOCHeading">
+  <w:style w:type="paragraph" w:styleId="uMucluc">
     <w:name w:val="TOC Heading"/>
-    <w:basedOn w:val="Heading1"/>
-    <w:next w:val="Normal"/>
+    <w:basedOn w:val="u1"/>
+    <w:next w:val="Binhthng"/>
     <w:uiPriority w:val="39"/>
     <w:semiHidden/>
     <w:unhideWhenUsed/>
@@ -22692,10 +22712,10 @@
       </w14:textFill>
     </w:rPr>
   </w:style>
-  <w:style w:type="paragraph" w:styleId="TOC1">
+  <w:style w:type="paragraph" w:styleId="Mucluc1">
     <w:name w:val="toc 1"/>
-    <w:basedOn w:val="Normal"/>
-    <w:next w:val="Normal"/>
+    <w:basedOn w:val="Binhthng"/>
+    <w:next w:val="Binhthng"/>
     <w:autoRedefine/>
     <w:uiPriority w:val="39"/>
     <w:unhideWhenUsed/>
@@ -22713,10 +22733,10 @@
       <w:szCs w:val="24"/>
     </w:rPr>
   </w:style>
-  <w:style w:type="paragraph" w:styleId="TOC2">
+  <w:style w:type="paragraph" w:styleId="Mucluc2">
     <w:name w:val="toc 2"/>
-    <w:basedOn w:val="Normal"/>
-    <w:next w:val="Normal"/>
+    <w:basedOn w:val="Binhthng"/>
+    <w:next w:val="Binhthng"/>
     <w:autoRedefine/>
     <w:uiPriority w:val="39"/>
     <w:unhideWhenUsed/>
@@ -22733,10 +22753,10 @@
       <w:szCs w:val="20"/>
     </w:rPr>
   </w:style>
-  <w:style w:type="paragraph" w:styleId="TOC3">
+  <w:style w:type="paragraph" w:styleId="Mucluc3">
     <w:name w:val="toc 3"/>
-    <w:basedOn w:val="Normal"/>
-    <w:next w:val="Normal"/>
+    <w:basedOn w:val="Binhthng"/>
+    <w:next w:val="Binhthng"/>
     <w:autoRedefine/>
     <w:uiPriority w:val="39"/>
     <w:unhideWhenUsed/>
@@ -22751,10 +22771,10 @@
       <w:szCs w:val="20"/>
     </w:rPr>
   </w:style>
-  <w:style w:type="paragraph" w:styleId="TOC4">
+  <w:style w:type="paragraph" w:styleId="Mucluc4">
     <w:name w:val="toc 4"/>
-    <w:basedOn w:val="Normal"/>
-    <w:next w:val="Normal"/>
+    <w:basedOn w:val="Binhthng"/>
+    <w:next w:val="Binhthng"/>
     <w:autoRedefine/>
     <w:uiPriority w:val="39"/>
     <w:unhideWhenUsed/>
@@ -22769,10 +22789,10 @@
       <w:szCs w:val="20"/>
     </w:rPr>
   </w:style>
-  <w:style w:type="paragraph" w:styleId="TOC5">
+  <w:style w:type="paragraph" w:styleId="Mucluc5">
     <w:name w:val="toc 5"/>
-    <w:basedOn w:val="Normal"/>
-    <w:next w:val="Normal"/>
+    <w:basedOn w:val="Binhthng"/>
+    <w:next w:val="Binhthng"/>
     <w:autoRedefine/>
     <w:uiPriority w:val="39"/>
     <w:unhideWhenUsed/>
@@ -22787,10 +22807,10 @@
       <w:szCs w:val="20"/>
     </w:rPr>
   </w:style>
-  <w:style w:type="paragraph" w:styleId="TOC6">
+  <w:style w:type="paragraph" w:styleId="Mucluc6">
     <w:name w:val="toc 6"/>
-    <w:basedOn w:val="Normal"/>
-    <w:next w:val="Normal"/>
+    <w:basedOn w:val="Binhthng"/>
+    <w:next w:val="Binhthng"/>
     <w:autoRedefine/>
     <w:uiPriority w:val="39"/>
     <w:unhideWhenUsed/>
@@ -22805,10 +22825,10 @@
       <w:szCs w:val="20"/>
     </w:rPr>
   </w:style>
-  <w:style w:type="paragraph" w:styleId="TOC7">
+  <w:style w:type="paragraph" w:styleId="Mucluc7">
     <w:name w:val="toc 7"/>
-    <w:basedOn w:val="Normal"/>
-    <w:next w:val="Normal"/>
+    <w:basedOn w:val="Binhthng"/>
+    <w:next w:val="Binhthng"/>
     <w:autoRedefine/>
     <w:uiPriority w:val="39"/>
     <w:unhideWhenUsed/>
@@ -22823,10 +22843,10 @@
       <w:szCs w:val="20"/>
     </w:rPr>
   </w:style>
-  <w:style w:type="paragraph" w:styleId="TOC8">
+  <w:style w:type="paragraph" w:styleId="Mucluc8">
     <w:name w:val="toc 8"/>
-    <w:basedOn w:val="Normal"/>
-    <w:next w:val="Normal"/>
+    <w:basedOn w:val="Binhthng"/>
+    <w:next w:val="Binhthng"/>
     <w:autoRedefine/>
     <w:uiPriority w:val="39"/>
     <w:unhideWhenUsed/>
@@ -22841,10 +22861,10 @@
       <w:szCs w:val="20"/>
     </w:rPr>
   </w:style>
-  <w:style w:type="paragraph" w:styleId="TOC9">
+  <w:style w:type="paragraph" w:styleId="Mucluc9">
     <w:name w:val="toc 9"/>
-    <w:basedOn w:val="Normal"/>
-    <w:next w:val="Normal"/>
+    <w:basedOn w:val="Binhthng"/>
+    <w:next w:val="Binhthng"/>
     <w:autoRedefine/>
     <w:uiPriority w:val="39"/>
     <w:unhideWhenUsed/>
@@ -22861,7 +22881,7 @@
   </w:style>
   <w:style w:type="table" w:customStyle="1" w:styleId="PlainTable11">
     <w:name w:val="Plain Table 11"/>
-    <w:basedOn w:val="TableNormal"/>
+    <w:basedOn w:val="BangThngthng"/>
     <w:uiPriority w:val="41"/>
     <w:rsid w:val="00545225"/>
     <w:pPr>
@@ -22928,9 +22948,9 @@
       </w:tcPr>
     </w:tblStylePr>
   </w:style>
-  <w:style w:type="paragraph" w:styleId="NormalWeb">
+  <w:style w:type="paragraph" w:styleId="ThngthngWeb">
     <w:name w:val="Normal (Web)"/>
-    <w:basedOn w:val="Normal"/>
+    <w:basedOn w:val="Binhthng"/>
     <w:uiPriority w:val="99"/>
     <w:semiHidden/>
     <w:unhideWhenUsed/>
@@ -22949,7 +22969,7 @@
 </file>
 
 <file path=word/glossary/document.xml><?xml version="1.0" encoding="utf-8"?>
-<w:glossaryDocument xmlns:wpc="http://schemas.microsoft.com/office/word/2010/wordprocessingCanvas" xmlns:mc="http://schemas.openxmlformats.org/markup-compatibility/2006" xmlns:o="urn:schemas-microsoft-com:office:office" xmlns:r="http://schemas.openxmlformats.org/officeDocument/2006/relationships" xmlns:m="http://schemas.openxmlformats.org/officeDocument/2006/math" xmlns:v="urn:schemas-microsoft-com:vml" xmlns:wp14="http://schemas.microsoft.com/office/word/2010/wordprocessingDrawing" xmlns:wp="http://schemas.openxmlformats.org/drawingml/2006/wordprocessingDrawing" xmlns:w10="urn:schemas-microsoft-com:office:word" xmlns:w="http://schemas.openxmlformats.org/wordprocessingml/2006/main" xmlns:w14="http://schemas.microsoft.com/office/word/2010/wordml" xmlns:w15="http://schemas.microsoft.com/office/word/2012/wordml" xmlns:wpg="http://schemas.microsoft.com/office/word/2010/wordprocessingGroup" xmlns:wpi="http://schemas.microsoft.com/office/word/2010/wordprocessingInk" xmlns:wne="http://schemas.microsoft.com/office/word/2006/wordml" xmlns:wps="http://schemas.microsoft.com/office/word/2010/wordprocessingShape" mc:Ignorable="w14 w15 wp14">
+<w:glossaryDocument xmlns:wpc="http://schemas.microsoft.com/office/word/2010/wordprocessingCanvas" xmlns:cx="http://schemas.microsoft.com/office/drawing/2014/chartex" xmlns:cx1="http://schemas.microsoft.com/office/drawing/2015/9/8/chartex" xmlns:cx2="http://schemas.microsoft.com/office/drawing/2015/10/21/chartex" xmlns:cx3="http://schemas.microsoft.com/office/drawing/2016/5/9/chartex" xmlns:cx4="http://schemas.microsoft.com/office/drawing/2016/5/10/chartex" xmlns:cx5="http://schemas.microsoft.com/office/drawing/2016/5/11/chartex" xmlns:cx6="http://schemas.microsoft.com/office/drawing/2016/5/12/chartex" xmlns:cx7="http://schemas.microsoft.com/office/drawing/2016/5/13/chartex" xmlns:cx8="http://schemas.microsoft.com/office/drawing/2016/5/14/chartex" xmlns:mc="http://schemas.openxmlformats.org/markup-compatibility/2006" xmlns:aink="http://schemas.microsoft.com/office/drawing/2016/ink" xmlns:am3d="http://schemas.microsoft.com/office/drawing/2017/model3d" xmlns:o="urn:schemas-microsoft-com:office:office" xmlns:r="http://schemas.openxmlformats.org/officeDocument/2006/relationships" xmlns:m="http://schemas.openxmlformats.org/officeDocument/2006/math" xmlns:v="urn:schemas-microsoft-com:vml" xmlns:wp14="http://schemas.microsoft.com/office/word/2010/wordprocessingDrawing" xmlns:wp="http://schemas.openxmlformats.org/drawingml/2006/wordprocessingDrawing" xmlns:w10="urn:schemas-microsoft-com:office:word" xmlns:w="http://schemas.openxmlformats.org/wordprocessingml/2006/main" xmlns:w14="http://schemas.microsoft.com/office/word/2010/wordml" xmlns:w15="http://schemas.microsoft.com/office/word/2012/wordml" xmlns:w16cid="http://schemas.microsoft.com/office/word/2016/wordml/cid" xmlns:w16se="http://schemas.microsoft.com/office/word/2015/wordml/symex" xmlns:wpg="http://schemas.microsoft.com/office/word/2010/wordprocessingGroup" xmlns:wpi="http://schemas.microsoft.com/office/word/2010/wordprocessingInk" xmlns:wne="http://schemas.microsoft.com/office/word/2006/wordml" xmlns:wps="http://schemas.microsoft.com/office/word/2010/wordprocessingShape" mc:Ignorable="w14 w15 w16se w16cid wp14">
   <w:docParts>
     <w:docPart>
       <w:docPartPr>
@@ -22986,7 +23006,7 @@
 </file>
 
 <file path=word/glossary/fontTable.xml><?xml version="1.0" encoding="utf-8"?>
-<w:fonts xmlns:mc="http://schemas.openxmlformats.org/markup-compatibility/2006" xmlns:r="http://schemas.openxmlformats.org/officeDocument/2006/relationships" xmlns:w="http://schemas.openxmlformats.org/wordprocessingml/2006/main" xmlns:w14="http://schemas.microsoft.com/office/word/2010/wordml" xmlns:w15="http://schemas.microsoft.com/office/word/2012/wordml" mc:Ignorable="w14 w15">
+<w:fonts xmlns:mc="http://schemas.openxmlformats.org/markup-compatibility/2006" xmlns:r="http://schemas.openxmlformats.org/officeDocument/2006/relationships" xmlns:w="http://schemas.openxmlformats.org/wordprocessingml/2006/main" xmlns:w14="http://schemas.microsoft.com/office/word/2010/wordml" xmlns:w15="http://schemas.microsoft.com/office/word/2012/wordml" xmlns:w16cid="http://schemas.microsoft.com/office/word/2016/wordml/cid" xmlns:w16se="http://schemas.microsoft.com/office/word/2015/wordml/symex" mc:Ignorable="w14 w15 w16se w16cid">
   <w:font w:name="Times New Roman">
     <w:panose1 w:val="02020603050405020304"/>
     <w:charset w:val="00"/>
@@ -23044,6 +23064,14 @@
     <w:pitch w:val="variable"/>
     <w:sig w:usb0="E1002EFF" w:usb1="C000605B" w:usb2="00000029" w:usb3="00000000" w:csb0="000101FF" w:csb1="00000000"/>
   </w:font>
+  <w:font w:name="DengXian">
+    <w:altName w:val="等线"/>
+    <w:panose1 w:val="02010600030101010101"/>
+    <w:charset w:val="86"/>
+    <w:family w:val="auto"/>
+    <w:pitch w:val="variable"/>
+    <w:sig w:usb0="A00002BF" w:usb1="38CF7CFA" w:usb2="00000016" w:usb3="00000000" w:csb0="0004000F" w:csb1="00000000"/>
+  </w:font>
   <w:font w:name="Calibri Light">
     <w:panose1 w:val="020F0302020204030204"/>
     <w:charset w:val="00"/>
@@ -23051,11 +23079,19 @@
     <w:pitch w:val="variable"/>
     <w:sig w:usb0="E0002AFF" w:usb1="C000247B" w:usb2="00000009" w:usb3="00000000" w:csb0="000001FF" w:csb1="00000000"/>
   </w:font>
+  <w:font w:name="DengXian Light">
+    <w:altName w:val="等线 Light"/>
+    <w:panose1 w:val="02010600030101010101"/>
+    <w:charset w:val="86"/>
+    <w:family w:val="auto"/>
+    <w:pitch w:val="variable"/>
+    <w:sig w:usb0="A00002BF" w:usb1="38CF7CFA" w:usb2="00000016" w:usb3="00000000" w:csb0="0004000F" w:csb1="00000000"/>
+  </w:font>
 </w:fonts>
 </file>
 
 <file path=word/glossary/settings.xml><?xml version="1.0" encoding="utf-8"?>
-<w:settings xmlns:mc="http://schemas.openxmlformats.org/markup-compatibility/2006" xmlns:o="urn:schemas-microsoft-com:office:office" xmlns:r="http://schemas.openxmlformats.org/officeDocument/2006/relationships" xmlns:m="http://schemas.openxmlformats.org/officeDocument/2006/math" xmlns:v="urn:schemas-microsoft-com:vml" xmlns:w10="urn:schemas-microsoft-com:office:word" xmlns:w="http://schemas.openxmlformats.org/wordprocessingml/2006/main" xmlns:w14="http://schemas.microsoft.com/office/word/2010/wordml" xmlns:w15="http://schemas.microsoft.com/office/word/2012/wordml" xmlns:sl="http://schemas.openxmlformats.org/schemaLibrary/2006/main" mc:Ignorable="w14 w15">
+<w:settings xmlns:mc="http://schemas.openxmlformats.org/markup-compatibility/2006" xmlns:o="urn:schemas-microsoft-com:office:office" xmlns:r="http://schemas.openxmlformats.org/officeDocument/2006/relationships" xmlns:m="http://schemas.openxmlformats.org/officeDocument/2006/math" xmlns:v="urn:schemas-microsoft-com:vml" xmlns:w10="urn:schemas-microsoft-com:office:word" xmlns:w="http://schemas.openxmlformats.org/wordprocessingml/2006/main" xmlns:w14="http://schemas.microsoft.com/office/word/2010/wordml" xmlns:w15="http://schemas.microsoft.com/office/word/2012/wordml" xmlns:w16cid="http://schemas.microsoft.com/office/word/2016/wordml/cid" xmlns:w16se="http://schemas.microsoft.com/office/word/2015/wordml/symex" xmlns:sl="http://schemas.openxmlformats.org/schemaLibrary/2006/main" mc:Ignorable="w14 w15 w16se w16cid">
   <w:view w:val="normal"/>
   <w:defaultTabStop w:val="720"/>
   <w:characterSpacingControl w:val="doNotCompress"/>
@@ -23084,6 +23120,7 @@
     <w:rsid w:val="0040083D"/>
     <w:rsid w:val="0046471A"/>
     <w:rsid w:val="004E2059"/>
+    <w:rsid w:val="0053620D"/>
     <w:rsid w:val="005A2380"/>
     <w:rsid w:val="00652AAB"/>
     <w:rsid w:val="00685D1D"/>
@@ -23131,7 +23168,7 @@
 </file>
 
 <file path=word/glossary/styles.xml><?xml version="1.0" encoding="utf-8"?>
-<w:styles xmlns:mc="http://schemas.openxmlformats.org/markup-compatibility/2006" xmlns:r="http://schemas.openxmlformats.org/officeDocument/2006/relationships" xmlns:w="http://schemas.openxmlformats.org/wordprocessingml/2006/main" xmlns:w14="http://schemas.microsoft.com/office/word/2010/wordml" xmlns:w15="http://schemas.microsoft.com/office/word/2012/wordml" mc:Ignorable="w14 w15">
+<w:styles xmlns:mc="http://schemas.openxmlformats.org/markup-compatibility/2006" xmlns:r="http://schemas.openxmlformats.org/officeDocument/2006/relationships" xmlns:w="http://schemas.openxmlformats.org/wordprocessingml/2006/main" xmlns:w14="http://schemas.microsoft.com/office/word/2010/wordml" xmlns:w15="http://schemas.microsoft.com/office/word/2012/wordml" xmlns:w16cid="http://schemas.microsoft.com/office/word/2016/wordml/cid" xmlns:w16se="http://schemas.microsoft.com/office/word/2015/wordml/symex" mc:Ignorable="w14 w15 w16se w16cid">
   <w:docDefaults>
     <w:rPrDefault>
       <w:rPr>
@@ -23147,7 +23184,7 @@
       </w:pPr>
     </w:pPrDefault>
   </w:docDefaults>
-  <w:latentStyles w:defLockedState="0" w:defUIPriority="99" w:defSemiHidden="0" w:defUnhideWhenUsed="0" w:defQFormat="0" w:count="371">
+  <w:latentStyles w:defLockedState="0" w:defUIPriority="99" w:defSemiHidden="0" w:defUnhideWhenUsed="0" w:defQFormat="0" w:count="375">
     <w:lsdException w:name="Normal" w:uiPriority="0" w:qFormat="1"/>
     <w:lsdException w:name="heading 1" w:uiPriority="9" w:qFormat="1"/>
     <w:lsdException w:name="heading 2" w:semiHidden="1" w:uiPriority="9" w:unhideWhenUsed="1" w:qFormat="1"/>
@@ -23253,7 +23290,6 @@
     <w:lsdException w:name="HTML Sample" w:semiHidden="1" w:unhideWhenUsed="1"/>
     <w:lsdException w:name="HTML Typewriter" w:semiHidden="1" w:unhideWhenUsed="1"/>
     <w:lsdException w:name="HTML Variable" w:semiHidden="1" w:unhideWhenUsed="1"/>
-    <w:lsdException w:name="Normal Table" w:semiHidden="1" w:unhideWhenUsed="1"/>
     <w:lsdException w:name="annotation subject" w:semiHidden="1" w:unhideWhenUsed="1"/>
     <w:lsdException w:name="No List" w:semiHidden="1" w:unhideWhenUsed="1"/>
     <w:lsdException w:name="Outline List 1" w:semiHidden="1" w:unhideWhenUsed="1"/>
@@ -23297,10 +23333,8 @@
     <w:lsdException w:name="Table Elegant" w:semiHidden="1" w:unhideWhenUsed="1"/>
     <w:lsdException w:name="Table Professional" w:semiHidden="1" w:unhideWhenUsed="1"/>
     <w:lsdException w:name="Table Subtle 1" w:semiHidden="1" w:unhideWhenUsed="1"/>
-    <w:lsdException w:name="Table Subtle 2" w:semiHidden="1" w:unhideWhenUsed="1"/>
     <w:lsdException w:name="Table Web 1" w:semiHidden="1" w:unhideWhenUsed="1"/>
     <w:lsdException w:name="Table Web 2" w:semiHidden="1" w:unhideWhenUsed="1"/>
-    <w:lsdException w:name="Table Web 3" w:semiHidden="1" w:unhideWhenUsed="1"/>
     <w:lsdException w:name="Balloon Text" w:semiHidden="1" w:unhideWhenUsed="1"/>
     <w:lsdException w:name="Table Grid" w:uiPriority="59"/>
     <w:lsdException w:name="Table Theme" w:semiHidden="1" w:unhideWhenUsed="1"/>
@@ -23519,18 +23553,22 @@
     <w:lsdException w:name="List Table 5 Dark Accent 6" w:uiPriority="50"/>
     <w:lsdException w:name="List Table 6 Colorful Accent 6" w:uiPriority="51"/>
     <w:lsdException w:name="List Table 7 Colorful Accent 6" w:uiPriority="52"/>
+    <w:lsdException w:name="Mention" w:semiHidden="1" w:unhideWhenUsed="1"/>
+    <w:lsdException w:name="Smart Hyperlink" w:semiHidden="1" w:unhideWhenUsed="1"/>
+    <w:lsdException w:name="Hashtag" w:semiHidden="1" w:unhideWhenUsed="1"/>
+    <w:lsdException w:name="Unresolved Mention" w:semiHidden="1" w:unhideWhenUsed="1"/>
   </w:latentStyles>
-  <w:style w:type="paragraph" w:default="1" w:styleId="Normal">
+  <w:style w:type="paragraph" w:default="1" w:styleId="Binhthng">
     <w:name w:val="Normal"/>
     <w:qFormat/>
   </w:style>
-  <w:style w:type="character" w:default="1" w:styleId="DefaultParagraphFont">
+  <w:style w:type="character" w:default="1" w:styleId="Phngmcinhcuaoanvn">
     <w:name w:val="Default Paragraph Font"/>
     <w:uiPriority w:val="1"/>
     <w:semiHidden/>
     <w:unhideWhenUsed/>
   </w:style>
-  <w:style w:type="table" w:default="1" w:styleId="TableNormal">
+  <w:style w:type="table" w:default="1" w:styleId="BangThngthng">
     <w:name w:val="Normal Table"/>
     <w:uiPriority w:val="99"/>
     <w:semiHidden/>
@@ -23545,7 +23583,7 @@
       </w:tblCellMar>
     </w:tblPr>
   </w:style>
-  <w:style w:type="numbering" w:default="1" w:styleId="NoList">
+  <w:style w:type="numbering" w:default="1" w:styleId="Khngco">
     <w:name w:val="No List"/>
     <w:uiPriority w:val="99"/>
     <w:semiHidden/>
@@ -23591,7 +23629,7 @@
 </file>
 
 <file path=word/glossary/webSettings.xml><?xml version="1.0" encoding="utf-8"?>
-<w:webSettings xmlns:mc="http://schemas.openxmlformats.org/markup-compatibility/2006" xmlns:r="http://schemas.openxmlformats.org/officeDocument/2006/relationships" xmlns:w="http://schemas.openxmlformats.org/wordprocessingml/2006/main" xmlns:w14="http://schemas.microsoft.com/office/word/2010/wordml" xmlns:w15="http://schemas.microsoft.com/office/word/2012/wordml" mc:Ignorable="w14 w15">
+<w:webSettings xmlns:mc="http://schemas.openxmlformats.org/markup-compatibility/2006" xmlns:r="http://schemas.openxmlformats.org/officeDocument/2006/relationships" xmlns:w="http://schemas.openxmlformats.org/wordprocessingml/2006/main" xmlns:w14="http://schemas.microsoft.com/office/word/2010/wordml" xmlns:w15="http://schemas.microsoft.com/office/word/2012/wordml" xmlns:w16cid="http://schemas.microsoft.com/office/word/2016/wordml/cid" xmlns:w16se="http://schemas.microsoft.com/office/word/2015/wordml/symex" mc:Ignorable="w14 w15 w16se w16cid">
   <w:optimizeForBrowser/>
   <w:allowPNG/>
 </w:webSettings>
@@ -23906,7 +23944,7 @@
 </file>
 
 <file path=customXml/itemProps2.xml><?xml version="1.0" encoding="utf-8"?>
-<ds:datastoreItem xmlns:ds="http://schemas.openxmlformats.org/officeDocument/2006/customXml" ds:itemID="{6C37382E-4CCC-4C51-918F-87F38CE9F1F3}">
+<ds:datastoreItem xmlns:ds="http://schemas.openxmlformats.org/officeDocument/2006/customXml" ds:itemID="{6127398F-7CE0-4047-AB4C-FD9F680B37CB}">
   <ds:schemaRefs>
     <ds:schemaRef ds:uri="http://schemas.openxmlformats.org/officeDocument/2006/bibliography"/>
   </ds:schemaRefs>

</xml_diff>

<commit_message>
chinh dac ta activity Mo tuyen && Quan li tram
</commit_message>
<xml_diff>
--- a/01_Document/[SRS] [C43] Quản lý xe khách.docx
+++ b/01_Document/[SRS] [C43] Quản lý xe khách.docx
@@ -1,6 +1,6 @@
 
 <file path=word/document.xml><?xml version="1.0" encoding="utf-8"?>
-<w:document xmlns:wpc="http://schemas.microsoft.com/office/word/2010/wordprocessingCanvas" xmlns:cx="http://schemas.microsoft.com/office/drawing/2014/chartex" xmlns:cx1="http://schemas.microsoft.com/office/drawing/2015/9/8/chartex" xmlns:cx2="http://schemas.microsoft.com/office/drawing/2015/10/21/chartex" xmlns:cx3="http://schemas.microsoft.com/office/drawing/2016/5/9/chartex" xmlns:cx4="http://schemas.microsoft.com/office/drawing/2016/5/10/chartex" xmlns:cx5="http://schemas.microsoft.com/office/drawing/2016/5/11/chartex" xmlns:cx6="http://schemas.microsoft.com/office/drawing/2016/5/12/chartex" xmlns:cx7="http://schemas.microsoft.com/office/drawing/2016/5/13/chartex" xmlns:cx8="http://schemas.microsoft.com/office/drawing/2016/5/14/chartex" xmlns:mc="http://schemas.openxmlformats.org/markup-compatibility/2006" xmlns:aink="http://schemas.microsoft.com/office/drawing/2016/ink" xmlns:am3d="http://schemas.microsoft.com/office/drawing/2017/model3d" xmlns:o="urn:schemas-microsoft-com:office:office" xmlns:r="http://schemas.openxmlformats.org/officeDocument/2006/relationships" xmlns:m="http://schemas.openxmlformats.org/officeDocument/2006/math" xmlns:v="urn:schemas-microsoft-com:vml" xmlns:wp14="http://schemas.microsoft.com/office/word/2010/wordprocessingDrawing" xmlns:wp="http://schemas.openxmlformats.org/drawingml/2006/wordprocessingDrawing" xmlns:w10="urn:schemas-microsoft-com:office:word" xmlns:w="http://schemas.openxmlformats.org/wordprocessingml/2006/main" xmlns:w14="http://schemas.microsoft.com/office/word/2010/wordml" xmlns:w15="http://schemas.microsoft.com/office/word/2012/wordml" xmlns:w16cid="http://schemas.microsoft.com/office/word/2016/wordml/cid" xmlns:w16se="http://schemas.microsoft.com/office/word/2015/wordml/symex" xmlns:wpg="http://schemas.microsoft.com/office/word/2010/wordprocessingGroup" xmlns:wpi="http://schemas.microsoft.com/office/word/2010/wordprocessingInk" xmlns:wne="http://schemas.microsoft.com/office/word/2006/wordml" xmlns:wps="http://schemas.microsoft.com/office/word/2010/wordprocessingShape" mc:Ignorable="w14 w15 w16se w16cid wp14">
+<w:document xmlns:wpc="http://schemas.microsoft.com/office/word/2010/wordprocessingCanvas" xmlns:mc="http://schemas.openxmlformats.org/markup-compatibility/2006" xmlns:o="urn:schemas-microsoft-com:office:office" xmlns:r="http://schemas.openxmlformats.org/officeDocument/2006/relationships" xmlns:m="http://schemas.openxmlformats.org/officeDocument/2006/math" xmlns:v="urn:schemas-microsoft-com:vml" xmlns:wp14="http://schemas.microsoft.com/office/word/2010/wordprocessingDrawing" xmlns:wp="http://schemas.openxmlformats.org/drawingml/2006/wordprocessingDrawing" xmlns:w10="urn:schemas-microsoft-com:office:word" xmlns:w="http://schemas.openxmlformats.org/wordprocessingml/2006/main" xmlns:w14="http://schemas.microsoft.com/office/word/2010/wordml" xmlns:w15="http://schemas.microsoft.com/office/word/2012/wordml" xmlns:wpg="http://schemas.microsoft.com/office/word/2010/wordprocessingGroup" xmlns:wpi="http://schemas.microsoft.com/office/word/2010/wordprocessingInk" xmlns:wne="http://schemas.microsoft.com/office/word/2006/wordml" xmlns:wps="http://schemas.microsoft.com/office/word/2010/wordprocessingShape" mc:Ignorable="w14 w15 wp14">
   <w:body>
     <w:sdt>
       <w:sdtPr>
@@ -69,7 +69,7 @@
                   </w:tcPr>
                   <w:p>
                     <w:pPr>
-                      <w:pStyle w:val="KhngDncch"/>
+                      <w:pStyle w:val="NoSpacing"/>
                       <w:jc w:val="center"/>
                       <w:rPr>
                         <w:rFonts w:ascii="Times New Roman" w:eastAsiaTheme="majorEastAsia" w:hAnsi="Times New Roman" w:cs="Times New Roman"/>
@@ -112,6 +112,7 @@
                 <w:dataBinding w:prefixMappings="xmlns:ns0='http://schemas.openxmlformats.org/package/2006/metadata/core-properties' xmlns:ns1='http://purl.org/dc/elements/1.1/'" w:xpath="/ns0:coreProperties[1]/ns1:title[1]" w:storeItemID="{6C3C8BC8-F283-45AE-878A-BAB7291924A1}"/>
                 <w:text/>
               </w:sdtPr>
+              <w:sdtEndPr/>
               <w:sdtContent>
                 <w:tc>
                   <w:tcPr>
@@ -123,7 +124,7 @@
                   </w:tcPr>
                   <w:p>
                     <w:pPr>
-                      <w:pStyle w:val="KhngDncch"/>
+                      <w:pStyle w:val="NoSpacing"/>
                       <w:jc w:val="center"/>
                       <w:rPr>
                         <w:rFonts w:ascii="Times New Roman" w:eastAsiaTheme="majorEastAsia" w:hAnsi="Times New Roman" w:cs="Times New Roman"/>
@@ -161,6 +162,7 @@
                 <w:dataBinding w:prefixMappings="xmlns:ns0='http://schemas.openxmlformats.org/package/2006/metadata/core-properties' xmlns:ns1='http://purl.org/dc/elements/1.1/'" w:xpath="/ns0:coreProperties[1]/ns1:subject[1]" w:storeItemID="{6C3C8BC8-F283-45AE-878A-BAB7291924A1}"/>
                 <w:text/>
               </w:sdtPr>
+              <w:sdtEndPr/>
               <w:sdtContent>
                 <w:tc>
                   <w:tcPr>
@@ -172,7 +174,7 @@
                   </w:tcPr>
                   <w:p>
                     <w:pPr>
-                      <w:pStyle w:val="KhngDncch"/>
+                      <w:pStyle w:val="NoSpacing"/>
                       <w:jc w:val="center"/>
                       <w:rPr>
                         <w:rFonts w:asciiTheme="majorHAnsi" w:eastAsiaTheme="majorEastAsia" w:hAnsiTheme="majorHAnsi" w:cstheme="majorBidi"/>
@@ -213,7 +215,7 @@
               </w:tcPr>
               <w:p>
                 <w:pPr>
-                  <w:pStyle w:val="KhngDncch"/>
+                  <w:pStyle w:val="NoSpacing"/>
                   <w:jc w:val="center"/>
                 </w:pPr>
               </w:p>
@@ -236,6 +238,7 @@
                 <w:dataBinding w:prefixMappings="xmlns:ns0='http://schemas.openxmlformats.org/package/2006/metadata/core-properties' xmlns:ns1='http://purl.org/dc/elements/1.1/'" w:xpath="/ns0:coreProperties[1]/ns1:creator[1]" w:storeItemID="{6C3C8BC8-F283-45AE-878A-BAB7291924A1}"/>
                 <w:text/>
               </w:sdtPr>
+              <w:sdtEndPr/>
               <w:sdtContent>
                 <w:tc>
                   <w:tcPr>
@@ -244,7 +247,7 @@
                   </w:tcPr>
                   <w:p>
                     <w:pPr>
-                      <w:pStyle w:val="KhngDncch"/>
+                      <w:pStyle w:val="NoSpacing"/>
                       <w:jc w:val="center"/>
                       <w:rPr>
                         <w:rFonts w:ascii="Times New Roman" w:hAnsi="Times New Roman" w:cs="Times New Roman"/>
@@ -304,6 +307,7 @@
                   <w:calendar w:val="gregorian"/>
                 </w:date>
               </w:sdtPr>
+              <w:sdtEndPr/>
               <w:sdtContent>
                 <w:tc>
                   <w:tcPr>
@@ -312,7 +316,7 @@
                   </w:tcPr>
                   <w:p>
                     <w:pPr>
-                      <w:pStyle w:val="KhngDncch"/>
+                      <w:pStyle w:val="NoSpacing"/>
                       <w:jc w:val="center"/>
                       <w:rPr>
                         <w:rFonts w:ascii="Times New Roman" w:hAnsi="Times New Roman" w:cs="Times New Roman"/>
@@ -351,7 +355,7 @@
         </w:p>
         <w:tbl>
           <w:tblPr>
-            <w:tblStyle w:val="LiBang"/>
+            <w:tblStyle w:val="TableGrid"/>
             <w:tblW w:w="0" w:type="auto"/>
             <w:tblInd w:w="360" w:type="dxa"/>
             <w:tblLook w:val="04E0" w:firstRow="1" w:lastRow="1" w:firstColumn="1" w:lastColumn="0" w:noHBand="0" w:noVBand="1"/>
@@ -489,7 +493,7 @@
               </w:tcPr>
               <w:p>
                 <w:pPr>
-                  <w:pStyle w:val="KhngDncch"/>
+                  <w:pStyle w:val="NoSpacing"/>
                 </w:pPr>
               </w:p>
             </w:tc>
@@ -497,7 +501,7 @@
         </w:tbl>
         <w:tbl>
           <w:tblPr>
-            <w:tblStyle w:val="LiBang"/>
+            <w:tblStyle w:val="TableGrid"/>
             <w:tblW w:w="9558" w:type="dxa"/>
             <w:tblInd w:w="360" w:type="dxa"/>
             <w:tblLook w:val="04A0" w:firstRow="1" w:lastRow="0" w:firstColumn="1" w:lastColumn="0" w:noHBand="0" w:noVBand="1"/>
@@ -792,7 +796,7 @@
     </w:p>
     <w:p>
       <w:pPr>
-        <w:pStyle w:val="oancuaDanhsach"/>
+        <w:pStyle w:val="ListParagraph"/>
         <w:numPr>
           <w:ilvl w:val="0"/>
           <w:numId w:val="11"/>
@@ -815,7 +819,7 @@
     </w:p>
     <w:p>
       <w:pPr>
-        <w:pStyle w:val="oancuaDanhsach"/>
+        <w:pStyle w:val="ListParagraph"/>
         <w:numPr>
           <w:ilvl w:val="0"/>
           <w:numId w:val="11"/>
@@ -838,7 +842,7 @@
     </w:p>
     <w:p>
       <w:pPr>
-        <w:pStyle w:val="oancuaDanhsach"/>
+        <w:pStyle w:val="ListParagraph"/>
         <w:numPr>
           <w:ilvl w:val="0"/>
           <w:numId w:val="11"/>
@@ -874,7 +878,7 @@
     </w:p>
     <w:tbl>
       <w:tblPr>
-        <w:tblStyle w:val="LiBang"/>
+        <w:tblStyle w:val="TableGrid"/>
         <w:tblpPr w:leftFromText="180" w:rightFromText="180" w:vertAnchor="text" w:horzAnchor="page" w:tblpX="1858" w:tblpY="212"/>
         <w:tblW w:w="0" w:type="auto"/>
         <w:tblLook w:val="04A0" w:firstRow="1" w:lastRow="0" w:firstColumn="1" w:lastColumn="0" w:noHBand="0" w:noVBand="1"/>
@@ -901,7 +905,6 @@
             <w:r>
               <w:rPr>
                 <w:noProof/>
-                <w:lang w:eastAsia="zh-CN"/>
               </w:rPr>
               <w:drawing>
                 <wp:inline distT="0" distB="0" distL="0" distR="0">
@@ -982,7 +985,7 @@
     </w:p>
     <w:p>
       <w:pPr>
-        <w:pStyle w:val="oancuaDanhsach"/>
+        <w:pStyle w:val="ListParagraph"/>
         <w:numPr>
           <w:ilvl w:val="1"/>
           <w:numId w:val="8"/>
@@ -1282,10 +1285,7 @@
               <w:cnfStyle w:val="000000100000" w:firstRow="0" w:lastRow="0" w:firstColumn="0" w:lastColumn="0" w:oddVBand="0" w:evenVBand="0" w:oddHBand="1" w:evenHBand="0" w:firstRowFirstColumn="0" w:firstRowLastColumn="0" w:lastRowFirstColumn="0" w:lastRowLastColumn="0"/>
             </w:pPr>
             <w:r>
-              <w:t xml:space="preserve">Nhân </w:t>
-            </w:r>
-            <w:r>
-              <w:t>viên bắt đầu tìm trạm bắt đầu, trạm trung gian, trạm kết thúc bằng cách tìm mặt bằng, thỏa thuận giá cả.</w:t>
+              <w:t xml:space="preserve">Chọn tuyến đường chính (tạm thời) cho tuyến. </w:t>
             </w:r>
           </w:p>
           <w:p>
@@ -1298,7 +1298,42 @@
               <w:cnfStyle w:val="000000100000" w:firstRow="0" w:lastRow="0" w:firstColumn="0" w:lastColumn="0" w:oddVBand="0" w:evenVBand="0" w:oddHBand="1" w:evenHBand="0" w:firstRowFirstColumn="0" w:firstRowLastColumn="0" w:lastRowFirstColumn="0" w:lastRowLastColumn="0"/>
             </w:pPr>
             <w:r>
-              <w:t>Nhân viên ghi nhận lại thông tin về các trạm tìm được, trình bày với ban giám đốc.</w:t>
+              <w:t xml:space="preserve">Nhân </w:t>
+            </w:r>
+            <w:r>
+              <w:t>viên bắt đầu khảo sát địa điểm có thể thành lập trạm (gồm bắt đầu, trạm trung gian, trạm kết thúc).</w:t>
+            </w:r>
+          </w:p>
+          <w:p>
+            <w:pPr>
+              <w:pStyle w:val="MyTable1"/>
+              <w:numPr>
+                <w:ilvl w:val="1"/>
+                <w:numId w:val="5"/>
+              </w:numPr>
+              <w:ind w:left="1140" w:hanging="420"/>
+              <w:cnfStyle w:val="000000100000" w:firstRow="0" w:lastRow="0" w:firstColumn="0" w:lastColumn="0" w:oddVBand="0" w:evenVBand="0" w:oddHBand="1" w:evenHBand="0" w:firstRowFirstColumn="0" w:firstRowLastColumn="0" w:lastRowFirstColumn="0" w:lastRowLastColumn="0"/>
+            </w:pPr>
+            <w:r>
+              <w:t>Nhân viên tìm mặt bằng thích hợp.</w:t>
+            </w:r>
+          </w:p>
+          <w:p>
+            <w:pPr>
+              <w:pStyle w:val="MyTable1"/>
+              <w:numPr>
+                <w:ilvl w:val="1"/>
+                <w:numId w:val="5"/>
+              </w:numPr>
+              <w:ind w:left="1140" w:hanging="420"/>
+              <w:cnfStyle w:val="000000100000" w:firstRow="0" w:lastRow="0" w:firstColumn="0" w:lastColumn="0" w:oddVBand="0" w:evenVBand="0" w:oddHBand="1" w:evenHBand="0" w:firstRowFirstColumn="0" w:firstRowLastColumn="0" w:lastRowFirstColumn="0" w:lastRowLastColumn="0"/>
+            </w:pPr>
+            <w:r>
+              <w:t xml:space="preserve">Nhân viên tìm hiểu và ghi nhận thông tin về mặt bằng có thể lập trạm (bao gồm địa chỉ, giá cả, tỉ lệ đón khách, sự thuận </w:t>
+            </w:r>
+            <w:r>
+              <w:lastRenderedPageBreak/>
+              <w:t>tiện).</w:t>
             </w:r>
           </w:p>
           <w:p>
@@ -1311,7 +1346,92 @@
               <w:cnfStyle w:val="000000100000" w:firstRow="0" w:lastRow="0" w:firstColumn="0" w:lastColumn="0" w:oddVBand="0" w:evenVBand="0" w:oddHBand="1" w:evenHBand="0" w:firstRowFirstColumn="0" w:firstRowLastColumn="0" w:lastRowFirstColumn="0" w:lastRowLastColumn="0"/>
             </w:pPr>
             <w:r>
-              <w:t>Ban giám đốc phê duyệt.</w:t>
+              <w:t>Nhân viên tiến hành khảo sát đường đi giữa các địa điểm có thể thành lập trạm.</w:t>
+            </w:r>
+          </w:p>
+          <w:p>
+            <w:pPr>
+              <w:pStyle w:val="MyTable1"/>
+              <w:numPr>
+                <w:ilvl w:val="1"/>
+                <w:numId w:val="5"/>
+              </w:numPr>
+              <w:ind w:left="1140" w:hanging="420"/>
+              <w:cnfStyle w:val="000000100000" w:firstRow="0" w:lastRow="0" w:firstColumn="0" w:lastColumn="0" w:oddVBand="0" w:evenVBand="0" w:oddHBand="1" w:evenHBand="0" w:firstRowFirstColumn="0" w:firstRowLastColumn="0" w:lastRowFirstColumn="0" w:lastRowLastColumn="0"/>
+            </w:pPr>
+            <w:r>
+              <w:rPr>
+                <w:rFonts w:eastAsia="Times New Roman"/>
+                <w:color w:val="000000"/>
+              </w:rPr>
+              <w:t>Sau khi ta đã có</w:t>
+            </w:r>
+            <w:r>
+              <w:rPr>
+                <w:rFonts w:eastAsia="Times New Roman"/>
+                <w:color w:val="000000"/>
+              </w:rPr>
+              <w:t xml:space="preserve"> thông tin địa điểm các địa điểm có thể thành lập trạm, nhân viên</w:t>
+            </w:r>
+            <w:r>
+              <w:rPr>
+                <w:rFonts w:eastAsia="Times New Roman"/>
+                <w:color w:val="000000"/>
+              </w:rPr>
+              <w:t xml:space="preserve"> tìm các đường đi giữa 2 trạm kề nhau</w:t>
+            </w:r>
+            <w:r>
+              <w:rPr>
+                <w:rFonts w:eastAsia="Times New Roman"/>
+                <w:color w:val="000000"/>
+              </w:rPr>
+              <w:t>.</w:t>
+            </w:r>
+          </w:p>
+          <w:p>
+            <w:pPr>
+              <w:pStyle w:val="MyTable1"/>
+              <w:numPr>
+                <w:ilvl w:val="1"/>
+                <w:numId w:val="5"/>
+              </w:numPr>
+              <w:ind w:left="1140" w:hanging="420"/>
+              <w:cnfStyle w:val="000000100000" w:firstRow="0" w:lastRow="0" w:firstColumn="0" w:lastColumn="0" w:oddVBand="0" w:evenVBand="0" w:oddHBand="1" w:evenHBand="0" w:firstRowFirstColumn="0" w:firstRowLastColumn="0" w:lastRowFirstColumn="0" w:lastRowLastColumn="0"/>
+            </w:pPr>
+            <w:r>
+              <w:rPr>
+                <w:rFonts w:eastAsia="Times New Roman"/>
+                <w:color w:val="000000"/>
+              </w:rPr>
+              <w:t>Mỗ</w:t>
+            </w:r>
+            <w:r>
+              <w:rPr>
+                <w:rFonts w:eastAsia="Times New Roman"/>
+                <w:color w:val="000000"/>
+              </w:rPr>
+              <w:t>i cách đi giữa 2 trạm kề nhau nhân viên</w:t>
+            </w:r>
+            <w:r>
+              <w:rPr>
+                <w:rFonts w:eastAsia="Times New Roman"/>
+                <w:color w:val="000000"/>
+              </w:rPr>
+              <w:t xml:space="preserve"> ghi nhận thông tin gồm chi phí, tỉ lệ đón khách tiềm năng, chiều dài quãng đường (số km).</w:t>
+            </w:r>
+          </w:p>
+          <w:p>
+            <w:pPr>
+              <w:pStyle w:val="MyTable1"/>
+              <w:numPr>
+                <w:ilvl w:val="1"/>
+                <w:numId w:val="5"/>
+              </w:numPr>
+              <w:ind w:left="1140" w:hanging="420"/>
+              <w:cnfStyle w:val="000000100000" w:firstRow="0" w:lastRow="0" w:firstColumn="0" w:lastColumn="0" w:oddVBand="0" w:evenVBand="0" w:oddHBand="1" w:evenHBand="0" w:firstRowFirstColumn="0" w:firstRowLastColumn="0" w:lastRowFirstColumn="0" w:lastRowLastColumn="0"/>
+            </w:pPr>
+            <w:r>
+              <w:t>Ghi nhận thông tin về đường đi giữa các địa điểm có thể thành lập trạm.</w:t>
             </w:r>
           </w:p>
           <w:p>
@@ -1324,8 +1444,32 @@
               <w:cnfStyle w:val="000000100000" w:firstRow="0" w:lastRow="0" w:firstColumn="0" w:lastColumn="0" w:oddVBand="0" w:evenVBand="0" w:oddHBand="1" w:evenHBand="0" w:firstRowFirstColumn="0" w:firstRowLastColumn="0" w:lastRowFirstColumn="0" w:lastRowLastColumn="0"/>
             </w:pPr>
             <w:r>
-              <w:lastRenderedPageBreak/>
-              <w:t>Nhân viên lập hợp đồng thành lập trạm.</w:t>
+              <w:rPr>
+                <w:rFonts w:eastAsia="Times New Roman"/>
+                <w:color w:val="000000"/>
+              </w:rPr>
+              <w:t>Chọn ra một số địa điểm có thể thành lập trạm và đường đi</w:t>
+            </w:r>
+            <w:r>
+              <w:rPr>
+                <w:rFonts w:eastAsia="Times New Roman"/>
+                <w:color w:val="000000"/>
+              </w:rPr>
+              <w:t xml:space="preserve"> tối ưu</w:t>
+            </w:r>
+            <w:r>
+              <w:rPr>
+                <w:rFonts w:eastAsia="Times New Roman"/>
+                <w:color w:val="000000"/>
+              </w:rPr>
+              <w:t xml:space="preserve"> giữa các trạm</w:t>
+            </w:r>
+            <w:r>
+              <w:rPr>
+                <w:rFonts w:eastAsia="Times New Roman"/>
+                <w:color w:val="000000"/>
+              </w:rPr>
+              <w:t>, ghi nhận lại thông tin để trình bày với ban giám đốc.</w:t>
             </w:r>
           </w:p>
           <w:p>
@@ -1338,8 +1482,51 @@
               <w:cnfStyle w:val="000000100000" w:firstRow="0" w:lastRow="0" w:firstColumn="0" w:lastColumn="0" w:oddVBand="0" w:evenVBand="0" w:oddHBand="1" w:evenHBand="0" w:firstRowFirstColumn="0" w:firstRowLastColumn="0" w:lastRowFirstColumn="0" w:lastRowLastColumn="0"/>
             </w:pPr>
             <w:r>
-              <w:t>Nhân viên ghi nhận thông tin về hợp đồng.</w:t>
-            </w:r>
+              <w:t>Sau khi được ban giám đốc phê duyệt kế hoạch lập trạm và kế hoạch di chuyển.</w:t>
+            </w:r>
+          </w:p>
+          <w:p>
+            <w:pPr>
+              <w:pStyle w:val="MyTable1"/>
+              <w:numPr>
+                <w:ilvl w:val="1"/>
+                <w:numId w:val="5"/>
+              </w:numPr>
+              <w:ind w:left="1140" w:hanging="420"/>
+              <w:cnfStyle w:val="000000100000" w:firstRow="0" w:lastRow="0" w:firstColumn="0" w:lastColumn="0" w:oddVBand="0" w:evenVBand="0" w:oddHBand="1" w:evenHBand="0" w:firstRowFirstColumn="0" w:firstRowLastColumn="0" w:lastRowFirstColumn="0" w:lastRowLastColumn="0"/>
+            </w:pPr>
+            <w:r>
+              <w:t xml:space="preserve">Nhân viên tiến hành thỏa thuận giá cả, lập hợp đồng thành lập trạm đối với các địa điểm đã được nêu trong kế hoạch. </w:t>
+            </w:r>
+          </w:p>
+          <w:p>
+            <w:pPr>
+              <w:pStyle w:val="MyTable1"/>
+              <w:numPr>
+                <w:ilvl w:val="1"/>
+                <w:numId w:val="5"/>
+              </w:numPr>
+              <w:ind w:left="1140" w:hanging="420"/>
+              <w:cnfStyle w:val="000000100000" w:firstRow="0" w:lastRow="0" w:firstColumn="0" w:lastColumn="0" w:oddVBand="0" w:evenVBand="0" w:oddHBand="1" w:evenHBand="0" w:firstRowFirstColumn="0" w:firstRowLastColumn="0" w:lastRowFirstColumn="0" w:lastRowLastColumn="0"/>
+            </w:pPr>
+            <w:r>
+              <w:t xml:space="preserve">Nhân viên </w:t>
+            </w:r>
+            <w:r>
+              <w:t>ghi nhận lại thông tin lập hợp đồng thành lập trạm</w:t>
+            </w:r>
+            <w:proofErr w:type="gramStart"/>
+            <w:r>
+              <w:t>.</w:t>
+            </w:r>
+            <w:r>
+              <w:rPr>
+                <w:rFonts w:eastAsia="Times New Roman"/>
+                <w:color w:val="000000"/>
+              </w:rPr>
+              <w:t>.</w:t>
+            </w:r>
+            <w:proofErr w:type="gramEnd"/>
           </w:p>
           <w:p>
             <w:pPr>
@@ -1351,59 +1538,7 @@
               <w:cnfStyle w:val="000000100000" w:firstRow="0" w:lastRow="0" w:firstColumn="0" w:lastColumn="0" w:oddVBand="0" w:evenVBand="0" w:oddHBand="1" w:evenHBand="0" w:firstRowFirstColumn="0" w:firstRowLastColumn="0" w:lastRowFirstColumn="0" w:lastRowLastColumn="0"/>
             </w:pPr>
             <w:r>
-              <w:t>Nhân viên khảo sát tất cả các chuyến đường giữa các trạm.</w:t>
-            </w:r>
-          </w:p>
-          <w:p>
-            <w:pPr>
-              <w:pStyle w:val="MyTable1"/>
-              <w:numPr>
-                <w:ilvl w:val="0"/>
-                <w:numId w:val="5"/>
-              </w:numPr>
-              <w:cnfStyle w:val="000000100000" w:firstRow="0" w:lastRow="0" w:firstColumn="0" w:lastColumn="0" w:oddVBand="0" w:evenVBand="0" w:oddHBand="1" w:evenHBand="0" w:firstRowFirstColumn="0" w:firstRowLastColumn="0" w:lastRowFirstColumn="0" w:lastRowLastColumn="0"/>
-            </w:pPr>
-            <w:r>
-              <w:t>Nhân viên thiết lập các tuyến đường đi giữa các trạm.</w:t>
-            </w:r>
-          </w:p>
-          <w:p>
-            <w:pPr>
-              <w:pStyle w:val="MyTable1"/>
-              <w:numPr>
-                <w:ilvl w:val="0"/>
-                <w:numId w:val="5"/>
-              </w:numPr>
-              <w:cnfStyle w:val="000000100000" w:firstRow="0" w:lastRow="0" w:firstColumn="0" w:lastColumn="0" w:oddVBand="0" w:evenVBand="0" w:oddHBand="1" w:evenHBand="0" w:firstRowFirstColumn="0" w:firstRowLastColumn="0" w:lastRowFirstColumn="0" w:lastRowLastColumn="0"/>
-            </w:pPr>
-            <w:r>
-              <w:t>Nhân viên ghi nhận lại thông tin bao gồm: chi phí, tỉ lệ đón khách tiềm năng, chiều dài (số km).</w:t>
-            </w:r>
-          </w:p>
-          <w:p>
-            <w:pPr>
-              <w:pStyle w:val="MyTable1"/>
-              <w:numPr>
-                <w:ilvl w:val="0"/>
-                <w:numId w:val="5"/>
-              </w:numPr>
-              <w:cnfStyle w:val="000000100000" w:firstRow="0" w:lastRow="0" w:firstColumn="0" w:lastColumn="0" w:oddVBand="0" w:evenVBand="0" w:oddHBand="1" w:evenHBand="0" w:firstRowFirstColumn="0" w:firstRowLastColumn="0" w:lastRowFirstColumn="0" w:lastRowLastColumn="0"/>
-            </w:pPr>
-            <w:r>
-              <w:t>Nhân viên trình bày với giám đốc kế hoạch di chuyển giữa các trạm.</w:t>
-            </w:r>
-          </w:p>
-          <w:p>
-            <w:pPr>
-              <w:pStyle w:val="MyTable1"/>
-              <w:numPr>
-                <w:ilvl w:val="0"/>
-                <w:numId w:val="5"/>
-              </w:numPr>
-              <w:cnfStyle w:val="000000100000" w:firstRow="0" w:lastRow="0" w:firstColumn="0" w:lastColumn="0" w:oddVBand="0" w:evenVBand="0" w:oddHBand="1" w:evenHBand="0" w:firstRowFirstColumn="0" w:firstRowLastColumn="0" w:lastRowFirstColumn="0" w:lastRowLastColumn="0"/>
-            </w:pPr>
-            <w:r>
-              <w:t>Ban giám đốc duyệt và ra quyết định triển khai mở tuyến.</w:t>
+              <w:t>Triển khai mở tuyến.</w:t>
             </w:r>
           </w:p>
         </w:tc>
@@ -1435,16 +1570,7 @@
               <w:cnfStyle w:val="000000000000" w:firstRow="0" w:lastRow="0" w:firstColumn="0" w:lastColumn="0" w:oddVBand="0" w:evenVBand="0" w:oddHBand="0" w:evenHBand="0" w:firstRowFirstColumn="0" w:firstRowLastColumn="0" w:lastRowFirstColumn="0" w:lastRowLastColumn="0"/>
             </w:pPr>
             <w:r>
-              <w:t>Trường hợp bước 4, nếu ban giám đốc không phê duyệt trạm nào, nhân viên phải thực hiện lại quy trình bắt đầu từ bước 2 đối với các trạm đó.</w:t>
-            </w:r>
-          </w:p>
-          <w:p>
-            <w:pPr>
-              <w:pStyle w:val="MyTable1"/>
-              <w:cnfStyle w:val="000000000000" w:firstRow="0" w:lastRow="0" w:firstColumn="0" w:lastColumn="0" w:oddVBand="0" w:evenVBand="0" w:oddHBand="0" w:evenHBand="0" w:firstRowFirstColumn="0" w:firstRowLastColumn="0" w:lastRowFirstColumn="0" w:lastRowLastColumn="0"/>
-            </w:pPr>
-            <w:r>
-              <w:t>Trường hợp bước 11, nếu ban giám đốc không phê duyệt cho những tuyến đường đi nào, nhân viên phải thực hiện lại quy trình bắt đầu từ bước 7  đối với những tuyến đường đi đó.</w:t>
+              <w:t>Trường hợp bước 6, nếu ban giám đốc không phê duyệt kế hoạch, nhân viên phải thực hiện lại quy trình bắt đầu từ bước 3 đối với các trạm không được duyệt.</w:t>
             </w:r>
           </w:p>
         </w:tc>
@@ -1723,6 +1849,7 @@
               <w:cnfStyle w:val="000000100000" w:firstRow="0" w:lastRow="0" w:firstColumn="0" w:lastColumn="0" w:oddVBand="0" w:evenVBand="0" w:oddHBand="1" w:evenHBand="0" w:firstRowFirstColumn="0" w:firstRowLastColumn="0" w:lastRowFirstColumn="0" w:lastRowLastColumn="0"/>
             </w:pPr>
             <w:r>
+              <w:lastRenderedPageBreak/>
               <w:t>Nhân viên thỏa thuận giá cả</w:t>
             </w:r>
           </w:p>
@@ -1781,6 +1908,7 @@
               <w:pStyle w:val="MyTable1"/>
             </w:pPr>
             <w:r>
+              <w:lastRenderedPageBreak/>
               <w:t>Dòng thay thế</w:t>
             </w:r>
           </w:p>
@@ -1814,7 +1942,6 @@
         </w:numPr>
       </w:pPr>
       <w:r>
-        <w:lastRenderedPageBreak/>
         <w:t>Use case Sửa tuyến</w:t>
       </w:r>
     </w:p>
@@ -2243,6 +2370,7 @@
               <w:pStyle w:val="MyTable1"/>
             </w:pPr>
             <w:r>
+              <w:lastRenderedPageBreak/>
               <w:t>Tên Use Case</w:t>
             </w:r>
           </w:p>
@@ -2467,7 +2595,6 @@
               <w:cnfStyle w:val="000000100000" w:firstRow="0" w:lastRow="0" w:firstColumn="0" w:lastColumn="0" w:oddVBand="0" w:evenVBand="0" w:oddHBand="1" w:evenHBand="0" w:firstRowFirstColumn="0" w:firstRowLastColumn="0" w:lastRowFirstColumn="0" w:lastRowLastColumn="0"/>
             </w:pPr>
             <w:r>
-              <w:lastRenderedPageBreak/>
               <w:t>Nhân viên xóa thông tin tuyến xe cần hủy</w:t>
             </w:r>
           </w:p>
@@ -2484,7 +2611,6 @@
               <w:pStyle w:val="MyTable1"/>
             </w:pPr>
             <w:r>
-              <w:lastRenderedPageBreak/>
               <w:t>Dòng thay thế</w:t>
             </w:r>
           </w:p>
@@ -2527,7 +2653,7 @@
     </w:p>
     <w:p>
       <w:pPr>
-        <w:pStyle w:val="oancuaDanhsach"/>
+        <w:pStyle w:val="ListParagraph"/>
         <w:numPr>
           <w:ilvl w:val="1"/>
           <w:numId w:val="8"/>
@@ -2550,7 +2676,7 @@
     </w:p>
     <w:p>
       <w:pPr>
-        <w:pStyle w:val="oancuaDanhsach"/>
+        <w:pStyle w:val="ListParagraph"/>
         <w:numPr>
           <w:ilvl w:val="1"/>
           <w:numId w:val="8"/>
@@ -2573,7 +2699,7 @@
     </w:p>
     <w:p>
       <w:pPr>
-        <w:pStyle w:val="oancuaDanhsach"/>
+        <w:pStyle w:val="ListParagraph"/>
         <w:numPr>
           <w:ilvl w:val="2"/>
           <w:numId w:val="8"/>
@@ -2596,7 +2722,7 @@
     </w:p>
     <w:p>
       <w:pPr>
-        <w:pStyle w:val="oancuaDanhsach"/>
+        <w:pStyle w:val="ListParagraph"/>
         <w:numPr>
           <w:ilvl w:val="2"/>
           <w:numId w:val="8"/>
@@ -2619,7 +2745,7 @@
     </w:p>
     <w:p>
       <w:pPr>
-        <w:pStyle w:val="oancuaDanhsach"/>
+        <w:pStyle w:val="ListParagraph"/>
         <w:numPr>
           <w:ilvl w:val="0"/>
           <w:numId w:val="12"/>
@@ -2642,7 +2768,7 @@
     </w:p>
     <w:p>
       <w:pPr>
-        <w:pStyle w:val="oancuaDanhsach"/>
+        <w:pStyle w:val="ListParagraph"/>
         <w:numPr>
           <w:ilvl w:val="0"/>
           <w:numId w:val="12"/>
@@ -2665,7 +2791,7 @@
     </w:p>
     <w:p>
       <w:pPr>
-        <w:pStyle w:val="oancuaDanhsach"/>
+        <w:pStyle w:val="ListParagraph"/>
         <w:numPr>
           <w:ilvl w:val="0"/>
           <w:numId w:val="12"/>
@@ -2688,7 +2814,7 @@
     </w:p>
     <w:p>
       <w:pPr>
-        <w:pStyle w:val="oancuaDanhsach"/>
+        <w:pStyle w:val="ListParagraph"/>
         <w:numPr>
           <w:ilvl w:val="1"/>
           <w:numId w:val="12"/>
@@ -2711,7 +2837,7 @@
     </w:p>
     <w:p>
       <w:pPr>
-        <w:pStyle w:val="oancuaDanhsach"/>
+        <w:pStyle w:val="ListParagraph"/>
         <w:numPr>
           <w:ilvl w:val="1"/>
           <w:numId w:val="12"/>
@@ -2734,7 +2860,7 @@
     </w:p>
     <w:p>
       <w:pPr>
-        <w:pStyle w:val="oancuaDanhsach"/>
+        <w:pStyle w:val="ListParagraph"/>
         <w:numPr>
           <w:ilvl w:val="2"/>
           <w:numId w:val="12"/>
@@ -2757,7 +2883,7 @@
     </w:p>
     <w:p>
       <w:pPr>
-        <w:pStyle w:val="oancuaDanhsach"/>
+        <w:pStyle w:val="ListParagraph"/>
         <w:numPr>
           <w:ilvl w:val="2"/>
           <w:numId w:val="12"/>
@@ -3129,6 +3255,7 @@
               <w:pStyle w:val="MyTable1"/>
             </w:pPr>
             <w:r>
+              <w:lastRenderedPageBreak/>
               <w:t>Dòng thay thế</w:t>
             </w:r>
           </w:p>
@@ -3180,7 +3307,7 @@
     </w:p>
     <w:p>
       <w:pPr>
-        <w:pStyle w:val="oancuaDanhsach"/>
+        <w:pStyle w:val="ListParagraph"/>
         <w:numPr>
           <w:ilvl w:val="0"/>
           <w:numId w:val="9"/>
@@ -3204,7 +3331,7 @@
     </w:p>
     <w:p>
       <w:pPr>
-        <w:pStyle w:val="oancuaDanhsach"/>
+        <w:pStyle w:val="ListParagraph"/>
         <w:numPr>
           <w:ilvl w:val="2"/>
           <w:numId w:val="9"/>
@@ -3278,7 +3405,6 @@
               <w:pStyle w:val="MyTable1"/>
             </w:pPr>
             <w:r>
-              <w:lastRenderedPageBreak/>
               <w:t>Tên Use Case</w:t>
             </w:r>
           </w:p>
@@ -3947,6 +4073,7 @@
               <w:cnfStyle w:val="000000100000" w:firstRow="0" w:lastRow="0" w:firstColumn="0" w:lastColumn="0" w:oddVBand="0" w:evenVBand="0" w:oddHBand="1" w:evenHBand="0" w:firstRowFirstColumn="0" w:firstRowLastColumn="0" w:lastRowFirstColumn="0" w:lastRowLastColumn="0"/>
             </w:pPr>
             <w:r>
+              <w:lastRenderedPageBreak/>
               <w:t>Nhân viên lưu trữ thông tin và xác nhận đặt vé từ khách hàng.</w:t>
             </w:r>
           </w:p>
@@ -3971,6 +4098,7 @@
               <w:spacing w:line="240" w:lineRule="auto"/>
             </w:pPr>
             <w:r>
+              <w:lastRenderedPageBreak/>
               <w:t>Dòng thay thế</w:t>
             </w:r>
           </w:p>
@@ -4144,7 +4272,6 @@
                 <w:sz w:val="24"/>
                 <w:szCs w:val="24"/>
               </w:rPr>
-              <w:lastRenderedPageBreak/>
               <w:tab/>
             </w:r>
           </w:p>
@@ -4186,7 +4313,6 @@
                 <w:sz w:val="24"/>
                 <w:szCs w:val="24"/>
               </w:rPr>
-              <w:lastRenderedPageBreak/>
               <w:t>Mã số: UCNV-6</w:t>
             </w:r>
           </w:p>
@@ -4480,7 +4606,7 @@
           </w:p>
           <w:p>
             <w:pPr>
-              <w:pStyle w:val="oancuaDanhsach"/>
+              <w:pStyle w:val="ListParagraph"/>
               <w:numPr>
                 <w:ilvl w:val="0"/>
                 <w:numId w:val="17"/>
@@ -5188,7 +5314,14 @@
               <w:rPr>
                 <w:lang w:val="vi-VN"/>
               </w:rPr>
-              <w:t>Xác nhận thông tin đổi vé: nhân viên cung cấp thông tin vé mới cho khách hàng và yêu cầu khách hàng xác nhận.</w:t>
+              <w:t xml:space="preserve">Xác nhận thông tin đổi vé: nhân viên cung cấp thông tin vé mới </w:t>
+            </w:r>
+            <w:r>
+              <w:rPr>
+                <w:lang w:val="vi-VN"/>
+              </w:rPr>
+              <w:lastRenderedPageBreak/>
+              <w:t>cho khách hàng và yêu cầu khách hàng xác nhận.</w:t>
             </w:r>
           </w:p>
           <w:p>
@@ -5266,6 +5399,7 @@
                 <w:sz w:val="24"/>
                 <w:szCs w:val="24"/>
               </w:rPr>
+              <w:lastRenderedPageBreak/>
               <w:t>Dòng thay thế</w:t>
             </w:r>
           </w:p>
@@ -5327,17 +5461,7 @@
                 <w:szCs w:val="24"/>
                 <w:lang w:val="vi-VN"/>
               </w:rPr>
-              <w:t xml:space="preserve">Trường hợp bước 3, nếu vé không thỏa yêu cầu cho phép đổi thì nhân viên </w:t>
-            </w:r>
-            <w:r>
-              <w:rPr>
-                <w:rFonts w:ascii="Times New Roman" w:eastAsia="Times New Roman" w:hAnsi="Times New Roman" w:cs="Times New Roman"/>
-                <w:sz w:val="24"/>
-                <w:szCs w:val="24"/>
-                <w:lang w:val="vi-VN"/>
-              </w:rPr>
-              <w:lastRenderedPageBreak/>
-              <w:t>không tiến hành yêu cầu đổi vé cho khách hàng.</w:t>
+              <w:t>Trường hợp bước 3, nếu vé không thỏa yêu cầu cho phép đổi thì nhân viên không tiến hành yêu cầu đổi vé cho khách hàng.</w:t>
             </w:r>
           </w:p>
           <w:p>
@@ -6096,6 +6220,7 @@
                 <w:sz w:val="24"/>
                 <w:szCs w:val="24"/>
               </w:rPr>
+              <w:lastRenderedPageBreak/>
               <w:tab/>
             </w:r>
           </w:p>
@@ -6137,6 +6262,7 @@
                 <w:sz w:val="24"/>
                 <w:szCs w:val="24"/>
               </w:rPr>
+              <w:lastRenderedPageBreak/>
               <w:t>Mã số: UCNV-</w:t>
             </w:r>
             <w:r>
@@ -6500,7 +6626,6 @@
               </w:numPr>
             </w:pPr>
             <w:r>
-              <w:lastRenderedPageBreak/>
               <w:t>Nhân viên trình bày kế hoạch mở chuyến cho ban giám đố</w:t>
             </w:r>
             <w:r>
@@ -6558,7 +6683,6 @@
                 <w:sz w:val="24"/>
                 <w:szCs w:val="24"/>
               </w:rPr>
-              <w:lastRenderedPageBreak/>
               <w:t>Dòng thay thế</w:t>
             </w:r>
           </w:p>
@@ -7225,6 +7349,7 @@
                 <w:sz w:val="24"/>
                 <w:szCs w:val="24"/>
               </w:rPr>
+              <w:lastRenderedPageBreak/>
               <w:t>Dòng thay thế</w:t>
             </w:r>
           </w:p>
@@ -7287,7 +7412,7 @@
     </w:tbl>
     <w:p>
       <w:pPr>
-        <w:pStyle w:val="oancuaDanhsach"/>
+        <w:pStyle w:val="ListParagraph"/>
         <w:numPr>
           <w:ilvl w:val="0"/>
           <w:numId w:val="38"/>
@@ -7302,7 +7427,7 @@
     </w:p>
     <w:p>
       <w:pPr>
-        <w:pStyle w:val="oancuaDanhsach"/>
+        <w:pStyle w:val="ListParagraph"/>
         <w:numPr>
           <w:ilvl w:val="0"/>
           <w:numId w:val="38"/>
@@ -7317,7 +7442,7 @@
     </w:p>
     <w:p>
       <w:pPr>
-        <w:pStyle w:val="oancuaDanhsach"/>
+        <w:pStyle w:val="ListParagraph"/>
         <w:numPr>
           <w:ilvl w:val="0"/>
           <w:numId w:val="38"/>
@@ -7332,7 +7457,7 @@
     </w:p>
     <w:p>
       <w:pPr>
-        <w:pStyle w:val="oancuaDanhsach"/>
+        <w:pStyle w:val="ListParagraph"/>
         <w:numPr>
           <w:ilvl w:val="1"/>
           <w:numId w:val="38"/>
@@ -7347,7 +7472,7 @@
     </w:p>
     <w:p>
       <w:pPr>
-        <w:pStyle w:val="oancuaDanhsach"/>
+        <w:pStyle w:val="ListParagraph"/>
         <w:numPr>
           <w:ilvl w:val="1"/>
           <w:numId w:val="38"/>
@@ -7362,7 +7487,7 @@
     </w:p>
     <w:p>
       <w:pPr>
-        <w:pStyle w:val="oancuaDanhsach"/>
+        <w:pStyle w:val="ListParagraph"/>
         <w:numPr>
           <w:ilvl w:val="2"/>
           <w:numId w:val="38"/>
@@ -7377,7 +7502,7 @@
     </w:p>
     <w:p>
       <w:pPr>
-        <w:pStyle w:val="oancuaDanhsach"/>
+        <w:pStyle w:val="ListParagraph"/>
         <w:numPr>
           <w:ilvl w:val="2"/>
           <w:numId w:val="38"/>
@@ -7392,7 +7517,7 @@
     </w:p>
     <w:p>
       <w:pPr>
-        <w:pStyle w:val="oancuaDanhsach"/>
+        <w:pStyle w:val="ListParagraph"/>
         <w:numPr>
           <w:ilvl w:val="2"/>
           <w:numId w:val="38"/>
@@ -7407,7 +7532,7 @@
     </w:p>
     <w:p>
       <w:pPr>
-        <w:pStyle w:val="oancuaDanhsach"/>
+        <w:pStyle w:val="ListParagraph"/>
         <w:numPr>
           <w:ilvl w:val="2"/>
           <w:numId w:val="38"/>
@@ -7422,7 +7547,7 @@
     </w:p>
     <w:p>
       <w:pPr>
-        <w:pStyle w:val="oancuaDanhsach"/>
+        <w:pStyle w:val="ListParagraph"/>
         <w:numPr>
           <w:ilvl w:val="2"/>
           <w:numId w:val="38"/>
@@ -7437,7 +7562,7 @@
     </w:p>
     <w:p>
       <w:pPr>
-        <w:pStyle w:val="oancuaDanhsach"/>
+        <w:pStyle w:val="ListParagraph"/>
         <w:numPr>
           <w:ilvl w:val="2"/>
           <w:numId w:val="38"/>
@@ -7452,7 +7577,7 @@
     </w:p>
     <w:p>
       <w:pPr>
-        <w:pStyle w:val="oancuaDanhsach"/>
+        <w:pStyle w:val="ListParagraph"/>
         <w:numPr>
           <w:ilvl w:val="2"/>
           <w:numId w:val="38"/>
@@ -7467,7 +7592,7 @@
     </w:p>
     <w:p>
       <w:pPr>
-        <w:pStyle w:val="oancuaDanhsach"/>
+        <w:pStyle w:val="ListParagraph"/>
         <w:numPr>
           <w:ilvl w:val="2"/>
           <w:numId w:val="38"/>
@@ -7482,7 +7607,7 @@
     </w:p>
     <w:p>
       <w:pPr>
-        <w:pStyle w:val="oancuaDanhsach"/>
+        <w:pStyle w:val="ListParagraph"/>
         <w:numPr>
           <w:ilvl w:val="2"/>
           <w:numId w:val="38"/>
@@ -7497,7 +7622,7 @@
     </w:p>
     <w:p>
       <w:pPr>
-        <w:pStyle w:val="oancuaDanhsach"/>
+        <w:pStyle w:val="ListParagraph"/>
         <w:numPr>
           <w:ilvl w:val="2"/>
           <w:numId w:val="38"/>
@@ -7512,7 +7637,7 @@
     </w:p>
     <w:p>
       <w:pPr>
-        <w:pStyle w:val="oancuaDanhsach"/>
+        <w:pStyle w:val="ListParagraph"/>
         <w:numPr>
           <w:ilvl w:val="2"/>
           <w:numId w:val="38"/>
@@ -7527,7 +7652,7 @@
     </w:p>
     <w:p>
       <w:pPr>
-        <w:pStyle w:val="oancuaDanhsach"/>
+        <w:pStyle w:val="ListParagraph"/>
         <w:numPr>
           <w:ilvl w:val="2"/>
           <w:numId w:val="38"/>
@@ -7552,7 +7677,7 @@
     </w:p>
     <w:p>
       <w:pPr>
-        <w:pStyle w:val="oancuaDanhsach"/>
+        <w:pStyle w:val="ListParagraph"/>
         <w:numPr>
           <w:ilvl w:val="2"/>
           <w:numId w:val="38"/>
@@ -7888,7 +8013,6 @@
                 <w:sz w:val="24"/>
                 <w:szCs w:val="24"/>
               </w:rPr>
-              <w:lastRenderedPageBreak/>
               <w:t>Mô tả</w:t>
             </w:r>
           </w:p>
@@ -8151,7 +8275,7 @@
     </w:p>
     <w:tbl>
       <w:tblPr>
-        <w:tblStyle w:val="LiBang"/>
+        <w:tblStyle w:val="TableGrid"/>
         <w:tblW w:w="0" w:type="auto"/>
         <w:tblInd w:w="360" w:type="dxa"/>
         <w:tblLook w:val="04A0" w:firstRow="1" w:lastRow="0" w:firstColumn="1" w:lastColumn="0" w:noHBand="0" w:noVBand="1"/>
@@ -8317,10 +8441,10 @@
                   <v:path o:extrusionok="f" gradientshapeok="t" o:connecttype="rect"/>
                   <o:lock v:ext="edit" aspectratio="t"/>
                 </v:shapetype>
-                <v:shape id="_x0000_i1025" type="#_x0000_t75" style="width:406.2pt;height:488.4pt" o:ole="">
+                <v:shape id="_x0000_i1025" type="#_x0000_t75" style="width:406.05pt;height:488.1pt" o:ole="">
                   <v:imagedata r:id="rId8" o:title=""/>
                 </v:shape>
-                <o:OLEObject Type="Embed" ProgID="PBrush" ShapeID="_x0000_i1025" DrawAspect="Content" ObjectID="_1568060203" r:id="rId9"/>
+                <o:OLEObject Type="Embed" ProgID="PBrush" ShapeID="_x0000_i1025" DrawAspect="Content" ObjectID="_1568127406" r:id="rId9"/>
               </w:object>
             </w:r>
           </w:p>
@@ -8351,7 +8475,7 @@
     </w:p>
     <w:tbl>
       <w:tblPr>
-        <w:tblStyle w:val="LiBang"/>
+        <w:tblStyle w:val="TableGrid"/>
         <w:tblW w:w="0" w:type="auto"/>
         <w:tblInd w:w="360" w:type="dxa"/>
         <w:tblLook w:val="04A0" w:firstRow="1" w:lastRow="0" w:firstColumn="1" w:lastColumn="0" w:noHBand="0" w:noVBand="1"/>
@@ -8487,7 +8611,6 @@
             <w:r>
               <w:rPr>
                 <w:noProof/>
-                <w:lang w:eastAsia="zh-CN"/>
               </w:rPr>
               <w:drawing>
                 <wp:inline distT="0" distB="0" distL="0" distR="0">
@@ -8559,7 +8682,7 @@
     </w:p>
     <w:tbl>
       <w:tblPr>
-        <w:tblStyle w:val="LiBang"/>
+        <w:tblStyle w:val="TableGrid"/>
         <w:tblW w:w="0" w:type="auto"/>
         <w:tblInd w:w="360" w:type="dxa"/>
         <w:tblLook w:val="04A0" w:firstRow="1" w:lastRow="0" w:firstColumn="1" w:lastColumn="0" w:noHBand="0" w:noVBand="1"/>
@@ -8704,7 +8827,6 @@
             <w:r>
               <w:rPr>
                 <w:noProof/>
-                <w:lang w:eastAsia="zh-CN"/>
               </w:rPr>
               <w:drawing>
                 <wp:inline distT="0" distB="0" distL="0" distR="0">
@@ -8783,7 +8905,7 @@
     </w:p>
     <w:tbl>
       <w:tblPr>
-        <w:tblStyle w:val="LiBang"/>
+        <w:tblStyle w:val="TableGrid"/>
         <w:tblW w:w="0" w:type="auto"/>
         <w:tblInd w:w="360" w:type="dxa"/>
         <w:tblLook w:val="04A0" w:firstRow="1" w:lastRow="0" w:firstColumn="1" w:lastColumn="0" w:noHBand="0" w:noVBand="1"/>
@@ -8925,7 +9047,6 @@
             <w:r>
               <w:rPr>
                 <w:noProof/>
-                <w:lang w:eastAsia="zh-CN"/>
               </w:rPr>
               <w:drawing>
                 <wp:anchor distT="0" distB="0" distL="114300" distR="114300" simplePos="0" relativeHeight="251662336" behindDoc="0" locked="0" layoutInCell="1" allowOverlap="1" wp14:anchorId="7244F72F" wp14:editId="5ACBB87D">
@@ -8995,7 +9116,7 @@
     </w:p>
     <w:p>
       <w:pPr>
-        <w:pStyle w:val="oancuaDanhsach"/>
+        <w:pStyle w:val="ListParagraph"/>
         <w:numPr>
           <w:ilvl w:val="0"/>
           <w:numId w:val="13"/>
@@ -9018,7 +9139,7 @@
     </w:p>
     <w:p>
       <w:pPr>
-        <w:pStyle w:val="oancuaDanhsach"/>
+        <w:pStyle w:val="ListParagraph"/>
         <w:numPr>
           <w:ilvl w:val="0"/>
           <w:numId w:val="13"/>
@@ -9041,7 +9162,7 @@
     </w:p>
     <w:p>
       <w:pPr>
-        <w:pStyle w:val="oancuaDanhsach"/>
+        <w:pStyle w:val="ListParagraph"/>
         <w:numPr>
           <w:ilvl w:val="0"/>
           <w:numId w:val="13"/>
@@ -9064,7 +9185,7 @@
     </w:p>
     <w:p>
       <w:pPr>
-        <w:pStyle w:val="oancuaDanhsach"/>
+        <w:pStyle w:val="ListParagraph"/>
         <w:numPr>
           <w:ilvl w:val="1"/>
           <w:numId w:val="13"/>
@@ -9087,7 +9208,7 @@
     </w:p>
     <w:p>
       <w:pPr>
-        <w:pStyle w:val="oancuaDanhsach"/>
+        <w:pStyle w:val="ListParagraph"/>
         <w:numPr>
           <w:ilvl w:val="1"/>
           <w:numId w:val="13"/>
@@ -9110,7 +9231,7 @@
     </w:p>
     <w:p>
       <w:pPr>
-        <w:pStyle w:val="oancuaDanhsach"/>
+        <w:pStyle w:val="ListParagraph"/>
         <w:numPr>
           <w:ilvl w:val="1"/>
           <w:numId w:val="13"/>
@@ -9133,7 +9254,7 @@
     </w:p>
     <w:p>
       <w:pPr>
-        <w:pStyle w:val="oancuaDanhsach"/>
+        <w:pStyle w:val="ListParagraph"/>
         <w:numPr>
           <w:ilvl w:val="2"/>
           <w:numId w:val="13"/>
@@ -9156,7 +9277,7 @@
     </w:p>
     <w:p>
       <w:pPr>
-        <w:pStyle w:val="oancuaDanhsach"/>
+        <w:pStyle w:val="ListParagraph"/>
         <w:numPr>
           <w:ilvl w:val="2"/>
           <w:numId w:val="13"/>
@@ -9191,7 +9312,7 @@
     </w:p>
     <w:tbl>
       <w:tblPr>
-        <w:tblStyle w:val="LiBang"/>
+        <w:tblStyle w:val="TableGrid"/>
         <w:tblW w:w="0" w:type="auto"/>
         <w:tblInd w:w="360" w:type="dxa"/>
         <w:tblLook w:val="04A0" w:firstRow="1" w:lastRow="0" w:firstColumn="1" w:lastColumn="0" w:noHBand="0" w:noVBand="1"/>
@@ -9327,7 +9448,6 @@
             <w:r>
               <w:rPr>
                 <w:noProof/>
-                <w:lang w:eastAsia="zh-CN"/>
               </w:rPr>
               <w:drawing>
                 <wp:inline distT="0" distB="0" distL="0" distR="0">
@@ -9399,7 +9519,7 @@
     </w:p>
     <w:tbl>
       <w:tblPr>
-        <w:tblStyle w:val="LiBang"/>
+        <w:tblStyle w:val="TableGrid"/>
         <w:tblW w:w="0" w:type="auto"/>
         <w:tblInd w:w="360" w:type="dxa"/>
         <w:tblLook w:val="04A0" w:firstRow="1" w:lastRow="0" w:firstColumn="1" w:lastColumn="0" w:noHBand="0" w:noVBand="1"/>
@@ -9541,7 +9661,6 @@
             <w:r>
               <w:rPr>
                 <w:noProof/>
-                <w:lang w:eastAsia="zh-CN"/>
               </w:rPr>
               <w:drawing>
                 <wp:anchor distT="0" distB="0" distL="114300" distR="114300" simplePos="0" relativeHeight="251666432" behindDoc="0" locked="0" layoutInCell="1" allowOverlap="1" wp14:anchorId="7C719B58" wp14:editId="2D61682B">
@@ -9636,7 +9755,7 @@
     </w:p>
     <w:tbl>
       <w:tblPr>
-        <w:tblStyle w:val="LiBang"/>
+        <w:tblStyle w:val="TableGrid"/>
         <w:tblW w:w="0" w:type="auto"/>
         <w:tblInd w:w="360" w:type="dxa"/>
         <w:tblLook w:val="04A0" w:firstRow="1" w:lastRow="0" w:firstColumn="1" w:lastColumn="0" w:noHBand="0" w:noVBand="1"/>
@@ -9778,7 +9897,6 @@
             <w:r>
               <w:rPr>
                 <w:noProof/>
-                <w:lang w:eastAsia="zh-CN"/>
               </w:rPr>
               <w:drawing>
                 <wp:inline distT="0" distB="0" distL="0" distR="0" wp14:anchorId="05D32DDA" wp14:editId="1192B43A">
@@ -9851,7 +9969,7 @@
     </w:p>
     <w:tbl>
       <w:tblPr>
-        <w:tblStyle w:val="LiBang"/>
+        <w:tblStyle w:val="TableGrid"/>
         <w:tblW w:w="0" w:type="auto"/>
         <w:tblInd w:w="360" w:type="dxa"/>
         <w:tblLayout w:type="fixed"/>
@@ -9988,7 +10106,6 @@
             <w:r>
               <w:rPr>
                 <w:noProof/>
-                <w:lang w:eastAsia="zh-CN"/>
               </w:rPr>
               <w:drawing>
                 <wp:inline distT="0" distB="0" distL="0" distR="0" wp14:anchorId="2ED51C92" wp14:editId="40B5D0D9">
@@ -10066,7 +10183,7 @@
     </w:p>
     <w:tbl>
       <w:tblPr>
-        <w:tblStyle w:val="LiBang"/>
+        <w:tblStyle w:val="TableGrid"/>
         <w:tblW w:w="0" w:type="auto"/>
         <w:tblInd w:w="360" w:type="dxa"/>
         <w:tblLayout w:type="fixed"/>
@@ -10209,7 +10326,6 @@
             <w:r>
               <w:rPr>
                 <w:noProof/>
-                <w:lang w:eastAsia="zh-CN"/>
               </w:rPr>
               <w:drawing>
                 <wp:inline distT="0" distB="0" distL="0" distR="0" wp14:anchorId="3A906A36" wp14:editId="51476D50">
@@ -10277,7 +10393,7 @@
     </w:p>
     <w:tbl>
       <w:tblPr>
-        <w:tblStyle w:val="LiBang"/>
+        <w:tblStyle w:val="TableGrid"/>
         <w:tblW w:w="0" w:type="auto"/>
         <w:tblInd w:w="360" w:type="dxa"/>
         <w:tblLayout w:type="fixed"/>
@@ -10423,7 +10539,6 @@
             <w:r>
               <w:rPr>
                 <w:noProof/>
-                <w:lang w:eastAsia="zh-CN"/>
               </w:rPr>
               <w:drawing>
                 <wp:inline distT="0" distB="0" distL="0" distR="0">
@@ -10485,7 +10600,7 @@
     </w:p>
     <w:tbl>
       <w:tblPr>
-        <w:tblStyle w:val="LiBang"/>
+        <w:tblStyle w:val="TableGrid"/>
         <w:tblW w:w="0" w:type="auto"/>
         <w:tblInd w:w="360" w:type="dxa"/>
         <w:tblLayout w:type="fixed"/>
@@ -10622,7 +10737,6 @@
             <w:r>
               <w:rPr>
                 <w:noProof/>
-                <w:lang w:eastAsia="zh-CN"/>
               </w:rPr>
               <w:drawing>
                 <wp:inline distT="0" distB="0" distL="0" distR="0" wp14:anchorId="03C93B73" wp14:editId="59FA61A0">
@@ -10689,7 +10803,7 @@
     </w:p>
     <w:tbl>
       <w:tblPr>
-        <w:tblStyle w:val="LiBang"/>
+        <w:tblStyle w:val="TableGrid"/>
         <w:tblW w:w="0" w:type="auto"/>
         <w:tblInd w:w="360" w:type="dxa"/>
         <w:tblLayout w:type="fixed"/>
@@ -10826,7 +10940,6 @@
             <w:r>
               <w:rPr>
                 <w:noProof/>
-                <w:lang w:eastAsia="zh-CN"/>
               </w:rPr>
               <w:drawing>
                 <wp:inline distT="0" distB="0" distL="0" distR="0" wp14:anchorId="3CBA9D9A" wp14:editId="5E3CF403">
@@ -10872,13 +10985,11 @@
             </w:r>
           </w:p>
         </w:tc>
-        <w:bookmarkStart w:id="1" w:name="_GoBack"/>
-        <w:bookmarkEnd w:id="1"/>
       </w:tr>
     </w:tbl>
     <w:p>
       <w:pPr>
-        <w:pStyle w:val="oancuaDanhsach"/>
+        <w:pStyle w:val="ListParagraph"/>
         <w:numPr>
           <w:ilvl w:val="0"/>
           <w:numId w:val="40"/>
@@ -10901,7 +11012,7 @@
     </w:p>
     <w:p>
       <w:pPr>
-        <w:pStyle w:val="oancuaDanhsach"/>
+        <w:pStyle w:val="ListParagraph"/>
         <w:numPr>
           <w:ilvl w:val="0"/>
           <w:numId w:val="40"/>
@@ -10924,7 +11035,7 @@
     </w:p>
     <w:p>
       <w:pPr>
-        <w:pStyle w:val="oancuaDanhsach"/>
+        <w:pStyle w:val="ListParagraph"/>
         <w:numPr>
           <w:ilvl w:val="0"/>
           <w:numId w:val="40"/>
@@ -10947,7 +11058,7 @@
     </w:p>
     <w:p>
       <w:pPr>
-        <w:pStyle w:val="oancuaDanhsach"/>
+        <w:pStyle w:val="ListParagraph"/>
         <w:numPr>
           <w:ilvl w:val="1"/>
           <w:numId w:val="40"/>
@@ -10970,7 +11081,7 @@
     </w:p>
     <w:p>
       <w:pPr>
-        <w:pStyle w:val="oancuaDanhsach"/>
+        <w:pStyle w:val="ListParagraph"/>
         <w:numPr>
           <w:ilvl w:val="1"/>
           <w:numId w:val="40"/>
@@ -10993,7 +11104,7 @@
     </w:p>
     <w:p>
       <w:pPr>
-        <w:pStyle w:val="oancuaDanhsach"/>
+        <w:pStyle w:val="ListParagraph"/>
         <w:numPr>
           <w:ilvl w:val="1"/>
           <w:numId w:val="40"/>
@@ -11016,7 +11127,7 @@
     </w:p>
     <w:p>
       <w:pPr>
-        <w:pStyle w:val="oancuaDanhsach"/>
+        <w:pStyle w:val="ListParagraph"/>
         <w:numPr>
           <w:ilvl w:val="2"/>
           <w:numId w:val="40"/>
@@ -11039,7 +11150,7 @@
     </w:p>
     <w:p>
       <w:pPr>
-        <w:pStyle w:val="oancuaDanhsach"/>
+        <w:pStyle w:val="ListParagraph"/>
         <w:numPr>
           <w:ilvl w:val="2"/>
           <w:numId w:val="40"/>
@@ -11062,7 +11173,7 @@
     </w:p>
     <w:p>
       <w:pPr>
-        <w:pStyle w:val="oancuaDanhsach"/>
+        <w:pStyle w:val="ListParagraph"/>
         <w:numPr>
           <w:ilvl w:val="2"/>
           <w:numId w:val="40"/>
@@ -11085,7 +11196,7 @@
     </w:p>
     <w:p>
       <w:pPr>
-        <w:pStyle w:val="oancuaDanhsach"/>
+        <w:pStyle w:val="ListParagraph"/>
         <w:numPr>
           <w:ilvl w:val="2"/>
           <w:numId w:val="40"/>
@@ -11108,7 +11219,7 @@
     </w:p>
     <w:p>
       <w:pPr>
-        <w:pStyle w:val="oancuaDanhsach"/>
+        <w:pStyle w:val="ListParagraph"/>
         <w:numPr>
           <w:ilvl w:val="2"/>
           <w:numId w:val="40"/>
@@ -11131,7 +11242,7 @@
     </w:p>
     <w:p>
       <w:pPr>
-        <w:pStyle w:val="oancuaDanhsach"/>
+        <w:pStyle w:val="ListParagraph"/>
         <w:numPr>
           <w:ilvl w:val="2"/>
           <w:numId w:val="40"/>
@@ -11154,7 +11265,7 @@
     </w:p>
     <w:p>
       <w:pPr>
-        <w:pStyle w:val="oancuaDanhsach"/>
+        <w:pStyle w:val="ListParagraph"/>
         <w:numPr>
           <w:ilvl w:val="2"/>
           <w:numId w:val="40"/>
@@ -11177,7 +11288,7 @@
     </w:p>
     <w:p>
       <w:pPr>
-        <w:pStyle w:val="oancuaDanhsach"/>
+        <w:pStyle w:val="ListParagraph"/>
         <w:numPr>
           <w:ilvl w:val="2"/>
           <w:numId w:val="40"/>
@@ -11200,7 +11311,7 @@
     </w:p>
     <w:p>
       <w:pPr>
-        <w:pStyle w:val="oancuaDanhsach"/>
+        <w:pStyle w:val="ListParagraph"/>
         <w:numPr>
           <w:ilvl w:val="2"/>
           <w:numId w:val="40"/>
@@ -11223,7 +11334,7 @@
     </w:p>
     <w:p>
       <w:pPr>
-        <w:pStyle w:val="oancuaDanhsach"/>
+        <w:pStyle w:val="ListParagraph"/>
         <w:numPr>
           <w:ilvl w:val="2"/>
           <w:numId w:val="40"/>
@@ -11259,7 +11370,7 @@
     </w:p>
     <w:tbl>
       <w:tblPr>
-        <w:tblStyle w:val="LiBang"/>
+        <w:tblStyle w:val="TableGrid"/>
         <w:tblW w:w="0" w:type="auto"/>
         <w:tblInd w:w="360" w:type="dxa"/>
         <w:tblLayout w:type="fixed"/>
@@ -11396,7 +11507,6 @@
             <w:r>
               <w:rPr>
                 <w:noProof/>
-                <w:lang w:eastAsia="zh-CN"/>
               </w:rPr>
               <w:drawing>
                 <wp:inline distT="0" distB="0" distL="0" distR="0" wp14:anchorId="491E49DD" wp14:editId="2A04831F">
@@ -11476,7 +11586,7 @@
     </w:p>
     <w:p>
       <w:pPr>
-        <w:pStyle w:val="oancuaDanhsach"/>
+        <w:pStyle w:val="ListParagraph"/>
         <w:numPr>
           <w:ilvl w:val="0"/>
           <w:numId w:val="19"/>
@@ -11499,7 +11609,7 @@
     </w:p>
     <w:p>
       <w:pPr>
-        <w:pStyle w:val="oancuaDanhsach"/>
+        <w:pStyle w:val="ListParagraph"/>
         <w:numPr>
           <w:ilvl w:val="0"/>
           <w:numId w:val="22"/>
@@ -11522,7 +11632,7 @@
     </w:p>
     <w:p>
       <w:pPr>
-        <w:pStyle w:val="oancuaDanhsach"/>
+        <w:pStyle w:val="ListParagraph"/>
         <w:numPr>
           <w:ilvl w:val="0"/>
           <w:numId w:val="22"/>
@@ -11545,7 +11655,7 @@
     </w:p>
     <w:p>
       <w:pPr>
-        <w:pStyle w:val="oancuaDanhsach"/>
+        <w:pStyle w:val="ListParagraph"/>
         <w:numPr>
           <w:ilvl w:val="0"/>
           <w:numId w:val="22"/>
@@ -11568,7 +11678,7 @@
     </w:p>
     <w:p>
       <w:pPr>
-        <w:pStyle w:val="oancuaDanhsach"/>
+        <w:pStyle w:val="ListParagraph"/>
         <w:numPr>
           <w:ilvl w:val="0"/>
           <w:numId w:val="22"/>
@@ -11607,7 +11717,7 @@
     </w:p>
     <w:tbl>
       <w:tblPr>
-        <w:tblStyle w:val="LiBang"/>
+        <w:tblStyle w:val="TableGrid"/>
         <w:tblW w:w="0" w:type="auto"/>
         <w:tblInd w:w="360" w:type="dxa"/>
         <w:tblLook w:val="04A0" w:firstRow="1" w:lastRow="0" w:firstColumn="1" w:lastColumn="0" w:noHBand="0" w:noVBand="1"/>
@@ -11698,11 +11808,27 @@
               <w:t>Quản lí thông tin của các trạm dừng chân</w:t>
             </w:r>
             <w:r>
-              <w:t>: thời gian lập trạm, địa điểm, tỉ lệ đón khách,..</w:t>
-            </w:r>
-            <w:r>
-              <w:t>. Bao gồm các chức năng: tìm kiếm thông tin trạm, thêm thông tin trạm, xóa thông tin trạm, chỉnh sửa thông tin trạm.</w:t>
-            </w:r>
+              <w:t>: thời gian lập trạm, địa điểm, tỉ lệ đón khách</w:t>
+            </w:r>
+            <w:proofErr w:type="gramStart"/>
+            <w:r>
+              <w:t>,..</w:t>
+            </w:r>
+            <w:r>
+              <w:t>.</w:t>
+            </w:r>
+            <w:proofErr w:type="gramEnd"/>
+            <w:r>
+              <w:t xml:space="preserve"> Trong đó còn cho phép quản lí thông tin đường đi qua các trạm để tìm đường đi ngắn nhất hoặc những đường đi phù hợp khi xảy ra những trường hợp không mong muốn</w:t>
+            </w:r>
+            <w:r>
+              <w:t xml:space="preserve"> </w:t>
+            </w:r>
+            <w:r>
+              <w:t>đối với những đường đi đã được lên lịch trình.</w:t>
+            </w:r>
+            <w:bookmarkStart w:id="1" w:name="_GoBack"/>
+            <w:bookmarkEnd w:id="1"/>
           </w:p>
         </w:tc>
       </w:tr>
@@ -11719,7 +11845,7 @@
     </w:p>
     <w:p>
       <w:pPr>
-        <w:pStyle w:val="oancuaDanhsach"/>
+        <w:pStyle w:val="ListParagraph"/>
         <w:numPr>
           <w:ilvl w:val="0"/>
           <w:numId w:val="14"/>
@@ -11742,7 +11868,7 @@
     </w:p>
     <w:p>
       <w:pPr>
-        <w:pStyle w:val="oancuaDanhsach"/>
+        <w:pStyle w:val="ListParagraph"/>
         <w:numPr>
           <w:ilvl w:val="0"/>
           <w:numId w:val="14"/>
@@ -11765,7 +11891,7 @@
     </w:p>
     <w:p>
       <w:pPr>
-        <w:pStyle w:val="oancuaDanhsach"/>
+        <w:pStyle w:val="ListParagraph"/>
         <w:numPr>
           <w:ilvl w:val="0"/>
           <w:numId w:val="14"/>
@@ -11788,7 +11914,7 @@
     </w:p>
     <w:p>
       <w:pPr>
-        <w:pStyle w:val="oancuaDanhsach"/>
+        <w:pStyle w:val="ListParagraph"/>
         <w:numPr>
           <w:ilvl w:val="0"/>
           <w:numId w:val="14"/>
@@ -11811,7 +11937,7 @@
     </w:p>
     <w:p>
       <w:pPr>
-        <w:pStyle w:val="oancuaDanhsach"/>
+        <w:pStyle w:val="ListParagraph"/>
         <w:numPr>
           <w:ilvl w:val="1"/>
           <w:numId w:val="14"/>
@@ -11850,7 +11976,7 @@
     </w:p>
     <w:tbl>
       <w:tblPr>
-        <w:tblStyle w:val="LiBang"/>
+        <w:tblStyle w:val="TableGrid"/>
         <w:tblW w:w="0" w:type="auto"/>
         <w:tblInd w:w="360" w:type="dxa"/>
         <w:tblLook w:val="04A0" w:firstRow="1" w:lastRow="0" w:firstColumn="1" w:lastColumn="0" w:noHBand="0" w:noVBand="1"/>
@@ -11893,6 +12019,7 @@
               <w:pStyle w:val="MyTable1"/>
             </w:pPr>
             <w:r>
+              <w:lastRenderedPageBreak/>
               <w:t>Tham chiếu</w:t>
             </w:r>
           </w:p>
@@ -11922,7 +12049,6 @@
               <w:pStyle w:val="MyTable1"/>
             </w:pPr>
             <w:r>
-              <w:lastRenderedPageBreak/>
               <w:t>Mô tả</w:t>
             </w:r>
           </w:p>
@@ -11936,7 +12062,15 @@
               <w:pStyle w:val="MyTable1"/>
             </w:pPr>
             <w:r>
-              <w:t>Quản lí thông tín các tuyến xe gồm trạm bắt đầu, trạm kết thúc, lộ trình tuyến, các chuyến thuộc tuyến xe,… Bao gồm các chức năng: xem danh sách tuyến, tìm tuyến, thêm tuyến, sửa tuyến, xóa tuyến.</w:t>
+              <w:t>Quản lí thông tín các tuyến xe gồm trạm bắt đầu, trạm kết thúc, lộ trình tuyến, các chuyến thuộc tuyến xe</w:t>
+            </w:r>
+            <w:proofErr w:type="gramStart"/>
+            <w:r>
+              <w:t>,…</w:t>
+            </w:r>
+            <w:proofErr w:type="gramEnd"/>
+            <w:r>
+              <w:t xml:space="preserve"> Bao gồm các chức năng: xem danh sách tuyến, tìm tuyến, thêm tuyến, sửa tuyến, xóa tuyến.</w:t>
             </w:r>
           </w:p>
         </w:tc>
@@ -11957,7 +12091,7 @@
     </w:p>
     <w:tbl>
       <w:tblPr>
-        <w:tblStyle w:val="LiBang"/>
+        <w:tblStyle w:val="TableGrid"/>
         <w:tblW w:w="0" w:type="auto"/>
         <w:tblInd w:w="360" w:type="dxa"/>
         <w:tblLook w:val="04A0" w:firstRow="1" w:lastRow="0" w:firstColumn="1" w:lastColumn="0" w:noHBand="0" w:noVBand="1"/>
@@ -12045,7 +12179,15 @@
               <w:pStyle w:val="MyTable1"/>
             </w:pPr>
             <w:r>
-              <w:t>Cho phép hiển thị danh sách tất cả các tuyến còn tồn tại trên thực tế. Danh sách hiển thị gồm: trạm bắt đầu, trạm kết thúc, chiều dài tuyến, thời gian ước lượng,… Hỗ trợ tính năng sắp xếp danh sách tuyến theo một số tiêu chí nhất định.</w:t>
+              <w:t>Cho phép hiển thị danh sách tất cả các tuyến còn tồn tại trên thực tế. Danh sách hiển thị gồm: trạm bắt đầu, trạm kết thúc, chiều dài tuyến, thời gian ước lượng</w:t>
+            </w:r>
+            <w:proofErr w:type="gramStart"/>
+            <w:r>
+              <w:t>,…</w:t>
+            </w:r>
+            <w:proofErr w:type="gramEnd"/>
+            <w:r>
+              <w:t xml:space="preserve"> Hỗ trợ tính năng sắp xếp danh sách tuyến theo một số tiêu chí nhất định.</w:t>
             </w:r>
           </w:p>
         </w:tc>
@@ -12076,7 +12218,7 @@
     </w:p>
     <w:tbl>
       <w:tblPr>
-        <w:tblStyle w:val="LiBang"/>
+        <w:tblStyle w:val="TableGrid"/>
         <w:tblW w:w="0" w:type="auto"/>
         <w:tblInd w:w="360" w:type="dxa"/>
         <w:tblLook w:val="04A0" w:firstRow="1" w:lastRow="0" w:firstColumn="1" w:lastColumn="0" w:noHBand="0" w:noVBand="1"/>
@@ -12195,7 +12337,7 @@
     </w:p>
     <w:tbl>
       <w:tblPr>
-        <w:tblStyle w:val="LiBang"/>
+        <w:tblStyle w:val="TableGrid"/>
         <w:tblW w:w="0" w:type="auto"/>
         <w:tblInd w:w="360" w:type="dxa"/>
         <w:tblLook w:val="04A0" w:firstRow="1" w:lastRow="0" w:firstColumn="1" w:lastColumn="0" w:noHBand="0" w:noVBand="1"/>
@@ -12283,8 +12425,13 @@
               <w:pStyle w:val="MyTable1"/>
             </w:pPr>
             <w:r>
-              <w:t>Thêm tuyến mới khi mở tuyến thành công. Nhập vào các thông tin như trạm bắt đầu, trạm kết thúc, lộ trình tuyến,…</w:t>
-            </w:r>
+              <w:t>Thêm tuyến mới khi mở tuyến thành công. Nhập vào các thông tin như trạm bắt đầu, trạm kết thúc, lộ trình tuyến</w:t>
+            </w:r>
+            <w:proofErr w:type="gramStart"/>
+            <w:r>
+              <w:t>,…</w:t>
+            </w:r>
+            <w:proofErr w:type="gramEnd"/>
           </w:p>
         </w:tc>
       </w:tr>
@@ -12314,7 +12461,7 @@
     </w:p>
     <w:tbl>
       <w:tblPr>
-        <w:tblStyle w:val="LiBang"/>
+        <w:tblStyle w:val="TableGrid"/>
         <w:tblW w:w="0" w:type="auto"/>
         <w:tblInd w:w="360" w:type="dxa"/>
         <w:tblLook w:val="04A0" w:firstRow="1" w:lastRow="0" w:firstColumn="1" w:lastColumn="0" w:noHBand="0" w:noVBand="1"/>
@@ -12335,6 +12482,7 @@
               <w:pStyle w:val="MyTable1"/>
             </w:pPr>
             <w:r>
+              <w:lastRenderedPageBreak/>
               <w:t>Mã số:</w:t>
             </w:r>
             <w:r>
@@ -12357,7 +12505,6 @@
               <w:pStyle w:val="MyTable1"/>
             </w:pPr>
             <w:r>
-              <w:lastRenderedPageBreak/>
               <w:t>Tham chiếu</w:t>
             </w:r>
           </w:p>
@@ -12434,7 +12581,7 @@
     </w:p>
     <w:tbl>
       <w:tblPr>
-        <w:tblStyle w:val="LiBang"/>
+        <w:tblStyle w:val="TableGrid"/>
         <w:tblW w:w="0" w:type="auto"/>
         <w:tblInd w:w="360" w:type="dxa"/>
         <w:tblLook w:val="04A0" w:firstRow="1" w:lastRow="0" w:firstColumn="1" w:lastColumn="0" w:noHBand="0" w:noVBand="1"/>
@@ -12522,8 +12669,13 @@
               <w:pStyle w:val="MyTable1"/>
             </w:pPr>
             <w:r>
-              <w:t>Sửa tuyến trên hệ thống dựa vào các thay đổi về tuyến trên thực tế. Các thay đổi bao gồm: các trạm thuộc tuyến, các chuyến thuộc tuyến, thời gian ước lượng,…</w:t>
-            </w:r>
+              <w:t>Sửa tuyến trên hệ thống dựa vào các thay đổi về tuyến trên thực tế. Các thay đổi bao gồm: các trạm thuộc tuyến, các chuyến thuộc tuyến, thời gian ước lượng</w:t>
+            </w:r>
+            <w:proofErr w:type="gramStart"/>
+            <w:r>
+              <w:t>,…</w:t>
+            </w:r>
+            <w:proofErr w:type="gramEnd"/>
           </w:p>
         </w:tc>
       </w:tr>
@@ -12553,7 +12705,7 @@
     </w:p>
     <w:tbl>
       <w:tblPr>
-        <w:tblStyle w:val="LiBang"/>
+        <w:tblStyle w:val="TableGrid"/>
         <w:tblW w:w="0" w:type="auto"/>
         <w:tblInd w:w="360" w:type="dxa"/>
         <w:tblLook w:val="04A0" w:firstRow="1" w:lastRow="0" w:firstColumn="1" w:lastColumn="0" w:noHBand="0" w:noVBand="1"/>
@@ -12672,7 +12824,7 @@
     </w:p>
     <w:tbl>
       <w:tblPr>
-        <w:tblStyle w:val="LiBang"/>
+        <w:tblStyle w:val="TableGrid"/>
         <w:tblW w:w="0" w:type="auto"/>
         <w:tblInd w:w="360" w:type="dxa"/>
         <w:tblLook w:val="04A0" w:firstRow="1" w:lastRow="0" w:firstColumn="1" w:lastColumn="0" w:noHBand="0" w:noVBand="1"/>
@@ -12747,6 +12899,7 @@
               <w:pStyle w:val="MyTable1"/>
             </w:pPr>
             <w:r>
+              <w:lastRenderedPageBreak/>
               <w:t>Mô tả</w:t>
             </w:r>
           </w:p>
@@ -12760,11 +12913,7 @@
               <w:pStyle w:val="MyTable1"/>
             </w:pPr>
             <w:r>
-              <w:t xml:space="preserve">Cho phép hiển thị danh sách vé đã đặt thành công của các tuyến xe của hãng. Danh sách hiển thị gồm: mã vé, tuyến xe, thời gian khởi hành, trạm đón khách, giá vé, họ tên khách hàng, số ghế, số xe, ngày xuất vé, họ tên nhân viên xuất vé.… Hỗ trợ tính năng sắp xếp danh sách vé theo </w:t>
-            </w:r>
-            <w:r>
-              <w:lastRenderedPageBreak/>
-              <w:t>một số tiêu chí nhất định.</w:t>
+              <w:t>Cho phép hiển thị danh sách vé đã đặt thành công của các tuyến xe của hãng. Danh sách hiển thị gồm: mã vé, tuyến xe, thời gian khởi hành, trạm đón khách, giá vé, họ tên khách hàng, số ghế, số xe, ngày xuất vé, họ tên nhân viên xuất vé.… Hỗ trợ tính năng sắp xếp danh sách vé theo một số tiêu chí nhất định.</w:t>
             </w:r>
           </w:p>
         </w:tc>
@@ -12795,7 +12944,7 @@
     </w:p>
     <w:tbl>
       <w:tblPr>
-        <w:tblStyle w:val="LiBang"/>
+        <w:tblStyle w:val="TableGrid"/>
         <w:tblW w:w="0" w:type="auto"/>
         <w:tblInd w:w="360" w:type="dxa"/>
         <w:tblLook w:val="04A0" w:firstRow="1" w:lastRow="0" w:firstColumn="1" w:lastColumn="0" w:noHBand="0" w:noVBand="1"/>
@@ -12914,7 +13063,7 @@
     </w:p>
     <w:tbl>
       <w:tblPr>
-        <w:tblStyle w:val="LiBang"/>
+        <w:tblStyle w:val="TableGrid"/>
         <w:tblW w:w="0" w:type="auto"/>
         <w:tblInd w:w="360" w:type="dxa"/>
         <w:tblLook w:val="04A0" w:firstRow="1" w:lastRow="0" w:firstColumn="1" w:lastColumn="0" w:noHBand="0" w:noVBand="1"/>
@@ -13033,7 +13182,7 @@
     </w:p>
     <w:tbl>
       <w:tblPr>
-        <w:tblStyle w:val="LiBang"/>
+        <w:tblStyle w:val="TableGrid"/>
         <w:tblW w:w="0" w:type="auto"/>
         <w:tblInd w:w="360" w:type="dxa"/>
         <w:tblLook w:val="04A0" w:firstRow="1" w:lastRow="0" w:firstColumn="1" w:lastColumn="0" w:noHBand="0" w:noVBand="1"/>
@@ -13144,12 +13293,13 @@
         <w:ind w:left="1260" w:hanging="540"/>
       </w:pPr>
       <w:r>
+        <w:lastRenderedPageBreak/>
         <w:t>Đổi vé</w:t>
       </w:r>
     </w:p>
     <w:tbl>
       <w:tblPr>
-        <w:tblStyle w:val="LiBang"/>
+        <w:tblStyle w:val="TableGrid"/>
         <w:tblW w:w="0" w:type="auto"/>
         <w:tblInd w:w="360" w:type="dxa"/>
         <w:tblLook w:val="04A0" w:firstRow="1" w:lastRow="0" w:firstColumn="1" w:lastColumn="0" w:noHBand="0" w:noVBand="1"/>
@@ -13170,7 +13320,6 @@
               <w:pStyle w:val="MyTable1"/>
             </w:pPr>
             <w:r>
-              <w:lastRenderedPageBreak/>
               <w:t>Mã số:</w:t>
             </w:r>
             <w:r>
@@ -13269,7 +13418,7 @@
     </w:p>
     <w:tbl>
       <w:tblPr>
-        <w:tblStyle w:val="LiBang"/>
+        <w:tblStyle w:val="TableGrid"/>
         <w:tblW w:w="0" w:type="auto"/>
         <w:tblInd w:w="360" w:type="dxa"/>
         <w:tblLook w:val="04A0" w:firstRow="1" w:lastRow="0" w:firstColumn="1" w:lastColumn="0" w:noHBand="0" w:noVBand="1"/>
@@ -13387,7 +13536,7 @@
     </w:p>
     <w:tbl>
       <w:tblPr>
-        <w:tblStyle w:val="LiBang"/>
+        <w:tblStyle w:val="TableGrid"/>
         <w:tblW w:w="0" w:type="auto"/>
         <w:tblInd w:w="360" w:type="dxa"/>
         <w:tblLook w:val="04A0" w:firstRow="1" w:lastRow="0" w:firstColumn="1" w:lastColumn="0" w:noHBand="0" w:noVBand="1"/>
@@ -13506,7 +13655,7 @@
     </w:p>
     <w:tbl>
       <w:tblPr>
-        <w:tblStyle w:val="LiBang"/>
+        <w:tblStyle w:val="TableGrid"/>
         <w:tblW w:w="0" w:type="auto"/>
         <w:tblInd w:w="360" w:type="dxa"/>
         <w:tblLook w:val="04A0" w:firstRow="1" w:lastRow="0" w:firstColumn="1" w:lastColumn="0" w:noHBand="0" w:noVBand="1"/>
@@ -13626,7 +13775,7 @@
     </w:p>
     <w:tbl>
       <w:tblPr>
-        <w:tblStyle w:val="LiBang"/>
+        <w:tblStyle w:val="TableGrid"/>
         <w:tblW w:w="0" w:type="auto"/>
         <w:tblInd w:w="360" w:type="dxa"/>
         <w:tblLook w:val="04A0" w:firstRow="1" w:lastRow="0" w:firstColumn="1" w:lastColumn="0" w:noHBand="0" w:noVBand="1"/>
@@ -13745,7 +13894,7 @@
     </w:p>
     <w:tbl>
       <w:tblPr>
-        <w:tblStyle w:val="LiBang"/>
+        <w:tblStyle w:val="TableGrid"/>
         <w:tblW w:w="0" w:type="auto"/>
         <w:tblInd w:w="360" w:type="dxa"/>
         <w:tblLook w:val="04A0" w:firstRow="1" w:lastRow="0" w:firstColumn="1" w:lastColumn="0" w:noHBand="0" w:noVBand="1"/>
@@ -13851,7 +14000,7 @@
     </w:p>
     <w:p>
       <w:pPr>
-        <w:pStyle w:val="oancuaDanhsach"/>
+        <w:pStyle w:val="ListParagraph"/>
         <w:numPr>
           <w:ilvl w:val="0"/>
           <w:numId w:val="15"/>
@@ -13874,7 +14023,7 @@
     </w:p>
     <w:p>
       <w:pPr>
-        <w:pStyle w:val="oancuaDanhsach"/>
+        <w:pStyle w:val="ListParagraph"/>
         <w:numPr>
           <w:ilvl w:val="0"/>
           <w:numId w:val="15"/>
@@ -13897,7 +14046,7 @@
     </w:p>
     <w:p>
       <w:pPr>
-        <w:pStyle w:val="oancuaDanhsach"/>
+        <w:pStyle w:val="ListParagraph"/>
         <w:numPr>
           <w:ilvl w:val="0"/>
           <w:numId w:val="15"/>
@@ -13920,7 +14069,7 @@
     </w:p>
     <w:p>
       <w:pPr>
-        <w:pStyle w:val="oancuaDanhsach"/>
+        <w:pStyle w:val="ListParagraph"/>
         <w:numPr>
           <w:ilvl w:val="0"/>
           <w:numId w:val="15"/>
@@ -13943,7 +14092,7 @@
     </w:p>
     <w:p>
       <w:pPr>
-        <w:pStyle w:val="oancuaDanhsach"/>
+        <w:pStyle w:val="ListParagraph"/>
         <w:numPr>
           <w:ilvl w:val="1"/>
           <w:numId w:val="15"/>
@@ -13966,7 +14115,7 @@
     </w:p>
     <w:p>
       <w:pPr>
-        <w:pStyle w:val="oancuaDanhsach"/>
+        <w:pStyle w:val="ListParagraph"/>
         <w:numPr>
           <w:ilvl w:val="1"/>
           <w:numId w:val="15"/>
@@ -13989,7 +14138,7 @@
     </w:p>
     <w:p>
       <w:pPr>
-        <w:pStyle w:val="oancuaDanhsach"/>
+        <w:pStyle w:val="ListParagraph"/>
         <w:numPr>
           <w:ilvl w:val="1"/>
           <w:numId w:val="15"/>
@@ -14012,7 +14161,7 @@
     </w:p>
     <w:p>
       <w:pPr>
-        <w:pStyle w:val="oancuaDanhsach"/>
+        <w:pStyle w:val="ListParagraph"/>
         <w:ind w:left="0" w:firstLine="0"/>
       </w:pPr>
     </w:p>
@@ -14031,7 +14180,7 @@
     </w:p>
     <w:tbl>
       <w:tblPr>
-        <w:tblStyle w:val="LiBang"/>
+        <w:tblStyle w:val="TableGrid"/>
         <w:tblW w:w="0" w:type="auto"/>
         <w:tblInd w:w="360" w:type="dxa"/>
         <w:tblLook w:val="04A0" w:firstRow="1" w:lastRow="0" w:firstColumn="1" w:lastColumn="0" w:noHBand="0" w:noVBand="1"/>
@@ -14139,7 +14288,7 @@
     </w:p>
     <w:p>
       <w:pPr>
-        <w:pStyle w:val="oancuaDanhsach"/>
+        <w:pStyle w:val="ListParagraph"/>
         <w:numPr>
           <w:ilvl w:val="0"/>
           <w:numId w:val="23"/>
@@ -14162,7 +14311,7 @@
     </w:p>
     <w:p>
       <w:pPr>
-        <w:pStyle w:val="oancuaDanhsach"/>
+        <w:pStyle w:val="ListParagraph"/>
         <w:numPr>
           <w:ilvl w:val="0"/>
           <w:numId w:val="23"/>
@@ -14185,7 +14334,7 @@
     </w:p>
     <w:p>
       <w:pPr>
-        <w:pStyle w:val="oancuaDanhsach"/>
+        <w:pStyle w:val="ListParagraph"/>
         <w:numPr>
           <w:ilvl w:val="0"/>
           <w:numId w:val="23"/>
@@ -14208,7 +14357,7 @@
     </w:p>
     <w:p>
       <w:pPr>
-        <w:pStyle w:val="oancuaDanhsach"/>
+        <w:pStyle w:val="ListParagraph"/>
         <w:numPr>
           <w:ilvl w:val="0"/>
           <w:numId w:val="23"/>
@@ -14231,7 +14380,7 @@
     </w:p>
     <w:p>
       <w:pPr>
-        <w:pStyle w:val="oancuaDanhsach"/>
+        <w:pStyle w:val="ListParagraph"/>
         <w:numPr>
           <w:ilvl w:val="1"/>
           <w:numId w:val="23"/>
@@ -14254,7 +14403,7 @@
     </w:p>
     <w:p>
       <w:pPr>
-        <w:pStyle w:val="oancuaDanhsach"/>
+        <w:pStyle w:val="ListParagraph"/>
         <w:numPr>
           <w:ilvl w:val="1"/>
           <w:numId w:val="23"/>
@@ -14277,7 +14426,7 @@
     </w:p>
     <w:p>
       <w:pPr>
-        <w:pStyle w:val="oancuaDanhsach"/>
+        <w:pStyle w:val="ListParagraph"/>
         <w:numPr>
           <w:ilvl w:val="1"/>
           <w:numId w:val="23"/>
@@ -14300,7 +14449,7 @@
     </w:p>
     <w:p>
       <w:pPr>
-        <w:pStyle w:val="oancuaDanhsach"/>
+        <w:pStyle w:val="ListParagraph"/>
         <w:numPr>
           <w:ilvl w:val="1"/>
           <w:numId w:val="23"/>
@@ -14323,7 +14472,7 @@
     </w:p>
     <w:p>
       <w:pPr>
-        <w:pStyle w:val="oancuaDanhsach"/>
+        <w:pStyle w:val="ListParagraph"/>
         <w:numPr>
           <w:ilvl w:val="1"/>
           <w:numId w:val="23"/>
@@ -14346,7 +14495,7 @@
     </w:p>
     <w:p>
       <w:pPr>
-        <w:pStyle w:val="oancuaDanhsach"/>
+        <w:pStyle w:val="ListParagraph"/>
         <w:numPr>
           <w:ilvl w:val="1"/>
           <w:numId w:val="23"/>
@@ -14369,7 +14518,7 @@
     </w:p>
     <w:p>
       <w:pPr>
-        <w:pStyle w:val="oancuaDanhsach"/>
+        <w:pStyle w:val="ListParagraph"/>
         <w:numPr>
           <w:ilvl w:val="1"/>
           <w:numId w:val="23"/>
@@ -14392,7 +14541,7 @@
     </w:p>
     <w:p>
       <w:pPr>
-        <w:pStyle w:val="oancuaDanhsach"/>
+        <w:pStyle w:val="ListParagraph"/>
         <w:numPr>
           <w:ilvl w:val="1"/>
           <w:numId w:val="23"/>
@@ -14415,7 +14564,7 @@
     </w:p>
     <w:p>
       <w:pPr>
-        <w:pStyle w:val="oancuaDanhsach"/>
+        <w:pStyle w:val="ListParagraph"/>
         <w:numPr>
           <w:ilvl w:val="1"/>
           <w:numId w:val="23"/>
@@ -14438,7 +14587,7 @@
     </w:p>
     <w:p>
       <w:pPr>
-        <w:pStyle w:val="oancuaDanhsach"/>
+        <w:pStyle w:val="ListParagraph"/>
         <w:numPr>
           <w:ilvl w:val="1"/>
           <w:numId w:val="23"/>
@@ -14461,7 +14610,7 @@
     </w:p>
     <w:p>
       <w:pPr>
-        <w:pStyle w:val="oancuaDanhsach"/>
+        <w:pStyle w:val="ListParagraph"/>
         <w:numPr>
           <w:ilvl w:val="1"/>
           <w:numId w:val="23"/>
@@ -14484,7 +14633,7 @@
     </w:p>
     <w:p>
       <w:pPr>
-        <w:pStyle w:val="oancuaDanhsach"/>
+        <w:pStyle w:val="ListParagraph"/>
         <w:numPr>
           <w:ilvl w:val="1"/>
           <w:numId w:val="23"/>
@@ -14507,7 +14656,7 @@
     </w:p>
     <w:p>
       <w:pPr>
-        <w:pStyle w:val="oancuaDanhsach"/>
+        <w:pStyle w:val="ListParagraph"/>
         <w:numPr>
           <w:ilvl w:val="1"/>
           <w:numId w:val="23"/>
@@ -14530,7 +14679,7 @@
     </w:p>
     <w:p>
       <w:pPr>
-        <w:pStyle w:val="oancuaDanhsach"/>
+        <w:pStyle w:val="ListParagraph"/>
         <w:numPr>
           <w:ilvl w:val="1"/>
           <w:numId w:val="23"/>
@@ -14553,7 +14702,7 @@
     </w:p>
     <w:p>
       <w:pPr>
-        <w:pStyle w:val="oancuaDanhsach"/>
+        <w:pStyle w:val="ListParagraph"/>
         <w:numPr>
           <w:ilvl w:val="1"/>
           <w:numId w:val="23"/>
@@ -14576,7 +14725,7 @@
     </w:p>
     <w:p>
       <w:pPr>
-        <w:pStyle w:val="oancuaDanhsach"/>
+        <w:pStyle w:val="ListParagraph"/>
         <w:numPr>
           <w:ilvl w:val="1"/>
           <w:numId w:val="23"/>
@@ -14599,7 +14748,7 @@
     </w:p>
     <w:p>
       <w:pPr>
-        <w:pStyle w:val="oancuaDanhsach"/>
+        <w:pStyle w:val="ListParagraph"/>
         <w:numPr>
           <w:ilvl w:val="1"/>
           <w:numId w:val="23"/>
@@ -14622,7 +14771,7 @@
     </w:p>
     <w:p>
       <w:pPr>
-        <w:pStyle w:val="oancuaDanhsach"/>
+        <w:pStyle w:val="ListParagraph"/>
         <w:numPr>
           <w:ilvl w:val="1"/>
           <w:numId w:val="23"/>
@@ -14645,7 +14794,7 @@
     </w:p>
     <w:p>
       <w:pPr>
-        <w:pStyle w:val="oancuaDanhsach"/>
+        <w:pStyle w:val="ListParagraph"/>
         <w:numPr>
           <w:ilvl w:val="1"/>
           <w:numId w:val="23"/>
@@ -14681,7 +14830,7 @@
     </w:p>
     <w:tbl>
       <w:tblPr>
-        <w:tblStyle w:val="LiBang"/>
+        <w:tblStyle w:val="TableGrid"/>
         <w:tblW w:w="0" w:type="auto"/>
         <w:tblInd w:w="360" w:type="dxa"/>
         <w:tblLook w:val="04A0" w:firstRow="1" w:lastRow="0" w:firstColumn="1" w:lastColumn="0" w:noHBand="0" w:noVBand="1"/>
@@ -14787,7 +14936,7 @@
     </w:p>
     <w:p>
       <w:pPr>
-        <w:pStyle w:val="oancuaDanhsach"/>
+        <w:pStyle w:val="ListParagraph"/>
         <w:numPr>
           <w:ilvl w:val="0"/>
           <w:numId w:val="24"/>
@@ -14810,7 +14959,7 @@
     </w:p>
     <w:p>
       <w:pPr>
-        <w:pStyle w:val="oancuaDanhsach"/>
+        <w:pStyle w:val="ListParagraph"/>
         <w:numPr>
           <w:ilvl w:val="0"/>
           <w:numId w:val="24"/>
@@ -14833,7 +14982,7 @@
     </w:p>
     <w:p>
       <w:pPr>
-        <w:pStyle w:val="oancuaDanhsach"/>
+        <w:pStyle w:val="ListParagraph"/>
         <w:numPr>
           <w:ilvl w:val="0"/>
           <w:numId w:val="24"/>
@@ -14856,7 +15005,7 @@
     </w:p>
     <w:p>
       <w:pPr>
-        <w:pStyle w:val="oancuaDanhsach"/>
+        <w:pStyle w:val="ListParagraph"/>
         <w:numPr>
           <w:ilvl w:val="0"/>
           <w:numId w:val="24"/>
@@ -14879,7 +15028,7 @@
     </w:p>
     <w:p>
       <w:pPr>
-        <w:pStyle w:val="oancuaDanhsach"/>
+        <w:pStyle w:val="ListParagraph"/>
         <w:numPr>
           <w:ilvl w:val="1"/>
           <w:numId w:val="24"/>
@@ -14902,7 +15051,7 @@
     </w:p>
     <w:p>
       <w:pPr>
-        <w:pStyle w:val="oancuaDanhsach"/>
+        <w:pStyle w:val="ListParagraph"/>
         <w:numPr>
           <w:ilvl w:val="1"/>
           <w:numId w:val="24"/>
@@ -14925,7 +15074,7 @@
     </w:p>
     <w:p>
       <w:pPr>
-        <w:pStyle w:val="oancuaDanhsach"/>
+        <w:pStyle w:val="ListParagraph"/>
         <w:numPr>
           <w:ilvl w:val="1"/>
           <w:numId w:val="24"/>
@@ -14948,7 +15097,7 @@
     </w:p>
     <w:p>
       <w:pPr>
-        <w:pStyle w:val="oancuaDanhsach"/>
+        <w:pStyle w:val="ListParagraph"/>
         <w:numPr>
           <w:ilvl w:val="1"/>
           <w:numId w:val="24"/>
@@ -14971,7 +15120,7 @@
     </w:p>
     <w:p>
       <w:pPr>
-        <w:pStyle w:val="oancuaDanhsach"/>
+        <w:pStyle w:val="ListParagraph"/>
         <w:numPr>
           <w:ilvl w:val="1"/>
           <w:numId w:val="24"/>
@@ -14994,7 +15143,7 @@
     </w:p>
     <w:p>
       <w:pPr>
-        <w:pStyle w:val="oancuaDanhsach"/>
+        <w:pStyle w:val="ListParagraph"/>
         <w:numPr>
           <w:ilvl w:val="1"/>
           <w:numId w:val="24"/>
@@ -15017,7 +15166,7 @@
     </w:p>
     <w:p>
       <w:pPr>
-        <w:pStyle w:val="oancuaDanhsach"/>
+        <w:pStyle w:val="ListParagraph"/>
         <w:numPr>
           <w:ilvl w:val="1"/>
           <w:numId w:val="24"/>
@@ -15040,7 +15189,7 @@
     </w:p>
     <w:p>
       <w:pPr>
-        <w:pStyle w:val="oancuaDanhsach"/>
+        <w:pStyle w:val="ListParagraph"/>
         <w:numPr>
           <w:ilvl w:val="1"/>
           <w:numId w:val="24"/>
@@ -15063,7 +15212,7 @@
     </w:p>
     <w:p>
       <w:pPr>
-        <w:pStyle w:val="oancuaDanhsach"/>
+        <w:pStyle w:val="ListParagraph"/>
         <w:numPr>
           <w:ilvl w:val="1"/>
           <w:numId w:val="24"/>
@@ -15086,7 +15235,7 @@
     </w:p>
     <w:p>
       <w:pPr>
-        <w:pStyle w:val="oancuaDanhsach"/>
+        <w:pStyle w:val="ListParagraph"/>
         <w:numPr>
           <w:ilvl w:val="1"/>
           <w:numId w:val="24"/>
@@ -15109,7 +15258,7 @@
     </w:p>
     <w:p>
       <w:pPr>
-        <w:pStyle w:val="oancuaDanhsach"/>
+        <w:pStyle w:val="ListParagraph"/>
         <w:numPr>
           <w:ilvl w:val="1"/>
           <w:numId w:val="24"/>
@@ -15132,7 +15281,7 @@
     </w:p>
     <w:p>
       <w:pPr>
-        <w:pStyle w:val="oancuaDanhsach"/>
+        <w:pStyle w:val="ListParagraph"/>
         <w:numPr>
           <w:ilvl w:val="1"/>
           <w:numId w:val="24"/>
@@ -15155,7 +15304,7 @@
     </w:p>
     <w:p>
       <w:pPr>
-        <w:pStyle w:val="oancuaDanhsach"/>
+        <w:pStyle w:val="ListParagraph"/>
         <w:numPr>
           <w:ilvl w:val="1"/>
           <w:numId w:val="24"/>
@@ -15178,7 +15327,7 @@
     </w:p>
     <w:p>
       <w:pPr>
-        <w:pStyle w:val="oancuaDanhsach"/>
+        <w:pStyle w:val="ListParagraph"/>
         <w:numPr>
           <w:ilvl w:val="1"/>
           <w:numId w:val="24"/>
@@ -15201,7 +15350,7 @@
     </w:p>
     <w:p>
       <w:pPr>
-        <w:pStyle w:val="oancuaDanhsach"/>
+        <w:pStyle w:val="ListParagraph"/>
         <w:numPr>
           <w:ilvl w:val="1"/>
           <w:numId w:val="24"/>
@@ -15224,7 +15373,7 @@
     </w:p>
     <w:p>
       <w:pPr>
-        <w:pStyle w:val="oancuaDanhsach"/>
+        <w:pStyle w:val="ListParagraph"/>
         <w:numPr>
           <w:ilvl w:val="1"/>
           <w:numId w:val="24"/>
@@ -15247,7 +15396,7 @@
     </w:p>
     <w:p>
       <w:pPr>
-        <w:pStyle w:val="oancuaDanhsach"/>
+        <w:pStyle w:val="ListParagraph"/>
         <w:numPr>
           <w:ilvl w:val="1"/>
           <w:numId w:val="24"/>
@@ -15270,7 +15419,7 @@
     </w:p>
     <w:p>
       <w:pPr>
-        <w:pStyle w:val="oancuaDanhsach"/>
+        <w:pStyle w:val="ListParagraph"/>
         <w:numPr>
           <w:ilvl w:val="1"/>
           <w:numId w:val="24"/>
@@ -15293,7 +15442,7 @@
     </w:p>
     <w:p>
       <w:pPr>
-        <w:pStyle w:val="oancuaDanhsach"/>
+        <w:pStyle w:val="ListParagraph"/>
         <w:numPr>
           <w:ilvl w:val="1"/>
           <w:numId w:val="24"/>
@@ -15316,7 +15465,7 @@
     </w:p>
     <w:p>
       <w:pPr>
-        <w:pStyle w:val="oancuaDanhsach"/>
+        <w:pStyle w:val="ListParagraph"/>
         <w:numPr>
           <w:ilvl w:val="1"/>
           <w:numId w:val="24"/>
@@ -15351,7 +15500,7 @@
     </w:p>
     <w:tbl>
       <w:tblPr>
-        <w:tblStyle w:val="LiBang"/>
+        <w:tblStyle w:val="TableGrid"/>
         <w:tblW w:w="0" w:type="auto"/>
         <w:tblInd w:w="360" w:type="dxa"/>
         <w:tblLook w:val="04A0" w:firstRow="1" w:lastRow="0" w:firstColumn="1" w:lastColumn="0" w:noHBand="0" w:noVBand="1"/>
@@ -15469,7 +15618,7 @@
     </w:p>
     <w:tbl>
       <w:tblPr>
-        <w:tblStyle w:val="LiBang"/>
+        <w:tblStyle w:val="TableGrid"/>
         <w:tblW w:w="0" w:type="auto"/>
         <w:tblInd w:w="360" w:type="dxa"/>
         <w:tblLook w:val="04A0" w:firstRow="1" w:lastRow="0" w:firstColumn="1" w:lastColumn="0" w:noHBand="0" w:noVBand="1"/>
@@ -15587,7 +15736,7 @@
     </w:p>
     <w:tbl>
       <w:tblPr>
-        <w:tblStyle w:val="LiBang"/>
+        <w:tblStyle w:val="TableGrid"/>
         <w:tblW w:w="0" w:type="auto"/>
         <w:tblInd w:w="360" w:type="dxa"/>
         <w:tblLook w:val="04A0" w:firstRow="1" w:lastRow="0" w:firstColumn="1" w:lastColumn="0" w:noHBand="0" w:noVBand="1"/>
@@ -15706,7 +15855,7 @@
     </w:p>
     <w:tbl>
       <w:tblPr>
-        <w:tblStyle w:val="LiBang"/>
+        <w:tblStyle w:val="TableGrid"/>
         <w:tblW w:w="0" w:type="auto"/>
         <w:tblInd w:w="360" w:type="dxa"/>
         <w:tblLook w:val="04A0" w:firstRow="1" w:lastRow="0" w:firstColumn="1" w:lastColumn="0" w:noHBand="0" w:noVBand="1"/>
@@ -15834,7 +15983,7 @@
     </w:p>
     <w:tbl>
       <w:tblPr>
-        <w:tblStyle w:val="LiBang"/>
+        <w:tblStyle w:val="TableGrid"/>
         <w:tblW w:w="0" w:type="auto"/>
         <w:tblInd w:w="360" w:type="dxa"/>
         <w:tblLook w:val="04A0" w:firstRow="1" w:lastRow="0" w:firstColumn="1" w:lastColumn="0" w:noHBand="0" w:noVBand="1"/>
@@ -15983,7 +16132,7 @@
     </w:p>
     <w:tbl>
       <w:tblPr>
-        <w:tblStyle w:val="LiBang"/>
+        <w:tblStyle w:val="TableGrid"/>
         <w:tblW w:w="0" w:type="auto"/>
         <w:tblInd w:w="360" w:type="dxa"/>
         <w:tblLook w:val="04A0" w:firstRow="1" w:lastRow="0" w:firstColumn="1" w:lastColumn="0" w:noHBand="0" w:noVBand="1"/>
@@ -16119,7 +16268,7 @@
     </w:p>
     <w:tbl>
       <w:tblPr>
-        <w:tblStyle w:val="LiBang"/>
+        <w:tblStyle w:val="TableGrid"/>
         <w:tblW w:w="0" w:type="auto"/>
         <w:tblInd w:w="360" w:type="dxa"/>
         <w:tblLook w:val="04A0" w:firstRow="1" w:lastRow="0" w:firstColumn="1" w:lastColumn="0" w:noHBand="0" w:noVBand="1"/>
@@ -16249,7 +16398,7 @@
     </w:p>
     <w:tbl>
       <w:tblPr>
-        <w:tblStyle w:val="LiBang"/>
+        <w:tblStyle w:val="TableGrid"/>
         <w:tblW w:w="0" w:type="auto"/>
         <w:tblInd w:w="360" w:type="dxa"/>
         <w:tblLook w:val="04A0" w:firstRow="1" w:lastRow="0" w:firstColumn="1" w:lastColumn="0" w:noHBand="0" w:noVBand="1"/>
@@ -16391,7 +16540,7 @@
     </w:p>
     <w:tbl>
       <w:tblPr>
-        <w:tblStyle w:val="LiBang"/>
+        <w:tblStyle w:val="TableGrid"/>
         <w:tblW w:w="0" w:type="auto"/>
         <w:tblInd w:w="360" w:type="dxa"/>
         <w:tblLook w:val="04A0" w:firstRow="1" w:lastRow="0" w:firstColumn="1" w:lastColumn="0" w:noHBand="0" w:noVBand="1"/>
@@ -16500,7 +16649,7 @@
     </w:p>
     <w:tbl>
       <w:tblPr>
-        <w:tblStyle w:val="LiBang"/>
+        <w:tblStyle w:val="TableGrid"/>
         <w:tblW w:w="0" w:type="auto"/>
         <w:tblInd w:w="360" w:type="dxa"/>
         <w:tblLook w:val="04A0" w:firstRow="1" w:lastRow="0" w:firstColumn="1" w:lastColumn="0" w:noHBand="0" w:noVBand="1"/>
@@ -16618,7 +16767,7 @@
     </w:p>
     <w:tbl>
       <w:tblPr>
-        <w:tblStyle w:val="LiBang"/>
+        <w:tblStyle w:val="TableGrid"/>
         <w:tblW w:w="0" w:type="auto"/>
         <w:tblInd w:w="360" w:type="dxa"/>
         <w:tblLook w:val="04A0" w:firstRow="1" w:lastRow="0" w:firstColumn="1" w:lastColumn="0" w:noHBand="0" w:noVBand="1"/>
@@ -16727,7 +16876,7 @@
     </w:p>
     <w:tbl>
       <w:tblPr>
-        <w:tblStyle w:val="LiBang"/>
+        <w:tblStyle w:val="TableGrid"/>
         <w:tblW w:w="0" w:type="auto"/>
         <w:tblInd w:w="360" w:type="dxa"/>
         <w:tblLook w:val="04A0" w:firstRow="1" w:lastRow="0" w:firstColumn="1" w:lastColumn="0" w:noHBand="0" w:noVBand="1"/>
@@ -16847,7 +16996,7 @@
     </w:p>
     <w:tbl>
       <w:tblPr>
-        <w:tblStyle w:val="LiBang"/>
+        <w:tblStyle w:val="TableGrid"/>
         <w:tblW w:w="0" w:type="auto"/>
         <w:tblInd w:w="360" w:type="dxa"/>
         <w:tblLook w:val="04A0" w:firstRow="1" w:lastRow="0" w:firstColumn="1" w:lastColumn="0" w:noHBand="0" w:noVBand="1"/>
@@ -16965,7 +17114,7 @@
     </w:p>
     <w:tbl>
       <w:tblPr>
-        <w:tblStyle w:val="LiBang"/>
+        <w:tblStyle w:val="TableGrid"/>
         <w:tblW w:w="0" w:type="auto"/>
         <w:tblInd w:w="360" w:type="dxa"/>
         <w:tblLook w:val="04A0" w:firstRow="1" w:lastRow="0" w:firstColumn="1" w:lastColumn="0" w:noHBand="0" w:noVBand="1"/>
@@ -17093,7 +17242,7 @@
     </w:p>
     <w:tbl>
       <w:tblPr>
-        <w:tblStyle w:val="LiBang"/>
+        <w:tblStyle w:val="TableGrid"/>
         <w:tblW w:w="0" w:type="auto"/>
         <w:tblInd w:w="360" w:type="dxa"/>
         <w:tblLook w:val="04A0" w:firstRow="1" w:lastRow="0" w:firstColumn="1" w:lastColumn="0" w:noHBand="0" w:noVBand="1"/>
@@ -17235,7 +17384,7 @@
 </file>
 
 <file path=word/numbering.xml><?xml version="1.0" encoding="utf-8"?>
-<w:numbering xmlns:wpc="http://schemas.microsoft.com/office/word/2010/wordprocessingCanvas" xmlns:cx="http://schemas.microsoft.com/office/drawing/2014/chartex" xmlns:cx1="http://schemas.microsoft.com/office/drawing/2015/9/8/chartex" xmlns:cx2="http://schemas.microsoft.com/office/drawing/2015/10/21/chartex" xmlns:cx3="http://schemas.microsoft.com/office/drawing/2016/5/9/chartex" xmlns:cx4="http://schemas.microsoft.com/office/drawing/2016/5/10/chartex" xmlns:cx5="http://schemas.microsoft.com/office/drawing/2016/5/11/chartex" xmlns:cx6="http://schemas.microsoft.com/office/drawing/2016/5/12/chartex" xmlns:cx7="http://schemas.microsoft.com/office/drawing/2016/5/13/chartex" xmlns:cx8="http://schemas.microsoft.com/office/drawing/2016/5/14/chartex" xmlns:mc="http://schemas.openxmlformats.org/markup-compatibility/2006" xmlns:aink="http://schemas.microsoft.com/office/drawing/2016/ink" xmlns:am3d="http://schemas.microsoft.com/office/drawing/2017/model3d" xmlns:o="urn:schemas-microsoft-com:office:office" xmlns:r="http://schemas.openxmlformats.org/officeDocument/2006/relationships" xmlns:m="http://schemas.openxmlformats.org/officeDocument/2006/math" xmlns:v="urn:schemas-microsoft-com:vml" xmlns:wp14="http://schemas.microsoft.com/office/word/2010/wordprocessingDrawing" xmlns:wp="http://schemas.openxmlformats.org/drawingml/2006/wordprocessingDrawing" xmlns:w10="urn:schemas-microsoft-com:office:word" xmlns:w="http://schemas.openxmlformats.org/wordprocessingml/2006/main" xmlns:w14="http://schemas.microsoft.com/office/word/2010/wordml" xmlns:w15="http://schemas.microsoft.com/office/word/2012/wordml" xmlns:w16cid="http://schemas.microsoft.com/office/word/2016/wordml/cid" xmlns:w16se="http://schemas.microsoft.com/office/word/2015/wordml/symex" xmlns:wpg="http://schemas.microsoft.com/office/word/2010/wordprocessingGroup" xmlns:wpi="http://schemas.microsoft.com/office/word/2010/wordprocessingInk" xmlns:wne="http://schemas.microsoft.com/office/word/2006/wordml" xmlns:wps="http://schemas.microsoft.com/office/word/2010/wordprocessingShape" mc:Ignorable="w14 w15 w16se w16cid wp14">
+<w:numbering xmlns:wpc="http://schemas.microsoft.com/office/word/2010/wordprocessingCanvas" xmlns:mc="http://schemas.openxmlformats.org/markup-compatibility/2006" xmlns:o="urn:schemas-microsoft-com:office:office" xmlns:r="http://schemas.openxmlformats.org/officeDocument/2006/relationships" xmlns:m="http://schemas.openxmlformats.org/officeDocument/2006/math" xmlns:v="urn:schemas-microsoft-com:vml" xmlns:wp14="http://schemas.microsoft.com/office/word/2010/wordprocessingDrawing" xmlns:wp="http://schemas.openxmlformats.org/drawingml/2006/wordprocessingDrawing" xmlns:w10="urn:schemas-microsoft-com:office:word" xmlns:w="http://schemas.openxmlformats.org/wordprocessingml/2006/main" xmlns:w14="http://schemas.microsoft.com/office/word/2010/wordml" xmlns:w15="http://schemas.microsoft.com/office/word/2012/wordml" xmlns:wpg="http://schemas.microsoft.com/office/word/2010/wordprocessingGroup" xmlns:wpi="http://schemas.microsoft.com/office/word/2010/wordprocessingInk" xmlns:wne="http://schemas.microsoft.com/office/word/2006/wordml" xmlns:wps="http://schemas.microsoft.com/office/word/2010/wordprocessingShape" mc:Ignorable="w14 w15 wp14">
   <w:abstractNum w:abstractNumId="0" w15:restartNumberingAfterBreak="0">
     <w:nsid w:val="00294AD6"/>
     <w:multiLevelType w:val="multilevel"/>
@@ -17356,7 +17505,7 @@
     <w:lvl w:ilvl="0">
       <w:start w:val="1"/>
       <w:numFmt w:val="upperRoman"/>
-      <w:pStyle w:val="u1"/>
+      <w:pStyle w:val="Heading1"/>
       <w:lvlText w:val="Article %1."/>
       <w:lvlJc w:val="left"/>
       <w:pPr>
@@ -17366,7 +17515,7 @@
     <w:lvl w:ilvl="1">
       <w:start w:val="1"/>
       <w:numFmt w:val="decimalZero"/>
-      <w:pStyle w:val="u2"/>
+      <w:pStyle w:val="Heading2"/>
       <w:isLgl/>
       <w:lvlText w:val="Section %1.%2"/>
       <w:lvlJc w:val="left"/>
@@ -17377,7 +17526,7 @@
     <w:lvl w:ilvl="2">
       <w:start w:val="1"/>
       <w:numFmt w:val="lowerLetter"/>
-      <w:pStyle w:val="u3"/>
+      <w:pStyle w:val="Heading3"/>
       <w:lvlText w:val="(%3)"/>
       <w:lvlJc w:val="left"/>
       <w:pPr>
@@ -17387,7 +17536,7 @@
     <w:lvl w:ilvl="3">
       <w:start w:val="1"/>
       <w:numFmt w:val="lowerRoman"/>
-      <w:pStyle w:val="u4"/>
+      <w:pStyle w:val="Heading4"/>
       <w:lvlText w:val="(%4)"/>
       <w:lvlJc w:val="right"/>
       <w:pPr>
@@ -17397,7 +17546,7 @@
     <w:lvl w:ilvl="4">
       <w:start w:val="1"/>
       <w:numFmt w:val="decimal"/>
-      <w:pStyle w:val="u5"/>
+      <w:pStyle w:val="Heading5"/>
       <w:lvlText w:val="%5)"/>
       <w:lvlJc w:val="left"/>
       <w:pPr>
@@ -17407,7 +17556,7 @@
     <w:lvl w:ilvl="5">
       <w:start w:val="1"/>
       <w:numFmt w:val="lowerLetter"/>
-      <w:pStyle w:val="u6"/>
+      <w:pStyle w:val="Heading6"/>
       <w:lvlText w:val="%6)"/>
       <w:lvlJc w:val="left"/>
       <w:pPr>
@@ -17417,7 +17566,7 @@
     <w:lvl w:ilvl="6">
       <w:start w:val="1"/>
       <w:numFmt w:val="lowerRoman"/>
-      <w:pStyle w:val="u7"/>
+      <w:pStyle w:val="Heading7"/>
       <w:lvlText w:val="%7)"/>
       <w:lvlJc w:val="right"/>
       <w:pPr>
@@ -17427,7 +17576,7 @@
     <w:lvl w:ilvl="7">
       <w:start w:val="1"/>
       <w:numFmt w:val="lowerLetter"/>
-      <w:pStyle w:val="u8"/>
+      <w:pStyle w:val="Heading8"/>
       <w:lvlText w:val="%8."/>
       <w:lvlJc w:val="left"/>
       <w:pPr>
@@ -17437,7 +17586,7 @@
     <w:lvl w:ilvl="8">
       <w:start w:val="1"/>
       <w:numFmt w:val="lowerRoman"/>
-      <w:pStyle w:val="u9"/>
+      <w:pStyle w:val="Heading9"/>
       <w:lvlText w:val="%9."/>
       <w:lvlJc w:val="right"/>
       <w:pPr>
@@ -20875,7 +21024,7 @@
         <w:ind w:left="720" w:hanging="360"/>
       </w:pPr>
     </w:lvl>
-    <w:lvl w:ilvl="1" w:tplc="04090019" w:tentative="1">
+    <w:lvl w:ilvl="1" w:tplc="04090019">
       <w:start w:val="1"/>
       <w:numFmt w:val="lowerLetter"/>
       <w:lvlText w:val="%2."/>
@@ -21412,7 +21561,7 @@
 </file>
 
 <file path=word/styles.xml><?xml version="1.0" encoding="utf-8"?>
-<w:styles xmlns:mc="http://schemas.openxmlformats.org/markup-compatibility/2006" xmlns:r="http://schemas.openxmlformats.org/officeDocument/2006/relationships" xmlns:w="http://schemas.openxmlformats.org/wordprocessingml/2006/main" xmlns:w14="http://schemas.microsoft.com/office/word/2010/wordml" xmlns:w15="http://schemas.microsoft.com/office/word/2012/wordml" xmlns:w16cid="http://schemas.microsoft.com/office/word/2016/wordml/cid" xmlns:w16se="http://schemas.microsoft.com/office/word/2015/wordml/symex" mc:Ignorable="w14 w15 w16se w16cid">
+<w:styles xmlns:mc="http://schemas.openxmlformats.org/markup-compatibility/2006" xmlns:r="http://schemas.openxmlformats.org/officeDocument/2006/relationships" xmlns:w="http://schemas.openxmlformats.org/wordprocessingml/2006/main" xmlns:w14="http://schemas.microsoft.com/office/word/2010/wordml" xmlns:w15="http://schemas.microsoft.com/office/word/2012/wordml" mc:Ignorable="w14 w15">
   <w:docDefaults>
     <w:rPrDefault>
       <w:rPr>
@@ -21429,7 +21578,7 @@
       </w:pPr>
     </w:pPrDefault>
   </w:docDefaults>
-  <w:latentStyles w:defLockedState="0" w:defUIPriority="99" w:defSemiHidden="0" w:defUnhideWhenUsed="0" w:defQFormat="0" w:count="375">
+  <w:latentStyles w:defLockedState="0" w:defUIPriority="99" w:defSemiHidden="0" w:defUnhideWhenUsed="0" w:defQFormat="0" w:count="371">
     <w:lsdException w:name="Normal" w:uiPriority="0" w:qFormat="1"/>
     <w:lsdException w:name="heading 1" w:uiPriority="9" w:qFormat="1"/>
     <w:lsdException w:name="heading 2" w:semiHidden="1" w:uiPriority="9" w:unhideWhenUsed="1" w:qFormat="1"/>
@@ -21535,6 +21684,7 @@
     <w:lsdException w:name="HTML Sample" w:semiHidden="1" w:unhideWhenUsed="1"/>
     <w:lsdException w:name="HTML Typewriter" w:semiHidden="1" w:unhideWhenUsed="1"/>
     <w:lsdException w:name="HTML Variable" w:semiHidden="1" w:unhideWhenUsed="1"/>
+    <w:lsdException w:name="Normal Table" w:semiHidden="1" w:unhideWhenUsed="1"/>
     <w:lsdException w:name="annotation subject" w:semiHidden="1" w:unhideWhenUsed="1"/>
     <w:lsdException w:name="No List" w:semiHidden="1" w:unhideWhenUsed="1"/>
     <w:lsdException w:name="Outline List 1" w:semiHidden="1" w:unhideWhenUsed="1"/>
@@ -21578,8 +21728,10 @@
     <w:lsdException w:name="Table Elegant" w:semiHidden="1" w:unhideWhenUsed="1"/>
     <w:lsdException w:name="Table Professional" w:semiHidden="1" w:unhideWhenUsed="1"/>
     <w:lsdException w:name="Table Subtle 1" w:semiHidden="1" w:unhideWhenUsed="1"/>
+    <w:lsdException w:name="Table Subtle 2" w:semiHidden="1" w:unhideWhenUsed="1"/>
     <w:lsdException w:name="Table Web 1" w:semiHidden="1" w:unhideWhenUsed="1"/>
     <w:lsdException w:name="Table Web 2" w:semiHidden="1" w:unhideWhenUsed="1"/>
+    <w:lsdException w:name="Table Web 3" w:semiHidden="1" w:unhideWhenUsed="1"/>
     <w:lsdException w:name="Balloon Text" w:semiHidden="1" w:unhideWhenUsed="1"/>
     <w:lsdException w:name="Table Grid" w:uiPriority="59"/>
     <w:lsdException w:name="Table Theme" w:semiHidden="1" w:unhideWhenUsed="1"/>
@@ -21798,20 +21950,16 @@
     <w:lsdException w:name="List Table 5 Dark Accent 6" w:uiPriority="50"/>
     <w:lsdException w:name="List Table 6 Colorful Accent 6" w:uiPriority="51"/>
     <w:lsdException w:name="List Table 7 Colorful Accent 6" w:uiPriority="52"/>
-    <w:lsdException w:name="Mention" w:semiHidden="1" w:unhideWhenUsed="1"/>
-    <w:lsdException w:name="Smart Hyperlink" w:semiHidden="1" w:unhideWhenUsed="1"/>
-    <w:lsdException w:name="Hashtag" w:semiHidden="1" w:unhideWhenUsed="1"/>
-    <w:lsdException w:name="Unresolved Mention" w:semiHidden="1" w:unhideWhenUsed="1"/>
   </w:latentStyles>
-  <w:style w:type="paragraph" w:default="1" w:styleId="Binhthng">
+  <w:style w:type="paragraph" w:default="1" w:styleId="Normal">
     <w:name w:val="Normal"/>
     <w:qFormat/>
   </w:style>
-  <w:style w:type="paragraph" w:styleId="u1">
+  <w:style w:type="paragraph" w:styleId="Heading1">
     <w:name w:val="heading 1"/>
-    <w:basedOn w:val="Binhthng"/>
-    <w:next w:val="Binhthng"/>
-    <w:link w:val="u1Char"/>
+    <w:basedOn w:val="Normal"/>
+    <w:next w:val="Normal"/>
+    <w:link w:val="Heading1Char"/>
     <w:uiPriority w:val="9"/>
     <w:qFormat/>
     <w:rsid w:val="00A854C4"/>
@@ -21833,11 +21981,11 @@
       <w:szCs w:val="28"/>
     </w:rPr>
   </w:style>
-  <w:style w:type="paragraph" w:styleId="u2">
+  <w:style w:type="paragraph" w:styleId="Heading2">
     <w:name w:val="heading 2"/>
-    <w:basedOn w:val="Binhthng"/>
-    <w:next w:val="Binhthng"/>
-    <w:link w:val="u2Char"/>
+    <w:basedOn w:val="Normal"/>
+    <w:next w:val="Normal"/>
+    <w:link w:val="Heading2Char"/>
     <w:uiPriority w:val="9"/>
     <w:unhideWhenUsed/>
     <w:qFormat/>
@@ -21861,11 +22009,11 @@
       <w:szCs w:val="26"/>
     </w:rPr>
   </w:style>
-  <w:style w:type="paragraph" w:styleId="u3">
+  <w:style w:type="paragraph" w:styleId="Heading3">
     <w:name w:val="heading 3"/>
-    <w:basedOn w:val="Binhthng"/>
-    <w:next w:val="Binhthng"/>
-    <w:link w:val="u3Char"/>
+    <w:basedOn w:val="Normal"/>
+    <w:next w:val="Normal"/>
+    <w:link w:val="Heading3Char"/>
     <w:uiPriority w:val="9"/>
     <w:semiHidden/>
     <w:unhideWhenUsed/>
@@ -21888,11 +22036,11 @@
       <w:color w:val="4F81BD" w:themeColor="accent1"/>
     </w:rPr>
   </w:style>
-  <w:style w:type="paragraph" w:styleId="u4">
+  <w:style w:type="paragraph" w:styleId="Heading4">
     <w:name w:val="heading 4"/>
-    <w:basedOn w:val="Binhthng"/>
-    <w:next w:val="Binhthng"/>
-    <w:link w:val="u4Char"/>
+    <w:basedOn w:val="Normal"/>
+    <w:next w:val="Normal"/>
+    <w:link w:val="Heading4Char"/>
     <w:uiPriority w:val="9"/>
     <w:semiHidden/>
     <w:unhideWhenUsed/>
@@ -21917,11 +22065,11 @@
       <w:color w:val="4F81BD" w:themeColor="accent1"/>
     </w:rPr>
   </w:style>
-  <w:style w:type="paragraph" w:styleId="u5">
+  <w:style w:type="paragraph" w:styleId="Heading5">
     <w:name w:val="heading 5"/>
-    <w:basedOn w:val="Binhthng"/>
-    <w:next w:val="Binhthng"/>
-    <w:link w:val="u5Char"/>
+    <w:basedOn w:val="Normal"/>
+    <w:next w:val="Normal"/>
+    <w:link w:val="Heading5Char"/>
     <w:uiPriority w:val="9"/>
     <w:semiHidden/>
     <w:unhideWhenUsed/>
@@ -21942,11 +22090,11 @@
       <w:color w:val="243F60" w:themeColor="accent1" w:themeShade="7F"/>
     </w:rPr>
   </w:style>
-  <w:style w:type="paragraph" w:styleId="u6">
+  <w:style w:type="paragraph" w:styleId="Heading6">
     <w:name w:val="heading 6"/>
-    <w:basedOn w:val="Binhthng"/>
-    <w:next w:val="Binhthng"/>
-    <w:link w:val="u6Char"/>
+    <w:basedOn w:val="Normal"/>
+    <w:next w:val="Normal"/>
+    <w:link w:val="Heading6Char"/>
     <w:uiPriority w:val="9"/>
     <w:semiHidden/>
     <w:unhideWhenUsed/>
@@ -21969,11 +22117,11 @@
       <w:color w:val="243F60" w:themeColor="accent1" w:themeShade="7F"/>
     </w:rPr>
   </w:style>
-  <w:style w:type="paragraph" w:styleId="u7">
+  <w:style w:type="paragraph" w:styleId="Heading7">
     <w:name w:val="heading 7"/>
-    <w:basedOn w:val="Binhthng"/>
-    <w:next w:val="Binhthng"/>
-    <w:link w:val="u7Char"/>
+    <w:basedOn w:val="Normal"/>
+    <w:next w:val="Normal"/>
+    <w:link w:val="Heading7Char"/>
     <w:uiPriority w:val="9"/>
     <w:semiHidden/>
     <w:unhideWhenUsed/>
@@ -21996,11 +22144,11 @@
       <w:color w:val="404040" w:themeColor="text1" w:themeTint="BF"/>
     </w:rPr>
   </w:style>
-  <w:style w:type="paragraph" w:styleId="u8">
+  <w:style w:type="paragraph" w:styleId="Heading8">
     <w:name w:val="heading 8"/>
-    <w:basedOn w:val="Binhthng"/>
-    <w:next w:val="Binhthng"/>
-    <w:link w:val="u8Char"/>
+    <w:basedOn w:val="Normal"/>
+    <w:next w:val="Normal"/>
+    <w:link w:val="Heading8Char"/>
     <w:uiPriority w:val="9"/>
     <w:semiHidden/>
     <w:unhideWhenUsed/>
@@ -22023,11 +22171,11 @@
       <w:szCs w:val="20"/>
     </w:rPr>
   </w:style>
-  <w:style w:type="paragraph" w:styleId="u9">
+  <w:style w:type="paragraph" w:styleId="Heading9">
     <w:name w:val="heading 9"/>
-    <w:basedOn w:val="Binhthng"/>
-    <w:next w:val="Binhthng"/>
-    <w:link w:val="u9Char"/>
+    <w:basedOn w:val="Normal"/>
+    <w:next w:val="Normal"/>
+    <w:link w:val="Heading9Char"/>
     <w:uiPriority w:val="9"/>
     <w:semiHidden/>
     <w:unhideWhenUsed/>
@@ -22052,13 +22200,13 @@
       <w:szCs w:val="20"/>
     </w:rPr>
   </w:style>
-  <w:style w:type="character" w:default="1" w:styleId="Phngmcinhcuaoanvn">
+  <w:style w:type="character" w:default="1" w:styleId="DefaultParagraphFont">
     <w:name w:val="Default Paragraph Font"/>
     <w:uiPriority w:val="1"/>
     <w:semiHidden/>
     <w:unhideWhenUsed/>
   </w:style>
-  <w:style w:type="table" w:default="1" w:styleId="BangThngthng">
+  <w:style w:type="table" w:default="1" w:styleId="TableNormal">
     <w:name w:val="Normal Table"/>
     <w:uiPriority w:val="99"/>
     <w:semiHidden/>
@@ -22073,17 +22221,17 @@
       </w:tblCellMar>
     </w:tblPr>
   </w:style>
-  <w:style w:type="numbering" w:default="1" w:styleId="Khngco">
+  <w:style w:type="numbering" w:default="1" w:styleId="NoList">
     <w:name w:val="No List"/>
     <w:uiPriority w:val="99"/>
     <w:semiHidden/>
     <w:unhideWhenUsed/>
   </w:style>
-  <w:style w:type="paragraph" w:styleId="Tiu">
+  <w:style w:type="paragraph" w:styleId="Title">
     <w:name w:val="Title"/>
-    <w:basedOn w:val="Binhthng"/>
-    <w:next w:val="Binhthng"/>
-    <w:link w:val="TiuChar"/>
+    <w:basedOn w:val="Normal"/>
+    <w:next w:val="Normal"/>
+    <w:link w:val="TitleChar"/>
     <w:uiPriority w:val="10"/>
     <w:qFormat/>
     <w:rsid w:val="00AF7766"/>
@@ -22104,10 +22252,10 @@
       <w:lang w:eastAsia="ja-JP"/>
     </w:rPr>
   </w:style>
-  <w:style w:type="character" w:customStyle="1" w:styleId="TiuChar">
-    <w:name w:val="Tiêu đề Char"/>
-    <w:basedOn w:val="Phngmcinhcuaoanvn"/>
-    <w:link w:val="Tiu"/>
+  <w:style w:type="character" w:customStyle="1" w:styleId="TitleChar">
+    <w:name w:val="Title Char"/>
+    <w:basedOn w:val="DefaultParagraphFont"/>
+    <w:link w:val="Title"/>
     <w:uiPriority w:val="10"/>
     <w:rsid w:val="00AF7766"/>
     <w:rPr>
@@ -22120,11 +22268,11 @@
       <w:lang w:eastAsia="ja-JP"/>
     </w:rPr>
   </w:style>
-  <w:style w:type="paragraph" w:styleId="Tiuphu">
+  <w:style w:type="paragraph" w:styleId="Subtitle">
     <w:name w:val="Subtitle"/>
-    <w:basedOn w:val="Binhthng"/>
-    <w:next w:val="Binhthng"/>
-    <w:link w:val="TiuphuChar"/>
+    <w:basedOn w:val="Normal"/>
+    <w:next w:val="Normal"/>
+    <w:link w:val="SubtitleChar"/>
     <w:uiPriority w:val="11"/>
     <w:qFormat/>
     <w:rsid w:val="00AF7766"/>
@@ -22145,10 +22293,10 @@
       <w:lang w:eastAsia="ja-JP"/>
     </w:rPr>
   </w:style>
-  <w:style w:type="character" w:customStyle="1" w:styleId="TiuphuChar">
-    <w:name w:val="Tiêu đề phụ Char"/>
-    <w:basedOn w:val="Phngmcinhcuaoanvn"/>
-    <w:link w:val="Tiuphu"/>
+  <w:style w:type="character" w:customStyle="1" w:styleId="SubtitleChar">
+    <w:name w:val="Subtitle Char"/>
+    <w:basedOn w:val="DefaultParagraphFont"/>
+    <w:link w:val="Subtitle"/>
     <w:uiPriority w:val="11"/>
     <w:rsid w:val="00AF7766"/>
     <w:rPr>
@@ -22162,10 +22310,10 @@
       <w:lang w:eastAsia="ja-JP"/>
     </w:rPr>
   </w:style>
-  <w:style w:type="paragraph" w:styleId="Bongchuthich">
+  <w:style w:type="paragraph" w:styleId="BalloonText">
     <w:name w:val="Balloon Text"/>
-    <w:basedOn w:val="Binhthng"/>
-    <w:link w:val="BongchuthichChar"/>
+    <w:basedOn w:val="Normal"/>
+    <w:link w:val="BalloonTextChar"/>
     <w:uiPriority w:val="99"/>
     <w:semiHidden/>
     <w:unhideWhenUsed/>
@@ -22179,10 +22327,10 @@
       <w:szCs w:val="16"/>
     </w:rPr>
   </w:style>
-  <w:style w:type="character" w:customStyle="1" w:styleId="BongchuthichChar">
-    <w:name w:val="Bóng chú thích Char"/>
-    <w:basedOn w:val="Phngmcinhcuaoanvn"/>
-    <w:link w:val="Bongchuthich"/>
+  <w:style w:type="character" w:customStyle="1" w:styleId="BalloonTextChar">
+    <w:name w:val="Balloon Text Char"/>
+    <w:basedOn w:val="DefaultParagraphFont"/>
+    <w:link w:val="BalloonText"/>
     <w:uiPriority w:val="99"/>
     <w:semiHidden/>
     <w:rsid w:val="00AF7766"/>
@@ -22192,9 +22340,9 @@
       <w:szCs w:val="16"/>
     </w:rPr>
   </w:style>
-  <w:style w:type="paragraph" w:styleId="KhngDncch">
+  <w:style w:type="paragraph" w:styleId="NoSpacing">
     <w:name w:val="No Spacing"/>
-    <w:link w:val="KhngDncchChar"/>
+    <w:link w:val="NoSpacingChar"/>
     <w:uiPriority w:val="1"/>
     <w:qFormat/>
     <w:rsid w:val="00990E65"/>
@@ -22206,10 +22354,10 @@
       <w:lang w:eastAsia="ja-JP"/>
     </w:rPr>
   </w:style>
-  <w:style w:type="character" w:customStyle="1" w:styleId="KhngDncchChar">
-    <w:name w:val="Không Dãn cách Char"/>
-    <w:basedOn w:val="Phngmcinhcuaoanvn"/>
-    <w:link w:val="KhngDncch"/>
+  <w:style w:type="character" w:customStyle="1" w:styleId="NoSpacingChar">
+    <w:name w:val="No Spacing Char"/>
+    <w:basedOn w:val="DefaultParagraphFont"/>
+    <w:link w:val="NoSpacing"/>
     <w:uiPriority w:val="1"/>
     <w:rsid w:val="00990E65"/>
     <w:rPr>
@@ -22217,10 +22365,10 @@
       <w:lang w:eastAsia="ja-JP"/>
     </w:rPr>
   </w:style>
-  <w:style w:type="paragraph" w:styleId="oancuaDanhsach">
+  <w:style w:type="paragraph" w:styleId="ListParagraph">
     <w:name w:val="List Paragraph"/>
-    <w:basedOn w:val="Binhthng"/>
-    <w:link w:val="oancuaDanhsachChar"/>
+    <w:basedOn w:val="Normal"/>
+    <w:link w:val="ListParagraphChar"/>
     <w:uiPriority w:val="34"/>
     <w:qFormat/>
     <w:rsid w:val="00990E65"/>
@@ -22231,7 +22379,7 @@
   </w:style>
   <w:style w:type="paragraph" w:customStyle="1" w:styleId="Title1">
     <w:name w:val="Title 1"/>
-    <w:basedOn w:val="oancuaDanhsach"/>
+    <w:basedOn w:val="ListParagraph"/>
     <w:link w:val="Title1Char"/>
     <w:autoRedefine/>
     <w:rsid w:val="00B90959"/>
@@ -22248,7 +22396,7 @@
   </w:style>
   <w:style w:type="paragraph" w:customStyle="1" w:styleId="Paragrap">
     <w:name w:val="Paragrap"/>
-    <w:basedOn w:val="Binhthng"/>
+    <w:basedOn w:val="Normal"/>
     <w:link w:val="ParagrapChar"/>
     <w:qFormat/>
     <w:rsid w:val="00990E65"/>
@@ -22263,16 +22411,16 @@
       <w:szCs w:val="26"/>
     </w:rPr>
   </w:style>
-  <w:style w:type="character" w:customStyle="1" w:styleId="oancuaDanhsachChar">
-    <w:name w:val="Đoạn của Danh sách Char"/>
-    <w:basedOn w:val="Phngmcinhcuaoanvn"/>
-    <w:link w:val="oancuaDanhsach"/>
+  <w:style w:type="character" w:customStyle="1" w:styleId="ListParagraphChar">
+    <w:name w:val="List Paragraph Char"/>
+    <w:basedOn w:val="DefaultParagraphFont"/>
+    <w:link w:val="ListParagraph"/>
     <w:uiPriority w:val="34"/>
     <w:rsid w:val="00990E65"/>
   </w:style>
   <w:style w:type="character" w:customStyle="1" w:styleId="Title1Char">
     <w:name w:val="Title 1 Char"/>
-    <w:basedOn w:val="oancuaDanhsachChar"/>
+    <w:basedOn w:val="ListParagraphChar"/>
     <w:link w:val="Title1"/>
     <w:rsid w:val="00B90959"/>
     <w:rPr>
@@ -22283,9 +22431,9 @@
       <w:szCs w:val="28"/>
     </w:rPr>
   </w:style>
-  <w:style w:type="table" w:styleId="LiBang">
+  <w:style w:type="table" w:styleId="TableGrid">
     <w:name w:val="Table Grid"/>
-    <w:basedOn w:val="BangThngthng"/>
+    <w:basedOn w:val="TableNormal"/>
     <w:uiPriority w:val="59"/>
     <w:rsid w:val="003141E2"/>
     <w:pPr>
@@ -22304,7 +22452,7 @@
   </w:style>
   <w:style w:type="character" w:customStyle="1" w:styleId="ParagrapChar">
     <w:name w:val="Paragrap Char"/>
-    <w:basedOn w:val="Phngmcinhcuaoanvn"/>
+    <w:basedOn w:val="DefaultParagraphFont"/>
     <w:link w:val="Paragrap"/>
     <w:rsid w:val="00990E65"/>
     <w:rPr>
@@ -22376,10 +22524,10 @@
       <w:szCs w:val="24"/>
     </w:rPr>
   </w:style>
-  <w:style w:type="character" w:customStyle="1" w:styleId="u1Char">
-    <w:name w:val="Đầu đề 1 Char"/>
-    <w:basedOn w:val="Phngmcinhcuaoanvn"/>
-    <w:link w:val="u1"/>
+  <w:style w:type="character" w:customStyle="1" w:styleId="Heading1Char">
+    <w:name w:val="Heading 1 Char"/>
+    <w:basedOn w:val="DefaultParagraphFont"/>
+    <w:link w:val="Heading1"/>
     <w:uiPriority w:val="9"/>
     <w:rsid w:val="00A854C4"/>
     <w:rPr>
@@ -22402,10 +22550,10 @@
       <w:szCs w:val="26"/>
     </w:rPr>
   </w:style>
-  <w:style w:type="character" w:customStyle="1" w:styleId="u2Char">
-    <w:name w:val="Đầu đề 2 Char"/>
-    <w:basedOn w:val="Phngmcinhcuaoanvn"/>
-    <w:link w:val="u2"/>
+  <w:style w:type="character" w:customStyle="1" w:styleId="Heading2Char">
+    <w:name w:val="Heading 2 Char"/>
+    <w:basedOn w:val="DefaultParagraphFont"/>
+    <w:link w:val="Heading2"/>
     <w:uiPriority w:val="9"/>
     <w:rsid w:val="00715417"/>
     <w:rPr>
@@ -22417,10 +22565,10 @@
       <w:szCs w:val="26"/>
     </w:rPr>
   </w:style>
-  <w:style w:type="character" w:customStyle="1" w:styleId="u3Char">
-    <w:name w:val="Đầu đề 3 Char"/>
-    <w:basedOn w:val="Phngmcinhcuaoanvn"/>
-    <w:link w:val="u3"/>
+  <w:style w:type="character" w:customStyle="1" w:styleId="Heading3Char">
+    <w:name w:val="Heading 3 Char"/>
+    <w:basedOn w:val="DefaultParagraphFont"/>
+    <w:link w:val="Heading3"/>
     <w:uiPriority w:val="9"/>
     <w:semiHidden/>
     <w:rsid w:val="00715417"/>
@@ -22431,10 +22579,10 @@
       <w:color w:val="4F81BD" w:themeColor="accent1"/>
     </w:rPr>
   </w:style>
-  <w:style w:type="character" w:customStyle="1" w:styleId="u4Char">
-    <w:name w:val="Đầu đề 4 Char"/>
-    <w:basedOn w:val="Phngmcinhcuaoanvn"/>
-    <w:link w:val="u4"/>
+  <w:style w:type="character" w:customStyle="1" w:styleId="Heading4Char">
+    <w:name w:val="Heading 4 Char"/>
+    <w:basedOn w:val="DefaultParagraphFont"/>
+    <w:link w:val="Heading4"/>
     <w:uiPriority w:val="9"/>
     <w:semiHidden/>
     <w:rsid w:val="00715417"/>
@@ -22447,10 +22595,10 @@
       <w:color w:val="4F81BD" w:themeColor="accent1"/>
     </w:rPr>
   </w:style>
-  <w:style w:type="character" w:customStyle="1" w:styleId="u5Char">
-    <w:name w:val="Đầu đề 5 Char"/>
-    <w:basedOn w:val="Phngmcinhcuaoanvn"/>
-    <w:link w:val="u5"/>
+  <w:style w:type="character" w:customStyle="1" w:styleId="Heading5Char">
+    <w:name w:val="Heading 5 Char"/>
+    <w:basedOn w:val="DefaultParagraphFont"/>
+    <w:link w:val="Heading5"/>
     <w:uiPriority w:val="9"/>
     <w:semiHidden/>
     <w:rsid w:val="00715417"/>
@@ -22459,10 +22607,10 @@
       <w:color w:val="243F60" w:themeColor="accent1" w:themeShade="7F"/>
     </w:rPr>
   </w:style>
-  <w:style w:type="character" w:customStyle="1" w:styleId="u6Char">
-    <w:name w:val="Đầu đề 6 Char"/>
-    <w:basedOn w:val="Phngmcinhcuaoanvn"/>
-    <w:link w:val="u6"/>
+  <w:style w:type="character" w:customStyle="1" w:styleId="Heading6Char">
+    <w:name w:val="Heading 6 Char"/>
+    <w:basedOn w:val="DefaultParagraphFont"/>
+    <w:link w:val="Heading6"/>
     <w:uiPriority w:val="9"/>
     <w:semiHidden/>
     <w:rsid w:val="00715417"/>
@@ -22473,10 +22621,10 @@
       <w:color w:val="243F60" w:themeColor="accent1" w:themeShade="7F"/>
     </w:rPr>
   </w:style>
-  <w:style w:type="character" w:customStyle="1" w:styleId="u7Char">
-    <w:name w:val="Đầu đề 7 Char"/>
-    <w:basedOn w:val="Phngmcinhcuaoanvn"/>
-    <w:link w:val="u7"/>
+  <w:style w:type="character" w:customStyle="1" w:styleId="Heading7Char">
+    <w:name w:val="Heading 7 Char"/>
+    <w:basedOn w:val="DefaultParagraphFont"/>
+    <w:link w:val="Heading7"/>
     <w:uiPriority w:val="9"/>
     <w:semiHidden/>
     <w:rsid w:val="00715417"/>
@@ -22487,10 +22635,10 @@
       <w:color w:val="404040" w:themeColor="text1" w:themeTint="BF"/>
     </w:rPr>
   </w:style>
-  <w:style w:type="character" w:customStyle="1" w:styleId="u8Char">
-    <w:name w:val="Đầu đề 8 Char"/>
-    <w:basedOn w:val="Phngmcinhcuaoanvn"/>
-    <w:link w:val="u8"/>
+  <w:style w:type="character" w:customStyle="1" w:styleId="Heading8Char">
+    <w:name w:val="Heading 8 Char"/>
+    <w:basedOn w:val="DefaultParagraphFont"/>
+    <w:link w:val="Heading8"/>
     <w:uiPriority w:val="9"/>
     <w:semiHidden/>
     <w:rsid w:val="00715417"/>
@@ -22501,10 +22649,10 @@
       <w:szCs w:val="20"/>
     </w:rPr>
   </w:style>
-  <w:style w:type="character" w:customStyle="1" w:styleId="u9Char">
-    <w:name w:val="Đầu đề 9 Char"/>
-    <w:basedOn w:val="Phngmcinhcuaoanvn"/>
-    <w:link w:val="u9"/>
+  <w:style w:type="character" w:customStyle="1" w:styleId="Heading9Char">
+    <w:name w:val="Heading 9 Char"/>
+    <w:basedOn w:val="DefaultParagraphFont"/>
+    <w:link w:val="Heading9"/>
     <w:uiPriority w:val="9"/>
     <w:semiHidden/>
     <w:rsid w:val="00715417"/>
@@ -22519,7 +22667,7 @@
   </w:style>
   <w:style w:type="paragraph" w:customStyle="1" w:styleId="Title12">
     <w:name w:val="Title 1.2"/>
-    <w:basedOn w:val="u2"/>
+    <w:basedOn w:val="Heading2"/>
     <w:link w:val="Title12Char"/>
     <w:rsid w:val="00715417"/>
     <w:pPr>
@@ -22546,7 +22694,7 @@
   </w:style>
   <w:style w:type="character" w:customStyle="1" w:styleId="Title12Char">
     <w:name w:val="Title 1.2 Char"/>
-    <w:basedOn w:val="u2Char"/>
+    <w:basedOn w:val="Heading2Char"/>
     <w:link w:val="Title12"/>
     <w:rsid w:val="00715417"/>
     <w:rPr>
@@ -22599,7 +22747,7 @@
   </w:style>
   <w:style w:type="paragraph" w:customStyle="1" w:styleId="TuStyle-Title1">
     <w:name w:val="Tu Style - Title 1"/>
-    <w:basedOn w:val="oancuaDanhsach"/>
+    <w:basedOn w:val="ListParagraph"/>
     <w:link w:val="TuStyle-Title1Char"/>
     <w:qFormat/>
     <w:rsid w:val="004E1149"/>
@@ -22655,7 +22803,7 @@
   </w:style>
   <w:style w:type="character" w:customStyle="1" w:styleId="TuStyle-Title1Char">
     <w:name w:val="Tu Style - Title 1 Char"/>
-    <w:basedOn w:val="oancuaDanhsachChar"/>
+    <w:basedOn w:val="ListParagraphChar"/>
     <w:link w:val="TuStyle-Title1"/>
     <w:rsid w:val="004E1149"/>
     <w:rPr>
@@ -22673,10 +22821,10 @@
       </w14:textFill>
     </w:rPr>
   </w:style>
-  <w:style w:type="paragraph" w:styleId="uMucluc">
+  <w:style w:type="paragraph" w:styleId="TOCHeading">
     <w:name w:val="TOC Heading"/>
-    <w:basedOn w:val="u1"/>
-    <w:next w:val="Binhthng"/>
+    <w:basedOn w:val="Heading1"/>
+    <w:next w:val="Normal"/>
     <w:uiPriority w:val="39"/>
     <w:semiHidden/>
     <w:unhideWhenUsed/>
@@ -22712,10 +22860,10 @@
       </w14:textFill>
     </w:rPr>
   </w:style>
-  <w:style w:type="paragraph" w:styleId="Mucluc1">
+  <w:style w:type="paragraph" w:styleId="TOC1">
     <w:name w:val="toc 1"/>
-    <w:basedOn w:val="Binhthng"/>
-    <w:next w:val="Binhthng"/>
+    <w:basedOn w:val="Normal"/>
+    <w:next w:val="Normal"/>
     <w:autoRedefine/>
     <w:uiPriority w:val="39"/>
     <w:unhideWhenUsed/>
@@ -22733,10 +22881,10 @@
       <w:szCs w:val="24"/>
     </w:rPr>
   </w:style>
-  <w:style w:type="paragraph" w:styleId="Mucluc2">
+  <w:style w:type="paragraph" w:styleId="TOC2">
     <w:name w:val="toc 2"/>
-    <w:basedOn w:val="Binhthng"/>
-    <w:next w:val="Binhthng"/>
+    <w:basedOn w:val="Normal"/>
+    <w:next w:val="Normal"/>
     <w:autoRedefine/>
     <w:uiPriority w:val="39"/>
     <w:unhideWhenUsed/>
@@ -22753,10 +22901,10 @@
       <w:szCs w:val="20"/>
     </w:rPr>
   </w:style>
-  <w:style w:type="paragraph" w:styleId="Mucluc3">
+  <w:style w:type="paragraph" w:styleId="TOC3">
     <w:name w:val="toc 3"/>
-    <w:basedOn w:val="Binhthng"/>
-    <w:next w:val="Binhthng"/>
+    <w:basedOn w:val="Normal"/>
+    <w:next w:val="Normal"/>
     <w:autoRedefine/>
     <w:uiPriority w:val="39"/>
     <w:unhideWhenUsed/>
@@ -22771,10 +22919,10 @@
       <w:szCs w:val="20"/>
     </w:rPr>
   </w:style>
-  <w:style w:type="paragraph" w:styleId="Mucluc4">
+  <w:style w:type="paragraph" w:styleId="TOC4">
     <w:name w:val="toc 4"/>
-    <w:basedOn w:val="Binhthng"/>
-    <w:next w:val="Binhthng"/>
+    <w:basedOn w:val="Normal"/>
+    <w:next w:val="Normal"/>
     <w:autoRedefine/>
     <w:uiPriority w:val="39"/>
     <w:unhideWhenUsed/>
@@ -22789,10 +22937,10 @@
       <w:szCs w:val="20"/>
     </w:rPr>
   </w:style>
-  <w:style w:type="paragraph" w:styleId="Mucluc5">
+  <w:style w:type="paragraph" w:styleId="TOC5">
     <w:name w:val="toc 5"/>
-    <w:basedOn w:val="Binhthng"/>
-    <w:next w:val="Binhthng"/>
+    <w:basedOn w:val="Normal"/>
+    <w:next w:val="Normal"/>
     <w:autoRedefine/>
     <w:uiPriority w:val="39"/>
     <w:unhideWhenUsed/>
@@ -22807,10 +22955,10 @@
       <w:szCs w:val="20"/>
     </w:rPr>
   </w:style>
-  <w:style w:type="paragraph" w:styleId="Mucluc6">
+  <w:style w:type="paragraph" w:styleId="TOC6">
     <w:name w:val="toc 6"/>
-    <w:basedOn w:val="Binhthng"/>
-    <w:next w:val="Binhthng"/>
+    <w:basedOn w:val="Normal"/>
+    <w:next w:val="Normal"/>
     <w:autoRedefine/>
     <w:uiPriority w:val="39"/>
     <w:unhideWhenUsed/>
@@ -22825,10 +22973,10 @@
       <w:szCs w:val="20"/>
     </w:rPr>
   </w:style>
-  <w:style w:type="paragraph" w:styleId="Mucluc7">
+  <w:style w:type="paragraph" w:styleId="TOC7">
     <w:name w:val="toc 7"/>
-    <w:basedOn w:val="Binhthng"/>
-    <w:next w:val="Binhthng"/>
+    <w:basedOn w:val="Normal"/>
+    <w:next w:val="Normal"/>
     <w:autoRedefine/>
     <w:uiPriority w:val="39"/>
     <w:unhideWhenUsed/>
@@ -22843,10 +22991,10 @@
       <w:szCs w:val="20"/>
     </w:rPr>
   </w:style>
-  <w:style w:type="paragraph" w:styleId="Mucluc8">
+  <w:style w:type="paragraph" w:styleId="TOC8">
     <w:name w:val="toc 8"/>
-    <w:basedOn w:val="Binhthng"/>
-    <w:next w:val="Binhthng"/>
+    <w:basedOn w:val="Normal"/>
+    <w:next w:val="Normal"/>
     <w:autoRedefine/>
     <w:uiPriority w:val="39"/>
     <w:unhideWhenUsed/>
@@ -22861,10 +23009,10 @@
       <w:szCs w:val="20"/>
     </w:rPr>
   </w:style>
-  <w:style w:type="paragraph" w:styleId="Mucluc9">
+  <w:style w:type="paragraph" w:styleId="TOC9">
     <w:name w:val="toc 9"/>
-    <w:basedOn w:val="Binhthng"/>
-    <w:next w:val="Binhthng"/>
+    <w:basedOn w:val="Normal"/>
+    <w:next w:val="Normal"/>
     <w:autoRedefine/>
     <w:uiPriority w:val="39"/>
     <w:unhideWhenUsed/>
@@ -22881,7 +23029,7 @@
   </w:style>
   <w:style w:type="table" w:customStyle="1" w:styleId="PlainTable11">
     <w:name w:val="Plain Table 11"/>
-    <w:basedOn w:val="BangThngthng"/>
+    <w:basedOn w:val="TableNormal"/>
     <w:uiPriority w:val="41"/>
     <w:rsid w:val="00545225"/>
     <w:pPr>
@@ -22948,9 +23096,9 @@
       </w:tcPr>
     </w:tblStylePr>
   </w:style>
-  <w:style w:type="paragraph" w:styleId="ThngthngWeb">
+  <w:style w:type="paragraph" w:styleId="NormalWeb">
     <w:name w:val="Normal (Web)"/>
-    <w:basedOn w:val="Binhthng"/>
+    <w:basedOn w:val="Normal"/>
     <w:uiPriority w:val="99"/>
     <w:semiHidden/>
     <w:unhideWhenUsed/>
@@ -22969,7 +23117,7 @@
 </file>
 
 <file path=word/glossary/document.xml><?xml version="1.0" encoding="utf-8"?>
-<w:glossaryDocument xmlns:wpc="http://schemas.microsoft.com/office/word/2010/wordprocessingCanvas" xmlns:cx="http://schemas.microsoft.com/office/drawing/2014/chartex" xmlns:cx1="http://schemas.microsoft.com/office/drawing/2015/9/8/chartex" xmlns:cx2="http://schemas.microsoft.com/office/drawing/2015/10/21/chartex" xmlns:cx3="http://schemas.microsoft.com/office/drawing/2016/5/9/chartex" xmlns:cx4="http://schemas.microsoft.com/office/drawing/2016/5/10/chartex" xmlns:cx5="http://schemas.microsoft.com/office/drawing/2016/5/11/chartex" xmlns:cx6="http://schemas.microsoft.com/office/drawing/2016/5/12/chartex" xmlns:cx7="http://schemas.microsoft.com/office/drawing/2016/5/13/chartex" xmlns:cx8="http://schemas.microsoft.com/office/drawing/2016/5/14/chartex" xmlns:mc="http://schemas.openxmlformats.org/markup-compatibility/2006" xmlns:aink="http://schemas.microsoft.com/office/drawing/2016/ink" xmlns:am3d="http://schemas.microsoft.com/office/drawing/2017/model3d" xmlns:o="urn:schemas-microsoft-com:office:office" xmlns:r="http://schemas.openxmlformats.org/officeDocument/2006/relationships" xmlns:m="http://schemas.openxmlformats.org/officeDocument/2006/math" xmlns:v="urn:schemas-microsoft-com:vml" xmlns:wp14="http://schemas.microsoft.com/office/word/2010/wordprocessingDrawing" xmlns:wp="http://schemas.openxmlformats.org/drawingml/2006/wordprocessingDrawing" xmlns:w10="urn:schemas-microsoft-com:office:word" xmlns:w="http://schemas.openxmlformats.org/wordprocessingml/2006/main" xmlns:w14="http://schemas.microsoft.com/office/word/2010/wordml" xmlns:w15="http://schemas.microsoft.com/office/word/2012/wordml" xmlns:w16cid="http://schemas.microsoft.com/office/word/2016/wordml/cid" xmlns:w16se="http://schemas.microsoft.com/office/word/2015/wordml/symex" xmlns:wpg="http://schemas.microsoft.com/office/word/2010/wordprocessingGroup" xmlns:wpi="http://schemas.microsoft.com/office/word/2010/wordprocessingInk" xmlns:wne="http://schemas.microsoft.com/office/word/2006/wordml" xmlns:wps="http://schemas.microsoft.com/office/word/2010/wordprocessingShape" mc:Ignorable="w14 w15 w16se w16cid wp14">
+<w:glossaryDocument xmlns:wpc="http://schemas.microsoft.com/office/word/2010/wordprocessingCanvas" xmlns:mc="http://schemas.openxmlformats.org/markup-compatibility/2006" xmlns:o="urn:schemas-microsoft-com:office:office" xmlns:r="http://schemas.openxmlformats.org/officeDocument/2006/relationships" xmlns:m="http://schemas.openxmlformats.org/officeDocument/2006/math" xmlns:v="urn:schemas-microsoft-com:vml" xmlns:wp14="http://schemas.microsoft.com/office/word/2010/wordprocessingDrawing" xmlns:wp="http://schemas.openxmlformats.org/drawingml/2006/wordprocessingDrawing" xmlns:w10="urn:schemas-microsoft-com:office:word" xmlns:w="http://schemas.openxmlformats.org/wordprocessingml/2006/main" xmlns:w14="http://schemas.microsoft.com/office/word/2010/wordml" xmlns:w15="http://schemas.microsoft.com/office/word/2012/wordml" xmlns:wpg="http://schemas.microsoft.com/office/word/2010/wordprocessingGroup" xmlns:wpi="http://schemas.microsoft.com/office/word/2010/wordprocessingInk" xmlns:wne="http://schemas.microsoft.com/office/word/2006/wordml" xmlns:wps="http://schemas.microsoft.com/office/word/2010/wordprocessingShape" mc:Ignorable="w14 w15 wp14">
   <w:docParts>
     <w:docPart>
       <w:docPartPr>
@@ -23006,7 +23154,7 @@
 </file>
 
 <file path=word/glossary/fontTable.xml><?xml version="1.0" encoding="utf-8"?>
-<w:fonts xmlns:mc="http://schemas.openxmlformats.org/markup-compatibility/2006" xmlns:r="http://schemas.openxmlformats.org/officeDocument/2006/relationships" xmlns:w="http://schemas.openxmlformats.org/wordprocessingml/2006/main" xmlns:w14="http://schemas.microsoft.com/office/word/2010/wordml" xmlns:w15="http://schemas.microsoft.com/office/word/2012/wordml" xmlns:w16cid="http://schemas.microsoft.com/office/word/2016/wordml/cid" xmlns:w16se="http://schemas.microsoft.com/office/word/2015/wordml/symex" mc:Ignorable="w14 w15 w16se w16cid">
+<w:fonts xmlns:mc="http://schemas.openxmlformats.org/markup-compatibility/2006" xmlns:r="http://schemas.openxmlformats.org/officeDocument/2006/relationships" xmlns:w="http://schemas.openxmlformats.org/wordprocessingml/2006/main" xmlns:w14="http://schemas.microsoft.com/office/word/2010/wordml" xmlns:w15="http://schemas.microsoft.com/office/word/2012/wordml" mc:Ignorable="w14 w15">
   <w:font w:name="Times New Roman">
     <w:panose1 w:val="02020603050405020304"/>
     <w:charset w:val="00"/>
@@ -23064,14 +23212,6 @@
     <w:pitch w:val="variable"/>
     <w:sig w:usb0="E1002EFF" w:usb1="C000605B" w:usb2="00000029" w:usb3="00000000" w:csb0="000101FF" w:csb1="00000000"/>
   </w:font>
-  <w:font w:name="DengXian">
-    <w:altName w:val="等线"/>
-    <w:panose1 w:val="02010600030101010101"/>
-    <w:charset w:val="86"/>
-    <w:family w:val="auto"/>
-    <w:pitch w:val="variable"/>
-    <w:sig w:usb0="A00002BF" w:usb1="38CF7CFA" w:usb2="00000016" w:usb3="00000000" w:csb0="0004000F" w:csb1="00000000"/>
-  </w:font>
   <w:font w:name="Calibri Light">
     <w:panose1 w:val="020F0302020204030204"/>
     <w:charset w:val="00"/>
@@ -23079,19 +23219,11 @@
     <w:pitch w:val="variable"/>
     <w:sig w:usb0="E0002AFF" w:usb1="C000247B" w:usb2="00000009" w:usb3="00000000" w:csb0="000001FF" w:csb1="00000000"/>
   </w:font>
-  <w:font w:name="DengXian Light">
-    <w:altName w:val="等线 Light"/>
-    <w:panose1 w:val="02010600030101010101"/>
-    <w:charset w:val="86"/>
-    <w:family w:val="auto"/>
-    <w:pitch w:val="variable"/>
-    <w:sig w:usb0="A00002BF" w:usb1="38CF7CFA" w:usb2="00000016" w:usb3="00000000" w:csb0="0004000F" w:csb1="00000000"/>
-  </w:font>
 </w:fonts>
 </file>
 
 <file path=word/glossary/settings.xml><?xml version="1.0" encoding="utf-8"?>
-<w:settings xmlns:mc="http://schemas.openxmlformats.org/markup-compatibility/2006" xmlns:o="urn:schemas-microsoft-com:office:office" xmlns:r="http://schemas.openxmlformats.org/officeDocument/2006/relationships" xmlns:m="http://schemas.openxmlformats.org/officeDocument/2006/math" xmlns:v="urn:schemas-microsoft-com:vml" xmlns:w10="urn:schemas-microsoft-com:office:word" xmlns:w="http://schemas.openxmlformats.org/wordprocessingml/2006/main" xmlns:w14="http://schemas.microsoft.com/office/word/2010/wordml" xmlns:w15="http://schemas.microsoft.com/office/word/2012/wordml" xmlns:w16cid="http://schemas.microsoft.com/office/word/2016/wordml/cid" xmlns:w16se="http://schemas.microsoft.com/office/word/2015/wordml/symex" xmlns:sl="http://schemas.openxmlformats.org/schemaLibrary/2006/main" mc:Ignorable="w14 w15 w16se w16cid">
+<w:settings xmlns:mc="http://schemas.openxmlformats.org/markup-compatibility/2006" xmlns:o="urn:schemas-microsoft-com:office:office" xmlns:r="http://schemas.openxmlformats.org/officeDocument/2006/relationships" xmlns:m="http://schemas.openxmlformats.org/officeDocument/2006/math" xmlns:v="urn:schemas-microsoft-com:vml" xmlns:w10="urn:schemas-microsoft-com:office:word" xmlns:w="http://schemas.openxmlformats.org/wordprocessingml/2006/main" xmlns:w14="http://schemas.microsoft.com/office/word/2010/wordml" xmlns:w15="http://schemas.microsoft.com/office/word/2012/wordml" xmlns:sl="http://schemas.openxmlformats.org/schemaLibrary/2006/main" mc:Ignorable="w14 w15">
   <w:view w:val="normal"/>
   <w:defaultTabStop w:val="720"/>
   <w:characterSpacingControl w:val="doNotCompress"/>
@@ -23107,6 +23239,7 @@
     <w:rsid w:val="000360C1"/>
     <w:rsid w:val="0009720C"/>
     <w:rsid w:val="000A2788"/>
+    <w:rsid w:val="000D7941"/>
     <w:rsid w:val="001A2499"/>
     <w:rsid w:val="001B7673"/>
     <w:rsid w:val="001C0260"/>
@@ -23120,6 +23253,7 @@
     <w:rsid w:val="0040083D"/>
     <w:rsid w:val="0046471A"/>
     <w:rsid w:val="004E2059"/>
+    <w:rsid w:val="004F09D9"/>
     <w:rsid w:val="0053620D"/>
     <w:rsid w:val="005A2380"/>
     <w:rsid w:val="00652AAB"/>
@@ -23168,7 +23302,7 @@
 </file>
 
 <file path=word/glossary/styles.xml><?xml version="1.0" encoding="utf-8"?>
-<w:styles xmlns:mc="http://schemas.openxmlformats.org/markup-compatibility/2006" xmlns:r="http://schemas.openxmlformats.org/officeDocument/2006/relationships" xmlns:w="http://schemas.openxmlformats.org/wordprocessingml/2006/main" xmlns:w14="http://schemas.microsoft.com/office/word/2010/wordml" xmlns:w15="http://schemas.microsoft.com/office/word/2012/wordml" xmlns:w16cid="http://schemas.microsoft.com/office/word/2016/wordml/cid" xmlns:w16se="http://schemas.microsoft.com/office/word/2015/wordml/symex" mc:Ignorable="w14 w15 w16se w16cid">
+<w:styles xmlns:mc="http://schemas.openxmlformats.org/markup-compatibility/2006" xmlns:r="http://schemas.openxmlformats.org/officeDocument/2006/relationships" xmlns:w="http://schemas.openxmlformats.org/wordprocessingml/2006/main" xmlns:w14="http://schemas.microsoft.com/office/word/2010/wordml" xmlns:w15="http://schemas.microsoft.com/office/word/2012/wordml" mc:Ignorable="w14 w15">
   <w:docDefaults>
     <w:rPrDefault>
       <w:rPr>
@@ -23184,7 +23318,7 @@
       </w:pPr>
     </w:pPrDefault>
   </w:docDefaults>
-  <w:latentStyles w:defLockedState="0" w:defUIPriority="99" w:defSemiHidden="0" w:defUnhideWhenUsed="0" w:defQFormat="0" w:count="375">
+  <w:latentStyles w:defLockedState="0" w:defUIPriority="99" w:defSemiHidden="0" w:defUnhideWhenUsed="0" w:defQFormat="0" w:count="371">
     <w:lsdException w:name="Normal" w:uiPriority="0" w:qFormat="1"/>
     <w:lsdException w:name="heading 1" w:uiPriority="9" w:qFormat="1"/>
     <w:lsdException w:name="heading 2" w:semiHidden="1" w:uiPriority="9" w:unhideWhenUsed="1" w:qFormat="1"/>
@@ -23290,6 +23424,7 @@
     <w:lsdException w:name="HTML Sample" w:semiHidden="1" w:unhideWhenUsed="1"/>
     <w:lsdException w:name="HTML Typewriter" w:semiHidden="1" w:unhideWhenUsed="1"/>
     <w:lsdException w:name="HTML Variable" w:semiHidden="1" w:unhideWhenUsed="1"/>
+    <w:lsdException w:name="Normal Table" w:semiHidden="1" w:unhideWhenUsed="1"/>
     <w:lsdException w:name="annotation subject" w:semiHidden="1" w:unhideWhenUsed="1"/>
     <w:lsdException w:name="No List" w:semiHidden="1" w:unhideWhenUsed="1"/>
     <w:lsdException w:name="Outline List 1" w:semiHidden="1" w:unhideWhenUsed="1"/>
@@ -23333,8 +23468,10 @@
     <w:lsdException w:name="Table Elegant" w:semiHidden="1" w:unhideWhenUsed="1"/>
     <w:lsdException w:name="Table Professional" w:semiHidden="1" w:unhideWhenUsed="1"/>
     <w:lsdException w:name="Table Subtle 1" w:semiHidden="1" w:unhideWhenUsed="1"/>
+    <w:lsdException w:name="Table Subtle 2" w:semiHidden="1" w:unhideWhenUsed="1"/>
     <w:lsdException w:name="Table Web 1" w:semiHidden="1" w:unhideWhenUsed="1"/>
     <w:lsdException w:name="Table Web 2" w:semiHidden="1" w:unhideWhenUsed="1"/>
+    <w:lsdException w:name="Table Web 3" w:semiHidden="1" w:unhideWhenUsed="1"/>
     <w:lsdException w:name="Balloon Text" w:semiHidden="1" w:unhideWhenUsed="1"/>
     <w:lsdException w:name="Table Grid" w:uiPriority="59"/>
     <w:lsdException w:name="Table Theme" w:semiHidden="1" w:unhideWhenUsed="1"/>
@@ -23553,22 +23690,18 @@
     <w:lsdException w:name="List Table 5 Dark Accent 6" w:uiPriority="50"/>
     <w:lsdException w:name="List Table 6 Colorful Accent 6" w:uiPriority="51"/>
     <w:lsdException w:name="List Table 7 Colorful Accent 6" w:uiPriority="52"/>
-    <w:lsdException w:name="Mention" w:semiHidden="1" w:unhideWhenUsed="1"/>
-    <w:lsdException w:name="Smart Hyperlink" w:semiHidden="1" w:unhideWhenUsed="1"/>
-    <w:lsdException w:name="Hashtag" w:semiHidden="1" w:unhideWhenUsed="1"/>
-    <w:lsdException w:name="Unresolved Mention" w:semiHidden="1" w:unhideWhenUsed="1"/>
   </w:latentStyles>
-  <w:style w:type="paragraph" w:default="1" w:styleId="Binhthng">
+  <w:style w:type="paragraph" w:default="1" w:styleId="Normal">
     <w:name w:val="Normal"/>
     <w:qFormat/>
   </w:style>
-  <w:style w:type="character" w:default="1" w:styleId="Phngmcinhcuaoanvn">
+  <w:style w:type="character" w:default="1" w:styleId="DefaultParagraphFont">
     <w:name w:val="Default Paragraph Font"/>
     <w:uiPriority w:val="1"/>
     <w:semiHidden/>
     <w:unhideWhenUsed/>
   </w:style>
-  <w:style w:type="table" w:default="1" w:styleId="BangThngthng">
+  <w:style w:type="table" w:default="1" w:styleId="TableNormal">
     <w:name w:val="Normal Table"/>
     <w:uiPriority w:val="99"/>
     <w:semiHidden/>
@@ -23583,7 +23716,7 @@
       </w:tblCellMar>
     </w:tblPr>
   </w:style>
-  <w:style w:type="numbering" w:default="1" w:styleId="Khngco">
+  <w:style w:type="numbering" w:default="1" w:styleId="NoList">
     <w:name w:val="No List"/>
     <w:uiPriority w:val="99"/>
     <w:semiHidden/>
@@ -23629,7 +23762,7 @@
 </file>
 
 <file path=word/glossary/webSettings.xml><?xml version="1.0" encoding="utf-8"?>
-<w:webSettings xmlns:mc="http://schemas.openxmlformats.org/markup-compatibility/2006" xmlns:r="http://schemas.openxmlformats.org/officeDocument/2006/relationships" xmlns:w="http://schemas.openxmlformats.org/wordprocessingml/2006/main" xmlns:w14="http://schemas.microsoft.com/office/word/2010/wordml" xmlns:w15="http://schemas.microsoft.com/office/word/2012/wordml" xmlns:w16cid="http://schemas.microsoft.com/office/word/2016/wordml/cid" xmlns:w16se="http://schemas.microsoft.com/office/word/2015/wordml/symex" mc:Ignorable="w14 w15 w16se w16cid">
+<w:webSettings xmlns:mc="http://schemas.openxmlformats.org/markup-compatibility/2006" xmlns:r="http://schemas.openxmlformats.org/officeDocument/2006/relationships" xmlns:w="http://schemas.openxmlformats.org/wordprocessingml/2006/main" xmlns:w14="http://schemas.microsoft.com/office/word/2010/wordml" xmlns:w15="http://schemas.microsoft.com/office/word/2012/wordml" mc:Ignorable="w14 w15">
   <w:optimizeForBrowser/>
   <w:allowPNG/>
 </w:webSettings>
@@ -23944,7 +24077,7 @@
 </file>
 
 <file path=customXml/itemProps2.xml><?xml version="1.0" encoding="utf-8"?>
-<ds:datastoreItem xmlns:ds="http://schemas.openxmlformats.org/officeDocument/2006/customXml" ds:itemID="{6127398F-7CE0-4047-AB4C-FD9F680B37CB}">
+<ds:datastoreItem xmlns:ds="http://schemas.openxmlformats.org/officeDocument/2006/customXml" ds:itemID="{58B79EF1-E80B-4BA4-812A-0A84378EE058}">
   <ds:schemaRefs>
     <ds:schemaRef ds:uri="http://schemas.openxmlformats.org/officeDocument/2006/bibliography"/>
   </ds:schemaRefs>

</xml_diff>

<commit_message>
Chinh sua anh activity Mo tuyen
</commit_message>
<xml_diff>
--- a/01_Document/[SRS] [C43] Quản lý xe khách.docx
+++ b/01_Document/[SRS] [C43] Quản lý xe khách.docx
@@ -8281,8 +8281,8 @@
         <w:tblLook w:val="04A0" w:firstRow="1" w:lastRow="0" w:firstColumn="1" w:lastColumn="0" w:noHBand="0" w:noVBand="1"/>
       </w:tblPr>
       <w:tblGrid>
-        <w:gridCol w:w="870"/>
-        <w:gridCol w:w="8346"/>
+        <w:gridCol w:w="832"/>
+        <w:gridCol w:w="8384"/>
       </w:tblGrid>
       <w:tr>
         <w:tc>
@@ -8421,34 +8421,55 @@
               <w:pStyle w:val="MyTable1"/>
             </w:pPr>
             <w:r>
-              <w:object w:dxaOrig="11850" w:dyaOrig="12375">
-                <v:shapetype id="_x0000_t75" coordsize="21600,21600" o:spt="75" o:preferrelative="t" path="m@4@5l@4@11@9@11@9@5xe" filled="f" stroked="f">
-                  <v:stroke joinstyle="miter"/>
-                  <v:formulas>
-                    <v:f eqn="if lineDrawn pixelLineWidth 0"/>
-                    <v:f eqn="sum @0 1 0"/>
-                    <v:f eqn="sum 0 0 @1"/>
-                    <v:f eqn="prod @2 1 2"/>
-                    <v:f eqn="prod @3 21600 pixelWidth"/>
-                    <v:f eqn="prod @3 21600 pixelHeight"/>
-                    <v:f eqn="sum @0 0 1"/>
-                    <v:f eqn="prod @6 1 2"/>
-                    <v:f eqn="prod @7 21600 pixelWidth"/>
-                    <v:f eqn="sum @8 21600 0"/>
-                    <v:f eqn="prod @7 21600 pixelHeight"/>
-                    <v:f eqn="sum @10 21600 0"/>
-                  </v:formulas>
-                  <v:path o:extrusionok="f" gradientshapeok="t" o:connecttype="rect"/>
-                  <o:lock v:ext="edit" aspectratio="t"/>
-                </v:shapetype>
-                <v:shape id="_x0000_i1025" type="#_x0000_t75" style="width:406.05pt;height:488.1pt" o:ole="">
-                  <v:imagedata r:id="rId8" o:title=""/>
-                </v:shape>
-                <o:OLEObject Type="Embed" ProgID="PBrush" ShapeID="_x0000_i1025" DrawAspect="Content" ObjectID="_1568127406" r:id="rId9"/>
-              </w:object>
-            </w:r>
-          </w:p>
-        </w:tc>
+              <w:rPr>
+                <w:noProof/>
+              </w:rPr>
+              <w:drawing>
+                <wp:inline distT="0" distB="0" distL="0" distR="0">
+                  <wp:extent cx="5186855" cy="5106568"/>
+                  <wp:effectExtent l="0" t="0" r="0" b="0"/>
+                  <wp:docPr id="13" name="Picture 13"/>
+                  <wp:cNvGraphicFramePr>
+                    <a:graphicFrameLocks xmlns:a="http://schemas.openxmlformats.org/drawingml/2006/main" noChangeAspect="1"/>
+                  </wp:cNvGraphicFramePr>
+                  <a:graphic xmlns:a="http://schemas.openxmlformats.org/drawingml/2006/main">
+                    <a:graphicData uri="http://schemas.openxmlformats.org/drawingml/2006/picture">
+                      <pic:pic xmlns:pic="http://schemas.openxmlformats.org/drawingml/2006/picture">
+                        <pic:nvPicPr>
+                          <pic:cNvPr id="13" name="motuyen.png"/>
+                          <pic:cNvPicPr/>
+                        </pic:nvPicPr>
+                        <pic:blipFill>
+                          <a:blip r:embed="rId8">
+                            <a:extLst>
+                              <a:ext uri="{28A0092B-C50C-407E-A947-70E740481C1C}">
+                                <a14:useLocalDpi xmlns:a14="http://schemas.microsoft.com/office/drawing/2010/main" val="0"/>
+                              </a:ext>
+                            </a:extLst>
+                          </a:blip>
+                          <a:stretch>
+                            <a:fillRect/>
+                          </a:stretch>
+                        </pic:blipFill>
+                        <pic:spPr>
+                          <a:xfrm>
+                            <a:off x="0" y="0"/>
+                            <a:ext cx="5201357" cy="5120845"/>
+                          </a:xfrm>
+                          <a:prstGeom prst="rect">
+                            <a:avLst/>
+                          </a:prstGeom>
+                        </pic:spPr>
+                      </pic:pic>
+                    </a:graphicData>
+                  </a:graphic>
+                </wp:inline>
+              </w:drawing>
+            </w:r>
+          </w:p>
+        </w:tc>
+        <w:bookmarkStart w:id="0" w:name="_GoBack"/>
+        <w:bookmarkEnd w:id="0"/>
       </w:tr>
     </w:tbl>
     <w:p>
@@ -8560,7 +8581,6 @@
               <w:pStyle w:val="MyTable1"/>
             </w:pPr>
             <w:r>
-              <w:lastRenderedPageBreak/>
               <w:t>Tham chiếu</w:t>
             </w:r>
           </w:p>
@@ -8596,6 +8616,7 @@
               <w:pStyle w:val="MyTable1"/>
             </w:pPr>
             <w:r>
+              <w:lastRenderedPageBreak/>
               <w:t>Mô tả</w:t>
             </w:r>
           </w:p>
@@ -8628,7 +8649,7 @@
                           <pic:cNvPicPr/>
                         </pic:nvPicPr>
                         <pic:blipFill>
-                          <a:blip r:embed="rId10">
+                          <a:blip r:embed="rId9">
                             <a:extLst>
                               <a:ext uri="{28A0092B-C50C-407E-A947-70E740481C1C}">
                                 <a14:useLocalDpi xmlns:a14="http://schemas.microsoft.com/office/drawing/2010/main" val="0"/>
@@ -8732,7 +8753,6 @@
               <w:pStyle w:val="MyTable1"/>
             </w:pPr>
             <w:r>
-              <w:lastRenderedPageBreak/>
               <w:t>Mã số</w:t>
             </w:r>
           </w:p>
@@ -8812,6 +8832,7 @@
               <w:pStyle w:val="MyTable1"/>
             </w:pPr>
             <w:r>
+              <w:lastRenderedPageBreak/>
               <w:t>Mô tả</w:t>
             </w:r>
           </w:p>
@@ -8846,7 +8867,7 @@
                           </pic:cNvPicPr>
                         </pic:nvPicPr>
                         <pic:blipFill>
-                          <a:blip r:embed="rId11">
+                          <a:blip r:embed="rId10">
                             <a:extLst>
                               <a:ext uri="{28A0092B-C50C-407E-A947-70E740481C1C}">
                                 <a14:useLocalDpi xmlns:a14="http://schemas.microsoft.com/office/drawing/2010/main" val="0"/>
@@ -9072,7 +9093,7 @@
                           <pic:cNvPicPr/>
                         </pic:nvPicPr>
                         <pic:blipFill>
-                          <a:blip r:embed="rId12">
+                          <a:blip r:embed="rId11">
                             <a:extLst>
                               <a:ext uri="{28A0092B-C50C-407E-A947-70E740481C1C}">
                                 <a14:useLocalDpi xmlns:a14="http://schemas.microsoft.com/office/drawing/2010/main" val="0"/>
@@ -9465,7 +9486,7 @@
                           <pic:cNvPicPr/>
                         </pic:nvPicPr>
                         <pic:blipFill>
-                          <a:blip r:embed="rId13">
+                          <a:blip r:embed="rId12">
                             <a:extLst>
                               <a:ext uri="{28A0092B-C50C-407E-A947-70E740481C1C}">
                                 <a14:useLocalDpi xmlns:a14="http://schemas.microsoft.com/office/drawing/2010/main" val="0"/>
@@ -9694,7 +9715,7 @@
                           <pic:cNvPicPr/>
                         </pic:nvPicPr>
                         <pic:blipFill>
-                          <a:blip r:embed="rId14">
+                          <a:blip r:embed="rId13">
                             <a:extLst>
                               <a:ext uri="{28A0092B-C50C-407E-A947-70E740481C1C}">
                                 <a14:useLocalDpi xmlns:a14="http://schemas.microsoft.com/office/drawing/2010/main" val="0"/>
@@ -9739,7 +9760,7 @@
         </w:numPr>
         <w:ind w:left="1296"/>
       </w:pPr>
-      <w:bookmarkStart w:id="0" w:name="_Hlk493629949"/>
+      <w:bookmarkStart w:id="1" w:name="_Hlk493629949"/>
     </w:p>
     <w:p>
       <w:pPr>
@@ -9914,7 +9935,7 @@
                           <pic:cNvPicPr/>
                         </pic:nvPicPr>
                         <pic:blipFill>
-                          <a:blip r:embed="rId15">
+                          <a:blip r:embed="rId14">
                             <a:extLst>
                               <a:ext uri="{28A0092B-C50C-407E-A947-70E740481C1C}">
                                 <a14:useLocalDpi xmlns:a14="http://schemas.microsoft.com/office/drawing/2010/main" val="0"/>
@@ -9943,7 +9964,7 @@
           </w:p>
         </w:tc>
       </w:tr>
-      <w:bookmarkEnd w:id="0"/>
+      <w:bookmarkEnd w:id="1"/>
     </w:tbl>
     <w:p>
       <w:pPr>
@@ -10123,7 +10144,7 @@
                           <pic:cNvPicPr/>
                         </pic:nvPicPr>
                         <pic:blipFill>
-                          <a:blip r:embed="rId16">
+                          <a:blip r:embed="rId15">
                             <a:extLst>
                               <a:ext uri="{28A0092B-C50C-407E-A947-70E740481C1C}">
                                 <a14:useLocalDpi xmlns:a14="http://schemas.microsoft.com/office/drawing/2010/main" val="0"/>
@@ -10343,7 +10364,7 @@
                           <pic:cNvPicPr/>
                         </pic:nvPicPr>
                         <pic:blipFill>
-                          <a:blip r:embed="rId17">
+                          <a:blip r:embed="rId16">
                             <a:extLst>
                               <a:ext uri="{28A0092B-C50C-407E-A947-70E740481C1C}">
                                 <a14:useLocalDpi xmlns:a14="http://schemas.microsoft.com/office/drawing/2010/main" val="0"/>
@@ -10545,6 +10566,204 @@
                   <wp:extent cx="4704715" cy="3893820"/>
                   <wp:effectExtent l="0" t="0" r="635" b="0"/>
                   <wp:docPr id="10" name="Picture 10"/>
+                  <wp:cNvGraphicFramePr>
+                    <a:graphicFrameLocks xmlns:a="http://schemas.openxmlformats.org/drawingml/2006/main" noChangeAspect="1"/>
+                  </wp:cNvGraphicFramePr>
+                  <a:graphic xmlns:a="http://schemas.openxmlformats.org/drawingml/2006/main">
+                    <a:graphicData uri="http://schemas.openxmlformats.org/drawingml/2006/picture">
+                      <pic:pic xmlns:pic="http://schemas.openxmlformats.org/drawingml/2006/picture">
+                        <pic:nvPicPr>
+                          <pic:cNvPr id="10" name="act.png"/>
+                          <pic:cNvPicPr/>
+                        </pic:nvPicPr>
+                        <pic:blipFill>
+                          <a:blip r:embed="rId17">
+                            <a:extLst>
+                              <a:ext uri="{28A0092B-C50C-407E-A947-70E740481C1C}">
+                                <a14:useLocalDpi xmlns:a14="http://schemas.microsoft.com/office/drawing/2010/main" val="0"/>
+                              </a:ext>
+                            </a:extLst>
+                          </a:blip>
+                          <a:stretch>
+                            <a:fillRect/>
+                          </a:stretch>
+                        </pic:blipFill>
+                        <pic:spPr>
+                          <a:xfrm>
+                            <a:off x="0" y="0"/>
+                            <a:ext cx="4704715" cy="3893820"/>
+                          </a:xfrm>
+                          <a:prstGeom prst="rect">
+                            <a:avLst/>
+                          </a:prstGeom>
+                        </pic:spPr>
+                      </pic:pic>
+                    </a:graphicData>
+                  </a:graphic>
+                </wp:inline>
+              </w:drawing>
+            </w:r>
+          </w:p>
+        </w:tc>
+      </w:tr>
+    </w:tbl>
+    <w:p>
+      <w:pPr>
+        <w:pStyle w:val="TuNormal"/>
+        <w:numPr>
+          <w:ilvl w:val="2"/>
+          <w:numId w:val="13"/>
+        </w:numPr>
+      </w:pPr>
+      <w:r>
+        <w:t>UC Mở Chuyến</w:t>
+      </w:r>
+    </w:p>
+    <w:tbl>
+      <w:tblPr>
+        <w:tblStyle w:val="TableGrid"/>
+        <w:tblW w:w="0" w:type="auto"/>
+        <w:tblInd w:w="360" w:type="dxa"/>
+        <w:tblLayout w:type="fixed"/>
+        <w:tblLook w:val="04A0" w:firstRow="1" w:lastRow="0" w:firstColumn="1" w:lastColumn="0" w:noHBand="0" w:noVBand="1"/>
+      </w:tblPr>
+      <w:tblGrid>
+        <w:gridCol w:w="1591"/>
+        <w:gridCol w:w="7625"/>
+      </w:tblGrid>
+      <w:tr>
+        <w:tc>
+          <w:tcPr>
+            <w:tcW w:w="1591" w:type="dxa"/>
+            <w:shd w:val="clear" w:color="auto" w:fill="A6A6A6" w:themeFill="background1" w:themeFillShade="A6"/>
+          </w:tcPr>
+          <w:p>
+            <w:pPr>
+              <w:pStyle w:val="MyTable1"/>
+            </w:pPr>
+            <w:r>
+              <w:t>Use case</w:t>
+            </w:r>
+          </w:p>
+        </w:tc>
+        <w:tc>
+          <w:tcPr>
+            <w:tcW w:w="7625" w:type="dxa"/>
+            <w:shd w:val="clear" w:color="auto" w:fill="A6A6A6" w:themeFill="background1" w:themeFillShade="A6"/>
+          </w:tcPr>
+          <w:p>
+            <w:pPr>
+              <w:pStyle w:val="MyTable1"/>
+            </w:pPr>
+            <w:r>
+              <w:t>Mở Chuyến</w:t>
+            </w:r>
+          </w:p>
+        </w:tc>
+      </w:tr>
+      <w:tr>
+        <w:tc>
+          <w:tcPr>
+            <w:tcW w:w="1591" w:type="dxa"/>
+            <w:shd w:val="clear" w:color="auto" w:fill="A6A6A6" w:themeFill="background1" w:themeFillShade="A6"/>
+          </w:tcPr>
+          <w:p>
+            <w:pPr>
+              <w:pStyle w:val="MyTable1"/>
+            </w:pPr>
+            <w:r>
+              <w:t>Mã số</w:t>
+            </w:r>
+          </w:p>
+        </w:tc>
+        <w:tc>
+          <w:tcPr>
+            <w:tcW w:w="7625" w:type="dxa"/>
+          </w:tcPr>
+          <w:p>
+            <w:pPr>
+              <w:pStyle w:val="MyTable1"/>
+            </w:pPr>
+            <w:r>
+              <w:t>[HT</w:t>
+            </w:r>
+            <w:r>
+              <w:t>UC</w:t>
+            </w:r>
+            <w:r>
+              <w:t>NV-9]</w:t>
+            </w:r>
+          </w:p>
+        </w:tc>
+      </w:tr>
+      <w:tr>
+        <w:tc>
+          <w:tcPr>
+            <w:tcW w:w="1591" w:type="dxa"/>
+            <w:shd w:val="clear" w:color="auto" w:fill="A6A6A6" w:themeFill="background1" w:themeFillShade="A6"/>
+          </w:tcPr>
+          <w:p>
+            <w:pPr>
+              <w:pStyle w:val="MyTable1"/>
+            </w:pPr>
+            <w:r>
+              <w:t>Tham chiếu</w:t>
+            </w:r>
+          </w:p>
+        </w:tc>
+        <w:tc>
+          <w:tcPr>
+            <w:tcW w:w="7625" w:type="dxa"/>
+          </w:tcPr>
+          <w:p>
+            <w:pPr>
+              <w:pStyle w:val="MyTable1"/>
+            </w:pPr>
+            <w:r>
+              <w:t>[</w:t>
+            </w:r>
+            <w:r>
+              <w:t>UC</w:t>
+            </w:r>
+            <w:r>
+              <w:t>NV-9]</w:t>
+            </w:r>
+          </w:p>
+        </w:tc>
+      </w:tr>
+      <w:tr>
+        <w:tc>
+          <w:tcPr>
+            <w:tcW w:w="1591" w:type="dxa"/>
+            <w:shd w:val="clear" w:color="auto" w:fill="A6A6A6" w:themeFill="background1" w:themeFillShade="A6"/>
+          </w:tcPr>
+          <w:p>
+            <w:pPr>
+              <w:pStyle w:val="MyTable1"/>
+            </w:pPr>
+            <w:r>
+              <w:lastRenderedPageBreak/>
+              <w:t>Mô tả</w:t>
+            </w:r>
+          </w:p>
+        </w:tc>
+        <w:tc>
+          <w:tcPr>
+            <w:tcW w:w="7625" w:type="dxa"/>
+          </w:tcPr>
+          <w:p>
+            <w:pPr>
+              <w:pStyle w:val="MyTable1"/>
+            </w:pPr>
+            <w:r>
+              <w:rPr>
+                <w:noProof/>
+              </w:rPr>
+              <w:drawing>
+                <wp:inline distT="0" distB="0" distL="0" distR="0" wp14:anchorId="03C93B73" wp14:editId="59FA61A0">
+                  <wp:extent cx="4686300" cy="4406265"/>
+                  <wp:effectExtent l="0" t="0" r="0" b="0"/>
+                  <wp:docPr id="9" name="Picture 10"/>
                   <wp:cNvGraphicFramePr>
                     <a:graphicFrameLocks xmlns:a="http://schemas.openxmlformats.org/drawingml/2006/main" noChangeAspect="1"/>
                   </wp:cNvGraphicFramePr>
@@ -10570,7 +10789,7 @@
                         <pic:spPr>
                           <a:xfrm>
                             <a:off x="0" y="0"/>
-                            <a:ext cx="4704715" cy="3893820"/>
+                            <a:ext cx="4686675" cy="4406618"/>
                           </a:xfrm>
                           <a:prstGeom prst="rect">
                             <a:avLst/>
@@ -10588,6 +10807,11 @@
     </w:tbl>
     <w:p>
       <w:pPr>
+        <w:ind w:left="0" w:firstLine="0"/>
+      </w:pPr>
+    </w:p>
+    <w:p>
+      <w:pPr>
         <w:pStyle w:val="TuNormal"/>
         <w:numPr>
           <w:ilvl w:val="2"/>
@@ -10595,7 +10819,7 @@
         </w:numPr>
       </w:pPr>
       <w:r>
-        <w:t>UC Mở Chuyến</w:t>
+        <w:t xml:space="preserve"> UC Sửa Chuyến</w:t>
       </w:r>
     </w:p>
     <w:tbl>
@@ -10635,7 +10859,7 @@
               <w:pStyle w:val="MyTable1"/>
             </w:pPr>
             <w:r>
-              <w:t>Mở Chuyến</w:t>
+              <w:t>Sửa Chuyến</w:t>
             </w:r>
           </w:p>
         </w:tc>
@@ -10670,7 +10894,7 @@
               <w:t>UC</w:t>
             </w:r>
             <w:r>
-              <w:t>NV-9]</w:t>
+              <w:t>NV-10]</w:t>
             </w:r>
           </w:p>
         </w:tc>
@@ -10705,7 +10929,7 @@
               <w:t>UC</w:t>
             </w:r>
             <w:r>
-              <w:t>NV-9]</w:t>
+              <w:t>NV-10]</w:t>
             </w:r>
           </w:p>
         </w:tc>
@@ -10739,10 +10963,10 @@
                 <w:noProof/>
               </w:rPr>
               <w:drawing>
-                <wp:inline distT="0" distB="0" distL="0" distR="0" wp14:anchorId="03C93B73" wp14:editId="59FA61A0">
-                  <wp:extent cx="4686300" cy="4406265"/>
-                  <wp:effectExtent l="0" t="0" r="0" b="0"/>
-                  <wp:docPr id="9" name="Picture 10"/>
+                <wp:inline distT="0" distB="0" distL="0" distR="0" wp14:anchorId="3CBA9D9A" wp14:editId="5E3CF403">
+                  <wp:extent cx="4701349" cy="4845401"/>
+                  <wp:effectExtent l="0" t="0" r="4445" b="0"/>
+                  <wp:docPr id="11" name="Picture 10"/>
                   <wp:cNvGraphicFramePr>
                     <a:graphicFrameLocks xmlns:a="http://schemas.openxmlformats.org/drawingml/2006/main" noChangeAspect="1"/>
                   </wp:cNvGraphicFramePr>
@@ -10768,209 +10992,6 @@
                         <pic:spPr>
                           <a:xfrm>
                             <a:off x="0" y="0"/>
-                            <a:ext cx="4686675" cy="4406618"/>
-                          </a:xfrm>
-                          <a:prstGeom prst="rect">
-                            <a:avLst/>
-                          </a:prstGeom>
-                        </pic:spPr>
-                      </pic:pic>
-                    </a:graphicData>
-                  </a:graphic>
-                </wp:inline>
-              </w:drawing>
-            </w:r>
-          </w:p>
-        </w:tc>
-      </w:tr>
-    </w:tbl>
-    <w:p>
-      <w:pPr>
-        <w:ind w:left="0" w:firstLine="0"/>
-      </w:pPr>
-    </w:p>
-    <w:p>
-      <w:pPr>
-        <w:pStyle w:val="TuNormal"/>
-        <w:numPr>
-          <w:ilvl w:val="2"/>
-          <w:numId w:val="13"/>
-        </w:numPr>
-      </w:pPr>
-      <w:r>
-        <w:t xml:space="preserve"> UC Sửa Chuyến</w:t>
-      </w:r>
-    </w:p>
-    <w:tbl>
-      <w:tblPr>
-        <w:tblStyle w:val="TableGrid"/>
-        <w:tblW w:w="0" w:type="auto"/>
-        <w:tblInd w:w="360" w:type="dxa"/>
-        <w:tblLayout w:type="fixed"/>
-        <w:tblLook w:val="04A0" w:firstRow="1" w:lastRow="0" w:firstColumn="1" w:lastColumn="0" w:noHBand="0" w:noVBand="1"/>
-      </w:tblPr>
-      <w:tblGrid>
-        <w:gridCol w:w="1591"/>
-        <w:gridCol w:w="7625"/>
-      </w:tblGrid>
-      <w:tr>
-        <w:tc>
-          <w:tcPr>
-            <w:tcW w:w="1591" w:type="dxa"/>
-            <w:shd w:val="clear" w:color="auto" w:fill="A6A6A6" w:themeFill="background1" w:themeFillShade="A6"/>
-          </w:tcPr>
-          <w:p>
-            <w:pPr>
-              <w:pStyle w:val="MyTable1"/>
-            </w:pPr>
-            <w:r>
-              <w:t>Use case</w:t>
-            </w:r>
-          </w:p>
-        </w:tc>
-        <w:tc>
-          <w:tcPr>
-            <w:tcW w:w="7625" w:type="dxa"/>
-            <w:shd w:val="clear" w:color="auto" w:fill="A6A6A6" w:themeFill="background1" w:themeFillShade="A6"/>
-          </w:tcPr>
-          <w:p>
-            <w:pPr>
-              <w:pStyle w:val="MyTable1"/>
-            </w:pPr>
-            <w:r>
-              <w:t>Sửa Chuyến</w:t>
-            </w:r>
-          </w:p>
-        </w:tc>
-      </w:tr>
-      <w:tr>
-        <w:tc>
-          <w:tcPr>
-            <w:tcW w:w="1591" w:type="dxa"/>
-            <w:shd w:val="clear" w:color="auto" w:fill="A6A6A6" w:themeFill="background1" w:themeFillShade="A6"/>
-          </w:tcPr>
-          <w:p>
-            <w:pPr>
-              <w:pStyle w:val="MyTable1"/>
-            </w:pPr>
-            <w:r>
-              <w:t>Mã số</w:t>
-            </w:r>
-          </w:p>
-        </w:tc>
-        <w:tc>
-          <w:tcPr>
-            <w:tcW w:w="7625" w:type="dxa"/>
-          </w:tcPr>
-          <w:p>
-            <w:pPr>
-              <w:pStyle w:val="MyTable1"/>
-            </w:pPr>
-            <w:r>
-              <w:t>[HT</w:t>
-            </w:r>
-            <w:r>
-              <w:t>UC</w:t>
-            </w:r>
-            <w:r>
-              <w:t>NV-10]</w:t>
-            </w:r>
-          </w:p>
-        </w:tc>
-      </w:tr>
-      <w:tr>
-        <w:tc>
-          <w:tcPr>
-            <w:tcW w:w="1591" w:type="dxa"/>
-            <w:shd w:val="clear" w:color="auto" w:fill="A6A6A6" w:themeFill="background1" w:themeFillShade="A6"/>
-          </w:tcPr>
-          <w:p>
-            <w:pPr>
-              <w:pStyle w:val="MyTable1"/>
-            </w:pPr>
-            <w:r>
-              <w:t>Tham chiếu</w:t>
-            </w:r>
-          </w:p>
-        </w:tc>
-        <w:tc>
-          <w:tcPr>
-            <w:tcW w:w="7625" w:type="dxa"/>
-          </w:tcPr>
-          <w:p>
-            <w:pPr>
-              <w:pStyle w:val="MyTable1"/>
-            </w:pPr>
-            <w:r>
-              <w:t>[</w:t>
-            </w:r>
-            <w:r>
-              <w:t>UC</w:t>
-            </w:r>
-            <w:r>
-              <w:t>NV-10]</w:t>
-            </w:r>
-          </w:p>
-        </w:tc>
-      </w:tr>
-      <w:tr>
-        <w:tc>
-          <w:tcPr>
-            <w:tcW w:w="1591" w:type="dxa"/>
-            <w:shd w:val="clear" w:color="auto" w:fill="A6A6A6" w:themeFill="background1" w:themeFillShade="A6"/>
-          </w:tcPr>
-          <w:p>
-            <w:pPr>
-              <w:pStyle w:val="MyTable1"/>
-            </w:pPr>
-            <w:r>
-              <w:lastRenderedPageBreak/>
-              <w:t>Mô tả</w:t>
-            </w:r>
-          </w:p>
-        </w:tc>
-        <w:tc>
-          <w:tcPr>
-            <w:tcW w:w="7625" w:type="dxa"/>
-          </w:tcPr>
-          <w:p>
-            <w:pPr>
-              <w:pStyle w:val="MyTable1"/>
-            </w:pPr>
-            <w:r>
-              <w:rPr>
-                <w:noProof/>
-              </w:rPr>
-              <w:drawing>
-                <wp:inline distT="0" distB="0" distL="0" distR="0" wp14:anchorId="3CBA9D9A" wp14:editId="5E3CF403">
-                  <wp:extent cx="4701349" cy="4845401"/>
-                  <wp:effectExtent l="0" t="0" r="4445" b="0"/>
-                  <wp:docPr id="11" name="Picture 10"/>
-                  <wp:cNvGraphicFramePr>
-                    <a:graphicFrameLocks xmlns:a="http://schemas.openxmlformats.org/drawingml/2006/main" noChangeAspect="1"/>
-                  </wp:cNvGraphicFramePr>
-                  <a:graphic xmlns:a="http://schemas.openxmlformats.org/drawingml/2006/main">
-                    <a:graphicData uri="http://schemas.openxmlformats.org/drawingml/2006/picture">
-                      <pic:pic xmlns:pic="http://schemas.openxmlformats.org/drawingml/2006/picture">
-                        <pic:nvPicPr>
-                          <pic:cNvPr id="10" name="act.png"/>
-                          <pic:cNvPicPr/>
-                        </pic:nvPicPr>
-                        <pic:blipFill>
-                          <a:blip r:embed="rId20">
-                            <a:extLst>
-                              <a:ext uri="{28A0092B-C50C-407E-A947-70E740481C1C}">
-                                <a14:useLocalDpi xmlns:a14="http://schemas.microsoft.com/office/drawing/2010/main" val="0"/>
-                              </a:ext>
-                            </a:extLst>
-                          </a:blip>
-                          <a:stretch>
-                            <a:fillRect/>
-                          </a:stretch>
-                        </pic:blipFill>
-                        <pic:spPr>
-                          <a:xfrm>
-                            <a:off x="0" y="0"/>
                             <a:ext cx="4701349" cy="4845401"/>
                           </a:xfrm>
                           <a:prstGeom prst="rect">
@@ -11526,7 +11547,7 @@
                           </pic:cNvPicPr>
                         </pic:nvPicPr>
                         <pic:blipFill>
-                          <a:blip r:embed="rId21">
+                          <a:blip r:embed="rId20">
                             <a:extLst>
                               <a:ext uri="{28A0092B-C50C-407E-A947-70E740481C1C}">
                                 <a14:useLocalDpi xmlns:a14="http://schemas.microsoft.com/office/drawing/2010/main" val="0"/>
@@ -11827,8 +11848,6 @@
             <w:r>
               <w:t>đối với những đường đi đã được lên lịch trình.</w:t>
             </w:r>
-            <w:bookmarkStart w:id="1" w:name="_GoBack"/>
-            <w:bookmarkEnd w:id="1"/>
           </w:p>
         </w:tc>
       </w:tr>
@@ -23256,6 +23275,7 @@
     <w:rsid w:val="004F09D9"/>
     <w:rsid w:val="0053620D"/>
     <w:rsid w:val="005A2380"/>
+    <w:rsid w:val="005D7A5A"/>
     <w:rsid w:val="00652AAB"/>
     <w:rsid w:val="00685D1D"/>
     <w:rsid w:val="006F2E6D"/>
@@ -24077,7 +24097,7 @@
 </file>
 
 <file path=customXml/itemProps2.xml><?xml version="1.0" encoding="utf-8"?>
-<ds:datastoreItem xmlns:ds="http://schemas.openxmlformats.org/officeDocument/2006/customXml" ds:itemID="{58B79EF1-E80B-4BA4-812A-0A84378EE058}">
+<ds:datastoreItem xmlns:ds="http://schemas.openxmlformats.org/officeDocument/2006/customXml" ds:itemID="{F3BF1C01-940C-4741-815B-97BB54F1ECB6}">
   <ds:schemaRefs>
     <ds:schemaRef ds:uri="http://schemas.openxmlformats.org/officeDocument/2006/bibliography"/>
   </ds:schemaRefs>

</xml_diff>